<commit_message>
Update Run Tracker Pre-Release Research Document.docx
</commit_message>
<xml_diff>
--- a/Documents/Run Tracker Pre-Release Research Document.docx
+++ b/Documents/Run Tracker Pre-Release Research Document.docx
@@ -83,14 +83,7 @@
           <w:b/>
           <w:lang w:val="en-SG"/>
         </w:rPr>
-        <w:t xml:space="preserve">Explain </w:t>
-      </w:r>
-      <w:r>
-        <w:rPr>
-          <w:b/>
-          <w:lang w:val="en-SG"/>
-        </w:rPr>
-        <w:t>the system, its purpose, what it does, data input, data returned</w:t>
+        <w:t>Explain the system, its purpose, what it does, data input, data returned</w:t>
       </w:r>
     </w:p>
     <w:tbl>
@@ -116,6 +109,14 @@
                 <w:b/>
               </w:rPr>
             </w:pPr>
+            <w:r>
+              <w:rPr>
+                <w:b/>
+              </w:rPr>
+              <w:t>dgnr</w:t>
+            </w:r>
+            <w:bookmarkStart w:id="0" w:name="_GoBack"/>
+            <w:bookmarkEnd w:id="0"/>
           </w:p>
         </w:tc>
       </w:tr>
@@ -941,8 +942,6 @@
           <w:lang w:val="en-SG"/>
         </w:rPr>
       </w:pPr>
-      <w:bookmarkStart w:id="0" w:name="_GoBack"/>
-      <w:bookmarkEnd w:id="0"/>
       <w:r>
         <w:rPr>
           <w:b/>
@@ -3958,6 +3957,7 @@
     <w:lsdException w:name="HTML Sample" w:semiHidden="1" w:unhideWhenUsed="1"/>
     <w:lsdException w:name="HTML Typewriter" w:semiHidden="1" w:unhideWhenUsed="1"/>
     <w:lsdException w:name="HTML Variable" w:semiHidden="1" w:unhideWhenUsed="1"/>
+    <w:lsdException w:name="Normal Table" w:semiHidden="1" w:unhideWhenUsed="1"/>
     <w:lsdException w:name="annotation subject" w:semiHidden="1" w:unhideWhenUsed="1"/>
     <w:lsdException w:name="No List" w:semiHidden="1" w:unhideWhenUsed="1"/>
     <w:lsdException w:name="Outline List 1" w:semiHidden="1" w:unhideWhenUsed="1"/>
@@ -4001,8 +4001,10 @@
     <w:lsdException w:name="Table Elegant" w:semiHidden="1" w:unhideWhenUsed="1"/>
     <w:lsdException w:name="Table Professional" w:semiHidden="1" w:unhideWhenUsed="1"/>
     <w:lsdException w:name="Table Subtle 1" w:semiHidden="1" w:unhideWhenUsed="1"/>
+    <w:lsdException w:name="Table Subtle 2" w:semiHidden="1" w:unhideWhenUsed="1"/>
     <w:lsdException w:name="Table Web 1" w:semiHidden="1" w:unhideWhenUsed="1"/>
     <w:lsdException w:name="Table Web 2" w:semiHidden="1" w:unhideWhenUsed="1"/>
+    <w:lsdException w:name="Table Web 3" w:semiHidden="1" w:unhideWhenUsed="1"/>
     <w:lsdException w:name="Balloon Text" w:semiHidden="1" w:unhideWhenUsed="1"/>
     <w:lsdException w:name="Table Grid" w:uiPriority="59"/>
     <w:lsdException w:name="Table Theme" w:semiHidden="1" w:unhideWhenUsed="1"/>

</xml_diff>

<commit_message>
Run Class Identifier Updated
</commit_message>
<xml_diff>
--- a/Documents/Run Tracker Pre-Release Research Document.docx
+++ b/Documents/Run Tracker Pre-Release Research Document.docx
@@ -104,28 +104,17 @@
             <w:tcW w:w="9028" w:type="dxa"/>
           </w:tcPr>
           <w:p>
-            <w:pPr>
-              <w:rPr>
-                <w:b/>
-              </w:rPr>
-            </w:pPr>
-            <w:r>
-              <w:rPr>
-                <w:b/>
-              </w:rPr>
+            <w:r>
               <w:t xml:space="preserve">The purpose of this system is to help Adidas sports system. It allows the user to input their name, add a run they did in metres and seconds, outputs its history and provides a 10km goal analysis. </w:t>
             </w:r>
             <w:r>
-              <w:rPr>
-                <w:b/>
-              </w:rPr>
               <w:t>Data input: name, password, distance, speed. Data returned: 10km analysis, and returns the run history when asked</w:t>
             </w:r>
             <w:r>
-              <w:rPr>
-                <w:b/>
-              </w:rPr>
               <w:t>, average speed, average pace</w:t>
+            </w:r>
+            <w:r>
+              <w:t>.</w:t>
             </w:r>
           </w:p>
         </w:tc>
@@ -179,7 +168,7 @@
           </mc:Choice>
           <mc:Fallback>
             <w:pict>
-              <v:shapetype w14:anchorId="030E5EE0" id="_x0000_t75" coordsize="21600,21600" o:spt="75" o:preferrelative="t" path="m@4@5l@4@11@9@11@9@5xe" filled="f" stroked="f">
+              <v:shapetype w14:anchorId="0AB6E669" id="_x0000_t75" coordsize="21600,21600" o:spt="75" o:preferrelative="t" path="m@4@5l@4@11@9@11@9@5xe" filled="f" stroked="f">
                 <v:stroke joinstyle="miter"/>
                 <v:formulas>
                   <v:f eqn="if lineDrawn pixelLineWidth 0"/>
@@ -245,18 +234,18 @@
               <mc:AlternateContent>
                 <mc:Choice Requires="wpi">
                   <w:drawing>
-                    <wp:anchor distT="0" distB="0" distL="114300" distR="114300" simplePos="0" relativeHeight="252181504" behindDoc="0" locked="0" layoutInCell="1" allowOverlap="1">
+                    <wp:anchor distT="0" distB="0" distL="114300" distR="114300" simplePos="0" relativeHeight="252221440" behindDoc="0" locked="0" layoutInCell="1" allowOverlap="1">
                       <wp:simplePos x="0" y="0"/>
                       <wp:positionH relativeFrom="column">
-                        <wp:posOffset>4768986</wp:posOffset>
+                        <wp:posOffset>4028484</wp:posOffset>
                       </wp:positionH>
                       <wp:positionV relativeFrom="paragraph">
-                        <wp:posOffset>419180</wp:posOffset>
+                        <wp:posOffset>-37667</wp:posOffset>
                       </wp:positionV>
-                      <wp:extent cx="335160" cy="7920"/>
-                      <wp:effectExtent l="0" t="57150" r="46355" b="49530"/>
+                      <wp:extent cx="1133280" cy="1398802"/>
+                      <wp:effectExtent l="38100" t="38100" r="48260" b="49530"/>
                       <wp:wrapNone/>
-                      <wp:docPr id="569" name="Ink 569"/>
+                      <wp:docPr id="615" name="Ink 615"/>
                       <wp:cNvGraphicFramePr/>
                       <a:graphic xmlns:a="http://schemas.openxmlformats.org/drawingml/2006/main">
                         <a:graphicData uri="http://schemas.microsoft.com/office/word/2010/wordprocessingInk">
@@ -266,7 +255,7 @@
                             </w14:nvContentPartPr>
                             <w14:xfrm>
                               <a:off x="0" y="0"/>
-                              <a:ext cx="335160" cy="7920"/>
+                              <a:ext cx="1133280" cy="1398802"/>
                             </w14:xfrm>
                           </w14:contentPart>
                         </a:graphicData>
@@ -276,514 +265,8 @@
                 </mc:Choice>
                 <mc:Fallback>
                   <w:pict>
-                    <v:shape w14:anchorId="7EACCC05" id="Ink 569" o:spid="_x0000_s1026" type="#_x0000_t75" style="position:absolute;margin-left:374.8pt;margin-top:32.3pt;width:27.85pt;height:2pt;z-index:252181504;visibility:visible;mso-wrap-style:square;mso-wrap-distance-left:9pt;mso-wrap-distance-top:0;mso-wrap-distance-right:9pt;mso-wrap-distance-bottom:0;mso-position-horizontal:absolute;mso-position-horizontal-relative:text;mso-position-vertical:absolute;mso-position-vertical-relative:text" o:gfxdata="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">
+                    <v:shape w14:anchorId="317CCEED" id="Ink 615" o:spid="_x0000_s1026" type="#_x0000_t75" style="position:absolute;margin-left:316.5pt;margin-top:-3.65pt;width:90.65pt;height:111.6pt;z-index:252221440;visibility:visible;mso-wrap-style:square;mso-wrap-distance-left:9pt;mso-wrap-distance-top:0;mso-wrap-distance-right:9pt;mso-wrap-distance-bottom:0;mso-position-horizontal:absolute;mso-position-horizontal-relative:text;mso-position-vertical:absolute;mso-position-vertical-relative:text" o:gfxdata="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">
                       <v:imagedata r:id="rId8" o:title=""/>
-                    </v:shape>
-                  </w:pict>
-                </mc:Fallback>
-              </mc:AlternateContent>
-            </w:r>
-            <w:r>
-              <w:rPr>
-                <w:b/>
-                <w:noProof/>
-              </w:rPr>
-              <mc:AlternateContent>
-                <mc:Choice Requires="wpi">
-                  <w:drawing>
-                    <wp:anchor distT="0" distB="0" distL="114300" distR="114300" simplePos="0" relativeHeight="252180480" behindDoc="0" locked="0" layoutInCell="1" allowOverlap="1">
-                      <wp:simplePos x="0" y="0"/>
-                      <wp:positionH relativeFrom="column">
-                        <wp:posOffset>4905786</wp:posOffset>
-                      </wp:positionH>
-                      <wp:positionV relativeFrom="paragraph">
-                        <wp:posOffset>640580</wp:posOffset>
-                      </wp:positionV>
-                      <wp:extent cx="241920" cy="36720"/>
-                      <wp:effectExtent l="38100" t="38100" r="44450" b="40005"/>
-                      <wp:wrapNone/>
-                      <wp:docPr id="568" name="Ink 568"/>
-                      <wp:cNvGraphicFramePr/>
-                      <a:graphic xmlns:a="http://schemas.openxmlformats.org/drawingml/2006/main">
-                        <a:graphicData uri="http://schemas.microsoft.com/office/word/2010/wordprocessingInk">
-                          <w14:contentPart bwMode="auto" r:id="rId9">
-                            <w14:nvContentPartPr>
-                              <w14:cNvContentPartPr/>
-                            </w14:nvContentPartPr>
-                            <w14:xfrm>
-                              <a:off x="0" y="0"/>
-                              <a:ext cx="241920" cy="36720"/>
-                            </w14:xfrm>
-                          </w14:contentPart>
-                        </a:graphicData>
-                      </a:graphic>
-                    </wp:anchor>
-                  </w:drawing>
-                </mc:Choice>
-                <mc:Fallback>
-                  <w:pict>
-                    <v:shape w14:anchorId="4A8E3E35" id="Ink 568" o:spid="_x0000_s1026" type="#_x0000_t75" style="position:absolute;margin-left:385.6pt;margin-top:49.75pt;width:20.5pt;height:4.35pt;z-index:252180480;visibility:visible;mso-wrap-style:square;mso-wrap-distance-left:9pt;mso-wrap-distance-top:0;mso-wrap-distance-right:9pt;mso-wrap-distance-bottom:0;mso-position-horizontal:absolute;mso-position-horizontal-relative:text;mso-position-vertical:absolute;mso-position-vertical-relative:text" o:gfxdata="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">
-                      <v:imagedata r:id="rId10" o:title=""/>
-                    </v:shape>
-                  </w:pict>
-                </mc:Fallback>
-              </mc:AlternateContent>
-            </w:r>
-            <w:r>
-              <w:rPr>
-                <w:b/>
-                <w:noProof/>
-              </w:rPr>
-              <mc:AlternateContent>
-                <mc:Choice Requires="wpi">
-                  <w:drawing>
-                    <wp:anchor distT="0" distB="0" distL="114300" distR="114300" simplePos="0" relativeHeight="252179456" behindDoc="0" locked="0" layoutInCell="1" allowOverlap="1">
-                      <wp:simplePos x="0" y="0"/>
-                      <wp:positionH relativeFrom="column">
-                        <wp:posOffset>4027386</wp:posOffset>
-                      </wp:positionH>
-                      <wp:positionV relativeFrom="paragraph">
-                        <wp:posOffset>238460</wp:posOffset>
-                      </wp:positionV>
-                      <wp:extent cx="1133280" cy="1119240"/>
-                      <wp:effectExtent l="38100" t="57150" r="48260" b="43180"/>
-                      <wp:wrapNone/>
-                      <wp:docPr id="567" name="Ink 567"/>
-                      <wp:cNvGraphicFramePr/>
-                      <a:graphic xmlns:a="http://schemas.openxmlformats.org/drawingml/2006/main">
-                        <a:graphicData uri="http://schemas.microsoft.com/office/word/2010/wordprocessingInk">
-                          <w14:contentPart bwMode="auto" r:id="rId11">
-                            <w14:nvContentPartPr>
-                              <w14:cNvContentPartPr/>
-                            </w14:nvContentPartPr>
-                            <w14:xfrm>
-                              <a:off x="0" y="0"/>
-                              <a:ext cx="1133280" cy="1119240"/>
-                            </w14:xfrm>
-                          </w14:contentPart>
-                        </a:graphicData>
-                      </a:graphic>
-                    </wp:anchor>
-                  </w:drawing>
-                </mc:Choice>
-                <mc:Fallback>
-                  <w:pict>
-                    <v:shape w14:anchorId="39CD5902" id="Ink 567" o:spid="_x0000_s1026" type="#_x0000_t75" style="position:absolute;margin-left:316.4pt;margin-top:18.1pt;width:90.65pt;height:89.55pt;z-index:252179456;visibility:visible;mso-wrap-style:square;mso-wrap-distance-left:9pt;mso-wrap-distance-top:0;mso-wrap-distance-right:9pt;mso-wrap-distance-bottom:0;mso-position-horizontal:absolute;mso-position-horizontal-relative:text;mso-position-vertical:absolute;mso-position-vertical-relative:text" o:gfxdata="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">
-                      <v:imagedata r:id="rId12" o:title=""/>
-                    </v:shape>
-                  </w:pict>
-                </mc:Fallback>
-              </mc:AlternateContent>
-            </w:r>
-            <w:r>
-              <w:rPr>
-                <w:b/>
-                <w:noProof/>
-              </w:rPr>
-              <mc:AlternateContent>
-                <mc:Choice Requires="wpi">
-                  <w:drawing>
-                    <wp:anchor distT="0" distB="0" distL="114300" distR="114300" simplePos="0" relativeHeight="252178432" behindDoc="0" locked="0" layoutInCell="1" allowOverlap="1">
-                      <wp:simplePos x="0" y="0"/>
-                      <wp:positionH relativeFrom="column">
-                        <wp:posOffset>4987506</wp:posOffset>
-                      </wp:positionH>
-                      <wp:positionV relativeFrom="paragraph">
-                        <wp:posOffset>744980</wp:posOffset>
-                      </wp:positionV>
-                      <wp:extent cx="86400" cy="62280"/>
-                      <wp:effectExtent l="38100" t="38100" r="46990" b="52070"/>
-                      <wp:wrapNone/>
-                      <wp:docPr id="566" name="Ink 566"/>
-                      <wp:cNvGraphicFramePr/>
-                      <a:graphic xmlns:a="http://schemas.openxmlformats.org/drawingml/2006/main">
-                        <a:graphicData uri="http://schemas.microsoft.com/office/word/2010/wordprocessingInk">
-                          <w14:contentPart bwMode="auto" r:id="rId13">
-                            <w14:nvContentPartPr>
-                              <w14:cNvContentPartPr/>
-                            </w14:nvContentPartPr>
-                            <w14:xfrm>
-                              <a:off x="0" y="0"/>
-                              <a:ext cx="86400" cy="62280"/>
-                            </w14:xfrm>
-                          </w14:contentPart>
-                        </a:graphicData>
-                      </a:graphic>
-                    </wp:anchor>
-                  </w:drawing>
-                </mc:Choice>
-                <mc:Fallback>
-                  <w:pict>
-                    <v:shape w14:anchorId="74B15425" id="Ink 566" o:spid="_x0000_s1026" type="#_x0000_t75" style="position:absolute;margin-left:392pt;margin-top:57.95pt;width:8.2pt;height:6.3pt;z-index:252178432;visibility:visible;mso-wrap-style:square;mso-wrap-distance-left:9pt;mso-wrap-distance-top:0;mso-wrap-distance-right:9pt;mso-wrap-distance-bottom:0;mso-position-horizontal:absolute;mso-position-horizontal-relative:text;mso-position-vertical:absolute;mso-position-vertical-relative:text" o:gfxdata="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">
-                      <v:imagedata r:id="rId14" o:title=""/>
-                    </v:shape>
-                  </w:pict>
-                </mc:Fallback>
-              </mc:AlternateContent>
-            </w:r>
-            <w:r>
-              <w:rPr>
-                <w:b/>
-                <w:noProof/>
-              </w:rPr>
-              <mc:AlternateContent>
-                <mc:Choice Requires="wpi">
-                  <w:drawing>
-                    <wp:anchor distT="0" distB="0" distL="114300" distR="114300" simplePos="0" relativeHeight="252177408" behindDoc="0" locked="0" layoutInCell="1" allowOverlap="1">
-                      <wp:simplePos x="0" y="0"/>
-                      <wp:positionH relativeFrom="column">
-                        <wp:posOffset>4940346</wp:posOffset>
-                      </wp:positionH>
-                      <wp:positionV relativeFrom="paragraph">
-                        <wp:posOffset>775220</wp:posOffset>
-                      </wp:positionV>
-                      <wp:extent cx="37440" cy="111960"/>
-                      <wp:effectExtent l="19050" t="38100" r="58420" b="40640"/>
-                      <wp:wrapNone/>
-                      <wp:docPr id="565" name="Ink 565"/>
-                      <wp:cNvGraphicFramePr/>
-                      <a:graphic xmlns:a="http://schemas.openxmlformats.org/drawingml/2006/main">
-                        <a:graphicData uri="http://schemas.microsoft.com/office/word/2010/wordprocessingInk">
-                          <w14:contentPart bwMode="auto" r:id="rId15">
-                            <w14:nvContentPartPr>
-                              <w14:cNvContentPartPr/>
-                            </w14:nvContentPartPr>
-                            <w14:xfrm>
-                              <a:off x="0" y="0"/>
-                              <a:ext cx="37440" cy="111960"/>
-                            </w14:xfrm>
-                          </w14:contentPart>
-                        </a:graphicData>
-                      </a:graphic>
-                    </wp:anchor>
-                  </w:drawing>
-                </mc:Choice>
-                <mc:Fallback>
-                  <w:pict>
-                    <v:shape w14:anchorId="496615E9" id="Ink 565" o:spid="_x0000_s1026" type="#_x0000_t75" style="position:absolute;margin-left:388.3pt;margin-top:60.35pt;width:4.4pt;height:10.2pt;z-index:252177408;visibility:visible;mso-wrap-style:square;mso-wrap-distance-left:9pt;mso-wrap-distance-top:0;mso-wrap-distance-right:9pt;mso-wrap-distance-bottom:0;mso-position-horizontal:absolute;mso-position-horizontal-relative:text;mso-position-vertical:absolute;mso-position-vertical-relative:text" o:gfxdata="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">
-                      <v:imagedata r:id="rId16" o:title=""/>
-                    </v:shape>
-                  </w:pict>
-                </mc:Fallback>
-              </mc:AlternateContent>
-            </w:r>
-            <w:r>
-              <w:rPr>
-                <w:b/>
-                <w:noProof/>
-              </w:rPr>
-              <mc:AlternateContent>
-                <mc:Choice Requires="wpi">
-                  <w:drawing>
-                    <wp:anchor distT="0" distB="0" distL="114300" distR="114300" simplePos="0" relativeHeight="252176384" behindDoc="0" locked="0" layoutInCell="1" allowOverlap="1">
-                      <wp:simplePos x="0" y="0"/>
-                      <wp:positionH relativeFrom="column">
-                        <wp:posOffset>4817946</wp:posOffset>
-                      </wp:positionH>
-                      <wp:positionV relativeFrom="paragraph">
-                        <wp:posOffset>788540</wp:posOffset>
-                      </wp:positionV>
-                      <wp:extent cx="123480" cy="70200"/>
-                      <wp:effectExtent l="38100" t="38100" r="10160" b="44450"/>
-                      <wp:wrapNone/>
-                      <wp:docPr id="564" name="Ink 564"/>
-                      <wp:cNvGraphicFramePr/>
-                      <a:graphic xmlns:a="http://schemas.openxmlformats.org/drawingml/2006/main">
-                        <a:graphicData uri="http://schemas.microsoft.com/office/word/2010/wordprocessingInk">
-                          <w14:contentPart bwMode="auto" r:id="rId17">
-                            <w14:nvContentPartPr>
-                              <w14:cNvContentPartPr/>
-                            </w14:nvContentPartPr>
-                            <w14:xfrm>
-                              <a:off x="0" y="0"/>
-                              <a:ext cx="123480" cy="70200"/>
-                            </w14:xfrm>
-                          </w14:contentPart>
-                        </a:graphicData>
-                      </a:graphic>
-                    </wp:anchor>
-                  </w:drawing>
-                </mc:Choice>
-                <mc:Fallback>
-                  <w:pict>
-                    <v:shape w14:anchorId="7D9740B7" id="Ink 564" o:spid="_x0000_s1026" type="#_x0000_t75" style="position:absolute;margin-left:378.65pt;margin-top:61.4pt;width:11.1pt;height:6.95pt;z-index:252176384;visibility:visible;mso-wrap-style:square;mso-wrap-distance-left:9pt;mso-wrap-distance-top:0;mso-wrap-distance-right:9pt;mso-wrap-distance-bottom:0;mso-position-horizontal:absolute;mso-position-horizontal-relative:text;mso-position-vertical:absolute;mso-position-vertical-relative:text" o:gfxdata="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">
-                      <v:imagedata r:id="rId18" o:title=""/>
-                    </v:shape>
-                  </w:pict>
-                </mc:Fallback>
-              </mc:AlternateContent>
-            </w:r>
-            <w:r>
-              <w:rPr>
-                <w:b/>
-                <w:noProof/>
-              </w:rPr>
-              <mc:AlternateContent>
-                <mc:Choice Requires="wpi">
-                  <w:drawing>
-                    <wp:anchor distT="0" distB="0" distL="114300" distR="114300" simplePos="0" relativeHeight="252175360" behindDoc="0" locked="0" layoutInCell="1" allowOverlap="1">
-                      <wp:simplePos x="0" y="0"/>
-                      <wp:positionH relativeFrom="column">
-                        <wp:posOffset>4714626</wp:posOffset>
-                      </wp:positionH>
-                      <wp:positionV relativeFrom="paragraph">
-                        <wp:posOffset>765500</wp:posOffset>
-                      </wp:positionV>
-                      <wp:extent cx="92880" cy="79560"/>
-                      <wp:effectExtent l="38100" t="38100" r="40640" b="53975"/>
-                      <wp:wrapNone/>
-                      <wp:docPr id="563" name="Ink 563"/>
-                      <wp:cNvGraphicFramePr/>
-                      <a:graphic xmlns:a="http://schemas.openxmlformats.org/drawingml/2006/main">
-                        <a:graphicData uri="http://schemas.microsoft.com/office/word/2010/wordprocessingInk">
-                          <w14:contentPart bwMode="auto" r:id="rId19">
-                            <w14:nvContentPartPr>
-                              <w14:cNvContentPartPr/>
-                            </w14:nvContentPartPr>
-                            <w14:xfrm>
-                              <a:off x="0" y="0"/>
-                              <a:ext cx="92880" cy="79560"/>
-                            </w14:xfrm>
-                          </w14:contentPart>
-                        </a:graphicData>
-                      </a:graphic>
-                    </wp:anchor>
-                  </w:drawing>
-                </mc:Choice>
-                <mc:Fallback>
-                  <w:pict>
-                    <v:shape w14:anchorId="53E25528" id="Ink 563" o:spid="_x0000_s1026" type="#_x0000_t75" style="position:absolute;margin-left:370.55pt;margin-top:59.6pt;width:8.7pt;height:7.65pt;z-index:252175360;visibility:visible;mso-wrap-style:square;mso-wrap-distance-left:9pt;mso-wrap-distance-top:0;mso-wrap-distance-right:9pt;mso-wrap-distance-bottom:0;mso-position-horizontal:absolute;mso-position-horizontal-relative:text;mso-position-vertical:absolute;mso-position-vertical-relative:text" o:gfxdata="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">
-                      <v:imagedata r:id="rId20" o:title=""/>
-                    </v:shape>
-                  </w:pict>
-                </mc:Fallback>
-              </mc:AlternateContent>
-            </w:r>
-            <w:r>
-              <w:rPr>
-                <w:b/>
-                <w:noProof/>
-              </w:rPr>
-              <mc:AlternateContent>
-                <mc:Choice Requires="wpi">
-                  <w:drawing>
-                    <wp:anchor distT="0" distB="0" distL="114300" distR="114300" simplePos="0" relativeHeight="252174336" behindDoc="0" locked="0" layoutInCell="1" allowOverlap="1">
-                      <wp:simplePos x="0" y="0"/>
-                      <wp:positionH relativeFrom="column">
-                        <wp:posOffset>4615626</wp:posOffset>
-                      </wp:positionH>
-                      <wp:positionV relativeFrom="paragraph">
-                        <wp:posOffset>789980</wp:posOffset>
-                      </wp:positionV>
-                      <wp:extent cx="87120" cy="83160"/>
-                      <wp:effectExtent l="57150" t="57150" r="27305" b="50800"/>
-                      <wp:wrapNone/>
-                      <wp:docPr id="562" name="Ink 562"/>
-                      <wp:cNvGraphicFramePr/>
-                      <a:graphic xmlns:a="http://schemas.openxmlformats.org/drawingml/2006/main">
-                        <a:graphicData uri="http://schemas.microsoft.com/office/word/2010/wordprocessingInk">
-                          <w14:contentPart bwMode="auto" r:id="rId21">
-                            <w14:nvContentPartPr>
-                              <w14:cNvContentPartPr/>
-                            </w14:nvContentPartPr>
-                            <w14:xfrm>
-                              <a:off x="0" y="0"/>
-                              <a:ext cx="87120" cy="83160"/>
-                            </w14:xfrm>
-                          </w14:contentPart>
-                        </a:graphicData>
-                      </a:graphic>
-                    </wp:anchor>
-                  </w:drawing>
-                </mc:Choice>
-                <mc:Fallback>
-                  <w:pict>
-                    <v:shape w14:anchorId="718F46C4" id="Ink 562" o:spid="_x0000_s1026" type="#_x0000_t75" style="position:absolute;margin-left:362.75pt;margin-top:61.5pt;width:8.25pt;height:8pt;z-index:252174336;visibility:visible;mso-wrap-style:square;mso-wrap-distance-left:9pt;mso-wrap-distance-top:0;mso-wrap-distance-right:9pt;mso-wrap-distance-bottom:0;mso-position-horizontal:absolute;mso-position-horizontal-relative:text;mso-position-vertical:absolute;mso-position-vertical-relative:text" o:gfxdata="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">
-                      <v:imagedata r:id="rId22" o:title=""/>
-                    </v:shape>
-                  </w:pict>
-                </mc:Fallback>
-              </mc:AlternateContent>
-            </w:r>
-            <w:r>
-              <w:rPr>
-                <w:b/>
-                <w:noProof/>
-              </w:rPr>
-              <mc:AlternateContent>
-                <mc:Choice Requires="wpi">
-                  <w:drawing>
-                    <wp:anchor distT="0" distB="0" distL="114300" distR="114300" simplePos="0" relativeHeight="252173312" behindDoc="0" locked="0" layoutInCell="1" allowOverlap="1">
-                      <wp:simplePos x="0" y="0"/>
-                      <wp:positionH relativeFrom="column">
-                        <wp:posOffset>4559106</wp:posOffset>
-                      </wp:positionH>
-                      <wp:positionV relativeFrom="paragraph">
-                        <wp:posOffset>807260</wp:posOffset>
-                      </wp:positionV>
-                      <wp:extent cx="43920" cy="84600"/>
-                      <wp:effectExtent l="57150" t="38100" r="51435" b="48895"/>
-                      <wp:wrapNone/>
-                      <wp:docPr id="561" name="Ink 561"/>
-                      <wp:cNvGraphicFramePr/>
-                      <a:graphic xmlns:a="http://schemas.openxmlformats.org/drawingml/2006/main">
-                        <a:graphicData uri="http://schemas.microsoft.com/office/word/2010/wordprocessingInk">
-                          <w14:contentPart bwMode="auto" r:id="rId23">
-                            <w14:nvContentPartPr>
-                              <w14:cNvContentPartPr/>
-                            </w14:nvContentPartPr>
-                            <w14:xfrm>
-                              <a:off x="0" y="0"/>
-                              <a:ext cx="43920" cy="84600"/>
-                            </w14:xfrm>
-                          </w14:contentPart>
-                        </a:graphicData>
-                      </a:graphic>
-                    </wp:anchor>
-                  </w:drawing>
-                </mc:Choice>
-                <mc:Fallback>
-                  <w:pict>
-                    <v:shape w14:anchorId="08F345C0" id="Ink 561" o:spid="_x0000_s1026" type="#_x0000_t75" style="position:absolute;margin-left:358.3pt;margin-top:62.85pt;width:4.85pt;height:8.05pt;z-index:252173312;visibility:visible;mso-wrap-style:square;mso-wrap-distance-left:9pt;mso-wrap-distance-top:0;mso-wrap-distance-right:9pt;mso-wrap-distance-bottom:0;mso-position-horizontal:absolute;mso-position-horizontal-relative:text;mso-position-vertical:absolute;mso-position-vertical-relative:text" o:gfxdata="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">
-                      <v:imagedata r:id="rId24" o:title=""/>
-                    </v:shape>
-                  </w:pict>
-                </mc:Fallback>
-              </mc:AlternateContent>
-            </w:r>
-            <w:r>
-              <w:rPr>
-                <w:b/>
-                <w:noProof/>
-              </w:rPr>
-              <mc:AlternateContent>
-                <mc:Choice Requires="wpi">
-                  <w:drawing>
-                    <wp:anchor distT="0" distB="0" distL="114300" distR="114300" simplePos="0" relativeHeight="252172288" behindDoc="0" locked="0" layoutInCell="1" allowOverlap="1">
-                      <wp:simplePos x="0" y="0"/>
-                      <wp:positionH relativeFrom="column">
-                        <wp:posOffset>4498986</wp:posOffset>
-                      </wp:positionH>
-                      <wp:positionV relativeFrom="paragraph">
-                        <wp:posOffset>828500</wp:posOffset>
-                      </wp:positionV>
-                      <wp:extent cx="30600" cy="99000"/>
-                      <wp:effectExtent l="38100" t="38100" r="45720" b="53975"/>
-                      <wp:wrapNone/>
-                      <wp:docPr id="560" name="Ink 560"/>
-                      <wp:cNvGraphicFramePr/>
-                      <a:graphic xmlns:a="http://schemas.openxmlformats.org/drawingml/2006/main">
-                        <a:graphicData uri="http://schemas.microsoft.com/office/word/2010/wordprocessingInk">
-                          <w14:contentPart bwMode="auto" r:id="rId25">
-                            <w14:nvContentPartPr>
-                              <w14:cNvContentPartPr/>
-                            </w14:nvContentPartPr>
-                            <w14:xfrm>
-                              <a:off x="0" y="0"/>
-                              <a:ext cx="30600" cy="99000"/>
-                            </w14:xfrm>
-                          </w14:contentPart>
-                        </a:graphicData>
-                      </a:graphic>
-                    </wp:anchor>
-                  </w:drawing>
-                </mc:Choice>
-                <mc:Fallback>
-                  <w:pict>
-                    <v:shape w14:anchorId="2549E353" id="Ink 560" o:spid="_x0000_s1026" type="#_x0000_t75" style="position:absolute;margin-left:353.55pt;margin-top:64.55pt;width:3.8pt;height:9.25pt;z-index:252172288;visibility:visible;mso-wrap-style:square;mso-wrap-distance-left:9pt;mso-wrap-distance-top:0;mso-wrap-distance-right:9pt;mso-wrap-distance-bottom:0;mso-position-horizontal:absolute;mso-position-horizontal-relative:text;mso-position-vertical:absolute;mso-position-vertical-relative:text" o:gfxdata="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">
-                      <v:imagedata r:id="rId26" o:title=""/>
-                    </v:shape>
-                  </w:pict>
-                </mc:Fallback>
-              </mc:AlternateContent>
-            </w:r>
-            <w:r>
-              <w:rPr>
-                <w:b/>
-                <w:noProof/>
-              </w:rPr>
-              <mc:AlternateContent>
-                <mc:Choice Requires="wpi">
-                  <w:drawing>
-                    <wp:anchor distT="0" distB="0" distL="114300" distR="114300" simplePos="0" relativeHeight="252171264" behindDoc="0" locked="0" layoutInCell="1" allowOverlap="1">
-                      <wp:simplePos x="0" y="0"/>
-                      <wp:positionH relativeFrom="column">
-                        <wp:posOffset>4393146</wp:posOffset>
-                      </wp:positionH>
-                      <wp:positionV relativeFrom="paragraph">
-                        <wp:posOffset>826340</wp:posOffset>
-                      </wp:positionV>
-                      <wp:extent cx="100080" cy="69120"/>
-                      <wp:effectExtent l="38100" t="38100" r="52705" b="45720"/>
-                      <wp:wrapNone/>
-                      <wp:docPr id="559" name="Ink 559"/>
-                      <wp:cNvGraphicFramePr/>
-                      <a:graphic xmlns:a="http://schemas.openxmlformats.org/drawingml/2006/main">
-                        <a:graphicData uri="http://schemas.microsoft.com/office/word/2010/wordprocessingInk">
-                          <w14:contentPart bwMode="auto" r:id="rId27">
-                            <w14:nvContentPartPr>
-                              <w14:cNvContentPartPr/>
-                            </w14:nvContentPartPr>
-                            <w14:xfrm>
-                              <a:off x="0" y="0"/>
-                              <a:ext cx="100080" cy="69120"/>
-                            </w14:xfrm>
-                          </w14:contentPart>
-                        </a:graphicData>
-                      </a:graphic>
-                    </wp:anchor>
-                  </w:drawing>
-                </mc:Choice>
-                <mc:Fallback>
-                  <w:pict>
-                    <v:shape w14:anchorId="268641E3" id="Ink 559" o:spid="_x0000_s1026" type="#_x0000_t75" style="position:absolute;margin-left:345.2pt;margin-top:64.35pt;width:9.3pt;height:6.9pt;z-index:252171264;visibility:visible;mso-wrap-style:square;mso-wrap-distance-left:9pt;mso-wrap-distance-top:0;mso-wrap-distance-right:9pt;mso-wrap-distance-bottom:0;mso-position-horizontal:absolute;mso-position-horizontal-relative:text;mso-position-vertical:absolute;mso-position-vertical-relative:text" o:gfxdata="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">
-                      <v:imagedata r:id="rId28" o:title=""/>
-                    </v:shape>
-                  </w:pict>
-                </mc:Fallback>
-              </mc:AlternateContent>
-            </w:r>
-            <w:r>
-              <w:rPr>
-                <w:b/>
-                <w:noProof/>
-              </w:rPr>
-              <mc:AlternateContent>
-                <mc:Choice Requires="wpi">
-                  <w:drawing>
-                    <wp:anchor distT="0" distB="0" distL="114300" distR="114300" simplePos="0" relativeHeight="252170240" behindDoc="0" locked="0" layoutInCell="1" allowOverlap="1">
-                      <wp:simplePos x="0" y="0"/>
-                      <wp:positionH relativeFrom="column">
-                        <wp:posOffset>4045133</wp:posOffset>
-                      </wp:positionH>
-                      <wp:positionV relativeFrom="paragraph">
-                        <wp:posOffset>240804</wp:posOffset>
-                      </wp:positionV>
-                      <wp:extent cx="916940" cy="1089660"/>
-                      <wp:effectExtent l="57150" t="38100" r="0" b="53340"/>
-                      <wp:wrapNone/>
-                      <wp:docPr id="558" name="Ink 558"/>
-                      <wp:cNvGraphicFramePr/>
-                      <a:graphic xmlns:a="http://schemas.openxmlformats.org/drawingml/2006/main">
-                        <a:graphicData uri="http://schemas.microsoft.com/office/word/2010/wordprocessingInk">
-                          <w14:contentPart bwMode="auto" r:id="rId29">
-                            <w14:nvContentPartPr>
-                              <w14:cNvContentPartPr/>
-                            </w14:nvContentPartPr>
-                            <w14:xfrm>
-                              <a:off x="0" y="0"/>
-                              <a:ext cx="916940" cy="1089660"/>
-                            </w14:xfrm>
-                          </w14:contentPart>
-                        </a:graphicData>
-                      </a:graphic>
-                    </wp:anchor>
-                  </w:drawing>
-                </mc:Choice>
-                <mc:Fallback>
-                  <w:pict>
-                    <v:shape w14:anchorId="0E5EC42D" id="Ink 558" o:spid="_x0000_s1026" type="#_x0000_t75" style="position:absolute;margin-left:317.8pt;margin-top:18.25pt;width:73.6pt;height:87.2pt;z-index:252170240;visibility:visible;mso-wrap-style:square;mso-wrap-distance-left:9pt;mso-wrap-distance-top:0;mso-wrap-distance-right:9pt;mso-wrap-distance-bottom:0;mso-position-horizontal:absolute;mso-position-horizontal-relative:text;mso-position-vertical:absolute;mso-position-vertical-relative:text" o:gfxdata="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">
-                      <v:imagedata r:id="rId30" o:title=""/>
                     </v:shape>
                   </w:pict>
                 </mc:Fallback>
@@ -833,8 +316,6 @@
             <w:r>
               <w:t xml:space="preserve">method (Convert) can be run without being instantiated. </w:t>
             </w:r>
-            <w:bookmarkStart w:id="0" w:name="_GoBack"/>
-            <w:bookmarkEnd w:id="0"/>
           </w:p>
         </w:tc>
       </w:tr>
@@ -920,17 +401,181 @@
           <w:tcPr>
             <w:tcW w:w="7371" w:type="dxa"/>
           </w:tcPr>
+          <w:p>
+            <w:r>
+              <w:t xml:space="preserve">Properties/ Variables: distance, seconds, </w:t>
+            </w:r>
+            <w:proofErr w:type="spellStart"/>
+            <w:r>
+              <w:t>newValue</w:t>
+            </w:r>
+            <w:proofErr w:type="spellEnd"/>
+          </w:p>
+          <w:p>
+            <w:r>
+              <w:t xml:space="preserve">Methods: </w:t>
+            </w:r>
+            <w:proofErr w:type="spellStart"/>
+            <w:r>
+              <w:t>SetDistance</w:t>
+            </w:r>
+            <w:proofErr w:type="spellEnd"/>
+            <w:r>
+              <w:t xml:space="preserve">(s), </w:t>
+            </w:r>
+            <w:proofErr w:type="spellStart"/>
+            <w:r>
+              <w:t>SetSeconds</w:t>
+            </w:r>
+            <w:proofErr w:type="spellEnd"/>
+            <w:r>
+              <w:t xml:space="preserve">(s), </w:t>
+            </w:r>
+            <w:proofErr w:type="spellStart"/>
+            <w:r>
+              <w:t>GetDistance</w:t>
+            </w:r>
+            <w:proofErr w:type="spellEnd"/>
+            <w:r>
+              <w:t xml:space="preserve">(f), </w:t>
+            </w:r>
+            <w:proofErr w:type="spellStart"/>
+            <w:r>
+              <w:t>GetSeconds</w:t>
+            </w:r>
+            <w:proofErr w:type="spellEnd"/>
+            <w:r>
+              <w:t xml:space="preserve">(f), </w:t>
+            </w:r>
+            <w:proofErr w:type="spellStart"/>
+            <w:r>
+              <w:t>GetPace</w:t>
+            </w:r>
+            <w:proofErr w:type="spellEnd"/>
+            <w:r>
+              <w:t xml:space="preserve">(f), </w:t>
+            </w:r>
+            <w:proofErr w:type="spellStart"/>
+            <w:r>
+              <w:t>GetSpeed</w:t>
+            </w:r>
+            <w:proofErr w:type="spellEnd"/>
+            <w:r>
+              <w:t xml:space="preserve">(f), </w:t>
+            </w:r>
+            <w:proofErr w:type="spellStart"/>
+            <w:r>
+              <w:t>OutputRun</w:t>
+            </w:r>
+            <w:proofErr w:type="spellEnd"/>
+            <w:r>
+              <w:t>(s)</w:t>
+            </w:r>
+          </w:p>
+          <w:p>
+            <w:r>
+              <w:t>Distance – this stores the distance they ran (entered in metres)</w:t>
+            </w:r>
+          </w:p>
+          <w:p>
+            <w:r>
+              <w:t>Seconds – this stores the time it took for them to run it in (entered in seconds)</w:t>
+            </w:r>
+          </w:p>
+          <w:p>
+            <w:r>
+              <w:lastRenderedPageBreak/>
+              <w:t>Get Distance – [</w:t>
+            </w:r>
+            <w:proofErr w:type="spellStart"/>
+            <w:r>
+              <w:t>ByVal</w:t>
+            </w:r>
+            <w:proofErr w:type="spellEnd"/>
+            <w:r>
+              <w:t xml:space="preserve"> </w:t>
+            </w:r>
+            <w:proofErr w:type="spellStart"/>
+            <w:r>
+              <w:t>newValue</w:t>
+            </w:r>
+            <w:proofErr w:type="spellEnd"/>
+            <w:r>
+              <w:t xml:space="preserve">] literally gets the distance </w:t>
+            </w:r>
+          </w:p>
+          <w:p>
+            <w:r>
+              <w:t>Get Seconds – [</w:t>
+            </w:r>
+            <w:proofErr w:type="spellStart"/>
+            <w:r>
+              <w:t>ByVal</w:t>
+            </w:r>
+            <w:proofErr w:type="spellEnd"/>
+            <w:r>
+              <w:t xml:space="preserve"> newValue]</w:t>
+            </w:r>
+            <w:bookmarkStart w:id="0" w:name="_GoBack"/>
+            <w:bookmarkEnd w:id="0"/>
+            <w:r>
+              <w:t xml:space="preserve"> literally gets the timing</w:t>
+            </w:r>
+          </w:p>
+          <w:p>
+            <w:r>
+              <w:t>Set Distance – saves the distance</w:t>
+            </w:r>
+          </w:p>
+          <w:p>
+            <w:r>
+              <w:t>Set Seconds – saves the timing</w:t>
+            </w:r>
+          </w:p>
+          <w:p>
+            <w:r>
+              <w:t>Get Pace – (seconds/60) means in minutes (distance/1000) means in kilometres</w:t>
+            </w:r>
+          </w:p>
+          <w:p>
+            <w:pPr>
+              <w:pStyle w:val="ListParagraph"/>
+              <w:numPr>
+                <w:ilvl w:val="0"/>
+                <w:numId w:val="2"/>
+              </w:numPr>
+            </w:pPr>
+            <w:r>
+              <w:t>Time / Distance</w:t>
+            </w:r>
+          </w:p>
+          <w:p>
+            <w:r>
+              <w:t xml:space="preserve">Get Speed - </w:t>
+            </w:r>
+          </w:p>
+          <w:p/>
+        </w:tc>
+      </w:tr>
+      <w:tr>
+        <w:trPr>
+          <w:trHeight w:val="873"/>
+        </w:trPr>
+        <w:tc>
+          <w:tcPr>
+            <w:tcW w:w="1555" w:type="dxa"/>
+          </w:tcPr>
+          <w:p/>
+        </w:tc>
+        <w:tc>
+          <w:tcPr>
+            <w:tcW w:w="7371" w:type="dxa"/>
+          </w:tcPr>
           <w:p/>
         </w:tc>
       </w:tr>
     </w:tbl>
-    <w:p>
-      <w:pPr>
-        <w:rPr>
-          <w:lang w:val="en-SG"/>
-        </w:rPr>
-      </w:pPr>
-    </w:p>
+    <w:p/>
     <w:p>
       <w:pPr>
         <w:rPr>
@@ -956,7 +601,6 @@
         <w:rPr>
           <w:lang w:val="en-SG"/>
         </w:rPr>
-        <w:lastRenderedPageBreak/>
         <w:t>List the variables involved in the program, their role, any validation performed or required, scope, and what they do</w:t>
       </w:r>
     </w:p>
@@ -4340,8 +3984,123 @@
       </w:rPr>
     </w:lvl>
   </w:abstractNum>
+  <w:abstractNum w:abstractNumId="1" w15:restartNumberingAfterBreak="0">
+    <w:nsid w:val="56C22203"/>
+    <w:multiLevelType w:val="hybridMultilevel"/>
+    <w:tmpl w:val="03564064"/>
+    <w:lvl w:ilvl="0" w:tplc="0DE8EAD2">
+      <w:numFmt w:val="bullet"/>
+      <w:lvlText w:val="-"/>
+      <w:lvlJc w:val="left"/>
+      <w:pPr>
+        <w:ind w:left="1110" w:hanging="360"/>
+      </w:pPr>
+      <w:rPr>
+        <w:rFonts w:ascii="Calibri" w:eastAsiaTheme="minorHAnsi" w:hAnsi="Calibri" w:cs="Calibri" w:hint="default"/>
+      </w:rPr>
+    </w:lvl>
+    <w:lvl w:ilvl="1" w:tplc="04090003" w:tentative="1">
+      <w:start w:val="1"/>
+      <w:numFmt w:val="bullet"/>
+      <w:lvlText w:val="o"/>
+      <w:lvlJc w:val="left"/>
+      <w:pPr>
+        <w:ind w:left="1830" w:hanging="360"/>
+      </w:pPr>
+      <w:rPr>
+        <w:rFonts w:ascii="Courier New" w:hAnsi="Courier New" w:cs="Courier New" w:hint="default"/>
+      </w:rPr>
+    </w:lvl>
+    <w:lvl w:ilvl="2" w:tplc="04090005" w:tentative="1">
+      <w:start w:val="1"/>
+      <w:numFmt w:val="bullet"/>
+      <w:lvlText w:val=""/>
+      <w:lvlJc w:val="left"/>
+      <w:pPr>
+        <w:ind w:left="2550" w:hanging="360"/>
+      </w:pPr>
+      <w:rPr>
+        <w:rFonts w:ascii="Wingdings" w:hAnsi="Wingdings" w:hint="default"/>
+      </w:rPr>
+    </w:lvl>
+    <w:lvl w:ilvl="3" w:tplc="04090001" w:tentative="1">
+      <w:start w:val="1"/>
+      <w:numFmt w:val="bullet"/>
+      <w:lvlText w:val=""/>
+      <w:lvlJc w:val="left"/>
+      <w:pPr>
+        <w:ind w:left="3270" w:hanging="360"/>
+      </w:pPr>
+      <w:rPr>
+        <w:rFonts w:ascii="Symbol" w:hAnsi="Symbol" w:hint="default"/>
+      </w:rPr>
+    </w:lvl>
+    <w:lvl w:ilvl="4" w:tplc="04090003" w:tentative="1">
+      <w:start w:val="1"/>
+      <w:numFmt w:val="bullet"/>
+      <w:lvlText w:val="o"/>
+      <w:lvlJc w:val="left"/>
+      <w:pPr>
+        <w:ind w:left="3990" w:hanging="360"/>
+      </w:pPr>
+      <w:rPr>
+        <w:rFonts w:ascii="Courier New" w:hAnsi="Courier New" w:cs="Courier New" w:hint="default"/>
+      </w:rPr>
+    </w:lvl>
+    <w:lvl w:ilvl="5" w:tplc="04090005" w:tentative="1">
+      <w:start w:val="1"/>
+      <w:numFmt w:val="bullet"/>
+      <w:lvlText w:val=""/>
+      <w:lvlJc w:val="left"/>
+      <w:pPr>
+        <w:ind w:left="4710" w:hanging="360"/>
+      </w:pPr>
+      <w:rPr>
+        <w:rFonts w:ascii="Wingdings" w:hAnsi="Wingdings" w:hint="default"/>
+      </w:rPr>
+    </w:lvl>
+    <w:lvl w:ilvl="6" w:tplc="04090001" w:tentative="1">
+      <w:start w:val="1"/>
+      <w:numFmt w:val="bullet"/>
+      <w:lvlText w:val=""/>
+      <w:lvlJc w:val="left"/>
+      <w:pPr>
+        <w:ind w:left="5430" w:hanging="360"/>
+      </w:pPr>
+      <w:rPr>
+        <w:rFonts w:ascii="Symbol" w:hAnsi="Symbol" w:hint="default"/>
+      </w:rPr>
+    </w:lvl>
+    <w:lvl w:ilvl="7" w:tplc="04090003" w:tentative="1">
+      <w:start w:val="1"/>
+      <w:numFmt w:val="bullet"/>
+      <w:lvlText w:val="o"/>
+      <w:lvlJc w:val="left"/>
+      <w:pPr>
+        <w:ind w:left="6150" w:hanging="360"/>
+      </w:pPr>
+      <w:rPr>
+        <w:rFonts w:ascii="Courier New" w:hAnsi="Courier New" w:cs="Courier New" w:hint="default"/>
+      </w:rPr>
+    </w:lvl>
+    <w:lvl w:ilvl="8" w:tplc="04090005" w:tentative="1">
+      <w:start w:val="1"/>
+      <w:numFmt w:val="bullet"/>
+      <w:lvlText w:val=""/>
+      <w:lvlJc w:val="left"/>
+      <w:pPr>
+        <w:ind w:left="6870" w:hanging="360"/>
+      </w:pPr>
+      <w:rPr>
+        <w:rFonts w:ascii="Wingdings" w:hAnsi="Wingdings" w:hint="default"/>
+      </w:rPr>
+    </w:lvl>
+  </w:abstractNum>
   <w:num w:numId="1">
     <w:abstractNumId w:val="0"/>
+  </w:num>
+  <w:num w:numId="2">
+    <w:abstractNumId w:val="1"/>
   </w:num>
 </w:numbering>
 </file>
@@ -5286,88 +5045,7 @@
 </inkml:ink>
 </file>
 
-<file path=word/ink/ink10.xml><?xml version="1.0" encoding="utf-8"?>
-<inkml:ink xmlns:inkml="http://www.w3.org/2003/InkML">
-  <inkml:definitions>
-    <inkml:context xml:id="ctx0">
-      <inkml:inkSource xml:id="inkSrc0">
-        <inkml:traceFormat>
-          <inkml:channel name="X" type="integer" min="-2.14748E9" max="2.14748E9" units="cm"/>
-          <inkml:channel name="Y" type="integer" min="-2.14748E9" max="2.14748E9" units="cm"/>
-          <inkml:channel name="F" type="integer" max="32767" units="dev"/>
-        </inkml:traceFormat>
-        <inkml:channelProperties>
-          <inkml:channelProperty channel="X" name="resolution" value="1000" units="1/cm"/>
-          <inkml:channelProperty channel="Y" name="resolution" value="1000" units="1/cm"/>
-          <inkml:channelProperty channel="F" name="resolution" value="0" units="1/dev"/>
-        </inkml:channelProperties>
-      </inkml:inkSource>
-      <inkml:timestamp xml:id="ts0" timeString="2018-12-06T06:22:35.066"/>
-    </inkml:context>
-    <inkml:brush xml:id="br0">
-      <inkml:brushProperty name="width" value="0.05" units="cm"/>
-      <inkml:brushProperty name="height" value="0.05" units="cm"/>
-    </inkml:brush>
-  </inkml:definitions>
-  <inkml:trace contextRef="#ctx0" brushRef="#br0">122 1 10496,'-2'1'713,"1"1"1,0-1-1,-1 0 0,1 0 1,0 0-1,-1 0 1,1 0-1,-1 0 1,0 0-1,1-1 0,-1 1 1,0-1-1,1 1 1,-2 0-714,-27 2 3491,7-2-2229,20 0-1081,0 0 1,0-1 0,0 1-1,0 0 1,0 1 0,0-1-1,0 0 1,1 1 0,-1 0-1,0-1 1,1 1 0,-1 0-182,3-1 47,-1 0-1,0 0 1,1 0 0,-1-1 0,1 1 0,-1 0 0,1 0 0,-1 0 0,1 0 0,0 0 0,-1 0 0,1 0 0,0 0 0,0 0 0,0 0 0,0-1-1,0 1 1,0 0 0,0 0 0,0 0 0,0 0 0,0 0 0,1 0 0,-1 0 0,0 0 0,0 0 0,1 0 0,-1 0 0,1 0 0,-1 0 0,1-1 0,-1 1-1,1 0 1,0 0 0,-1-1 0,1 1 0,0 0 0,0-1 0,0 1-47,34 31 509,-26-25-413,-1 1 1,1 0-1,-1 0 1,0 1 0,-1 0-1,4 6-96,-10-14 9,0 1 0,-1-1 0,1 1 0,0-1 1,0 1-1,-1-1 0,1 1 0,-1-1 0,1 1 0,-1-1 0,0 1 0,0 0 0,0-1 1,0 1-1,0-1 0,0 1 0,0 0 0,0-1 0,0 1 0,-1-1 0,1 1 0,-1-1 0,1 1 1,-1-1-1,0 1 0,0 0-9,-1 0 1,0 0 0,0 0 0,0 0 1,0 0-1,0-1 0,0 1 0,0-1 0,-1 0 1,1 1-1,-1-1 0,1 0 0,-1 0 0,1-1 1,-1 1-1,1-1 0,-1 1-1,-4 0 32,0 0 0,0 0 0,-1-1 0,1 0 0,0 0 0,0 0 0,0-1 0,-3-1-32,10 2-2,0 0 1,-1 0-1,1 0 1,0-1-1,0 1 1,0 0-1,0 0 0,0 0 1,-1 0-1,1-1 1,0 1-1,0 0 1,0 0-1,0 0 0,0-1 1,0 1-1,0 0 1,0 0-1,0 0 0,0-1 1,-1 1-1,1 0 1,0 0-1,0-1 1,0 1-1,1 0 0,-1 0 1,0 0-1,0-1 1,0 1-1,0 0 1,0 0-1,0 0 0,0-1 1,0 1-1,0 0 1,0 0-1,1 0 1,-1-1-1,0 1 0,0 0 1,0 0-1,0 0 1,0 0-1,1 0 0,-1-1 1,0 1 1,9-10-310,13-11-1120,-12 12-1705,20-16-14699</inkml:trace>
-</inkml:ink>
-</file>
-
-<file path=word/ink/ink11.xml><?xml version="1.0" encoding="utf-8"?>
-<inkml:ink xmlns:inkml="http://www.w3.org/2003/InkML">
-  <inkml:definitions>
-    <inkml:context xml:id="ctx0">
-      <inkml:inkSource xml:id="inkSrc0">
-        <inkml:traceFormat>
-          <inkml:channel name="X" type="integer" min="-2.14748E9" max="2.14748E9" units="cm"/>
-          <inkml:channel name="Y" type="integer" min="-2.14748E9" max="2.14748E9" units="cm"/>
-          <inkml:channel name="F" type="integer" max="32767" units="dev"/>
-        </inkml:traceFormat>
-        <inkml:channelProperties>
-          <inkml:channelProperty channel="X" name="resolution" value="1000" units="1/cm"/>
-          <inkml:channelProperty channel="Y" name="resolution" value="1000" units="1/cm"/>
-          <inkml:channelProperty channel="F" name="resolution" value="0" units="1/dev"/>
-        </inkml:channelProperties>
-      </inkml:inkSource>
-      <inkml:timestamp xml:id="ts0" timeString="2018-12-06T06:22:34.614"/>
-    </inkml:context>
-    <inkml:brush xml:id="br0">
-      <inkml:brushProperty name="width" value="0.05" units="cm"/>
-      <inkml:brushProperty name="height" value="0.05" units="cm"/>
-    </inkml:brush>
-  </inkml:definitions>
-  <inkml:trace contextRef="#ctx0" brushRef="#br0">1 38 10752,'0'15'2288,"2"1"1,0-1 0,1 1-1,0-1 1,1 0 0,1 0 0,2 3-2289,-4-8 354,2 3 92,0 0 0,-1 1-1,-1 0 1,0-1 0,-1 1 0,0 6-446,-3-30 105,0 1 0,-1-1 1,-1 0-1,-1-2-105,-2-8 91,-1-8-78,1-1 0,1-5-13,3 24 0,2 0-1,-1 0 0,1 0 1,1 0-1,0 0 0,0 0 1,1 0-1,2-5 1,-4 14 1,0 1 0,0-1 0,1 0 0,-1 0 0,0 0 0,1 0 0,-1 0 0,1 0 0,-1 0 0,1 1 0,-1-1 0,1 0 0,0 0 0,-1 1 0,1-1 0,0 0 0,0 1 0,-1-1 0,1 1 0,1-1-1,-1 1 2,-1 0 0,1 0 1,0 0-1,0 0 0,-1 0 0,1 0 0,0 0 1,0 0-1,-1 0 0,1 0 0,0 0 0,-1 1 1,1-1-1,0 0 0,-1 1 0,1-1 0,0 0 1,-1 1-1,1-1 0,0 1-2,2 2 7,0 0 0,-1 0 0,1 0 1,0 0-1,-1 0 0,0 1 0,0-1 0,0 1 0,0 0-7,0 0 10,-1 1-1,1 0 0,-1 0 1,0 0-1,0-1 1,-1 1-1,1 0 1,-1 0-1,0 0 0,0 0 1,-1 0-1,0 0 1,0 2-10,0-3 8,0-1 0,0 1 0,0-1 0,-1 0 0,1 0 1,-1 0-1,0 0 0,1 0 0,-1 0 0,-1 0 0,1 0 0,0-1 1,-1 1-1,1-1 0,-1 0 0,0 1 0,0-1 0,0-1 0,0 1-8,2-1-215,-11 4 897,12-4-788,-1-1-1,1 0 1,0 0 0,0 0 0,0 0 0,-1 0 0,1 0 0,0 1 0,0-1 0,0 0 0,-1 0 0,1 0 0,0 0 0,0 0 0,-1 0 0,1 0 0,0 0 0,0 0 0,0 0 0,-1 0 0,1 0 0,0 0 0,0 0 0,-1 0 0,1 0 0,0 0 0,0 0 0,0-1 0,-1 1-1,1 0 1,0 0 0,0 0 0,0 0 0,-1 0 0,1 0 0,0-1 0,0 1 0,0 0 0,0 0 106,0-2-18879</inkml:trace>
-</inkml:ink>
-</file>
-
-<file path=word/ink/ink12.xml><?xml version="1.0" encoding="utf-8"?>
-<inkml:ink xmlns:inkml="http://www.w3.org/2003/InkML">
-  <inkml:definitions>
-    <inkml:context xml:id="ctx0">
-      <inkml:inkSource xml:id="inkSrc0">
-        <inkml:traceFormat>
-          <inkml:channel name="X" type="integer" min="-2.14748E9" max="2.14748E9" units="cm"/>
-          <inkml:channel name="Y" type="integer" min="-2.14748E9" max="2.14748E9" units="cm"/>
-          <inkml:channel name="F" type="integer" max="32767" units="dev"/>
-        </inkml:traceFormat>
-        <inkml:channelProperties>
-          <inkml:channelProperty channel="X" name="resolution" value="1000" units="1/cm"/>
-          <inkml:channelProperty channel="Y" name="resolution" value="1000" units="1/cm"/>
-          <inkml:channelProperty channel="F" name="resolution" value="0" units="1/dev"/>
-        </inkml:channelProperties>
-      </inkml:inkSource>
-      <inkml:timestamp xml:id="ts0" timeString="2018-12-06T06:22:34.107"/>
-    </inkml:context>
-    <inkml:brush xml:id="br0">
-      <inkml:brushProperty name="width" value="0.05" units="cm"/>
-      <inkml:brushProperty name="height" value="0.05" units="cm"/>
-    </inkml:brush>
-  </inkml:definitions>
-  <inkml:trace contextRef="#ctx0" brushRef="#br0">0 17 7680,'0'1'355,"1"-1"0,-1 1 0,1 0 0,-1-1 0,1 1 1,-1 0-1,1-1 0,-1 1 0,1-1 0,-1 1 0,1-1 0,0 1 0,-1-1 1,1 1-1,0-1 0,-1 0 0,2 1-355,-2-1 2325,0 0-320,-1 18 3742,1 2-3949,0 0 1,3 15-1799,-1-23 313,1 4 629,-1 1 0,0 9-942,-7-73 256,5 36-239,-1-1 10,0 1 0,1-1 1,1 1-1,0 0 0,0-1 1,1 1-1,1 0 0,0-1-27,-3 12 1,0-1 0,1 0-1,-1 0 1,0 1 0,0-1 0,1 0-1,-1 0 1,1 1 0,-1-1-1,1 0 1,-1 1 0,1-1 0,-1 1-1,1-1 1,-1 1 0,1-1 0,0 1-1,-1-1 1,1 1 0,0-1 0,0 1-1,-1 0 1,1 0 0,0-1 0,0 1-1,-1 0 1,2 0-1,-1 0 3,0 0 0,1 0 0,-1 1 0,0-1 0,1 1 0,-1-1 0,0 1 0,0-1-1,0 1 1,1 0 0,-1 0 0,0-1 0,0 1 0,0 0 0,0 0-3,4 5 13,0-1 0,0 1-1,0 0 1,-1 1 0,3 3-13,-1 3 0,-1 0 0,0 0 0,-1 1 0,0-1 0,-1 3 0,-5-28 20,0-1-1,1 0 1,-1-10-20,2 16 13,1-1 0,-1 1 0,1 0 0,0-1 0,1 1-1,-1 0 1,3-5-13,-4 11 8,1 0 0,-1-1-1,1 1 1,-1 0-1,1 0 1,0 0 0,-1-1-1,1 1 1,0 0-1,0 0 1,0 0 0,0 0-1,0 1 1,0-1-1,0 0 1,0 0 0,0 0-1,0 1 1,0-1-1,1 1 1,-1-1 0,0 1-1,0-1 1,1 1-1,-1 0 1,0-1 0,2 1-8,-1 0 9,0 1 1,0-1 0,0 1 0,0-1 0,1 1 0,-1 0-1,0 0 1,0 0 0,0 0 0,0 0 0,-1 0 0,1 1 0,0-1-1,0 1 1,-1-1 0,2 2-10,3 4 62,0 0 0,0 1 1,0 0-1,-1 0 0,4 8-62,19 46 189,-10-19 58,-14-37-546,-2-3-3242,1 0-15765</inkml:trace>
-</inkml:ink>
-</file>
-
-<file path=word/ink/ink13.xml><?xml version="1.0" encoding="utf-8"?>
+<file path=word/ink/ink2.xml><?xml version="1.0" encoding="utf-8"?>
 <inkml:ink xmlns:inkml="http://www.w3.org/2003/InkML">
   <inkml:definitions>
     <inkml:context xml:id="ctx0">
@@ -5389,238 +5067,48 @@
       <inkml:brushProperty name="width" value="0.05" units="cm"/>
       <inkml:brushProperty name="height" value="0.05" units="cm"/>
     </inkml:brush>
-  </inkml:definitions>
-  <inkml:trace contextRef="#ctx0" brushRef="#br0">1 371 4096,'0'0'3584,"0"0"-235,0 0-938,0 0-257,0 0-63,0 0-193,0 0-1002,0 4-42,8 37 2445,-1-5-1855,-1 0-1,-1 12-1443,9 149 1732,0 6-1053,-1 10-402,-6-122-277,9 31 0,-5-45 0,1 23 40,32 198 176,-39-268-216,-1 0 0,-2 0 0,-2 5 0,1 2 0,6 32 0,3 0 0,17 93 0,41 229 0,-57-318 0,0 1 0,-1 32 0,-7-74 9,-1-23-22,-1 1 0,-1-1 0,1 0 0,-2 7 13,-9-57-1344,2 5-2837,0-1-13034</inkml:trace>
-  <inkml:trace contextRef="#ctx0" brushRef="#br0" timeOffset="1160.223">297 233 8960,'-5'4'888,"0"0"0,0 0 0,-1-1 0,1 0 1,-1 0-1,-3 1-888,3 0 1928,-1-1 1,1 1-1,0 0 1,-2 2-1929,5-5 303,1 1-1,0 0 1,1 0-1,-1 0 1,0 0 0,1 1-1,-1-1 1,1 0-1,0 1 1,-1-1-1,1 1 1,0-1 0,1 1-1,-1 0-302,0 5 180,-1-1 0,2 1-1,-1 0 1,1 0 0,1 0 0,-1 0-1,1 0 1,1 0 0,-1 0 0,1-1-1,1 1 1,-1-1 0,1 1 0,1 0-180,1 3 120,1 0 0,0 0 0,1-1 0,0 0 0,1 0 0,0-1 0,0 0 0,8 6-120,-15-14 16,1 1-1,0-1 1,0 1-1,0-1 0,0 0 1,0 1-1,1-1 1,-1 0-1,0 0 0,1-1-15,9 2-3695,0-2-14544</inkml:trace>
-  <inkml:trace contextRef="#ctx0" brushRef="#br0" timeOffset="1560.85">424 356 2176,'0'0'4,"0"0"-1,0 0 1,0 0 0,0 0-1,0 0 1,0 0 0,0 0-1,0 0 1,0 0 0,0 0-1,0 0 1,-1 0 0,1 0-1,0 0 1,0 0 0,0 0-1,0 0 1,0 0 0,0 0-1,0 0 1,0 0 0,0 0-1,0 0 1,0 0 0,0 0-1,0 0 1,0 0 0,0 0-1,0 0 1,0 0 0,0 0-1,0 0 1,0 0 0,0 0-1,0 0 1,-1 0 0,1 0-1,0 0 1,0 0 0,0 0-1,0 0 1,0 0 0,0 0-1,0 0 1,0 0 0,0 0-1,0 0 1,0 1-4,1-9-118,2-12 2215,-3 20-1890,0 0 0,0 0-1,0-1 1,0 1 0,0 0 0,0-1 0,0 1 0,0 0-1,0 0 1,0-1 0,0 1 0,0 0 0,0 0-1,0-1 1,0 1 0,0 0 0,-1-1 0,1 1 0,0 0-1,0 0 1,0-1 0,0 1 0,0 0 0,-1 0 0,1 0-1,0-1 1,0 1 0,0 0 0,-1 0 0,1 0 0,0 0-1,0-1 1,-1 1 0,1 0 0,0 0 0,0 0-1,-1 0 1,1 0 0,0 0 0,0 0 0,-1 0 0,1 0-1,0 0 1,-1 0 0,1 0 0,0 0-207,-1 0 317,0 1 1,0-1-1,0 1 1,0-1-1,0 1 1,0 0-1,0-1 1,1 1-1,-1 0 1,0 0-1,0 0 0,1 0 1,-1 0-1,1 0 1,-1 0-1,1 0 1,-1 0-1,1 0 1,0 0-1,-1 0-317,-5 24 2815,6-23-2763,-2 6 451,1 1 0,1 0 0,0 0 1,0 0-1,0 0 0,1 0 0,2 5-503,-3-11 132,1 1-1,0 0 0,1-1 1,-1 1-1,1-1 0,0 1 1,-1-1-1,1 0 0,1 0-131,-2-1 66,0-1 0,1 1 0,-1-1 0,1 1 0,-1-1 0,1 0 0,0 0 0,0 1 0,-1-1 0,1 0 0,0-1 0,0 1 0,0 0 0,0-1-1,0 1 1,1-1-66,0 1 42,-1-1-1,1 0 1,0-1-1,-1 1 1,1 0-1,-1-1 1,1 1-1,0-1 1,-1 0-1,1 0 1,-1 0-1,0 0 1,1 0-1,-1-1 1,0 1-1,0-1 1,0 1-1,0-1 1,0 0-1,0 0 1,0 0-42,0-1 17,1 0 0,-1 0 0,1 0 0,-1 0 0,0 0 0,0 0 0,-1-1 0,1 1 0,-1-1 0,0 1 0,0-1 0,0 0 0,0 1 0,0-3-17,-1 0 13,0 0 0,0 0-1,0 0 1,-1 0 0,0 0 0,0 1 0,-1-1 0,0 0 0,1 1 0,-2-1 0,1 1-1,-1-1-12,1 2 8,-1 0 0,1 1-1,-1-1 1,0 1 0,0 0-1,0 0 1,-1 0 0,1 0-1,-1 1 1,1-1 0,-1 1-1,0 0 1,0 0 0,0 0-1,0 0 1,-3 0-8,4 1 2,-22-5 67,24 6-66,1 0-1,-1 0 0,0 0 1,0 0-1,0 0 0,0 0 1,0 0-1,0 0 1,0 0-1,0 0 0,1 1 1,-1-1-1,0 0 0,0 1 1,0-1-1,0 0 0,1 1 1,-1-1-1,0 1 1,0-1-1,1 1 0,-1 0 1,0-1-1,1 1-2,-1-1-7,1 1 1,0-1-1,0 0 1,0 0-1,-1 1 0,1-1 1,0 0-1,0 1 0,0-1 1,0 0-1,0 1 1,0-1-1,0 1 0,0-1 1,0 0-1,0 1 1,0-1-1,0 0 0,0 1 1,0-1-1,0 0 0,0 1 1,0-1-1,0 0 1,0 1-1,1-1 0,-1 0 1,0 1-1,0-1 7,11 6-464,-8-5 285,0 0 1,1 0-1,-1-1 0,0 1 1,1-1-1,0 0 179,16-2-4096,11 0-12607</inkml:trace>
-  <inkml:trace contextRef="#ctx0" brushRef="#br0" timeOffset="1946.3">604 303 19967,'0'0'0,"0"0"-14591</inkml:trace>
-  <inkml:trace contextRef="#ctx0" brushRef="#br0" timeOffset="2278.536">608 295 2048,'-1'16'10558,"0"-1"-6083,-1-8-3401,2 0-1,-1 1 1,1-1-1,1 7-1073,4 21 3574,1-1-1,7 21-3573,-16-68 432,1-1 0,0-5-432,-1-12 181,0 10-63,1 0 0,1-1-118,0 15 51,2 0-1,-1 0 1,1 0-1,0 0 1,0 1-1,1-1 1,0 0-1,1-1-50,-2 6 9,-1 1 0,1 0 0,-1-1 0,1 1 1,0 0-1,0 0 0,0-1 0,0 1 0,0 0 0,0 0 0,0 0 0,0 0 0,0 0 1,0 0-1,2 0-9,-3 1 7,1-1 0,0 1 1,0 0-1,0-1 0,0 1 1,0 0-1,0 0 0,0 0 1,0 0-1,0 0 1,0 0-1,0 0 0,0 0 1,0 1-1,0-1 0,0 0 1,0 1-1,0-1-7,2 2 19,0-1-1,0 1 0,0 0 1,0 0-1,-1 1 1,1-1-1,-1 0 1,1 1-1,-1 0 1,0-1-1,0 1 1,0 1-19,8 14 57,-1 0 0,-1 1 0,0 0 0,0 6-57,7 17 49,-10-36 426,-1-8-1,3-12-5220,-4 2-14240</inkml:trace>
-  <inkml:trace contextRef="#ctx0" brushRef="#br0" timeOffset="2701.994">777 218 11008,'0'4'755,"1"-1"1,-1 1 0,1-1-1,0 1 1,-1-1 0,2 0 0,-1 1-1,0-1 1,1 0 0,-1 0-1,1 0 1,0 0 0,0 0 0,1 1-756,6 6 1299,1 0 1,-1-1-1,4 2-1299,4 4 1031,41 37 995,-57-52-2004,-1 1 0,0-1 1,0 0-1,0 0 0,1 1 0,-1-1 0,0 0 0,0 0 0,1 0 0,-1 0 1,0 1-1,0-1 0,1 0 0,-1 0 0,0 0 0,1 0 0,-1 0 1,0 0-1,1 0 0,-1 0 0,0 0 0,0 0 0,1 0 0,-1 0 1,0 0-1,1 0 0,-1 0 0,0 0 0,1 0 0,-1 0 0,0 0 0,0 0 1,1-1-23,-1 1 25,1-1 1,-1 1 0,0-1 0,1 0-1,-1 1 1,1-1 0,-1 0 0,0 1-1,0-1 1,0 0 0,1 0 0,-1 1-1,0-1 1,0 0-26,0-28 258,0 26-199,-3-35 163,-1-10-23,7 16-3734,-3 24-15238</inkml:trace>
-  <inkml:trace contextRef="#ctx0" brushRef="#br0" timeOffset="3066.884">1002 263 10496,'0'1'502,"0"0"0,0 0 0,0 0 1,1 0-1,-1 0 0,0 0 0,0 0 1,0 0-1,1 0 0,-1-1 0,0 1 1,1 0-1,-1 0 0,1 0 0,-1-1 1,1 1-1,-1 0 0,1 0 0,0-1 1,-1 1-1,1 0 0,0 0-502,0-1 272,1 1 1,-1-1-1,0 1 1,0-1-1,1 1 0,-1-1 1,0 0-1,1 0 1,-1 0-1,0 1 0,1-1 1,-1-1-1,0 1 1,2 0-273,-1 0 136,1-1 0,-1 1 1,1-1-1,-1 0 0,1 0 1,-1 0-1,0 0 1,1 0-1,-1 0 0,0-1 1,0 1-1,0-1 0,0 1 1,0-1-1,0 0 0,1-2-135,-1 2 116,-1-1 1,0 0 0,0-1 0,0 1 0,-1 0 0,1 0 0,-1 0 0,1 0 0,-1 0 0,0-1 0,0 1 0,0 0 0,-1-3-118,-1-4 160,0 0 1,0 1 0,-1-1-1,0 1-160,2 7 30,0 0 0,0 0 0,0 0 0,0 0-1,0 0 1,0 0 0,-1 0 0,1 1-1,0-1 1,-1 0 0,0 1 0,1-1 0,-1 1-1,0 0 1,0-1 0,0 1 0,-1 0-30,2 0 13,-1 1 0,1-1 0,0 1 0,-1 0 0,1 0 1,-1 0-1,1-1 0,0 1 0,-1 1 0,1-1 0,-1 0 1,1 0-1,0 0 0,-1 1 0,1-1 0,0 1 0,-1-1 1,1 1-1,0-1 0,-1 1 0,1 0 0,0 0 0,0 0 0,0-1 1,0 1-1,0 0 0,0 0 0,-1 1-13,-1 2 9,0 0 0,0 1 1,1-1-1,-1 1 0,1-1 0,0 1 0,0 0 0,0 0 0,1 0 1,0 0-1,0 0 0,0 0 0,1 0 0,-1 0 0,1 2-9,0 3 2,1 1 0,0-1 0,0 0-1,1 0 1,0 0 0,1-1-1,1 5-1,-2-9 30,1 0 0,-1 0-1,0-1 1,1 1-1,0-1 1,0 0-1,1 0 1,-1 0 0,1 0-1,0 0 1,2 1-30,-4-3 14,1 0 0,-1-1 0,1 1 0,-1-1 0,1 0 0,-1 0-1,1 0 1,0 0 0,0 0 0,0 0 0,-1-1 0,1 1 0,0-1 0,0 0 0,0 0 0,0 0 0,0 0 0,0 0 0,-1-1 0,1 1 0,1-1-14,13-5-3840,0 0-15359</inkml:trace>
-  <inkml:trace contextRef="#ctx0" brushRef="#br0" timeOffset="3067.884">1192 191 7296,'0'4'337,"0"-1"1,1 1-1,-1-1 1,1 0-1,0 4-337,1-3 1143,0 0-1,0 1 0,0-1 0,0 0 0,0 0 1,2 2-1143,5 5 4080,1-1 0,0 1 1,2 1-4081,3 2 1446,-21-23-1308,-1 0-1,1-1 0,0 0 0,1 0 0,0-1 0,1 1 0,-1-6-137,4 14 12,0-1 0,1 0 0,-1 1 0,1-1 0,-1 0 0,1 1 0,0-1 0,0 0 0,1 1 0,-1-1 0,0 0 0,1 1 0,0-1 0,-1 1 0,1-1 0,0 1 0,0-1 0,1 1 0,-1-1-12,2-1-10,0 0 0,0 1 0,0-1 0,0 1 0,1-1 0,0 1 0,-1 0 0,1 0 0,0 1 0,1-1 10,5-4-3775,0 0-14998</inkml:trace>
-  <inkml:trace contextRef="#ctx0" brushRef="#br0" timeOffset="3425.485">1366 0 10880,'-2'2'306,"1"0"1,0 0-1,0 0 1,1-1 0,-1 1-1,0 0 1,1 0-1,-1 1 1,1-1-1,0 0 1,-1 0 0,1 0-1,0 0 1,1 2-307,3 31 6670,-2-24-5473,1 4-547,0 0 0,0 0-1,2 0 1,0-1 0,1 0 0,2 5-650,-5-12 154,1-1 1,0 1 0,0-1-1,1 0 1,0 0 0,0-1-1,0 1 1,1-1 0,-1 0-1,1-1 1,0 1 0,1-1-1,4 2-154,-4-2 186,-1-2 0,1 1 0,0 0 0,0-1 0,0-1-1,0 1 1,7 0-186,-11-2-226,1 0-1,0 0 0,-1 0 1,1-1-1,0 1 0,-1-1 1,1 0-1,-1 0 1,1 0-1,-1 0 0,1-1 1,-1 1-1,0-1 0,0 0 1,0 0-1,1-1 227,4-3-18559</inkml:trace>
-  <inkml:trace contextRef="#ctx0" brushRef="#br0" timeOffset="3804.693">1439 162 12160,'5'-1'0,"3"-2"3456,6-2-1,3-2-2815,3 2 0,2 2 512,-2-2 128,1 0-18303</inkml:trace>
-  <inkml:trace contextRef="#ctx0" brushRef="#br0" timeOffset="4790.332">24 761 3456,'7'-2'2249,"6"0"6085,5-1 453,8-2-7518,-1 0-1,1 2 1,17 0-1269,-20 2 375,55-2 531,-40 3-148,27-5-758,102-13 900,127-19-413,222-26-226,-417 54-245,21-3 8,157-14 101,-193 24-94,-49 2 580,32-4-611,-55 3-564,-1-1 0,0 0 0,0-1 0,1 0 0,-2-1 0,1-1 0,8-4 564,-6 2-18986</inkml:trace>
-  <inkml:trace contextRef="#ctx0" brushRef="#br0" timeOffset="6234.825">36 1419 7040,'4'-1'10125,"-2"5"-5338,-2-3-4541,0 0 0,0-1 0,0 1-1,1 0 1,-1-1 0,0 1 0,1 0 0,-1-1 0,0 1 0,1 0 0,-1-1 0,1 1 0,-1-1 0,1 1 0,-1-1 0,1 1 0,0-1-246,2 2 322,0-1 1,0 1-1,0-1 1,1 0-1,-1 0 1,0 0-1,1-1 1,-1 1-1,3-1-322,33-1 350,-23 1-61,19-3-97,0-2 1,10-3-193,-9 2 85,0 1-1,9 1-84,-11 2 87,107 0 168,-96 2-175,0-1 0,39-8-80,87-21-11,-76 7 11,6-2 0,39-2 245,2 7 1,1 6-246,277-7 1026,-210 11-730,-155 5-240,0-2-1,19-7-55,44-6-4,-112 19-217,43-7 822,-44 7-1150,0-1 1,0 1-1,0-1 0,-1 0 0,1 0 0,0-1 0,-1 1 0,2-2 549,-1 0-20052</inkml:trace>
-  <inkml:trace contextRef="#ctx0" brushRef="#br0" timeOffset="11638.26">314 1746 7424,'5'0'543,"0"-1"-1,0 1 1,0-1 0,0 0 0,0 0-1,0-1-542,7-3 3435,0 0 0,0-1 0,0 0-3435,23-11 4230,31-8-2244,-37 15-1446,0-1-1,0-2 1,24-15-540,-51 27-3626,1 0-13888</inkml:trace>
-  <inkml:trace contextRef="#ctx0" brushRef="#br0" timeOffset="12023.649">430 1544 5760,'1'2'284,"0"-1"768,0 1-1,0-1 0,0 0 1,0 0-1,-1 1 0,1-1 1,-1 1-1,1-1 0,-1 1 0,1-1 1,-1 1-1,0-1 0,1 1-1051,17 102 6295,-13-66-5286,2 0 0,2 0 1,9 24-1010,-18-61 7,1 3 48,1-1 0,-1 0 0,1 1 0,-1-1-1,1 0 1,0 0 0,0 0-55,-1-2 3,0 0 1,0-1-1,-1 1 0,1 0 0,0-1 1,0 1-1,0-1 0,0 1 0,0-1 1,0 1-1,0-1 0,0 0 0,0 1 1,1-1-1,-1 0 0,0 0 0,0 0 1,0 0-1,0 0 0,0 0 0,0 0 1,0 0-1,1 0 0,-1-1-3,13-2-559,-8 2-2956,4-2-14234</inkml:trace>
-</inkml:ink>
-</file>
-
-<file path=word/ink/ink2.xml><?xml version="1.0" encoding="utf-8"?>
-<inkml:ink xmlns:inkml="http://www.w3.org/2003/InkML">
-  <inkml:definitions>
-    <inkml:context xml:id="ctx0">
-      <inkml:inkSource xml:id="inkSrc0">
-        <inkml:traceFormat>
-          <inkml:channel name="X" type="integer" min="-2.14748E9" max="2.14748E9" units="cm"/>
-          <inkml:channel name="Y" type="integer" min="-2.14748E9" max="2.14748E9" units="cm"/>
-          <inkml:channel name="F" type="integer" max="32767" units="dev"/>
-        </inkml:traceFormat>
-        <inkml:channelProperties>
-          <inkml:channelProperty channel="X" name="resolution" value="1000" units="1/cm"/>
-          <inkml:channelProperty channel="Y" name="resolution" value="1000" units="1/cm"/>
-          <inkml:channelProperty channel="F" name="resolution" value="0" units="1/dev"/>
-        </inkml:channelProperties>
-      </inkml:inkSource>
-      <inkml:timestamp xml:id="ts0" timeString="2018-12-06T06:22:42.015"/>
-    </inkml:context>
-    <inkml:brush xml:id="br0">
+    <inkml:brush xml:id="br1">
       <inkml:brushProperty name="width" value="0.05" units="cm"/>
       <inkml:brushProperty name="height" value="0.05" units="cm"/>
     </inkml:brush>
   </inkml:definitions>
-  <inkml:trace contextRef="#ctx0" brushRef="#br0">1 13 6144,'35'-1'11280,"13"-4"-11280,28 0 4271,30 6-23,52 10-2076,-85-6-1360,-3-3 79,28-4-891,-29 0 282,40 4-282,-100-1-265,0 0 515,0-1 0,0 1 0,3-2-250,-10 1-279,0 0 1,0-1 0,0 1-1,1 0 1,-1-1 0,0 0-1,0 1 1,0-1 0,0 0-1,0 0 1,0-1 0,0 1-1,0 0 1,0 0 0,1-2 278,3-4-18474</inkml:trace>
-</inkml:ink>
-</file>
-
-<file path=word/ink/ink3.xml><?xml version="1.0" encoding="utf-8"?>
-<inkml:ink xmlns:inkml="http://www.w3.org/2003/InkML">
-  <inkml:definitions>
-    <inkml:context xml:id="ctx0">
-      <inkml:inkSource xml:id="inkSrc0">
-        <inkml:traceFormat>
-          <inkml:channel name="X" type="integer" min="-2.14748E9" max="2.14748E9" units="cm"/>
-          <inkml:channel name="Y" type="integer" min="-2.14748E9" max="2.14748E9" units="cm"/>
-          <inkml:channel name="F" type="integer" max="32767" units="dev"/>
-        </inkml:traceFormat>
-        <inkml:channelProperties>
-          <inkml:channelProperty channel="X" name="resolution" value="1000" units="1/cm"/>
-          <inkml:channelProperty channel="Y" name="resolution" value="1000" units="1/cm"/>
-          <inkml:channelProperty channel="F" name="resolution" value="0" units="1/dev"/>
-        </inkml:channelProperties>
-      </inkml:inkSource>
-      <inkml:timestamp xml:id="ts0" timeString="2018-12-06T06:22:41.353"/>
-    </inkml:context>
-    <inkml:brush xml:id="br0">
-      <inkml:brushProperty name="width" value="0.05" units="cm"/>
-      <inkml:brushProperty name="height" value="0.05" units="cm"/>
-    </inkml:brush>
-  </inkml:definitions>
-  <inkml:trace contextRef="#ctx0" brushRef="#br0">1 69 2944,'0'0'36,"10"5"2897,-8-4-2003,0 0 1,-1-1 0,1 1 0,0-1-1,-1 0 1,1 1 0,0-1 0,-1 0 0,1 0-1,0 0 1,-1 0 0,1 0 0,0-1-1,0 1-930,6-1 678,0 0 0,1 1 0,-1 1 0,0-1 0,0 1 0,1 0 0,-1 1 0,4 1-678,11 2 1190,23 1-833,0-1 1,1-2 0,-1-3 0,1-1 0,-1-3 0,0-1 0,0-3 0,0-1 0,14-7-358,-54 15 7,0-1-8,0 0 0,0 0 0,0 0 0,-1-1 0,1 1 0,-1-1 0,1-1 1,-5 4-57,-1 0 0,0-1 0,1 1 0,-1-1 0,1 1 0,-1-1 1,0 1-1,1 0 0,-1-1 0,0 1 0,1-1 0,-1 0 0,0 1 0,0-1 0,0 1 0,1-1 1,-1 1-1,0-1 0,0 1 0,0-1 0,0 0 0,0 1 0,0-1 0,0 1 0,0-1 0,0 0 1,-1 1-1,1-1 0,0 1 0,0-1 0,0 1 0,-1-1 0,1 1 0,0-1 0,0 1 0,-1-1 1,1 1-1,-1-1 0,1 1 57,-1-3-1493,-7-11-16021</inkml:trace>
-</inkml:ink>
-</file>
-
-<file path=word/ink/ink4.xml><?xml version="1.0" encoding="utf-8"?>
-<inkml:ink xmlns:inkml="http://www.w3.org/2003/InkML">
-  <inkml:definitions>
-    <inkml:context xml:id="ctx0">
-      <inkml:inkSource xml:id="inkSrc0">
-        <inkml:traceFormat>
-          <inkml:channel name="X" type="integer" min="-2.14748E9" max="2.14748E9" units="cm"/>
-          <inkml:channel name="Y" type="integer" min="-2.14748E9" max="2.14748E9" units="cm"/>
-          <inkml:channel name="F" type="integer" max="32767" units="dev"/>
-        </inkml:traceFormat>
-        <inkml:channelProperties>
-          <inkml:channelProperty channel="X" name="resolution" value="1000" units="1/cm"/>
-          <inkml:channelProperty channel="Y" name="resolution" value="1000" units="1/cm"/>
-          <inkml:channelProperty channel="F" name="resolution" value="0" units="1/dev"/>
-        </inkml:channelProperties>
-      </inkml:inkSource>
-      <inkml:timestamp xml:id="ts0" timeString="2018-12-06T06:22:40.665"/>
-    </inkml:context>
-    <inkml:brush xml:id="br0">
-      <inkml:brushProperty name="width" value="0.05" units="cm"/>
-      <inkml:brushProperty name="height" value="0.05" units="cm"/>
-    </inkml:brush>
-  </inkml:definitions>
-  <inkml:trace contextRef="#ctx0" brushRef="#br0">0 389 8576,'23'3'1557,"-22"-3"-1454,-1 0 0,0 0 0,1 0 0,-1 0 0,0 0 0,1-1 0,-1 1 0,1 0 0,-1 0 0,0 0 0,1 0 0,-1 0 0,0 0 0,0-1 0,1 1 0,-1 0 0,0 0 0,1-1 0,-1 1 0,0 0 0,0 0 0,1-1 0,-1 1 1,0 0-1,0-1 0,0 1 0,0 0 0,1-1 0,-1 1 0,0 0 0,0-1 0,0 1 0,0 0 0,0-1-103,0-14 3902,0 7-2625,3-6 748,1 1 0,0-1 0,4-7-2025,8-26 2267,-11 31-1551,-3 13-587,-1 0 0,0 0-1,0-1 1,0 1 0,0 0 0,-1 0 0,1-1 0,-1 1 0,0 0 0,0-3-129,-2 5 163,-2 4-72,-2 6 39,5-8-110,1 1 0,-1-1 1,1 1-1,0-1 0,-1 1 1,1 0-1,0-1 0,0 1 1,0 0-1,0-1 0,0 1 1,0 0-1,0-1 0,1 1 1,-1-1-1,0 1 0,1 0 0,0-1 1,-1 1-1,1-1 0,0 1-20,7-13 107,-1-1-94,-1 0 0,0-1 0,0-2-13,0 1 29,1 0 0,1-3-29,-5 12 4,0 1 0,1-1 0,-1 1 0,1-1 0,-1 1-1,1 1 1,1-1 0,0 0-4,6-4 0,0 1 0,1 1 0,-1 0 0,1 1 0,1 0 0,2 0 0,21-6 0,21-2 0,-3 3 21,1 3 1,0 2-1,40 3-21,163 14 64,-165 1-14,-58-7-11,0-2 0,19 0-39,-33-4 0,240 8 0,-169-5 0,1-3 0,88-11 0,8-15 0,-124 16 0,0 4 0,1 2 0,26 4 0,-45 1 0,1 2 0,0 2 0,-1 3 0,0 1 0,-1 3 0,2 2 0,-37-10 0,0 1 0,0 0 0,0 1 0,-1 0 0,0 0 0,6 5 0,12 12 0,13 14 0,-19-15 0,1-2 0,14 8 0,-11-9 0,0 0 0,0 3 0,-15-11 0,0 0 0,0 0 0,-1 1 0,-1 1 0,3 4 0,22 32 97,29 33-97,-15-21 31,-26-33 6,-5-7 173,12 20-210,-25-34 19,1 1 1,-1 0 0,-1 0-1,0 0 1,0 1-1,0-1 1,0 7-20,1 17 67,-2 1-1,-1 0 1,-2 0 0,-3 27-67,-1 20 117,-7 77 816,-8 15-933,9-84 112,-2-6 23,6-47-85,2 1 0,1 20-50,2 10 0,1 19 0,-7 24 0,-2-20 0,-27 185 0,25-188 0,8-54 0,-1 1 0,-2-1 0,-9 27 0,-20 66 0,6-19 0,28-100 0,0-1 0,0 0 0,-1 0 0,0 0 0,0 0 0,0 0 0,0-1 0,-1 1 0,0-1 0,0 0 0,0 0 0,0 0 0,0-1 0,-1 1 0,0-1 0,0 0 0,0-1 0,0 1 0,0-1 0,0 0 0,-3 0 0,-80 24 0,-58 7 0,75-18 0,-121 22 0,-35 8 0,-348 73 0,492-102 0,30-6 0,1-3 0,-2-1 0,1-3 0,0-2 0,-49-6 0,12-6 0,24 2 0,-1 3 0,-66 3 0,92 5 0,-39 2 0,-13-4 0,67-1 0,1-1 0,-1-2 0,1 0 0,0-2 0,-17-6 0,21 4-4011,0 1-16041</inkml:trace>
-</inkml:ink>
-</file>
-
-<file path=word/ink/ink5.xml><?xml version="1.0" encoding="utf-8"?>
-<inkml:ink xmlns:inkml="http://www.w3.org/2003/InkML">
-  <inkml:definitions>
-    <inkml:context xml:id="ctx0">
-      <inkml:inkSource xml:id="inkSrc0">
-        <inkml:traceFormat>
-          <inkml:channel name="X" type="integer" min="-2.14748E9" max="2.14748E9" units="cm"/>
-          <inkml:channel name="Y" type="integer" min="-2.14748E9" max="2.14748E9" units="cm"/>
-          <inkml:channel name="F" type="integer" max="32767" units="dev"/>
-        </inkml:traceFormat>
-        <inkml:channelProperties>
-          <inkml:channelProperty channel="X" name="resolution" value="1000" units="1/cm"/>
-          <inkml:channelProperty channel="Y" name="resolution" value="1000" units="1/cm"/>
-          <inkml:channelProperty channel="F" name="resolution" value="0" units="1/dev"/>
-        </inkml:channelProperties>
-      </inkml:inkSource>
-      <inkml:timestamp xml:id="ts0" timeString="2018-12-06T06:22:37.819"/>
-    </inkml:context>
-    <inkml:brush xml:id="br0">
-      <inkml:brushProperty name="width" value="0.05" units="cm"/>
-      <inkml:brushProperty name="height" value="0.05" units="cm"/>
-    </inkml:brush>
-  </inkml:definitions>
-  <inkml:trace contextRef="#ctx0" brushRef="#br0">0 1 11776,'3'7'1362,"0"0"0,0 0 1,0 0-1,1-1 0,0 1 1,2 2-1363,6 9 2855,-8-12-2151,4 9 274,0-1-1,1 0 1,1-1 0,0 0-1,1 0 1,5 3-978,-15-19 109,-1 0-1,1 0 1,0 1 0,-1-1 0,1 0-1,-1-2-108,1 3 52,-1-4-6,1 0-1,1 1 1,-1-1-1,1 0 1,0 0 0,3-3-46,-5 8 6,0 0 0,1 0 0,0 0-1,-1 0 1,1 0 0,0 0 0,-1 0 0,1 0 0,0 1 0,0-1 0,0 0 0,-1 0 0,1 1 0,0-1 0,0 1 0,0-1 0,0 1 0,0-1 0,0 1 0,0 0 0,0-1 0,1 1 0,-1 0 0,0 0 0,0 0 0,0 0 0,0 0 0,0 0 0,0 0-1,0 0 1,1 0 0,-1 1 0,0-1 0,0 0 0,0 1 0,0-1 0,0 1 0,0-1 0,0 1 0,0 0-6,5 3 50,-1 0 1,0 0-1,-1 0 1,1 1-1,-1-1 0,1 1 1,-1 0-1,-1 1-50,18 19-4051,-13-18-14828</inkml:trace>
-</inkml:ink>
-</file>
-
-<file path=word/ink/ink6.xml><?xml version="1.0" encoding="utf-8"?>
-<inkml:ink xmlns:inkml="http://www.w3.org/2003/InkML">
-  <inkml:definitions>
-    <inkml:context xml:id="ctx0">
-      <inkml:inkSource xml:id="inkSrc0">
-        <inkml:traceFormat>
-          <inkml:channel name="X" type="integer" min="-2.14748E9" max="2.14748E9" units="cm"/>
-          <inkml:channel name="Y" type="integer" min="-2.14748E9" max="2.14748E9" units="cm"/>
-          <inkml:channel name="F" type="integer" max="32767" units="dev"/>
-        </inkml:traceFormat>
-        <inkml:channelProperties>
-          <inkml:channelProperty channel="X" name="resolution" value="1000" units="1/cm"/>
-          <inkml:channelProperty channel="Y" name="resolution" value="1000" units="1/cm"/>
-          <inkml:channelProperty channel="F" name="resolution" value="0" units="1/dev"/>
-        </inkml:channelProperties>
-      </inkml:inkSource>
-      <inkml:timestamp xml:id="ts0" timeString="2018-12-06T06:22:37.435"/>
-    </inkml:context>
-    <inkml:brush xml:id="br0">
-      <inkml:brushProperty name="width" value="0.05" units="cm"/>
-      <inkml:brushProperty name="height" value="0.05" units="cm"/>
-    </inkml:brush>
-  </inkml:definitions>
-  <inkml:trace contextRef="#ctx0" brushRef="#br0">0 55 5888,'2'16'2454,"0"-7"2134,1 0 0,0 0 0,2 2-4588,2 6 3259,10 35-1115,-2 0-1,3 28-2143,-33-146 197,4 26-35,3 0 0,1 0 0,2-7-162,4 38 0,1 1 0,0-1 0,2-5 0,-2 12 0,0 0 0,0 0 0,1 0 0,-1 0 0,1 0 0,0 0 0,-1 0 0,1 1 0,0-1 0,0 0 0,0 0 0,0 0 0,1 1 0,-1-1 0,0 1 0,1-1 0,-1 1 0,1-1 0,-1 2 1,-1-1-1,1 1 1,0 0-1,0-1 1,-1 1-1,1 0 1,0 0-1,0 0 1,-1-1-1,1 1 1,0 0-1,0 0 1,0 0-1,-1 0 1,1 1-1,0-1 1,0 0-1,0 0 1,-1 0-1,1 1 1,0-1-1,1 1 3,0 0 0,0 0 0,-1 0 0,1 0 0,0 1 0,-1-1-1,1 0 1,-1 1 0,0 0-3,3 2 10,-1 0 0,-1 0 0,1 0 0,0 0 0,-1 1 0,0 0 0,0 1-10,-1-2 13,0-1 1,0 1-1,0 0 1,-1 0-1,1 0 1,-1 0-1,0 1 1,0-1-1,-1 0 1,1 0-1,-1 0 1,0-1-1,0 1 1,-2 3-14,2-5 4,0 1 0,0-1 0,0 0-1,0 0 1,-1 1 0,1-1 0,-1 0 0,0-1-1,1 1 1,-1 0 0,0 0 0,0-1 0,0 1 0,0-1-1,-1 0 1,1 1 0,0-1 0,0 0 0,-1 0 0,1-1-1,-1 1 1,1 0 0,-2-1-4,4 0-2,-1 1 1,1-1-1,0 0 0,0 0 1,-1 0-1,1 0 0,0 0 1,0 0-1,0 0 0,-1 0 1,1 0-1,0 0 0,0 0 1,-1 0-1,1 0 0,0 0 1,0 0-1,0-1 0,-1 1 1,1 0-1,0 0 0,0 0 0,0 0 1,0 0-1,-1 0 0,1-1 1,0 1-1,0 0 0,0 0 1,0 0-1,-1 0 0,1-1 1,0 1 1,0-4-3721,0-1-15158</inkml:trace>
-</inkml:ink>
-</file>
-
-<file path=word/ink/ink7.xml><?xml version="1.0" encoding="utf-8"?>
-<inkml:ink xmlns:inkml="http://www.w3.org/2003/InkML">
-  <inkml:definitions>
-    <inkml:context xml:id="ctx0">
-      <inkml:inkSource xml:id="inkSrc0">
-        <inkml:traceFormat>
-          <inkml:channel name="X" type="integer" min="-2.14748E9" max="2.14748E9" units="cm"/>
-          <inkml:channel name="Y" type="integer" min="-2.14748E9" max="2.14748E9" units="cm"/>
-          <inkml:channel name="F" type="integer" max="32767" units="dev"/>
-        </inkml:traceFormat>
-        <inkml:channelProperties>
-          <inkml:channelProperty channel="X" name="resolution" value="1000" units="1/cm"/>
-          <inkml:channelProperty channel="Y" name="resolution" value="1000" units="1/cm"/>
-          <inkml:channelProperty channel="F" name="resolution" value="0" units="1/dev"/>
-        </inkml:channelProperties>
-      </inkml:inkSource>
-      <inkml:timestamp xml:id="ts0" timeString="2018-12-06T06:22:36.980"/>
-    </inkml:context>
-    <inkml:brush xml:id="br0">
-      <inkml:brushProperty name="width" value="0.05" units="cm"/>
-      <inkml:brushProperty name="height" value="0.05" units="cm"/>
-    </inkml:brush>
-  </inkml:definitions>
-  <inkml:trace contextRef="#ctx0" brushRef="#br0">1 95 10240,'11'39'7664,"-10"-31"-6328,1 0 0,1 0 0,-1 0-1,1 0 1,1 0 0,2 3-1336,-6-10 20,0-1-1,0 0 0,0 0 1,0 0-1,0 0 1,0 0-1,0 0 0,0 0 1,0 0-1,0 0 0,0 0 1,0 0-1,0 0 1,0 0-1,0 0 0,0 0 1,0 0-1,0 0 0,0 0 1,0 1-1,0-1 1,0 0-1,0 0 0,1 0 1,-1 0-1,0 0 1,0 0-1,0 0 0,0 0 1,0 0-1,0 0 0,0 0 1,0 0-1,0 0 1,0 0-1,0 0 0,0 0 1,0 0-1,0 0 0,1 0 1,-1 0-1,0 0 1,0 0-1,0-1 0,0 1 1,0 0-1,0 0 1,0 0-1,0 0 0,0 0 1,0 0-1,0 0 0,0 0 1,0 0-1,0 0 1,0 0-1,0 0 0,0 0 1,0 0-1,0 0 1,0 0-1,0 0 0,0 0-19,2-8 485,0-8-100,-6-21 170,2 23-333,1 0 0,1 0-1,0 0 1,0-1 0,2 1-222,-2 13 7,0 0 1,0 0-1,0 0 1,0 0-1,0 0 0,1 1 1,-1-1-1,0 0 1,1 0-1,-1 0 1,0 1-1,1-1 0,-1 0 1,1 1-1,-1-1 1,1 0-1,0 1 1,-1-1-1,1 0 1,0 1-1,-1-1 0,1 1 1,0 0-1,-1-1 1,1 1-1,0-1 1,0 1-1,0 0 0,-1 0 1,1-1-1,0 1 1,0 0-1,0 0 1,0 0-1,0 0 1,-1 0-1,1 0 0,1 0-7,0 1 18,0-1 0,0 1 0,0-1 0,0 1 0,0 0 0,0 0 0,0 0 0,0 0 0,0 0-1,-1 1 1,1-1 0,0 0 0,-1 1 0,2 1-18,2 3 32,0 0 0,-1 1 0,0-1 0,0 1 0,0 0 0,-1 0 0,0 1 0,1 4-32,-5-18 0,0 1 0,0-1 0,1 0 0,0 1 0,0-1 0,0 1 0,1-1 0,-1 0 0,3-5 0,-3 9 0,1-1 0,-1 1 0,1-1 0,0 0 0,0 1 0,0 0 0,0-1 0,0 1 0,1 0 0,-1-1 0,1 1 0,-1 0 0,1 0 0,0 0 0,0 0 0,0 1 0,0-1 0,0 1 0,0-1 0,1 1 0,-1-1 0,0 1 0,1 0 0,-1 1 3,0-1-1,0 1 0,0 0 1,1 0-1,-1 0 1,0 1-1,0-1 1,0 0-1,0 1 0,0 0 1,0-1-1,0 1 1,0 0-1,0 0 1,-1 0-1,1 0 1,0 0-1,0 0 0,-1 1 1,1-1-1,-1 0 1,1 1-1,-1 0 1,1 0-3,5 6 22,0 1 1,-1 0 0,0 0-1,0 1-22,-6-10 0,3 6 35,3 5-9,1-1 0,0 1 0,2 0-26,-7-9-1,0 1 1,0-1 0,0 0-1,0 0 1,1 0-1,-1 0 1,1 0 0,0-1-1,-1 1 1,1-1-1,0 1 1,0-1-1,0 0 1,3 0 0,-5 0-20,0-1 0,0 0 0,-1 0 0,1 0 0,0 0 0,0 0 0,0 0 1,0-1-1,0 1 0,0 0 0,0 0 0,0-1 0,-1 1 0,1 0 0,0-1 0,0 1 0,0-1 0,-1 1 0,1-1 0,0 0 20,5-5-3953,1-1-14350</inkml:trace>
-</inkml:ink>
-</file>
-
-<file path=word/ink/ink8.xml><?xml version="1.0" encoding="utf-8"?>
-<inkml:ink xmlns:inkml="http://www.w3.org/2003/InkML">
-  <inkml:definitions>
-    <inkml:context xml:id="ctx0">
-      <inkml:inkSource xml:id="inkSrc0">
-        <inkml:traceFormat>
-          <inkml:channel name="X" type="integer" min="-2.14748E9" max="2.14748E9" units="cm"/>
-          <inkml:channel name="Y" type="integer" min="-2.14748E9" max="2.14748E9" units="cm"/>
-          <inkml:channel name="F" type="integer" max="32767" units="dev"/>
-        </inkml:traceFormat>
-        <inkml:channelProperties>
-          <inkml:channelProperty channel="X" name="resolution" value="1000" units="1/cm"/>
-          <inkml:channelProperty channel="Y" name="resolution" value="1000" units="1/cm"/>
-          <inkml:channelProperty channel="F" name="resolution" value="0" units="1/dev"/>
-        </inkml:channelProperties>
-      </inkml:inkSource>
-      <inkml:timestamp xml:id="ts0" timeString="2018-12-06T06:22:35.892"/>
-    </inkml:context>
-    <inkml:brush xml:id="br0">
-      <inkml:brushProperty name="width" value="0.05" units="cm"/>
-      <inkml:brushProperty name="height" value="0.05" units="cm"/>
-    </inkml:brush>
-  </inkml:definitions>
-  <inkml:trace contextRef="#ctx0" brushRef="#br0">1 1 9856,'19'54'3052,"-3"-8"10567,4 19-13619,-11-15 2507,-8-45-1984,1-6-185,1-12-56,2-19-124,-1 7 98,1 1 0,4-10-256,-10 38 3,0 0 0,0 0 0,0 0 0,1 0 0,-1 0 0,1 0 0,0 0 0,0 0 0,1 0 0,-1 0 0,1-1 0,0 1 0,0 0 0,0 0 1,0 0-1,1-1 0,-1 1 0,1-1 0,0 1 0,3 2-3,-3-2 16,1-1 1,0 1 0,0-1 0,0 0 0,1 0-1,-1 0 1,1 0 0,-1-1 0,1 0-1,0 1 1,0-1 0,0-1 0,1 1 0,-1-1-1,0 1 1,0-1 0,1 0 0,2 0-17,40-1-2340,-43 0 946,23-2-17890</inkml:trace>
-</inkml:ink>
-</file>
-
-<file path=word/ink/ink9.xml><?xml version="1.0" encoding="utf-8"?>
-<inkml:ink xmlns:inkml="http://www.w3.org/2003/InkML">
-  <inkml:definitions>
-    <inkml:context xml:id="ctx0">
-      <inkml:inkSource xml:id="inkSrc0">
-        <inkml:traceFormat>
-          <inkml:channel name="X" type="integer" min="-2.14748E9" max="2.14748E9" units="cm"/>
-          <inkml:channel name="Y" type="integer" min="-2.14748E9" max="2.14748E9" units="cm"/>
-          <inkml:channel name="F" type="integer" max="32767" units="dev"/>
-        </inkml:traceFormat>
-        <inkml:channelProperties>
-          <inkml:channelProperty channel="X" name="resolution" value="1000" units="1/cm"/>
-          <inkml:channelProperty channel="Y" name="resolution" value="1000" units="1/cm"/>
-          <inkml:channelProperty channel="F" name="resolution" value="0" units="1/dev"/>
-        </inkml:channelProperties>
-      </inkml:inkSource>
-      <inkml:timestamp xml:id="ts0" timeString="2018-12-06T06:22:35.459"/>
-    </inkml:context>
-    <inkml:brush xml:id="br0">
-      <inkml:brushProperty name="width" value="0.05" units="cm"/>
-      <inkml:brushProperty name="height" value="0.05" units="cm"/>
-    </inkml:brush>
-  </inkml:definitions>
-  <inkml:trace contextRef="#ctx0" brushRef="#br0">0 104 19199,'0'0'0,"0"0"-13951</inkml:trace>
-  <inkml:trace contextRef="#ctx0" brushRef="#br0" timeOffset="1">0 1 11392,'15'0'5139,"13"0"1174,-23 0-5707,-1 1 1,0-1-1,1 1 0,-1 0 1,1 1-607,-3-2 84,0 1-1,0 0 1,0 0 0,0 0-1,-1 0 1,1 0 0,0 0 0,-1 1-1,1-1 1,-1 0 0,1 1-1,-1 0 1,1-1 0,-1 1 0,0 0-1,0-1 1,0 1 0,0 0-1,0 0 1,-1 0 0,1 0 0,0 0-1,-1 0 1,0 0 0,1 0 0,-1 0-85,1 5 192,-1 0 0,0 0 0,0 0 0,-1 0 0,0 0 0,0-1 0,-2 8-191,-17 46 690,19-58-669,-3 9 114,2-8-103,1 0-1,-1 1 1,1 0-1,0-1 1,0 1-1,1-1 0,-1 2-31,1-4 11,0 0 0,0 0 0,0-1 0,0 1 0,1 0 0,-1 0 0,0-1-1,0 1 1,1 0 0,-1 0 0,0-1 0,1 1 0,-1 0 0,1-1 0,-1 1 0,0-1-1,1 1 1,0 0 0,-1-1 0,1 1 0,-1-1 0,1 1 0,0-1 0,-1 0-1,1 1 1,0-1 0,-1 0 0,1 1 0,0-1 0,0 0 0,-1 0 0,1 0-1,0 0 1,0 0 0,0 0 0,0 0-11,4 1 44,0-1 0,1 0 0,-1 0 0,1 0 0,-1-1 0,0 0 1,3 0-45,38-13 271,-14 4-62,-14 5-4027,-1 1-15680</inkml:trace>
+  <inkml:trace contextRef="#ctx0" brushRef="#br0">50 1147 4096,'0'0'3584,"0"0"-235,0 0-938,0 0-257,0 0-63,0 0-193,0 0-1002,0 4-42,8 37 2445,-1-5-1855,-1 0-1,-1 12-1443,9 149 1732,0 6-1053,-1 10-402,-6-122-277,9 31 0,-5-45 0,1 23 40,32 198 176,-39-268-216,-1 0 0,-2 0 0,-2 5 0,1 2 0,6 32 0,3 0 0,17 93 0,41 229 0,-57-318 0,0 1 0,-1 32 0,-7-74 9,-1-23-22,-1 1 0,-1-1 0,1 0 0,-2 7 13,-9-57-1344,2 5-2837,0-1-13034</inkml:trace>
+  <inkml:trace contextRef="#ctx0" brushRef="#br0" timeOffset="1160.223">346 1009 8960,'-5'4'888,"0"0"0,0 0 0,-1-1 0,1 0 1,-1 0-1,-3 1-888,3 0 1928,-1-1 1,1 1-1,0 0 1,-2 2-1929,5-5 303,1 1-1,0 0 1,1 0-1,-1 0 1,0 0 0,1 1-1,-1-1 1,1 0-1,0 1 1,-1-1-1,1 1 1,0-1 0,1 1-1,-1 0-302,0 5 180,-1-1 0,2 1-1,-1 0 1,1 0 0,1 0 0,-1 0-1,1 0 1,1 0 0,-1 0 0,1-1-1,1 1 1,-1-1 0,1 1 0,1 0-180,1 3 120,1 0 0,0 0 0,1-1 0,0 0 0,1 0 0,0-1 0,0 0 0,8 6-120,-15-14 16,1 1-1,0-1 1,0 1-1,0-1 0,0 0 1,0 1-1,1-1 1,-1 0-1,0 0 0,1-1-15,9 2-3695,0-2-14544</inkml:trace>
+  <inkml:trace contextRef="#ctx0" brushRef="#br0" timeOffset="1560.85">473 1132 2176,'0'0'4,"0"0"-1,0 0 1,0 0 0,0 0-1,0 0 1,0 0 0,0 0-1,0 0 1,0 0 0,0 0-1,0 0 1,-1 0 0,1 0-1,0 0 1,0 0 0,0 0-1,0 0 1,0 0 0,0 0-1,0 0 1,0 0 0,0 0-1,0 0 1,0 0 0,0 0-1,0 0 1,0 0 0,0 0-1,0 0 1,0 0 0,0 0-1,0 0 1,0 0 0,0 0-1,0 0 1,-1 0 0,1 0-1,0 0 1,0 0 0,0 0-1,0 0 1,0 0 0,0 0-1,0 0 1,0 0 0,0 0-1,0 0 1,0 1-4,1-9-118,2-12 2215,-3 20-1890,0 0 0,0 0-1,0-1 1,0 1 0,0 0 0,0-1 0,0 1 0,0 0-1,0 0 1,0-1 0,0 1 0,0 0 0,0 0-1,0-1 1,0 1 0,0 0 0,-1-1 0,1 1 0,0 0-1,0 0 1,0-1 0,0 1 0,0 0 0,-1 0 0,1 0-1,0-1 1,0 1 0,0 0 0,-1 0 0,1 0 0,0 0-1,0-1 1,-1 1 0,1 0 0,0 0 0,0 0-1,-1 0 1,1 0 0,0 0 0,0 0 0,-1 0 0,1 0-1,0 0 1,-1 0 0,1 0 0,0 0-207,-1 0 317,0 1 1,0-1-1,0 1 1,0-1-1,0 1 1,0 0-1,0-1 1,1 1-1,-1 0 1,0 0-1,0 0 0,1 0 1,-1 0-1,1 0 1,-1 0-1,1 0 1,-1 0-1,1 0 1,0 0-1,-1 0-317,-5 24 2815,6-23-2763,-2 6 451,1 1 0,1 0 0,0 0 1,0 0-1,0 0 0,1 0 0,2 5-503,-3-11 132,1 1-1,0 0 0,1-1 1,-1 1-1,1-1 0,0 1 1,-1-1-1,1 0 0,1 0-131,-2-1 66,0-1 0,1 1 0,-1-1 0,1 1 0,-1-1 0,1 0 0,0 0 0,0 1 0,-1-1 0,1 0 0,0-1 0,0 1 0,0 0 0,0-1-1,0 1 1,1-1-66,0 1 42,-1-1-1,1 0 1,0-1-1,-1 1 1,1 0-1,-1-1 1,1 1-1,0-1 1,-1 0-1,1 0 1,-1 0-1,0 0 1,1 0-1,-1-1 1,0 1-1,0-1 1,0 1-1,0-1 1,0 0-1,0 0 1,0 0-42,0-1 17,1 0 0,-1 0 0,1 0 0,-1 0 0,0 0 0,0 0 0,-1-1 0,1 1 0,-1-1 0,0 1 0,0-1 0,0 0 0,0 1 0,0-3-17,-1 0 13,0 0 0,0 0-1,0 0 1,-1 0 0,0 0 0,0 1 0,-1-1 0,0 0 0,1 1 0,-2-1 0,1 1-1,-1-1-12,1 2 8,-1 0 0,1 1-1,-1-1 1,0 1 0,0 0-1,0 0 1,-1 0 0,1 0-1,-1 1 1,1-1 0,-1 1-1,0 0 1,0 0 0,0 0-1,0 0 1,-3 0-8,4 1 2,-22-5 67,24 6-66,1 0-1,-1 0 0,0 0 1,0 0-1,0 0 0,0 0 1,0 0-1,0 0 1,0 0-1,0 0 0,1 1 1,-1-1-1,0 0 0,0 1 1,0-1-1,0 0 0,1 1 1,-1-1-1,0 1 1,0-1-1,1 1 0,-1 0 1,0-1-1,1 1-2,-1-1-7,1 1 1,0-1-1,0 0 1,0 0-1,-1 1 0,1-1 1,0 0-1,0 1 0,0-1 1,0 0-1,0 1 1,0-1-1,0 1 0,0-1 1,0 0-1,0 1 1,0-1-1,0 0 0,0 1 1,0-1-1,0 0 0,0 1 1,0-1-1,0 0 1,0 1-1,1-1 0,-1 0 1,0 1-1,0-1 7,11 6-464,-8-5 285,0 0 1,1 0-1,-1-1 0,0 1 1,1-1-1,0 0 179,16-2-4096,11 0-12607</inkml:trace>
+  <inkml:trace contextRef="#ctx0" brushRef="#br0" timeOffset="1946.3">653 1079 19967,'0'0'0,"0"0"-14591</inkml:trace>
+  <inkml:trace contextRef="#ctx0" brushRef="#br0" timeOffset="2278.536">657 1071 2048,'-1'16'10558,"0"-1"-6083,-1-8-3401,2 0-1,-1 1 1,1-1-1,1 7-1073,4 21 3574,1-1-1,7 21-3573,-16-68 432,1-1 0,0-5-432,-1-12 181,0 10-63,1 0 0,1-1-118,0 15 51,2 0-1,-1 0 1,1 0-1,0 0 1,0 1-1,1-1 1,0 0-1,1-1-50,-2 6 9,-1 1 0,1 0 0,-1-1 0,1 1 1,0 0-1,0 0 0,0-1 0,0 1 0,0 0 0,0 0 0,0 0 0,0 0 0,0 0 1,0 0-1,2 0-9,-3 1 7,1-1 0,0 1 1,0 0-1,0-1 0,0 1 1,0 0-1,0 0 0,0 0 1,0 0-1,0 0 1,0 0-1,0 0 0,0 0 1,0 1-1,0-1 0,0 0 1,0 1-1,0-1-7,2 2 19,0-1-1,0 1 0,0 0 1,0 0-1,-1 1 1,1-1-1,-1 0 1,1 1-1,-1 0 1,0-1-1,0 1 1,0 1-19,8 14 57,-1 0 0,-1 1 0,0 0 0,0 6-57,7 17 49,-10-36 426,-1-8-1,3-12-5220,-4 2-14240</inkml:trace>
+  <inkml:trace contextRef="#ctx0" brushRef="#br0" timeOffset="2701.994">826 994 11008,'0'4'755,"1"-1"1,-1 1 0,1-1-1,0 1 1,-1-1 0,2 0 0,-1 1-1,0-1 1,1 0 0,-1 0-1,1 0 1,0 0 0,0 0 0,1 1-756,6 6 1299,1 0 1,-1-1-1,4 2-1299,4 4 1031,41 37 995,-57-52-2004,-1 1 0,0-1 1,0 0-1,0 0 0,1 1 0,-1-1 0,0 0 0,0 0 0,1 0 0,-1 0 1,0 1-1,0-1 0,1 0 0,-1 0 0,0 0 0,1 0 0,-1 0 1,0 0-1,1 0 0,-1 0 0,0 0 0,0 0 0,1 0 0,-1 0 1,0 0-1,1 0 0,-1 0 0,0 0 0,1 0 0,-1 0 0,0 0 0,0 0 1,1-1-23,-1 1 25,1-1 1,-1 1 0,0-1 0,1 0-1,-1 1 1,1-1 0,-1 0 0,0 1-1,0-1 1,0 0 0,1 0 0,-1 1-1,0-1 1,0 0-26,0-28 258,0 26-199,-3-35 163,-1-10-23,7 16-3734,-3 24-15238</inkml:trace>
+  <inkml:trace contextRef="#ctx0" brushRef="#br0" timeOffset="3066.884">1051 1039 10496,'0'1'502,"0"0"0,0 0 0,0 0 1,1 0-1,-1 0 0,0 0 0,0 0 1,0 0-1,1 0 0,-1-1 0,0 1 1,1 0-1,-1 0 0,1 0 0,-1-1 1,1 1-1,-1 0 0,1 0 0,0-1 1,-1 1-1,1 0 0,0 0-502,0-1 272,1 1 1,-1-1-1,0 1 1,0-1-1,1 1 0,-1-1 1,0 0-1,1 0 1,-1 0-1,0 1 0,1-1 1,-1-1-1,0 1 1,2 0-273,-1 0 136,1-1 0,-1 1 1,1-1-1,-1 0 0,1 0 1,-1 0-1,0 0 1,1 0-1,-1 0 0,0-1 1,0 1-1,0-1 0,0 1 1,0-1-1,0 0 0,1-2-135,-1 2 116,-1-1 1,0 0 0,0-1 0,0 1 0,-1 0 0,1 0 0,-1 0 0,1 0 0,-1 0 0,0-1 0,0 1 0,0 0 0,-1-3-118,-1-4 160,0 0 1,0 1 0,-1-1-1,0 1-160,2 7 30,0 0 0,0 0 0,0 0 0,0 0-1,0 0 1,0 0 0,-1 0 0,1 1-1,0-1 1,-1 0 0,0 1 0,1-1 0,-1 1-1,0 0 1,0-1 0,0 1 0,-1 0-30,2 0 13,-1 1 0,1-1 0,0 1 0,-1 0 0,1 0 1,-1 0-1,1-1 0,0 1 0,-1 1 0,1-1 0,-1 0 1,1 0-1,0 0 0,-1 1 0,1-1 0,0 1 0,-1-1 1,1 1-1,0-1 0,-1 1 0,1 0 0,0 0 0,0 0 0,0-1 1,0 1-1,0 0 0,0 0 0,-1 1-13,-1 2 9,0 0 0,0 1 1,1-1-1,-1 1 0,1-1 0,0 1 0,0 0 0,0 0 0,1 0 1,0 0-1,0 0 0,0 0 0,1 0 0,-1 0 0,1 2-9,0 3 2,1 1 0,0-1 0,0 0-1,1 0 1,0 0 0,1-1-1,1 5-1,-2-9 30,1 0 0,-1 0-1,0-1 1,1 1-1,0-1 1,0 0-1,1 0 1,-1 0 0,1 0-1,0 0 1,2 1-30,-4-3 14,1 0 0,-1-1 0,1 1 0,-1-1 0,1 0 0,-1 0-1,1 0 1,0 0 0,0 0 0,0 0 0,-1-1 0,1 1 0,0-1 0,0 0 0,0 0 0,0 0 0,0 0 0,0 0 0,-1-1 0,1 1 0,1-1-14,13-5-3840,0 0-15359</inkml:trace>
+  <inkml:trace contextRef="#ctx0" brushRef="#br0" timeOffset="3067.884">1241 967 7296,'0'4'337,"0"-1"1,1 1-1,-1-1 1,1 0-1,0 4-337,1-3 1143,0 0-1,0 1 0,0-1 0,0 0 0,0 0 1,2 2-1143,5 5 4080,1-1 0,0 1 1,2 1-4081,3 2 1446,-21-23-1308,-1 0-1,1-1 0,0 0 0,1 0 0,0-1 0,1 1 0,-1-6-137,4 14 12,0-1 0,1 0 0,-1 1 0,1-1 0,-1 0 0,1 1 0,0-1 0,0 0 0,1 1 0,-1-1 0,0 0 0,1 1 0,0-1 0,-1 1 0,1-1 0,0 1 0,0-1 0,1 1 0,-1-1-12,2-1-10,0 0 0,0 1 0,0-1 0,0 1 0,1-1 0,0 1 0,-1 0 0,1 0 0,0 1 0,1-1 10,5-4-3775,0 0-14998</inkml:trace>
+  <inkml:trace contextRef="#ctx0" brushRef="#br0" timeOffset="3425.485">1415 776 10880,'-2'2'306,"1"0"1,0 0-1,0 0 1,1-1 0,-1 1-1,0 0 1,1 0-1,-1 1 1,1-1-1,0 0 1,-1 0 0,1 0-1,0 0 1,1 2-307,3 31 6670,-2-24-5473,1 4-547,0 0 0,0 0-1,2 0 1,0-1 0,1 0 0,2 5-650,-5-12 154,1-1 1,0 1 0,0-1-1,1 0 1,0 0 0,0-1-1,0 1 1,1-1 0,-1 0-1,1-1 1,0 1 0,1-1-1,4 2-154,-4-2 186,-1-2 0,1 1 0,0 0 0,0-1 0,0-1-1,0 1 1,7 0-186,-11-2-226,1 0-1,0 0 0,-1 0 1,1-1-1,0 1 0,-1-1 1,1 0-1,-1 0 1,1 0-1,-1 0 0,1-1 1,-1 1-1,0-1 0,0 0 1,0 0-1,1-1 227,4-3-18559</inkml:trace>
+  <inkml:trace contextRef="#ctx0" brushRef="#br0" timeOffset="3804.693">1488 938 12160,'5'-1'0,"3"-2"3456,6-2-1,3-2-2815,3 2 0,2 2 512,-2-2 128,1 0-18303</inkml:trace>
+  <inkml:trace contextRef="#ctx0" brushRef="#br0" timeOffset="4790.332">73 1537 3456,'7'-2'2249,"6"0"6085,5-1 453,8-2-7518,-1 0-1,1 2 1,17 0-1269,-20 2 375,55-2 531,-40 3-148,27-5-758,102-13 900,127-19-413,222-26-226,-417 54-245,21-3 8,157-14 101,-193 24-94,-49 2 580,32-4-611,-55 3-564,-1-1 0,0 0 0,0-1 0,1 0 0,-2-1 0,1-1 0,8-4 564,-6 2-18986</inkml:trace>
+  <inkml:trace contextRef="#ctx0" brushRef="#br0" timeOffset="6234.825">85 2195 7040,'4'-1'10125,"-2"5"-5338,-2-3-4541,0 0 0,0-1 0,0 1-1,1 0 1,-1-1 0,0 1 0,1 0 0,-1-1 0,0 1 0,1 0 0,-1-1 0,1 1 0,-1-1 0,1 1 0,-1-1 0,1 1 0,0-1-246,2 2 322,0-1 1,0 1-1,0-1 1,1 0-1,-1 0 1,0 0-1,1-1 1,-1 1-1,3-1-322,33-1 350,-23 1-61,19-3-97,0-2 1,10-3-193,-9 2 85,0 1-1,9 1-84,-11 2 87,107 0 168,-96 2-175,0-1 0,39-8-80,87-21-11,-76 7 11,6-2 0,39-2 245,2 7 1,1 6-246,277-7 1026,-210 11-730,-155 5-240,0-2-1,19-7-55,44-6-4,-112 19-217,43-7 822,-44 7-1150,0-1 1,0 1-1,0-1 0,-1 0 0,1 0 0,0-1 0,-1 1 0,2-2 549,-1 0-20052</inkml:trace>
+  <inkml:trace contextRef="#ctx0" brushRef="#br0" timeOffset="11638.26">363 2522 7424,'5'0'543,"0"-1"-1,0 1 1,0-1 0,0 0 0,0 0-1,0-1-542,7-3 3435,0 0 0,0-1 0,0 0-3435,23-11 4230,31-8-2244,-37 15-1446,0-1-1,0-2 1,24-15-540,-51 27-3626,1 0-13888</inkml:trace>
+  <inkml:trace contextRef="#ctx0" brushRef="#br0" timeOffset="12023.649">479 2320 5760,'1'2'284,"0"-1"768,0 1-1,0-1 0,0 0 1,0 0-1,-1 1 0,1-1 1,-1 1-1,1-1 0,-1 1 0,1-1 1,-1 1-1,0-1 0,1 1-1051,17 102 6295,-13-66-5286,2 0 0,2 0 1,9 24-1010,-18-61 7,1 3 48,1-1 0,-1 0 0,1 1 0,-1-1-1,1 0 1,0 0 0,0 0-55,-1-2 3,0 0 1,0-1-1,-1 1 0,1 0 0,0-1 1,0 1-1,0-1 0,0 1 0,0-1 1,0 1-1,0-1 0,0 0 0,0 1 1,1-1-1,-1 0 0,0 0 0,0 0 1,0 0-1,0 0 0,0 0 0,0 0 1,0 0-1,1 0 0,-1-1-3,13-2-559,-8 2-2956,4-2-14234</inkml:trace>
+  <inkml:trace contextRef="#ctx0" brushRef="#br0" timeOffset="13569.087">1020 2427 7680,'0'1'355,"1"-1"0,-1 1 0,1 0 0,-1-1 0,1 1 1,-1 0-1,1-1 0,-1 1 0,1-1 0,-1 1 0,1-1 0,0 1 0,-1-1 1,1 1-1,0-1 0,-1 0 0,2 1-355,-2-1 2325,0 0-320,-1 18 3742,1 2-3949,0 0 1,3 15-1799,-1-23 313,1 4 629,-1 1 0,0 9-942,-7-73 256,5 36-239,-1-1 10,0 1 0,1-1 1,1 1-1,0 0 0,0-1 1,1 1-1,1 0 0,0-1-27,-3 12 1,0-1 0,1 0-1,-1 0 1,0 1 0,0-1 0,1 0-1,-1 0 1,1 1 0,-1-1-1,1 0 1,-1 1 0,1-1 0,-1 1-1,1-1 1,-1 1 0,1-1 0,0 1-1,-1-1 1,1 1 0,0-1 0,0 1-1,-1 0 1,1 0 0,0-1 0,0 1-1,-1 0 1,2 0-1,-1 0 3,0 0 0,1 0 0,-1 1 0,0-1 0,1 1 0,-1-1 0,0 1 0,0-1-1,0 1 1,1 0 0,-1 0 0,0-1 0,0 1 0,0 0 0,0 0-3,4 5 13,0-1 0,0 1-1,0 0 1,-1 1 0,3 3-13,-1 3 0,-1 0 0,0 0 0,-1 1 0,0-1 0,-1 3 0,-5-28 20,0-1-1,1 0 1,-1-10-20,2 16 13,1-1 0,-1 1 0,1 0 0,0-1 0,1 1-1,-1 0 1,3-5-13,-4 11 8,1 0 0,-1-1-1,1 1 1,-1 0-1,1 0 1,0 0 0,-1-1-1,1 1 1,0 0-1,0 0 1,0 0 0,0 0-1,0 1 1,0-1-1,0 0 1,0 0 0,0 0-1,0 1 1,0-1-1,1 1 1,-1-1 0,0 1-1,0-1 1,1 1-1,-1 0 1,0-1 0,2 1-8,-1 0 9,0 1 1,0-1 0,0 1 0,0-1 0,1 1 0,-1 0-1,0 0 1,0 0 0,0 0 0,0 0 0,-1 0 0,1 1 0,0-1-1,0 1 1,-1-1 0,2 2-10,3 4 62,0 0 0,0 1 1,0 0-1,-1 0 0,4 8-62,19 46 189,-10-19 58,-14-37-546,-2-3-3242,1 0-15765</inkml:trace>
+  <inkml:trace contextRef="#ctx0" brushRef="#br0" timeOffset="14075.924">1312 2448 10752,'0'15'2288,"2"1"1,0-1 0,1 1-1,0-1 1,1 0 0,1 0 0,2 3-2289,-4-8 354,2 3 92,0 0 0,-1 1-1,-1 0 1,0-1 0,-1 1 0,0 6-446,-3-30 105,0 1 0,-1-1 1,-1 0-1,-1-2-105,-2-8 91,-1-8-78,1-1 0,1-5-13,3 24 0,2 0-1,-1 0 0,1 0 1,1 0-1,0 0 0,0 0 1,1 0-1,2-5 1,-4 14 1,0 1 0,0-1 0,1 0 0,-1 0 0,0 0 0,1 0 0,-1 0 0,1 0 0,-1 0 0,1 1 0,-1-1 0,1 0 0,0 0 0,-1 1 0,1-1 0,0 0 0,0 1 0,-1-1 0,1 1 0,1-1-1,-1 1 2,-1 0 0,1 0 1,0 0-1,0 0 0,-1 0 0,1 0 0,0 0 1,0 0-1,-1 0 0,1 0 0,0 0 0,-1 1 1,1-1-1,0 0 0,-1 1 0,1-1 0,0 0 1,-1 1-1,1-1 0,0 1-2,2 2 7,0 0 0,-1 0 0,1 0 1,0 0-1,-1 0 0,0 1 0,0-1 0,0 1 0,0 0-7,0 0 10,-1 1-1,1 0 0,-1 0 1,0 0-1,0-1 1,-1 1-1,1 0 1,-1 0-1,0 0 0,0 0 1,-1 0-1,0 0 1,0 2-10,0-3 8,0-1 0,0 1 0,0-1 0,-1 0 0,1 0 1,-1 0-1,0 0 0,1 0 0,-1 0 0,-1 0 0,1 0 0,0-1 1,-1 1-1,1-1 0,-1 0 0,0 1 0,0-1 0,0-1 0,0 1-8,2-1-215,-11 4 897,12-4-788,-1-1-1,1 0 1,0 0 0,0 0 0,0 0 0,-1 0 0,1 0 0,0 1 0,0-1 0,0 0 0,-1 0 0,1 0 0,0 0 0,0 0 0,-1 0 0,1 0 0,0 0 0,0 0 0,0 0 0,-1 0 0,1 0 0,0 0 0,0 0 0,-1 0 0,1 0 0,0 0 0,0 0 0,0-1 0,-1 1-1,1 0 1,0 0 0,0 0 0,0 0 0,-1 0 0,1 0 0,0-1 0,0 1 0,0 0 0,0 0 106,0-2-18879</inkml:trace>
+  <inkml:trace contextRef="#ctx0" brushRef="#br0" timeOffset="14528.265">1595 2362 10496,'-2'1'713,"1"1"1,0-1-1,-1 0 0,1 0 1,0 0-1,-1 0 1,1 0-1,-1 0 1,0 0-1,1-1 0,-1 1 1,0-1-1,1 1 1,-2 0-714,-27 2 3491,7-2-2229,20 0-1081,0 0 1,0-1 0,0 1-1,0 0 1,0 1 0,0-1-1,0 0 1,1 1 0,-1 0-1,0-1 1,1 1 0,-1 0-182,3-1 47,-1 0-1,0 0 1,1 0 0,-1-1 0,1 1 0,-1 0 0,1 0 0,-1 0 0,1 0 0,0 0 0,-1 0 0,1 0 0,0 0 0,0 0 0,0 0 0,0-1-1,0 1 1,0 0 0,0 0 0,0 0 0,0 0 0,0 0 0,1 0 0,-1 0 0,0 0 0,0 0 0,1 0 0,-1 0 0,1 0 0,-1 0 0,1-1 0,-1 1-1,1 0 1,0 0 0,-1-1 0,1 1 0,0 0 0,0-1 0,0 1-47,34 31 509,-26-25-413,-1 1 1,1 0-1,-1 0 1,0 1 0,-1 0-1,4 6-96,-10-14 9,0 1 0,-1-1 0,1 1 0,0-1 1,0 1-1,-1-1 0,1 1 0,-1-1 0,1 1 0,-1-1 0,0 1 0,0 0 0,0-1 1,0 1-1,0-1 0,0 1 0,0 0 0,0-1 0,0 1 0,-1-1 0,1 1 0,-1-1 0,1 1 1,-1-1-1,0 1 0,0 0-9,-1 0 1,0 0 0,0 0 0,0 0 1,0 0-1,0-1 0,0 1 0,0-1 0,-1 0 1,1 1-1,-1-1 0,1 0 0,-1 0 0,1-1 1,-1 1-1,1-1 0,-1 1-1,-4 0 32,0 0 0,0 0 0,-1-1 0,1 0 0,0 0 0,0 0 0,0-1 0,-3-1-32,10 2-2,0 0 1,-1 0-1,1 0 1,0-1-1,0 1 1,0 0-1,0 0 0,0 0 1,-1 0-1,1-1 1,0 1-1,0 0 1,0 0-1,0 0 0,0-1 1,0 1-1,0 0 1,0 0-1,0 0 0,0-1 1,-1 1-1,1 0 1,0 0-1,0-1 1,0 1-1,1 0 0,-1 0 1,0 0-1,0-1 1,0 1-1,0 0 1,0 0-1,0 0 0,0-1 1,0 1-1,0 0 1,0 0-1,1 0 1,-1-1-1,0 1 0,0 0 1,0 0-1,0 0 1,0 0-1,1 0 0,-1-1 1,0 1 1,9-10-310,13-11-1120,-12 12-1705,20-16-14699</inkml:trace>
+  <inkml:trace contextRef="#ctx0" brushRef="#br0" timeOffset="14920.798">1634 2401 19199,'0'0'0,"0"0"-13951</inkml:trace>
+  <inkml:trace contextRef="#ctx0" brushRef="#br0" timeOffset="14921.798">1634 2298 11392,'15'0'5139,"13"0"1174,-23 0-5707,-1 1 1,0-1-1,1 1 0,-1 0 1,1 1-607,-3-2 84,0 1-1,0 0 1,0 0 0,0 0-1,-1 0 1,1 0 0,0 0 0,-1 1-1,1-1 1,-1 0 0,1 1-1,-1 0 1,1-1 0,-1 1 0,0 0-1,0-1 1,0 1 0,0 0-1,0 0 1,-1 0 0,1 0 0,0 0-1,-1 0 1,0 0 0,1 0 0,-1 0-85,1 5 192,-1 0 0,0 0 0,0 0 0,-1 0 0,0 0 0,0-1 0,-2 8-191,-17 46 690,19-58-669,-3 9 114,2-8-103,1 0-1,-1 1 1,1 0-1,0-1 1,0 1-1,1-1 0,-1 2-31,1-4 11,0 0 0,0 0 0,0-1 0,0 1 0,1 0 0,-1 0 0,0-1-1,0 1 1,1 0 0,-1 0 0,0-1 0,1 1 0,-1 0 0,1-1 0,-1 1 0,0-1-1,1 1 1,0 0 0,-1-1 0,1 1 0,-1-1 0,1 1 0,0-1 0,-1 0-1,1 1 1,0-1 0,-1 0 0,1 1 0,0-1 0,0 0 0,-1 0 0,1 0-1,0 0 1,0 0 0,0 0 0,0 0-11,4 1 44,0-1 0,1 0 0,-1 0 0,1 0 0,-1-1 0,0 0 1,3 0-45,38-13 271,-14 4-62,-14 5-4027,-1 1-15680</inkml:trace>
+  <inkml:trace contextRef="#ctx0" brushRef="#br0" timeOffset="15354.015">1911 2233 9856,'19'54'3052,"-3"-8"10567,4 19-13619,-11-15 2507,-8-45-1984,1-6-185,1-12-56,2-19-124,-1 7 98,1 1 0,4-10-256,-10 38 3,0 0 0,0 0 0,0 0 0,1 0 0,-1 0 0,1 0 0,0 0 0,0 0 0,1 0 0,-1 0 0,1 0 0,0-1 0,0 1 0,0 0 1,0 0-1,1-1 0,-1 1 0,1-1 0,0 1 0,3 2-3,-3-2 16,1-1 1,0 1 0,0-1 0,0 0 0,1 0-1,-1 0 1,1 0 0,-1-1 0,1 0-1,0 1 1,0-1 0,0-1 0,1 1 0,-1-1-1,0 1 1,0-1 0,1 0 0,2 0-17,40-1-2340,-43 0 946,23-2-17890</inkml:trace>
+  <inkml:trace contextRef="#ctx0" brushRef="#br0" timeOffset="16442.431">2202 2392 10240,'11'39'7664,"-10"-31"-6328,1 0 0,1 0 0,-1 0-1,1 0 1,1 0 0,2 3-1336,-6-10 20,0-1-1,0 0 0,0 0 1,0 0-1,0 0 1,0 0-1,0 0 0,0 0 1,0 0-1,0 0 0,0 0 1,0 0-1,0 0 1,0 0-1,0 0 0,0 0 1,0 0-1,0 0 0,0 0 1,0 1-1,0-1 1,0 0-1,0 0 0,1 0 1,-1 0-1,0 0 1,0 0-1,0 0 0,0 0 1,0 0-1,0 0 0,0 0 1,0 0-1,0 0 1,0 0-1,0 0 0,0 0 1,0 0-1,0 0 0,1 0 1,-1 0-1,0 0 1,0 0-1,0-1 0,0 1 1,0 0-1,0 0 1,0 0-1,0 0 0,0 0 1,0 0-1,0 0 0,0 0 1,0 0-1,0 0 1,0 0-1,0 0 0,0 0 1,0 0-1,0 0 1,0 0-1,0 0 0,0 0-19,2-8 485,0-8-100,-6-21 170,2 23-333,1 0 0,1 0-1,0 0 1,0-1 0,2 1-222,-2 13 7,0 0 1,0 0-1,0 0 1,0 0-1,0 0 0,1 1 1,-1-1-1,0 0 1,1 0-1,-1 0 1,0 1-1,1-1 0,-1 0 1,1 1-1,-1-1 1,1 0-1,0 1 1,-1-1-1,1 0 1,0 1-1,-1-1 0,1 1 1,0 0-1,-1-1 1,1 1-1,0-1 1,0 1-1,0 0 0,-1 0 1,1-1-1,0 1 1,0 0-1,0 0 1,0 0-1,0 0 1,-1 0-1,1 0 0,1 0-7,0 1 18,0-1 0,0 1 0,0-1 0,0 1 0,0 0 0,0 0 0,0 0 0,0 0 0,0 0-1,-1 1 1,1-1 0,0 0 0,-1 1 0,2 1-18,2 3 32,0 0 0,-1 1 0,0-1 0,0 1 0,0 0 0,-1 0 0,0 1 0,1 4-32,-5-18 0,0 1 0,0-1 0,1 0 0,0 1 0,0-1 0,0 1 0,1-1 0,-1 0 0,3-5 0,-3 9 0,1-1 0,-1 1 0,1-1 0,0 0 0,0 1 0,0 0 0,0-1 0,0 1 0,1 0 0,-1-1 0,1 1 0,-1 0 0,1 0 0,0 0 0,0 0 0,0 1 0,0-1 0,0 1 0,0-1 0,1 1 0,-1-1 0,0 1 0,1 0 0,-1 1 3,0-1-1,0 1 0,0 0 1,1 0-1,-1 0 1,0 1-1,0-1 1,0 0-1,0 1 0,0 0 1,0-1-1,0 1 1,0 0-1,0 0 1,-1 0-1,1 0 1,0 0-1,0 0 0,-1 1 1,1-1-1,-1 0 1,1 1-1,-1 0 1,1 0-3,5 6 22,0 1 1,-1 0 0,0 0-1,0 1-22,-6-10 0,3 6 35,3 5-9,1-1 0,0 1 0,2 0-26,-7-9-1,0 1 1,0-1 0,0 0-1,0 0 1,1 0-1,-1 0 1,1 0 0,0-1-1,-1 1 1,1-1-1,0 1 1,0-1-1,0 0 1,3 0 0,-5 0-20,0-1 0,0 0 0,-1 0 0,1 0 0,0 0 0,0 0 0,0 0 1,0-1-1,0 1 0,0 0 0,0 0 0,0-1 0,-1 1 0,1 0 0,0-1 0,0 1 0,0-1 0,-1 1 0,1-1 0,0 0 20,5-5-3953,1-1-14350</inkml:trace>
+  <inkml:trace contextRef="#ctx0" brushRef="#br0" timeOffset="16896.979">2524 2319 5888,'2'16'2454,"0"-7"2134,1 0 0,0 0 0,2 2-4588,2 6 3259,10 35-1115,-2 0-1,3 28-2143,-33-146 197,4 26-35,3 0 0,1 0 0,2-7-162,4 38 0,1 1 0,0-1 0,2-5 0,-2 12 0,0 0 0,0 0 0,1 0 0,-1 0 0,1 0 0,0 0 0,-1 0 0,1 1 0,0-1 0,0 0 0,0 0 0,0 0 0,1 1 0,-1-1 0,0 1 0,1-1 0,-1 1 0,1-1 0,-1 2 1,-1-1-1,1 1 1,0 0-1,0-1 1,-1 1-1,1 0 1,0 0-1,0 0 1,-1 0-1,1-1 1,0 1-1,0 0 1,0 0-1,-1 0 1,1 1-1,0-1 1,0 0-1,0 0 1,-1 0-1,1 1 1,0-1-1,1 1 3,0 0 0,0 0 0,-1 0 0,1 0 0,0 1 0,-1-1-1,1 0 1,-1 1 0,0 0-3,3 2 10,-1 0 0,-1 0 0,1 0 0,0 0 0,-1 1 0,0 0 0,0 1-10,-1-2 13,0-1 1,0 1-1,0 0 1,-1 0-1,1 0 1,-1 0-1,0 1 1,0-1-1,-1 0 1,1 0-1,-1 0 1,0-1-1,0 1 1,-2 3-14,2-5 4,0 1 0,0-1 0,0 0-1,0 0 1,-1 1 0,1-1 0,-1 0 0,0-1-1,1 1 1,-1 0 0,0 0 0,0-1 0,0 1 0,0-1-1,-1 0 1,1 1 0,0-1 0,0 0 0,-1 0 0,1-1-1,-1 1 1,1 0 0,-2-1-4,4 0-2,-1 1 1,1-1-1,0 0 0,0 0 1,-1 0-1,1 0 0,0 0 1,0 0-1,0 0 0,-1 0 1,1 0-1,0 0 0,0 0 1,-1 0-1,1 0 0,0 0 1,0 0-1,0-1 0,-1 1 1,1 0-1,0 0 0,0 0 0,0 0 1,0 0-1,-1 0 0,1-1 1,0 1-1,0 0 0,0 0 1,0 0-1,-1 0 0,1-1 1,0 1 1,0-4-3721,0-1-15158</inkml:trace>
+  <inkml:trace contextRef="#ctx0" brushRef="#br0" timeOffset="17281.501">2670 2185 11776,'3'7'1362,"0"0"0,0 0 1,0 0-1,1-1 0,0 1 1,2 2-1363,6 9 2855,-8-12-2151,4 9 274,0-1-1,1 0 1,1-1 0,0 0-1,1 0 1,5 3-978,-15-19 109,-1 0-1,1 0 1,0 1 0,-1-1 0,1 0-1,-1-2-108,1 3 52,-1-4-6,1 0-1,1 1 1,-1-1-1,1 0 1,0 0 0,3-3-46,-5 8 6,0 0 0,1 0 0,0 0-1,-1 0 1,1 0 0,0 0 0,-1 0 0,1 0 0,0 1 0,0-1 0,0 0 0,-1 0 0,1 1 0,0-1 0,0 1 0,0-1 0,0 1 0,0-1 0,0 1 0,0 0 0,0-1 0,1 1 0,-1 0 0,0 0 0,0 0 0,0 0 0,0 0 0,0 0 0,0 0-1,0 0 1,1 0 0,-1 1 0,0-1 0,0 0 0,0 1 0,0-1 0,0 1 0,0-1 0,0 1 0,0 0-6,5 3 50,-1 0 1,0 0-1,-1 0 1,1 1-1,-1-1 0,1 1 1,-1 0-1,-1 1-50,18 19-4051,-13-18-14828</inkml:trace>
+  <inkml:trace contextRef="#ctx0" brushRef="#br0" timeOffset="20127.003">0 1165 8576,'23'3'1557,"-22"-3"-1454,-1 0 0,0 0 0,1 0 0,-1 0 0,0 0 0,1-1 0,-1 1 0,1 0 0,-1 0 0,0 0 0,1 0 0,-1 0 0,0 0 0,0-1 0,1 1 0,-1 0 0,0 0 0,1-1 0,-1 1 0,0 0 0,0 0 0,1-1 0,-1 1 1,0 0-1,0-1 0,0 1 0,0 0 0,1-1 0,-1 1 0,0 0 0,0-1 0,0 1 0,0 0 0,0-1-103,0-14 3902,0 7-2625,3-6 748,1 1 0,0-1 0,4-7-2025,8-26 2267,-11 31-1551,-3 13-587,-1 0 0,0 0-1,0-1 1,0 1 0,0 0 0,-1 0 0,1-1 0,-1 1 0,0 0 0,0-3-129,-2 5 163,-2 4-72,-2 6 39,5-8-110,1 1 0,-1-1 1,1 1-1,0-1 0,-1 1 1,1 0-1,0-1 0,0 1 1,0 0-1,0-1 0,0 1 1,0 0-1,0-1 0,1 1 1,-1-1-1,0 1 0,1 0 0,0-1 1,-1 1-1,1-1 0,0 1-20,7-13 107,-1-1-94,-1 0 0,0-1 0,0-2-13,0 1 29,1 0 0,1-3-29,-5 12 4,0 1 0,1-1 0,-1 1 0,1-1 0,-1 1-1,1 1 1,1-1 0,0 0-4,6-4 0,0 1 0,1 1 0,-1 0 0,1 1 0,1 0 0,2 0 0,21-6 0,21-2 0,-3 3 21,1 3 1,0 2-1,40 3-21,163 14 64,-165 1-14,-58-7-11,0-2 0,19 0-39,-33-4 0,240 8 0,-169-5 0,1-3 0,88-11 0,8-15 0,-124 16 0,0 4 0,1 2 0,26 4 0,-45 1 0,1 2 0,0 2 0,-1 3 0,0 1 0,-1 3 0,2 2 0,-37-10 0,0 1 0,0 0 0,0 1 0,-1 0 0,0 0 0,6 5 0,12 12 0,13 14 0,-19-15 0,1-2 0,14 8 0,-11-9 0,0 0 0,0 3 0,-15-11 0,0 0 0,0 0 0,-1 1 0,-1 1 0,3 4 0,22 32 97,29 33-97,-15-21 31,-26-33 6,-5-7 173,12 20-210,-25-34 19,1 1 1,-1 0 0,-1 0-1,0 0 1,0 1-1,0-1 1,0 7-20,1 17 67,-2 1-1,-1 0 1,-2 0 0,-3 27-67,-1 20 117,-7 77 816,-8 15-933,9-84 112,-2-6 23,6-47-85,2 1 0,1 20-50,2 10 0,1 19 0,-7 24 0,-2-20 0,-27 185 0,25-188 0,8-54 0,-1 1 0,-2-1 0,-9 27 0,-20 66 0,6-19 0,28-100 0,0-1 0,0 0 0,-1 0 0,0 0 0,0 0 0,0 0 0,0-1 0,-1 1 0,0-1 0,0 0 0,0 0 0,0 0 0,0-1 0,-1 1 0,0-1 0,0 0 0,0-1 0,0 1 0,0-1 0,0 0 0,-3 0 0,-80 24 0,-58 7 0,75-18 0,-121 22 0,-35 8 0,-348 73 0,492-102 0,30-6 0,1-3 0,-2-1 0,1-3 0,0-2 0,-49-6 0,12-6 0,24 2 0,-1 3 0,-66 3 0,92 5 0,-39 2 0,-13-4 0,67-1 0,1-1 0,-1-2 0,1 0 0,0-2 0,-17-6 0,21 4-4011,0 1-16041</inkml:trace>
+  <inkml:trace contextRef="#ctx0" brushRef="#br0" timeOffset="20815.526">2444 1961 2944,'0'0'36,"10"5"2897,-8-4-2003,0 0 1,-1-1 0,1 1 0,0-1-1,-1 0 1,1 1 0,0-1 0,-1 0 0,1 0-1,0 0 1,-1 0 0,1 0 0,0-1-1,0 1-930,6-1 678,0 0 0,1 1 0,-1 1 0,0-1 0,0 1 0,1 0 0,-1 1 0,4 1-678,11 2 1190,23 1-833,0-1 1,1-2 0,-1-3 0,1-1 0,-1-3 0,0-1 0,0-3 0,0-1 0,14-7-358,-54 15 7,0-1-8,0 0 0,0 0 0,0 0 0,-1-1 0,1 1 0,-1-1 0,1-1 1,-5 4-57,-1 0 0,0-1 0,1 1 0,-1-1 0,1 1 0,-1-1 1,0 1-1,1 0 0,-1-1 0,0 1 0,1-1 0,-1 0 0,0 1 0,0-1 0,0 1 0,1-1 1,-1 1-1,0-1 0,0 1 0,0-1 0,0 0 0,0 1 0,0-1 0,0 1 0,0-1 0,0 0 1,-1 1-1,1-1 0,0 1 0,0-1 0,0 1 0,-1-1 0,1 1 0,0-1 0,0 1 0,-1-1 1,1 1-1,-1-1 0,1 1 57,-1-3-1493,-7-11-16021</inkml:trace>
+  <inkml:trace contextRef="#ctx0" brushRef="#br0" timeOffset="21477.339">2056 1291 6144,'35'-1'11280,"13"-4"-11280,28 0 4271,30 6-23,52 10-2076,-85-6-1360,-3-3 79,28-4-891,-29 0 282,40 4-282,-100-1-265,0 0 515,0-1 0,0 1 0,3-2-250,-10 1-279,0 0 1,0-1 0,0 1-1,1 0 1,-1-1 0,0 0-1,0 1 1,0-1 0,0 0-1,0 0 1,0-1 0,0 1-1,0 0 1,0 0 0,1-2 278,3-4-18474</inkml:trace>
+  <inkml:trace contextRef="#ctx0" brushRef="#br1" timeOffset="1.36972E6">466 407 6400,'3'0'97,"12"-1"3834,-15-1-1377,-9-3-859,-20-8 1958,0 3 0,-13-4-3653,12 7 1776,0 0 0,-16 0-1776,42 6 24,0 1 0,0-1 0,0 1 0,0 0 0,0 1 0,-1-1 0,1 1 0,0-1 0,0 1 0,0 0 0,0 1 0,0-1 0,1 1 0,-1 0 0,0 0 0,1 0 0,-1 0 0,0 1-24,1 0 16,0 0 0,1 0 0,-1 1 0,0-1 0,1 1 0,0-1 0,0 1 0,0 0 0,0 0 0,1 0 0,0 0 0,-1 0 0,1 0 0,1 0 0,-1 0 0,1 1 0,-1 3-16,1-3 8,0 0 1,0 0-1,0 0 0,0 0 1,1 0-1,0 0 0,0 0 0,0 0 1,1 0-1,0 0 0,0-1 0,0 1 1,0-1-1,1 1 0,0-1 0,0 0 1,0 0-1,0 0 0,0 0 1,2 0-9,1 1 15,0-1 0,0 0 0,1 0 0,0 0 0,-1-1 1,1 0-1,0 0 0,1-1 0,-1 0 0,0 0 1,1 0-1,-1-1 0,3 0-15,85 3 26,-64-4-28,0 1 1,0 2-1,13 3 2,-41-5 0,0-1 0,0 1 0,1 0 0,-1 0 0,0 0 0,0 0 0,0 1 0,0-1 0,-1 1 0,1 0 0,0 0 0,-1 0 0,1 0 0,-1 0 0,1 0 0,-1 1 0,0-1 0,0 1 0,0 0 0,-1-1 0,1 1 0,0 0 0,-1 1 0,0 0 0,0 0 0,-1 0 0,1 0 0,-1 0 0,0 0 0,0 0 0,0 0 0,0 0 0,-1 0 0,0 0 0,0 0 0,0 0 0,0 0 0,0 0 0,-1-1 0,-1 4 0,-1 1 0,-1-1 0,0 1 0,0-1 0,0 0 0,-1 0 0,0-1 0,0 0 0,-1 0 0,1 0 0,-1-1 0,-5 3 0,-14 8 0,0-2 0,-21 8 0,35-16 0,-7 3 0,-1-1 0,0 0 0,0-2 0,-1 0 0,-19 2 0,40-8 15,-1 1 0,1-1-1,-1 0 1,1 0 0,-1 0 0,1 0 0,0 0-1,-1 0 1,1 0 0,-1 0 0,1 0-1,-1 0 1,1 0 0,0 0 0,-1 0-1,1 0 1,-1 0 0,1 0 0,-1 0-1,1-1 1,0 1 0,-1 0 0,1 0-1,-1 0 1,1-1 0,0 1 0,-1 0-1,1-1 1,0 1 0,0 0 0,-1-1-1,1 1 1,0 0 0,0-1 0,-1 1 0,1-1-1,0 1 1,0 0 0,0-1 0,0 1-1,-1-1 1,1 1 0,0-1-15,6-17-4197,1 6-11824</inkml:trace>
+  <inkml:trace contextRef="#ctx0" brushRef="#br1" timeOffset="1.37007E6">616 558 1920,'28'-17'9039,"7"1"-4644,5 0-1190,34-9-3205,41-2 2712,-44 11-1840,-59 14-3560,0 0-10751</inkml:trace>
+  <inkml:trace contextRef="#ctx0" brushRef="#br1" timeOffset="1.37044E6">745 339 8704,'5'11'0,"4"4"2432,0 4 128,5 2-256,0 4 127,0 2-1919,3 2 128,0-1 0,2 1 128,-1 1 0,-1-3 128,-2-2-512,-1-7 128,-3-2-128,0-6 128,-5-5-256,-1-3 0,1-1-18559</inkml:trace>
+  <inkml:trace contextRef="#ctx0" brushRef="#br1" timeOffset="1.371E6">1423 422 5888,'-1'-1'630,"0"0"0,1 0 0,-1 0 0,0 0 0,1 0 0,-1 0-1,1 0 1,-1 0 0,1-1 0,-1 1 0,1 0 0,0 0 0,0 0 0,-1-1 0,1 1 0,0 0 0,0 0-630,-1-9 3504,-3 0-3872,2 6 495,0 0 0,-1 0 0,0 0 0,0 0 0,0 1 0,0-1 0,-1 1 0,0 0 0,1 0 0,-1 0 0,0 0 0,0 1 0,0 0 0,-1-1 0,1 2 0,-1-1 0,1 0 0,-1 1 0,1 0 0,-1 0 0,0 0 0,0 1 0,0-1 0,1 1 0,-1 0 0,0 1 0,0-1 0,1 1 1,-1 0-1,0 0 0,1 0 0,-1 1 0,1 0 0,-1 0 0,1 0 0,0 0 0,0 1 0,0-1 0,0 1 0,0 0 0,0 0 0,1 1 0,0-1 0,-1 1-127,-1 3 42,-1 0-1,2 1 1,-1 0-1,1 0 1,0 0 0,0 0-1,1 1 1,0 0-1,1-1 1,0 1 0,0 0-1,0 8-41,2-12 30,-1 1 0,1-1 0,1 0 0,-1 1 0,1-1 0,0 0 0,0 1-1,1-1 1,-1 0 0,2 2-30,-2-4 15,1 0-1,0 0 1,-1 0-1,1 0 1,0-1-1,1 1 1,-1-1-1,0 1 1,1-1-1,-1 0 1,1 0 0,0 0-1,-1 0 1,1-1-1,0 1 1,0-1-1,1 1-14,0-1 3,-1 1-1,1-1 1,0 0-1,-1-1 1,1 1-1,0 0 1,0-1-1,0 0 1,-1 0-1,1 0 1,0-1-1,0 1 1,0-1-1,-1 0 1,1 0-1,1 0-2,0-1 9,-1-1 0,1 1 0,0-1-1,-1 0 1,1 0 0,-1-1 0,0 1 0,0-1-1,-1 0 1,4-3-9,3-7 22,-1-1-1,0 1 0,-1-1 1,-1-1-1,0 0 0,3-10-21,-10 26 0,0 0 0,0 0 0,0 1 0,0-1 0,0 0 0,0 0 0,0 0 0,0 0 0,0 1 0,0-1 0,0 0 0,1 0 0,-1 0 0,0 1 0,0-1 0,0 0 0,0 0 0,0 0 0,0 0 0,1 0 0,-1 1 0,0-1 0,0 0 0,0 0 0,0 0 0,1 0 0,-1 0 0,0 0 0,0 0 0,0 0 0,0 0 0,1 0 0,-1 1 0,0-1 0,0 0 0,0 0 0,1 0 0,-1 0 0,0 0 0,0 0 0,0-1 0,1 1 0,-1 0 0,0 0 0,0 0 0,0 0 0,1 0 0,-1 0 0,0 0 0,0 0 0,0 0 0,0 0 0,1-1 0,-1 1 0,0 0 0,0 0 0,0 0 0,0 0 0,0 0 0,0-1 0,1 1 0,-1 0 0,0 0 0,0 0 0,0-1 0,0 1 0,0 0 0,0 0 0,7 19 0,-6-17 0,30 69 705,-25-61-2028,0 0 0,0 0 0,4 3 1323,-3-5-16319</inkml:trace>
+  <inkml:trace contextRef="#ctx0" brushRef="#br1" timeOffset="1.37138E6">1683 98 8576,'8'24'2238,"1"0"0,1-1 0,1 1 0,8 10-2238,8 20 2823,-3 0-1648,-10-22-300,1 0-1,1-1-874,-10-21 296,0-1 0,0 0 0,1 0-1,0-1 1,1 0 0,0 0 0,0-1 0,5 3-296,-12-9 14,0 0 0,0 0 0,0-1 0,0 1 0,0 0 0,0-1 0,1 1 0,-1-1 1,0 1-1,0-1 0,1 0 0,-1 1 0,0-1 0,1 0 0,-1 0 0,0 0 0,1 0 0,-1 0 0,1-1-14,10-3-3211,-2-2-12575</inkml:trace>
+  <inkml:trace contextRef="#ctx0" brushRef="#br1" timeOffset="1.37171E6">1667 455 8832,'5'0'0,"4"0"2304,0-5 128,4-1-128,2-2 127,5-4-1791,2 0 0,3-2 0,-7 0 0,-1 0-384,3-1 0,0 0-15871</inkml:trace>
+  <inkml:trace contextRef="#ctx0" brushRef="#br1" timeOffset="1.37205E6">1991 276 6400,'4'6'0,"0"6"1664,5 2 128,2 1 1152,5-1 128,2 3-2049,-1 0 1,0 0-256,-3-2 128,-1-3-640,-4-2 0,-1 0-14975</inkml:trace>
+  <inkml:trace contextRef="#ctx0" brushRef="#br1" timeOffset="1.37205E6">1999 81 3584,'4'6'0,"0"1"-2304</inkml:trace>
+  <inkml:trace contextRef="#ctx0" brushRef="#br1" timeOffset="1.37243E6">2409 246 9856,'-2'-2'491,"1"0"1,-1 0 0,0 1-1,-1-1 1,1 1 0,0 0-1,0-1 1,-1 1 0,1 0-1,0 0 1,-1 1 0,1-1-1,-1 0 1,1 1-1,-1-1-491,1 1 247,0 0 0,-1 1 0,1-1-1,0 0 1,0 0 0,0 1 0,0 0-1,0-1 1,0 1 0,0 0 0,0 0-1,0 0 1,0 0 0,0 0 0,0 0-1,0 1 1,1-1 0,-1 1 0,1-1-1,-1 1 1,1 0 0,0-1 0,-1 1-1,1 0 1,0 0 0,0 0 0,0 0-247,-1 3 85,1-1 0,-1 0 1,1 1-1,0-1 0,0 1 1,0-1-1,1 1 0,0-1 1,0 1-1,0 0 0,0-1 1,1 1-1,0-1 0,0 1 1,0-1-1,0 1 0,1-1 1,-1 0-1,1 0 0,0 0 1,1 0-1,-1 0 0,1 0 1,-1 0-1,1-1 0,0 1 1,1-1-1,-1 0 0,0 0 1,1 0-1,0 0 0,0-1 1,0 0-1,0 1 0,0-1 1,0-1-1,0 1 0,1-1 1,-1 1-1,1-1 0,-1 0 1,5 0-87,17-2-160,-14 0-3005,6 0-13687</inkml:trace>
+  <inkml:trace contextRef="#ctx0" brushRef="#br1" timeOffset="1.37287E6">2605 0 9600,'6'7'0,"3"3"2944,2 4 128,-2 3-1537,2 1 1,-3 0 256,1 4 128,0 1-1024,2 6 128,-2 3-640,3-1 0,0-1-18815</inkml:trace>
+  <inkml:trace contextRef="#ctx0" brushRef="#br1" timeOffset="1.37287E6">2795 612 7552,'0'-5'0,"0"-3"1152,0 8 0,0 0-8448</inkml:trace>
 </inkml:ink>
 </file>
 

</xml_diff>

<commit_message>
Updated Pre Release Document Notes
I have added information for all 4 classes
</commit_message>
<xml_diff>
--- a/Documents/Run Tracker Pre-Release Research Document.docx
+++ b/Documents/Run Tracker Pre-Release Research Document.docx
@@ -168,7 +168,7 @@
           </mc:Choice>
           <mc:Fallback>
             <w:pict>
-              <v:shapetype w14:anchorId="0AB6E669" id="_x0000_t75" coordsize="21600,21600" o:spt="75" o:preferrelative="t" path="m@4@5l@4@11@9@11@9@5xe" filled="f" stroked="f">
+              <v:shapetype w14:anchorId="38A69D10" id="_x0000_t75" coordsize="21600,21600" o:spt="75" o:preferrelative="t" path="m@4@5l@4@11@9@11@9@5xe" filled="f" stroked="f">
                 <v:stroke joinstyle="miter"/>
                 <v:formulas>
                   <v:f eqn="if lineDrawn pixelLineWidth 0"/>
@@ -265,7 +265,7 @@
                 </mc:Choice>
                 <mc:Fallback>
                   <w:pict>
-                    <v:shape w14:anchorId="317CCEED" id="Ink 615" o:spid="_x0000_s1026" type="#_x0000_t75" style="position:absolute;margin-left:316.5pt;margin-top:-3.65pt;width:90.65pt;height:111.6pt;z-index:252221440;visibility:visible;mso-wrap-style:square;mso-wrap-distance-left:9pt;mso-wrap-distance-top:0;mso-wrap-distance-right:9pt;mso-wrap-distance-bottom:0;mso-position-horizontal:absolute;mso-position-horizontal-relative:text;mso-position-vertical:absolute;mso-position-vertical-relative:text" o:gfxdata="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">
+                    <v:shape w14:anchorId="6DB6C902" id="Ink 615" o:spid="_x0000_s1026" type="#_x0000_t75" style="position:absolute;margin-left:316.5pt;margin-top:-3.65pt;width:90.65pt;height:111.6pt;z-index:252221440;visibility:visible;mso-wrap-style:square;mso-wrap-distance-left:9pt;mso-wrap-distance-top:0;mso-wrap-distance-right:9pt;mso-wrap-distance-bottom:0;mso-position-horizontal:absolute;mso-position-horizontal-relative:text;mso-position-vertical:absolute;mso-position-vertical-relative:text" o:gfxdata="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">
                       <v:imagedata r:id="rId8" o:title=""/>
                     </v:shape>
                   </w:pict>
@@ -514,22 +514,36 @@
             </w:r>
             <w:proofErr w:type="spellEnd"/>
             <w:r>
-              <w:t xml:space="preserve"> newValue]</w:t>
-            </w:r>
-            <w:bookmarkStart w:id="0" w:name="_GoBack"/>
-            <w:bookmarkEnd w:id="0"/>
-            <w:r>
-              <w:t xml:space="preserve"> literally gets the timing</w:t>
+              <w:t xml:space="preserve"> </w:t>
+            </w:r>
+            <w:proofErr w:type="spellStart"/>
+            <w:r>
+              <w:t>newValue</w:t>
+            </w:r>
+            <w:proofErr w:type="spellEnd"/>
+            <w:r>
+              <w:t>] literally gets the timing</w:t>
+            </w:r>
+          </w:p>
+          <w:p>
+            <w:r>
+              <w:t xml:space="preserve">                           !! Error – wrong data </w:t>
             </w:r>
           </w:p>
           <w:p>
             <w:r>
               <w:t>Set Distance – saves the distance</w:t>
             </w:r>
+            <w:r>
+              <w:t xml:space="preserve"> {sub}</w:t>
+            </w:r>
           </w:p>
           <w:p>
             <w:r>
               <w:t>Set Seconds – saves the timing</w:t>
+            </w:r>
+            <w:r>
+              <w:t xml:space="preserve"> {sub}</w:t>
             </w:r>
           </w:p>
           <w:p>
@@ -551,7 +565,60 @@
           </w:p>
           <w:p>
             <w:r>
-              <w:t xml:space="preserve">Get Speed - </w:t>
+              <w:t xml:space="preserve">Get Speed </w:t>
+            </w:r>
+            <w:r>
+              <w:t>–</w:t>
+            </w:r>
+            <w:r>
+              <w:t xml:space="preserve"> </w:t>
+            </w:r>
+            <w:r>
+              <w:t>Distance Over Time</w:t>
+            </w:r>
+          </w:p>
+          <w:p>
+            <w:pPr>
+              <w:pStyle w:val="ListParagraph"/>
+              <w:numPr>
+                <w:ilvl w:val="0"/>
+                <w:numId w:val="2"/>
+              </w:numPr>
+            </w:pPr>
+            <w:r>
+              <w:t>Converts time from m/s to km /h with help of Static Convert</w:t>
+            </w:r>
+          </w:p>
+          <w:p>
+            <w:proofErr w:type="spellStart"/>
+            <w:r>
+              <w:t>OutputRun</w:t>
+            </w:r>
+            <w:proofErr w:type="spellEnd"/>
+            <w:r>
+              <w:t xml:space="preserve"> – [uses </w:t>
+            </w:r>
+            <w:proofErr w:type="spellStart"/>
+            <w:r>
+              <w:t>GetSpeed</w:t>
+            </w:r>
+            <w:proofErr w:type="spellEnd"/>
+            <w:r>
+              <w:t xml:space="preserve"> and </w:t>
+            </w:r>
+            <w:proofErr w:type="spellStart"/>
+            <w:r>
+              <w:t>GetPace</w:t>
+            </w:r>
+            <w:proofErr w:type="spellEnd"/>
+            <w:r>
+              <w:t>] to output distance in km, time in minutes, average speed and average pace {sub}</w:t>
+            </w:r>
+          </w:p>
+          <w:p/>
+          <w:p>
+            <w:r>
+              <w:t xml:space="preserve">! ! Association Aggregation with Run Tracker ! ! </w:t>
             </w:r>
           </w:p>
           <w:p/>
@@ -1175,6 +1242,232 @@
           <w:tcPr>
             <w:tcW w:w="7371" w:type="dxa"/>
           </w:tcPr>
+          <w:p>
+            <w:r>
+              <w:t xml:space="preserve">Properties/ Variables: </w:t>
+            </w:r>
+            <w:r>
+              <w:t xml:space="preserve">accounts(9), </w:t>
+            </w:r>
+            <w:proofErr w:type="spellStart"/>
+            <w:r>
+              <w:t>AccountCount</w:t>
+            </w:r>
+            <w:proofErr w:type="spellEnd"/>
+          </w:p>
+          <w:p>
+            <w:r>
+              <w:t xml:space="preserve">Methods: </w:t>
+            </w:r>
+            <w:r>
+              <w:t>Constructor</w:t>
+            </w:r>
+            <w:r>
+              <w:t>(s)</w:t>
+            </w:r>
+            <w:r>
+              <w:t>, Menu</w:t>
+            </w:r>
+            <w:r>
+              <w:t xml:space="preserve">(f) </w:t>
+            </w:r>
+            <w:r>
+              <w:t>,Menu Options</w:t>
+            </w:r>
+            <w:r>
+              <w:t>(s)</w:t>
+            </w:r>
+            <w:r>
+              <w:t xml:space="preserve">, </w:t>
+            </w:r>
+            <w:proofErr w:type="spellStart"/>
+            <w:r>
+              <w:t>AddNewRunner</w:t>
+            </w:r>
+            <w:proofErr w:type="spellEnd"/>
+            <w:r>
+              <w:t xml:space="preserve">(s), </w:t>
+            </w:r>
+            <w:proofErr w:type="spellStart"/>
+            <w:r>
+              <w:t>AddNewRun</w:t>
+            </w:r>
+            <w:proofErr w:type="spellEnd"/>
+            <w:r>
+              <w:t xml:space="preserve">(s), </w:t>
+            </w:r>
+            <w:proofErr w:type="spellStart"/>
+            <w:r>
+              <w:t>OutputHistory</w:t>
+            </w:r>
+            <w:proofErr w:type="spellEnd"/>
+            <w:r>
+              <w:t xml:space="preserve">(s), </w:t>
+            </w:r>
+            <w:proofErr w:type="spellStart"/>
+            <w:r>
+              <w:t>TenKMGoal</w:t>
+            </w:r>
+            <w:proofErr w:type="spellEnd"/>
+            <w:r>
+              <w:t>(s), Verify(f)</w:t>
+            </w:r>
+          </w:p>
+          <w:p>
+            <w:r>
+              <w:t xml:space="preserve">Constructor – stores the </w:t>
+            </w:r>
+            <w:proofErr w:type="spellStart"/>
+            <w:r>
+              <w:t>pre set</w:t>
+            </w:r>
+            <w:proofErr w:type="spellEnd"/>
+            <w:r>
+              <w:t xml:space="preserve"> data for Simon and Annie {sub}</w:t>
+            </w:r>
+          </w:p>
+          <w:p>
+            <w:r>
+              <w:t>Menu – allows user to choose what they want to do from the menu</w:t>
+            </w:r>
+          </w:p>
+          <w:p>
+            <w:proofErr w:type="spellStart"/>
+            <w:r>
+              <w:t>MenuOptions</w:t>
+            </w:r>
+            <w:proofErr w:type="spellEnd"/>
+            <w:r>
+              <w:t xml:space="preserve"> – Prints the options of what the user can do {sub}</w:t>
+            </w:r>
+          </w:p>
+          <w:p>
+            <w:r>
+              <w:t>Add New Runner – Allows user to add a new runner. It allows input of name, 10km goal time, password {sub}</w:t>
+            </w:r>
+          </w:p>
+          <w:p>
+            <w:proofErr w:type="spellStart"/>
+            <w:r>
+              <w:t>AddNewRun</w:t>
+            </w:r>
+            <w:proofErr w:type="spellEnd"/>
+            <w:r>
+              <w:t xml:space="preserve"> – </w:t>
+            </w:r>
+            <w:r>
+              <w:t>[</w:t>
+            </w:r>
+            <w:proofErr w:type="spellStart"/>
+            <w:r>
+              <w:t>ByVal</w:t>
+            </w:r>
+            <w:proofErr w:type="spellEnd"/>
+            <w:r>
+              <w:t xml:space="preserve"> </w:t>
+            </w:r>
+            <w:proofErr w:type="spellStart"/>
+            <w:r>
+              <w:t>RunTracker</w:t>
+            </w:r>
+            <w:proofErr w:type="spellEnd"/>
+            <w:r>
+              <w:t xml:space="preserve"> Class] </w:t>
+            </w:r>
+            <w:r>
+              <w:t>Checks username and password are in the database (if not then there is an output message). Then it allows user to input run and stores the data in the array Accounts {sub}</w:t>
+            </w:r>
+          </w:p>
+          <w:p>
+            <w:proofErr w:type="spellStart"/>
+            <w:r>
+              <w:t>OutputHistory</w:t>
+            </w:r>
+            <w:proofErr w:type="spellEnd"/>
+            <w:r>
+              <w:t xml:space="preserve"> </w:t>
+            </w:r>
+            <w:r>
+              <w:t>–</w:t>
+            </w:r>
+            <w:r>
+              <w:t xml:space="preserve"> </w:t>
+            </w:r>
+            <w:r>
+              <w:t>[</w:t>
+            </w:r>
+            <w:proofErr w:type="spellStart"/>
+            <w:r>
+              <w:t>ByVal</w:t>
+            </w:r>
+            <w:proofErr w:type="spellEnd"/>
+            <w:r>
+              <w:t xml:space="preserve"> </w:t>
+            </w:r>
+            <w:proofErr w:type="spellStart"/>
+            <w:r>
+              <w:t>RunTrackerClass</w:t>
+            </w:r>
+            <w:proofErr w:type="spellEnd"/>
+            <w:r>
+              <w:t xml:space="preserve"> ]</w:t>
+            </w:r>
+            <w:r>
+              <w:t xml:space="preserve">Checks username and password are in the database (if not then there is an output message). Then it </w:t>
+            </w:r>
+            <w:r>
+              <w:t>outputs all the data about runs previously for that particular runner (since prints according to array location)</w:t>
+            </w:r>
+          </w:p>
+          <w:p>
+            <w:proofErr w:type="spellStart"/>
+            <w:r>
+              <w:t>TenKmGoal</w:t>
+            </w:r>
+            <w:proofErr w:type="spellEnd"/>
+            <w:r>
+              <w:t xml:space="preserve"> – [</w:t>
+            </w:r>
+            <w:proofErr w:type="spellStart"/>
+            <w:r>
+              <w:t>ByVal</w:t>
+            </w:r>
+            <w:proofErr w:type="spellEnd"/>
+            <w:r>
+              <w:t xml:space="preserve"> </w:t>
+            </w:r>
+            <w:proofErr w:type="spellStart"/>
+            <w:r>
+              <w:t>RunTracker</w:t>
+            </w:r>
+            <w:proofErr w:type="spellEnd"/>
+            <w:r>
+              <w:t xml:space="preserve"> Class] </w:t>
+            </w:r>
+            <w:r>
+              <w:t xml:space="preserve">Checks username and password are in the database (if not then there is an output message). Then </w:t>
+            </w:r>
+            <w:r>
+              <w:t>it outputs whether or not the 10km goal has been met</w:t>
+            </w:r>
+          </w:p>
+          <w:p/>
+          <w:p>
+            <w:r>
+              <w:t xml:space="preserve">! ! Association Aggregation with </w:t>
+            </w:r>
+            <w:proofErr w:type="spellStart"/>
+            <w:r>
+              <w:t>Run</w:t>
+            </w:r>
+            <w:r>
+              <w:t>Tracker</w:t>
+            </w:r>
+            <w:proofErr w:type="spellEnd"/>
+            <w:r>
+              <w:t xml:space="preserve"> ! ! </w:t>
+            </w:r>
+          </w:p>
           <w:p/>
         </w:tc>
       </w:tr>
@@ -1783,6 +2076,381 @@
           <w:tcPr>
             <w:tcW w:w="7371" w:type="dxa"/>
           </w:tcPr>
+          <w:p>
+            <w:r>
+              <w:t xml:space="preserve">Properties/ Variables: </w:t>
+            </w:r>
+            <w:proofErr w:type="spellStart"/>
+            <w:r>
+              <w:t>runnerName</w:t>
+            </w:r>
+            <w:proofErr w:type="spellEnd"/>
+            <w:r>
+              <w:t xml:space="preserve">, </w:t>
+            </w:r>
+            <w:proofErr w:type="spellStart"/>
+            <w:r>
+              <w:t>goalTenK</w:t>
+            </w:r>
+            <w:proofErr w:type="spellEnd"/>
+            <w:r>
+              <w:t xml:space="preserve">, runs(4), pw, </w:t>
+            </w:r>
+            <w:proofErr w:type="spellStart"/>
+            <w:r>
+              <w:t>runCount</w:t>
+            </w:r>
+            <w:proofErr w:type="spellEnd"/>
+          </w:p>
+          <w:p>
+            <w:r>
+              <w:t xml:space="preserve">Methods: Constructor(s), </w:t>
+            </w:r>
+            <w:proofErr w:type="spellStart"/>
+            <w:r>
+              <w:t>SetName</w:t>
+            </w:r>
+            <w:proofErr w:type="spellEnd"/>
+            <w:r>
+              <w:t>(f) ,</w:t>
+            </w:r>
+            <w:proofErr w:type="spellStart"/>
+            <w:r>
+              <w:t>SetGoalTenK</w:t>
+            </w:r>
+            <w:proofErr w:type="spellEnd"/>
+            <w:r>
+              <w:t>(</w:t>
+            </w:r>
+            <w:r>
+              <w:t>f</w:t>
+            </w:r>
+            <w:r>
+              <w:t xml:space="preserve">), </w:t>
+            </w:r>
+            <w:proofErr w:type="spellStart"/>
+            <w:r>
+              <w:t>SetPw</w:t>
+            </w:r>
+            <w:proofErr w:type="spellEnd"/>
+            <w:r>
+              <w:t>(</w:t>
+            </w:r>
+            <w:r>
+              <w:t>f</w:t>
+            </w:r>
+            <w:r>
+              <w:t xml:space="preserve">), </w:t>
+            </w:r>
+            <w:proofErr w:type="spellStart"/>
+            <w:r>
+              <w:t>RunReview</w:t>
+            </w:r>
+            <w:proofErr w:type="spellEnd"/>
+            <w:r>
+              <w:t xml:space="preserve">(s), </w:t>
+            </w:r>
+            <w:proofErr w:type="spellStart"/>
+            <w:r>
+              <w:t>GetName</w:t>
+            </w:r>
+            <w:proofErr w:type="spellEnd"/>
+            <w:r>
+              <w:t xml:space="preserve">(s), </w:t>
+            </w:r>
+            <w:proofErr w:type="spellStart"/>
+            <w:r>
+              <w:t>GetPw</w:t>
+            </w:r>
+            <w:proofErr w:type="spellEnd"/>
+            <w:r>
+              <w:t xml:space="preserve">(f), </w:t>
+            </w:r>
+            <w:proofErr w:type="spellStart"/>
+            <w:r>
+              <w:t>AddRun</w:t>
+            </w:r>
+            <w:proofErr w:type="spellEnd"/>
+            <w:r>
+              <w:t xml:space="preserve">(s), </w:t>
+            </w:r>
+            <w:proofErr w:type="spellStart"/>
+            <w:r>
+              <w:t>RunAnalysis</w:t>
+            </w:r>
+            <w:proofErr w:type="spellEnd"/>
+            <w:r>
+              <w:t xml:space="preserve">(s), </w:t>
+            </w:r>
+            <w:proofErr w:type="spellStart"/>
+            <w:r>
+              <w:t>TestDataPopulation</w:t>
+            </w:r>
+            <w:proofErr w:type="spellEnd"/>
+            <w:r>
+              <w:t>(s)</w:t>
+            </w:r>
+          </w:p>
+          <w:p>
+            <w:pPr>
+              <w:rPr>
+                <w:color w:val="FF0000"/>
+              </w:rPr>
+            </w:pPr>
+            <w:r>
+              <w:rPr>
+                <w:color w:val="FF0000"/>
+              </w:rPr>
+              <w:t>Constructor– [</w:t>
+            </w:r>
+            <w:proofErr w:type="spellStart"/>
+            <w:r>
+              <w:rPr>
+                <w:color w:val="FF0000"/>
+              </w:rPr>
+              <w:t>ByVal</w:t>
+            </w:r>
+            <w:proofErr w:type="spellEnd"/>
+            <w:r>
+              <w:rPr>
+                <w:color w:val="FF0000"/>
+              </w:rPr>
+              <w:t xml:space="preserve"> newname, </w:t>
+            </w:r>
+            <w:proofErr w:type="spellStart"/>
+            <w:r>
+              <w:rPr>
+                <w:color w:val="FF0000"/>
+              </w:rPr>
+              <w:t>newGoal</w:t>
+            </w:r>
+            <w:proofErr w:type="spellEnd"/>
+            <w:r>
+              <w:rPr>
+                <w:color w:val="FF0000"/>
+              </w:rPr>
+              <w:t xml:space="preserve">, </w:t>
+            </w:r>
+            <w:proofErr w:type="spellStart"/>
+            <w:r>
+              <w:rPr>
+                <w:color w:val="FF0000"/>
+              </w:rPr>
+              <w:t>newPw</w:t>
+            </w:r>
+            <w:proofErr w:type="spellEnd"/>
+            <w:r>
+              <w:rPr>
+                <w:color w:val="FF0000"/>
+              </w:rPr>
+              <w:t>, test] !!! {sub}</w:t>
+            </w:r>
+          </w:p>
+          <w:p>
+            <w:proofErr w:type="spellStart"/>
+            <w:r>
+              <w:t>SetName</w:t>
+            </w:r>
+            <w:proofErr w:type="spellEnd"/>
+            <w:r>
+              <w:t>[</w:t>
+            </w:r>
+            <w:proofErr w:type="spellStart"/>
+            <w:r>
+              <w:t>ByVal</w:t>
+            </w:r>
+            <w:proofErr w:type="spellEnd"/>
+            <w:r>
+              <w:t xml:space="preserve"> </w:t>
+            </w:r>
+            <w:proofErr w:type="spellStart"/>
+            <w:r>
+              <w:t>inputName</w:t>
+            </w:r>
+            <w:proofErr w:type="spellEnd"/>
+            <w:r>
+              <w:t xml:space="preserve">] – Returns whether or not they input a name or nothing in the insert a name section </w:t>
+            </w:r>
+          </w:p>
+          <w:p>
+            <w:proofErr w:type="spellStart"/>
+            <w:r>
+              <w:t>setGoalTenK</w:t>
+            </w:r>
+            <w:proofErr w:type="spellEnd"/>
+            <w:r>
+              <w:t xml:space="preserve"> – [</w:t>
+            </w:r>
+            <w:proofErr w:type="spellStart"/>
+            <w:r>
+              <w:t>ByVal</w:t>
+            </w:r>
+            <w:proofErr w:type="spellEnd"/>
+            <w:r>
+              <w:t xml:space="preserve"> </w:t>
+            </w:r>
+            <w:proofErr w:type="spellStart"/>
+            <w:r>
+              <w:t>inputGoal</w:t>
+            </w:r>
+            <w:proofErr w:type="spellEnd"/>
+            <w:r>
+              <w:t xml:space="preserve"> ] – stores </w:t>
+            </w:r>
+            <w:proofErr w:type="spellStart"/>
+            <w:r>
+              <w:t>inputGoal</w:t>
+            </w:r>
+            <w:proofErr w:type="spellEnd"/>
+            <w:r>
+              <w:t xml:space="preserve"> as the goal </w:t>
+            </w:r>
+          </w:p>
+          <w:p>
+            <w:proofErr w:type="spellStart"/>
+            <w:r>
+              <w:t>setPw</w:t>
+            </w:r>
+            <w:proofErr w:type="spellEnd"/>
+            <w:r>
+              <w:t xml:space="preserve"> [</w:t>
+            </w:r>
+            <w:proofErr w:type="spellStart"/>
+            <w:r>
+              <w:t>inputPw</w:t>
+            </w:r>
+            <w:proofErr w:type="spellEnd"/>
+            <w:r>
+              <w:t xml:space="preserve">] – stores </w:t>
+            </w:r>
+            <w:proofErr w:type="spellStart"/>
+            <w:r>
+              <w:t>inputPw</w:t>
+            </w:r>
+            <w:proofErr w:type="spellEnd"/>
+            <w:r>
+              <w:t xml:space="preserve"> as the password</w:t>
+            </w:r>
+          </w:p>
+          <w:p>
+            <w:proofErr w:type="spellStart"/>
+            <w:r>
+              <w:t>runReview</w:t>
+            </w:r>
+            <w:proofErr w:type="spellEnd"/>
+            <w:r>
+              <w:t xml:space="preserve"> - [</w:t>
+            </w:r>
+            <w:proofErr w:type="spellStart"/>
+            <w:r>
+              <w:t>ByVal</w:t>
+            </w:r>
+            <w:proofErr w:type="spellEnd"/>
+            <w:r>
+              <w:t xml:space="preserve"> Run Class] Outputs how much ran (km) and time (S), speed, pace {sub}</w:t>
+            </w:r>
+          </w:p>
+          <w:p>
+            <w:proofErr w:type="spellStart"/>
+            <w:r>
+              <w:t>GetName</w:t>
+            </w:r>
+            <w:proofErr w:type="spellEnd"/>
+            <w:r>
+              <w:t xml:space="preserve"> – returns name of person</w:t>
+            </w:r>
+          </w:p>
+          <w:p>
+            <w:proofErr w:type="spellStart"/>
+            <w:r>
+              <w:t>GetPw</w:t>
+            </w:r>
+            <w:proofErr w:type="spellEnd"/>
+            <w:r>
+              <w:t xml:space="preserve"> – returns password of person</w:t>
+            </w:r>
+          </w:p>
+          <w:p>
+            <w:proofErr w:type="spellStart"/>
+            <w:r>
+              <w:t>AddRun</w:t>
+            </w:r>
+            <w:proofErr w:type="spellEnd"/>
+            <w:r>
+              <w:t xml:space="preserve"> [</w:t>
+            </w:r>
+            <w:proofErr w:type="spellStart"/>
+            <w:r>
+              <w:t>ByVal</w:t>
+            </w:r>
+            <w:proofErr w:type="spellEnd"/>
+            <w:r>
+              <w:t xml:space="preserve"> Run Class] – goes through adding a new run and storing it and then calculating pace and speed {sub}</w:t>
+            </w:r>
+          </w:p>
+          <w:p>
+            <w:proofErr w:type="spellStart"/>
+            <w:r>
+              <w:t>RunAnalysis</w:t>
+            </w:r>
+            <w:proofErr w:type="spellEnd"/>
+            <w:r>
+              <w:t xml:space="preserve"> [</w:t>
+            </w:r>
+            <w:proofErr w:type="spellStart"/>
+            <w:r>
+              <w:t>ByVal</w:t>
+            </w:r>
+            <w:proofErr w:type="spellEnd"/>
+            <w:r>
+              <w:t xml:space="preserve"> Convert Static Class] – converts latest data into speed. Compares it with goal speed and then outputs a message on whether or not goal is met {sub}</w:t>
+            </w:r>
+          </w:p>
+          <w:p>
+            <w:proofErr w:type="spellStart"/>
+            <w:r>
+              <w:rPr>
+                <w:color w:val="FF0000"/>
+              </w:rPr>
+              <w:t>TestDataPopulation</w:t>
+            </w:r>
+            <w:proofErr w:type="spellEnd"/>
+            <w:r>
+              <w:rPr>
+                <w:color w:val="FF0000"/>
+              </w:rPr>
+              <w:t xml:space="preserve"> [</w:t>
+            </w:r>
+            <w:proofErr w:type="spellStart"/>
+            <w:r>
+              <w:rPr>
+                <w:color w:val="FF0000"/>
+              </w:rPr>
+              <w:t>ByVal</w:t>
+            </w:r>
+            <w:proofErr w:type="spellEnd"/>
+            <w:r>
+              <w:rPr>
+                <w:color w:val="FF0000"/>
+              </w:rPr>
+              <w:t xml:space="preserve"> Run Class] – stores pre set data for Simon and Anne and one other person?!?!? </w:t>
+            </w:r>
+            <w:r>
+              <w:t>{sub}</w:t>
+            </w:r>
+          </w:p>
+          <w:p/>
+          <w:p/>
+          <w:p>
+            <w:r>
+              <w:t xml:space="preserve">! ! Association Aggregation with Run ! ! </w:t>
+            </w:r>
+          </w:p>
+          <w:p>
+            <w:r>
+              <w:t>! ! Uses static class Convert ! !</w:t>
+            </w:r>
+          </w:p>
           <w:p/>
         </w:tc>
       </w:tr>
@@ -2096,6 +2764,7 @@
           </w:tcPr>
           <w:p>
             <w:r>
+              <w:lastRenderedPageBreak/>
               <w:t>Identifier</w:t>
             </w:r>
           </w:p>
@@ -2382,7 +3051,40 @@
           <w:tcPr>
             <w:tcW w:w="7371" w:type="dxa"/>
           </w:tcPr>
-          <w:p/>
+          <w:p>
+            <w:r>
+              <w:t>This converts the speed from meters per second to kilometres per hour</w:t>
+            </w:r>
+          </w:p>
+          <w:p>
+            <w:r>
+              <w:t>Mps2kmph – [</w:t>
+            </w:r>
+            <w:proofErr w:type="spellStart"/>
+            <w:r>
+              <w:t>ByVal</w:t>
+            </w:r>
+            <w:proofErr w:type="spellEnd"/>
+            <w:r>
+              <w:t xml:space="preserve"> </w:t>
+            </w:r>
+            <w:proofErr w:type="spellStart"/>
+            <w:r>
+              <w:t>inputSpeed</w:t>
+            </w:r>
+            <w:proofErr w:type="spellEnd"/>
+            <w:r>
+              <w:t>] Converts speed into km/h  {shared function}</w:t>
+            </w:r>
+          </w:p>
+          <w:p/>
+          <w:p>
+            <w:r>
+              <w:t>! ! Static Function ! !</w:t>
+            </w:r>
+            <w:bookmarkStart w:id="0" w:name="_GoBack"/>
+            <w:bookmarkEnd w:id="0"/>
+          </w:p>
         </w:tc>
       </w:tr>
     </w:tbl>

</xml_diff>

<commit_message>
add a welcome message
*not useful ...
</commit_message>
<xml_diff>
--- a/Documents/Run Tracker Pre-Release Research Document.docx
+++ b/Documents/Run Tracker Pre-Release Research Document.docx
@@ -152,7 +152,7 @@
                 <wp:cNvGraphicFramePr/>
                 <a:graphic xmlns:a="http://schemas.openxmlformats.org/drawingml/2006/main">
                   <a:graphicData uri="http://schemas.microsoft.com/office/word/2010/wordprocessingInk">
-                    <w14:contentPart bwMode="auto" r:id="rId5">
+                    <w14:contentPart bwMode="auto" r:id="rId7">
                       <w14:nvContentPartPr>
                         <w14:cNvContentPartPr/>
                       </w14:nvContentPartPr>
@@ -188,7 +188,7 @@
                 <o:lock v:ext="edit" aspectratio="t"/>
               </v:shapetype>
               <v:shape id="Ink 605" o:spid="_x0000_s1026" type="#_x0000_t75" style="position:absolute;margin-left:-2.05pt;margin-top:30.15pt;width:301.9pt;height:293.5pt;z-index:252211200;visibility:visible;mso-wrap-style:square;mso-wrap-distance-left:9pt;mso-wrap-distance-top:0;mso-wrap-distance-right:9pt;mso-wrap-distance-bottom:0;mso-position-horizontal:absolute;mso-position-horizontal-relative:text;mso-position-vertical:absolute;mso-position-vertical-relative:text" o:gfxdata="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">
-                <v:imagedata r:id="rId6" o:title=""/>
+                <v:imagedata r:id="rId8" o:title=""/>
               </v:shape>
             </w:pict>
           </mc:Fallback>
@@ -249,7 +249,7 @@
                       <wp:cNvGraphicFramePr/>
                       <a:graphic xmlns:a="http://schemas.openxmlformats.org/drawingml/2006/main">
                         <a:graphicData uri="http://schemas.microsoft.com/office/word/2010/wordprocessingInk">
-                          <w14:contentPart bwMode="auto" r:id="rId7">
+                          <w14:contentPart bwMode="auto" r:id="rId9">
                             <w14:nvContentPartPr>
                               <w14:cNvContentPartPr/>
                             </w14:nvContentPartPr>
@@ -266,7 +266,7 @@
                 <mc:Fallback>
                   <w:pict>
                     <v:shape w14:anchorId="6DB6C902" id="Ink 615" o:spid="_x0000_s1026" type="#_x0000_t75" style="position:absolute;margin-left:316.5pt;margin-top:-3.65pt;width:90.65pt;height:111.6pt;z-index:252221440;visibility:visible;mso-wrap-style:square;mso-wrap-distance-left:9pt;mso-wrap-distance-top:0;mso-wrap-distance-right:9pt;mso-wrap-distance-bottom:0;mso-position-horizontal:absolute;mso-position-horizontal-relative:text;mso-position-vertical:absolute;mso-position-vertical-relative:text" o:gfxdata="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">
-                      <v:imagedata r:id="rId8" o:title=""/>
+                      <v:imagedata r:id="rId10" o:title=""/>
                     </v:shape>
                   </w:pict>
                 </mc:Fallback>
@@ -465,123 +465,6 @@
             <w:proofErr w:type="spellEnd"/>
             <w:r>
               <w:t>(s)</w:t>
-            </w:r>
-          </w:p>
-          <w:p>
-            <w:r>
-              <w:t>Distance – this stores the distance they ran (entered in metres)</w:t>
-            </w:r>
-          </w:p>
-          <w:p>
-            <w:r>
-              <w:t>Seconds – this stores the time it took for them to run it in (entered in seconds)</w:t>
-            </w:r>
-          </w:p>
-          <w:p>
-            <w:r>
-              <w:lastRenderedPageBreak/>
-              <w:t>Get Distance – [</w:t>
-            </w:r>
-            <w:proofErr w:type="spellStart"/>
-            <w:r>
-              <w:t>ByVal</w:t>
-            </w:r>
-            <w:proofErr w:type="spellEnd"/>
-            <w:r>
-              <w:t xml:space="preserve"> </w:t>
-            </w:r>
-            <w:proofErr w:type="spellStart"/>
-            <w:r>
-              <w:t>newValue</w:t>
-            </w:r>
-            <w:proofErr w:type="spellEnd"/>
-            <w:r>
-              <w:t xml:space="preserve">] literally gets the distance </w:t>
-            </w:r>
-          </w:p>
-          <w:p>
-            <w:r>
-              <w:t>Get Seconds – [</w:t>
-            </w:r>
-            <w:proofErr w:type="spellStart"/>
-            <w:r>
-              <w:t>ByVal</w:t>
-            </w:r>
-            <w:proofErr w:type="spellEnd"/>
-            <w:r>
-              <w:t xml:space="preserve"> </w:t>
-            </w:r>
-            <w:proofErr w:type="spellStart"/>
-            <w:r>
-              <w:t>newValue</w:t>
-            </w:r>
-            <w:proofErr w:type="spellEnd"/>
-            <w:r>
-              <w:t>] literally gets the timing</w:t>
-            </w:r>
-          </w:p>
-          <w:p>
-            <w:r>
-              <w:t xml:space="preserve">                           !! Error – wrong data </w:t>
-            </w:r>
-          </w:p>
-          <w:p>
-            <w:r>
-              <w:t>Set Distance – saves the distance</w:t>
-            </w:r>
-            <w:r>
-              <w:t xml:space="preserve"> {sub}</w:t>
-            </w:r>
-          </w:p>
-          <w:p>
-            <w:r>
-              <w:t>Set Seconds – saves the timing</w:t>
-            </w:r>
-            <w:r>
-              <w:t xml:space="preserve"> {sub}</w:t>
-            </w:r>
-          </w:p>
-          <w:p>
-            <w:r>
-              <w:t>Get Pace – (seconds/60) means in minutes (distance/1000) means in kilometres</w:t>
-            </w:r>
-          </w:p>
-          <w:p>
-            <w:pPr>
-              <w:pStyle w:val="ListParagraph"/>
-              <w:numPr>
-                <w:ilvl w:val="0"/>
-                <w:numId w:val="2"/>
-              </w:numPr>
-            </w:pPr>
-            <w:r>
-              <w:t>Time / Distance</w:t>
-            </w:r>
-          </w:p>
-          <w:p>
-            <w:r>
-              <w:t xml:space="preserve">Get Speed </w:t>
-            </w:r>
-            <w:r>
-              <w:t>–</w:t>
-            </w:r>
-            <w:r>
-              <w:t xml:space="preserve"> </w:t>
-            </w:r>
-            <w:r>
-              <w:t>Distance Over Time</w:t>
-            </w:r>
-          </w:p>
-          <w:p>
-            <w:pPr>
-              <w:pStyle w:val="ListParagraph"/>
-              <w:numPr>
-                <w:ilvl w:val="0"/>
-                <w:numId w:val="2"/>
-              </w:numPr>
-            </w:pPr>
-            <w:r>
-              <w:t>Converts time from m/s to km /h with help of Static Convert</w:t>
             </w:r>
           </w:p>
           <w:p>
@@ -752,19 +635,31 @@
           <w:tcPr>
             <w:tcW w:w="1405" w:type="dxa"/>
           </w:tcPr>
-          <w:p/>
+          <w:p>
+            <w:r>
+              <w:t>this stores the distance they ran (entered in metres)</w:t>
+            </w:r>
+          </w:p>
         </w:tc>
         <w:tc>
           <w:tcPr>
             <w:tcW w:w="2108" w:type="dxa"/>
           </w:tcPr>
-          <w:p/>
+          <w:p>
+            <w:r>
+              <w:t>No Validation in this class but in Run Tracker class, we added a validation so that a suitable distance was entered</w:t>
+            </w:r>
+          </w:p>
         </w:tc>
         <w:tc>
           <w:tcPr>
             <w:tcW w:w="985" w:type="dxa"/>
           </w:tcPr>
-          <w:p/>
+          <w:p>
+            <w:r>
+              <w:t>L</w:t>
+            </w:r>
+          </w:p>
         </w:tc>
         <w:tc>
           <w:tcPr>
@@ -795,19 +690,31 @@
           <w:tcPr>
             <w:tcW w:w="1405" w:type="dxa"/>
           </w:tcPr>
-          <w:p/>
+          <w:p>
+            <w:r>
+              <w:t>this stores the time it took for them to run it in (entered in seconds)</w:t>
+            </w:r>
+          </w:p>
         </w:tc>
         <w:tc>
           <w:tcPr>
             <w:tcW w:w="2108" w:type="dxa"/>
           </w:tcPr>
-          <w:p/>
+          <w:p>
+            <w:r>
+              <w:t>No Validation in this class but in Run Tracker class, we added a validation so that a suitable time was entered</w:t>
+            </w:r>
+          </w:p>
         </w:tc>
         <w:tc>
           <w:tcPr>
             <w:tcW w:w="985" w:type="dxa"/>
           </w:tcPr>
-          <w:p/>
+          <w:p>
+            <w:r>
+              <w:t>L</w:t>
+            </w:r>
+          </w:p>
         </w:tc>
         <w:tc>
           <w:tcPr>
@@ -815,14 +722,21 @@
           </w:tcPr>
           <w:p>
             <w:r>
-              <w:t xml:space="preserve">Private – integer … crash if </w:t>
-            </w:r>
-            <w:proofErr w:type="spellStart"/>
-            <w:r>
-              <w:t>dec</w:t>
-            </w:r>
-            <w:proofErr w:type="spellEnd"/>
-            <w:r>
+              <w:rPr>
+                <w:color w:val="FF0000"/>
+              </w:rPr>
+              <w:t>Private – integer … crash if dec</w:t>
+            </w:r>
+            <w:r>
+              <w:rPr>
+                <w:color w:val="FF0000"/>
+              </w:rPr>
+              <w:t>imal</w:t>
+            </w:r>
+            <w:r>
+              <w:rPr>
+                <w:color w:val="FF0000"/>
+              </w:rPr>
               <w:t>?</w:t>
             </w:r>
           </w:p>
@@ -1093,13 +1007,21 @@
           <w:tcPr>
             <w:tcW w:w="1032" w:type="dxa"/>
           </w:tcPr>
-          <w:p/>
+          <w:p>
+            <w:r>
+              <w:t>The distance</w:t>
+            </w:r>
+          </w:p>
         </w:tc>
         <w:tc>
           <w:tcPr>
             <w:tcW w:w="3393" w:type="dxa"/>
           </w:tcPr>
-          <w:p/>
+          <w:p>
+            <w:r>
+              <w:t>literally gets the distance</w:t>
+            </w:r>
+          </w:p>
         </w:tc>
       </w:tr>
       <w:tr>
@@ -1168,8 +1090,61 @@
           <w:p>
             <w:proofErr w:type="spellStart"/>
             <w:r>
+              <w:t>GetSecond</w:t>
+            </w:r>
+            <w:proofErr w:type="spellEnd"/>
+          </w:p>
+        </w:tc>
+        <w:tc>
+          <w:tcPr>
+            <w:tcW w:w="807" w:type="dxa"/>
+          </w:tcPr>
+          <w:p>
+            <w:r>
+              <w:t>F</w:t>
+            </w:r>
+          </w:p>
+        </w:tc>
+        <w:tc>
+          <w:tcPr>
+            <w:tcW w:w="2212" w:type="dxa"/>
+          </w:tcPr>
+          <w:p/>
+        </w:tc>
+        <w:tc>
+          <w:tcPr>
+            <w:tcW w:w="1032" w:type="dxa"/>
+          </w:tcPr>
+          <w:p>
+            <w:r>
+              <w:t>The seconds</w:t>
+            </w:r>
+          </w:p>
+        </w:tc>
+        <w:tc>
+          <w:tcPr>
+            <w:tcW w:w="3393" w:type="dxa"/>
+          </w:tcPr>
+          <w:p>
+            <w:r>
+              <w:t>literally gets the timing</w:t>
+            </w:r>
+          </w:p>
+        </w:tc>
+      </w:tr>
+      <w:tr>
+        <w:trPr>
+          <w:trHeight w:val="753"/>
+        </w:trPr>
+        <w:tc>
+          <w:tcPr>
+            <w:tcW w:w="1617" w:type="dxa"/>
+          </w:tcPr>
+          <w:p>
+            <w:proofErr w:type="spellStart"/>
+            <w:r>
               <w:lastRenderedPageBreak/>
-              <w:t>GetSecond</w:t>
+              <w:t>SetSecond</w:t>
             </w:r>
             <w:proofErr w:type="spellEnd"/>
           </w:p>
@@ -1180,7 +1155,7 @@
           </w:tcPr>
           <w:p>
             <w:r>
-              <w:t>F</w:t>
+              <w:t>P</w:t>
             </w:r>
           </w:p>
         </w:tc>
@@ -1188,7 +1163,13 @@
           <w:tcPr>
             <w:tcW w:w="2212" w:type="dxa"/>
           </w:tcPr>
-          <w:p/>
+          <w:p>
+            <w:proofErr w:type="spellStart"/>
+            <w:r>
+              <w:t>newValue</w:t>
+            </w:r>
+            <w:proofErr w:type="spellEnd"/>
+          </w:p>
         </w:tc>
         <w:tc>
           <w:tcPr>
@@ -1214,7 +1195,7 @@
           <w:p>
             <w:proofErr w:type="spellStart"/>
             <w:r>
-              <w:t>SetSecond</w:t>
+              <w:t>GetPace</w:t>
             </w:r>
             <w:proofErr w:type="spellEnd"/>
           </w:p>
@@ -1233,13 +1214,7 @@
           <w:tcPr>
             <w:tcW w:w="2212" w:type="dxa"/>
           </w:tcPr>
-          <w:p>
-            <w:proofErr w:type="spellStart"/>
-            <w:r>
-              <w:t>newValue</w:t>
-            </w:r>
-            <w:proofErr w:type="spellEnd"/>
-          </w:p>
+          <w:p/>
         </w:tc>
         <w:tc>
           <w:tcPr>
@@ -1251,6 +1226,22 @@
           <w:tcPr>
             <w:tcW w:w="3393" w:type="dxa"/>
           </w:tcPr>
+          <w:p>
+            <w:r>
+              <w:t>-</w:t>
+            </w:r>
+            <w:r>
+              <w:t>(seconds/60) means in minutes (distance/1000) means in kilometres</w:t>
+            </w:r>
+          </w:p>
+          <w:p>
+            <w:r>
+              <w:t>-</w:t>
+            </w:r>
+            <w:r>
+              <w:t>Time / Distance</w:t>
+            </w:r>
+          </w:p>
           <w:p/>
         </w:tc>
       </w:tr>
@@ -1265,7 +1256,7 @@
           <w:p>
             <w:proofErr w:type="spellStart"/>
             <w:r>
-              <w:t>GetPace</w:t>
+              <w:t>GetSpeed</w:t>
             </w:r>
             <w:proofErr w:type="spellEnd"/>
           </w:p>
@@ -1296,51 +1287,22 @@
           <w:tcPr>
             <w:tcW w:w="3393" w:type="dxa"/>
           </w:tcPr>
-          <w:p/>
-        </w:tc>
-      </w:tr>
-      <w:tr>
-        <w:trPr>
-          <w:trHeight w:val="753"/>
-        </w:trPr>
-        <w:tc>
-          <w:tcPr>
-            <w:tcW w:w="1617" w:type="dxa"/>
-          </w:tcPr>
-          <w:p>
-            <w:proofErr w:type="spellStart"/>
-            <w:r>
-              <w:t>GetSpeed</w:t>
-            </w:r>
-            <w:proofErr w:type="spellEnd"/>
-          </w:p>
-        </w:tc>
-        <w:tc>
-          <w:tcPr>
-            <w:tcW w:w="807" w:type="dxa"/>
-          </w:tcPr>
-          <w:p>
-            <w:r>
-              <w:t>P</w:t>
-            </w:r>
-          </w:p>
-        </w:tc>
-        <w:tc>
-          <w:tcPr>
-            <w:tcW w:w="2212" w:type="dxa"/>
-          </w:tcPr>
-          <w:p/>
-        </w:tc>
-        <w:tc>
-          <w:tcPr>
-            <w:tcW w:w="1032" w:type="dxa"/>
-          </w:tcPr>
-          <w:p/>
-        </w:tc>
-        <w:tc>
-          <w:tcPr>
-            <w:tcW w:w="3393" w:type="dxa"/>
-          </w:tcPr>
+          <w:p>
+            <w:r>
+              <w:t>-</w:t>
+            </w:r>
+            <w:r>
+              <w:t>Distance Over Time</w:t>
+            </w:r>
+          </w:p>
+          <w:p>
+            <w:r>
+              <w:t>-</w:t>
+            </w:r>
+            <w:r>
+              <w:t>Converts time from m/s to km /h with help of Static Convert</w:t>
+            </w:r>
+          </w:p>
           <w:p/>
         </w:tc>
       </w:tr>
@@ -1812,13 +1774,39 @@
           <w:tcPr>
             <w:tcW w:w="1542" w:type="dxa"/>
           </w:tcPr>
-          <w:p/>
+          <w:p>
+            <w:r>
+              <w:t>Accounts()</w:t>
+            </w:r>
+          </w:p>
         </w:tc>
         <w:tc>
           <w:tcPr>
             <w:tcW w:w="1405" w:type="dxa"/>
           </w:tcPr>
-          <w:p/>
+          <w:p>
+            <w:r>
+              <w:t xml:space="preserve">This stores the </w:t>
+            </w:r>
+            <w:proofErr w:type="spellStart"/>
+            <w:r>
+              <w:t>preset</w:t>
+            </w:r>
+            <w:proofErr w:type="spellEnd"/>
+            <w:r>
+              <w:t xml:space="preserve"> data of Simon and Annie along with any </w:t>
+            </w:r>
+            <w:proofErr w:type="spellStart"/>
+            <w:r>
+              <w:t>othe</w:t>
+            </w:r>
+            <w:proofErr w:type="spellEnd"/>
+            <w:r>
+              <w:t xml:space="preserve"> </w:t>
+            </w:r>
+            <w:bookmarkStart w:id="0" w:name="_GoBack"/>
+            <w:bookmarkEnd w:id="0"/>
+          </w:p>
         </w:tc>
         <w:tc>
           <w:tcPr>
@@ -1847,7 +1835,13 @@
           <w:tcPr>
             <w:tcW w:w="1542" w:type="dxa"/>
           </w:tcPr>
-          <w:p/>
+          <w:p>
+            <w:proofErr w:type="spellStart"/>
+            <w:r>
+              <w:t>AccountCount</w:t>
+            </w:r>
+            <w:proofErr w:type="spellEnd"/>
+          </w:p>
         </w:tc>
         <w:tc>
           <w:tcPr>
@@ -1984,6 +1978,7 @@
         <w:rPr>
           <w:lang w:val="en-SG"/>
         </w:rPr>
+        <w:lastRenderedPageBreak/>
         <w:t>List the subroutines involved in the program, parameters, return type, type, and what they do</w:t>
       </w:r>
     </w:p>
@@ -2070,7 +2065,6 @@
           </w:tcPr>
           <w:p>
             <w:r>
-              <w:lastRenderedPageBreak/>
               <w:t>Constructor</w:t>
             </w:r>
           </w:p>
@@ -2099,12 +2093,7 @@
           </w:tcPr>
           <w:p>
             <w:r>
-              <w:t>Pre Set Dat</w:t>
-            </w:r>
-            <w:bookmarkStart w:id="0" w:name="_GoBack"/>
-            <w:bookmarkEnd w:id="0"/>
-            <w:r>
-              <w:t>a</w:t>
+              <w:t>Pre Set Data</w:t>
             </w:r>
           </w:p>
         </w:tc>
@@ -5480,6 +5469,56 @@
     </w:sectPr>
   </w:body>
 </w:document>
+</file>
+
+<file path=word/endnotes.xml><?xml version="1.0" encoding="utf-8"?>
+<w:endnotes xmlns:wpc="http://schemas.microsoft.com/office/word/2010/wordprocessingCanvas" xmlns:cx="http://schemas.microsoft.com/office/drawing/2014/chartex" xmlns:cx1="http://schemas.microsoft.com/office/drawing/2015/9/8/chartex" xmlns:cx2="http://schemas.microsoft.com/office/drawing/2015/10/21/chartex" xmlns:cx3="http://schemas.microsoft.com/office/drawing/2016/5/9/chartex" xmlns:cx4="http://schemas.microsoft.com/office/drawing/2016/5/10/chartex" xmlns:cx5="http://schemas.microsoft.com/office/drawing/2016/5/11/chartex" xmlns:cx6="http://schemas.microsoft.com/office/drawing/2016/5/12/chartex" xmlns:cx7="http://schemas.microsoft.com/office/drawing/2016/5/13/chartex" xmlns:cx8="http://schemas.microsoft.com/office/drawing/2016/5/14/chartex" xmlns:mc="http://schemas.openxmlformats.org/markup-compatibility/2006" xmlns:aink="http://schemas.microsoft.com/office/drawing/2016/ink" xmlns:am3d="http://schemas.microsoft.com/office/drawing/2017/model3d" xmlns:o="urn:schemas-microsoft-com:office:office" xmlns:r="http://schemas.openxmlformats.org/officeDocument/2006/relationships" xmlns:m="http://schemas.openxmlformats.org/officeDocument/2006/math" xmlns:v="urn:schemas-microsoft-com:vml" xmlns:wp14="http://schemas.microsoft.com/office/word/2010/wordprocessingDrawing" xmlns:wp="http://schemas.openxmlformats.org/drawingml/2006/wordprocessingDrawing" xmlns:w10="urn:schemas-microsoft-com:office:word" xmlns:w="http://schemas.openxmlformats.org/wordprocessingml/2006/main" xmlns:w14="http://schemas.microsoft.com/office/word/2010/wordml" xmlns:w15="http://schemas.microsoft.com/office/word/2012/wordml" xmlns:w16cid="http://schemas.microsoft.com/office/word/2016/wordml/cid" xmlns:w16se="http://schemas.microsoft.com/office/word/2015/wordml/symex" xmlns:wpg="http://schemas.microsoft.com/office/word/2010/wordprocessingGroup" xmlns:wpi="http://schemas.microsoft.com/office/word/2010/wordprocessingInk" xmlns:wne="http://schemas.microsoft.com/office/word/2006/wordml" xmlns:wps="http://schemas.microsoft.com/office/word/2010/wordprocessingShape" mc:Ignorable="w14 w15 w16se w16cid wp14">
+  <w:endnote w:type="separator" w:id="-1">
+    <w:p>
+      <w:pPr>
+        <w:spacing w:after="0" w:line="240" w:lineRule="auto"/>
+      </w:pPr>
+      <w:r>
+        <w:separator/>
+      </w:r>
+    </w:p>
+  </w:endnote>
+  <w:endnote w:type="continuationSeparator" w:id="0">
+    <w:p>
+      <w:pPr>
+        <w:spacing w:after="0" w:line="240" w:lineRule="auto"/>
+      </w:pPr>
+      <w:r>
+        <w:continuationSeparator/>
+      </w:r>
+    </w:p>
+  </w:endnote>
+</w:endnotes>
+</file>
+
+<file path=word/footnotes.xml><?xml version="1.0" encoding="utf-8"?>
+<w:footnotes xmlns:wpc="http://schemas.microsoft.com/office/word/2010/wordprocessingCanvas" xmlns:cx="http://schemas.microsoft.com/office/drawing/2014/chartex" xmlns:cx1="http://schemas.microsoft.com/office/drawing/2015/9/8/chartex" xmlns:cx2="http://schemas.microsoft.com/office/drawing/2015/10/21/chartex" xmlns:cx3="http://schemas.microsoft.com/office/drawing/2016/5/9/chartex" xmlns:cx4="http://schemas.microsoft.com/office/drawing/2016/5/10/chartex" xmlns:cx5="http://schemas.microsoft.com/office/drawing/2016/5/11/chartex" xmlns:cx6="http://schemas.microsoft.com/office/drawing/2016/5/12/chartex" xmlns:cx7="http://schemas.microsoft.com/office/drawing/2016/5/13/chartex" xmlns:cx8="http://schemas.microsoft.com/office/drawing/2016/5/14/chartex" xmlns:mc="http://schemas.openxmlformats.org/markup-compatibility/2006" xmlns:aink="http://schemas.microsoft.com/office/drawing/2016/ink" xmlns:am3d="http://schemas.microsoft.com/office/drawing/2017/model3d" xmlns:o="urn:schemas-microsoft-com:office:office" xmlns:r="http://schemas.openxmlformats.org/officeDocument/2006/relationships" xmlns:m="http://schemas.openxmlformats.org/officeDocument/2006/math" xmlns:v="urn:schemas-microsoft-com:vml" xmlns:wp14="http://schemas.microsoft.com/office/word/2010/wordprocessingDrawing" xmlns:wp="http://schemas.openxmlformats.org/drawingml/2006/wordprocessingDrawing" xmlns:w10="urn:schemas-microsoft-com:office:word" xmlns:w="http://schemas.openxmlformats.org/wordprocessingml/2006/main" xmlns:w14="http://schemas.microsoft.com/office/word/2010/wordml" xmlns:w15="http://schemas.microsoft.com/office/word/2012/wordml" xmlns:w16cid="http://schemas.microsoft.com/office/word/2016/wordml/cid" xmlns:w16se="http://schemas.microsoft.com/office/word/2015/wordml/symex" xmlns:wpg="http://schemas.microsoft.com/office/word/2010/wordprocessingGroup" xmlns:wpi="http://schemas.microsoft.com/office/word/2010/wordprocessingInk" xmlns:wne="http://schemas.microsoft.com/office/word/2006/wordml" xmlns:wps="http://schemas.microsoft.com/office/word/2010/wordprocessingShape" mc:Ignorable="w14 w15 w16se w16cid wp14">
+  <w:footnote w:type="separator" w:id="-1">
+    <w:p>
+      <w:pPr>
+        <w:spacing w:after="0" w:line="240" w:lineRule="auto"/>
+      </w:pPr>
+      <w:r>
+        <w:separator/>
+      </w:r>
+    </w:p>
+  </w:footnote>
+  <w:footnote w:type="continuationSeparator" w:id="0">
+    <w:p>
+      <w:pPr>
+        <w:spacing w:after="0" w:line="240" w:lineRule="auto"/>
+      </w:pPr>
+      <w:r>
+        <w:continuationSeparator/>
+      </w:r>
+    </w:p>
+  </w:footnote>
+</w:footnotes>
 </file>
 
 <file path=word/numbering.xml><?xml version="1.0" encoding="utf-8"?>
@@ -6187,6 +6226,50 @@
       <w:contextualSpacing/>
     </w:pPr>
   </w:style>
+  <w:style w:type="paragraph" w:styleId="Header">
+    <w:name w:val="header"/>
+    <w:basedOn w:val="Normal"/>
+    <w:link w:val="HeaderChar"/>
+    <w:uiPriority w:val="99"/>
+    <w:unhideWhenUsed/>
+    <w:rsid w:val="00B743FF"/>
+    <w:pPr>
+      <w:tabs>
+        <w:tab w:val="center" w:pos="4680"/>
+        <w:tab w:val="right" w:pos="9360"/>
+      </w:tabs>
+      <w:spacing w:after="0" w:line="240" w:lineRule="auto"/>
+    </w:pPr>
+  </w:style>
+  <w:style w:type="character" w:customStyle="1" w:styleId="HeaderChar">
+    <w:name w:val="Header Char"/>
+    <w:basedOn w:val="DefaultParagraphFont"/>
+    <w:link w:val="Header"/>
+    <w:uiPriority w:val="99"/>
+    <w:rsid w:val="00B743FF"/>
+  </w:style>
+  <w:style w:type="paragraph" w:styleId="Footer">
+    <w:name w:val="footer"/>
+    <w:basedOn w:val="Normal"/>
+    <w:link w:val="FooterChar"/>
+    <w:uiPriority w:val="99"/>
+    <w:unhideWhenUsed/>
+    <w:rsid w:val="00B743FF"/>
+    <w:pPr>
+      <w:tabs>
+        <w:tab w:val="center" w:pos="4680"/>
+        <w:tab w:val="right" w:pos="9360"/>
+      </w:tabs>
+      <w:spacing w:after="0" w:line="240" w:lineRule="auto"/>
+    </w:pPr>
+  </w:style>
+  <w:style w:type="character" w:customStyle="1" w:styleId="FooterChar">
+    <w:name w:val="Footer Char"/>
+    <w:basedOn w:val="DefaultParagraphFont"/>
+    <w:link w:val="Footer"/>
+    <w:uiPriority w:val="99"/>
+    <w:rsid w:val="00B743FF"/>
+  </w:style>
 </w:styles>
 </file>
 
@@ -6223,18 +6306,18 @@
   <inkml:trace contextRef="#ctx0" brushRef="#br0" timeOffset="701.69">6215 4725 1152,'0'0'0,"0"0"-1024</inkml:trace>
   <inkml:trace contextRef="#ctx0" brushRef="#br0" timeOffset="1056.235">6086 4711 4096,'11'1'1844,"4"1"443,-4-3 2307,18-10 4856,126-18-3731,22-3-4249,-137 24-1338,-26 5-55,0 0 0,0 1 0,12 0-77,-26 2 14,0 0-1,0 0 0,0 0 1,0 0-1,0 0 1,1 0-1,-1 0 0,0 0 1,0 0-1,0 0 1,0 0-1,0 0 0,0 0 1,0 0-1,1 0 1,-1 0-1,0 0 1,0 0-1,0 0 0,0 0 1,0 0-1,0 0 1,0 0-1,1 0 0,-1 0 1,0 0-1,0 1 1,0-1-1,0 0 0,0 0 1,0 0-1,0 0 1,0 0-1,0 0 1,0 0-1,0 0 0,0 0 1,1 1-1,-1-1 1,0 0-1,0 0 0,0 0 1,0 0-1,0 0 1,0 0-1,0 0 0,0 1 1,0-1-1,0 0 1,0 0-1,0 0 1,0 0-1,0 0 0,0 0 1,0 0-1,-1 1 1,1-1-1,0 0 0,0 0 1,0 0-1,0 0 1,0 0-1,0 0 0,0 0 1,0 0-1,0 1 1,0-1-1,0 0-13,-4 4-4560,-2 0-13679</inkml:trace>
   <inkml:trace contextRef="#ctx0" brushRef="#br0" timeOffset="1411.168">6357 4660 5760,'0'0'245,"1"0"1,-1 0-1,1 0 0,-1 0 1,1 1-1,-1-1 1,1 0-1,-1 0 0,1 0 1,-1 0-1,1 1 1,-1-1-1,1 0 0,-1 0 1,0 1-1,1-1 1,-1 0-1,1 1 0,-1-1 1,0 0-1,1 1 1,-1-1-1,0 1 0,1-1 1,-1 1-1,0-1 1,0 1-1,0-1 0,1 1 1,-1-1-1,0 1 1,0-1-1,0 1 0,0-1 1,0 1-1,0 0-245,-1 24 6250,-1-6-5975,13 168 6978,-6-150-7288,-4-30-2617,1 2-15353</inkml:trace>
-  <inkml:trace contextRef="#ctx0" brushRef="#br0" timeOffset="4491.233">6561 4764 9216,'0'2'568,"0"0"0,1 1 0,-1-1 0,1 1 0,0 1-568,1 3 4615,1 0 0,2 3-4615,3 9 4441,9 36-2560,-12-38-989,-6-41-124,-3-1-691,2 12 17,1 1-1,0 0 0,0-1 0,2-9-93,-1 19 11,0 0 0,1 0 0,-1 0 0,1 0 0,0 0 1,0 0-1,0 0 0,0 0 0,0 1 0,1-1 0,0 0 0,-1 1 0,1-1 0,0 1 0,0 0 1,0-1-1,0 1 0,1 0 0,-1 0 0,1 1 0,0-2-11,-1 3 62,-1-1-1,0 0 1,0 1 0,0-1-1,1 1 1,-1-1 0,0 1-1,1 0 1,-1 0 0,0 0-1,1 0 1,-1 0 0,0 0-1,1 0 1,-1 0 0,1 0-62,0 1-650,1 0 0,0 0 0,-1 0 0,1 0 0,-1 0 0,1 1 1,0 0 649,4 2-18453</inkml:trace>
+  <inkml:trace contextRef="#ctx0" brushRef="#br0" timeOffset="4491.232">6561 4764 9216,'0'2'568,"0"0"0,1 1 0,-1-1 0,1 1 0,0 1-568,1 3 4615,1 0 0,2 3-4615,3 9 4441,9 36-2560,-12-38-989,-6-41-124,-3-1-691,2 12 17,1 1-1,0 0 0,0-1 0,2-9-93,-1 19 11,0 0 0,1 0 0,-1 0 0,1 0 0,0 0 1,0 0-1,0 0 0,0 0 0,0 1 0,1-1 0,0 0 0,-1 1 0,1-1 0,0 1 0,0 0 1,0-1-1,0 1 0,1 0 0,-1 0 0,1 1 0,0-2-11,-1 3 62,-1-1-1,0 0 1,0 1 0,0-1-1,1 1 1,-1-1 0,0 1-1,1 0 1,-1 0 0,0 0-1,1 0 1,-1 0 0,0 0-1,1 0 1,-1 0 0,1 0-62,0 1-650,1 0 0,0 0 0,-1 0 0,1 0 0,-1 0 0,1 1 1,0 0 649,4 2-18453</inkml:trace>
   <inkml:trace contextRef="#ctx0" brushRef="#br0" timeOffset="5107.212">6861 4772 6272,'0'0'57,"0"0"1,0 0 0,0 0-1,0 0 1,0 0-1,0 0 1,0 0 0,-1-1-1,1 1 1,0 0 0,0 0-1,0 0 1,0 0-1,0 0 1,0 0 0,0 0-1,0 0 1,0 0-1,0 0 1,0 0 0,0-1-1,0 1 1,0 0-1,0 0 1,0 0 0,0 0-1,0 0 1,0 0 0,0 0-1,0 0 1,0 0-1,0-1 1,0 1 0,0 0-1,0 0 1,0 0-1,0 0 1,0 0 0,0 0-1,0 0 1,0 0-1,0 0-57,3-8 5171,0-3 934,-3 10-5930,0 0 0,0 0 0,0 0 0,0 0 0,0 0 0,0 0 0,0 0 0,-1 0 0,1 0 0,0 0 0,-1 0 0,1 0 0,-1 0 0,1 0 0,-1 1 0,0-1-1,1 0 1,-1 0 0,0 1 0,1-1 0,-1 0 0,0 1 0,0-1 0,0 1 0,1-1 0,-1 1 0,0-1 0,0 1 0,0-1 0,0 1 0,0 0 0,0 0 0,0-1 0,0 1-1,0 0 1,0 0 0,0 0-175,-2 0 136,-1 0 0,1 0-1,-1 1 1,1-1-1,0 1 1,0 0 0,-1-1-1,1 1 1,0 1-1,-2 0-135,1 0 95,0 0 0,0 1-1,0 0 1,0 0-1,1 0 1,-1 0-1,1 0 1,0 1 0,0-1-1,0 1 1,0 0-1,1 0 1,-1 0-1,1 0 1,-1 2-95,2-3 32,0 1 1,0-1-1,0 0 1,1 0-1,-1 1 1,1-1-1,0 0 1,0 1-1,0-1 1,0 0-1,0 1 1,1-1-1,-1 0 1,1 0-1,0 1 1,0-1-1,0 0 1,1 0-1,-1 0 1,1 0-1,-1 0 1,1 0-33,2 1 21,0 1 0,0-1 1,0 1-1,1-1 0,-1-1 1,1 1-1,0 0 0,0-1 1,0 0-1,1-1 0,-1 1 1,6 1-22,-10-3 1,1-1 1,-1 1-1,1-1 1,0 1-1,-1-1 1,1 0 0,-1 0-1,1 0 1,0 0-1,-1 0 1,1 0-1,-1 0 1,1 0-1,0-1 1,1 1-2,-2-1 0,0 0 0,1 1 0,-1-1-1,0 0 1,0 0 0,0 0 0,0 0 0,0 0 0,0 0 0,0-1 0,0 1 0,0 0-1,0 0 1,0-1 0,-1 1 0,1-1 0,2-5 0,0 1 0,-1-1 0,0 0 0,0 0 0,0-5 0,0-9 0,0-7 0,-1 25 17,1 5 23,3 7 29,-5-8-67,3 7-2,2 3 0,-1 0 0,1-1 0,1 0 0,0 0 0,4 6 0,-9-16 41,0 1 0,-1 0 0,1-1 1,0 1-1,0 0 0,-1-1 0,1 1 0,0-1 0,0 1 0,0-1 1,0 0-1,-1 1 0,1-1 0,1 0-41,7 1-4608,1-1-13759</inkml:trace>
   <inkml:trace contextRef="#ctx0" brushRef="#br0" timeOffset="5461.452">7084 4729 9984,'0'0'174,"0"1"1,0-1-1,0 0 1,0 1 0,-1-1-1,1 1 1,0-1-1,-1 1 1,1-1 0,0 0-1,-1 1 1,1-1-1,0 1 1,-1-1 0,1 0-1,-1 0 1,1 1-1,0-1 1,-1 0-175,0 0 313,1 0 0,-1 0 0,1 0 1,-1 0-1,1-1 0,-1 1 0,1 0 0,-1 0 0,1-1 0,-1 1 0,1 0 1,0-1-1,-1 1 0,1 0 0,0-1-313,-3-1 433,3 2-179,-1-1 0,1 1 0,-1-1 0,0 1-1,1-1 1,-1 1 0,0 0 0,1 0-1,-1-1 1,0 1 0,0 0 0,1 0 0,-1 0-1,0 0 1,0 0 0,1-1 0,-1 2-1,0-1 1,0 0-254,0 0 248,-1 0-1,1 1 1,0-1-1,0 1 0,-1-1 1,1 1-1,0-1 1,0 1-1,0 0 1,-1 1-248,0 0 220,-1 0 0,1 0 1,0 1-1,0-1 1,0 1-1,0-1 0,1 1 1,-1 0-1,1 0-220,0 0 61,0-1-1,0 1 0,1-1 1,-1 1-1,1 0 0,0-1 1,0 1-1,0 0 0,0 0 1,0-1-1,1 1 0,-1 0 1,1-1-1,-1 1 1,1-1-1,0 1 0,0-1 1,1 1-1,-1-1 0,0 1 1,1-1-1,1 2-60,-1-1 61,0-1 0,0 1 1,0-1-1,1 1 0,0-1 0,-1 0 0,1 0 1,0 0-1,0 0 0,0 0 0,0 0 0,0-1 0,1 0 1,-1 0-1,0 0 0,1 0 0,1 0-61,-1 0 160,0-1-1,0 0 0,0-1 1,1 1-1,0-1-159,12-2-4487,-1-1-13966</inkml:trace>
   <inkml:trace contextRef="#ctx0" brushRef="#br0" timeOffset="6463.333">7197 4631 6272,'0'17'4928,"1"-1"0,1 1-1,2 9-4927,3 7 2923,1-1 0,7 17-2923,-15-49 57,0 1 1,0 0-1,1-1 1,-1 1-1,0 0 1,0-1-1,1 1 1,-1-1-1,1 1 1,-1-1 0,0 1-1,1-1 1,-1 1-1,1-1 1,0 1-58,-1-1 27,1 0 0,-1 0 0,0 0 0,1 0 0,-1 0 1,1 0-1,-1 0 0,0 0 0,1 0 0,-1 0 0,1 0 0,-1 0 1,0 0-1,1 0 0,-1-1 0,1 1 0,-1 0 0,0 0 0,1 0 1,-1-1-1,0 1 0,1 0 0,-1 0 0,0-1-27,4-2 132,-1 0 0,0 0 0,0 0 0,0-1 0,-1 1 1,1-1-1,0-2-132,4-7 240,3-8-240,-7 13 8,18-39 355,-23 55-272,0 0-1,0-1 1,1 1 0,0 7-91,1-12 5,0-1-1,0 0 1,0 0 0,0 1 0,1-1 0,-1 0 0,1 0-1,-1 1 1,1-1 0,0 0 0,0 0 0,0 0 0,0 0 0,0 0-1,0 0 1,1 0 0,-1 0 0,1-1 0,-1 1 0,1 0-1,-1-1 1,2 1-5,0 0 13,0 0 0,-1 0 0,1-1-1,0 1 1,1-1 0,-1 0 0,0 0 0,0 0 0,1 0-1,-1 0 1,0-1 0,1 1 0,-1-1 0,1 0-1,-1 0-12,11-2 16,0 0-1,-1 0 0,1-2 0,-1 0 1,0 0-1,0-1 0,3-2-15,-8 4 0,1-2 0,-1 1 0,7-6 0,-12 8 0,0-1 0,-1 1 0,1 0 0,-1-1 0,0 1 0,0-1 0,0 0 0,0 1 0,0-1 0,0 0 0,-1 0 0,1-2 0,0 1 0,-1 0 0,0 0 0,0-1 0,0 1 0,-1 0 0,1-1 0,-1 1 0,0 0 0,-1-1 0,1 4 0,0-1 0,0 0 0,-1 0 0,1 1 0,-1-1 0,1 0 0,-1 0 0,0 1 0,0-1 0,1 1 0,-1-1 0,0 1 0,-1-1 0,1 1 0,0-1 0,0 1 0,-1 0 0,1 0 0,0 0 0,-1 0 0,1 0 0,-1 0 0,0 0 0,0 0 0,0 0 0,0 0 0,-1 0 0,1 1 0,0-1 0,-1 1 0,1 0 0,-1-1 0,1 1 0,0 0 0,-1 0 0,1 1 0,-1-1 0,1 0 0,0 1 0,-3 0 0,4 0 0,-1-1 0,0 1 0,0 0 0,1 0 0,-1 0 0,1 0 0,-1 0 0,1 0 0,-1 0 0,1 1 0,0-1 0,-1 0 0,1 1 0,0-1 0,0 1 0,0 0 0,0-1 0,0 1 0,1 0 0,-1-1 0,0 1 0,1 0 0,-1 2 5,0 1 1,1-1-1,-1 0 0,1 0 1,0 0-1,1 0 0,-1 0 1,1 0-1,0 0 0,0 0 1,0 0-1,0 0 0,0 0 1,1 0-1,0-1 0,0 1 1,0-1-1,1 1-5,3 5 27,1 0-1,-1-1 1,2 0 0,-1 0-1,1-1 1,4 2-27,-10-7 19,1 0-1,0 0 1,-1 0 0,1-1-1,0 1 1,0-1 0,0 0-1,0 0 1,0 0 0,1 0-1,-1 0 1,2-1-19,-1 1 20,1-1 0,0-1 0,0 1 0,-1-1 0,1 1 0,-1-1 0,1 0 0,1-1-20,-1 0 36,0 1-1,-1-1 1,1 0-1,0-1 1,-1 1-1,0-1 1,0 1-1,1-1 1,-2 0 0,1-1-1,0 1 1,-1-1-1,1 0 1,-1 0-1,0 0 1,0 0-1,-1 0 1,2-3-36,1-5 73,0 0-1,-1 0 1,-1-1-1,0 1 1,1-7-73,-4 13 42,0 15-12,1-1 0,-1 1 0,3 6-30,6 30 109,-2-12-73,-6-29-36,-1-2 0,1-1 0,-1 0 0,0 1 0,0-1 0,0 0 0,1 1 0,-1-1 0,0 0 0,-1 1 0,-2-8 0,1 0 0,0-1 0,0 0 0,1 1 0,0-1 0,0 0 0,0 0 0,1-2 0,1-5 0,-1 0 0,2 1 0,1-4 0,-2 9 0,1 0 0,0 1 0,0-1 0,1 1 0,0 0 0,0 0 0,-1 3 0,0 1 0,0 0 0,0 0 0,1 0 0,-1 0 0,1 0 0,-1 1 0,1-1 0,0 1 0,0 0 0,0 0 0,0 0 0,3-1 0,1-1 217,1 1-1,0 1 1,0-1-1,6 0-216,-5 1-2438,1 0-1,3 1 2439,5 0-20052</inkml:trace>
   <inkml:trace contextRef="#ctx0" brushRef="#br0" timeOffset="7049.198">8097 4513 9216,'-2'3'371,"-4"4"2345,6-7-2656,0 0 1,0 0 0,0 0-1,0 0 1,0 0 0,0 1 0,0-1-1,0 0 1,-1 0 0,1 0-1,0 0 1,0 0 0,0 0 0,0 0-1,0 0 1,0 0 0,-1 0-1,1 0 1,0 0 0,0 0 0,0 0-1,0 0 1,0 0 0,0 0-1,-1 0 1,1 0 0,0 0 0,0 0-1,0 0 1,0 0 0,0 0-1,0 0 1,-1-1 0,1 1 0,0 0-1,0 0 1,0 0 0,0 0-1,0 0 1,0 0 0,0 0 0,0 0-1,0 0 1,0-1 0,-1 1-1,1 0 1,0 0 0,0 0 0,0 0-1,0 0-60,0-2 308,-1 1 0,1 0 1,-1 0-1,1 0 0,-1 0 0,1 0 0,-1 0 0,0 0 0,0 0 1,0 0-1,0 0 0,1 0 0,-1 0 0,0 1 0,0-1 0,0 0 1,-1 1-1,1-1 0,0 0 0,0 1 0,0 0 0,0-1 0,-1 1 1,1 0-1,0-1 0,0 1 0,-2 0-308,-1 0 276,-1 1 1,1 0-1,0-1 1,-1 2 0,1-1-1,0 0 1,-1 1-1,1 0 1,0 0-1,0 0 1,0 0-1,1 1 1,-1-1-1,-1 2-276,3-2 82,0 0-1,0 0 1,0 0 0,0 0-1,1 0 1,-1 1 0,1-1-1,0 0 1,-1 1 0,1-1-1,0 2-81,0-2 52,1 0 0,-1-1 0,1 1 0,0 0 0,0 0 0,0 0 0,0 0 0,0-1 0,0 1 0,1 0 0,-1 0 0,0 0 0,1-1 0,-1 1 0,1 0 0,0 0 0,0 0-52,3 3 61,-1 0 1,1 0-1,0-1 0,0 1 1,0-1-1,0 0 0,1 0-61,8 8 83,0 1 27,0 1 0,-1 0-1,2 4-109,-9-12 47,-2 0-1,1 1 0,0-1 1,-1 1-1,0-1 1,-1 1-1,0 0 0,0 0 1,1 7-47,-2-12 10,-1 0 0,0 0 0,0 1 0,0-1 0,0 0 0,0 0 0,-1 0 0,1 1 0,-1 0-10,1-2 3,-1 0 0,1 0-1,-1 0 1,1 0 0,-1 0-1,0 0 1,1-1 0,-1 1-1,0 0 1,1 0 0,-1-1-1,0 1 1,0-1 0,0 1-1,0 0 1,1-1 0,-1 0-1,0 1 1,0-1 0,0 1-1,0-1 1,-1 0-3,-7 2 0,-1 0 0,0-1 0,0 0 0,0-1 0,0 0 0,0 0 0,0-1 0,-4-1 0,13 1 308,-3 0-108,2-1-4484,2 1-14595</inkml:trace>
   <inkml:trace contextRef="#ctx0" brushRef="#br0" timeOffset="7581.565">8253 4624 12160,'-2'8'979,"1"1"0,0 0 1,1-1-1,0 1 0,0 0 0,0 0 1,2 0-1,0 5-979,-1-10 681,0 0 0,1 0 1,-1 0-1,1 0 0,0 0 0,0-1 0,0 1 0,3 2-681,-4-4 201,1 1 0,1-1-1,-1 0 1,0 0 0,0 0-1,1-1 1,-1 1 0,1-1 0,-1 1-1,1-1 1,0 0 0,0 0-1,0 0-200,1 0 104,0 0 0,1 0-1,-1 0 1,0-1-1,1 0 1,-1 0-1,1 0 1,-1 0 0,0-1-1,1 0 1,-1 1-1,4-3-103,-5 2 53,1 0-1,-1-1 0,1 1 0,-1-1 1,0 0-1,0 0 0,0 0 0,0 0 1,0-1-1,0 1 0,-1-1 0,1 0 1,-1 0-1,0 0 0,1-2-52,0 0 76,0 0-1,0 0 1,-1-1 0,2-5-76,-3 9 22,-1 0 1,1 0-1,-1 0 1,0 0-1,0 0 1,0 0-1,0-1 1,0 1-1,0 0 1,0 0-1,-1 0 1,1 0-1,-1 0 1,1 0-1,-2-2-22,2 4 9,0 0-1,0-1 0,0 1 1,0 0-1,-1-1 1,1 1-1,0 0 1,0 0-1,-1-1 1,1 1-1,0 0 1,0 0-1,-1-1 1,1 1-1,0 0 0,-1 0-8,1 0 4,0 0 0,0 0 0,0 0 0,-1 0 0,1 0 0,0 0 0,0 0 0,0 0 0,0 0 0,0 0 0,-1 0 0,1 0 0,0 0 0,0 0 0,0 0 0,0 0 0,0 0 0,-1 0 0,1 0 0,0 0 0,0 0 0,0 1 0,0-1 0,0 0 0,0 0 0,0 0-4,-1 1 13,0 0 0,1 0 0,-1 0 0,1 0 1,0 0-1,-1 0 0,1 0 0,0 0 1,-1 0-1,1 0 0,0 0-13,-1 4 57,1 1 0,0-1 0,0 1-1,1-1 1,-1 1 0,2 3-57,3 10 265,2 5-265,0 0 162,-3-6-81,0 0 0,-1 0 0,-1 1 0,0-1 0,-2 17-81,0-31 29,0 0-1,-1 0 0,1 0 0,-1 1 0,0-1 0,-1 0 1,0 2-29,1-5 6,1 0 1,-1 1 0,1-1-1,-1 0 1,0 0-1,0 0 1,0 0 0,0 0-1,0 0 1,0 0-1,0 0 1,0 0 0,0 0-1,0-1 1,0 1-1,-1 0 1,1-1 0,0 1-1,0-1 1,-1 1 0,1-1-1,0 0 1,-1 0-1,1 1 1,-1-1-7,-1 0-6,0 0 0,0 0 1,0 0-1,0-1 0,0 1 0,0-1 0,0 0 0,0 0 1,0 0-1,0 0 0,0-1 6,1 1-13,0 0 0,0 0 1,0 0-1,0-1 0,1 1 0,-1-1 0,0 1 1,1-1-1,-1 0 0,1 1 0,0-1 0,0 0 1,-1 0-1,1 0 0,0-1 13,-3-12-4139,0 1-15529</inkml:trace>
   <inkml:trace contextRef="#ctx0" brushRef="#br0" timeOffset="7951.611">8650 4617 10496,'-1'0'536,"-1"1"0,1 0 0,0-1 0,-1 1 0,1-1 0,0 0 0,-1 1 0,1-1 0,-1 0 0,1 0 0,0 0 0,-1 0 0,1 0 0,-2 0-536,2 0 507,0 0 0,0 0 0,-1 0 0,1 0 0,0 0 0,0 0 0,-1 0 0,1 0 0,0 1-1,0-1 1,0 0 0,-1 1 0,1-1 0,0 1 0,0 0 0,-1 0-507,2-1 96,-1 1 0,1-1 0,-1 1 0,1 0 0,0-1 0,-1 1 0,1 0 0,0 0 0,-1-1 0,1 1 0,0 0 0,0 0 0,0 0 0,-1-1 0,1 1 0,0 0 0,0 0 0,0 0 0,0-1 0,1 2-96,-1 2 206,1 0-1,0 0 0,1 3-205,0-1 280,1 6-25,1 4 363,1 7-618,-4-18 55,0-1 0,-1 1 0,0 0 0,0-1 0,0 1 1,-1-1-1,0 3-55,1-5 8,-1-1 0,1 0 0,-1 0 0,1 0 0,-1 0 0,1 0 0,-1 0 1,0 0-1,0 0 0,1 0 0,-1 0 0,0 0 0,0 0 0,0 0 0,0-1 0,0 1 0,0 0 1,0-1-1,0 1 0,0-1 0,-1 1 0,1-1 0,0 0 0,0 1 0,0-1 0,-1 0 0,0 0-8,0 1 16,-1-1 0,0 0-1,1 0 1,-1 0-1,0 0 1,1-1-1,-1 1 1,1-1-1,-1 0 1,1 1 0,-1-1-1,-1-1-15,4 2 18,0 0 1,0 0-1,-1 0 1,1-1-1,0 1 0,0 0 1,-1 0-1,1 0 0,0-1 1,0 1-1,-1 0 1,1 0-1,0-1 0,0 1 1,0 0-1,0 0 1,0-1-1,-1 1 0,1 0 1,0 0-1,0-1 0,0 1 1,0 0-1,0-1 1,0 1-1,0 0 0,0-1 1,0 1-1,0 0 0,0 0-18,2-6-3551,-2 5 2285,3-6-17123</inkml:trace>
-  <inkml:trace contextRef="#ctx0" brushRef="#br0" timeOffset="8352.316">8711 4658 11392,'5'-1'0,"6"-1"2560,1 1-1,1 0-895,1 0 128,1 0 384,1 0 0,3-1-1280,0-1 0,1 0-256,-4 0 0,-1-1-256,-2-1 128,-2 0-384,-3 1 0,0-1-21119</inkml:trace>
+  <inkml:trace contextRef="#ctx0" brushRef="#br0" timeOffset="8352.314">8711 4658 11392,'5'-1'0,"6"-1"2560,1 1-1,1 0-895,1 0 128,1 0 384,1 0 0,3-1-1280,0-1 0,1 0-256,-4 0 0,-1-1-256,-2-1 128,-2 0-384,-3 1 0,0-1-21119</inkml:trace>
   <inkml:trace contextRef="#ctx0" brushRef="#br0" timeOffset="8689.374">8806 4496 8576,'1'4'0,"0"2"4096,0 6-1,0 5-2559,1 2 0,1 1 640,1 1 0,1 0-1280,2 6 128,2 3-256,2-4 0,2-2-384,-3-6 128,0-2-256,-2-7 0,1-5-256,0-1 128,1-1-21631</inkml:trace>
   <inkml:trace contextRef="#ctx0" brushRef="#br0" timeOffset="9354.974">9021 4632 10240,'0'0'20,"0"1"0,0-1 1,0 0-1,0 0 0,0 0 0,0 0 1,0 0-1,0 0 0,0 0 1,0 0-1,0 0 0,0 0 0,0 0 1,0 0-1,0 0 0,0 0 0,-1 0 1,1 0-1,0 0 0,0 0 1,0 1-1,0-1 0,0 0 0,0 0 1,0 0-1,0 0 0,0 0 1,0 0-1,0 0 0,0 0 0,0 0 1,0 0-1,0 0 0,0 0 1,0 0-1,0 1 0,0-1 0,0 0 1,0 0-1,0 0 0,0 0 1,1 0-1,-1 0 0,0 0 0,0 0 1,0 0-1,0 0 0,0 0 1,0 0-1,0 0 0,0 0 0,0 0 1,0 0-1,0 0 0,0 1 1,0-1-1,0 0-20,7 0 2766,15-3 3380,-16 2-4951,2 0-289,29-4 2363,-33 4-2898,1-1 0,-1 1-1,1-1 1,-1 0 0,1 0 0,1-1-371,-5 2 82,0 1 1,0-1-1,0 0 0,0 0 1,0 0-1,0 0 0,0 0 1,0 0-1,0 0 0,0 0 1,-1-1-1,1 1-82,-1 1 20,0-1 1,1 1-1,-1-1 1,0 1-1,0-1 1,0 1-1,0-1 1,0 1-1,0-1 1,0 1-1,0-1 0,0 1 1,0-1-1,0 1 1,0-1-1,0 1 1,0-1-1,-1 1 1,1-1-1,0 1 1,0-1-1,0 1 1,-1-1-1,1 1 1,0 0-1,-1-1 0,1 1 1,0 0-1,-1-1 1,1 1-1,0 0 1,-1-1-21,-1 0 32,0-1 0,-1 1 0,1 0 0,0 0 0,0 1 0,0-1 0,-1 0 1,1 1-1,0-1 0,-1 1 0,1 0 0,-1 0 0,1 0 0,0 0 0,-1 0 0,1 0 0,0 1 0,-1-1-32,-3 2 32,0 0 0,0-1 0,0 2-1,0-1 1,0 1 0,-2 1-32,6-3 15,-1 1 0,1-1 0,0 1 0,-1 0 0,1 0 0,0 0 0,0 0 0,0 0 0,0 0 0,1 0 0,-1 1 0,0-1 1,1 1-1,0-1 0,0 1 0,0 0 0,0-1 0,0 1 0,0 0 0,0 0 0,1-1 0,0 1 0,-1 0 0,1 0 0,0 0 0,0 0 0,1 0 0,-1-1 0,1 1 0,-1 0 1,1 0-1,0 0 0,0-1 0,0 1-15,2 3 23,0-1 0,0 0 0,0-1 0,0 1 0,1-1 1,-1 1-1,4 1-23,1 2 74,1-1 0,0 0 0,4 2-74,-10-7 25,0 0 0,1 0 0,0 0 0,-1 0 0,1-1 0,0 1 0,0-1 0,0 0 0,-1 0 0,1-1 0,4 1-25,-5-1 32,0 0 0,0-1 0,0 1 1,0-1-1,0 1 0,0-1 0,-1 0 0,1 0 0,0 0 0,-1 0 0,1-1 1,0 1-1,-1-1 0,0 0 0,1 1 0,1-3-32,4-5 62,0 1 1,-1-2-1,0 1 1,-1-1-1,3-5-62,14-20 221,-23 35-219,0 0-1,0 0 0,0 0 1,0-1-1,0 1 0,1 0 1,-1 0-1,0-1 0,0 1 1,0 0-1,0 0 0,1 0 1,-1 0-1,0-1 0,0 1 1,1 0-1,-1 0 0,0 0 1,0 0-1,1 0 0,-1 0 1,0 0-1,0 0 0,1 0 1,-1 0-1,0 0-1,1 0 2,-1 0 0,0 0-1,0 0 1,1 1 0,-1-1 0,0 0 0,0 0 0,0 0-1,1 1 1,-1-1 0,0 0 0,0 0 0,0 1 0,0-1-1,0 0 1,0 1 0,0-1 0,1 0 0,-1 1-2,1 15 37,-1-9-37,1 5 0,-2 0 0,1 0 0,-2 0 0,-2 11 0,4-22 0,0 0 0,0 0 0,-1 0 0,1 0 0,-1 0 0,1 0 0,-1 0 0,1 0 0,-1 0 0,1 0 0,-1-1 0,1 0 0,0 0 0,-1 0 0,1 1 0,0-1 0,0 0 0,-1 0 0,1 0 0,0 0 0,-1 0 0,1 0 0,0 0 0,-1 0 0,1 1 0,0-1 0,-1 0 0,1-1 0,0 1 0,-1 0 0,1 0 0,-1 0 0,1 0 0,0 0 0,0 0 0,-1 0 0,1 0 0,0-1 0,-1 1 0,1 0 0,0 0 0,-1 0 0,-1-2 0,0 0 0,-1 1 0,1-1 0,0 0 0,0 0 0,0 0 0,0 0 0,1-1 0,-1 1 0,1-1 0,-1 1 0,1-1 0,0 1 0,0-1 0,0 1 0,0-1 0,0 0 0,0 0 0,1 0 0,-1 0 0,1-4 0,-1 1 0,1-1 0,0 0 0,1 1 0,-1-1 0,1 0 0,0 1 0,1-2 0,2-6 0,1 1 0,0 0 0,1 1 0,0-1 0,0 1 0,4-4 0,-8 14 0,0 0 0,-1-1 0,1 1 0,0 0 0,0 0 0,0 0 0,0 0 0,3-1 0,-5 3 0,1-1 0,0 1 0,-1 0 0,1-1 0,0 1 0,-1 0 0,1 0 0,0 0 0,0 0 0,0-1 0,-1 1 0,1 0 0,0 0 0,0 0 0,-1 0 0,1 1 0,0-1 0,0 0 0,-1 0 0,1 0 0,0 1 0,0-1 0,-1 0 0,1 1 0,0-1 0,-1 0 0,1 1 0,-1-1 0,1 1 0,0-1 0,-1 1 0,1 0 0,1 2 0,1 0 0,-1 0 0,0 0 0,0 0 0,0 0 0,-1 0 0,1 1 0,8 25 0,-7-21 0,15 57 0,-10-34 0,-5-25 0,-3-6 0,0 0 0,0 0 0,0 0 0,0 0 0,1 0 0,-1 0 0,0 1 0,0-1 0,0 0 0,0 0 0,0 0 0,0 0 0,0 0 0,0 0 0,0 0 0,0 0 0,0 0 0,0 0 0,1 0 0,-1 0 0,0 0 0,0 0 0,0 0 0,0 0 0,0 0 0,0 0 0,0 0 0,0 0 0,0 0 0,0 0 0,0 0 0,0 0 0,1 0 0,-1-1 0,0 1 0,0 0 0,0 0 0,0 0 0,0 0 0,1-1 0,-1 0 0,1 0 0,0 0 0,-1 0 0,1-1 0,-1 1 0,1 0 0,1-3 0,3-7 0,0 1 0,2 0 0,-1 0 0,1 1 0,0 0 0,1 0 0,0 1 0,1 0 0,0 0 0,-7 6 0,0 0 0,0 1 0,1-1 0,-1 1 0,1 0 0,0-1 0,-2 2 0,-1-1 0,1 1 0,-1 0 0,1 0 0,0 0 0,-1 0 0,1 0 0,-1 0 0,1 0 0,0 0 0,-1 0 0,1 0 0,-1 0 0,1 0 0,0 0 0,-1 0 0,1 0 0,-1 0 0,1 1 0,0-1 0,-1 0 0,1 1 0,-1-1 0,1 0 0,-1 1 0,1-1 0,-1 0 0,1 1 0,-1-1 0,0 1 0,1 0 0,0 1 0,1 0 0,-1 0 0,0 1 0,0-1 0,0 1 0,-1-1 0,1 1 0,0-1 0,-1 3 0,2 26 0,-1-20 0,-1 0 523,1 8-673,0-6-4234,1-4-15668</inkml:trace>
   <inkml:trace contextRef="#ctx0" brushRef="#br0" timeOffset="29138.999">6253 6146 8704,'38'-8'2838,"21"0"6146,-17 3-5297,109-18-1175,-113 17-2080,94-11 1338,24 4-1770,-68 10 344,-20 1-176,59 0 216,9 6-384,284 3 256,-203-9-170,123-3 84,-276 3-170,178-1 0,-59 5 0,43 1 0,104 9 128,-205-12-128,18 2 0,-90 0 0,121 4 0,-147-6 0,-6 0 0,1 0 0,15-3 0,-36 3 0,13-3 0,-9 0 0,-5 2 0,0 1 0,0 0 0,1 0 0,-1 0 0,0 0 0,0-1 0,0 1 0,0 0 0,0 0 0,0 0 0,0-1 0,0 1 0,0 0 0,0 0 0,0 0 0,0 0 0,0-1 0,0 1 0,0 0 0,-1 0 0,1 0 0,0 0 0,0-1 0,0 1 0,0 0 0,0 0 0,0 0 0,0 0 0,0-1 0,-8-6-3733,-1-1-14933</inkml:trace>
-  <inkml:trace contextRef="#ctx0" brushRef="#br0" timeOffset="10943.375">6352 5343 3840,'0'0'0,"-1"-3"0,-1 3 0,1 1 0,0 0 0,0-1-7,1 0 0,-1 1-1,1-1 1,-1 0 0,1 0 0,-1 0 0,1 0 0,-1 1 0,1-1-1,-1 0 1,1 0 0,-1 0 0,1 0 0,-1 0 0,1 0 0,-1-1-1,1 1 1,-1 0 0,1 0 0,-1 0 7,-3-1-497,2 1-1423</inkml:trace>
+  <inkml:trace contextRef="#ctx0" brushRef="#br0" timeOffset="10943.374">6352 5343 3840,'0'0'0,"-1"-3"0,-1 3 0,1 1 0,0 0 0,0-1-7,1 0 0,-1 1-1,1-1 1,-1 0 0,1 0 0,-1 0 0,1 0 0,-1 1 0,1-1-1,-1 0 1,1 0 0,-1 0 0,1 0 0,-1 0 0,1 0 0,-1-1-1,1 1 1,-1 0 0,1 0 0,-1 0 7,-3-1-497,2 1-1423</inkml:trace>
   <inkml:trace contextRef="#ctx0" brushRef="#br0" timeOffset="11278.904">6297 5344 8832,'65'0'16511,"-39"0"-14719,1 0 0,20-4-1792,-34 2 454,3-1-4236,-10 2-14137</inkml:trace>
   <inkml:trace contextRef="#ctx0" brushRef="#br0" timeOffset="11726.831">6803 5309 2304,'0'2'0,"0"2"128,-1-2 0,0-1-128,1-1 0,-1 0 0,-1 0 0,-1 0 128,-1 1 0,0-1-256,-1 1 128,1-1-256,1 0 128,-1 1-1152</inkml:trace>
   <inkml:trace contextRef="#ctx0" brushRef="#br0" timeOffset="12095.874">6763 5330 3840,'0'-1'0,"0"-1"-2432</inkml:trace>
@@ -6257,7 +6340,7 @@
   <inkml:trace contextRef="#ctx0" brushRef="#br0" timeOffset="18843.967">6765 5711 8448,'-1'2'386,"0"0"1,0 0 0,1-1-1,-1 1 1,1 0-1,-1 0 1,1 0-1,0 0 1,0 0 0,0 0-1,0 0 1,0 0-1,0 0 1,0 0 0,1 0-1,-1 0-386,2 7 2988,1-1-1,0 0 0,1 2-2987,0 0 1130,-4-9-1080,3 6 572,-1 0 0,2 0 0,-1 0 0,4 5-622,-5-10 620,-1-5-234,-2-4-112,0-2-156,0 1-1,0-1 1,1 1 0,0-1-1,0 0 1,1 1-1,1-1 1,0-4-118,-1 8 6,0 1 0,1 0-1,-1 1 1,1-1 0,0 0 0,0 0 0,0 1-1,0-1 1,1 1 0,0 0 0,-1-1 0,1 1-1,0 0 1,0 1 0,1-1 0,-1 1 0,0-1-1,4-1-5,-4 3 14,0 0 0,0-1 0,0 1-1,0 1 1,0-1 0,0 0 0,0 1-1,1-1 1,-1 1 0,0 0 0,0 0-1,0 0 1,0 1 0,0-1 0,1 1-1,-1 0 1,0 0 0,0 0 0,0 0-14,1 1 19,0 0 0,0 0 0,0 1 0,0-1 0,0 1 0,-1 0 1,1 0-1,-1 1 0,0-1 0,0 1 0,0-1 0,1 3-19,15 23 128,10 21-128,-26-42 65,-2-4-3842,0-1-14782</inkml:trace>
   <inkml:trace contextRef="#ctx0" brushRef="#br0" timeOffset="19193.099">6874 5758 8832,'3'0'0,"2"1"4352,0-1-1,1-1-3455,3-1 128,2-1 512,2 0 128,3 1-512,0-1 0,2 1-768,-2-1 0,2 0-384,-3 0 128,-1 1-19071</inkml:trace>
   <inkml:trace contextRef="#ctx0" brushRef="#br0" timeOffset="19547.596">7271 5674 9856,'-12'0'3025,"7"-1"482,1 1 0,0 0 0,-4 1-3507,-1 1 2091,6-1-1978,1 0 0,-1 0 0,0 1 0,1-1 0,-1 1 1,1-1-1,-1 1 0,1 0 0,0 0 0,0 0 1,0 0-1,0 0 0,0 0 0,0 1 0,1-1 0,-1 1 1,1-1-1,0 1 0,0 0 0,-1-1 0,2 1 1,-1 0-1,0 0 0,1 0 0,-1 0 0,1-1 0,0 1 1,0 0-1,0 0 0,0 0 0,0 0 0,1 0 1,-1 0-1,1 0 0,0-1 0,0 3-113,1-2 44,-1 1 1,1 0-1,0-1 0,0 1 1,0-1-1,1 0 0,-1 0 1,1 0-1,0 0 0,-1 0 0,1 0 1,1-1-1,-1 1 0,0-1 1,1 0-45,-1 0-748,1 0 1,0-1 0,0 1-1,0-1 1,3 1 747,5 1-18559</inkml:trace>
-  <inkml:trace contextRef="#ctx0" brushRef="#br0" timeOffset="19892.112">7420 5694 10240,'-3'3'0,"-3"2"4352,-1 0 127,0 1-3327,1 4 128,1 1 256,2 2 0,2 1-640,3 0 128,3 0-512,0-3 0,4 0-128,3-2 128,1-2-384,2-2 128,2-1-256,2-2 128,-1 0-21375</inkml:trace>
+  <inkml:trace contextRef="#ctx0" brushRef="#br0" timeOffset="19892.11">7420 5694 10240,'-3'3'0,"-3"2"4352,-1 0 127,0 1-3327,1 4 128,1 1 256,2 2 0,2 1-640,3 0 128,3 0-512,0-3 0,4 0-128,3-2 128,1-2-384,2-2 128,2-1-256,2-2 128,-1 0-21375</inkml:trace>
   <inkml:trace contextRef="#ctx0" brushRef="#br0" timeOffset="20328.358">7595 5694 8960,'-2'3'293,"-1"0"-1,1 0 1,-1 0 0,1 1 0,0-1 0,0 1 0,0 0-293,0 1 870,0-1 0,1 0 1,0 1-1,0-1 0,0 1 0,0 0 1,1-1-1,0 1 0,0 4-870,0-6 623,0 1 1,1-1-1,-1 0 1,1 0-1,0 0 0,0 0 1,0 0-1,1 0 0,-1 0 1,1 0-1,0 1-623,0-2 217,-1 0-1,1 0 1,0 0 0,0 0-1,0-1 1,0 1 0,0 0-1,0-1 1,0 0-1,0 1 1,1-1 0,-1 0-1,1 0 1,-1-1-1,1 1-216,2 0 66,0 0 0,1 0-1,-1-1 1,0 1 0,0-1-1,0-1 1,0 1 0,0-1-1,1 0 1,-1 0-1,0 0 1,0-1 0,1 0-66,-5 1 5,-1 1 0,1 0 0,0 0 1,-1-1-1,1 1 0,-1 0 0,1-1 1,-1 1-1,1-1 0,-1 1 0,1-1 1,-1 1-1,1-1 0,-1 1 0,0-1 1,1 1-1,-1-1 0,0 0 0,1 1 1,-1-1-1,0 0 0,0 0-5,1 0 3,-1 0 0,0-1 0,0 1 0,0 0 0,0-1 0,-1 1 0,1 0 0,0-1 0,-1 1 0,1 0 0,-1-1-3,-1-3 5,0 1-1,0-1 1,-1 1-1,0-1 0,-2-1-4,1 1 16,0 0 0,-1 0-1,1 1 1,-1 0 0,0 0-1,-1 0 1,1 0 0,-1 1-1,1 0 1,-1 0-1,0 0 1,0 1 0,-1 0-1,1 0 1,0 1-16,0 0-190,5 3 663,1-2-740,0 1 1,1-1 0,-1 0-1,0 1 1,1-1 0,-1 0 0,1 1-1,-1-1 1,0 0 0,1 0-1,-1 1 1,1-1 0,-1 0 0,1 0-1,-1 1 267,7 1-18559</inkml:trace>
   <inkml:trace contextRef="#ctx0" brushRef="#br0" timeOffset="20685.02">7761 5687 8960,'0'19'1221,"-1"-5"3611,1-1-1,2 13-4831,-1-23 630,-1 1 0,1 0 0,0 0 0,1 0-1,-1-1 1,0 1 0,1 0 0,0-1 0,0 0 0,0 1 0,3 2-630,-3-4 111,0 0 0,0 0 0,1 0 0,-1 0 0,1 0 0,0-1 0,0 1 0,-1-1 0,1 0 0,0 0 0,0 0 0,0 0 0,0 0 0,0-1 1,0 1-1,1-1-111,1 1 94,0-1 0,0 0 0,0 0 0,0-1 0,0 0 0,0 1 0,0-1 0,-1-1 0,5 0-94,-7 1 19,0 0 0,-1 0-1,1 0 1,0 0-1,0 0 1,-1 0-1,1-1 1,-1 1-1,1-1 1,-1 1-1,1-1 1,-1 1 0,0-1-1,0 0 1,0 1-1,0-1 1,0 0-1,0 0 1,0 0-1,-1 0 1,1 0 0,-1 0-1,1-2-18,1-11 192,-1-1 0,-1-9-192,3 33 11,2 8 85,-3-8-78,0 0 0,1-1 0,0 1 0,0-1 0,2 4-18,-3-8 5,0-1-1,0 1 0,0 0 0,0-1 0,0 1 1,0-1-1,1 0 0,-1 0 0,1 0 0,0 0 1,-1 0-1,1-1 0,0 1 0,3 0-4,-2 0 161,0-1 1,0 0-1,0 0 0,0 0 0,1-1-161,12 1-4539,-4-1-14127</inkml:trace>
   <inkml:trace contextRef="#ctx0" brushRef="#br0" timeOffset="21099.295">8068 5696 12544,'7'33'6736,"5"44"1333,-16-99-6860,0-2-318,1-9-891,2 26 38,1 1 0,0-1 0,1 0 1,-1 0-1,1 0 0,0 1 0,2-3-38,-3 7 14,1 0-1,-1 1 0,1-1 0,0 1 0,-1-1 0,1 1 1,0-1-1,0 1 0,0 0 0,0-1 0,1 0-13,-1 2 7,0-1 0,-1 1 0,1 0 0,0-1 0,-1 1 0,1 0 0,0 0 0,-1-1 0,1 1 0,0 0 0,-1 0 0,1 0 0,0 0 0,0 0 1,-1 0-1,1 0 0,0 0 0,-1 0 0,1 0 0,0 0 0,0 1 0,-1-1 0,1 0 0,0 0 0,-1 1 0,1-1 0,-1 0 0,1 1-7,2 1 5,-1-1 0,1 1 0,-1 0 0,0 0 0,0 0 1,1 0-1,-2 1 0,1-1 0,1 1-5,3 7 94,4 9-94,4 5 9,-10-18-9,1 0 0,0 0 0,0 0 0,0 0 0,4 1 0,-6-4 0,0-1 0,0 0 0,0 0 0,0 0 0,0 0 0,1 0 0,-1-1 0,1 0 0,-1 0 0,1 0 0,0 0 0,1 0 0,-4-1 1,0 0 0,0 0-1,0 0 1,1 0 0,-1 0 0,0 0-1,0 0 1,0-1 0,0 1 0,0 0-1,1-1 1,-1 1 0,0-1 0,0 0-1,0 0 0,1 0-3,0 0-1,-1-1 0,1 1 0,-1-1 0,1 0 1,-1 1-1,0-1 0,1-1 4,1-3-26,0 0 0,0 0 0,-1-1 0,1 1 0,-1-2 26,0-3-65,0 0 1,0-1 0,0-7 64,-1-35-170,-1 52 170,0 3 1,0 10 132,0 0 0,1-1 0,1 1 0,1 9-133,-1-14 17,0 0 0,1-1 0,-1 1-1,1 0 1,0-1 0,0 0 0,1 0 0,-1 0-1,1 0 1,0 0 0,1-1 0,-1 0-1,1 0 1,4 3-17,-3-3 115,0-1 0,-1 0 1,1 0-1,0 0 0,0-1 0,1 0 0,5 1-115,-7-2-648,0 0-1,0-1 1,0 0-1,-1 0 1,1 0-1,0 0 1,1-1 648,6-1-18666</inkml:trace>
@@ -6274,7 +6357,7 @@
   <inkml:trace contextRef="#ctx0" brushRef="#br0" timeOffset="34638.834">7288 6446 10368,'4'0'1640,"-1"1"0,0-1 0,1 1 0,1 0-1640,-3 0 675,1-1 0,0 1 0,0-1 0,-1 0 0,1 1 0,0-1 0,1 0-675,0-1 483,1 0-1,0-1 1,-1 1 0,0-1 0,1 1 0,-1-1 0,0-1 0,3-1-483,1-1 463,-1 0 1,-1 0-1,1-1 1,1-1-464,-7 6 51,-1 0 1,1 1-1,0-1 0,-1 0 1,1 0-1,-1 1 0,1-1 1,-1 0-1,1 0 1,-1 0-1,1 0 0,-1 0 1,0 0-1,0 1 0,1-1 1,-1 0-1,0 0 0,0 0 1,0 0-1,0 0 1,0 0-52,0-1 48,-1 1 0,1 0 0,-1 0 1,1 0-1,-1 0 0,1-1 1,-1 1-1,0 0 0,1 0 0,-1 0 1,0 0-1,0 0 0,0 1 1,0-2-49,-3 0 61,1-1 0,-1 1 0,1 0 0,-1 0 0,0 0 0,0 0 0,0 1 0,0 0 0,-1-1-61,2 2 14,1-1 1,-1 1-1,0-1 1,0 1 0,1 0-1,-1 0 1,0 1-1,1-1 1,-1 0 0,0 1-1,1 0 1,-1-1-1,1 1 1,-1 0-1,0 1-14,1-1 10,0 0 0,1 0 0,-1 1 0,0-1 0,1 0-1,-1 1 1,1-1 0,-1 1 0,1 0 0,0 0-1,0-1 1,-1 1 0,1 0 0,1 0 0,-1 0 0,0 0-1,0 0 1,1 0 0,-1 1-10,0 2 5,1 0 1,-1 0-1,1 0 0,0 0 1,0 0-1,0 0 0,1 0 1,-1 0-1,2 0 0,-1 0 1,0 0-1,1 1-5,-1-3 3,1-1 0,-1 1 0,0 0 0,1-1 0,-1 1 0,1-1 0,0 1 0,0-1 1,0 0-1,0 0 0,0 0 0,0 0 0,1 0 0,-1 0 0,1-1 0,-1 1 0,1-1 0,0 0 0,-1 0 0,1 0 0,1 1-3,1-1 9,0-1 0,0 1 1,0-1-1,0 0 0,0 0 0,1 0 0,3-2-9,11-1-3776,-4-1-14783</inkml:trace>
   <inkml:trace contextRef="#ctx0" brushRef="#br0" timeOffset="35094.948">7508 6402 9600,'7'36'9721,"4"27"-2291,-10-53-6151,-2-9-443,-1-7-519,-2-10 296,-1-15-613,4 24 52,1-1 1,-1 1-1,1-1 0,1 1 1,0-5-53,-1 10 1,1 1 1,-1-1-1,1 0 1,-1 1-1,1-1 1,-1 1 0,1-1-1,0 1 1,0-1-1,0 1 1,-1 0-1,1-1 1,1 1-1,-1 0 1,0 0-1,0 0 1,0 0-1,1 0 1,-1 0-1,0 0 1,1 0 0,0 0-2,0 0 7,0 1 1,0-1 0,1 1-1,-1-1 1,0 1 0,1 0-1,-1-1 1,0 1 0,1 1 0,-1-1-1,0 0 1,1 0 0,-1 1-1,0 0 1,1-1-8,2 2 7,0 0 0,-1 0 0,1 0 1,-1 1-1,1-1 0,-1 1 0,0 0 0,0 1 0,0-1 0,1 2-7,6 7 64,0 1 0,4 8-64,-4-6 57,10 11-57,-20-25 103,0 0-1,1 1 1,-1-1 0,1 0 0,-1 0-1,1 0 1,0 0-103,-1 0-507,-1-1 1,1 1-1,0-1 1,0 0-1,0 0 1,0 0-1,0 1 1,0-1-1,1 0 507,2 0-18559</inkml:trace>
   <inkml:trace contextRef="#ctx0" brushRef="#br0" timeOffset="35457.824">7770 6364 11264,'1'7'1265,"1"0"-1,0 1 1,0-1 0,1 0 0,0 0 0,2 3-1265,-3-5 716,0-1 0,1-1 0,-1 1 0,1 0 0,0-1 0,0 1 0,1-1 1,-1 0-1,1 0 0,-1 0 0,2 0-716,-4-2 88,1 0 1,0 0 0,-1 0-1,1-1 1,0 1 0,0 0-1,-1-1 1,1 0-1,0 1 1,0-1 0,0 0-1,0 0 1,-1 0 0,1 0-1,0 0 1,0 0-89,0-1 69,1 0 0,-1 1 0,0-1 0,0 0 0,1 0 0,-1 0 0,0-1 0,0 1 0,0 0 0,0-1 1,0 0-70,2-2 73,1-1 0,-2 1 0,1-1 1,0 0-1,-1 0 0,0 0 1,0-1-1,-1 1 0,1-3-73,1-4 140,-3 8-73,1 0-1,-1 0 0,1 0 0,0-1-66,-2 5 4,0 0 0,0 0-1,0 0 1,0-1-1,1 1 1,-1 0 0,0 0-1,0 0 1,0 0-1,0 0 1,0-1 0,0 1-1,1 0 1,-1 0-1,0 0 1,0 0-1,0 0 1,0 0 0,1 0-1,-1 0 1,0 0-1,0 0 1,0 0 0,0 0-1,1 0 1,-1-1-1,0 1 1,0 0 0,0 1-1,1-1 1,-1 0-1,0 0 1,0 0 0,0 0-1,0 0 1,1 0-1,-1 0 1,0 0-1,0 0 1,0 0 0,0 0-1,1 0 1,-1 0-1,0 1 1,0-1 0,0 0-1,0 0 1,0 0-1,0 0 1,0 0 0,1 1-4,5 8 54,-6-9-57,11 23 298,-1-1-1,3 11-294,3 8-3959,-12-31-14814</inkml:trace>
-  <inkml:trace contextRef="#ctx0" brushRef="#br0" timeOffset="36158.725">6642 6837 9472,'33'-4'4100,"1"1"0,3 1-4100,67 2 9756,-92 0-9537,17 1 150,-11 0 435,11-1-804,-19-2 430,-6 1-3995,-1 0-14440</inkml:trace>
+  <inkml:trace contextRef="#ctx0" brushRef="#br0" timeOffset="36158.723">6642 6837 9472,'33'-4'4100,"1"1"0,3 1-4100,67 2 9756,-92 0-9537,17 1 150,-11 0 435,11-1-804,-19-2 430,-6 1-3995,-1 0-14440</inkml:trace>
   <inkml:trace contextRef="#ctx0" brushRef="#br0" timeOffset="36497.672">6796 6755 9856,'1'7'0,"0"4"3840,3 2-1,1 1-2175,-2 0 0,2 0 256,0-2 0,0-2-1152,0-1 0,-1-3-256,0 0 128,0-3-512,0 0 128,1 0-20735</inkml:trace>
   <inkml:trace contextRef="#ctx0" brushRef="#br0" timeOffset="37134.687">7083 6768 4480,'3'5'162,"5"10"5338,-1 0-1,0 0 1,3 10-5500,-8-20 1070,-1-2-427,0 0 0,0 0 0,-1-1 0,1 1 0,-1 0 0,1 0-643,-7-13 960,2 3-716,0-2 22,-1 0 1,1 1-1,1-2 1,-2-6-267,4 14 36,0-1-1,1 0 1,0 1 0,0-1 0,-1 1 0,1-1 0,1 1-1,-1-1 1,0 1 0,1-1 0,-1 0 0,1 1-1,0 0 1,-1-1 0,1 1 0,1-1 0,-1 1-1,0 0 1,0 0 0,2-2-36,-2 3 21,0 0-1,0-1 1,0 1-1,1 0 1,-1 0-1,0 0 1,1 0-1,-1 0 1,1 0-1,-1 1 1,1-1-1,0 0 1,-1 1-1,1-1 1,-1 1-1,1-1 1,0 1-1,0 0 0,-1 0 1,1 0-1,0 0 1,-1 0-1,1 0 1,1 1-21,0-1 18,-1 1 0,1 0 1,-1 0-1,1 0 0,0 0 0,-1 0 0,0 1 1,1-1-1,-1 1 0,0 0 0,0-1 0,0 1 1,0 0-1,2 2-18,2 4 61,-1 0 0,0 0 0,0 1 0,0 0 0,-1 0-1,-1 0 1,4 9-61,-8-23 14,0 0 0,0 1 0,1-1 0,0 0 0,0-3-14,1 4 3,-1 1 1,0-1 0,1 1 0,0-1-1,0 1 1,0-1 0,0 1 0,0 0-1,1 0 1,1-3-4,-1 3 0,0 0 0,0 1 0,1 0 0,-1-1 0,0 1 0,1 0 0,0 0 0,-1 0 0,1 0 0,0 1 0,0-1 0,0 1 0,1-1 0,-2 2 0,-1-1 0,1 1 0,0-1 0,-1 1 0,1 0 0,0 0 0,0 0 0,-1 0 0,1 0 0,0 0 0,-1 0 0,1 1 0,0-1 0,0 1 0,-1-1 0,1 1 0,-1-1 0,1 1 0,-1 0 0,1 0 0,-1 0 0,1 0 0,-1 0 0,0 0 0,2 2 0,-1-1 0,1 1 0,-1 0 0,0 0 0,0 1 0,0-1 0,0 0 0,1 4 0,1 5 0,2 9 0,1 2 0,-4-16 802,1-3-5316,1 0-14045</inkml:trace>
   <inkml:trace contextRef="#ctx0" brushRef="#br0" timeOffset="37519.89">7404 6785 8832,'2'1'464,"-1"1"1,0-1 0,1 1 0,-1-1-1,1 0 1,0 0 0,-1 0 0,1 0-1,0 0 1,-1 0 0,1-1 0,0 1-1,0 0 1,0-1 0,1 1-465,6 0 2662,-1 0 1,0 0 0,1-1-2663,-8 0 59,3 0 159,-1-1 1,1 1-1,-1-1 1,1 1-1,-1-1 0,1 0 1,-1-1-1,0 1 1,1 0-1,-1-1 0,0 0 1,0 0-1,0 0 1,0 0-1,-1 0 0,1 0 1,0-1-1,-1 0 1,0 1-1,1-1 0,0-3-218,-2 5 44,-1 1 0,1-1-1,-1 0 1,1 0-1,-1 0 1,0 0-1,0 0 1,1 0 0,-1 0-1,0 0 1,0 0-1,0 0 1,0 0-1,0 0 1,0 0 0,0 1-1,-1-1 1,1 0-1,0 0 1,0 0-1,-1 0 1,1 0 0,-1 0-1,1 0 1,-1 0-1,1 1 1,-1-1-1,1 0 1,-1 0 0,0 1-1,1-1 1,-1 0-1,0 1 1,0-1-44,0 0 8,-1 0 0,1 0 1,0 1-1,-1-1 0,1 1 1,-1-1-1,1 1 0,0 0 1,-1-1-1,1 1 0,-1 0 0,1 0 1,-1 0-1,1 0 0,-1 0 1,1 0-1,-1 0 0,1 1 1,-1-1-1,1 1 0,0-1 0,-2 1-8,0 1 13,0-1-1,0 1 1,1 0 0,-1 0-1,0 0 1,1 1-1,0-1 1,-1 1-1,1-1 1,0 1-1,0 0 1,0 0-1,1 0 1,-1 0-1,1 0 1,0 0-1,-1 2-12,1-2 8,0-1 1,1 1-1,-1 0 0,1-1 0,0 1 0,0 0 0,0 0 0,0-1 1,0 1-1,1 0 0,-1 0 0,1-1 0,-1 1 0,1 0 1,0-1-1,0 1 0,0-1 0,1 1 0,-1-1 0,1 0 0,0 2-8,1-1 40,0 0-1,0 0 0,1 0 0,-1 0 0,0-1 0,1 0 0,0 1 0,0-1 0,-1-1 0,1 1 1,0 0-1,0-1 0,1 0 0,-1 0 0,4 0-39,1 1-306,0-2 0,9 1 306,18-3-3900,-21 1-14595</inkml:trace>
@@ -6307,23 +6390,23 @@
   <inkml:trace contextRef="#ctx0" brushRef="#br0" timeOffset="63564.032">8848 7501 10496,'2'2'1075,"-1"0"1,1 1-1,-1-1 1,0 0-1,0 1 1,0-1-1,0 1 1,1 2-1076,1 5 3449,14 30 732,-2 5-1067,1 6-3114,-15-48 139,0 0-46,-2-4 17,0-1-91,-1-1 0,1 1 1,0-1-1,0 0 0,0 1 1,1-1-1,-1 0 0,0-1-19,0-4 16,-8-25 154,-1-22-170,9 44 15,0-1-1,0 1 0,1 0 1,1 0-1,0-1 0,2-9-14,-2 19 7,-1-1-1,1 0 0,0 1 1,0-1-1,0 1 0,0-1 1,0 1-1,1-1 0,-1 1 0,1 0 1,1-2-7,-2 3 1,0 0 1,0 0 0,0 0-1,1 1 1,-1-1-1,0 0 1,0 0 0,1 1-1,-1-1 1,0 1 0,1-1-1,-1 1 1,0 0-1,1 0 1,-1-1 0,1 1-1,-1 0 1,0 0 0,1 0-1,-1 1 1,1-1-1,-1 0 1,1 1-2,2 0 0,0 0 0,0 1 0,0-1 0,0 1 0,-1 0 0,1 0 0,-1 1 0,1-1 0,-1 1 0,0 0 0,0 0 0,1 1 0,3 4 0,-1-1 0,0 1 0,0 0 0,2 6 0,-6-10 13,1 1 0,-1-1-1,0 1 1,-1-1 0,1 4-13,-1-7 2,-1 0 1,0 0-1,0 0 1,1 0-1,-1 0 0,0 0 1,0 0-1,0 0 0,-1 0 1,1 0-1,0 0 1,0 0-1,0 0 0,-1 0 1,1 0-1,-1 0 0,1 0 1,-1 0-1,1 0 0,-1 0 1,1 0-1,-1 0 1,0 0-1,1-1 0,-1 1 1,0 0-1,0 0-2,-1 0 8,-1 1-1,0-1 1,1 1 0,-1-1-1,0 0 1,0 0-1,0 0 1,0 0 0,-1-1-8,-6 2 74,0-1 0,-2-1-74,5 0 42,-1 1-1,1 0 1,0 0 0,-4 1-42,11-2 11,-1 0 0,1 0 0,0 0 0,0 0-1,-1 0 1,1 1 0,0-1 0,0 0 0,-1 0 0,1 0 0,0 0-1,0 0 1,0 0 0,0 1 0,-1-1 0,1 0 0,0 0 0,0 0-1,0 0 1,0 1 0,0-1 0,-1 0 0,1 0 0,0 1 0,0-1 0,0 0-1,0 0 1,0 0-11,0 1 11,0-1 1,0 1-1,0-1 0,0 0 0,0 1 0,1-1 0,-1 1 0,0-1 1,0 0-1,0 1 0,1-1 0,-1 0 0,0 1 0,0-1 1,1 0-12,1 3 36,1-1 1,-1 0 0,1 0 0,0 0-37,-2-1 21,38 27 246,1-2-1,16 6-266,-53-30 20,0 0 0,1-1-1,-1 1 1,1-1-1,-1 0 1,3 0-20,-5-1-6,1 0 1,-1 1-1,0-1 1,0 0-1,0 0 1,0-1-1,0 1 0,0 0 1,0 0-1,0 0 1,0-1-1,0 1 1,0-1-1,0 1 1,0 0-1,0-1 0,0 0 1,0 1-1,0-1 1,0 0-1,-1 1 1,1-1-1,0 0 1,0 0-1,-1 0 6,6-8-4053,0-1-15701</inkml:trace>
   <inkml:trace contextRef="#ctx0" brushRef="#br0" timeOffset="64003.119">9162 7547 12544,'2'9'5069,"1"0"0,4 7-5069,0-1 1853,1 0 1,2 3-1854,-7-15 154,-1 1 0,0-1 0,1 0 0,0 0 0,-1-1 0,1 1 0,0 0 0,0-1 0,1 0 0,-1 0 0,0 0 1,1 1-155,-1-2 62,-1 0 0,1-1 0,-1 1 0,1 0 0,-1-1 0,1 1 0,-1-1 0,1 0 1,-1 0-1,1 0 0,-1 0 0,1 0 0,0-1 0,-1 1 0,1-1 0,-1 1 1,1-1-1,-1 0 0,0 0-62,1 0 42,1-1 1,-2 0-1,1 0 1,0 0-1,0 0 1,-1 0 0,1 0-1,-1-1 1,1 1-1,-1-1 1,0 0-1,0 0 1,0 1-1,-1-1 1,1 0-1,1-4-42,-2 3 37,0 0-1,0 0 0,0 0 0,0 0 1,0-1-1,-1 1 0,0 0 0,0-1 1,0 1-1,0 0 0,-1 0 0,0-1 1,0 0-37,0 0 55,0 6 79,5 9 82,-1-2-170,17 34 272,-16-36-222,0 1-1,1-1 1,-1 0 0,6 6-96,-9-11 14,1 1 1,-1-1 0,1 1 0,-1-1-1,1 0 1,0 0 0,-1 0-1,1 0 1,0 0-15,-1-1-9,0 1 0,0-1 0,0 0 0,-1 0 0,1 0 0,0 0 0,0 0-1,0 0 1,0 0 0,-1 0 0,1 0 0,0 0 0,0-1 0,-1 1 0,1 0 0,0-1 0,0 1 0,-1 0 0,1-1 0,0 1 0,-1-1 0,1 1-1,0-1 1,0 1 9,1-3-201,1 0-1,0 0 0,-1 0 1,0 0-1,0 0 1,0 0-1,0-1 0,1-1 202,6-19-6536,-6 14-9527</inkml:trace>
   <inkml:trace contextRef="#ctx0" brushRef="#br0" timeOffset="64382.017">9444 7540 12032,'5'14'642,"4"10"11548,5 22-12190,-12-35 2847,1 10-2847,-3-18 715,-1-3-246,-1-5-52,-3-10-162,3 9-183,1 1-1,-1-1 1,2 0-1,-1 0 1,1 0-1,0 0 1,0 0-1,0 0 1,1 1-1,0-3-71,0 4 34,0-1-1,0 1 1,1 0 0,-1 0-1,1 0 1,0 0-1,0 0 1,1 0 0,-1 1-1,1-1 1,0 1-1,0 0 1,3-3-34,-4 4 15,-1 1 0,1-1 0,0 1 0,0 0 0,0-1 0,1 1 0,-1 0 0,0 1 0,0-1 0,1 0 0,-1 1 0,0-1 0,1 1 0,-1 0 0,0-1 0,1 1 0,-1 0 0,2 1-15,0-1 34,0 1-1,-1 0 1,1 0 0,0 1-1,-1-1 1,1 1 0,-1-1-1,0 1 1,0 0-1,1 0 1,0 2-34,18 14 490,13 16-490,-18-18 150,-15-13-122,11 10 167,-12-12-184,0 0 0,-1 0-1,1 0 1,0 0 0,-1 0 0,1 0-1,-1 1 1,1-1 0,-1 0 0,1 0-1,-1 2-10,-1 0 802,0-1-5657,-2-1-14984</inkml:trace>
-  <inkml:trace contextRef="#ctx0" brushRef="#br0" timeOffset="58766.764">6720 7602 10240,'2'-1'924,"-1"1"1,1-1-1,0 1 1,0-1-1,-1 1 1,1 0 0,0-1-1,0 1 1,0 0-1,1 1-924,1-1 1314,14-1 818,34 0 1594,2-1-1072,12-4-2654,-62 6-296,13-3 1085,-15 2-1490,-1 1 1,0-1-1,1 0 0,-1 1 0,0-1 0,2-1 701,0 0-17791</inkml:trace>
+  <inkml:trace contextRef="#ctx0" brushRef="#br0" timeOffset="58766.762">6720 7602 10240,'2'-1'924,"-1"1"1,1-1-1,0 1 1,0-1-1,-1 1 1,1 0 0,0-1-1,0 1 1,0 0-1,1 1-924,1-1 1314,14-1 818,34 0 1594,2-1-1072,12-4-2654,-62 6-296,13-3 1085,-15 2-1490,-1 1 1,0-1-1,1 0 0,-1 1 0,0-1 0,2-1 701,0 0-17791</inkml:trace>
   <inkml:trace contextRef="#ctx0" brushRef="#br0" timeOffset="59105.418">6829 7468 11008,'3'9'1761,"-1"1"0,2-1-1,-1 0 1,3 2-1761,0 3 5010,2 6-5010,-2 4 1322,0 0 1,-1 0 0,1 11-1323,-5-28 298,-1 0 1,1 0-1,-1 0 1,-1 1 0,1-1-1,-2 3-298,1-7 97,0-3-13,1-5-3784,1-2-13921</inkml:trace>
-  <inkml:trace contextRef="#ctx0" brushRef="#br0" timeOffset="59808.222">7197 7568 9216,'0'0'3840,"1"-2"1265,2-4-397,-4 4-4411,1 1 1,-1 0-1,1-1 1,-1 1 0,0 0-1,0-1 1,1 1 0,-1 0-1,0 0 1,0 0-1,0 0 1,0 0 0,-1-1-298,-2-2 504,3 3-417,0 0 0,0 0 0,-1 0 0,1 0 0,0 0 0,0 0 1,-1 1-1,1-1 0,-1 0 0,1 1 0,0-1 0,-1 1 0,1-1 0,-1 1 0,1 0 0,-2 0-87,1 0 55,-1 0 0,1 0 0,0 0 0,0 0 0,0 1 0,-1-1 0,1 1 0,0 0-1,0 0 1,0-1 0,0 2-55,-1-1 32,0 1 0,0 0 0,0 0-1,0 0 1,1 0 0,-1 1 0,1-1 0,0 1 0,0-1-1,0 1 1,0 0 0,0 0 0,0 0 0,1 0-1,-1 2-31,0 0 30,1 0-1,0 0 1,1 1-1,-1-1 1,1 0-1,0 0 1,0 1-1,1-1 1,-1 0-1,1 0 1,0 1-1,1 0-29,0 1 20,1 0 0,-1-1 0,1 1-1,0-1 1,1 1 0,-1-1 0,1 0-1,3 3-19,-5-8 11,-1 1-1,0-1 0,0 0 0,1 1 1,-1-1-1,1 0 0,-1 0 0,1 0 1,-1 0-1,1 0 0,0-1 0,-1 1 1,3 0-11,-3-1 5,0 1 0,1-1 1,-1 0-1,0 0 0,1 0 1,-1 0-1,0-1 0,1 1 1,-1 0-1,0-1 0,1 1 1,-1 0-1,0-1 0,0 0 1,0 1-1,1-1 0,-1 0 1,0 1-1,0-1-5,2-2 0,-1 1 0,0 0 0,1-1 0,-1 1 0,0-1 0,0 0 0,-1 0 0,1 0 0,0 0 0,-1 0 0,0 0 0,0 0 0,1-2 0,1-6 0,-1-1 0,0 0 0,-1 0 0,1-1 0,-2-10 0,0 23 0,0-1 0,0 1 0,0 0 0,0 0 0,0 0 0,0-1 0,0 1 0,0 0 0,0 0 0,0 0 0,0 0 0,0-1 0,0 1 0,0 0 0,0 0 0,0 0 0,0 0 0,0-1 0,0 1 0,1 0 0,-1 0 0,0 0 0,0 0 0,0-1 0,0 1 0,0 0 0,0 0 0,1 0 0,2 3 0,2 10 0,-3-8 0,16 46 0,-13-40 0,0-1 0,0 0 0,6 8 0,-10-17 42,0 0-1,0 1 0,0-1 1,0 0-1,0 0 1,0 0-1,0 0 1,1 0-1,-1 0 0,0 0 1,1 0-1,-1 0 1,1 0-42,0-1-455,0 1 1,0-1 0,0 0 0,0 1-1,0-1 1,0 0 0,0 0-1,0-1 1,0 1 0,0 0 0,0-1 454,14 0-17941</inkml:trace>
+  <inkml:trace contextRef="#ctx0" brushRef="#br0" timeOffset="59808.22">7197 7568 9216,'0'0'3840,"1"-2"1265,2-4-397,-4 4-4411,1 1 1,-1 0-1,1-1 1,-1 1 0,0 0-1,0-1 1,1 1 0,-1 0-1,0 0 1,0 0-1,0 0 1,0 0 0,-1-1-298,-2-2 504,3 3-417,0 0 0,0 0 0,-1 0 0,1 0 0,0 0 0,0 0 1,-1 1-1,1-1 0,-1 0 0,1 1 0,0-1 0,-1 1 0,1-1 0,-1 1 0,1 0 0,-2 0-87,1 0 55,-1 0 0,1 0 0,0 0 0,0 0 0,0 1 0,-1-1 0,1 1 0,0 0-1,0 0 1,0-1 0,0 2-55,-1-1 32,0 1 0,0 0 0,0 0-1,0 0 1,1 0 0,-1 1 0,1-1 0,0 1 0,0-1-1,0 1 1,0 0 0,0 0 0,0 0 0,1 0-1,-1 2-31,0 0 30,1 0-1,0 0 1,1 1-1,-1-1 1,1 0-1,0 0 1,0 1-1,1-1 1,-1 0-1,1 0 1,0 1-1,1 0-29,0 1 20,1 0 0,-1-1 0,1 1-1,0-1 1,1 1 0,-1-1 0,1 0-1,3 3-19,-5-8 11,-1 1-1,0-1 0,0 0 0,1 1 1,-1-1-1,1 0 0,-1 0 0,1 0 1,-1 0-1,1 0 0,0-1 0,-1 1 1,3 0-11,-3-1 5,0 1 0,1-1 1,-1 0-1,0 0 0,1 0 1,-1 0-1,0-1 0,1 1 1,-1 0-1,0-1 0,1 1 1,-1 0-1,0-1 0,0 0 1,0 1-1,1-1 0,-1 0 1,0 1-1,0-1-5,2-2 0,-1 1 0,0 0 0,1-1 0,-1 1 0,0-1 0,0 0 0,-1 0 0,1 0 0,0 0 0,-1 0 0,0 0 0,0 0 0,1-2 0,1-6 0,-1-1 0,0 0 0,-1 0 0,1-1 0,-2-10 0,0 23 0,0-1 0,0 1 0,0 0 0,0 0 0,0 0 0,0-1 0,0 1 0,0 0 0,0 0 0,0 0 0,0 0 0,0-1 0,0 1 0,0 0 0,0 0 0,0 0 0,0 0 0,0-1 0,0 1 0,1 0 0,-1 0 0,0 0 0,0 0 0,0-1 0,0 1 0,0 0 0,0 0 0,1 0 0,2 3 0,2 10 0,-3-8 0,16 46 0,-13-40 0,0-1 0,0 0 0,6 8 0,-10-17 42,0 0-1,0 1 0,0-1 1,0 0-1,0 0 1,0 0-1,0 0 1,1 0-1,-1 0 0,0 0 1,1 0-1,-1 0 1,1 0-42,0-1-455,0 1 1,0-1 0,0 0 0,0 1-1,0-1 1,0 0 0,0 0-1,0-1 1,0 1 0,0 0 0,0-1 454,14 0-17941</inkml:trace>
   <inkml:trace contextRef="#ctx0" brushRef="#br0" timeOffset="60372.289">7458 7580 11648,'0'1'105,"0"-1"1,0 0 0,0 0 0,0 0-1,0 1 1,0-1 0,0 0 0,0 0-1,0 0 1,0 0 0,0 1 0,-1-1 0,1 0-1,0 0 1,0 0 0,0 0 0,0 0-1,0 1 1,0-1 0,0 0 0,-1 0-1,1 0 1,0 0 0,0 0 0,0 0-1,0 0 1,-1 0 0,1 0 0,0 0-1,0 1 1,0-1 0,0 0 0,-1 0-1,1 0-105,-5-6 5040,4 5-4609,-1-1-75,1 0 0,-1 0 0,0 0-1,0 0 1,0 1 0,0-1 0,0 1 0,0 0 0,0-1 0,0 1-1,-1 0 1,1 0 0,0 0 0,-1 1 0,1-1 0,-1 1 0,0-1-356,1 1 81,0 0-1,0 0 1,0 0 0,0 0 0,0 0 0,0 0 0,0 1 0,0-1 0,0 1 0,0-1-1,0 1 1,0 0 0,1 0 0,-1 0 0,0 0 0,0 0 0,1 0 0,-1 0 0,1 0-1,-1 1 1,1-1 0,-1 2-81,-1 0 90,1 0 0,0 0 0,1 1 0,-1-1 0,1 1-1,-1-1 1,1 1 0,0 0 0,0-1 0,0 1 0,1 0 0,-1 3-90,1-2 51,0 0-1,0 0 1,1 1 0,-1-1 0,1 0 0,0 0-1,1 0 1,-1 0 0,1 1-51,0-3 19,0 1 0,0-1 1,0 1-1,0-1 0,1 0 0,-1 0 0,1 0 1,0 0-1,0-1 0,0 1 0,0-1 0,1 1 1,-1-1-1,1 0 0,0 0-19,-1-1 9,-1 1 1,0-1-1,1-1 0,-1 1 1,1 0-1,-1-1 0,1 1 1,-1-1-1,1 0 0,0 1 1,-1-1-1,1-1 0,-1 1 1,1 0-1,-1-1 0,1 1 1,-1-1-1,1 0 0,-1 1 1,1-1-1,-1 0 0,0-1 1,0 1-1,2-1-9,-2 0 0,0 0 0,0-1 0,0 1 0,0-1 0,0 1 0,0-1 0,-1 0 0,1 1 0,-1-1 0,0 0 0,0 0 0,0 0 0,0 0 0,0-2 0,1-6 0,0 0 0,-1-1 0,0-3 0,-1-3 0,0 0 0,-1 1 0,-1-3 0,-11-53 0,12 68 0,1 2 0,-1 1 0,0-1 0,1 0 0,-1 1 0,0-1 0,1 3 0,0 0 0,0 0 0,0-1 0,0 1 0,0 0 0,0 0 0,0 0 0,0 0 0,0 0 0,-1 0 0,1 0 0,0 0 0,0 0 0,0 0 0,0 0 0,0 0 0,0 0 0,0 0 0,0-1 0,0 1 0,0 0 0,0 0 0,0 0 0,0 0 0,0 0 0,0 0 0,0 0 0,-1 0 0,1 0 0,0 0 0,0 0 0,0 0 0,0 0 0,0 0 0,0 0 0,0 0 0,0 0 0,0 0 0,0 0 0,0 0 0,0 0 0,-1 0 0,1 0 0,0 0 0,0 0 0,0 0 0,0 0 0,0 0 0,0 0 0,0 0 0,0 1 0,0-1 0,0 0 0,0 0 0,0 0 0,0 0 0,0 0 0,0 0 0,-1 0 0,1 0 0,0 0 0,-1 5 0,0-1 8,1 1 1,0 0-1,0 0 0,1-1 0,-1 1 1,2 4-9,8 29 70,-6-26-62,7 30-8,15 47 0,-26-88-71,1 0-1,-1 0 1,0 0-1,1 0 0,-1 0 1,1 0-1,-1 0 1,1-1-1,-1 1 1,1 0-1,-1 0 1,1-1-1,0 1 1,0 0-1,-1-1 1,1 1-1,0 0 1,0-1-1,0 0 1,0 1-1,-1-1 1,2 1 71,-1-1-239,1 0 0,0 0 0,0 0 0,-1 0 0,1 0 0,0 0 0,0 0 0,-1-1 0,1 1 0,0-1 0,1 0 239,6-2-4630,1-1-10217</inkml:trace>
   <inkml:trace contextRef="#ctx0" brushRef="#br0" timeOffset="60911.337">7699 7609 10496,'0'0'60,"0"0"0,0 0 0,0 0 0,0 0 0,-1 0 0,1 1 0,0-1 0,0 0 0,0 0 0,0 0 0,-1 0 0,1 0 0,0 0 0,0 0 1,0 0-1,0 0 0,-1 0 0,1 0 0,0 0 0,0 0 0,0 0 0,-1 0 0,1 0 0,0 0 0,0 0 0,0 0 0,0 0 0,-1 0 0,1 0 0,0 0 0,0 0 1,0-1-1,0 1 0,-1 0 0,1 0 0,0 0 0,0 0 0,0 0 0,0 0 0,0-1 0,0 1 0,-1 0 0,1 0 0,0 0 0,0 0 0,0 0 0,0-1 0,0 1 1,0 0-1,0 0 0,0 0 0,0-1 0,0 1 0,0 0-60,1-14 5999,0 2-2932,-1 11-2934,0 0 0,0 0 1,0 0-1,-1 0 0,1 0 0,0 0 1,-1 0-1,1 1 0,0-1 1,-1 0-1,1 0 0,-1 0 1,1 0-1,-1 0 0,0 1 0,1-1 1,-1 0-1,0 1 0,0-1 1,1 0-1,-1 1 0,0-1 0,0 1 1,0-1-1,0 1 0,0 0 1,0-1-1,0 1 0,0 0 1,0-1-1,0 1 0,0 0 0,1 0 1,-1 0-1,0 0 0,-1 0-133,0 0 84,0 0 0,0 0 1,-1 1-1,1-1 0,0 1 0,0-1 0,0 1 0,0-1 0,0 1 0,0 0 0,0 0 0,0 0 0,0 0 0,1 1 0,-1-1 0,-1 2-84,1-1 58,0 0-1,1 1 1,-1-1-1,1 1 0,0 0 1,-1-1-1,1 1 1,0 0-1,1 0 0,-1 0 1,0 0-1,1 0 1,0 0-1,0 0 0,0 0 1,0 2-58,0 1 51,1 0 1,0-1 0,0 1-1,0 0 1,1 0 0,0-1-1,2 6-51,-2-7 24,0 0 0,0 0 0,1-1 0,-1 1-1,1-1 1,1 1-24,-3-3 23,0 1 1,1-1-1,-1 1 0,1-1 1,0 0-1,-1 0 0,1 0 1,0 0-1,0 0 0,-1 0 1,1 0-1,0-1 0,0 1 1,1-1-24,-2 1 1,0-2 0,1 1 0,-1 0 0,0 0 0,0 0 0,0 0 0,0-1 0,0 1 0,0-1 0,0 1 0,0 0 0,0-1 0,0 0 0,-1 1 0,1-1 0,0 0 0,0 1 0,0-1 0,-1 0-1,1 0 1,0 1 0,-1-1 0,1 0 0,-1 0 0,1 0 0,-1 0 0,1 0-1,1-3-1,0-1 0,-1 1 0,1-1 0,-1 1 0,1-4 1,-1-5 0,1 0 0,-1-1 0,-1 1 0,-1 0 0,0-1 0,-9-66 0,7 62 0,-5-26 0,7 40 0,1 7 0,1 6 0,4 16 0,1 0 0,2 4 0,18 49 0,-20-59 0,-3-11-9,0 2-76,1 0 1,0-1 0,2 3 84,-5-10-33,0 0 0,0 0 0,0 0 0,1 0 0,-1 0 0,1 0 0,0-1 0,-1 1 0,1 0 0,0-1 1,0 0-1,0 1 0,0-1 0,0 0 0,0 0 0,2 1 33,-3-2-291,-1 0-1,1 0 1,0 0 0,0 0 0,0 0 0,0 0 0,0 0 0,0 0-1,0 0 1,0 0 0,0-1 0,0 1 0,0 0 291,0-1-1527,6-1-15411</inkml:trace>
   <inkml:trace contextRef="#ctx0" brushRef="#br0" timeOffset="73648.677">6877 8008 3072,'0'3'0,"-1"1"384,0-1 128,0-1-3200</inkml:trace>
   <inkml:trace contextRef="#ctx0" brushRef="#br0" timeOffset="73990.764">6846 8006 7040,'-2'1'0,"0"0"-4864</inkml:trace>
   <inkml:trace contextRef="#ctx0" brushRef="#br0" timeOffset="73991.764">6806 7992 3200,'-3'0'0,"-2"2"256,1-2 0,1 0-2688</inkml:trace>
   <inkml:trace contextRef="#ctx0" brushRef="#br0" timeOffset="73992.764">6721 7976 2816,'0'2'0,"-1"-1"-1664</inkml:trace>
-  <inkml:trace contextRef="#ctx0" brushRef="#br0" timeOffset="74337.993">6721 7989 4864,'5'2'0,"4"1"4224,2 0 128,1-1-3072,1 1 0,3 0 511,0-1 129,1-1-256,-1 1 0,1-1-640,0 0 0,1-2-640,-2 1 128,0-1-384,-5 1 128,-1-2-256,-3 1 0,1 0-19327</inkml:trace>
-  <inkml:trace contextRef="#ctx0" brushRef="#br0" timeOffset="74338.993">6894 7936 1920,'1'4'0,"0"2"1536,-4-10 128,1 0-5504</inkml:trace>
-  <inkml:trace contextRef="#ctx0" brushRef="#br0" timeOffset="74339.993">6862 7893 8832,'-3'10'1532,"0"0"1,1 0 0,1 0-1,-1 3-1532,0 42 8944,2-36-7763,-3 105 1102,2-121-2179,1-1 0,0 1 0,0 0 0,1 0 0,-1-1 0,0 1 0,1 0 0,0 1-104,5 6-3413,-2-5-13952</inkml:trace>
+  <inkml:trace contextRef="#ctx0" brushRef="#br0" timeOffset="74337.991">6721 7989 4864,'5'2'0,"4"1"4224,2 0 128,1-1-3072,1 1 0,3 0 511,0-1 129,1-1-256,-1 1 0,1-1-640,0 0 0,1-2-640,-2 1 128,0-1-384,-5 1 128,-1-2-256,-3 1 0,1 0-19327</inkml:trace>
+  <inkml:trace contextRef="#ctx0" brushRef="#br0" timeOffset="74338.991">6894 7936 1920,'1'4'0,"0"2"1536,-4-10 128,1 0-5504</inkml:trace>
+  <inkml:trace contextRef="#ctx0" brushRef="#br0" timeOffset="74339.991">6862 7893 8832,'-3'10'1532,"0"0"1,1 0 0,1 0-1,-1 3-1532,0 42 8944,2-36-7763,-3 105 1102,2-121-2179,1-1 0,0 1 0,0 0 0,1 0 0,-1-1 0,0 1 0,1 0 0,0 1-104,5 6-3413,-2-5-13952</inkml:trace>
   <inkml:trace contextRef="#ctx0" brushRef="#br0" timeOffset="74708.901">7217 7999 1408,'-2'2'0,"-2"0"384,0-1 128,2-1 384,0 1 0,0 0-3712</inkml:trace>
   <inkml:trace contextRef="#ctx0" brushRef="#br0" timeOffset="74709.901">7217 8002 896,'2'2'0,"2"0"1408,-1-2 0,1 1-1024,0-2 0,1-1-3456</inkml:trace>
-  <inkml:trace contextRef="#ctx0" brushRef="#br0" timeOffset="75093.762">7256 7973 9984,'-1'1'510,"0"0"0,0-1 1,0 1-1,0 0 0,1-1 1,-1 1-1,0-1 0,0 1 1,0-1-1,-1 0 1,1 1-1,0-1 0,0 0 1,0 0-1,0 0 0,0 0 1,0 0-511,-10 2 3739,8 0-3456,-1 0-1,0 0 0,1 0 0,0 0 0,-1 0 1,1 0-1,0 1 0,0 0 0,0 0 1,0-1-1,1 2 0,-1-1 0,1 0 0,0 0 1,-1 1-1,2 0 0,-1-1 0,0 1 1,0 2-283,0 1 148,0 0 1,0-1-1,1 1 1,0 0 0,0 0-1,1 0 1,0 0 0,0 0-1,0 0 1,1 0-1,1 1-148,-2-4 18,1-1 0,0 0 0,0 0 0,1 1 0,-1-1 0,1 0 0,-1 0-1,1 0 1,0-1 0,0 1 0,0 0 0,0-1 0,1 1 0,-1-1 0,1 0-1,-1 0 1,1 0 0,0 0 0,0 0 0,0 0 0,0-1 0,0 0 0,0 1-1,1-1 1,-1 0 0,0-1 0,1 1 0,-1 0 0,0-1 0,1 0-1,-1 0 1,1 0 0,-1 0 0,0-1 0,1 1 0,-1-1 0,2 0-18,-1 0 8,1-1 1,0 0-1,-1 0 1,1 0 0,-1 0-1,0-1 1,0 1-1,0-1 1,0 0-1,1-2-8,-2 3 5,0-1 0,-1 0-1,0 0 1,0 0-1,0 0 1,0 0-1,0-1 1,0 1-1,-1 0 1,0-1-1,0 1 1,0-1 0,0 0-1,0 0-4,0-8 0,0 1 0,-1-1 0,-1-6 0,1 13 0,0 2 1,0 0-1,-1 1 1,1-1 0,-1 1-1,1-1 1,-1 1-1,0-1 1,0 1 0,0 0-1,0-1 1,-1 1-1,1 0 1,-1 0 0,1 0-1,-1 0 1,0 0-1,1 0 1,-1 0 0,0 1-1,0-1 1,0 1-1,-1-1 1,1 1 0,0 0-1,0 0 1,-1 0 0,1 0-1,-1 0 1,1 0-1,-1 1 1,1-1 0,-1 1-1,1 0 1,-1 0-1,-1 0 0,3 0 7,0 0 0,-1 0 0,1 0 0,-1 0 0,1 1 0,0-1 0,-1 0 0,1 1 0,0-1 0,-1 1-7,1-1 1,1 1 0,0-1 0,0 0 0,-1 0 0,1 0 0,0 1 0,-1-1 0,1 0 0,0 1 0,0-1 0,-1 0 0,1 0 0,0 1 0,0-1-1,0 0 1,0 1 0,-1-1 0,1 1 0,0-1 0,0 0 0,0 1 0,0-1 0,0 0 0,0 1 0,0-1 0,0 1 0,0-1 0,0 0 0,0 1 0,0-1 0,0 0 0,0 1 0,1-1 0,-1 0 0,0 1 0,0-1 0,0 0 0,1 1-1,4 6-3712,0 1-14847</inkml:trace>
+  <inkml:trace contextRef="#ctx0" brushRef="#br0" timeOffset="75093.761">7256 7973 9984,'-1'1'510,"0"0"0,0-1 1,0 1-1,0 0 0,1-1 1,-1 1-1,0-1 0,0 1 1,0-1-1,-1 0 1,1 1-1,0-1 0,0 0 1,0 0-1,0 0 0,0 0 1,0 0-511,-10 2 3739,8 0-3456,-1 0-1,0 0 0,1 0 0,0 0 0,-1 0 1,1 0-1,0 1 0,0 0 0,0 0 1,0-1-1,1 2 0,-1-1 0,1 0 0,0 0 1,-1 1-1,2 0 0,-1-1 0,0 1 1,0 2-283,0 1 148,0 0 1,0-1-1,1 1 1,0 0 0,0 0-1,1 0 1,0 0 0,0 0-1,0 0 1,1 0-1,1 1-148,-2-4 18,1-1 0,0 0 0,0 0 0,1 1 0,-1-1 0,1 0 0,-1 0-1,1 0 1,0-1 0,0 1 0,0 0 0,0-1 0,1 1 0,-1-1 0,1 0-1,-1 0 1,1 0 0,0 0 0,0 0 0,0 0 0,0-1 0,0 0 0,0 1-1,1-1 1,-1 0 0,0-1 0,1 1 0,-1 0 0,0-1 0,1 0-1,-1 0 1,1 0 0,-1 0 0,0-1 0,1 1 0,-1-1 0,2 0-18,-1 0 8,1-1 1,0 0-1,-1 0 1,1 0 0,-1 0-1,0-1 1,0 1-1,0-1 1,0 0-1,1-2-8,-2 3 5,0-1 0,-1 0-1,0 0 1,0 0-1,0 0 1,0 0-1,0-1 1,0 1-1,-1 0 1,0-1-1,0 1 1,0-1 0,0 0-1,0 0-4,0-8 0,0 1 0,-1-1 0,-1-6 0,1 13 0,0 2 1,0 0-1,-1 1 1,1-1 0,-1 1-1,1-1 1,-1 1-1,0-1 1,0 1 0,0 0-1,0-1 1,-1 1-1,1 0 1,-1 0 0,1 0-1,-1 0 1,0 0-1,1 0 1,-1 0 0,0 1-1,0-1 1,0 1-1,-1-1 1,1 1 0,0 0-1,0 0 1,-1 0 0,1 0-1,-1 0 1,1 0-1,-1 1 1,1-1 0,-1 1-1,1 0 1,-1 0-1,-1 0 0,3 0 7,0 0 0,-1 0 0,1 0 0,-1 0 0,1 1 0,0-1 0,-1 0 0,1 1 0,0-1 0,-1 1-7,1-1 1,1 1 0,0-1 0,0 0 0,-1 0 0,1 0 0,0 1 0,-1-1 0,1 0 0,0 1 0,0-1 0,-1 0 0,1 0 0,0 1 0,0-1-1,0 0 1,0 1 0,-1-1 0,1 1 0,0-1 0,0 0 0,0 1 0,0-1 0,0 0 0,0 1 0,0-1 0,0 1 0,0-1 0,0 0 0,0 1 0,0-1 0,0 0 0,0 1 0,1-1 0,-1 0 0,0 1 0,0-1 0,0 0 0,1 1-1,4 6-3712,0 1-14847</inkml:trace>
   <inkml:trace contextRef="#ctx0" brushRef="#br0" timeOffset="75605.503">7490 8011 5888,'-1'18'14469,"-1"9"-14469,0-13 1991,1 1 0,0-1-1,1 2-1990,1-12 158,-1 0 0,1 0 0,0 1-1,0-1 1,0 0 0,0 0 0,1 0 0,-1 0 0,1 0-1,0-1 1,0 1 0,2 1-158,-3-4 22,-1 1 1,1-1-1,1 0 0,-1 0 0,0 0 1,0 0-1,0 0 0,1 0 0,-1-1 1,0 1-1,1 0 0,-1 0 0,0-1 1,1 1-1,-1-1 0,1 0-22,0 1 49,1-1 1,-1 0-1,0 0 0,0 0 0,0 0 0,0 0 1,1-1-1,-1 1 0,0-1 0,2 0-49,1-1 69,-1 0 1,1 0-1,0-1 0,-1 1 1,1-1-1,-1 0 0,0-1 1,0 1-1,1-2-69,-3 3 20,1-1-1,-1 0 1,0-1 0,0 1-1,0 0 1,0-1 0,0 1-1,-1-1 1,0 0-1,1 1 1,-1-3-20,1-7 134,0 1 0,0-11-134,-1 19 7,-2-6 83,1 7-48,-1 6-25,1 8-17,0 0 0,1 0 0,0 0 0,0 0 0,1 0 0,1-1 0,0 1 0,0-1 0,1 1 0,0-1 0,1 0 0,2 2 0,1 0 802,-1-6-5316,-2-2-14045</inkml:trace>
-  <inkml:trace contextRef="#ctx0" brushRef="#br0" timeOffset="76282.493">7741 8032 9984,'-1'13'1501,"1"1"-1,1-1 1,0 1 0,3 11-1501,14 52 9381,-8-39-7464,-8-31-1825,4 20 239,-6-25-194,1 1 1,-1 0 0,0 0-1,0 0 1,0 0-1,0-1 1,-1 3-138,1-4 7,0-1 0,0 0 0,0 0 0,0 0 0,0 0 0,0 0 0,-1 0 0,1 0 0,0 0 0,0 0 0,0 0 0,0 0 1,0 0-1,0 0 0,0 0 0,0 0 0,0 0 0,0 0 0,0 0 0,0 0 0,0 0 0,0 0 0,0 0 0,0 0 0,0 0 0,0 0 0,0 0 0,0 0 0,-1 0 0,1 0 0,0 0 0,0 0 0,0 0 0,0 0 0,0 0 0,0 0 0,0 0 0,0 0 0,0 0 0,0 0 0,0 0 0,0 0 0,0 0 0,0 0 1,0 0-1,0 0 0,0 0 0,0 0 0,0 0 0,0 0 0,0 0 0,-1 0-7,-2-3 103,3 2-81,-3-2 21,0-1 0,0 0 0,0-1 0,1 1 0,-1 0 0,1-1 0,-1-3-43,-3-10 230,-2-7-230,7 21 2,-2-9 30,0 0 0,0 0 0,1 0 0,1-1 0,0 1 0,1-1 0,1 1 0,1-11-32,-1 20 5,-1 0 0,2 0 0,-1 0 0,0 0 0,1 0 0,0 1 0,0-1-1,0 0 1,0 1 0,1 0 0,-1-1 0,1 1 0,1-1-5,-2 2 3,-1 1-1,1-1 0,0 1 1,0 0-1,-1 0 1,1 0-1,0 0 1,0 0-1,0 0 1,0 0-1,0 1 1,0-1-1,0 1 1,1-1-1,-1 1 0,0 0 1,0 0-1,0 0 1,0 0-1,0 0 1,1 0-1,-1 1 1,0-1-1,0 1 1,0 0-1,1 0-2,0 0 0,-1 1 0,1-1 0,-1 1 0,0 0 0,0-1 0,0 1 0,0 0 0,0 0 0,0 1 0,0-1 0,-1 0 0,1 1 0,-1-1 0,1 1 0,-1-1 0,0 1 0,0-1 0,0 3 0,1 2 0,0-1 0,-1 1 0,0 0 0,-1 0 0,1-1 0,-1 1 0,0 2 0,0-7 4,-1 1 0,1 0 0,-1-1 0,1 1-1,-1 0 1,0-1 0,0 1 0,0-1 0,0 1 0,0-1 0,-1 0 0,1 1 0,-1-1-1,1 0 1,-1 0 0,0 0 0,0 0 0,0 0 0,0-1 0,0 1 0,0 0-1,0-1 1,-1 0 0,1 1 0,-1-1 0,1 0 0,-1 0 0,1-1 0,-1 1-1,0 0 1,1-1 0,-1 0 0,-2 1-4,4-1-1,-16 0 6,15 0-9,1 0 0,-1-1-1,1 1 1,0 0 0,-1 0 0,1-1-1,-1 1 1,1-1 0,0 1 0,0-1-1,-1 0 5,2 1-66,0 0 1,0 0-1,-1-1 0,1 1 0,0 0 0,0 0 0,0-1 0,0 1 0,0 0 0,0 0 0,-1-1 0,1 1 0,0 0 0,0 0 0,0-1 0,0 1 0,0 0 0,0 0 0,0-1 0,0 1 0,0 0 0,0 0 0,0-1 0,0 1 0,0 0 1,0 0-1,1-1 0,-1 1 0,0 0 0,0 0 0,0-1 0,0 1 0,0 0 0,1 0 0,-1 0 0,0-1 66,0 0-1593,4-6-16668</inkml:trace>
+  <inkml:trace contextRef="#ctx0" brushRef="#br0" timeOffset="76282.491">7741 8032 9984,'-1'13'1501,"1"1"-1,1-1 1,0 1 0,3 11-1501,14 52 9381,-8-39-7464,-8-31-1825,4 20 239,-6-25-194,1 1 1,-1 0 0,0 0-1,0 0 1,0 0-1,0-1 1,-1 3-138,1-4 7,0-1 0,0 0 0,0 0 0,0 0 0,0 0 0,0 0 0,-1 0 0,1 0 0,0 0 0,0 0 0,0 0 0,0 0 1,0 0-1,0 0 0,0 0 0,0 0 0,0 0 0,0 0 0,0 0 0,0 0 0,0 0 0,0 0 0,0 0 0,0 0 0,0 0 0,0 0 0,0 0 0,0 0 0,-1 0 0,1 0 0,0 0 0,0 0 0,0 0 0,0 0 0,0 0 0,0 0 0,0 0 0,0 0 0,0 0 0,0 0 0,0 0 0,0 0 0,0 0 0,0 0 1,0 0-1,0 0 0,0 0 0,0 0 0,0 0 0,0 0 0,0 0 0,-1 0-7,-2-3 103,3 2-81,-3-2 21,0-1 0,0 0 0,0-1 0,1 1 0,-1 0 0,1-1 0,-1-3-43,-3-10 230,-2-7-230,7 21 2,-2-9 30,0 0 0,0 0 0,1 0 0,1-1 0,0 1 0,1-1 0,1 1 0,1-11-32,-1 20 5,-1 0 0,2 0 0,-1 0 0,0 0 0,1 0 0,0 1 0,0-1-1,0 0 1,0 1 0,1 0 0,-1-1 0,1 1 0,1-1-5,-2 2 3,-1 1-1,1-1 0,0 1 1,0 0-1,-1 0 1,1 0-1,0 0 1,0 0-1,0 0 1,0 0-1,0 1 1,0-1-1,0 1 1,1-1-1,-1 1 0,0 0 1,0 0-1,0 0 1,0 0-1,0 0 1,1 0-1,-1 1 1,0-1-1,0 1 1,0 0-1,1 0-2,0 0 0,-1 1 0,1-1 0,-1 1 0,0 0 0,0-1 0,0 1 0,0 0 0,0 0 0,0 1 0,0-1 0,-1 0 0,1 1 0,-1-1 0,1 1 0,-1-1 0,0 1 0,0-1 0,0 3 0,1 2 0,0-1 0,-1 1 0,0 0 0,-1 0 0,1-1 0,-1 1 0,0 2 0,0-7 4,-1 1 0,1 0 0,-1-1 0,1 1-1,-1 0 1,0-1 0,0 1 0,0-1 0,0 1 0,0-1 0,-1 0 0,1 1 0,-1-1-1,1 0 1,-1 0 0,0 0 0,0 0 0,0 0 0,0-1 0,0 1 0,0 0-1,0-1 1,-1 0 0,1 1 0,-1-1 0,1 0 0,-1 0 0,1-1 0,-1 1-1,0 0 1,1-1 0,-1 0 0,-2 1-4,4-1-1,-16 0 6,15 0-9,1 0 0,-1-1-1,1 1 1,0 0 0,-1 0 0,1-1-1,-1 1 1,1-1 0,0 1 0,0-1-1,-1 0 5,2 1-66,0 0 1,0 0-1,-1-1 0,1 1 0,0 0 0,0 0 0,0-1 0,0 1 0,0 0 0,0 0 0,-1-1 0,1 1 0,0 0 0,0 0 0,0-1 0,0 1 0,0 0 0,0 0 0,0-1 0,0 1 0,0 0 0,0 0 0,0-1 0,0 1 0,0 0 1,0 0-1,1-1 0,-1 1 0,0 0 0,0 0 0,0-1 0,0 1 0,0 0 0,1 0 0,-1 0 0,0-1 66,0 0-1593,4-6-16668</inkml:trace>
   <inkml:trace contextRef="#ctx0" brushRef="#br0" timeOffset="76620.927">7952 7935 10496,'0'13'893,"0"-1"2307,0 1 1,1-1 0,0 0-1,1 4-3200,0-7 478,1-1 0,-1 1 0,1-1-1,1 0 1,0 0 0,2 3-478,-4-7 116,0-1 0,0 1 0,1-1 0,-1 0 0,1 0 0,0 0 1,0-1-1,0 1 0,0 0 0,0-1 0,1 0 0,-1 0 0,1 0 0,0 0 0,1 0-116,4 0 55,1 0 0,-1 0 0,1-1 1,-1 0-1,1-1 0,-1 0 0,1 0 0,-1-1 0,1 0 0,-1-1 0,1 0 0,1-1-55,-4 0-3626,1 0-14400</inkml:trace>
   <inkml:trace contextRef="#ctx0" brushRef="#br0" timeOffset="77100.045">8105 8144 2304,'13'5'10523,"-2"-4"-5292,-10-1-4740,1 0 1,0 0-1,-1-1 0,1 1 1,-1 0-1,1-1 1,-1 0-1,1 1 1,-1-1-1,1 0 1,-1 0-1,0 0 0,1 0 1,-1 0-492,2-1 186,-1-1-1,0 1 1,0-1-1,0 1 1,0-1 0,0 0-1,-1 0 1,1 0-1,-1 0 1,0 0 0,1 0-1,-1-2-185,2-7 560,-1-1 0,1-8-560,-2 18 87,2-31 489,-1 0 0,-1-7-576,-2 28 151,0 10-40,1 9-53,1 29 21,2-1-1,1 0 0,7 24-78,-9-51 13,-1-1 0,1 1-1,0-1 1,0 0 0,3 5-13,-4-10 2,-1 0 0,1 0 0,0 0 1,0 0-1,-1 1 0,1-1 0,0 0 0,0 0 0,0-1 0,0 1 1,0 0-1,0 0 0,1 0 0,-1-1 0,0 1 0,0 0 0,0-1 0,1 1 1,-1-1-1,0 0 0,1 1 0,-1-1 0,0 0 0,1 0 0,-1 0 1,0 0-1,1 0 0,-1 0 0,0 0 0,1 0-2,4-2-343,0 0 0,-1 0 0,1 0-1,-1-1 1,4-2 343,-4 2-1996,5-2-16563</inkml:trace>
   <inkml:trace contextRef="#ctx0" brushRef="#br0" timeOffset="77470.425">8339 7897 8704,'-1'20'5350,"0"-13"-1950,1 0 1,0 0-1,0 0-3400,2 10 671,1 0-1,0-1 1,1 1-1,1-1 1,0 0-1,1 0 0,8 12-670,-12-24 56,0-1 0,0 1 0,0-1-1,1 1 1,0-1 0,0 0 0,0 0-1,0-1 1,0 1 0,0 0 0,3 0-56,-3-1 30,0-1 0,1 1 0,-1-1 0,0 0 0,1 0-1,-1 0 1,1 0 0,0-1 0,-1 1 0,1-1 0,-1 0 0,1 0 0,1-1-30,11-2 705,-5-1-5186,-6 0-13758</inkml:trace>
@@ -6334,7 +6417,7 @@
   <inkml:trace contextRef="#ctx0" brushRef="#br0" timeOffset="79292.695">9126 7977 10368,'4'0'0,"5"0"3712,2 0-1,1-1-2175,1 0 128,1 1 0,-1 0 128,-1 0-1024,0 0 0,-1 0-256,-2 0 128,0 0-384,-1 0 0,-1 0-20607</inkml:trace>
   <inkml:trace contextRef="#ctx0" brushRef="#br0" timeOffset="79654.781">9221 7834 8832,'0'4'0,"0"2"3840,0 3-1,1 4-1535,0 1 128,0 3-768,1 0 0,-1 1-768,0 1 128,0 0-384,1 0 0,1 1-256,1 1 0,1 1-128,2-8 128,0-7-384,2-2 128,1 1-21759</inkml:trace>
   <inkml:trace contextRef="#ctx0" brushRef="#br0" timeOffset="79995.325">9353 7962 10368,'-2'1'753,"1"0"0,-1 1 0,0-1 1,1 1-1,-1-1 0,1 1 0,-1-1 0,1 1 1,0 0-1,0 0 0,0-1 0,-1 2-753,1-1 188,1 0 0,-1 0 0,1 0 0,-1 0 0,1 0 0,0 0 0,0 0 0,0 0 0,0 0-188,0 2 260,0-1 1,1 1-1,0-1 0,-1 1 1,1-1-1,1 1 0,-1-1 1,0 1-1,1-1 0,0 0 1,0 0-1,0 0 0,0 0 1,0 0-1,0 0 0,1-1 1,0 1-1,-1-1 0,1 1 1,0-1-261,2 1 188,0 0 0,0 0 1,0 0-1,0-1 0,0 0 1,0 0-1,1 0 0,-1-1 1,1 1-1,0-2 0,-1 1 0,5 0-188,-4-1 128,1 0 0,-1 0 0,1-1 0,0 0 0,-1 0 0,1-1 0,-1 1 0,0-1 0,5-3-128,-9 5 23,-1-1 0,1 0-1,-1-1 1,0 1 0,0 0-1,1 0 1,-1 0 0,0-1-1,0 1 1,0-1 0,0 1-1,0-1 1,-1 1 0,1-1-1,0 0 1,-1 1 0,1-1-1,-1 0 1,1 0-23,-1 0 4,0 0 0,0 0 0,1 0 0,-1 0 0,-1 0 0,1 0 0,0 0 0,0 0 0,-1 0 0,1 0 0,-1 0 0,0 0 0,1 0 0,-1 0 0,-1-1-4,0-1 6,-1 1 0,0-1 0,1 1-1,-1 0 1,0 0 0,-1 0 0,1 1 0,0-1-1,-1 1 1,1 0 0,-1-1-6,-3 0 11,1 0-1,-1 1 1,1 0 0,-1 0-1,0 0 1,-2 0-11,8 2 0,0 0 0,-1-1 0,1 1 0,0 0 0,0 0 0,0 0 0,0 0 0,0 0 0,0 0 0,-1 1 0,1-1 0,0 0 0,0 0 0,0 1 0,-1-1 0,2 1 0,0-1 0,0 0 0,0 0 0,0 0 0,0 0 0,0 0 0,0 0 0,0 0 0,0 0 0,0 0 0,0 0 0,0 0 0,0 0 0,0 0 0,0 0 0,0 1 0,0-1 0,0 0 0,0 0 0,0 0 0,0 0 0,0 0 0,0 0 0,0 0 0,0 0 0,0 0 0,0 0 0,0 0 0,0 1 0,0-1 0,0 0 0,0 0 0,0 0 0,0 0 0,0 0 0,0 0 0,0 0 0,0 0 0,0 0 0,0 0 0,0 0 0,0 0 0,0 0 0,1 0 0,-1 0 0,0 1 0,0-1 0,0 0 0,0 0 0,0 0 0,0 0 0,0 0 0,0 0 0,0 0 0,0 0 0,0 0 0,0 0 0,1 0 0,-1 0 0,0 0 0,5 1 0,3 0-3712,1-1-14847</inkml:trace>
-  <inkml:trace contextRef="#ctx0" brushRef="#br0" timeOffset="80399.046">9549 7956 5632,'2'2'884,"0"0"0,0 0 0,0 0-1,0 1 1,0-1 0,0 0 0,-1 1 0,2 2-884,1 5 10050,3 9-10050,-4-11 1097,1 4-76,-3-7-513,1 0 0,0 0 1,0 0-1,0 0 0,2 2-508,-4-7 31,0 0-1,0 0 0,0 1 0,0-1 0,0 0 0,1 0 1,-1 0-1,0 0 0,0 0 0,0 0 0,0 0 0,0 0 0,0 1 1,0-1-1,0 0 0,0 0 0,1 0 0,-1 0 0,0 0 1,0 0-1,0 0 0,0 0 0,0 0 0,0 0 0,1 0 0,-1 0 1,0 0-1,0 0 0,0 0 0,0 0-30,2-3 509,-2-6-24,-2-15-10,0 16-342,2-1 0,-1 0 1,2-7-134,-1 15 2,0 1 0,0-1 0,0 0 0,0 1 1,0-1-1,0 0 0,0 0 0,1 1 0,-1-1 0,0 0 1,1 1-1,-1-1 0,0 1 0,1-1 0,-1 0 1,1 1-1,-1-1 0,1 1 0,0-1-2,-1 1 3,1-1 0,-1 1-1,1 0 1,-1 0 0,1 0 0,0 0-1,-1-1 1,1 1 0,-1 0-1,1 0 1,-1 0 0,1 0 0,0 0-1,-1 0 1,1 1 0,-1-1 0,1 0-1,0 0-2,2 1 8,0 1-1,-1-1 0,1 0 1,0 1-1,-1 0 0,1 0 1,-1 0-1,2 1-7,7 7 0,-2 0 0,1-1 0,1 0 0,0-1 0,0 0 0,10 5 0,-18-11 5,0-1-1,1 1 1,-1-1-1,1 0 1,-1-1 0,1 1-1,-1-1 1,1 1 0,-1-1-1,1 0 1,1 0-5,0-1 16,0 0 0,0 0 1,0 0-1,0-1 1,0 1-1,0-1 0,2-1-16,2-3 29,0 1-1,0-1 0,0 0 0,-1-1 0,0 0 1,-1 0-1,4-4-28,-5 4 24,6-6-27,-12 13 3,0 0 0,0 0 0,1 0 0,-1 0 0,0 0-1,0-1 1,0 1 0,0 0 0,0 0 0,1 0 0,-1 0 0,0 0 0,0 0 0,0 0-1,0 0 1,1 0 0,-1 0 0,0 0 0,0 0 0,0 0 0,1 0 0,-1 0 0,0 0 0,0 0-1,0 0 1,0 0 0,1 0 0,-1 0 0,0 0 0,0 0 0,0 0 0,0 0 0,1 0-1,-1 0 1,0 0 0,0 1 0,0-1 0,0 0 0,0 0 0,1 0 0,-1 0 0,0 0 0,0 1-1,0-1 1,0 0 0,0 0 0,0 0 0,0 0 0,0 1 0,3 9 14,-3-7-2,4 28 106,-1 0 0,-2 17-118,-1-26 127,0 6 150,0 0-277,-1-19 73,0 0-1,0-1 1,-1 1-1,0-1 1,-1 3-73,2-9 31,0 0-1,0 0 1,0 0-1,0 0 1,0 0 0,-1 0-1,1 0 1,0 0-1,-1-1 1,1 1 0,-1-1-1,0 1 1,1-1-1,-1 0 1,0 1 0,0-1-1,0 0 1,0 0 0,0 0-1,0-1 1,0 1-1,0 0 1,-1-1 0,1 1-1,0-1 1,-1 0-31,-4 0-516,0 0 1,1 0-1,-1-1 1,1 0-1,-1 0 1,1 0 0,-1-1-1,-1-1 516,-4-1-19839</inkml:trace>
+  <inkml:trace contextRef="#ctx0" brushRef="#br0" timeOffset="80399.045">9549 7956 5632,'2'2'884,"0"0"0,0 0 0,0 0-1,0 1 1,0-1 0,0 0 0,-1 1 0,2 2-884,1 5 10050,3 9-10050,-4-11 1097,1 4-76,-3-7-513,1 0 0,0 0 1,0 0-1,0 0 0,2 2-508,-4-7 31,0 0-1,0 0 0,0 1 0,0-1 0,0 0 0,1 0 1,-1 0-1,0 0 0,0 0 0,0 0 0,0 0 0,0 0 0,0 1 1,0-1-1,0 0 0,0 0 0,1 0 0,-1 0 0,0 0 1,0 0-1,0 0 0,0 0 0,0 0 0,0 0 0,1 0 0,-1 0 1,0 0-1,0 0 0,0 0 0,0 0-30,2-3 509,-2-6-24,-2-15-10,0 16-342,2-1 0,-1 0 1,2-7-134,-1 15 2,0 1 0,0-1 0,0 0 0,0 1 1,0-1-1,0 0 0,0 0 0,1 1 0,-1-1 0,0 0 1,1 1-1,-1-1 0,0 1 0,1-1 0,-1 0 1,1 1-1,-1-1 0,1 1 0,0-1-2,-1 1 3,1-1 0,-1 1-1,1 0 1,-1 0 0,1 0 0,0 0-1,-1-1 1,1 1 0,-1 0-1,1 0 1,-1 0 0,1 0 0,0 0-1,-1 0 1,1 1 0,-1-1 0,1 0-1,0 0-2,2 1 8,0 1-1,-1-1 0,1 0 1,0 1-1,-1 0 0,1 0 1,-1 0-1,2 1-7,7 7 0,-2 0 0,1-1 0,1 0 0,0-1 0,0 0 0,10 5 0,-18-11 5,0-1-1,1 1 1,-1-1-1,1 0 1,-1-1 0,1 1-1,-1-1 1,1 1 0,-1-1-1,1 0 1,1 0-5,0-1 16,0 0 0,0 0 1,0 0-1,0-1 1,0 1-1,0-1 0,2-1-16,2-3 29,0 1-1,0-1 0,0 0 0,-1-1 0,0 0 1,-1 0-1,4-4-28,-5 4 24,6-6-27,-12 13 3,0 0 0,0 0 0,1 0 0,-1 0 0,0 0-1,0-1 1,0 1 0,0 0 0,0 0 0,1 0 0,-1 0 0,0 0 0,0 0 0,0 0-1,0 0 1,1 0 0,-1 0 0,0 0 0,0 0 0,0 0 0,1 0 0,-1 0 0,0 0 0,0 0-1,0 0 1,0 0 0,1 0 0,-1 0 0,0 0 0,0 0 0,0 0 0,0 0 0,1 0-1,-1 0 1,0 0 0,0 1 0,0-1 0,0 0 0,0 0 0,1 0 0,-1 0 0,0 0 0,0 1-1,0-1 1,0 0 0,0 0 0,0 0 0,0 0 0,0 1 0,3 9 14,-3-7-2,4 28 106,-1 0 0,-2 17-118,-1-26 127,0 6 150,0 0-277,-1-19 73,0 0-1,0-1 1,-1 1-1,0-1 1,-1 3-73,2-9 31,0 0-1,0 0 1,0 0-1,0 0 1,0 0 0,-1 0-1,1 0 1,0 0-1,-1-1 1,1 1 0,-1-1-1,0 1 1,1-1-1,-1 0 1,0 1 0,0-1-1,0 0 1,0 0 0,0 0-1,0-1 1,0 1-1,0 0 1,-1-1 0,1 1-1,0-1 1,-1 0-31,-4 0-516,0 0 1,1 0-1,-1-1 1,1 0-1,-1 0 1,1 0 0,-1-1-1,-1-1 516,-4-1-19839</inkml:trace>
   <inkml:trace contextRef="#ctx0" brushRef="#br0" timeOffset="84003.955">6669 8551 8832,'0'0'140,"0"1"1,1-1-1,-1 0 1,1 0-1,-1 1 1,1-1-1,-1 0 1,1 0-1,-1 0 1,1 0-1,0 1 1,-1-1-1,1 0 1,-1 0-1,1 0 1,-1 0-1,1 0 1,-1 0-1,1-1-140,13-2 4713,-6 1-2880,35-5 4581,10 2-6414,-43 4 626,26-2 68,17-1 585,-41 2-2639,-1 0 1,2-2 1359,-6 2-17045</inkml:trace>
   <inkml:trace contextRef="#ctx0" brushRef="#br0" timeOffset="84367.171">6817 8422 8576,'0'6'0,"2"2"3328,0 2 0,0 4-1025,0 1 129,1 2-896,-1 4 128,1 2-768,-1 3 128,0 1-512,-1-4 128,0-5-128,0-7 0,-1-5-256,1-2 0,1 1-20735</inkml:trace>
   <inkml:trace contextRef="#ctx0" brushRef="#br0" timeOffset="95892.185">9238 8586 11904,'14'-16'4714,"-11"13"-3665,0-1 0,0 1 0,0-1 0,-1 0-1,1 1 1,-1-2-1049,-2 5 82,1 0-1,-1-1 0,0 1 0,0-1 1,0 1-1,1-1 0,-1 1 1,0 0-1,0-1 0,0 1 1,0-1-1,0 1 0,0-1 0,0 1 1,0-1-1,0 1 0,0-1 1,0 1-1,0-1 0,0 1 1,0 0-1,0-1 0,0 1 1,-1-1-1,1 1 0,0-1 0,0 1 1,-1 0-1,1-1 0,0 1 1,0 0-1,-1-1 0,1 1 1,0 0-1,-1-1 0,1 1 0,-1 0 1,1 0-1,0-1 0,-1 1 1,1 0-1,-1 0 0,1 0 1,-1-1-1,1 1 0,0 0 0,-1 0 1,1 0-1,-1 0 0,1 0 1,-1 0-82,-2 0 110,1 0 1,-1 0-1,1 0 1,-1 0-1,1 1 1,-1-1-1,1 1 1,-1-1-1,0 1-110,0 1 80,-1 0-1,0 0 1,1 1-1,0-1 1,-1 1-1,1-1 1,0 1-1,0 0 1,1 0-1,-1 0 1,1 1-1,-1-1 1,1 1-1,0-1 1,0 1-1,1 1-79,-1-3 45,1 1 0,0 0 0,1 0 0,-1 0 0,1 0 0,-1 0 0,1 0-1,0-1 1,0 1 0,0 3-45,1-4 35,-1 0-1,0 0 1,1 0 0,0 0-1,-1 0 1,1 0-1,0 0 1,0 0 0,0 0-1,0-1 1,1 1 0,-1 0-1,0-1 1,1 1-1,1 0-34,-2 0 13,1-1 0,0 1 0,0-1 0,-1 0 0,1 0 0,0 0 0,0 0 0,0 0-1,0-1 1,0 1 0,1-1 0,-1 1 0,0-1 0,0 0 0,0 1 0,0-1 0,1 0-1,-1-1 1,0 1 0,0 0 0,0-1 0,0 1 0,0-1 0,1 0-13,0 0 14,0 0 1,0 0-1,-1-1 0,1 0 1,-1 1-1,1-1 1,-1 0-1,0 0 1,1 0-1,-1 0 0,0-1 1,0 1-1,-1-1 1,1 1-1,0-1 1,-1 1-1,1-2-14,0-2 4,1-1 1,-1 0-1,0 0 0,0 0 0,0-6-4,-2 16 13,0-1-1,1 1 0,-1 0 0,1 0 0,-1 0 0,1 0 0,0 0 0,0-1 1,1 1-1,-1 0 0,0-1 0,1 1 0,0-1 0,0 2-12,2 0 43,-1 1 0,1-1 0,0 0-1,0-1 1,0 1 0,0-1 0,0 0-1,4 2-42,-4-3 47,1 0-1,-1 0 1,0 0-1,1-1 1,0 0-1,-1 0 1,1-1-1,0 1 1,-1-1-1,1 0 1,0 0-1,-1 0 0,1-1 1,0 0-47,-1 1 21,0-1-1,0 0 1,0 0 0,0-1-1,0 1 1,-1-1 0,1 0-1,0 0 1,-1 0 0,0 0-1,1-1 1,-1 1 0,0-1-1,0 0 1,0 0 0,0-1-21,1-2 19,0 0 0,-1 0 0,0 0 1,0 0-1,-1-1 0,0 1 0,1-5-19,2-13 136,1-12-136,-4 22 7,-1 5-7,0 5 0,1 5 0,0 6 0,-1-6 0,10 36 0,8 26 0,-15-53 0,0 1 0,1 0 0,0-1 0,4 4 0,-5-8 425,3 4-294,-7-10-387,1 0 0,-1 1 0,0-1 0,0 1 0,0-1 0,1 1 0,-1-1-1,0 1 1,0-1 0,0 1 0,0-1 0,0 1 0,0-1 0,0 0 0,0 1 0,0-1 0,0 1 0,0-1 0,-1 1 256,1 1-19754</inkml:trace>
@@ -6357,9 +6440,9 @@
   <inkml:trace contextRef="#ctx0" brushRef="#br0" timeOffset="106960.753">5878 5112 5120,'1'1'237,"0"-1"0,0 0 1,1 1-1,-1-1 0,0 0 0,0 1 1,0-1-1,0 0 0,1 0 0,-1 0 1,0 0-1,0 0 0,0 0 0,0-1 1,1 1-1,-1 0 0,0-1 0,0 1 1,0 0-1,0-1 0,0 1 0,0-1 0,0 0 1,0 1-1,0-1 0,0 0 0,0 0 1,0 1-1,-1-1 0,1 0 0,0 0 1,-1 0-1,2-1-237,-1 1 248,0-1 0,0 1 1,0 0-1,0 0 0,1 0 0,-1-1 0,0 1 1,1 0-1,-1 1 0,1-1 0,-1 0 1,1 0-1,0 1 0,-1-1 0,1 1 0,0-1 1,-1 1-249,7-2 1996,1 1 1,7-1-1997,-3 1 1002,1 2 1,0-1-1,3 2-1002,20 1 1345,89 6-427,-50-3-620,5-2-298,47-3 22,-15 1-23,68-8 1,81-13 128,-69 9-128,-63 4 0,120-2 89,-105 5-50,13-1-44,81-2 32,28-3 86,-56 3-120,-12-8 7,61-3 0,162 26 256,-195 8 1003,-153-11-824,-17 0 47,13-4-482,-68-2 16,0 0-1,0 0 1,0 0 0,0 0-1,0 0 1,-1 1 0,1-1-1,0 1 1,0-1 0,0 1-1,-1-1 1,1 1-1,0 0 1,-1 0 0,2 1-16,-3-2-3,0 0 1,0 0 0,0 0-1,0 0 1,0 0-1,0 0 1,0 0 0,0 0-1,0 0 1,0 0-1,1 0 1,-1 0 0,0 0-1,0 0 1,0 0-1,0 0 1,0 0-1,0 0 1,0 0 0,0 0-1,0 0 1,0 0-1,0 1 1,0-1 0,0 0-1,0 0 1,0 0-1,0 0 1,0 0 0,0 0-1,0 0 1,0 0-1,0 0 1,0 0 0,0 0-1,0 0 1,0 0-1,0 0 1,0 0 0,0 0-1,0 0 1,0 0-1,0 1 1,0-1 0,-1 0-1,1 0 1,0 0-1,0 0 1,0 0 0,0 0-1,0 0 1,0 0-1,0 0 1,0 0 0,0 0 1,-4 1-1859,3-1 98,-6 2-16477</inkml:trace>
   <inkml:trace contextRef="#ctx0" brushRef="#br0" timeOffset="108748.164">6060 6191 1280,'21'-8'2015,"12"0"5121,2-1-1567,-22 4-4137,1 1 1,0 0 0,0 2 0,0-1 0,0 1 0,10 1-1433,155-5 1898,69-8-1258,-171 13-640,-19 0 0,35-5 0,551-55 2069,-526 60-1743,-34 1-140,-58-1-130,139-1 123,119 1-51,-169-7-60,-10-1-8,-100 9-55,180-4 108,-114 5-103,42 8-10,-56-2 0,35 4 0,-35-4 0,-28-3 0,1 0 0,2-2 0,129 3 0,-65-1 0,-86-4 0,57 2 0,45-5 0,146-21 0,-251 24 0,64-7 0,23 3 0,-37 3 26,-21 0 25,1 1 0,31 5-51,-65-4 800,0-1-1620,0 1-2893,-2-1-14953</inkml:trace>
   <inkml:trace contextRef="#ctx0" brushRef="#br0" timeOffset="191146.598">1 332 9088</inkml:trace>
-  <inkml:trace contextRef="#ctx0" brushRef="#br0" timeOffset="192173.831">441 200 3456,'0'0'126,"0"0"-1,0 0 1,0 0-1,0 1 1,0-1 0,0 0-1,0 0 1,0 0 0,0 0-1,0 0 1,1 0-1,-1 0 1,0 1 0,0-1-1,0 0 1,0 0 0,0 0-1,0 0 1,0 0-1,0 0 1,0 0 0,1 0-1,-1 0 1,0 0 0,0 1-1,0-1 1,0 0-1,0 0 1,0 0 0,0 0-1,1 0 1,-1 0 0,0 0-1,0 0 1,0 0-1,0 0 1,0 0 0,0 0-1,1 0 1,-1 0 0,0 0-1,0 0 1,0 0-1,0 0 1,0 0 0,0-1-1,1 1 1,-1 0-126,6-5 3471,0-1-7,-6 6-3346,0 0 1,0 0-1,0 0 0,0 0 0,0 0 0,0 0 0,1 0 0,-1 0 0,0 0 0,0 0 0,0 0 0,0 0 0,0 0 0,0 0 0,0 0 0,1 0 0,-1 0 0,0 0 0,0 0 0,0 1 0,0-1 1,0 0-1,0 0 0,0 0 0,0 0 0,1 0 0,-1 0 0,0 0 0,0 0 0,0 0 0,0 0 0,0 1 0,0-1 0,0 0 0,0 0 0,0 0 0,0 0 0,0 0 0,0 0 0,0 0 0,0 1 1,0-1-1,0 0 0,0 0 0,0 0 0,0 0 0,0 0 0,0 0 0,0 0 0,0 1 0,0-1-118,6 59 2046,-2 0 1,-4 48-2047,2 45 878,5-49-481,3 76 80,13 145 297,-10-178-524,2 5-33,3 61-29,33 434 282,-30-381-455,2 15 98,-17-241-106,-2 0 0,-2-1 0,-3 20-7,0-29 0,-2 21 0,3-1 0,1 1 0,18 835 116,-19-676-104,-2-194-116,-1-17 96,-5-22-3933,1-5-14533</inkml:trace>
+  <inkml:trace contextRef="#ctx0" brushRef="#br0" timeOffset="192173.83">441 200 3456,'0'0'126,"0"0"-1,0 0 1,0 0-1,0 1 1,0-1 0,0 0-1,0 0 1,0 0 0,0 0-1,0 0 1,1 0-1,-1 0 1,0 1 0,0-1-1,0 0 1,0 0 0,0 0-1,0 0 1,0 0-1,0 0 1,0 0 0,1 0-1,-1 0 1,0 0 0,0 1-1,0-1 1,0 0-1,0 0 1,0 0 0,0 0-1,1 0 1,-1 0 0,0 0-1,0 0 1,0 0-1,0 0 1,0 0 0,0 0-1,1 0 1,-1 0 0,0 0-1,0 0 1,0 0-1,0 0 1,0 0 0,0-1-1,1 1 1,-1 0-126,6-5 3471,0-1-7,-6 6-3346,0 0 1,0 0-1,0 0 0,0 0 0,0 0 0,0 0 0,1 0 0,-1 0 0,0 0 0,0 0 0,0 0 0,0 0 0,0 0 0,0 0 0,0 0 0,1 0 0,-1 0 0,0 0 0,0 0 0,0 1 0,0-1 1,0 0-1,0 0 0,0 0 0,0 0 0,1 0 0,-1 0 0,0 0 0,0 0 0,0 0 0,0 0 0,0 1 0,0-1 0,0 0 0,0 0 0,0 0 0,0 0 0,0 0 0,0 0 0,0 0 0,0 1 1,0-1-1,0 0 0,0 0 0,0 0 0,0 0 0,0 0 0,0 0 0,0 0 0,0 1 0,0-1-118,6 59 2046,-2 0 1,-4 48-2047,2 45 878,5-49-481,3 76 80,13 145 297,-10-178-524,2 5-33,3 61-29,33 434 282,-30-381-455,2 15 98,-17-241-106,-2 0 0,-2-1 0,-3 20-7,0-29 0,-2 21 0,3-1 0,1 1 0,18 835 116,-19-676-104,-2-194-116,-1-17 96,-5-22-3933,1-5-14533</inkml:trace>
   <inkml:trace contextRef="#ctx0" brushRef="#br0" timeOffset="194275.079">476 4335 8832,'4'-1'2304,"29"-7"1292,0 2 1,10 1-3597,130-7 1967,-134 11-1186,534 1 4392,-1 32-5074,-94-4 69,297 7 1218,-526-18-511,4 0-324,-83-13-3491,-156-4-15513</inkml:trace>
-  <inkml:trace contextRef="#ctx0" brushRef="#br0" timeOffset="195354.861">494 548 3968,'6'2'7529,"9"2"-3410,53-15 1020,36 7-2946,10-1-480,-9-6-956,142-14-64,80 8-693,300 23 396,-431-3-386,174-11 93,8 0 178,-64 27 569,-251-14-591,25 2 28,102 10 706,-190-17-1039,0 0 0,1 0 0,-1 0 1,0 0-1,1-1 0,-1 1 0,0 0 0,1 0 0,-1 0 1,0-1-1,1 1 0,-1 0 0,0-1 0,0 1 1,1 0-1,-1 0 0,0-1 0,0 1 0,0-1 1,0 1-1,1 0 0,-1-1 0,0 1 0,0 0 0,0-1 1,0 1-1,0 0 0,0-1 0,0 1 0,0-1 1,0 1-1,0 0 0,0-1 0,0 1 0,0 0 0,0-1 1,-1 1-1,1-1 0,0 1 0,0 0 0,0-1 1,-1 1 45,1-2-1639,-2-15-16280</inkml:trace>
+  <inkml:trace contextRef="#ctx0" brushRef="#br0" timeOffset="195354.86">494 548 3968,'6'2'7529,"9"2"-3410,53-15 1020,36 7-2946,10-1-480,-9-6-956,142-14-64,80 8-693,300 23 396,-431-3-386,174-11 93,8 0 178,-64 27 569,-251-14-591,25 2 28,102 10 706,-190-17-1039,0 0 0,1 0 0,-1 0 1,0 0-1,1-1 0,-1 1 0,0 0 0,1 0 0,-1 0 1,0-1-1,1 1 0,-1 0 0,0-1 0,0 1 1,1 0-1,-1 0 0,0-1 0,0 1 0,0-1 1,0 1-1,1 0 0,-1-1 0,0 1 0,0 0 0,0-1 1,0 1-1,0 0 0,0-1 0,0 1 0,0-1 1,0 1-1,0 0 0,0-1 0,0 1 0,0 0 0,0-1 1,-1 1-1,1-1 0,0 1 0,0 0 0,0-1 1,-1 1 45,1-2-1639,-2-15-16280</inkml:trace>
   <inkml:trace contextRef="#ctx0" brushRef="#br0" timeOffset="196779.628">1058 209 2304,'0'0'3840,"4"-2"-342,5 0-1219,-1-2 0,1 1 0,-1-2 1,1 1-1,-1-1 0,6-4-2279,-20 13 2200,6-4-2156,-1 0 1,1 1-1,-1-1 1,0 0-1,1 1 1,-1-1-1,1 1 1,-1-1-1,1 1 0,0-1 1,-1 1-1,1-1 1,-1 1-1,1-1 1,0 1-1,0 0 1,-1-1-1,1 1 1,0 0-1,0-1 1,0 1-1,-1 0-44,1 6 227,-1 0-1,1 0 1,0 0-1,1 0 1,0 0-1,0 2-226,2 23 561,-3-21-397,1-4-91,-1 0 0,-1 1 0,1-1-1,-1 0 1,0 0 0,-1 0 0,1 0 0,-1 0-73,0-3 29,1-1 0,0 1 0,0 0 1,0-1-1,0 1 0,1 0 0,-1 0 0,1 0 0,0-1 1,1 1-1,-1 0 0,0 0 0,1 0 0,0-1 1,0 1-1,0 0 0,1-1 0,-1 1 0,2 2-29,-3-6 5,0 0 0,0 0-1,0 0 1,1 0-1,-1 0 1,0 0-1,0 0 1,0 0 0,0-1-1,0 1 1,0 0-1,0 0 1,0 0 0,0 0-1,0 0 1,0 0-1,0 0 1,0 0-1,0 0 1,1 0 0,-1 0-1,0 0 1,0 0-1,0 0 1,0 0 0,0 0-1,0 0 1,0 0-1,0 0 1,0 0-1,0 0 1,1 0 0,-1 0-1,0 0 1,0 0-1,0 0 1,0 0 0,0 0-1,0 0 1,0 0-1,0 0 1,0 0-1,0 0 1,1 0 0,-1 0-1,0 0 1,0 0-1,0 1-4,2-20 37,-3-24 48,-1 26-67,0 1 0,2-1 0,-1 1 0,2-1 0,1-9-18,-1 21 4,1-1-1,-1 1 0,1 0 0,0-1 1,0 1-1,0 0 0,1 0 0,-1 0 1,1 0-1,1 1 0,-1-1 1,1 1-1,-1 0 0,1 0 0,0 0 1,1 1-1,-1-1 0,2 0-3,0 0 5,0 0 1,0 1-1,1 0 0,-1 0 1,0 1-1,1 0 0,0 0 1,-1 0-1,1 1 0,0 0 1,0 0-1,3 1-5,-7 0 2,-1 0 0,1 0 0,-1 0-1,0 1 1,1-1 0,-1 1 0,0 0 0,1 0 0,-1 0-1,0 0 1,0 0 0,1 0 0,-1 0 0,0 1-1,0-1 1,-1 1 0,1-1 0,0 1 0,0 0 0,-1 0-1,1 0 1,-1 0 0,0 0 0,1 0 0,-1 0 0,0 0-1,0 1 1,-1-1 0,1 0 0,0 1 0,-1-1 0,1 0-1,-1 1 1,0-1 0,0 3-2,0-3 0,0 1 0,0-1 0,0 1 0,0 0 0,-1-1 0,1 1 0,-1-1 0,0 1 0,0-1 0,0 1 0,0-1 0,0 0 0,-1 1 0,1-1 0,-1 0 0,1 0 0,-1 0 0,0 0 0,0 0 0,0 0 0,0-1 0,0 1 0,0-1 0,0 1 0,0-1 0,-1 0 0,1 0 0,-1 0 0,1 0 0,-1 0 0,-12 4 0,1-1 0,-1 0 0,0-1 0,-12 1 0,19-3 0,-3 0 0,1 0 0,20 3 0,1-2 8,-1 0-1,0 1 1,1 0 0,-1 1-1,-1 0 1,1 0-1,-1 1 1,1 1 0,-1 0-1,-1 0 1,1 0 0,-1 1-1,0 0 1,6 9-8,-6-6 7,-1 1 1,0 0-1,3 8-7,13 22-1,-22-40 8,-1-1 1,0 0-1,0 0 0,0 1 1,1-1-1,-1 0 0,0 0 1,0 1-1,1-1 0,-1 0 1,0 0-1,1 0 0,-1 0 0,0 1 1,1-1-1,-1 0 0,0 0 1,1 0-1,-1 0 0,0 0 1,1 0-1,-1 0 0,0 0 1,1 0-1,-1 0 0,0 0 1,1 0-1,-1 0 0,0 0 1,1 0-1,-1 0 0,0-1 1,1 1-1,-1 0 0,0 0 0,1 0 1,-1 0-1,0-1 0,0 1-7,10-10-4338,-6 4-14136</inkml:trace>
   <inkml:trace contextRef="#ctx0" brushRef="#br0" timeOffset="197195.54">1535 182 9344,'-13'12'1871,"12"-10"-1156,1 0 0,-1 0 1,0 1-1,1-1 0,-1 0 0,1 0 1,0 0-1,0 1 0,0-1 0,0 0 1,0 0-1,1 1 0,-1-1 1,0 0-1,1 1-715,2 18 2909,-3-11-2582,1 0 0,0 0 0,1 0 0,0 0 0,0 0 1,1-1-1,1 0 0,0 1 0,0-1 0,3 5-327,-5-12 37,-1 1 0,1 0 0,0-1 0,0 0 0,0 1 0,0-1 0,0 0 0,1 0 0,-1 0 0,0 0 0,1-1 0,0 1 0,-1-1 0,1 1 0,0-1 0,0 0 0,0 0 0,0 0-1,0 0 1,0-1 0,0 1 0,0-1 0,0 0 0,0 0 0,0 0 0,0 0 0,0-1 0,0 1 0,0-1 0,0 1 0,0-1 0,0 0 0,0 0 0,0-1 0,2 0-37,3-3 51,1 1 1,-1-1-1,0 0 1,-1-1-1,1 0 1,-1 0-1,0-1 1,-1 0-1,0 0 1,0 0 0,0-1-1,-1 0 1,4-6-52,-4 2-360,0 1 1,0-1 0,-1 0 0,0 0-1,-1 0 1,-1-1 0,0 1 0,0-1-1,-1 1 1,-1-5 359,0 16-18559</inkml:trace>
   <inkml:trace contextRef="#ctx0" brushRef="#br0" timeOffset="197830.091">1930 139 10368,'-7'61'10797,"10"31"-5983,0-57-2911,-3 35-1903,-2-57 349,0 8 380,3-19-463,2-14-181,12-71 123,-4 19 96,5-5-304,-15 64 24,1 0 0,0 0 0,0 0 0,0 0 0,1 0 0,0 0 0,0 1 0,1-2-24,-3 5 5,-1 0 0,1 0-1,0 0 1,0 0 0,-1 0 0,1 1 0,0-1-1,0 0 1,0 0 0,0 1 0,0-1 0,0 1-1,0-1 1,0 1 0,0-1 0,0 1 0,1 0-1,-1-1 1,0 1 0,0 0 0,0 0 0,0 0-1,1 0 1,-1 0 0,0 0 0,0 0 0,0 0 0,0 1-1,0-1 1,1 0 0,-1 1 0,0-1 0,0 1-1,0-1 1,0 1 0,0-1 0,0 1 0,0 0-1,0 0 1,0 0-5,8 8 10,0 1 0,-1 0-1,-1 0 1,0 1 0,0 0 0,-1 0-1,0 1 1,2 6-10,-1-2 13,2 0-1,0 0 1,0-1-1,3 1-12,-5-6 0,0-1 0,1-1 0,0 0 0,1 0 0,0 0 0,0-1 0,3 2 0,-10-8 0,0 0 0,0 0 0,1 0 0,-1 0 0,0 0 0,0 0 0,0 0 0,1-1 0,-1 1 0,0-1 0,1 0 0,-1 0 0,0 0 0,1 0 0,-1 0 0,0 0 0,1 0 0,-1-1 0,0 1 0,0-1 0,1 0 0,-1 0 0,0 1 0,0-1 0,0-1 0,0 1 0,0 0 0,0 0 0,0-1 0,0 1 0,-1-1 0,1 0 0,0 0 0,-1 1 0,0-1 0,1 0 0,-1 0 0,1-2 0,4-7 8,0 1 0,-1-2 0,-1 1 0,0 0 0,0-1 0,-1 0 0,-1 0 0,1-5-8,1-17 32,-2 1 0,-1-16-32,-2 34 337,0 0-4407,1 8-14596</inkml:trace>
@@ -6380,12 +6463,12 @@
   <inkml:trace contextRef="#ctx0" brushRef="#br0" timeOffset="-199894.502">1379 996 9984,'-1'0'1920,"-1"-1"-1082,0 0 0,0 0 0,0 0 0,-1 0 0,1 1 0,0-1 0,0 1 0,-1-1 0,1 1 0,0 0 0,-1 0 0,1 0 0,-1 0-838,2 0 213,-1 1 1,0-1 0,1 1-1,-1-1 1,1 1 0,-1-1 0,0 1-1,1 0 1,-1 0 0,1 0-1,0 0 1,-1 0 0,1 0 0,0 0-1,0 0 1,0 0 0,-1 1 0,1 0-214,0 0 114,0-1 0,0 1 0,0 0 0,0-1 0,0 1 0,1 0 0,-1 0 0,1 0 0,0-1 0,-1 1 1,1 1-115,0 0 129,0 0 0,0 0 1,0 0-1,1-1 0,-1 1 1,1 0-1,0 1-129,1 0 85,-1 1-1,1-1 1,0 0 0,1 0-1,-1 0 1,1 0 0,-1 0-1,1-1 1,2 2-85,-2-2 42,0 0 0,0-1 1,1 1-1,-1-1 0,1 1 0,0-1 0,0-1 1,0 1-1,0 0 0,0-1 0,1 1-42,2-1-682,-1 0 1,0 0-1,1 0 0,0-1 0,-1 0 1,6 0 681,-11 0-18133</inkml:trace>
   <inkml:trace contextRef="#ctx0" brushRef="#br0" timeOffset="-199511.995">1495 1015 11392,'0'0'2453,"-1"1"-21,0 0-1983,1 0 0,-1 0 1,0 0-1,0 0 0,1 0 1,-1 0-1,1 0 0,-1 1 1,1-1-1,0 0 0,-1 0 1,1 0-1,0 1 0,0-1 1,0 0-1,0 2-449,0 0 338,0 0 0,1 0 0,0 0 0,0 0 1,0 0-1,0 0 0,0 0 0,0 0 0,1 0 0,0 0-338,3 4 381,0 1-1,1-1 0,0 0-380,-4-4 84,1 0 0,0-1 0,0 1 0,0 0 0,0-1-1,1 1 1,-1-1 0,1 0 0,-1 0 0,1-1-1,0 1 1,-1-1 0,1 0 0,1 1-84,1-1 63,1 0 0,-1-1 0,1 1 0,-1-1-1,1 0-62,-4-1 22,1 1 0,-1 0 0,1-1 0,-1 0 0,1 0 0,-1 0 0,0 0-1,0-1 1,1 1 0,-1-1-22,-1 1 6,-1 0 0,1 0 0,-1-1 0,0 1 0,0 0 0,0-1 0,0 1 0,0 0 0,0-1 0,0 0 0,0 1 0,0-1 0,-1 1 0,1-1 0,-1 0 0,1 0-6,0-2 27,-1-1-1,1 1 1,-1 0 0,1-1-1,-1 1 1,-1 0-27,1 1 12,0 0 1,-1 0-1,1 0 0,-1 0 1,0 0-1,0 0 0,0 0 1,0 0-1,0 1 0,-1-1 0,1 0 1,-1 1-1,0-1-12,-1 0 11,0-1-1,0 1 1,0 1 0,-1-1-1,1 0 1,-1 1 0,1 0-1,-1-1 1,-1 1-11,-9-4 0,0 0 0,0 0 0,-9-1 0,19 6 0,2 1 0,0-1 0,0 1 0,1-1 0,-1 1 0,0 0 0,0 0 0,0-1 0,-2 2 0,4-1 23,0 0-1,0 0 1,0 0 0,0 0-1,0 0 1,0 0 0,0 0-1,0 0 1,0 0 0,0 0-1,0 0 1,-1 0 0,1 0-1,0 0 1,0 0 0,0 0-1,0 0 1,0 0-1,0 0 1,0 0 0,0 0-1,0 0 1,0 0 0,0 1-1,0-1 1,0 0 0,0 0-1,0 0 1,0 0 0,0 0-1,0 0 1,0 0 0,0 0-1,0 0 1,0 0 0,0 0-1,0 1 1,0-1-1,0 0 1,0 0-23,0 1-2794,0 0 970,0-1-16735</inkml:trace>
   <inkml:trace contextRef="#ctx0" brushRef="#br0" timeOffset="-198994.651">1765 1026 11136,'0'0'2688,"1"2"-64,-1 2-1110,1 1 1,-1-1-1,1 0 1,1 1-1,0 1-1514,-2-4 263,1 0-1,0 1 0,1-1 1,-1 0-1,0 0 1,1 0-1,-1 0 1,1 0-1,0 0 1,1 1-263,-3-3 31,0 0-1,0 0 1,0 1 0,0-1 0,0 0 0,0 0 0,1 0 0,-1 0 0,0 0 0,0 0 0,0 0 0,0 0 0,0 0 0,0 0 0,1 0 0,-1 0 0,0 0 0,0 1 0,0-1 0,0 0 0,1 0 0,-1 0 0,0 0 0,0 0 0,0 0 0,0-1 0,0 1 0,1 0 0,-1 0 0,0 0-31,0 0 28,0 0-1,0 0 1,0-1 0,1 1 0,-1 0 0,0 0 0,0 0-1,0-1 1,0 1 0,0 0 0,0 0 0,0-1 0,0 1-1,0 0 1,0 0 0,0-1-28,-1-11 343,1 12-311,-1-3 50,-1-7 136,1 1 0,0-1 1,0 1-1,1-3-218,0 9 23,0 0 0,0 1 0,1-1 0,-1 0 0,1 0 0,0 1 0,0-1 0,0 0 0,0 1 0,0-1 0,0 1 0,1 0-1,0-1 1,-1 1 0,1 0 0,1-2-23,0 2 16,-1 0-1,1 0 1,-1 1-1,1-1 0,0 0 1,0 1-1,0 0 0,0 0 1,0-1-1,0 2 1,0-1-1,0 0 0,0 1 1,0-1-1,0 1 0,0 0 1,3 0-16,1 1 28,-1 0 1,1 0 0,-1 0-1,0 1 1,1 0 0,-1 0-1,0 0 1,1 2-29,-1-1 0,1 0 0,-1 1 0,-1 0 0,1 0 0,-1 1 0,1-1 0,-1 1 0,0 1 0,-2-2 0,1 0 0,-1 0 0,-1 0 0,1 1 0,-1-1 0,1 1 0,-1-1 0,-1 1 0,1 0 0,0 0 0,-1 3 0,0-6 102,-1 0 0,0-1 0,0 1 0,0 0 0,0-1 0,0 1 0,-1 0-102,-1 7-4532,2-9-13921</inkml:trace>
-  <inkml:trace contextRef="#ctx0" brushRef="#br0" timeOffset="-198359.705">2251 1029 9984,'0'0'2560,"0"0"-22,-1-1-63,-7-7-547,1 1 0,-2 0 0,1 0 0,-8-4-1928,12 9 131,1 0 0,0 1 1,-1-1-1,1 1 0,-1-1 1,0 1-1,1 1 0,-1-1 1,0 0-1,1 1 0,-1 0 1,0 0-1,0 0 0,1 0 1,-1 0-1,0 1-131,-1 0 141,0 0 1,1 1-1,-1-1 1,-2 2-142,4-1 94,1-1 1,-1 0-1,1 1 1,-1 0 0,1-1-1,0 1 1,-1 0-1,0 1-94,3-2 19,-1 0 1,1 0-1,-1-1 0,0 1 0,1 0 0,-1 0 0,1 0 0,0 0 0,-1 0 0,1 0 0,0-1 0,-1 1 0,1 0 0,0 0 0,0 0 0,0 0 0,0 0 0,0 0-19,0 1 39,0-1-1,1 0 1,-1 0-1,1 0 1,-1 1-1,1-1 1,-1 0 0,1 0-1,-1 0 1,1 0-1,0 0 1,0 1-39,2 1 97,1 0 0,-1 1-1,1-1 1,0-1 0,0 1 0,2 1-97,-1-1 0,1 0 0,-1-1 0,1 1 0,0-1 0,0 0 0,0-1 0,0 1 0,0-1 0,5 0 0,-7-1 0,0 0 0,0 0 0,0 0 0,0 0 0,0-1 0,0 0 0,-1 0 0,1 0 0,0 0 0,0 0 0,0-1 0,-1 0 0,1 0 0,-1 0 0,2-1 0,-4 2 4,1-1-1,-1 1 1,1 0-1,-1-1 1,0 0-1,0 1 1,0-1 0,0 0-1,0 1 1,0-1-1,0 0 1,-1 0-1,1 0 1,0 0-1,-1 0 1,0 1 0,1-1-1,-1 0-3,0-6 16,0 1 0,0 0 0,0 0 0,-1-2-16,0 0 12,-1 0-1,0 1 1,0 0 0,-1-1-1,0 1 1,0 0 0,-1 1-1,0-1 1,0 0-1,-1 1 1,0-1-12,4 8 5,0-1 1,0 0-1,1 0 0,-1 0 1,0 1-1,0-1 0,0 0-5,1 1 2,0 0-1,-1 0 0,1 0 0,0 0 1,0 0-1,0-1 0,0 1 0,0 0 1,0 0-1,-1 0 0,1 0 0,0 0 1,0 0-1,0 0 0,0 0 0,-1 0 0,1 0 1,0 0-1,0 0 0,0 0 0,0 0 1,0 0-1,-1 0 0,1 0 0,0 0 1,0 0-1,0 1 0,0-1 0,0 0 1,-1 0-1,1 0 0,0 0 0,0 0 1,0 0-1,0 0 0,0 0 0,0 1 0,0-1 1,0 0-1,-1 0 0,1 0 0,0 0 1,0 0-1,0 0 0,0 1 0,0-1 1,0 0-1,0 0 0,0 0 0,0 0 1,0 1-1,0-1 0,0 0 0,0 0 1,0 0-1,0 0-1,0 2 3,0 0 0,0 0 0,0 0-1,0 0 1,0-1 0,1 1 0,-1 0 0,1 0 0,0 1-3,2 4-4,2 6 4,-2-7-1,6 11 1,0 0 0,3 1 0,23 32 0,-17-24 0,-7-13 806,-4-5-5345,-6-7-14127</inkml:trace>
+  <inkml:trace contextRef="#ctx0" brushRef="#br0" timeOffset="-198359.706">2251 1029 9984,'0'0'2560,"0"0"-22,-1-1-63,-7-7-547,1 1 0,-2 0 0,1 0 0,-8-4-1928,12 9 131,1 0 0,0 1 1,-1-1-1,1 1 0,-1-1 1,0 1-1,1 1 0,-1-1 1,0 0-1,1 1 0,-1 0 1,0 0-1,0 0 0,1 0 1,-1 0-1,0 1-131,-1 0 141,0 0 1,1 1-1,-1-1 1,-2 2-142,4-1 94,1-1 1,-1 0-1,1 1 1,-1 0 0,1-1-1,0 1 1,-1 0-1,0 1-94,3-2 19,-1 0 1,1 0-1,-1-1 0,0 1 0,1 0 0,-1 0 0,1 0 0,0 0 0,-1 0 0,1 0 0,0-1 0,-1 1 0,1 0 0,0 0 0,0 0 0,0 0 0,0 0 0,0 0-19,0 1 39,0-1-1,1 0 1,-1 0-1,1 0 1,-1 1-1,1-1 1,-1 0 0,1 0-1,-1 0 1,1 0-1,0 0 1,0 1-39,2 1 97,1 0 0,-1 1-1,1-1 1,0-1 0,0 1 0,2 1-97,-1-1 0,1 0 0,-1-1 0,1 1 0,0-1 0,0 0 0,0-1 0,0 1 0,0-1 0,5 0 0,-7-1 0,0 0 0,0 0 0,0 0 0,0 0 0,0-1 0,0 0 0,-1 0 0,1 0 0,0 0 0,0 0 0,0-1 0,-1 0 0,1 0 0,-1 0 0,2-1 0,-4 2 4,1-1-1,-1 1 1,1 0-1,-1-1 1,0 0-1,0 1 1,0-1 0,0 0-1,0 1 1,0-1-1,0 0 1,-1 0-1,1 0 1,0 0-1,-1 0 1,0 1 0,1-1-1,-1 0-3,0-6 16,0 1 0,0 0 0,0 0 0,-1-2-16,0 0 12,-1 0-1,0 1 1,0 0 0,-1-1-1,0 1 1,0 0 0,-1 1-1,0-1 1,0 0-1,-1 1 1,0-1-12,4 8 5,0-1 1,0 0-1,1 0 0,-1 0 1,0 1-1,0-1 0,0 0-5,1 1 2,0 0-1,-1 0 0,1 0 0,0 0 1,0 0-1,0-1 0,0 1 0,0 0 1,0 0-1,-1 0 0,1 0 0,0 0 1,0 0-1,0 0 0,0 0 0,-1 0 0,1 0 1,0 0-1,0 0 0,0 0 0,0 0 1,0 0-1,-1 0 0,1 0 0,0 0 1,0 0-1,0 1 0,0-1 0,0 0 1,-1 0-1,1 0 0,0 0 0,0 0 1,0 0-1,0 0 0,0 0 0,0 1 0,0-1 1,0 0-1,-1 0 0,1 0 0,0 0 1,0 0-1,0 0 0,0 1 0,0-1 1,0 0-1,0 0 0,0 0 0,0 0 1,0 1-1,0-1 0,0 0 0,0 0 1,0 0-1,0 0-1,0 2 3,0 0 0,0 0 0,0 0-1,0 0 1,0-1 0,1 1 0,-1 0 0,1 0 0,0 1-3,2 4-4,2 6 4,-2-7-1,6 11 1,0 0 0,3 1 0,23 32 0,-17-24 0,-7-13 806,-4-5-5345,-6-7-14127</inkml:trace>
   <inkml:trace contextRef="#ctx0" brushRef="#br0" timeOffset="-197942.585">2506 935 13056,'-10'-1'2567,"-2"0"3830,-11 1-6397,19 0 372,1 0-1,0 1 1,0-1 0,-1 1-1,1 0 1,0 0-1,0 0 1,0 0 0,-2 1-372,4-2 76,1 1 0,-1-1 0,0 1 1,1-1-1,-1 1 0,0 0 1,1-1-1,-1 1 0,1 0 0,-1-1 1,1 1-1,-1 0 0,1 0 1,-1-1-1,1 1 0,0 0 0,0 0 1,-1 0-1,1-1 0,0 1 1,0 0-1,0 0 0,0 0 0,0 0 1,0 0-1,0-1 0,0 1 1,0 0-1,0 0 0,0 0 0,1 0-76,0 2 89,0 0-1,0 0 1,0 0-1,0 0 0,1-1 1,0 1-1,-1 0 0,1-1-88,3 4 145,0-1-1,1 1 1,-1-1-1,5 3-144,-2-2 234,0 1 0,0 1-234,-6-6 27,0 1-1,0 0 1,0-1 0,0 1-1,0 0 1,-1 0-1,1 0 1,0 1-27,-2-2 10,1-1 1,-1 0-1,0 1 0,0-1 1,1 0-1,-1 1 0,0-1 1,0 1-1,0-1 0,0 0 1,0 1-1,-1-1 0,1 1 1,0-1-1,-1 0 0,0 2-10,1-2 11,-1 0 0,1 0 0,-1 0 0,0 0 0,0 0 0,1 0 0,-1 0 0,0 0 0,0-1 0,0 1 0,0 0 0,0 0 0,0-1 0,0 1 0,-1-1 0,1 1 0,0-1 0,-1 1-11,-2 0 77,-1 0 0,1 0 0,0-1 0,-1 1 1,-2-1-78,-5-1-3949,-3 0 3949,14 1-18559</inkml:trace>
   <inkml:trace contextRef="#ctx0" brushRef="#br0" timeOffset="-195625.528">676 2256 10496,'0'0'1813,"1"0"86,9-2 1160,0 0 1,0 1 0,7 0-3060,-2 0 783,13-2 207,42-3 342,-24 1-6790,-45 5-8920</inkml:trace>
-  <inkml:trace contextRef="#ctx0" brushRef="#br0" timeOffset="-195289.71">808 2162 12160,'0'5'2176,"-1"4"127,1 2 1,0 3-256,2 1 128,0 2-1152,2-1 0,0 0-640,1-1 128,1-2-384,0-3 128,1-2-128,-2-3 0,0-3-128,-1-1 0,-4-1-19583</inkml:trace>
+  <inkml:trace contextRef="#ctx0" brushRef="#br0" timeOffset="-195289.711">808 2162 12160,'0'5'2176,"-1"4"127,1 2 1,0 3-256,2 1 128,0 2-1152,2-1 0,0 0-640,1-1 128,1-2-384,0-3 128,1-2-128,-2-3 0,0-3-128,-1-1 0,-4-1-19583</inkml:trace>
   <inkml:trace contextRef="#ctx0" brushRef="#br0" timeOffset="-194686.849">1027 2158 8960,'0'0'2325,"-1"0"0,-2-1-1596,0 0 0,0 1-1,0-1 1,0 1 0,0 0 0,0-1-1,0 2 1,0-1 0,0 0 0,0 0-729,-2 1 701,-1 1 0,1-1 1,-1 1-1,1 0 1,-1 1-702,3-2 157,1 0 0,0 0 0,0 0 1,0 1-1,1-1 0,-1 1 1,0-1-1,0 1 0,1 0 0,-2 1-157,3-3 54,-1 1-1,1 0 1,-1 0 0,1 0-1,-1-1 1,1 1-1,0 0 1,-1 0-1,1 0 1,0 0-1,0 0 1,0 0-1,0 0 1,-1 0-1,1 0 1,1-1 0,-1 1-1,0 0 1,0 0-1,0 0 1,0 0-1,1 0 1,-1 0-1,0 0 1,1 0-1,-1-1 1,0 1 0,1 0-54,0 1 79,1 0 0,-1-1 1,0 1-1,1-1 0,0 1 1,-1-1-1,1 0 1,1 1-80,3 2 456,6 2-456,5 2 231,-10-4-110,0 1 0,-1-1 0,4 5-121,-7-7 30,-1 0-1,0 1 1,0-1 0,0 0 0,0 1 0,0 0 0,-1-1 0,1 1 0,-1 0-1,1 2-29,-1-3 12,-1-1 0,0 0 0,1 0-1,-1 1 1,0-1 0,0 0 0,0 0-1,0 1 1,0-1 0,0 0 0,0 1-1,-1-1 1,1 0 0,0 0-1,-1 0 1,1 1 0,-1-1 0,1 0-1,-1 0 1,0 0 0,0 0 0,1 0-1,-1 0 1,0 0 0,0 0 0,0 0-1,0 0 1,0-1 0,0 1-12,-2 2 21,-1-1 1,0 0-1,1 0 1,-1 0-1,0-1 1,0 1-1,0-1 0,-2 0-21,-4 1 47,1-1 0,-1 0 0,0 0 0,0-1 0,-7-2-47,14 2 0,0 0 0,0-1 0,-1 1 0,1-1 0,0 0 0,1 0 812,1 0-5191,1 1 4234,0-1-18414</inkml:trace>
-  <inkml:trace contextRef="#ctx0" brushRef="#br0" timeOffset="-194153.642">1058 2261 10880,'0'0'2325,"2"0"22,10-1 1791,1 0 1,4-1-4139,8-2 1774,-15 3-1344,1 0 0,-1-1 0,0 0 1,0-1-1,1-1-430,-10 4 35,-1 0 0,1-1 0,0 1 0,0-1 0,0 1 1,-1-1-1,1 1 0,0-1 0,-1 0 0,1 1 0,0-1 0,-1 0 0,1 0 0,-1 1 1,1-1-1,-1 0 0,1 0-35,-1 0 39,1-1 0,-1 1 0,0 0 1,0 0-1,1-1 0,-1 1 0,0 0 1,0-1-1,0 1 0,-1 0 0,1-1-39,0-1 48,-1 0 0,0 1 0,0-1 1,0 1-1,0-1 0,0 1 0,0 0 0,-1-1 0,1 1 0,-1 0 0,0-1-48,0 1 28,-1 0 1,1 0-1,0 0 0,-1 0 1,1 1-1,-1-1 0,1 1 1,-1 0-1,0 0 1,0 0-1,0 0 0,1 0 1,-1 1-1,-1-1-28,2 1 12,0-1 0,1 1 0,-1 0 0,0 0 0,0 0 0,0 1 0,0-1 0,1 0 0,-1 1 0,0-1 0,0 1 0,1-1 0,-1 1 0,0 0 0,1 0 0,-1 0 0,0 0 0,1 0 0,0 0 0,-1 0 0,1 0 0,-2 2-12,1 0 15,1-1-1,-1 1 0,0 0 0,1 0 0,0-1 0,-1 1 0,1 0 0,0 0 0,1 0 0,-1 1 0,0-1 1,1 0-1,0 0 0,-1 0 0,2 0 0,-1 1 0,0-1 0,1 2-14,0-1 15,0 0 1,0 0-1,0 0 1,1 0-1,-1 0 1,1-1-1,0 1 0,0-1 1,1 1-1,-1-1 1,1 0-1,-1 0 0,1 0 1,2 2-16,0-1 4,1 0 0,-1-1 0,1 1 0,0-1 1,0 0-1,5 1-4,-2 0-6,1-1-1,-1-1 1,0 0 0,6 0 6,4-1-424,-13-1-3056,-4 0-14994</inkml:trace>
+  <inkml:trace contextRef="#ctx0" brushRef="#br0" timeOffset="-194153.643">1058 2261 10880,'0'0'2325,"2"0"22,10-1 1791,1 0 1,4-1-4139,8-2 1774,-15 3-1344,1 0 0,-1-1 0,0 0 1,0-1-1,1-1-430,-10 4 35,-1 0 0,1-1 0,0 1 0,0-1 0,0 1 1,-1-1-1,1 1 0,0-1 0,-1 0 0,1 1 0,0-1 0,-1 0 0,1 0 0,-1 1 1,1-1-1,-1 0 0,1 0-35,-1 0 39,1-1 0,-1 1 0,0 0 1,0 0-1,1-1 0,-1 1 0,0 0 1,0-1-1,0 1 0,-1 0 0,1-1-39,0-1 48,-1 0 0,0 1 0,0-1 1,0 1-1,0-1 0,0 1 0,0 0 0,-1-1 0,1 1 0,-1 0 0,0-1-48,0 1 28,-1 0 1,1 0-1,0 0 0,-1 0 1,1 1-1,-1-1 0,1 1 1,-1 0-1,0 0 1,0 0-1,0 0 0,1 0 1,-1 1-1,-1-1-28,2 1 12,0-1 0,1 1 0,-1 0 0,0 0 0,0 0 0,0 1 0,0-1 0,1 0 0,-1 1 0,0-1 0,0 1 0,1-1 0,-1 1 0,0 0 0,1 0 0,-1 0 0,0 0 0,1 0 0,0 0 0,-1 0 0,1 0 0,-2 2-12,1 0 15,1-1-1,-1 1 0,0 0 0,1 0 0,0-1 0,-1 1 0,1 0 0,0 0 0,1 0 0,-1 1 0,0-1 1,1 0-1,0 0 0,-1 0 0,2 0 0,-1 1 0,0-1 0,1 2-14,0-1 15,0 0 1,0 0-1,0 0 1,1 0-1,-1 0 1,1-1-1,0 1 0,0-1 1,1 1-1,-1-1 1,1 0-1,-1 0 0,1 0 1,2 2-16,0-1 4,1 0 0,-1-1 0,1 1 0,0-1 1,0 0-1,5 1-4,-2 0-6,1-1-1,-1-1 1,0 0 0,6 0 6,4-1-424,-13-1-3056,-4 0-14994</inkml:trace>
   <inkml:trace contextRef="#ctx0" brushRef="#br0" timeOffset="-193767.102">1358 2134 10112,'0'1'2816,"-1"17"6180,-1-1-5141,1 8-3012,1-17-624,1 0 0,0 0 0,0 0 0,1 3-219,-2-9 91,1 1 1,0 0 0,1 0-1,-1-1 1,0 1 0,1-1-1,-1 1 1,1-1-1,0 0 1,0 1 0,0-1-1,0 0 1,1 0-92,1 2 104,0-1 0,0-1 0,1 1 0,-1 0 1,1-1-1,-1 0 0,2 0-104,-3-1 23,0 0-1,0-1 1,1 1 0,-1-1 0,0 0-1,0 1 1,0-2 0,0 1 0,0 0 0,1-1-1,1 0-22,4-1 52,0-1 0,0 0-1,2-1-51,-4 0-3648,-6 4-14591</inkml:trace>
   <inkml:trace contextRef="#ctx0" brushRef="#br0" timeOffset="-193404.303">1290 2202 12928,'0'0'2816,"6"-1"-1,3 0-2303,5 0 128,2-1 1280,7-1 128,6-2-1280,-3 2 0,1-1-640,-1 0 128,-26 4-19071</inkml:trace>
   <inkml:trace contextRef="#ctx0" brushRef="#br0" timeOffset="-192982.19">1567 2102 10496,'0'0'2304,"0"0"0,1 9 255,1-2 1,0 2-1280,1 1 128,0 1-256,1 1 0,0 2-768,1 1 128,0 1 0,-1-4 128,-1-2-384,-1-3 0,-2-4-128,0-1 0,0-2-20735</inkml:trace>
@@ -6407,7 +6490,7 @@
   <inkml:trace contextRef="#ctx0" brushRef="#br0" timeOffset="-185779.263">1978 2569 8448,'15'-1'9482,"0"0"-4840,-7 1-3853,-1-2 0,1 1-1,-1-1 1,8-2-789,-12 3 345,0-1 0,0 1 0,1-1-1,1-1-344,-4 2 78,0 0-1,0 0 0,0 0 0,0 0 0,0 0 0,0 0 0,0 0 0,0 0 0,0-1 0,0 1 0,0 0 0,-1-1-77,1-1 111,0 0-1,0 1 0,0-1 1,-1 0-1,0 0 1,1 1-1,-1-1 0,0 0 1,-1 0-1,1 0 1,0 0-111,0 2 29,-1-1-1,1 0 1,-1 1 0,1-1 0,-1 1 0,1-1 0,-1 1 0,0-1-1,0 1 1,1 0 0,-1-1 0,0 1 0,0 0 0,-1 0 0,1-1 0,0 1-1,0 0 1,0 0 0,-1 0 0,1 1-29,-2-2 24,0 1-1,1 0 1,-1 0 0,0 1-1,1-1 1,-1 1-1,0-1 1,0 1 0,0 0-1,0 0 1,0 0-1,-2 1-23,1-1 26,0 1-1,0 0 1,1 0-1,-1 0 0,0 1 1,1-1-1,-1 1 1,1 0-1,-1 0-25,2 0 13,-1-1-1,1 1 0,0 1 1,-1-1-1,1 0 1,0 0-1,1 1 1,-1-1-1,0 1 1,1-1-1,-1 1 0,1 0 1,0 0-1,0 0 1,0 0-1,0 0 1,0 0-1,1 0-12,-1 0 8,1 0 1,0 0-1,0 0 1,0-1-1,0 1 1,0 0-1,1 0 0,-1 0 1,1 0-1,0 0 1,0-1-1,0 1 1,0 0-1,0-1 0,1 1 1,-1-1-1,1 1 1,-1-1-1,2 1-8,1 1 0,0 0 0,0-1 0,0 1 0,1-1 0,0 0 0,-1 0 0,3 0 0,-1 0 0,0 0 0,0 0 0,1-1 0,0 0 0,4 1 0,-7-3 163,-1 0 0,1 1 0,-1-1 1,1-1-1,3 1-163,6-3-4592,-11 3-14287</inkml:trace>
   <inkml:trace contextRef="#ctx0" brushRef="#br0" timeOffset="-185342.018">2185 2497 11648,'0'0'4096,"-2"3"127,0 2-3711,-1 2 128,0 1 1024,0 1 128,1 1-1024,1 1 128,3-1-256,0 1 128,1-1-384,1 0 128,1-1-384,2-3 128,0-1-256,1-3 0,-8-2-21247</inkml:trace>
   <inkml:trace contextRef="#ctx0" brushRef="#br0" timeOffset="-184952.835">2277 2540 9984,'0'0'3712,"-1"1"-3125,0-1 0,0 1 0,0-1 1,1 1-1,-1 0 0,0 0 0,0-1 0,1 1 1,-1 0-1,1 0 0,-1 0 0,1 0 1,-1 0-1,1 0 0,-1 0-587,1 0 411,-1 1-1,1 0 0,0 0 1,0-1-1,-1 1 1,1 0-1,0 0 0,1 1-410,-1 2 338,1-1 0,0 1 0,1 0 0,-1 0-1,3 4-337,-3-6 78,1 0 0,-1 0-1,1-1 1,0 1 0,0-1-1,0 1 1,0-1 0,0 0-1,0 0 1,1 0 0,-1 0-1,1 0 1,-1 0 0,1 0-1,0-1 1,0 0 0,0 1-1,0-1 1,0 0 0,0-1-1,0 1 1,0 0-1,0-1 1,0 0 0,3 1-78,-3-1 35,-1-1-1,1 1 1,0 0 0,-1-1 0,1 1-1,-1-1 1,2 0-35,-3 0 18,1 0 0,-1 1 0,0-1 0,0 0 0,0 1 0,1-1 0,-1 0-1,0 0 1,0 0 0,0 0 0,-1 0 0,1 0 0,0-1 0,0 1 0,0 0-18,0-2 11,0 1 1,0 0 0,0 0-1,-1-1 1,1 1 0,-1 0-1,1-1 1,-1 1-1,0 0 1,0-1 0,0 1-1,0-1 1,0 1 0,0 0-1,-1-1 1,1 1 0,-1 0-1,0-1 1,1 1-1,-1 0 1,0 0 0,-1-2-12,-2-3 5,0 1 0,-1-1 0,0 1 1,1 0-1,-2 0 0,0 0-5,1 1 20,0 1 0,0 0 0,0 0 0,-1 1 0,1-1-1,-1 1 1,-5-2-20,9 5 12,0-1 0,0 0-1,0 1 1,0-1-1,0 1 1,-2 0-12,4 0 2,-1 0 0,0 0 0,1 0 1,-1 0-1,1 0 0,-1 0 0,1 0 1,-1 0-1,1 1 0,-1-1 0,1 0 0,-1 0-2,1 1 1,-1-1-1,1 0 1,0 0-1,0 0 1,-1 1-1,1-1 1,0 0-1,0 0 1,0 1-1,0-1 1,-1 0-1,1 1 1,0-1 0,0 0-1,0 0 1,0 1-1,0-1 1,0 0-1,0 1 1,0-1-1,0 1 0,0 3-3733,1-3-14933</inkml:trace>
-  <inkml:trace contextRef="#ctx0" brushRef="#br0" timeOffset="-184608.237">2425 2534 12032,'0'1'3328,"11"14"4063,-1 2-4545,6 8-1094,2 0 39,-18-25-1784,0 0-1,0 0 1,0 0-1,0 0 0,0 1 1,0-1-1,0 0 0,0 0 1,0 0-1,0 0 0,0 0 1,0 0-1,0 0 1,0 0-1,0 0 0,0 0 1,1 0-1,-1 0 0,0 0 1,0 0-1,0 0 1,0 0-1,0 0 0,0 0 1,0 0-1,0 0 0,0 0 1,0 0-1,0 0 0,0 0 1,0 0-1,0 0 1,0 0-1,0 0 0,0 0 1,0 0-1,0 0 0,1 0 1,-1 0-1,0 0 0,0 0 1,0 0-1,0 0 1,0 0-1,0 0 0,0 0 1,0 0-1,0 0 0,0 0 1,0 0-7,1-4 171,-1-7-28,0 10-114,0-4 2,0 0 1,0 0-1,1 0 0,0 0 1,0 0-1,0 0 1,0 0-1,1 0 0,1-3-31,-1 5 25,-1 0 0,1 1 0,0-1-1,0 0 1,0 1 0,0-1 0,1 0-25,-2 2 7,1-1 0,0 1 0,0 0 0,-1-1 0,1 1 0,0 0 0,0 0 0,0 0 0,0 1 0,0-1 0,1 0-7,-1 1 8,1 0-1,-1 0 1,1-1 0,-1 1-1,1 1 1,-1-1 0,0 0-1,1 1 1,-1-1 0,1 1-1,-1 0 1,0 0 0,1 0-1,-1 0 1,0 0 0,2 1-8,-1 0 17,1 1 0,-1-1 0,0 1 0,0 0 1,0 0-1,0 0 0,0 0 0,-1 1 0,1 0-17,0 1 35,-1 0-1,0-1 0,0 1 0,0 0 1,-1 0-1,1 5-34,3 9 157,-5-19-142,0 1 0,0 0 0,1 0 1,-1-1-1,0 1 0,1 0 0,-1-1 0,1 1 0,-1-1 0,1 1 0,-1 0 1,1-1-1,-1 1 0,1-1 0,-1 1 0,1-1 0,0 0 0,-1 1 0,1-1 1,0 0-1,-1 1-15,6 0-3902,-4 0-15297</inkml:trace>
+  <inkml:trace contextRef="#ctx0" brushRef="#br0" timeOffset="-184608.238">2425 2534 12032,'0'1'3328,"11"14"4063,-1 2-4545,6 8-1094,2 0 39,-18-25-1784,0 0-1,0 0 1,0 0-1,0 0 0,0 1 1,0-1-1,0 0 0,0 0 1,0 0-1,0 0 0,0 0 1,0 0-1,0 0 1,0 0-1,0 0 0,0 0 1,1 0-1,-1 0 0,0 0 1,0 0-1,0 0 1,0 0-1,0 0 0,0 0 1,0 0-1,0 0 0,0 0 1,0 0-1,0 0 0,0 0 1,0 0-1,0 0 1,0 0-1,0 0 0,0 0 1,0 0-1,0 0 0,1 0 1,-1 0-1,0 0 0,0 0 1,0 0-1,0 0 1,0 0-1,0 0 0,0 0 1,0 0-1,0 0 0,0 0 1,0 0-7,1-4 171,-1-7-28,0 10-114,0-4 2,0 0 1,0 0-1,1 0 0,0 0 1,0 0-1,0 0 1,0 0-1,1 0 0,1-3-31,-1 5 25,-1 0 0,1 1 0,0-1-1,0 0 1,0 1 0,0-1 0,1 0-25,-2 2 7,1-1 0,0 1 0,0 0 0,-1-1 0,1 1 0,0 0 0,0 0 0,0 0 0,0 1 0,0-1 0,1 0-7,-1 1 8,1 0-1,-1 0 1,1-1 0,-1 1-1,1 1 1,-1-1 0,0 0-1,1 1 1,-1-1 0,1 1-1,-1 0 1,0 0 0,1 0-1,-1 0 1,0 0 0,2 1-8,-1 0 17,1 1 0,-1-1 0,0 1 0,0 0 1,0 0-1,0 0 0,0 0 0,-1 1 0,1 0-17,0 1 35,-1 0-1,0-1 0,0 1 0,0 0 1,-1 0-1,1 5-34,3 9 157,-5-19-142,0 1 0,0 0 0,1 0 1,-1-1-1,0 1 0,1 0 0,-1-1 0,1 1 0,-1-1 0,1 1 0,-1 0 1,1-1-1,-1 1 0,1-1 0,-1 1 0,1-1 0,0 0 0,-1 1 0,1-1 1,0 0-1,-1 1-15,6 0-3902,-4 0-15297</inkml:trace>
   <inkml:trace contextRef="#ctx0" brushRef="#br0" timeOffset="-184230.608">2788 2546 11392,'-1'-1'3712,"-2"-1"-2176,-1-1 1,0 1 0,0 0 0,-2 0-1537,2 0 384,1 1-1,0 1 1,0-1 0,0 0-1,0 1 1,-1 0-1,1-1 1,0 1 0,-1 1-1,-1-1-383,0 1 272,1 0-1,0 0 0,0 0 1,0 0-1,0 1 1,1 0-1,-1-1 0,0 2 1,-2 0-272,5-2 68,-1 1 0,0-1-1,1 1 1,-1-1 0,1 1 0,-1-1 0,1 1 0,0 0 0,0 0 0,-1-1 0,1 1 0,1 0 0,-1 0 0,0 0 0,0 0 0,1 0 0,-1 1 0,1-1-1,-1 0-67,1 0 37,0 0-1,1 0 0,-1 0 0,0 0 0,0 0 0,1 0 1,-1 0-1,1-1 0,0 1 0,-1 0 0,1 0 0,0 0-36,1 1 59,0 0-1,1 1 0,-1-1 0,0 0 1,2 1-59,-1-2 44,-1 0-1,1 0 1,-1 0 0,1 0 0,0 0 0,-1-1 0,1 1-1,0-1 1,0 1 0,2-1-44,-3 0 15,0-1 1,0 1-1,0-1 0,0 0 0,0 0 1,0 0-1,0 0 0,1 0 0,-1 0 1,0 0-1,0-1 0,0 1 1,0-1-1,0 1 0,0-1 0,1-1-15,1 0 16,-1 0 0,1 0-1,-1 0 1,0-1 0,0 1-1,0-1 1,0-1-16,1-1 26,0 0 0,0 0 0,-1 0 0,2-4-26,-1 2 25,-1-1 0,0 0 0,-1 0 0,1 0 0,-2 0-1,2-5-24,-1-5 75,-1 0-1,0-8-74,-1 18 36,-1 0 0,1 0-1,-2-5-35,0 9 0,2 4 0,0 0 0,0 0 0,0 0 0,0 0 0,0 0 0,0 0 0,0 0 0,0 0 0,-1 0 0,1 0 0,0 0 0,0 0 0,0 0 0,0 0 0,0 0 0,0 0 0,0 0 0,0 0 0,0 0 0,0 0 0,0 0 0,0 0 0,0 0 0,-1 0 0,1 0 0,0 0 0,0 0 0,0 0 0,0 0 0,0 0 0,0 0 0,0 0 0,-1 0 0,1 0 0,0 1 0,0-1 0,0 0 0,-1 1 0,1-1 0,0 0 0,0 0 0,0 1 0,0-1 0,0 0 0,-1 1 0,1-1 0,0 0 0,0 1 0,0-1 0,0 1 0,0 5 0,0 1 1,0 0-1,1-1 0,0 4 0,1 0 20,4 32 215,3 5-235,-6-30 59,2 0-59,-3-12 22,0 1 1,0 0 0,1 0-1,1 2-22,-3-7 15,-1 0 0,1 0 0,0 0 0,0 0-1,0 0 1,0 0 0,0 0 0,0 0 0,0 0-15,0 0 4,-1-1 0,1 0 0,-1 0 1,0 0-1,1 1 0,0-1 0,-1 0 0,1 0 1,-1 0-1,1 0 0,-1 0 0,1 0 1,-1 0-1,1 0 0,-1 0 0,1 0 1,-1 0-1,1 0 0,-1 0 0,1-1 0,-1 1 1,1 0-1,-1 0 0,1-1-4,5-2-3861,-5 3-15445</inkml:trace>
   <inkml:trace contextRef="#ctx0" brushRef="#br0" timeOffset="-183879.928">2967 2494 10752,'-1'0'3840,"-1"0"-3130,0 0 1,0 0 0,0 1-1,0-1 1,0 0-1,0 1 1,0-1 0,0 1-1,0 0 1,0 0 0,0 0-1,1 0 1,-2 1-711,1-1 162,1 0 1,0 0-1,0 0 0,0 0 0,0 1 1,0-1-1,0 0 0,0 1 1,0-1-1,0 1 0,1-1 0,-1 1 1,1-1-1,-1 1 0,1-1 1,-1 1-1,1 0 0,0-1-162,0 2 206,0 0 0,0 0-1,0-1 1,0 1 0,1 0 0,0 1-206,5 18 914,-1-6-439,-3-9-407,0-1 1,-1 1-1,0 0 0,0 0 0,-1 2-68,0-8 6,0-1 0,0 1 1,0 0-1,0-1 0,0 1 0,0 0 0,-1-1 0,1 1 0,0 0 0,0-1 0,-1 1 0,1-1 0,0 1 0,-1-1 0,1 1 0,-1 0 0,1-1 0,-1 1 0,1-1-6,-1 1 18,0-1-1,0 1 1,0-1-1,0 1 1,0-1-1,0 0 1,0 1 0,1-1-1,-1 0 1,0 0-1,0 0 1,-1 0-18,-2 0 58,0 0 1,-1 0 0,1-1-1,0 1 1,-3-2-59,5 1 201,0 1-1,0-1 0,1 0 1,-3 0-201,-1-3-4514,4 3-14045</inkml:trace>
   <inkml:trace contextRef="#ctx0" brushRef="#br0" timeOffset="-182091.195">732 2986 7424,'0'0'1173,"19"-1"8028,1 0-5341,12-1-665,-20 1-2961,27 0 1567,-28 0-4882,4-2 3081,-14 3-16639</inkml:trace>
@@ -6424,7 +6507,7 @@
   <inkml:trace contextRef="#ctx0" brushRef="#br0" timeOffset="-178779.799">1983 2894 10240,'0'0'3712,"0"-1"-1,-2 0-2047,4 0 0,1-1-128,5 1 128,3 0-768,2 0 0,2 1-384,0 0 128,1 0-384,6 1 0,2 0-128,-3 0 128,-21-1-20863</inkml:trace>
   <inkml:trace contextRef="#ctx0" brushRef="#br0" timeOffset="-178344.184">2237 2875 8448,'0'0'3328,"0"0"-3174,-2-7 5579,2 7-5501,0-1 0,-1 1 0,1-1 0,0 1 0,-1-1 0,1 1 0,-1-1 0,1 1 0,0-1 0,-1 1 0,1-1 0,-1 1 0,1 0 0,-1-1 0,0 1 0,1 0-232,-2-1 193,1 1 0,-1-1 0,0 1 0,1-1 0,-1 1 0,1 0 0,-1 0 0,0 0 0,1 0 0,-1 0 0,0 0 0,1 0 0,-1 1-1,1-1 1,-1 1 0,0-1 0,1 1 0,-1-1 0,1 1 0,-1 0 0,1 0 0,0 0 0,-2 0-193,0 2 164,1-1 0,-1 0 1,0 1-1,1 0 0,0-1 0,-1 1 0,1 0 1,0 0-1,1 1 0,-2 0-164,2-1 98,0 0-1,0 0 1,0 0-1,1 0 1,-1 0 0,1 0-1,0 0 1,-1 0-1,1 0 1,0 0 0,1 0-1,-1 0-97,0-1 44,1-1-1,-1 1 1,0-1 0,1 1-1,-1-1 1,1 0 0,-1 1-1,1-1 1,0 0 0,0 1-1,0-1 1,-1 0 0,1 0-1,0 1 1,0-1 0,1 0-1,-1 0 1,0 0-1,0 0 1,0-1 0,1 1-1,-1 0 1,1 0 0,0 0-44,0-1 16,0 1 1,0-1 0,-1 0 0,1 0-1,0 0 1,0 0 0,0 0-1,0 0 1,-1 0 0,1-1 0,0 1-1,0-1 1,-1 1 0,1-1-1,1 0-16,0-1 18,-1 1-1,1-1 0,-1 1 0,1-1 0,-1 0 1,0 0-1,1 0 0,-1 0 0,0-1-17,1-1 18,0 0 1,0 0-1,0 0 0,-1 0 1,0 0-1,1 0 0,0-4-18,-4 10 6,1 0 1,0 1-1,0-1 1,0 1-1,0-1 0,1 0 1,-1 1-1,1-1 1,-1 0-1,1 1-6,1 2 11,-1-1-1,1 0 1,0 0 0,0 0-1,0 0 1,1 0-11,-1-2 115,-1 1-1,1-1 1,1 0-1,-1 0 1,0 0-1,0 0 1,1 0-115,-1-1-752,0 0-1,0 0 1,0 0 0,0 0-1,0 0 1,0-1 752,-1 1-18559</inkml:trace>
   <inkml:trace contextRef="#ctx0" brushRef="#br0" timeOffset="-177895.281">2374 2886 11520,'0'0'4082,"0"3"-2277,0 15 4122,3 10-2716,-1 5-1384,-2-32-1751,0 5 234,0-6-282,0 0 0,0 1 0,0-1 0,0 0 0,0 0 0,0 1 0,0-1 0,0 0 0,0 0 0,0 1 0,0-1 0,0 0 0,-1 0 0,1 0 0,0 1 0,0-1 0,0 0 0,0 0 0,-1 1-28,1-2 13,0 1 0,0 0 0,-1 0 0,1 0 0,0 0-1,0-1 1,0 1 0,-1 0 0,1 0 0,0 0 0,0-1 0,0 1 0,0 0 0,0 0 0,-1-1 0,1 1 0,0 0 0,0 0-13,0-1 23,-2-3 15,1 1 1,-1-1-1,1 1 0,0-1 1,0 0-1,1 0 1,-1 0-1,1 1 1,-1-1-1,1 0 1,1 0-1,-1-1-38,1 0 12,-1-1-1,2 0 1,-1 1 0,1-1-1,-1 1 1,1 0 0,1-1-1,-1 1-11,-1 3 21,0 1 0,0-1 0,1 0 0,-1 0-1,0 1 1,1-1 0,-1 1 0,1-1-1,-1 1 1,2-1-21,-2 1 3,1 0 0,-1 1 0,0-1 0,0 1-1,0-1 1,0 1 0,1 0 0,-1 0 0,0-1 0,0 1-1,1 0 1,-1 0 0,0 0 0,1 0 0,-1 0 0,0 0-1,2 1-2,-2-1 6,1 1-1,0 0 0,0-1 1,0 1-1,0 0 0,-1 0 1,1 0-1,0 0 0,-1 0 1,1 1-1,-1-1 0,1 0 1,-1 1-6,1 0 4,0 0 0,-1 1 0,1-1 0,-1 0 0,0 1 1,0-1-1,0 1 0,0-1 0,0 2-4,3 10 0,0 10 0,-1-3 0,-3-18 233,1-1 1,-1 1-1,1-1 0,1 2-233,-2-3-333,0-1 0,1 1-1,-1 0 1,1-1 0,-1 1-1,1 0 1,-1-1 0,1 1-1,-1-1 1,1 1 0,-1-1-1,1 1 1,0-1 0,0 1 333,0-1-18666</inkml:trace>
-  <inkml:trace contextRef="#ctx0" brushRef="#br0" timeOffset="-177557.273">2648 2857 128</inkml:trace>
+  <inkml:trace contextRef="#ctx0" brushRef="#br0" timeOffset="-177557.274">2648 2857 128</inkml:trace>
   <inkml:trace contextRef="#ctx0" brushRef="#br0" timeOffset="-177188.396">2623 2849 17919,'0'0'1536,"-2"4"884,0 1 0,-1 2-2420,2-4 372,0 0 1,1 0-1,-1 0 0,1 0 0,0 0 0,0 0 1,0 3-373,0-3 108,1 1 1,-1-1-1,1 0 1,0 0 0,0 1-1,0-1 1,0 0-1,1 0 1,-1 0 0,1 0-1,0 0 1,-1-1-1,1 1 1,1-1 0,-1 1-1,0-1 1,1 1-1,-1-1 1,1 0 0,0 0-1,-1-1 1,2 2-109,1-1 45,0 0 0,0 1 0,1-2 0,-1 1-1,1-1 1,-1 1 0,1-2 0,-1 1 0,1 0 0,3-1-45,-2 0 26,-1-1 0,0 0 0,0 0 0,1 0 0,-1 0 0,0-1 0,0 0 0,-1-1-1,4-1-25,-4 2 6,-1-1-1,0 1 0,-1-1 1,1 0-1,0-1 0,-1 1 1,0 0-1,0-1 0,0 0 1,0 0-1,-1 0 0,1 0 1,-1-1-6,0 2 2,0-1 1,-1 0-1,1 0 1,-1 1-1,0-1 1,0 0-1,-1 0 1,1 0-1,-1 0 1,0 0-1,0 0 1,0 0-1,0 0 1,-1 0-1,0-3-2,0 5 5,0 0 0,1 0 0,-1 0 0,0 0 0,0 0 0,-1 0 0,1 0-1,0 0 1,0 1 0,-1-1 0,1 0 0,-1 1 0,-1-2-5,1 2 4,1 0-1,-1 0 1,1 0-1,-1 1 1,1-1-1,-1 0 1,0 1 0,1-1-1,-1 1 1,0-1-1,1 1 1,-1 0-1,0 0 1,0 0-1,1 0 1,-1 0 0,0 0-1,0 1-3,0-1 4,-1 1 0,1 0 0,0-1 0,0 1 0,0 0 0,0 0 0,0 0 0,0 1 0,0-1 0,1 1 0,-1-1 0,0 1 0,1-1 0,-1 1 0,1 0 0,-2 1-4,2-2 3,0 1 1,0 0-1,0 0 1,0-1-1,1 1 0,-1 0 1,0 0-1,1 0 0,0 0 1,-1 0-1,1 0 1,0 0-1,0 0 0,0 0 1,0 0-1,0 0 0,0 0 1,1 0-1,-1 1-3,1 0 5,1 0-1,-1 0 1,0 0 0,1 0-1,0 0 1,0-1 0,0 1-1,1 1-4,4 4 70,8 7-70,-7-9 26,-1 1-1,1-1 1,1-1 0,-1 0 0,1 0-1,6 3-25,-3-3 25,-1-1-1,1-1 1,0 1 0,0-2-1,4 1-24,-3-1-3776,-11-2-15103</inkml:trace>
   <inkml:trace contextRef="#ctx0" brushRef="#br0" timeOffset="-171122.967">743 3369 6528,'0'0'92,"0"0"0,0 0 0,0 1 0,0-1 0,0 0 0,0 0 0,0 0 0,0 0 0,0 0 0,0 0 0,0 0 0,0 0 0,0 1 0,0-1 1,1 0-1,-1 0 0,0 0 0,0 0 0,0 0 0,0 0 0,0 0 0,0 0 0,0 0 0,0 1 0,0-1 0,0 0 0,0 0 0,1 0 0,-1 0 0,0 0 0,0 0 0,0 0 0,0 0 0,0 0 0,0 0 1,0 0-1,1 0 0,-1 0-92,3-3 6684,1 0-2659,-2 2-3443,-1 0-1,1 0 0,0 0 0,0 1 0,0-1 0,0 1 0,0-1 0,0 1-581,17-1 932,-11 1-475,11-1 253,1 0 734,17-2-1444,-26 0 423,-7 1-4046,-2 1-14296</inkml:trace>
   <inkml:trace contextRef="#ctx0" brushRef="#br0" timeOffset="-170768.759">813 3245 11648,'-1'12'4824,"1"5"357,2 11-1305,3 37-1353,-4-64-2596,-1 4 464,1-1-1,0 1 0,0 1-390,-1-5-266,1 0-1,-1 0 1,1 1-1,-1-1 0,1 0 1,0 0-1,-1 0 1,1 0-1,0 1 0,0-1 1,0 0-1,0-1 1,0 2 266,4 1-18005</inkml:trace>
@@ -6447,7 +6530,7 @@
   <inkml:trace contextRef="#ctx0" brushRef="#br0" timeOffset="-156524.496">1447 3739 11648,'2'0'0,"2"-1"3200,-1 0 127,0 0-2175,4-1 128,3 0 384,3 0 0,1-1-1024,2 1 128,3 0-384,3 0 0,1 1-19583</inkml:trace>
   <inkml:trace contextRef="#ctx0" brushRef="#br0" timeOffset="-156161.125">1682 3652 11008,'0'2'1182,"0"-1"1,0 0 0,0 1 0,0-1-1,0 1-1182,3 11 3223,-2-8-2269,9 44 5979,1 29-6933,-10-69 515,-1-9-508,0 0 0,0 0-1,0 0 1,0 0 0,0 0-1,0 0 1,0 0 0,0 0-1,0 0 1,0 0-1,0 0 1,0 0 0,0 0-1,0 0 1,0 0 0,0 0-1,0 0 1,0 0 0,0 0-1,0 0 1,0 0 0,0 0-1,0 0 1,0 0-1,0 0 1,0 0 0,0 0-1,0 0 1,0 0 0,0 0-1,0 0 1,0 0 0,0 1-1,0-1 1,0 0 0,0 0-1,0 0 1,0 0-1,0 0 1,0 0 0,0 0-1,0 0 1,0 0 0,0 0-1,0 0 1,0 0 0,0 0-1,0 0 1,0 0 0,0 0-1,-1 0 1,1 0 0,0 0-1,0 0 1,0 0-1,0 0 1,0 0 0,0 0-1,0 0 1,0 0 0,0 0-1,0 0-6,-1-4 204,-3-8-17,0 0 0,2-1 1,-1-5-188,2 11 34,0-1 0,1 0 1,0 0-1,1 0 0,-1 0 1,2-1-35,-1 3 28,1-1 1,-1 1 0,1 0 0,1 0-29,-2 3 5,0 0 1,1 1-1,-1-1 1,1 1 0,0-1-1,-1 1 1,1 0-1,0 0 1,0 0-1,1-1-5,-1 2 7,-1 0-1,0 0 0,1 0 1,-1 1-1,1-1 1,0 0-1,-1 1 0,1-1 1,0 1-1,-1 0 0,1 0 1,0-1-1,-1 1 0,1 0 1,0 0-1,-1 1 0,1-1 1,0 0-1,-1 0 0,1 1 1,0 0-7,1-1 7,-1 1 0,0 0 0,0 0 1,1 0-1,-1 1 0,0-1 0,0 0 1,0 1-1,-1 0 0,1-1 0,0 1 1,-1 0-1,1 0 0,1 1-7,-2 0 0,1 0 0,-1 0 0,0-1 0,1 1 0,-1 0 0,-1 0 0,1 0 0,0 2 0,-1-4 0,0 0 0,1 1 0,-1-1 0,0 0 0,0 0 0,-1 0 0,1 1 0,0-1 0,0 0 0,0 0 0,-1 0 0,1 0 0,-1 0 0,1 0 0,-1 0 0,1 1 0,-1-1 0,0-1 0,1 1 0,-1 0 0,0 0 0,0 0 0,0 0 0,0 0 0,-2 1 0,-1 0 0,1 0 0,0 0 0,-1-1 0,0 1 0,1-1 0,-1 0 0,0 0 0,0 0 0,-6 0 0,-1 1 0,-7-1 0,17-1 207,-1 0-95,-3 0-4143,5 0-14528</inkml:trace>
   <inkml:trace contextRef="#ctx0" brushRef="#br0" timeOffset="-155546.935">1981 3735 7808,'4'-1'1857,"-3"1"-1275,0 0-1,-1 0 1,1 0 0,0 0 0,0-1-1,-1 1 1,1 0 0,0 0 0,-1-1-1,1 1 1,0 0 0,-1-1 0,1 1-1,0-1 1,-1 1 0,1-1 0,-1 1-1,1-1 1,-1 1 0,1-1 0,-1 1-1,1-1-581,-1 0 153,0 1-1,0 0 1,0-1 0,0 1-1,0 0 1,0-1-1,0 1 1,0 0-1,0-1 1,0 1 0,0 0-1,0-1 1,0 1-1,0 0 1,0-1-1,-1 1 1,1 0-1,0-1 1,0 1 0,-1-1-153,-3-5 581,4 6-566,-2-1 74,1 0-1,0 0 1,0 0-1,0 0 1,-1 0-1,1 0 1,0 0-1,-1 1 1,1-1-1,-1 0 1,1 1-1,0-1 1,-2 1-89,1-1 105,-1 1 0,1 0 1,0 0-1,0 0 1,0 0-1,-1 0 1,1 0-1,0 1 0,-1 0-105,-1 0 118,1 0-1,-1 0 1,1 1-1,-1 0 1,1-1 0,0 1-1,0 0 1,0 1-1,0-1 1,0 1-1,-1 1-117,2-3 18,1 1 0,0-1-1,0 1 1,0-1 0,0 1 0,0-1 0,0 1-1,0 0 1,1-1 0,-1 1 0,0 0-1,1 0 1,0 0 0,-1 0 0,1-1 0,0 1-1,0 0 1,0 0 0,0 0 0,0 0-1,0 0 1,1-1 0,-1 1 0,1 1-18,0 0 10,0-1 0,0 0 0,0 1 0,1-1 0,-1 0 0,0 0 0,1 0 0,0 0 0,1 1-10,-2-2 3,0 0-1,-1-1 0,1 1 0,0-1 0,0 1 0,0-1 1,0 1-1,0-1 0,0 1 0,0-1 0,0 0 0,0 0 1,0 1-1,-1-1 0,1 0 0,0 0 0,0 0 1,0 0-1,0 0 0,0 0 0,0-1 0,0 1 0,0 0 1,0 0-1,0-1 0,0 1 0,1-1-2,0 0 3,0 0 0,0 0 0,-1 0 0,1-1 0,0 1 0,0-1 0,-1 0 0,1 1 0,0-1 0,-1 0-3,3-4 32,0 0-1,1-4-31,-1 4 28,0-1 0,1-1-28,-5 8 4,0-1 0,1 1-1,-1 0 1,0 0-1,0-1 1,0 1 0,1 0-1,-1 0 1,0-1 0,0 1-1,1 0 1,-1 0-1,0 0 1,0 0 0,1-1-1,-1 1 1,0 0-1,1 0 1,-1 0 0,0 0-1,0 0 1,1 0 0,-1 0-1,0 0 1,1 0-1,-1 0 1,0 0 0,1 0-1,-1 0 1,0 0-1,1 0 1,-1 0 0,0 0-1,0 0 1,1 0 0,-1 0-1,0 1 1,1-1-1,-1 0 1,0 0 0,0 0-1,1 1 1,-1-1-1,0 0 1,0 0 0,0 0-1,1 1-3,0 1 28,1 0 0,-1 0 0,1 0-1,-1 0 1,1 2-28,-1-2 33,6 14-9,-5-10-25,1-1 1,-1 1-1,1-1 0,2 3 1,-1-4 811,-1-2-5376,1 1-14208</inkml:trace>
-  <inkml:trace contextRef="#ctx0" brushRef="#br0" timeOffset="-155019.24">2156 3664 12160,'-1'0'732,"0"1"1,-1-1 0,1 0 0,-1 1-1,1-1 1,0 1 0,-1 0 0,1-1-1,0 1 1,-1 0-733,1 0 258,0 0 0,0 0 0,-1 1-1,1-1 1,0 0 0,0 0-258,0 2 320,-1-1 1,1 1-1,0-1 0,0 1 1,0 0-1,0-1 0,0 1 1,0 0-1,1 0 0,-1 0 1,1 0-1,0 0 0,0-1 0,0 1 1,0 0-1,1 0 0,-1 0 1,1 0-1,0 2-320,0-1 151,1 0-1,-1 0 1,1 0-1,0-1 0,0 1 1,0 0-1,1-1 1,-1 0-1,1 1 1,0-1-1,0 0 1,0 0-1,2 1-150,-3-3 34,0 0 0,0 1 0,0-1 0,1 0 0,-1 0 0,0-1 0,0 1 0,1 0 0,-1-1 0,0 0 0,1 1 0,-1-1 0,1 0 0,-1 0 0,0 0 0,1-1 0,-1 1 0,3-1-34,1 0 58,0-1 0,-1 0 0,1-1 0,0 1 0,-1-1 0,4-2-58,1-2 35,1 0-1,-2 0 0,1-1 0,-1-1 0,2-2-34,-7 7 0,-1 0 0,1-1 0,-1 1 0,0-1 0,-1 1 0,1-1 0,1-5 0,-4 10 0,0-1 0,1 0 0,-1 0 0,0 1 0,0-1 0,0 0 0,0 0 0,0 1 0,0-1 0,0 0 0,0 0 0,0 1 0,0-1 0,-1 0 0,1 0 0,0 1 0,0-1 0,-1 0 0,1 0 0,0 1 0,-1-1 0,1 1 0,-1-1 0,1 0 0,-1 1 0,1-1 0,-1 1 0,0-1 0,1 1 0,-1-1 0,0 1 0,0-1 0,0 0 0,0 1 0,0-1 0,-1 0 0,1 1 0,0 0 0,0-1 0,-1 1 0,1 0 0,0-1 0,-1 1 0,1 0 0,0 0 0,-1 0 0,1 0 0,0 0 0,-1 1 0,0-1 8,1 1 1,-1-1-1,1 1 0,0 0 1,-1 0-1,1-1 1,0 1-1,0 0 0,0 0 1,0 0-1,0 0 0,0 1 1,0-1-1,0 0 0,0 0 1,0 0-1,1 1 0,-1-1 1,0 1-1,1-1 0,-1 0 1,1 1-1,-1 0-8,1 0 11,-1 0 1,1 0-1,0 0 0,0 0 1,0 0-1,0 0 0,0 0 0,0 0 1,0 0-1,1 0 0,-1 0 1,1 0-1,-1 0 0,1 0 0,0 0 1,0 0-1,0 0-11,1 2 11,1-1-1,0 1 1,0-1 0,0 0-1,0 0 1,4 2-11,0 0 32,0-1 0,9 5-32,-12-7 189,1 0 0,-1-1-1,1 1 1,-1-1 0,6 1-189,-1-1-2360,0 0 0,6-1 2360,-4 0-18879</inkml:trace>
+  <inkml:trace contextRef="#ctx0" brushRef="#br0" timeOffset="-155019.241">2156 3664 12160,'-1'0'732,"0"1"1,-1-1 0,1 0 0,-1 1-1,1-1 1,0 1 0,-1 0 0,1-1-1,0 1 1,-1 0-733,1 0 258,0 0 0,0 0 0,-1 1-1,1-1 1,0 0 0,0 0-258,0 2 320,-1-1 1,1 1-1,0-1 0,0 1 1,0 0-1,0-1 0,0 1 1,0 0-1,1 0 0,-1 0 1,1 0-1,0 0 0,0-1 0,0 1 1,0 0-1,1 0 0,-1 0 1,1 0-1,0 2-320,0-1 151,1 0-1,-1 0 1,1 0-1,0-1 0,0 1 1,0 0-1,1-1 1,-1 0-1,1 1 1,0-1-1,0 0 1,0 0-1,2 1-150,-3-3 34,0 0 0,0 1 0,0-1 0,1 0 0,-1 0 0,0-1 0,0 1 0,1 0 0,-1-1 0,0 0 0,1 1 0,-1-1 0,1 0 0,-1 0 0,0 0 0,1-1 0,-1 1 0,3-1-34,1 0 58,0-1 0,-1 0 0,1-1 0,0 1 0,-1-1 0,4-2-58,1-2 35,1 0-1,-2 0 0,1-1 0,-1-1 0,2-2-34,-7 7 0,-1 0 0,1-1 0,-1 1 0,0-1 0,-1 1 0,1-1 0,1-5 0,-4 10 0,0-1 0,1 0 0,-1 0 0,0 1 0,0-1 0,0 0 0,0 0 0,0 1 0,0-1 0,0 0 0,0 0 0,0 1 0,0-1 0,-1 0 0,1 0 0,0 1 0,0-1 0,-1 0 0,1 0 0,0 1 0,-1-1 0,1 1 0,-1-1 0,1 0 0,-1 1 0,1-1 0,-1 1 0,0-1 0,1 1 0,-1-1 0,0 1 0,0-1 0,0 0 0,0 1 0,0-1 0,-1 0 0,1 1 0,0 0 0,0-1 0,-1 1 0,1 0 0,0-1 0,-1 1 0,1 0 0,0 0 0,-1 0 0,1 0 0,0 0 0,-1 1 0,0-1 8,1 1 1,-1-1-1,1 1 0,0 0 1,-1 0-1,1-1 1,0 1-1,0 0 0,0 0 1,0 0-1,0 0 0,0 1 1,0-1-1,0 0 0,0 0 1,0 0-1,1 1 0,-1-1 1,0 1-1,1-1 0,-1 0 1,1 1-1,-1 0-8,1 0 11,-1 0 1,1 0-1,0 0 0,0 0 1,0 0-1,0 0 0,0 0 0,0 0 1,0 0-1,1 0 0,-1 0 1,1 0-1,-1 0 0,1 0 0,0 0 1,0 0-1,0 0-11,1 2 11,1-1-1,0 1 1,0-1 0,0 0-1,0 0 1,4 2-11,0 0 32,0-1 0,9 5-32,-12-7 189,1 0 0,-1-1-1,1 1 1,-1-1 0,6 1-189,-1-1-2360,0 0 0,6-1 2360,-4 0-18879</inkml:trace>
   <inkml:trace contextRef="#ctx0" brushRef="#br0" timeOffset="-154333.468">835 4065 11904,'1'1'0,"2"0"2304,1-1 127,2 0-127,1 0 0,3 0-1408,2-1 128,2 1 128,1-1 0,0 1-384,-2 0 0,0 0-384,-1 0 128,-2 0-384,-1-1 128,0 1-21119</inkml:trace>
   <inkml:trace contextRef="#ctx0" brushRef="#br0" timeOffset="-154000.963">900 3980 10752,'0'3'0,"0"3"3072,0 2 127,1 4-1279,0-1 128,0 1-512,1 3 128,0 3-768,-1 0 0,0 0-256,0-4 0,0-1-256,2-3 0,0-3-256,1-2 0,1 0-20991</inkml:trace>
   <inkml:trace contextRef="#ctx0" brushRef="#br0" timeOffset="-153294.442">1202 4048 8832,'1'0'1270,"1"-1"0,0 1 1,0 0-1,-1-1 0,1 0 0,0 1 1,-1-1-1,1 0 0,-1 0 0,1 0 1,-1 0-1271,-1 1 90,0 0 1,0 0-1,1-1 1,-1 1-1,0 0 1,0-1-1,0 1 1,0 0-1,0 0 1,0-1 0,0 1-1,0 0 1,0 0-1,0-1 1,0 1-1,0 0 1,0 0-1,0-1 1,0 1-1,-1 0 1,1-1-91,-2-4 637,1 4-537,1 0-1,-1 0 0,1 0 1,-1 0-1,1 1 0,-1-1 1,0 0-1,1 0 0,-1 1 1,0-1-1,0 0 0,0 1 1,0-1-1,1 1 0,-1-1 1,0 1-1,0 0 0,0-1 1,0 1-1,0 0 0,0-1 1,0 1-1,-1 0-99,1 0 69,-1 0 0,1 0 0,-1 1 0,1-1 0,0 0-1,-1 0 1,1 1 0,0-1 0,0 1 0,-1 0 0,1-1 0,0 1 0,0 0-1,0-1 1,0 1 0,0 0 0,-1 1-69,0-1 60,1 1 0,-1 0 0,1 0 0,-1-1-1,1 1 1,0 0 0,0 0 0,0 1 0,0-1 0,0 0-1,0 0 1,0 0 0,0 3-60,1-3 20,0-1-1,0 1 1,0 0 0,0 0-1,0 0 1,0-1-1,1 1 1,-1 0-1,1 0 1,-1-1 0,1 1-1,-1 0 1,1-1-1,0 1 1,0-1 0,0 1-1,0-1 1,1 1-20,-2-1 5,1 0 0,0 0 0,-1 0 0,1-1 0,0 1 0,0 0 0,0-1 0,0 1 0,-1-1 0,1 1 0,0-1 0,0 1 0,0-1 0,0 0 0,0 1 0,0-1 0,0 0 0,1 0-5,-1 0 3,0 0 0,0 0 0,0 0 0,0 0 0,0 0 0,0-1 0,0 1 0,0 0 0,0-1 0,0 1 0,-1-1 0,1 1 0,0-1-1,0 1 1,0-1 0,-1 0 0,1 1 0,0-1 0,-1 0 0,1 0-3,2-3 4,1 0 0,-2-1 0,2-1-4,-3 4 9,-1 2-6,0 0 0,0 0 0,0-1 0,1 1 0,-1 0 0,0 0 0,0 0 0,0 0 0,0 0 0,1 0 0,-1 0 0,0 0 0,0-1 0,0 1 0,0 0 0,1 0 0,-1 0-1,0 0 1,0 0 0,0 0 0,1 0 0,-1 0 0,0 0 0,0 0 0,0 0 0,0 0 0,1 0 0,-1 1 0,0-1 0,0 0 0,0 0 0,0 0 0,1 0 0,-1 0 0,0 0 0,0 0 0,0 0-1,0 1 1,0-1 0,1 0 0,-1 0-3,7 7 59,-6-7-25,1 3-31,0 0 0,0-1 1,0 1-1,-1 0 0,1 0 1,-1 0-1,0 0 0,1 2-3,0 1-1,0 0 0,-1 0-1,0 0 1,0 1 1,-1-4 0,0-1 0,0 0 0,0 0 0,0 0 0,0 0 0,-1 0 0,1 1 0,-1-1 0,1 0 0,-1 0 0,0 0 0,0 0 0,0 0 0,0-1 0,0 2 0,0-2 0,0 0 0,0 0 0,0 0 0,1-1 0,-1 1 0,0 0 0,0 0 0,0 0 0,-1-1 0,1 1 0,0 0 0,0-1 0,0 1 0,0-1 0,-1 0 0,1 1 0,0-1 0,0 0 0,-1 0 0,1 1 0,0-1 0,-1 0 0,1 0 0,0-1 0,-1 1 0,0 0 11,-1-1-1,1 1 1,0-1 0,0 0-1,0 1 1,0-1 0,0 0-1,0 0 1,0-1 0,-1 0-11,3 2-17,0 0 1,0 0 0,0 0 0,0 0-1,0 0 1,0 0 0,0 0-1,-1 0 1,1 0 0,0-1-1,0 1 1,0 0 0,0 0 0,0 0-1,0 0 1,0 0 0,0 0-1,0 0 1,0-1 0,0 1 0,0 0-1,0 0 1,0 0 0,0 0-1,0 0 1,0 0 0,0 0-1,0-1 1,0 1 0,0 0 16,1-1-3330,0-2-15229</inkml:trace>
@@ -6455,30 +6538,30 @@
   <inkml:trace contextRef="#ctx0" brushRef="#br0" timeOffset="-152144.331">1601 4047 10368,'0'0'0,"1"1"3712,0-1-1,1 0-2175,2-1 128,1-1-384,5 0 0,3-2-256,2 1 0,1-1-896,0-1 128,0 1-19327</inkml:trace>
   <inkml:trace contextRef="#ctx0" brushRef="#br0" timeOffset="-151773.91">1922 3944 9856,'-1'0'595,"1"0"0,-1 1-1,0-1 1,1 0 0,-1 0 0,0 0 0,1 1 0,-1-1 0,0 0 0,1 0 0,-1 0 0,0 0 0,0 0 0,1 0 0,-1 0 0,0-1-1,1 1 1,-1 0-595,-5-1 961,3 1-532,-1 0 0,1 1 0,-1-1 1,0 0-1,1 1 0,-1 0 0,1 0 0,-1 0 1,1 0-1,0 1 0,-1-1 0,0 2-429,3-3 65,-1 1-1,1 0 1,0 0-1,-1 0 0,1 0 1,0 1-1,0-1 1,0 0-1,0 0 1,0 1-1,0-1 1,0 1-1,0-1 0,1 1 1,-1-1-1,1 1 1,-1-1-1,1 1 1,-1-1-1,1 1 0,0 0 1,0-1-1,0 1 1,0 0-1,0-1 1,0 1-1,0 1-64,1-1 50,-1 0 1,1 0-1,0 0 1,-1 0-1,1 0 0,0 0 1,0 0-1,1-1 0,-1 1 1,0 0-1,1-1 0,-1 1-50,3 2 105,1 1-1,0-1 0,1 1-104,11 6 256,-12-8-192,1 1 0,-1 0 0,0 0 0,0 1-64,-4-5 3,-1 1 0,0-1 0,1 0 0,-1 1 0,0-1 0,1 1 0,-1-1 0,0 0 0,0 1 0,0-1 0,1 1 0,-1-1 0,0 1 0,0-1 0,0 1 0,0-1 0,0 1 0,0-1 0,0 1 0,0-1 0,0 1 0,0-1 0,0 1 0,0-1 0,0 1 0,0-1 0,0 1 0,-1-1 0,1 1 0,0-1 0,0 1 0,0-1 0,-1 1 0,1-1 0,0 0 0,-1 1 0,1-1 0,0 0 0,-1 1-1,1-1 1,-1 0 0,1 1 0,-1-1-3,-1 2 20,-1-1 0,1 1 0,-1-1-1,1 0 1,-1 0 0,0 0 0,1 0-1,-4 0-19,-4 1 185,-9 0-185,9-1 20,-1 0-20,-3-1 0,-4 1 0,17-1 24,0 0 873,2 1-5530,0-1-13926</inkml:trace>
   <inkml:trace contextRef="#ctx0" brushRef="#br0" timeOffset="-151156.331">2041 4024 4096,'4'10'2370,"-2"-5"1889,-1 0-1,0 1 0,-1 3-4258,1 0 2262,1 9-138,7 70 872,-9-84-2798,0 1 0,0-1 0,0 0 1,0 1-1,-1-1 0,0 0 0,0 3-198,-1-12 384,-2-18-175,2 1 0,0-1 0,1 0 0,1 0 0,3-14-209,-2 31 36,0 0 1,0 0-1,0 0 0,1 0 0,0 1 0,1-1 1,1-4-37,-3 8 11,1 0 1,-1 0-1,0 0 1,1 1-1,-1-1 1,1 0-1,0 1 1,0-1-1,-1 1 1,2-1-12,-2 1 8,1 1 1,0-1 0,-1 0 0,1 1-1,0-1 1,-1 1 0,1-1-1,0 1 1,0 0 0,-1 0 0,1 0-1,0 0 1,0 0 0,0 0-9,-1 0 1,1 0 0,-1 0 0,0 1 0,0-1 0,1 1 0,-1-1-1,0 1 1,0-1 0,0 1 0,0 0 0,1-1 0,-1 1 0,0 0 0,0 0-1,1 1 6,-1 0 0,0-1 0,1 1 0,-1 0 0,0 0 0,0 0 0,0 0-1,0 1-5,1 0 20,-1 1 0,-1-1-1,1 1 1,0 0-1,-1-1 1,1 1-1,-1-1 1,0 1-1,0 0 1,-1 2-20,0-2 2,0 0 1,0-1-1,-1 1 0,1-1 1,-1 1-1,1-1 1,-1 0-1,0 0 1,0 0-1,-1 0 0,0 1-2,0 0 0,-1-1-1,0 1 0,0-1 1,0 0-1,0 0 0,0 0 1,-1-1-1,1 1 1,2-2 154,2-1-96,-1 0 1,1 1-1,-1-1 0,0 0 0,1 0 0,-1 0 1,0 1-1,1-1-58,-1 0-289,1 0 0,0 0 1,0 0-1,-1 0 0,1 0 0,0-1 0,0 1 1,0 0-1,-1 0 0,1 0 0,0 0 1,0 0-1,-1 0 0,1 0 0,0-1 289,-2 0-18559</inkml:trace>
-  <inkml:trace contextRef="#ctx0" brushRef="#br0" timeOffset="-150701.713">2217 4063 10496,'26'-1'8618,"-17"0"-4103,8-2-4515,-12 2 409,1 0 1,-1-1-1,1 0 1,-1 0-1,0 0 1,1-1-1,3-3-409,-6 5 90,-1-1-1,0 0 0,0 1 1,0-1-1,0 0 0,-1 0 1,1-1-1,-1 1 0,1 0 0,-1 0 1,0-1-1,1 1 0,-1-1 1,0 1-1,-1-1 0,1 0-89,-1 2 35,1 0-1,-1 0 0,0 0 0,0 0 0,0 1 0,0-1 0,0 0 0,0 0 0,0 0 0,-1 0 0,1 0 0,0 0 0,0 0 0,-1 0 0,1 0 0,-1 0 0,1 1 0,0-1 1,-1 0-1,0 0 0,1 1 0,-1-1 0,1 0 0,-1 0 0,0 1 0,0-1 0,1 1 0,-1-1 0,0 1 0,0-1 0,0 1-34,0-1 42,-1 0 0,0 0 0,0 1 0,1-1 0,-1 1 0,0-1 0,0 1 0,0 0 0,1 0 0,-1 0 0,0 0 0,0 0 0,0 0 0,0 0 0,1 1 0,-1-1-42,0 1 12,0 0 0,0-1 0,0 1-1,0 0 1,0 1 0,0-1 0,0 0-1,1 0 1,-1 1 0,0 0-12,-2 1 18,1 1-1,0 0 1,-2 3-18,3-4 7,0 1-1,-1-1 1,1 1-1,1 0 1,-1 0-1,1 0 1,-1 0-1,1 0 1,0 1-7,1-2 7,0 0 0,-1 0 0,1 0 0,0 0 0,1-1 0,-1 1 0,0 0 0,1 0 0,0 0-1,-1 0 1,1-1 0,0 1 0,2 2-7,-2-3 13,0 1-1,1-1 0,-1 1 0,1-1 0,0 0 0,0 0 0,0 0 0,0 0 1,0 0-1,0 0 0,1 0-12,-1-1 6,0 0 0,0 0 1,0 0-1,-1-1 0,1 1 1,0-1-1,0 1 0,0-1 1,0 1-1,0-1 0,0 0 1,0 0-1,0 0 0,0 0 1,0 0-1,1-1-6,7-1-3712,0 0-14847</inkml:trace>
+  <inkml:trace contextRef="#ctx0" brushRef="#br0" timeOffset="-150701.714">2217 4063 10496,'26'-1'8618,"-17"0"-4103,8-2-4515,-12 2 409,1 0 1,-1-1-1,1 0 1,-1 0-1,0 0 1,1-1-1,3-3-409,-6 5 90,-1-1-1,0 0 0,0 1 1,0-1-1,0 0 0,-1 0 1,1-1-1,-1 1 0,1 0 0,-1 0 1,0-1-1,1 1 0,-1-1 1,0 1-1,-1-1 0,1 0-89,-1 2 35,1 0-1,-1 0 0,0 0 0,0 0 0,0 1 0,0-1 0,0 0 0,0 0 0,0 0 0,-1 0 0,1 0 0,0 0 0,0 0 0,-1 0 0,1 0 0,-1 0 0,1 1 0,0-1 1,-1 0-1,0 0 0,1 1 0,-1-1 0,1 0 0,-1 0 0,0 1 0,0-1 0,1 1 0,-1-1 0,0 1 0,0-1 0,0 1-34,0-1 42,-1 0 0,0 0 0,0 1 0,1-1 0,-1 1 0,0-1 0,0 1 0,0 0 0,1 0 0,-1 0 0,0 0 0,0 0 0,0 0 0,0 0 0,1 1 0,-1-1-42,0 1 12,0 0 0,0-1 0,0 1-1,0 0 1,0 1 0,0-1 0,0 0-1,1 0 1,-1 1 0,0 0-12,-2 1 18,1 1-1,0 0 1,-2 3-18,3-4 7,0 1-1,-1-1 1,1 1-1,1 0 1,-1 0-1,1 0 1,-1 0-1,1 0 1,0 1-7,1-2 7,0 0 0,-1 0 0,1 0 0,0 0 0,1-1 0,-1 1 0,0 0 0,1 0 0,0 0-1,-1 0 1,1-1 0,0 1 0,2 2-7,-2-3 13,0 1-1,1-1 0,-1 1 0,1-1 0,0 0 0,0 0 0,0 0 0,0 0 1,0 0-1,0 0 0,1 0-12,-1-1 6,0 0 0,0 0 1,0 0-1,-1-1 0,1 1 1,0-1-1,0 1 0,0-1 1,0 1-1,0-1 0,0 0 1,0 0-1,0 0 0,0 0 1,0 0-1,1-1-6,7-1-3712,0 0-14847</inkml:trace>
   <inkml:trace contextRef="#ctx0" brushRef="#br0" timeOffset="-150262.397">2449 4049 10240,'2'1'1166,"0"-1"-1,1 0 1,-1 1 0,0-1 0,0 0 0,1 0-1,-1 0 1,2 0-1166,4-2 4299,6-1-4299,-11 3-58,3-2 494,0 0-1,0 0 0,-1 0 1,1 0-1,0-1 0,1-1-435,-4 2 124,-1 1 1,1-1-1,-1 0 0,0 0 1,1 0-1,-1 0 0,0-1 0,0 1 1,-1 0-1,1-1 0,0 0 1,-1 1-1,0-1 0,1 0-124,-2 2 73,1-1-1,-1 1 1,0 0 0,1 0-1,-1 0 1,0-1-1,0 1 1,0 0 0,0 0-1,0-2-72,0 2 30,-1 1-1,1-1 1,0 0-1,0 0 1,-1 1 0,1-1-1,0 0 1,-1 1-1,1-1 1,-1 0 0,1 1-1,-1-1 1,1 1-1,-1-1 1,1 0 0,-1 1-1,1-1 1,-1 1-30,-1-1 22,0 0 1,-1 0 0,1 0 0,0 0-1,0 0 1,0 0 0,-1 1-1,1 0 1,0-1 0,-1 1 0,1 0-1,0 0 1,-1 0 0,1 0-1,0 0 1,-1 1 0,1-1-1,-1 1-22,0 0 23,1 0-1,0 0 1,-1 0-1,1 0 1,-1 0-1,1 0 1,0 1-1,0-1 1,0 1-1,0 0 0,0-1 1,0 1-1,0 0 1,1 0-1,-1 0 1,0 2-23,0-1 9,0 1 0,1-1 0,-1 1 0,1 0 0,0 0 0,0 0 0,0 0 0,0 0 0,1 0 0,-1 2-9,1-4 4,0 1-1,1-1 1,-1 0-1,0 1 1,1-1-1,-1 1 1,1-1-1,-1 0 0,1 1 1,0-1-1,0 0 1,0 0-1,1 0 1,-1 0-1,0 0 1,1 0-1,1 2-3,-1-3 0,-1 0 0,1 1 0,0-1 0,0 0 0,-1 0 0,1 0 0,0-1 0,0 1 0,0 0 0,0-1 0,0 1 0,3-1 0,1 1 0,1 0 0,0-1 0,2 0 0,-4-1 407,0 1 0,3-2-407,3 0-3227,-9 1 1800,9-1-17132</inkml:trace>
-  <inkml:trace contextRef="#ctx0" brushRef="#br0" timeOffset="-149699.115">2773 4020 9216,'0'-1'2688,"1"0"-1573,-1-1 0,1 0 0,-1 0 1,0 0-1,0 1 0,0-1 1,0 0-1,0 0 0,0 0-1115,0 1 217,-1 0-1,1 0 1,0 0 0,-1 0-1,1 0 1,-1 0 0,1 0-1,-1 0 1,0 0-1,1 0 1,-1 0 0,0 1-1,1-1 1,-1 0 0,0 0-1,-1 0-216,0 0 117,0 0 1,0-1-1,0 1 0,0 0 0,0 0 0,-1 0 0,1 1 0,-1-1 0,1 1 1,0-1-1,-1 1 0,1 0 0,-1-1 0,1 1 0,-1 1 0,1-1 0,0 0 1,-1 1-1,1-1 0,-1 1 0,1 0-117,-1-1 76,1 1 1,0 0-1,0 0 0,0 0 1,0 1-1,0-1 0,0 0 0,1 1 1,-1-1-1,0 1 0,1-1 1,-1 1-1,1 0 0,0 0 1,-1 0-1,1 0 0,0 0 1,0 0-1,0 0 0,0 0 0,1 0 1,-1 2-77,0-2 21,1 0 1,0 0-1,-1 0 1,1-1-1,0 1 1,0 0-1,1 0 1,-1 0-1,0 0 1,1-1-1,-1 1 1,1 0 0,-1 0-1,1-1 1,0 1-1,0 0-21,0 0 11,0-1 0,0 0 0,0 0 0,0 1 0,0-1 0,0 0 1,1 0-1,-1 0 0,0 0 0,1-1 0,-1 1 0,0 0 0,1 0 0,-1-1 0,1 1 0,-1-1 0,1 0 0,-1 1 0,2-1-11,2 1 12,0-1 0,0 1 0,0-1 0,0-1 0,1 1 0,-1-1-1,0 1 1,0-1 0,2-1-12,-6 1 0,1 0 0,0 1 0,-1-1 0,1 0 0,-1 0 0,1 0 0,-1 0 0,1-1 0,-1 1 0,0 0 0,0-1 0,0 1 0,0 0 0,0-1 0,0 1 0,0-1 0,0 0 0,0 1 0,1-5 0,0 0 0,0 0 0,-1 1 0,1-6 0,7-59 0,-3 23 0,6-64 0,-11 103 0,-2 6 0,2-1 0,-1 1 0,0-1 0,0 1 0,1-1 0,-1 1 0,1 0 0,1-3 0,-2 5 0,0 0 0,0 0 0,0 0 0,0 0 0,0 0 0,0 0 0,0 0 0,0 0 0,0 0 0,0 0 0,0 0 0,0 0 0,0 0 0,0 0 0,0 0 0,0 0 0,0 0 0,0 0 0,0 0 0,0 0 0,0 0 0,0 0 0,0 0 0,0 0 0,0 0 0,0-1 0,0 1 0,0 0 0,0 0 0,1 0 0,-1 0 0,0 0 0,0 0 0,0 0 0,0 0 0,0 0 0,0 0 0,0 0 0,0 1 0,0-1 0,0 0 0,0 0 0,0 0 0,0 0 0,0 0 0,0 0 0,0 0 0,0 0 0,0 0 0,0 0 0,0 0 0,0 0 0,0 0 0,0 0 0,0 0 0,0 0 0,0 0 0,0 0 0,0 0 0,0 0 0,0 0 0,0 0 0,0 0 0,0 0 0,0 0 0,1 0 0,-1 0 0,0 0 0,0 0 0,1 5 0,7 44 0,2 15 0,-1-29 802,-2-12-5316,-2-6-14045</inkml:trace>
+  <inkml:trace contextRef="#ctx0" brushRef="#br0" timeOffset="-149699.116">2773 4020 9216,'0'-1'2688,"1"0"-1573,-1-1 0,1 0 0,-1 0 1,0 0-1,0 1 0,0-1 1,0 0-1,0 0 0,0 0-1115,0 1 217,-1 0-1,1 0 1,0 0 0,-1 0-1,1 0 1,-1 0 0,1 0-1,-1 0 1,0 0-1,1 0 1,-1 0 0,0 1-1,1-1 1,-1 0 0,0 0-1,-1 0-216,0 0 117,0 0 1,0-1-1,0 1 0,0 0 0,0 0 0,-1 0 0,1 1 0,-1-1 0,1 1 1,0-1-1,-1 1 0,1 0 0,-1-1 0,1 1 0,-1 1 0,1-1 0,0 0 1,-1 1-1,1-1 0,-1 1 0,1 0-117,-1-1 76,1 1 1,0 0-1,0 0 0,0 0 1,0 1-1,0-1 0,0 0 0,1 1 1,-1-1-1,0 1 0,1-1 1,-1 1-1,1 0 0,0 0 1,-1 0-1,1 0 0,0 0 1,0 0-1,0 0 0,0 0 0,1 0 1,-1 2-77,0-2 21,1 0 1,0 0-1,-1 0 1,1-1-1,0 1 1,0 0-1,1 0 1,-1 0-1,0 0 1,1-1-1,-1 1 1,1 0 0,-1 0-1,1-1 1,0 1-1,0 0-21,0 0 11,0-1 0,0 0 0,0 0 0,0 1 0,0-1 0,0 0 1,1 0-1,-1 0 0,0 0 0,1-1 0,-1 1 0,0 0 0,1 0 0,-1-1 0,1 1 0,-1-1 0,1 0 0,-1 1 0,2-1-11,2 1 12,0-1 0,0 1 0,0-1 0,0-1 0,1 1 0,-1-1-1,0 1 1,0-1 0,2-1-12,-6 1 0,1 0 0,0 1 0,-1-1 0,1 0 0,-1 0 0,1 0 0,-1 0 0,1-1 0,-1 1 0,0 0 0,0-1 0,0 1 0,0 0 0,0-1 0,0 1 0,0-1 0,0 0 0,0 1 0,1-5 0,0 0 0,0 0 0,-1 1 0,1-6 0,7-59 0,-3 23 0,6-64 0,-11 103 0,-2 6 0,2-1 0,-1 1 0,0-1 0,0 1 0,1-1 0,-1 1 0,1 0 0,1-3 0,-2 5 0,0 0 0,0 0 0,0 0 0,0 0 0,0 0 0,0 0 0,0 0 0,0 0 0,0 0 0,0 0 0,0 0 0,0 0 0,0 0 0,0 0 0,0 0 0,0 0 0,0 0 0,0 0 0,0 0 0,0 0 0,0 0 0,0 0 0,0 0 0,0 0 0,0 0 0,0-1 0,0 1 0,0 0 0,0 0 0,1 0 0,-1 0 0,0 0 0,0 0 0,0 0 0,0 0 0,0 0 0,0 0 0,0 0 0,0 1 0,0-1 0,0 0 0,0 0 0,0 0 0,0 0 0,0 0 0,0 0 0,0 0 0,0 0 0,0 0 0,0 0 0,0 0 0,0 0 0,0 0 0,0 0 0,0 0 0,0 0 0,0 0 0,0 0 0,0 0 0,0 0 0,0 0 0,0 0 0,0 0 0,0 0 0,0 0 0,1 0 0,-1 0 0,0 0 0,0 0 0,1 5 0,7 44 0,2 15 0,-1-29 802,-2-12-5316,-2-6-14045</inkml:trace>
   <inkml:trace contextRef="#ctx0" brushRef="#br0" timeOffset="-140159.184">3619 527 14080,'0'0'618,"0"0"449,0-1 170,2-4-184,0 0 1,-1 0-1,0-1 0,0 1 1,-1 0-1,1-1 0,-1 1 1,0-5-1054,6 23 3180,8 13-2649,-11-16-408,1 0-1,-2 1 1,1-1-1,-1 0 0,-1 3-122,2 20 228,-2 1-228,1 3 206,3 43-166,6 169 69,-8 102 139,-3-310-240,-9 485 248,4-422-217,-4 156 157,-8 220 849,4-248-803,-5 70 28,-7-106-270,1-15 0,12-15 0,4-49 0,1-22 0,-7 74 0,6-113 0,-1 0 0,-4-1 0,11-46 0,-1 3 0,0 1 0,-5 8 0,7-18 0,0 0 0,-1 1 0,0-2 0,1 1 0,-1 0 0,0 0 0,-1 0 0,1-1 0,0 1 0,-1-1 0,1 0 0,-3 1 0,5-2 28,0-1 1,0 0-1,-1 0 0,1 0 1,0 1-1,0-1 1,-1 0-1,1 0 0,0 0 1,0 0-1,-1 0 0,1 0 1,0 1-1,0-1 0,-1 0 1,1 0-1,0 0 1,-1 0-1,1 0 0,0 0 1,0 0-1,-1 0 0,1 0 1,0 0-1,0-1 0,-1 1 1,1 0-1,0 0 1,-1 0-1,1 0 0,0 0 1,0 0-1,-1 0 0,1-1 1,0 1-29,-3-7-3712,3 6 2420,0-1-18760</inkml:trace>
   <inkml:trace contextRef="#ctx0" brushRef="#br0" timeOffset="-137505.347">3661 574 17407,'0'0'896,"0"0"534,1-1 191,1-1-1367,-1 0 0,0 0 0,1 0 0,-1-1 0,0 1 0,0 0-1,0-1 1,-1 1 0,1-1 0,-1 1 0,1-1 0,-1 1 0,0-1 0,0 1 0,0-1 0,0 0 0,-1-1-254,0-8 111,-1-1 0,-1 1 1,-1-2-112,-10-32 643,5 18 612,-4-22-1255,10 32 156,-4-18 406,-1 1 0,-8-22-562,9 39 219,0 1 98,-1-10-317,7 22 49,-1 0-1,2 0 0,-1-1 1,1 1-1,-1 0 0,1-1 1,1-1-49,0-1 48,0 7-33,-1 0-1,0 0 1,0 0-1,0 0 1,0 0-1,0 0 1,0 0-1,0 0 1,0 0-1,0-1-14,0 2 4,0 0-1,-1-1 0,1 1 1,0-1-1,-1 1 1,1 0-1,0-1 0,-1 1 1,1-1-1,0 1 0,-1 0 1,1 0-1,-1-1 0,1 1 1,-1 0-1,1 0 0,-1-1 1,1 1-1,0 0 0,-1 0 1,1 0-1,-1 0 0,1 0 1,-1 0-1,0 0-3,-18-2 0,0 0 0,0 2 0,-1 0 0,-12 0 0,-146 2 0,35 1 0,74-5 0,-6-3 0,-33-6 0,-148-10 0,205 19 0,-224-2 0,-211 1 128,278-13-31,191 14-87,-67-4 0,0 3 1,-38 5-11,-105 18 0,-29 6 0,103-12 0,87-5 0,54-7 0,-1 1 0,1 0 0,0 1 0,-3 2 0,13-5 0,0 0 0,0 0 0,-1 1 0,1-1 0,0 1 0,0-1 0,0 1 0,0 0 0,1 0 0,-1 0 0,0 0 0,1 0 0,-2 2 0,0 3 0,-1 0 0,1 0 0,-1 8 0,-3 4 0,-1 6 29,6-16-3812,2-7-14990</inkml:trace>
   <inkml:trace contextRef="#ctx0" brushRef="#br0" timeOffset="115939.661">2478 4243 7680,'6'-1'8370,"-1"0"-3403,13 2-1850,-4 0-1652,20-2 444,0 0 1,14-4-1910,-29 3 467,4 0-467,-4 1-3710,-15 1-14529</inkml:trace>
   <inkml:trace contextRef="#ctx0" brushRef="#br0" timeOffset="116891.804">2594 4138 2688,'4'6'2922,"-3"-4"-99,0 1 0,0-1 1,0 1-1,-1-1 0,1 2-2823,0 0 1137,3 17 1339,0-3-727,-1 0 0,1 16-1749,-2 31 810,-1-59-624,1-4-3636,-2 0-13509</inkml:trace>
-  <inkml:trace contextRef="#ctx0" brushRef="#br0" timeOffset="117807.996">2825 4165 6272,'0'6'2385,"1"1"0,-1 0 0,1-1 0,1 1 0,0 2-2385,-2-8 72,13 48 4701,-11-39-4160,-1 0-1,1 0 1,-2 0 0,0 1-613,-1 2 362,1-13-183,-1-1-112,0-3-57,-2-7 38,1 0 0,0-1 0,1 1 0,0 0 0,1 0 0,0-1 0,1 1 0,2-7-48,-2 10 0,-1 4 0,1 0 0,0 0 0,0 0 0,0 0 0,0 0 0,1 0 0,0-2 0,-2 6 0,0 0 0,0-1 0,1 1 0,-1 0 0,0 0 0,0-1 0,1 1 0,-1 0 0,0-1 0,0 1 0,1 0 0,-1 0 0,0 0 0,1-1 0,-1 1 0,0 0 0,1 0 0,-1 0 0,0 0 0,1-1 0,-1 1 0,1 0 0,-1 0 0,1 0 0,-1 1 0,0-1 0,1 0 0,-1 0 0,0 0 0,1 0 0,-1 0 0,1 0 0,-1 1 0,0-1 0,0 0 0,1 0 0,-1 1 0,0-1 0,1 0 0,1 2 0,-1 1 0,1-1 0,0 0 0,-1 0 0,1 2 0,-1-2 0,8 13 0,1-1 0,0 0 0,8 9 0,-10-14 0,-1-1 0,-1-1 0,2 0 0,5 5 0,-13-12 0,0 0 0,0 0 0,1 1 0,-1-1 0,0 0 0,1 0 0,-1 0 0,0 1 0,1-1 0,-1 0 0,0 0 0,1 0 0,-1 0 0,1 0 0,-1 0 0,0 0 0,1 0 0,-1 0 0,1 0 0,-1 0 0,0 0 0,1 0 0,-1 0 0,0 0 0,1 0 0,-1 0 0,1-1 0,-1 1 0,1-1 0,-1 1 0,1-1 0,-1 1 0,1-1 0,-1 1 0,0-1 0,1 1 0,-1-1 0,0 1 0,1-1 0,-1 0 0,0 0 0,2-5 10,0 0-1,-1 0 1,0-1-1,0 1 0,-1 0 1,1-2-10,-2-12 71,0-7-71,-3-9 461,1 9-3951,2 21-12936</inkml:trace>
+  <inkml:trace contextRef="#ctx0" brushRef="#br0" timeOffset="117807.995">2825 4165 6272,'0'6'2385,"1"1"0,-1 0 0,1-1 0,1 1 0,0 2-2385,-2-8 72,13 48 4701,-11-39-4160,-1 0-1,1 0 1,-2 0 0,0 1-613,-1 2 362,1-13-183,-1-1-112,0-3-57,-2-7 38,1 0 0,0-1 0,1 1 0,0 0 0,1 0 0,0-1 0,1 1 0,2-7-48,-2 10 0,-1 4 0,1 0 0,0 0 0,0 0 0,0 0 0,0 0 0,1 0 0,0-2 0,-2 6 0,0 0 0,0-1 0,1 1 0,-1 0 0,0 0 0,0-1 0,1 1 0,-1 0 0,0-1 0,0 1 0,1 0 0,-1 0 0,0 0 0,1-1 0,-1 1 0,0 0 0,1 0 0,-1 0 0,0 0 0,1-1 0,-1 1 0,1 0 0,-1 0 0,1 0 0,-1 1 0,0-1 0,1 0 0,-1 0 0,0 0 0,1 0 0,-1 0 0,1 0 0,-1 1 0,0-1 0,0 0 0,1 0 0,-1 1 0,0-1 0,1 0 0,1 2 0,-1 1 0,1-1 0,0 0 0,-1 0 0,1 2 0,-1-2 0,8 13 0,1-1 0,0 0 0,8 9 0,-10-14 0,-1-1 0,-1-1 0,2 0 0,5 5 0,-13-12 0,0 0 0,0 0 0,1 1 0,-1-1 0,0 0 0,1 0 0,-1 0 0,0 1 0,1-1 0,-1 0 0,0 0 0,1 0 0,-1 0 0,1 0 0,-1 0 0,0 0 0,1 0 0,-1 0 0,1 0 0,-1 0 0,0 0 0,1 0 0,-1 0 0,0 0 0,1 0 0,-1 0 0,1-1 0,-1 1 0,1-1 0,-1 1 0,1-1 0,-1 1 0,1-1 0,-1 1 0,0-1 0,1 1 0,-1-1 0,0 1 0,1-1 0,-1 0 0,0 0 0,2-5 10,0 0-1,-1 0 1,0-1-1,0 1 0,-1 0 1,1-2-10,-2-12 71,0-7-71,-3-9 461,1 9-3951,2 21-12936</inkml:trace>
   <inkml:trace contextRef="#ctx0" brushRef="#br0" timeOffset="118322.387">3079 4201 8832,'1'1'155,"-1"-1"0,1 0 0,0 0 0,0 0 0,0 1 0,0-1 0,0 0 0,-1 0 0,1 0 0,0 0 0,0-1 0,0 1 0,0 0 0,-1 0 0,1 0 0,1-1-155,-1 1 609,0-1 1,0 0 0,1 0 0,-1 1-1,0-1 1,0 0 0,0 0 0,0 0-1,1-1-609,1-2 1658,-1 0 0,1 0-1,-1 0 1,1 0-1,-1-3-1657,-1 5 161,0 0 0,0-1 0,0 1 0,-1 0 0,1-1 0,-1 1 0,1-1 0,-1 1 0,0-2-161,0 2 97,0 1 0,-1-1 0,1 0 0,0 0 0,-1 1 0,1-1 0,-1 0 0,0 1 0,0-1 0,1 0 0,-1 1-1,0-1 1,-1 1-97,2 0 49,-1 0 0,1 1 0,0-1 0,-1 1 0,0-1 0,1 1 0,-1 0 0,1-1 0,-1 1 0,0-1 0,1 1 0,-1 0 0,0 0 0,1-1 0,-1 1 0,0 0 0,1 0 0,-1 0-49,0 0 45,0 0 1,-1 0-1,1 0 0,0 0 0,0 0 1,0 0-1,0 0 0,0 1 1,0-1-1,0 1 0,-1-1-45,0 1 33,1 0-1,-1 0 1,0 1-1,0-1 1,1 0 0,-1 1-1,0-1 1,1 1-1,0-1 1,-1 1 0,1 0-1,-1 0-32,1 1 13,0 0 0,0 0 0,-1 0 0,2-1 0,-1 1-1,0 1 1,1-1 0,-1 0 0,1 2-13,0 0 29,0-1-1,0 1 1,1-1 0,0 1-1,0-1 1,1 3-29,0 0 28,1-1 0,-1 1 0,2-1 0,-1 0 0,1 0 0,0 0 0,0 0 0,3 3-28,-5-7 74,1 0 0,-1 1-1,0-1 1,1 0 0,-1-1-1,1 1 1,0 0 0,0-1 0,-1 1-1,1-1 1,0 0 0,0 0-74,0 0-559,0-1 1,0 1-1,0-1 0,0 0 1,0 0-1,0 0 1,0 0-1,1 0 559,6-1-18559</inkml:trace>
   <inkml:trace contextRef="#ctx0" brushRef="#br0" timeOffset="118812.135">3219 4147 10368,'1'9'1660,"1"0"1,-2 1-1661,1-3 2864,0 0 0,0 1-1,2 5-2863,-2-11 394,-1 1-1,1-1 0,0 0 0,0 1 0,1-1 0,-1 0 0,0 0 0,1 0 1,0 0-1,-1 0 0,1-1 0,0 1 0,1 0-393,-1 0 129,0-1-1,0 0 1,0 1 0,0-1-1,0 0 1,0 0-1,1 0 1,-1-1 0,0 1-1,2 0-128,-2-1 57,-1 0-1,1 0 1,0 0-1,-1 0 1,1 0-1,0 0 1,0-1-1,-1 1 1,1 0-1,-1-1 0,1 1 1,0-1-1,-1 0 1,1 0-1,0 0-56,-1 0 12,0 0-1,0 1 0,0-1 0,0 0 0,-1 0 0,1 0 0,0 0 0,-1 0 0,1 0 0,0 0 0,-1 0 0,1-1 1,-1 1-1,1-1-11,0-3 51,0 0 0,1-5-51,-2 7 20,2-19 65,-1 11 0,2-8-85,-3 19 4,0 0-1,0 0 0,0 0 1,0-1-1,0 1 1,0 0-1,0 0 0,0 0 1,0 0-1,0 0 0,0 0 1,0 0-1,0-1 0,0 1 1,1 0-1,-1 0 0,0 0 1,0 0-1,0 0 1,0 0-1,0 0 0,0 0 1,0 0-1,0 0 0,0-1 1,0 1-1,1 0 0,-1 0 1,0 0-4,2 2 18,2 6-19,-4-7 14,3 6 11,0 0-1,0-1 0,3 4-23,-4-7 4,0 0 0,0-1 0,0 1 0,0-1 0,1 1 1,-1-1-1,1 0 0,0 0 0,0 0-4,-3-2 2,1 1 0,-1-1 0,1 0 0,0 1 0,-1-1 0,1 0 0,-1 0 0,1 0 0,0 1-1,-1-1 1,1 0 0,0 0 0,-1 0 0,1 0 0,0 0 0,0 0 0,-1 0 0,1-1 0,0 1 0,-1 0 0,1 0 0,-1 0 0,1-1 0,0 1 0,-1 0 0,1-1-1,-1 1 1,1 0 0,-1-1 0,1 1 0,-1-1 0,1 1 0,0-1-2,0 0 5,0-1 1,0 1-1,0-1 0,0 0 1,0 1-1,0-1 0,-1 1 1,1-1-1,-1 0 0,1 0 1,-1 1-1,1-2-5,0-11 41,-1 0 1,0-1-1,-1-8-41,0 15 4,-2-26 802,-1 10-5345,3 16-14127</inkml:trace>
   <inkml:trace contextRef="#ctx0" brushRef="#br0" timeOffset="174241.993">655 4894 7040,'-1'1'37,"1"0"217,0-1 1,-1 1-1,1-1 1,-1 1-1,1-1 1,0 1 0,0-1-1,-1 1 1,1-1-1,0 1 1,0 0-255,0-1 2688,0-1 4177,2 0-2232,-2 2-4373,0 0 1,1 0-1,-1-1 0,0 1 0,0 0 1,0 0-1,0 0 0,0-1 0,-1 2-260,1 1 346,-1 46 2619,-2 2-2965,3-46 60,0-1 8,0-1 1,-1 1-1,1-1 0,-1 1 0,0-1 1,-1 3-69,2-6 0,0 0 1,0 0-1,0 0 1,0 0-1,0 0 1,0 0 0,0 0-1,0 0 1,0 0-1,-1 0 1,1 0-1,0 0 1,0 0-1,0 0 1,0-1-1,0 1 1,0 0-1,0 0 1,0 0 0,0 0-1,0 0 1,0 0-1,0 0 1,0 0-1,0 0 1,0 0-1,0 0 1,0 0-1,0 0 1,0 0-1,0 0 1,0 0 0,0 0-1,0 0 1,0-1-1,0 1 1,0 0-1,0 0 1,0 0-1,0 0 1,0 0-1,0 0 1,0 0-1,-1-3-2,-1-13 23,0 0 1,2 1-1,0-1 0,0 0 1,2 0-1,0 0-21,-1 10 6,1 0 1,-1 0-1,1-1 1,0 1-1,1 0 0,0 1 1,0-1-1,0 0 1,0 1-1,1 0 0,0 0 1,0 0-1,1 0 1,-1 1-1,1-1 0,0 1 1,0 0-1,0 1 1,1-1-1,4-1-6,-8 3 0,1 1 0,0 0 0,-1 0 0,1 1 0,0-1 0,-1 0 0,1 1 0,0 0 0,-2 0 0,0 0 0,0 0 0,0 0 0,0 0 0,0 0 0,0 0 0,0 0 0,1 1 0,-1-1 0,0 1 0,-1-1 0,1 0 0,0 1 0,0 0 0,0-1 0,0 1 0,0-1 0,0 1 0,-1 0 0,1 0 0,0 0 0,0-1 0,1 4 8,0-1 0,-1 0 0,1 0 0,0 1 0,-1-1 0,0 1 0,0-1 0,1 4-8,-1-1 13,0-1 0,-1 1-1,1 0 1,-1-1 0,0 4-13,-1-8 0,1 1 0,0 0 0,-1 0 0,1-1 0,-1 1 0,0 0 0,1-1 0,-1 1 0,0-1 0,0 1 0,0-1 0,0 1 0,0-1 0,0 0 0,-1 0 0,1 1 0,0-1 0,-2 1 0,1-1 0,0 1 0,-1-1 0,0 1 0,1-1 0,-1 0 0,1 0 0,-1 0 0,0 0 0,0-1 0,0 1 0,0-1 0,0 0 0,-7 1 0,0 1 0,1-1 0,-10 4 0,18-5 0,1 0 0,0 0 0,0 0 0,-1 0 0,1 0 0,0 0 0,0 0 0,0 0 0,-1 1 0,1-1 0,0 0 0,0 0 0,0 0 0,-1 0 0,1 0 0,0 1 0,0-1 0,0 0 0,0 0 0,0 0 0,-1 1 0,1-1 0,0 0 0,0 0 0,1 0 0,-1 0 0,0 0 0,0 1 0,0-1 0,0 0 0,0 0 0,0 0 0,0 0 0,0 0 0,0 0 0,0 1 0,1-1 0,-1 0 0,0 0 0,0 0 0,0 0 0,0 0 0,0 0 0,0 0 0,1 0 0,-1 0 0,12 4 0,-10-3 0,6 2 0,0 0 0,0 0 0,0 1 0,0 0 0,-1 0 0,0 1 0,0 0 0,1 1 0,15 15 0,-11-10 0,-1-1 0,1-1 0,3 2 0,-14-10-3754,1-1-15019</inkml:trace>
   <inkml:trace contextRef="#ctx0" brushRef="#br0" timeOffset="175023.746">880 4910 4224,'3'5'5225,"1"0"3759,-3 0-7727,2 20 4105,-2-13-4187,1-1 1,-1 0-1,3 6-1175,-3-14 88,0 0-1,0-1 0,0 1 1,1 0-1,-1 0 1,1 0-1,-1-1 0,1 1 1,0-1-1,0 1 1,0-1-1,1 0 0,-1 0 1,2 2-88,-2-3 20,0 0 0,0 0 1,1 0-1,-1 0 0,0 0 0,0-1 1,1 1-1,-1-1 0,0 1 0,1-1 1,-1 0-1,0 0 0,1 0 0,-1 0 1,1 0-1,-1 0 0,0-1 1,1 1-1,-1-1-20,0 0 7,0 1 0,0-1 0,0 0 0,0 0 0,0 0 0,0 0 0,-1 0 0,1 0 0,0 0 0,-1-1 0,1 1 1,0-1-1,-1 1 0,0-1 0,1 0 0,-1 1 0,0-1 0,0 0 0,0 0 0,0 0 0,0 0-7,1-4 0,-1 0 0,0 0 0,0 0 0,0 1 0,-1-2 0,0-10 0,0-2 0,-1-5 0,2 29 0,-1-1 0,1 1 0,1 2 0,0 6 0,0 2 0,10 58 0,-11-70-21,0-3-3883,0 0-14570</inkml:trace>
   <inkml:trace contextRef="#ctx0" brushRef="#br0" timeOffset="175782.479">1112 4923 12800,'3'7'5131,"2"3"-2137,1 2 1126,-3-5-3539,0 1 0,-1 0 1,0 0-1,-1-1 0,1 1 0,-2 1 1,1-1-1,-1 0-581,0-7 224,-2-2-156,0-4 3,-1-6-13,-1 0 0,0-8-58,3 13 5,1 0 1,-1 0-1,1 0 1,0 0 0,0 0-1,1-1-5,0 4 1,-1 1 1,1-1-1,0 1 0,0 0 1,0 0-1,0-1 0,0 1 0,1 0 1,-1 0-1,1 0 0,0-1-1,0 2 22,-1-1 0,1 0 0,0 1 0,-1-1 0,1 1 0,0 0 0,0 0 0,0 0 0,0 0 0,0 0-1,0 0 1,2 0-22,-2 0 8,0 1 0,0 0 0,1 0-1,-1 0 1,0 0 0,0 1-1,1-1 1,-1 0 0,1 1-8,19 7 37,-12-4-26,-5-3 12,-1 1 1,1 0-1,3 2-23,-7-3 4,0 0-1,1 0 1,-1 0 0,0 0-1,0 0 1,0 0-1,0 1 1,0-1 0,0 0-1,0 0 1,0 1-1,0-1 1,0 2-4,1 1 25,-1 1 0,0 0 0,0-1 0,0 1 0,0 0 0,-1 0-25,1 11 224,-1 2-224,0-8 31,0-4 169,-1-3-3972,1-3 3696,-1 2-19208</inkml:trace>
-  <inkml:trace contextRef="#ctx0" brushRef="#br0" timeOffset="186185.056">1339 4779 7680,'4'2'4816,"-5"-5"799,1 3-5480,0 0 0,0-1 0,0 1 0,0 0 0,0 0 0,0 0 0,0 0 0,0 0 0,0-1 0,1 1 0,-1 0 0,0 0 0,0 0 0,0 0 0,0 0 0,0 0 0,0-1 0,1 1 0,-1 0 0,0 0 0,0 0 0,0 0 0,0 0 0,1 0 0,-1 0-135,6-2 1301,-5 1-921,12-2 872,0 0 0,0 0-1,4 1-1251,40-2 1379,-6 0-646,-36 2-477,0 1 0,7 1-256,-18 1-161,-3 0-3283,1 0-14689</inkml:trace>
+  <inkml:trace contextRef="#ctx0" brushRef="#br0" timeOffset="186185.055">1339 4779 7680,'4'2'4816,"-5"-5"799,1 3-5480,0 0 0,0-1 0,0 1 0,0 0 0,0 0 0,0 0 0,0 0 0,0 0 0,0-1 0,1 1 0,-1 0 0,0 0 0,0 0 0,0 0 0,0 0 0,0 0 0,0-1 0,1 1 0,-1 0 0,0 0 0,0 0 0,0 0 0,0 0 0,1 0 0,-1 0-135,6-2 1301,-5 1-921,12-2 872,0 0 0,0 0-1,4 1-1251,40-2 1379,-6 0-646,-36 2-477,0 1 0,7 1-256,-18 1-161,-3 0-3283,1 0-14689</inkml:trace>
   <inkml:trace contextRef="#ctx0" brushRef="#br0" timeOffset="186561.476">1443 4766 9728,'6'44'2037,"-1"16"12704,-3 2-14741,-1-9 2890,-1-52-3175,1 4 975,1-4-4550,0-1-14273</inkml:trace>
   <inkml:trace contextRef="#ctx0" brushRef="#br0" timeOffset="186960.699">1582 4883 10368,'4'24'7647,"0"0"1,7 21-7648,-10-43 178,0 1 226,0 0 0,-1 0 0,1 0 0,0 0-1,-1 3-403,-1-4 512,0-4-197,-2-4 10,1-1-206,1-1-1,-1 1 1,1 0-1,0 0 1,0-1-119,1-36 181,0 38-144,0 3-9,0 0 0,0-1 0,1 1 0,-1 0 0,1-1 0,0 1 0,0 0 0,0 0 0,0 0-1,1-1-27,-1 2 7,1 0 0,-1 0 0,0 0 0,1 0 0,-1 1 0,1-1 0,0 0 0,0 1 0,-1 0 0,1-1 0,0 1 0,0 0 0,0 0 0,1 0 0,-1 0-7,1 0 13,1 0 0,-1 0 0,0 0 0,0 0-1,1 1 1,-1 0 0,1 0 0,-1 0 0,0 0 0,1 0 0,-1 1 0,2 0-13,13 4-3739,-9-2-14820</inkml:trace>
-  <inkml:trace contextRef="#ctx0" brushRef="#br0" timeOffset="187583.564">1878 4847 9856,'-2'3'2205,"0"-3"1253,0-6 3644,-1 0-5105,3 5-1894,-1 1 1,1-1-1,-1 0 0,0 0 0,1 1 1,-1-1-1,0 0 0,1 1 1,-1-1-1,0 1 0,0-1 1,0 1-1,0-1 0,0 1 1,0-1-1,1 1 0,-1 0 0,0 0 1,0-1-1,0 1 0,0 0 1,0 0-1,0 0 0,0 0 1,0 0-1,0 0 0,0 0-103,-3 1 165,0-1-1,0 1 0,1 0 1,-1 0-1,0 0 1,-1 2-165,1-2 99,0 2 0,0-1 0,1 0 0,-1 1-1,1-1 1,0 1 0,0 0 0,0 0 0,0 1 0,0-1 0,1 0 0,-1 1 0,-1 3-99,1-1 66,0 1 0,0-1 0,1 0 0,0 1-1,0-1 1,0 1 0,1-1 0,0 4-66,1-9 11,0 1 0,0 0-1,0-1 1,0 1 0,0 0 0,0-1 0,1 1-1,-1 0 1,0-1 0,1 1 0,0 0-1,-1-1 1,1 1 0,0-1 0,0 1-1,0-1 1,0 0 0,0 1-11,1 0 19,0 0 0,0 0-1,1 0 1,-1-1 0,0 1-1,1-1 1,0 1 0,-1-1 0,3 1-19,-1 0 3,0-1 0,0 0 0,0 0 0,0 0 0,1 0 0,-1-1-1,0 0 1,0 0 0,0 0-3,-2 0 0,0 0 0,0 0 0,0 0-1,0-1 1,0 1 0,0-1 0,0 0-1,-1 1 1,1-1 0,0 0-1,0 0 1,-1 0 0,1 0 0,-1 0-1,1-1 1,-1 1 0,1 0 0,-1-1-1,0 1 1,1-2 0,2-3 0,-1-1 0,0 1 0,0-1 0,0 0 0,0-1 0,9-37 0,-11 41 0,0-2 0,-1 4 0,0 1 0,0-1 0,1 1 0,-1-1 0,0 1 0,1-1 0,0 1 0,0-1 0,-1 2 0,0 0 0,0 0 0,0 0 0,0 0 0,0 0 0,0 0 0,0 0 0,0 0 0,0 0 0,0 0 0,0 0 0,0 0 0,0 0 0,0 0 0,0 0 0,0 0 0,0 0 0,0 0 0,0 0 0,0 0 0,0 0 0,1 0 0,-1 0 0,0 0 0,0 0 0,0 0 0,0 0 0,0 0 0,0 0 0,0 0 0,0 0 0,0 0 0,0 0 0,0 0 0,0 0 0,0 0 0,0 0 0,0 0 0,0 0 0,0 0 0,0 0 0,0 0 0,0 0 0,3 3 0,-1 4 0,4 11 0,1 4 0,1 0 0,5 7 0,-10-22 302,-1-3-198,1 1-1,1 4-103,-3-8-711,1 0 1,-1 1-1,0-1 1,0 0-1,1 1 1,-1-1 710,3 2-18773</inkml:trace>
+  <inkml:trace contextRef="#ctx0" brushRef="#br0" timeOffset="187583.563">1878 4847 9856,'-2'3'2205,"0"-3"1253,0-6 3644,-1 0-5105,3 5-1894,-1 1 1,1-1-1,-1 0 0,0 0 0,1 1 1,-1-1-1,0 0 0,1 1 1,-1-1-1,0 1 0,0-1 1,0 1-1,0-1 0,0 1 1,0-1-1,1 1 0,-1 0 0,0 0 1,0-1-1,0 1 0,0 0 1,0 0-1,0 0 0,0 0 1,0 0-1,0 0 0,0 0-103,-3 1 165,0-1-1,0 1 0,1 0 1,-1 0-1,0 0 1,-1 2-165,1-2 99,0 2 0,0-1 0,1 0 0,-1 1-1,1-1 1,0 1 0,0 0 0,0 0 0,0 1 0,0-1 0,1 0 0,-1 1 0,-1 3-99,1-1 66,0 1 0,0-1 0,1 0 0,0 1-1,0-1 1,0 1 0,1-1 0,0 4-66,1-9 11,0 1 0,0 0-1,0-1 1,0 1 0,0 0 0,0-1 0,1 1-1,-1 0 1,0-1 0,1 1 0,0 0-1,-1-1 1,1 1 0,0-1 0,0 1-1,0-1 1,0 0 0,0 1-11,1 0 19,0 0 0,0 0-1,1 0 1,-1-1 0,0 1-1,1-1 1,0 1 0,-1-1 0,3 1-19,-1 0 3,0-1 0,0 0 0,0 0 0,0 0 0,1 0 0,-1-1-1,0 0 1,0 0 0,0 0-3,-2 0 0,0 0 0,0 0 0,0 0-1,0-1 1,0 1 0,0-1 0,0 0-1,-1 1 1,1-1 0,0 0-1,0 0 1,-1 0 0,1 0 0,-1 0-1,1-1 1,-1 1 0,1 0 0,-1-1-1,0 1 1,1-2 0,2-3 0,-1-1 0,0 1 0,0-1 0,0 0 0,0-1 0,9-37 0,-11 41 0,0-2 0,-1 4 0,0 1 0,0-1 0,1 1 0,-1-1 0,0 1 0,1-1 0,0 1 0,0-1 0,-1 2 0,0 0 0,0 0 0,0 0 0,0 0 0,0 0 0,0 0 0,0 0 0,0 0 0,0 0 0,0 0 0,0 0 0,0 0 0,0 0 0,0 0 0,0 0 0,0 0 0,0 0 0,0 0 0,0 0 0,0 0 0,0 0 0,1 0 0,-1 0 0,0 0 0,0 0 0,0 0 0,0 0 0,0 0 0,0 0 0,0 0 0,0 0 0,0 0 0,0 0 0,0 0 0,0 0 0,0 0 0,0 0 0,0 0 0,0 0 0,0 0 0,0 0 0,0 0 0,0 0 0,3 3 0,-1 4 0,4 11 0,1 4 0,1 0 0,5 7 0,-10-22 302,-1-3-198,1 1-1,1 4-103,-3-8-711,1 0 1,-1 1-1,0-1 1,0 0-1,1 1 1,-1-1 710,3 2-18773</inkml:trace>
   <inkml:trace contextRef="#ctx0" brushRef="#br0" timeOffset="188021.761">2124 4852 10880,'0'0'457,"0"1"1,0 0-1,0-1 1,0 1 0,-1 0-1,1 0 1,0-1-1,-1 1 1,1 0 0,-1 0-458,1-2 222,0 1 1,0 0-1,-1 0 1,1 0-1,0 0 1,0 0-1,-1-1 1,1 1-1,0 0 1,0 0-1,0-1 1,-1 1 0,1 0-1,0 0 1,0-1-1,0 1 1,0 0-1,0 0 1,0-1-1,-1 1 1,1 0-1,0-1-222,0 0 228,-1 0 0,0 0 1,0 0-1,0 0 0,0 0 0,1 0 0,-1 0 0,-1 0 0,1 0 0,0 1 0,0-1 0,0 0 0,0 1 0,0-1 0,-1 1 0,1-1 0,0 1 0,0-1 0,-1 1 0,1 0 0,0 0 1,-1 0-1,1 0 0,0 0 0,-1 0-228,-1 0 181,0 0 1,0 0 0,1 1 0,-1-1 0,0 1-1,0 0 1,0 0 0,1 0 0,-1 0 0,1 0-1,-2 1-181,1 0 106,1 0 0,-1 0 0,0 1-1,1-1 1,0 1 0,-1-1 0,1 1-1,0 0 1,1 0 0,-1 0-1,0 0 1,1 0 0,-1 0-106,0 3 75,1-1 0,-1 0 0,1 1-1,0-1 1,0 0 0,1 1 0,-1 4-75,1-8 28,0 0-1,1 0 1,-1 0-1,0 0 0,1 0 1,-1 0-1,1 0 1,-1 0-1,1 0 1,0 0-1,0 0 1,0-1-1,0 1 1,0 0-1,0-1 1,1 2-28,0-1 18,0 0 1,0-1-1,0 1 1,1-1-1,-1 1 1,0-1-1,0 0 0,1 0 1,-1 0-1,1 0 1,-1 0-1,3 0-18,1 0 22,0 0-1,1-1 0,-1 1 1,0-1-1,1 0 0,-1-1 1,1 0-22,15-3-3925,-12 2-14848</inkml:trace>
   <inkml:trace contextRef="#ctx0" brushRef="#br0" timeOffset="188571.642">2207 4761 9088,'2'19'3820,"-1"-11"-323,0 0 1,1 1-3498,5 20 4917,5 15-2667,4 16-1161,-12-30 319,-4-36-1256,1 1 0,0-6-152,0 5 59,2-16 158,5-16-217,-6 29 33,1 0 1,0 0-1,1 0 0,-1 0 1,4-4-34,-4 10 65,-3 3-63,1 0 0,-1 0 0,0 0 0,0 0-1,0 0 1,0 0 0,0 0 0,0 0 0,0 0 0,0 0-1,0 0 1,0 0 0,0 0 0,0 0 0,0 0 0,0 0-1,0 1 1,0-1 0,0 0 0,0 0 0,1 0 0,-1 0-1,0 0 1,0 0 0,0 0 0,0 0 0,0 0 0,0 0-1,0 0 1,0 0 0,0 1 0,0-1 0,0 0 0,0 0-2,-1 10 21,1-10-21,-3 22 64,1 3-64,1-18 13,1 0 0,1 0-1,-1 0 1,1 0 0,1 6-13,-1-12 4,-1 1-1,1 0 1,0-1-1,-1 1 1,1-1-1,0 1 1,0-1 0,0 0-1,0 1 1,0-1-1,0 0 1,0 1-1,0-1 1,0 0-1,1 0 1,-1 0 0,1 0-1,-1 0-3,2 0 8,0 0 0,0 0 0,0 0 0,0 0 0,0 0 0,0 0 0,0-1 0,4 1-8,-4-1 204,1 0-1,-1 0 1,0-1-1,2 1-203,7-3-3426,-10 3 2156,9-2-17503</inkml:trace>
-  <inkml:trace contextRef="#ctx0" brushRef="#br0" timeOffset="189003.309">2433 4887 11264,'1'0'924,"0"0"-1,0 0 1,0 1 0,0-1 0,0 0 0,0 0 0,0 0-1,0 0-923,14-3 1021,-9 1-345,1 1 871,23-6 1988,-26 6-3237,0-1 0,0 1 0,0-1 0,-1 0 0,1 0-1,0-1-297,-4 3 50,1 0-1,-1 0 0,1-1 0,-1 1 0,0-1 0,1 1 0,-1 0 0,0-1 0,1 1 0,-1-1 1,0 1-1,1-1 0,-1 1 0,0 0 0,0-1 0,0 1 0,0-1 0,1 1 0,-1-1 0,0 0 1,0 1-50,0-1 43,0 0 0,0 0 0,0 1 0,-1-1 0,1 0 0,0 0 0,0 1 0,-1-1 0,1 0 0,0 0 0,-1 1 0,1-1 0,-1 0-43,0-1 60,-1 0 0,0 0 0,0 1-1,0-1 1,0 0 0,0 1 0,0-1 0,-1 0-60,0 1 39,0-1 0,0 1 0,0 0 0,0 0 0,0 0 0,0 1 0,-1-1 0,1 1 0,0-1 0,0 1 0,-1 0 0,0 1-39,2-1 13,0 0 1,0 0-1,0 1 1,0-1 0,1 1-1,-1-1 1,0 1 0,0 0-1,1 0 1,-1-1 0,0 1-1,1 0 1,-1 1 0,1-1-1,0 0 1,-1 0 0,1 1-1,0-1 1,0 0-1,-1 1 1,1-1 0,0 2-14,-1 1 14,1 0-1,-1 0 1,1 1 0,0-1 0,0 0 0,0 1 0,1-1 0,-1 1 0,1-1-1,0 1 1,1-1 0,-1 1 0,1-1 0,0 1 0,0-1 0,0 1-1,0-1 1,1 0 0,0 0 0,1 3-14,-1-5 23,-1 0 1,1 0-1,-1 0 0,1-1 0,-1 1 1,1-1-1,0 1 0,0-1 0,0 0 1,0 0-1,0 0 0,0 0 0,0 0 1,2 1-24,3-1-1010,-1 1 1,1-1 0,-1 0-1,5 0 1010,2 0-18559</inkml:trace>
+  <inkml:trace contextRef="#ctx0" brushRef="#br0" timeOffset="189003.308">2433 4887 11264,'1'0'924,"0"0"-1,0 0 1,0 1 0,0-1 0,0 0 0,0 0 0,0 0-1,0 0-923,14-3 1021,-9 1-345,1 1 871,23-6 1988,-26 6-3237,0-1 0,0 1 0,0-1 0,-1 0 0,1 0-1,0-1-297,-4 3 50,1 0-1,-1 0 0,1-1 0,-1 1 0,0-1 0,1 1 0,-1 0 0,0-1 0,1 1 0,-1-1 1,0 1-1,1-1 0,-1 1 0,0 0 0,0-1 0,0 1 0,0-1 0,1 1 0,-1-1 0,0 0 1,0 1-50,0-1 43,0 0 0,0 0 0,0 1 0,-1-1 0,1 0 0,0 0 0,0 1 0,-1-1 0,1 0 0,0 0 0,-1 1 0,1-1 0,-1 0-43,0-1 60,-1 0 0,0 0 0,0 1-1,0-1 1,0 0 0,0 1 0,0-1 0,-1 0-60,0 1 39,0-1 0,0 1 0,0 0 0,0 0 0,0 0 0,0 1 0,-1-1 0,1 1 0,0-1 0,0 1 0,-1 0 0,0 1-39,2-1 13,0 0 1,0 0-1,0 1 1,0-1 0,1 1-1,-1-1 1,0 1 0,0 0-1,1 0 1,-1-1 0,0 1-1,1 0 1,-1 1 0,1-1-1,0 0 1,-1 0 0,1 1-1,0-1 1,0 0-1,-1 1 1,1-1 0,0 2-14,-1 1 14,1 0-1,-1 0 1,1 1 0,0-1 0,0 0 0,0 1 0,1-1 0,-1 1 0,1-1-1,0 1 1,1-1 0,-1 1 0,1-1 0,0 1 0,0-1 0,0 1-1,0-1 1,1 0 0,0 0 0,1 3-14,-1-5 23,-1 0 1,1 0-1,-1 0 0,1-1 0,-1 1 1,1-1-1,0 1 0,0-1 0,0 0 1,0 0-1,0 0 0,0 0 0,0 0 1,2 1-24,3-1-1010,-1 1 1,1-1 0,-1 0-1,5 0 1010,2 0-18559</inkml:trace>
   <inkml:trace contextRef="#ctx0" brushRef="#br0" timeOffset="189441.221">2651 4842 11520,'0'7'3032,"0"-1"-1,1 1 1,0 1-3032,1 1 4240,3 9-4240,4 7 2309,3 3-2309,-4-8 1528,-6-15-934,-4-8-260,-4-7-131,-2-10 64,1 0-1,-3-16-266,9 33 14,1 0 1,-1 0-1,1 0 0,-1 0 0,1 0 0,0 0 0,0-1 0,1 0-14,-1 3 0,0-1-1,1 1 1,-1 0 0,0 0-1,1-1 1,0 1 0,-1 0 0,1 0-1,-1 0 1,1 0 0,0 0 0,0 0-1,0 0 1,0 0 0,0 0-1,0 0 1,0 0 0,0 1 0,0-1-1,0 0 1,0 1 0,3-2 18,-1 1 0,0 0 0,1 0 0,-1 0 0,0 0 0,1 1-1,-1 0 1,1-1 0,1 1-18,7 1 442,13 1-442,-16-1 144,25 4-654,-27-4-2372,0 0-16616</inkml:trace>
   <inkml:trace contextRef="#ctx0" brushRef="#br0" timeOffset="191066.01">571 5282 8704,'2'0'1585,"1"0"1,-1-1-1,1 1 1,-1-1-1,1 0-1585,8-1 5768,41-2-1457,-17 3-2009,8 2-2302,-43-1-81,11 1 358,-6 0-3886,-3-1-14310</inkml:trace>
-  <inkml:trace contextRef="#ctx0" brushRef="#br0" timeOffset="191584.353">875 5244 7168,'2'1'2177,"-1"1"-1,0-1 1,1 1 0,-1 0 0,1 1-2177,3 11 4389,-3-5-3205,0 0 0,0 2-1184,-1-6 1046,7 48 2026,-9-60-2882,0-1-53,-1-1-1,1 0 1,1 1-1,0-1 1,0-2-137,0 9 7,0 0 1,1-1-1,-1 1 1,1 0-1,-1 0 1,1 0-1,0-1 1,0 1-1,0 0 1,0 0-1,0 0 1,0 0-1,1 1 1,-1-1-1,0 0 1,1 0-1,0 1 1,-1-1-1,1 1 1,0-1-1,0 1 1,0 0-1,1-1-7,1 1 67,0-1-1,0 1 1,0-1-1,0 1 0,1 0 1,-1 1-1,3-1-66,0 1-985,0 0-1,-1 0 1,1 0-1,4 2 986,-2 0-18559</inkml:trace>
-  <inkml:trace contextRef="#ctx0" brushRef="#br0" timeOffset="192111.364">1076 5250 11008,'1'10'7122,"-1"-6"-5409,1 0-1,0 0 1,0 0 0,1 3-1713,0-1 248,1-1 0,-1 0 0,1 1 0,1-1 0,-1-1 0,1 1 0,0 0 0,0-1 0,0 0-1,1 0 1,-1 0 0,1 0 0,0-1 0,0 0 0,0 0 0,1 0-248,-5-2 17,0-1-1,0 1 1,0-1 0,0 1-1,1-1 1,-1 0-1,0 0 1,0 1-1,0-1 1,0 0-1,1 0 1,-1 0-1,0 0 1,0-1-1,0 1 1,1 0-1,-1 0 1,0-1-1,0 1 1,0 0-1,0-1 1,0 0-1,0 1 1,0-1-1,0 1 1,0-1-1,0 0 1,0 0-1,0 0 1,0 1-1,0-2-16,2-2 33,0 0 0,0 0 0,0-1 0,-1 1 0,0-1 0,1-1-33,1-4 82,-1 0 1,2-6-83,-4 10 55,0-2 74,-1 7-78,1 5-30,-1 4 5,0 1-1,1-1 1,0 0 0,1 0-1,2 8-25,-3-12 11,1 0-1,-1 0 1,1 0 0,0 0-1,0-1 1,0 1 0,1-1-1,-1 1 1,1-1 0,0 0-1,0 0 1,2 2-11,-3-4-68,-1 0 0,1 0 0,-1 0 0,1 0 0,0 0 1,-1-1-1,1 1 0,0 0 0,0-1 0,-1 0 0,2 1 68,7-1-5077,-4 0-11754</inkml:trace>
+  <inkml:trace contextRef="#ctx0" brushRef="#br0" timeOffset="191584.351">875 5244 7168,'2'1'2177,"-1"1"-1,0-1 1,1 1 0,-1 0 0,1 1-2177,3 11 4389,-3-5-3205,0 0 0,0 2-1184,-1-6 1046,7 48 2026,-9-60-2882,0-1-53,-1-1-1,1 0 1,1 1-1,0-1 1,0-2-137,0 9 7,0 0 1,1-1-1,-1 1 1,1 0-1,-1 0 1,1 0-1,0-1 1,0 1-1,0 0 1,0 0-1,0 0 1,0 0-1,1 1 1,-1-1-1,0 0 1,1 0-1,0 1 1,-1-1-1,1 1 1,0-1-1,0 1 1,0 0-1,1-1-7,1 1 67,0-1-1,0 1 1,0-1-1,0 1 0,1 0 1,-1 1-1,3-1-66,0 1-985,0 0-1,-1 0 1,1 0-1,4 2 986,-2 0-18559</inkml:trace>
+  <inkml:trace contextRef="#ctx0" brushRef="#br0" timeOffset="192111.362">1076 5250 11008,'1'10'7122,"-1"-6"-5409,1 0-1,0 0 1,0 0 0,1 3-1713,0-1 248,1-1 0,-1 0 0,1 1 0,1-1 0,-1-1 0,1 1 0,0 0 0,0-1 0,0 0-1,1 0 1,-1 0 0,1 0 0,0-1 0,0 0 0,0 0 0,1 0-248,-5-2 17,0-1-1,0 1 1,0-1 0,0 1-1,1-1 1,-1 0-1,0 0 1,0 1-1,0-1 1,0 0-1,1 0 1,-1 0-1,0 0 1,0-1-1,0 1 1,1 0-1,-1 0 1,0-1-1,0 1 1,0 0-1,0-1 1,0 0-1,0 1 1,0-1-1,0 1 1,0-1-1,0 0 1,0 0-1,0 0 1,0 1-1,0-2-16,2-2 33,0 0 0,0 0 0,0-1 0,-1 1 0,0-1 0,1-1-33,1-4 82,-1 0 1,2-6-83,-4 10 55,0-2 74,-1 7-78,1 5-30,-1 4 5,0 1-1,1-1 1,0 0 0,1 0-1,2 8-25,-3-12 11,1 0-1,-1 0 1,1 0 0,0 0-1,0-1 1,0 1 0,1-1-1,-1 1 1,1-1 0,0 0-1,0 0 1,2 2-11,-3-4-68,-1 0 0,1 0 0,-1 0 0,1 0 0,0 0 1,-1-1-1,1 1 0,0 0 0,0-1 0,-1 0 0,2 1 68,7-1-5077,-4 0-11754</inkml:trace>
   <inkml:trace contextRef="#ctx0" brushRef="#br0" timeOffset="192543.116">1313 5251 10880,'7'22'6750,"4"6"-6750,4 11 8261,-12-28-5865,1 6-2396,-4-13 320,-1-3-80,0-3-11,-1-4-176,1 0 0,0 0-1,0 0 1,1 0 0,-1 0-1,1 0 1,1 0 0,-1-2-53,1 4 29,0-1 1,0 1-1,0 0 1,0-1 0,1 1-1,-1 0 1,1-1-1,0 1 1,1 0 0,-1 1-1,1-2-29,0 2 23,0-1 1,0 1-1,0 0 0,0 0 1,0 0-1,1 0 0,0 1 1,2-2-24,-4 3 8,-1 0-1,0 1 1,1-1 0,-1 1 0,0-1 0,1 1-1,-1 0 1,1-1 0,-1 1 0,1 0 0,-1 0-1,0 0 1,1 0 0,-1 0 0,1 0 0,-1 1 0,1-1-1,-1 0 1,0 1 0,1-1 0,-1 1 0,0 0-1,1-1 1,-1 1 0,0 0 0,0 0 0,0-1-1,1 2-7,0-1 13,-1 1 0,1 1 0,0-1 0,-1 0-1,1 0 1,-1 0 0,0 1 0,0-1-1,0 1 1,0-1 0,0 2-13,2 6 43,-1 0 0,1 4-43,-2-6 8,-1-7-136,2 7 278,1 8-150,1-6-3755,-1-4-14911</inkml:trace>
   <inkml:trace contextRef="#ctx0" brushRef="#br0" timeOffset="193550.933">1572 5225 6016,'1'1'809,"0"0"1,-1-1-1,1 1 1,-1 0-1,1-1 1,-1 1-1,1 0 1,-1 0-1,1-1 1,-1 1 0,0 0-1,1 0 1,-1 0-1,0 0 1,0-1-1,0 1 1,0 0-1,0 0 1,0 0-810,5 49 5006,-4-23-3818,2-1-1,1 1-1187,-2-47 661,-1 5-581,-1 2 34,1 1 0,1-7-114,-1 16 10,0-1 0,0 0-1,0 1 1,0-1 0,1 0 0,-1 1-1,1 0 1,0-1 0,0 1-1,1-1-9,-2 3 11,0-1-1,1 1 0,-1 0 0,0 0 1,1 0-1,-1 0 0,1 0 0,0 0 0,-1 0 1,1 0-1,-1 1 0,1-1 0,0 1 1,0-1-1,-1 1 0,1 0 0,0-1 0,0 1 1,0 0-1,-1 0 0,1 0 0,0 1 1,0-1-1,-1 0 0,1 1 0,2 0-10,-1 0 7,-1 0-1,1 0 1,0 0-1,0 0 1,0 1-1,-1 0 0,1-1 1,-1 1-1,1 0 1,-1 0-1,0 0 1,0 1-1,0-1 1,0 0-1,1 2-6,0 2 3,0-1 0,-1 1 0,1 0-1,-1 0 1,0 1 0,0 4-3,0 2 56,0 0-1,-1 11-55,0-20-3712,-1-1-14847</inkml:trace>
   <inkml:trace contextRef="#ctx0" brushRef="#br0" timeOffset="194001.093">1743 5309 10368,'4'3'1313,"1"-1"0,1 0-1,-1 0 1,0 0 0,0 0 0,1-1 0,-1 0 0,0 0 0,1-1 0,-1 1 0,2-1-1313,-2 0 206,-1-1-1,0 1 1,1-1 0,-1 0-1,0 0 1,0 0 0,1-1-1,-1 1 1,0-1-206,-2 1 80,-1 0 1,1 0-1,-1 0 0,0 0 1,1 0-1,-1 0 1,0 0-1,0 0 1,1 0-1,-1-1 0,0 1 1,0 0-1,-1-1 1,1 1-1,0-1 0,0 1 1,-1-1-1,1 1 1,-1-1-1,1 1 0,-1-1 1,1 0-1,-1 1 1,0-1-1,0 0-80,0 1 37,0 0 1,0 0-1,0 0 0,0-1 1,-1 1-1,1 0 0,0 0 1,-1 0-1,1 0 0,0 0 0,-1 0 1,1 0-1,-1 0 0,0 0 1,1 0-1,-1 0 0,0 0 1,0 0-38,0 0 34,0 0 0,-1 0 1,1 1-1,0-1 1,-1 0-1,1 0 0,-1 1 1,1-1-1,-1 1 1,0-1-1,0 1-34,-3-1 28,1 0 0,0 1 0,0 0 0,-1 0 0,1 1 0,0-1 0,-1 1-1,1 0 1,-1 0-28,3 0 15,-1-1-1,0 1 0,1 1 0,-1-1 0,1 0 0,0 1 1,-1-1-1,1 1 0,0-1 0,0 1 0,0 0 0,0 0 0,0 0 1,0 0-1,0 2-14,1-2 1,0-1 0,0 1 0,0 0 0,0 0 0,0 0 0,1 1 1,-1-1-1,1 0 0,0 0 0,-1 0 0,1 0 0,0 0 0,0 1 0,0-1 0,1 0 1,-1 0-1,0 0 0,1 0 0,-1 0 0,1 0-1,0 2 10,1-1-1,0 0 1,-1 0-1,1 0 0,0-1 1,0 1-1,1 0 1,-1-1-1,0 1 1,1-1-1,0 0 1,-1 0-1,3 2-9,3 0 1,0 1 1,0-1-1,0-1 0,6 3-1,-9-5 11,-1 0 0,1 1-1,0-2 1,-1 1 0,1-1-1,2 1-10,8-1-3776,-1-1-14783</inkml:trace>
@@ -6489,7 +6572,7 @@
   <inkml:trace contextRef="#ctx0" brushRef="#br0" timeOffset="196662.105">2786 5219 12160,'2'3'1369,"0"0"1,1 1 0,-1-1-1,-1 1 1,1-1-1,0 1 1,-1 0 0,0 0-1370,3 9 4397,0 10-4397,2 5 1221,-5-25-1109,-1 1 127,1-1-1,1 1 1,-1-1 0,1 2-239,-2-9 411,0-3-289,-3-7 4,1 1-7,0-8-119,1 16 20,1 1-1,0-1 1,1 1 0,-1-1-1,1 1 1,0-4-20,1 3 2,0 0 1,-1 0 0,2 0-1,-1 0 1,1 0 0,-1 0-1,1 0 1,1 1 0,-1-1-1,2-1-2,-3 4 0,0 1 0,0-1 0,0 0-1,0 0 1,1 1 0,-1 0 0,0-1-1,1 1 1,-1 0 0,1 0 0,-1 0-1,1 0 1,-1 1 0,1-1 0,0 1-1,0-1 1,-1 1 0,1 0 0,0 0-1,-1 0 1,4 1 0,-4 0 2,1-1-1,0 1 1,-1 0 0,1 0-1,0 0 1,-1 0 0,1 1 0,-1-1-1,0 0 1,0 1 0,2 1-2,-1 0 5,0 0 1,0 0 0,0 0 0,-1 1 0,1-1 0,-1 1 0,0 0-6,4 8 17,0 1 0,-1 0 0,-1-1-1,0 5-16,-2-12 1,4 15-1,-7-26 0,1 0 0,0 1 0,0-1 0,0 0 0,0 1 0,2-5 0,-2 6 0,1 1 0,0-1 0,1 0 0,-1 1 0,1-1 0,0 1 0,-1 0 0,1 0 0,1-1 0,-1 1 0,2-2 0,-1 3 0,-1 0 0,0 0 0,0 0 0,1 0 0,-1 0 0,1 1 0,0-1 0,-1 1 0,1 0 0,0 0 0,0 0 0,0 0 0,0 0 0,0 1 0,0-1 0,-2 1 0,1 0 0,0 0 0,-1 0 0,1 0 0,0 0 0,-1 1 0,1-1 0,-1 1 0,1-1 0,0 1 0,-1-1 0,1 1 0,-1 0 0,0 0 0,1 0 0,-1 0 0,0 0 0,1 0 0,-1 0 0,0 0 0,0 1 0,4 3 0,-1 1 0,0 0 0,0 0 0,1 3 0,3 5 0,-4-8 0,0 0 0,0 0 0,5 3 0,-7-7 0,-1 0 0,1-1 0,0 1 0,0-1 0,0 1 0,0-1 0,0 0 0,1 0 0,-1 0 0,0 0 0,1 0 0,-1-1 0,0 1 0,4 0 8,-1 0-1,0 0 1,1-1-1,-1 0 1,1 0-1,-1-1 1,0 1-1,1-1 1,-1 0-1,0 0 1,1-1-1,-1 0 1,0 0-1,0 0 1,0 0 0,-1-1-1,4-2-7,-2 2 0,1-2 0,7-6 0,-13 10 0,1-1 0,0 1 0,-1-1 0,1 0 0,-1 0 0,0 0 0,1 1 0,-1-1 0,0-1 0,0 1 0,-1 2 0,0-1 0,0 1 0,1-1 0,-1 0 0,0 1 0,0-1 0,0 0 0,0 1 0,0-1 0,0 1 0,0-1 0,0 0 0,0 1 0,0-1 0,-1 0 0,1 1 0,0-1 0,0 1 0,-1-2 0,1 2 0,-1-1 0,0 0 0,1 0 0,-1 0 0,0 1 0,0-1 0,1 0 0,-1 1 0,0-1 0,0 1 0,-1-1 0,1 0 0,-1 0 0,0 0 0,1 1 0,-1-1 0,0 1 0,1-1 0,-1 1 0,0 0 0,0 0 0,0 0 0,1 0 0,-1 0 0,0 0 0,0 0 0,0 1 0,1-1 0,-1 1 0,1-1 0,-1 1 0,1 0 0,-1-1 0,1 1 0,0 0 0,-1 0 0,1 0 0,0 0 0,0 0 0,0 0 0,0 0 0,0 1 0,0-1 0,0 0 0,0 0 0,0 1 0,1-1 0,-1 1 0,0 0 0,1 0 0,0-1 0,-1 1 0,1 0 0,0 0 0,0 0 0,0 0 0,0-1 0,0 1 0,0 0 0,0 0 0,1 0 0,-1 0 0,1-1 0,0 2 0,0 0 0,1 0 0,-1 0 0,1 0 0,0 0 0,0-1 0,0 1 0,0-1 0,0 1 0,1-1 0,-1 0 0,1 0 0,-1 0 0,1 0 0,0 0 0,0-1 0,0 1 0,3 0 0,6 3 0,0-1 0,1-1 0,11 2 0,-15-3 0,36 6 0,-43-8-20,-1 1 0,0-1 0,1 0 0,-1 0 0,1 0 0,-1 0 0,1 0 0,-1-1 0,2 1 20,-1-1-739,-1 0 0,1 0-1,0 0 1,0 0 0,0 0 0,0 0 0,-1 0 739,11-7-17557</inkml:trace>
   <inkml:trace contextRef="#ctx0" brushRef="#br0" timeOffset="199007.16">628 5628 11776,'1'-1'659,"-1"1"0,1-1 0,-1 1 0,1 0 0,0-1 0,-1 1 0,1 0 0,0 0 0,-1-1 0,2 1-659,0 0 822,0 0 1,1 0-1,-1 0 0,2 0-822,3 0 1000,9 0 809,7-1 372,5 2-2181,-22 0 275,4-1 422,-1 1 1,1-1-1,9-1-697,-16 0 2,0 0 0,-1 1 0,1-1 0,0-1-2,2 0-3421,-2 1-14498</inkml:trace>
   <inkml:trace contextRef="#ctx0" brushRef="#br0" timeOffset="199778.166">1045 5617 6272,'0'0'39,"0"1"0,0-1 0,0 0 0,0 0 0,0 0 1,0 0-1,0 0 0,0 0 0,0 0 0,0 0 0,0 0 0,0 0 0,0 1 0,-1-1 1,1 0-1,0 0 0,0 0 0,0 0 0,0 0 0,0 0 0,0 0 0,0 0 1,0 0-1,0 0 0,0 0 0,-1 0 0,1 0 0,0 0 0,0 0 0,0 0 0,0 0 1,0 0-1,0 0 0,0 0-39,-1-3 3176,1-10 3836,0 10-5731,0 2-784,0-1 0,0 1 0,0 0-1,0-1 1,0 1 0,0 0 0,-1 0-1,1-1 1,0 1 0,-1 0 0,0-1-497,1 1 108,-1 1 0,1-1 0,0 1 1,-1-1-1,1 1 0,-1-1 0,1 1 1,-1 0-1,1-1 0,-1 1 0,1 0 1,-1-1-1,0 1 0,1 0 0,-1 0 1,1-1-1,-1 1 0,0 0 0,1 0 1,-1 0-1,1 0 0,-1 0 0,0 0 1,1 0-1,-1 0-108,-2 0 104,1 1 0,0-1 0,-1 1 0,1-1 0,0 1 0,0 0 0,-1 0 0,1 0 0,0 0 0,0 1 0,0-1 0,0 0 0,0 1 0,0-1 0,0 2-104,-2 1 152,1 0 1,0 0-1,0 0 1,0 0-1,0 0 0,-1 5-152,3-8 27,0 0-1,1 1 0,-1-1 0,1 0 1,0 0-1,-1 1 0,1-1 0,0 0 1,0 1-1,0-1 0,0 0 0,0 1 1,0-1-1,0 0 0,0 2-26,1-2 12,-1 0-1,1 0 0,-1 0 0,1 0 1,-1 0-1,1 0 0,0 0 1,0 0-1,-1-1 0,1 1 1,0 0-1,0 0 0,0 0 1,0-1-1,0 1 0,0-1 0,0 1 1,0-1-12,2 2 2,0-1 0,1 0 0,-1 0 0,0 0 0,0 0 0,1-1 1,-1 1-1,0-1 0,1 0 0,-1 0 0,0 0-2,-1 0 0,0 0 0,0-1 0,0 1 0,0 0-1,-1-1 1,1 1 0,0-1 0,0 0 0,-1 1 0,1-1 0,0 0 0,-1 0 0,1 0 0,-1 0 0,1-1-1,-1 1 1,1 0 0,-1 0 0,0-1 0,0 0 0,1-1 0,0-1 0,0 0 0,0-2 0,2-3 0,-4 9 2,0 0 0,0 0 1,0 0-1,0 0 0,0 0 0,0 0 1,0 0-1,0 0 0,0 0 0,0 0 0,0 0 1,0 0-1,0 0 0,0 0 0,0 0 0,0 0 1,0 0-1,0 0 0,0 0 0,0 0 0,0 0 1,0 0-1,0 0 0,0 0 0,0 0 0,1 0 1,-1 0-1,0 0 0,0 0 0,0 0 0,0 0 1,0 0-1,0 0 0,0 0 0,0 0 1,0 0-1,0 0 0,0 0 0,0 0 0,0 0 1,0 0-1,0 0 0,0 0 0,0 0 0,0 0 1,0 0-1,0 0 0,0 0 0,0 0-2,2 2 32,1 6-55,-2-5 34,3 5 5,0 1 0,-1 0 0,-1 0 0,2 6-16,-4-11 5,1 0 1,-1 0-1,0 0 0,0 0 1,0 0-1,-1 0 0,1 0 1,-1 0-1,0 0 0,0 0 1,0 0-1,-1 0-5,1-2 0,0 0 0,0 0 0,0 0 0,0 0 0,-1-1 0,1 1 0,0 0 0,-3 1 0,3-2 0,0 0 0,0 0 0,0-1 0,0 1 0,0 0 0,0-1 0,-1 1 0,1-1 0,0 1 0,-1-1 0,1 1 0,0-1 0,-1 0 0,1 0 0,-1 0 0,2 0-4,-1 0 0,0 0 1,0 0-1,0 0 0,0-1 0,0 1 0,0 0 0,0-1 0,0 1 1,0 0-1,0-1 0,1 1 0,-1-1 0,0 0 0,0 1 0,1-1 1,-1 0-1,0 1 4,0-1-13,1 0 0,-1 0 1,0 0-1,0 0 0,1-1 0,-1 1 1,0 0-1,1 0 0,0 0 1,-1 0-1,1-1 0,-1 1 0,1 0 13,0-1-188,0 1 1,0 0-1,0 0 0,0-1 0,0 1 0,0 0 0,1 0 0,-1 0 0,0-1 0,1 1 0,-1 0 0,1 0 0,-1 0 0,1-1 188,8-8-5646,-3 4-9393</inkml:trace>
-  <inkml:trace contextRef="#ctx0" brushRef="#br0" timeOffset="200282.871">1260 5622 11008,'0'2'264,"-2"3"1513,1-4-69,0-3 686,0-2-1897,0 2 219,1 1 1,-1-1-1,0 0 1,0 1 0,0-1-1,0 0-716,1 2 159,0 0 0,-1-1 0,1 1-1,-1-1 1,1 1 0,0 0 0,-1-1 0,1 1-1,-1 0 1,1 0 0,-1-1 0,1 1-1,-1 0 1,1 0 0,-1 0 0,1 0 0,-1-1-1,1 1 1,-1 0 0,1 0 0,-1 0-1,1 0 1,-1 0-159,-1 1 135,0-1 1,1 0-1,-1 1 0,1 0 0,-1-1 0,1 1 0,-1 0 0,1-1 1,-1 1-1,1 0 0,-1 0 0,1 0 0,-1 1-135,-2 3 346,-1-1 0,1 1 0,0 0-346,2-3 89,1 1 1,-1-1-1,1 1 1,-1-1 0,1 1-1,0 0 1,0-1-1,0 1 1,0 0-1,0 0 1,1 1-90,-1-2 26,1 0 0,0-1 0,0 1 0,1-1 0,-1 1 0,0-1 0,0 1 0,1-1 0,-1 1 0,1-1 0,-1 1 0,1-1 0,0 1 0,-1-1 0,1 1 0,0-1 0,0 0 0,0 0 0,0 0 0,0 1 0,0-1 0,1 0-26,0 1 10,0-1 0,1 0 0,-1 1 0,1-1 0,-1 0 0,1 0 0,-1 0-1,1 0 1,-1-1 0,1 1 0,0-1 0,-1 1 0,1-1 0,1 0-10,0 0-1,-1 0 0,1-1-1,0 1 1,0-1 0,0 0 0,0 0 0,0 0-1,-1 0 1,3-2 1,-4 2 8,0 0 0,0 0 0,0-1 0,0 1 0,-1 0 0,1-1 0,0 0 0,-1 1 0,1-1 0,-1 0 0,0 0 0,0 0 0,0 0 0,0 0 0,1-2-8,-1 1 15,0-1 0,0 1 0,0-1 0,0 1 0,-1-1 1,1 0-1,-1 1 0,0-1 0,-1-1-15,1 3 0,0 0 0,-1 0 0,1 0 0,-1 0 0,1 1 0,-1-1 0,0 0 0,0 0 0,0 1 0,0-1 0,0 1 0,0-1 0,0 1 0,0-1 0,-1 1 0,1 0 0,-1-1 0,1 1 0,-1 0 0,1 0 0,-1 0 0,0 0 0,1 1 0,-1-1 0,0 0 0,0 1 0,0-1 0,1 1 0,-1-1 0,0 1 0,0 0 0,-1 0 0,0 0 0,0 0 0,0 0 0,1 0 0,-1 1 0,0-1 0,0 1 0,1 0 0,-1 0 0,-2 1 0,5-2-3,-1 0 0,1 0 0,0 0 0,0 0 0,-1 1 0,1-1-1,0 0 1,0 0 0,-1 0 0,1 1 0,0-1 0,0 0 0,0 0 0,-1 1 0,1-1 0,0 0-1,0 0 1,0 1 0,0-1 0,0 0 0,0 1 0,-1-1 0,1 0 0,0 1 0,0-1 0,0 0-1,0 1 1,0-1 0,0 0 0,0 0 0,0 1 0,0-1 0,1 0 0,-1 1 0,0-1 0,0 0 0,0 1-1,0-1 1,0 0 0,0 0 0,1 1 0,-1-1 0,0 0 0,0 0 0,1 1 3,0 0-80,1 1 0,-1-1 0,1 0 0,-1 1 0,1-1 0,0 0 80,8 5-3925,1-1-14058</inkml:trace>
+  <inkml:trace contextRef="#ctx0" brushRef="#br0" timeOffset="200282.87">1260 5622 11008,'0'2'264,"-2"3"1513,1-4-69,0-3 686,0-2-1897,0 2 219,1 1 1,-1-1-1,0 0 1,0 1 0,0-1-1,0 0-716,1 2 159,0 0 0,-1-1 0,1 1-1,-1-1 1,1 1 0,0 0 0,-1-1 0,1 1-1,-1 0 1,1 0 0,-1-1 0,1 1-1,-1 0 1,1 0 0,-1 0 0,1 0 0,-1-1-1,1 1 1,-1 0 0,1 0 0,-1 0-1,1 0 1,-1 0-159,-1 1 135,0-1 1,1 0-1,-1 1 0,1 0 0,-1-1 0,1 1 0,-1 0 0,1-1 1,-1 1-1,1 0 0,-1 0 0,1 0 0,-1 1-135,-2 3 346,-1-1 0,1 1 0,0 0-346,2-3 89,1 1 1,-1-1-1,1 1 1,-1-1 0,1 1-1,0 0 1,0-1-1,0 1 1,0 0-1,0 0 1,1 1-90,-1-2 26,1 0 0,0-1 0,0 1 0,1-1 0,-1 1 0,0-1 0,0 1 0,1-1 0,-1 1 0,1-1 0,-1 1 0,1-1 0,0 1 0,-1-1 0,1 1 0,0-1 0,0 0 0,0 0 0,0 0 0,0 1 0,0-1 0,1 0-26,0 1 10,0-1 0,1 0 0,-1 1 0,1-1 0,-1 0 0,1 0 0,-1 0-1,1 0 1,-1-1 0,1 1 0,0-1 0,-1 1 0,1-1 0,1 0-10,0 0-1,-1 0 0,1-1-1,0 1 1,0-1 0,0 0 0,0 0 0,0 0-1,-1 0 1,3-2 1,-4 2 8,0 0 0,0 0 0,0-1 0,0 1 0,-1 0 0,1-1 0,0 0 0,-1 1 0,1-1 0,-1 0 0,0 0 0,0 0 0,0 0 0,0 0 0,1-2-8,-1 1 15,0-1 0,0 1 0,0-1 0,0 1 0,-1-1 1,1 0-1,-1 1 0,0-1 0,-1-1-15,1 3 0,0 0 0,-1 0 0,1 0 0,-1 0 0,1 1 0,-1-1 0,0 0 0,0 0 0,0 1 0,0-1 0,0 1 0,0-1 0,0 1 0,0-1 0,-1 1 0,1 0 0,-1-1 0,1 1 0,-1 0 0,1 0 0,-1 0 0,0 0 0,1 1 0,-1-1 0,0 0 0,0 1 0,0-1 0,1 1 0,-1-1 0,0 1 0,0 0 0,-1 0 0,0 0 0,0 0 0,0 0 0,1 0 0,-1 1 0,0-1 0,0 1 0,1 0 0,-1 0 0,-2 1 0,5-2-3,-1 0 0,1 0 0,0 0 0,0 0 0,-1 1 0,1-1-1,0 0 1,0 0 0,-1 0 0,1 1 0,0-1 0,0 0 0,0 0 0,-1 1 0,1-1 0,0 0-1,0 0 1,0 1 0,0-1 0,0 0 0,0 1 0,-1-1 0,1 0 0,0 1 0,0-1 0,0 0-1,0 1 1,0-1 0,0 0 0,0 0 0,0 1 0,0-1 0,1 0 0,-1 1 0,0-1 0,0 0 0,0 1-1,0-1 1,0 0 0,0 0 0,1 1 0,-1-1 0,0 0 0,0 0 0,1 1 3,0 0-80,1 1 0,-1-1 0,1 0 0,-1 1 0,1-1 0,0 0 80,8 5-3925,1-1-14058</inkml:trace>
   <inkml:trace contextRef="#ctx0" brushRef="#br0" timeOffset="200799.157">1478 5650 10368,'-3'1'636,"0"-1"3427,2 0-3856,1 0 1,0-1-1,0 1 1,0 0-1,0 0 0,0 0 1,-1-1-1,1 1 1,0 0-1,0 0 0,0 0 1,0-1-1,0 1 0,0 0 1,0 0-1,0-1 1,0 1-1,0 0 0,0 0-207,0-8 1651,0 6-1066,0-1 1,0 1-1,0 0 1,0-1-1,-1 0-585,1 2 112,0 0-1,-1 1 1,1-1-1,0 1 1,0-1-1,-1 1 0,1-1 1,0 1-1,-1-1 1,1 1-1,0-1 1,-1 1-1,1-1 1,-1 1-1,1 0 1,-1-1-1,1 1 1,-1 0-1,1-1 1,-1 1-1,1 0 1,-1 0-1,1 0 1,-1-1-112,-1 1 118,0 0 0,0 0 0,0 0 0,0 0 0,0 0 0,0 0 1,0 0-1,0 1 0,0-1 0,1 1 0,-1-1 0,0 1 0,0 0 1,0 0-1,1 0 0,-2 0-118,-2 2 266,1 1 0,-1-1 0,1 1 1,0-1-1,-1 3-266,3-5 36,1 0-1,0 1 1,0 0 0,-1-1 0,1 1 0,0-1 0,1 1-1,-1 0 1,0 0 0,0 0 0,1-1 0,-1 1 0,1 0-1,0 0 1,-1 0 0,1 1-36,0-2 14,0 1 1,1 0-1,-1 0 1,0-1-1,1 1 0,-1 0 1,1 0-1,0-1 0,-1 1 1,1-1-1,0 1 1,0-1-1,0 1 0,0-1 1,0 1-1,1-1 0,-1 0 1,1 1-15,-1-1 0,0 0 1,1 1 0,-1-1-1,1 0 1,0 0 0,-1 0-1,1 0 1,0 0 0,-1 0-1,1-1 1,0 1-1,0-1 1,0 1 0,0-1-1,0 0 1,0 1 0,0-1-1,0 0 1,-1 0 0,1-1-1,0 1 1,0 0 0,0-1-1,0 1 1,0-1 0,0 1-1,-1-1 1,1 0-1,0 0 1,0 0 0,-1 0-1,1 0 1,0 0-1,1-1 11,-1-1 0,0 1-1,1 0 1,-1-1 0,0 1-1,0-1 1,0 1 0,1-4-11,1-2 30,-1 0 1,2-5-31,-1 3-19,-3 9 19,0 4 0,3 5 0,1 2 0,-2-4 0,2-1 0,-1 1 0,0-1 0,1 0 0,0-1 0,0 1 0,1-1 0,-1 0 0,1 0 0,0 0 0,-4-3-32,-1-1-1,0 1 0,1-1 1,-1 1-1,1-1 1,-1 0-1,0 1 1,1-1-1,-1 0 1,1 0-1,-1 0 1,1 0-1,-1 0 0,1-1 1,-1 1-1,0 0 1,1-1-1,0 1 33,9-6-4470,-5 2-13129</inkml:trace>
   <inkml:trace contextRef="#ctx0" brushRef="#br0" timeOffset="201151.153">1652 5546 11904,'-1'3'958,"0"0"1,1 1-1,-1-1 1,1 1-1,0-1 1,0 0-1,0 2-958,5 23 4154,-5-26-3988,4 12 1125,0-1 0,0 1 1,2-1-1,3 8-1291,1 1 701,-9-21-660,0 1-25,0 0-1,-1 0 1,1 0-1,1 0 1,-1 0-1,0 0 0,1 0-15,-2-2-41,0 0 0,0 0 0,0 0 0,0 0 0,1 0 0,-1 1 0,0-1 0,0 0 0,0 0 0,0 0 0,0 0 0,0 0 0,0 0 0,1 0 0,-1 0 0,0 0 0,0 0 0,0 0 0,0 0 0,0 0 0,0 0 0,1 0 0,-1 0 0,0 0 0,0 0 0,0 0 41,1-1-3285,2 0-13760</inkml:trace>
   <inkml:trace contextRef="#ctx0" brushRef="#br0" timeOffset="201686.749">1721 5541 10368,'17'2'1855,"-1"-1"8604,8-2-10459,-5 0 2555,56 1-626,15 0-232,-80-1-1379,-7 0-100,-7 0-50,-7 0-56,1 0 0,-7 0-112,13 1 20,0 0 0,0 0 0,1 1 0,-1-1 0,0 1 0,0 0 0,1 0 0,-5 2-20,7-2 3,0-1-1,0 1 0,0 0 1,0 0-1,0 0 1,0 0-1,0 0 1,0 0-1,0 0 1,0 0-1,1 0 0,-1 1 1,0-1-1,1 0 1,-1 0-1,1 1 1,-1-1-1,1 0 1,0 1-1,-1-1 0,1 0 1,0 1-1,0-1 1,0 0-3,0 6 22,0-1 1,1 0 0,-1 0-1,2 4-22,1 2 71,0-1 0,1 0 0,0 0-71,1 3 22,2 9-22,-6-20-319,1 5 827,-2-8-808,1 0 0,-1 1 0,0-1 0,0 0 0,1 0 0,-1 1 0,0-1-1,0 0 1,1 0 0,-1 1 0,0-1 0,1 0 0,-1 0 300,2 1-18559</inkml:trace>
@@ -6499,15 +6582,15 @@
   <inkml:trace contextRef="#ctx0" brushRef="#br0" timeOffset="205554.909">664 6019 7680,'17'0'1865,"32"-2"11701,-28 0-10822,4 0-1725,-7 1-1396,-5 0-2931,-6 0-12713</inkml:trace>
   <inkml:trace contextRef="#ctx0" brushRef="#br0" timeOffset="205887.493">823 6001 18431,'3'0'0,"1"0"-13439</inkml:trace>
   <inkml:trace contextRef="#ctx0" brushRef="#br0" timeOffset="206495.534">906 5980 10496,'2'20'9103,"-2"-16"-8351,1 0 0,0 0 0,1 0 0,-1 1 0,2 2-752,7 12 1552,-6-11-939,0-1 1,0 1-1,1 6-613,-4-9 354,-1-5-339,0 0-1,0 0 0,0 0 0,0 0 0,0 0 1,0 0-1,0 0 0,0 0 0,0 0 1,0 0-1,0 0 0,0 0 0,0 0 0,0 0 1,-1 0-1,1 0 0,0 0 0,0 0 1,0 0-1,0 0 0,0 0 0,0 1 0,0-1 1,0 0-1,0 0 0,0 0 0,0 0 1,0 0-1,0 0 0,0 0 0,0 0 0,0 0 1,0 0-1,0 0 0,0 0 0,0 0 1,0 0-1,0 0 0,-1 0 0,1 0 0,0-1 1,0 1-1,0 0 0,0 0 0,0 0 1,0 0-16,-1 0 91,1-1-1,-1 1 1,0-1-1,1 1 1,-1-1-1,1 0 1,-1 1-1,1-1 0,-1 0-89,-1-2 70,0 0 0,1 0 0,0-1 0,-1 1 0,1 0 1,0-1-1,0 1 0,1-1 0,-1 1 0,1-1 0,0 1 0,0-1 0,0 1 0,0-1 0,1 1 0,-1-1 0,1 1 0,0-1 0,1-2-70,-2 4 6,1 0 1,0-1-1,0 1 1,0 0 0,1 0-1,-1 0 1,0 0-1,1 0 1,0 0-1,-1 0 1,1 0 0,0 1-1,0-1 1,0 1-1,0-1 1,0 1 0,0 0-1,0-1 1,1 1-1,-1 0 1,0 1 0,1-1-1,-1 0 1,0 1-1,1-1 1,-1 1 0,1 0-1,0 0-6,14 0-1295,12 3 1295,-12-1-4721,11 0 4721,-25-2-154,5 0-3338,9-1 3492,-15 0-470,1 1 1,-1 0-1,0-1 1,0 0-1,1 1 1,-1-1-1,0 0 1,0 0 0,1-1 469,-3 1 6379,-1 4-4631,0 1-1332,1-1 1,0 1-1,0-1 0,0 0 0,0 1 0,1-1 0,0 1 1,-1-1-1,2 2-416,0 1 198,-1-1 0,2 0 0,-1 0 0,1 0 0,1 2-198,-2-4 67,0 0 0,1 0 0,-1-1 0,1 1 1,0-1-1,-1 1 0,1-1 0,0 0 0,0 0 0,1-1 0,-1 1 0,0-1-67,0 1 27,0-1 0,1 0 1,-1 0-1,0 0 0,0-1 0,1 1 0,-1-1 0,0 0 0,1 0 0,-1 0 1,0 0-1,4-1-27,-5 1 5,0-1 1,1 0-1,-1 0 1,0 0-1,0-1 1,0 1-1,0 0 1,0-1-1,-1 1 1,1-1-1,0 1 1,-1-1-1,1 0 1,-1 0-1,1 0 1,-1 0 0,0 0-7,4-6 15,-2 1 0,1-1 0,-1 0 0,0 0-14,6-22 128,-9 30-128,0 0 0,0 0 0,0 0 0,0 0 0,0 1 0,0-1 0,0 0 0,0 0 0,0 0 0,0 0 0,0 0 0,1 0 0,-1 0 0,0 0 0,0 0 0,0 0 0,0 0 0,0 0 0,0 0 0,0 0 0,0 0 0,0 0 0,0 0 0,0 0 0,0 0 0,0 0 0,0 0 0,0 0 0,0 0 0,0 0 0,0 0 0,0 0 0,0 0 0,1 0 0,-1 0 0,0 0 0,0 0 0,0 0 0,0 0 0,0 0 0,0 0 0,0 0 0,0 0 0,0 0 0,0 0 0,0 0 0,0 0 0,0 0 0,0 0 0,0-1 0,0 1 0,0 0 0,0 0 0,0 0 0,0 0 0,0 0 0,0 0 0,0 0 0,0 0 0,0 0 0,0 0 0,0 0 0,0 0 0,0 0 0,0 0 0,0 0 0,0 0 0,0 0 0,0 0 0,0 0 0,0 0 0,2 2 16,0 1 0,-1 0-1,1 0 1,-1 0 0,1 0 0,-1 0-1,0 1-15,1 3 18,2 1-27,-1-1-1,1 1 1,0 0 0,5 4 9,-7-8-7,1-1 0,0 1 0,0-1 0,0 0 0,0 0 0,0-1 0,1 1 0,-1 0 0,1-1 0,1 0 7,-4-1-64,0 0 0,0-1 1,0 1-1,1-1 0,-1 0 0,0 1 0,0-1 0,1 0 0,-1 0 0,0 0 0,1 0 0,-1 0 0,0 0 64,0 0-133,0-1 0,0 1 1,0 0-1,0-1 0,0 1 0,0 0 1,-1-1-1,1 1 0,0-1 0,0 1 0,-1-1 1,1 0-1,0 1 0,-1-1 0,1 0 1,-1 1-1,1-1 0,0 0 133,8-17-3166,-7 14 1212,3-7-13277</inkml:trace>
-  <inkml:trace contextRef="#ctx0" brushRef="#br0" timeOffset="206990.586">1418 5982 12800,'5'13'6832,"1"8"-2306,-2-8-2957,1 2-732,-2-9-337,-1 0 0,-1 0 0,1 0 0,-1 2-500,0-8 15,-1 0 0,0 0 0,0 0 0,0 0 0,0 0-1,0 0 1,0 0 0,0 0 0,0 0 0,0 0-1,0 0 1,0 0 0,0 0 0,0 0 0,0 1-1,0-1 1,0 0 0,0 0 0,0 0 0,0 0-1,0 0 1,0 0 0,0 0 0,0 0 0,0 0-1,0 0 1,0 0 0,0 0 0,0 0 0,0 0-1,0 0 1,0 0 0,-1 0 0,1 0 0,0 0-1,0 1 1,0-1 0,0 0 0,0 0 0,0 0 0,0 0-1,0 0 1,0 0-15,-2-2 238,-2-5-110,3 3-106,-1-1 1,1 0-1,0 1 0,0-1 1,1 0-1,-1 0 0,1 1 1,0-1-1,1 0 0,-1 0 0,1 0 1,0 0-1,0 1 0,0-1 1,1-1-23,-1 3 15,0 0 1,1 0-1,-1 0 1,1 0-1,0 0 1,0 0 0,0 0-1,0 0 1,0 1-1,1-1 1,-1 1-1,1-1 1,-1 1-1,1 0 1,0 0 0,0 1-1,0-1 1,0 0-1,0 1 1,1 0-1,1-1-15,-4 2 6,1-1-1,-1 1 1,0 0-1,1 0 1,-1 0 0,1 0-1,-1 0 1,1 0-1,-1 0 1,1 0-1,-1 1 1,1-1-1,-1 1 1,0-1-1,1 1 1,-1-1-1,1 1 1,-1 0-1,0 0 1,0-1-1,1 2-5,0 0-1,0 0 1,0 0-1,-1 0 0,1 0 0,0 0 0,-1 0 0,0 1 1,1-1-1,-1 0 0,0 1 0,0 1 1,2 6 27,-2-1 0,1 0 0,-1 0 0,0 1 0,-1-1-27,1 7-7,-1-14 12,0 0 0,1 1 0,-1-1 1,1 0-1,0 1 0,-1-1 0,1 0 0,0 1-5,0-3-33,-1 1-1,0-1 1,0 1 0,1-1 0,-1 1-1,0-1 1,1 0 0,-1 1-1,0-1 1,1 0 0,-1 1-1,1-1 1,-1 0 0,0 1-1,1-1 1,-1 0 0,1 0-1,-1 1 1,1-1 0,-1 0-1,1 0 1,-1 0 0,1 0-1,-1 0 1,1 0 0,-1 0-1,1 0 1,-1 0 0,1 0-1,-1 0 1,1 0 0,0 0-1,-1 0 1,1 0 0,-1 0-1,0-1 1,1 1 0,-1 0-1,1-1 34,5-2-862,0-1 0,0-1-1,-1 1 1,1-2 862,3-2-1030,4-2-338,12-11-4262,-13 12-6209</inkml:trace>
-  <inkml:trace contextRef="#ctx0" brushRef="#br0" timeOffset="207434.95">1738 5918 10368,'-4'0'899,"1"0"1,-1 1-1,0-1 1,0 1-1,1 0 1,-1 0-1,0 0 1,1 1-1,-3 0-899,4-1 401,1 0 0,-1 0 0,1 0-1,-1 0 1,1 0 0,-1 0 0,1 0-1,0 1 1,0-1 0,0 0 0,0 1-1,0-1 1,0 1 0,0-1 0,0 1-1,0-1 1,1 1 0,-1 0 0,0-1-1,1 1 1,-1 1-401,1-1 125,0-1 0,1 1-1,-1 0 1,0-1 0,0 1 0,1 0 0,-1-1-1,1 1 1,-1 0 0,1-1 0,0 1-1,-1-1 1,1 1 0,1 0-125,1 3 384,2 1 0,3 4-384,-4-6 45,-1-1 2,0 0-1,-1 1 1,0-1-1,0 0 1,0 1-1,0 0 1,0-1-1,-1 1 1,0 0 0,0 0-1,1 2-46,-2-5 7,0 0-1,0 1 1,0-1-1,0 0 1,-1 0-1,1 1 1,0-1-1,-1 0 1,1 0-1,0 0 1,-1 0-1,1 0 0,-1 1 1,0-1-1,1 0 1,-1 0-1,0 0 1,0-1-1,0 1 1,0 0-1,0 0 1,0 0-1,0 0-6,-2 1 3,0-1-1,1 1 1,-1-1-1,0 1 0,0-1 1,0 0-1,0 0 0,0 0 1,0-1-3,1 1-3968,-1-1-14250</inkml:trace>
+  <inkml:trace contextRef="#ctx0" brushRef="#br0" timeOffset="206990.585">1418 5982 12800,'5'13'6832,"1"8"-2306,-2-8-2957,1 2-732,-2-9-337,-1 0 0,-1 0 0,1 0 0,-1 2-500,0-8 15,-1 0 0,0 0 0,0 0 0,0 0 0,0 0-1,0 0 1,0 0 0,0 0 0,0 0 0,0 0-1,0 0 1,0 0 0,0 0 0,0 0 0,0 1-1,0-1 1,0 0 0,0 0 0,0 0 0,0 0-1,0 0 1,0 0 0,0 0 0,0 0 0,0 0-1,0 0 1,0 0 0,0 0 0,0 0 0,0 0-1,0 0 1,0 0 0,-1 0 0,1 0 0,0 0-1,0 1 1,0-1 0,0 0 0,0 0 0,0 0 0,0 0-1,0 0 1,0 0-15,-2-2 238,-2-5-110,3 3-106,-1-1 1,1 0-1,0 1 0,0-1 1,1 0-1,-1 0 0,1 1 1,0-1-1,1 0 0,-1 0 0,1 0 1,0 0-1,0 1 0,0-1 1,1-1-23,-1 3 15,0 0 1,1 0-1,-1 0 1,1 0-1,0 0 1,0 0 0,0 0-1,0 0 1,0 1-1,1-1 1,-1 1-1,1-1 1,-1 1-1,1 0 1,0 0 0,0 1-1,0-1 1,0 0-1,0 1 1,1 0-1,1-1-15,-4 2 6,1-1-1,-1 1 1,0 0-1,1 0 1,-1 0 0,1 0-1,-1 0 1,1 0-1,-1 0 1,1 0-1,-1 1 1,1-1-1,-1 1 1,0-1-1,1 1 1,-1-1-1,1 1 1,-1 0-1,0 0 1,0-1-1,1 2-5,0 0-1,0 0 1,0 0-1,-1 0 0,1 0 0,0 0 0,-1 0 0,0 1 1,1-1-1,-1 0 0,0 1 0,0 1 1,2 6 27,-2-1 0,1 0 0,-1 0 0,0 1 0,-1-1-27,1 7-7,-1-14 12,0 0 0,1 1 0,-1-1 1,1 0-1,0 1 0,-1-1 0,1 0 0,0 1-5,0-3-33,-1 1-1,0-1 1,0 1 0,1-1 0,-1 1-1,0-1 1,1 0 0,-1 1-1,0-1 1,1 0 0,-1 1-1,1-1 1,-1 0 0,0 1-1,1-1 1,-1 0 0,1 0-1,-1 1 1,1-1 0,-1 0-1,1 0 1,-1 0 0,1 0-1,-1 0 1,1 0 0,-1 0-1,1 0 1,-1 0 0,1 0-1,-1 0 1,1 0 0,0 0-1,-1 0 1,1 0 0,-1 0-1,0-1 1,1 1 0,-1 0-1,1-1 34,5-2-862,0-1 0,0-1-1,-1 1 1,1-2 862,3-2-1030,4-2-338,12-11-4262,-13 12-6209</inkml:trace>
+  <inkml:trace contextRef="#ctx0" brushRef="#br0" timeOffset="207434.949">1738 5918 10368,'-4'0'899,"1"0"1,-1 1-1,0-1 1,0 1-1,1 0 1,-1 0-1,0 0 1,1 1-1,-3 0-899,4-1 401,1 0 0,-1 0 0,1 0-1,-1 0 1,1 0 0,-1 0 0,1 0-1,0 1 1,0-1 0,0 0 0,0 1-1,0-1 1,0 1 0,0-1 0,0 1-1,0-1 1,1 1 0,-1 0 0,0-1-1,1 1 1,-1 1-401,1-1 125,0-1 0,1 1-1,-1 0 1,0-1 0,0 1 0,1 0 0,-1-1-1,1 1 1,-1 0 0,1-1 0,0 1-1,-1-1 1,1 1 0,1 0-125,1 3 384,2 1 0,3 4-384,-4-6 45,-1-1 2,0 0-1,-1 1 1,0-1-1,0 0 1,0 1-1,0 0 1,0-1-1,-1 1 1,0 0 0,0 0-1,1 2-46,-2-5 7,0 0-1,0 1 1,0-1-1,0 0 1,-1 0-1,1 1 1,0-1-1,-1 0 1,1 0-1,0 0 1,-1 0-1,1 0 0,-1 1 1,0-1-1,1 0 1,-1 0-1,0 0 1,0-1-1,0 1 1,0 0-1,0 0 1,0 0-1,0 0-6,-2 1 3,0-1-1,1 1 1,-1-1-1,0 1 0,0-1 1,0 0-1,0 0 0,0 0 1,0-1-3,1 1-3968,-1-1-14250</inkml:trace>
   <inkml:trace contextRef="#ctx0" brushRef="#br0" timeOffset="208105.659">1939 5874 10112,'6'-2'3881,"3"0"4997,-4-1-5894,-11 2-1085,-2 1-1353,0 1 0,0 1-1,-3 0-545,7-1 54,1 0 0,0 1 0,-1-1 0,1 1 0,0-1 0,-1 1 0,1 0 0,-2 2-54,4-3 18,-1 1-1,1-1 1,0 1 0,0-1-1,-1 1 1,1 0 0,0-1-1,1 1 1,-1 0 0,0 0-1,0 0 1,1 0 0,-1 0-1,1 0 1,0-1 0,-1 1-1,1 2-17,0 3 28,0 1-1,1 0 1,1 7-28,0 3 108,-1-5-61,-2 5-47,1-11 50,0 1 1,0 0-1,1 0 0,0-1 0,1 6-50,-1-12 6,-1 1-1,1 0 0,0-1 0,-1 1 1,1-1-1,0 1 0,0-1 1,0 1-1,0-1 0,1 1 0,-1-1 1,0 0-1,0 0 0,1 1-5,0-1 12,1 1-1,-1-1 1,1 0-1,-1 1 1,1-1-1,0 0 1,-1-1-1,3 2-11,1-1-7,0 0 0,1-1-1,-1 0 1,0 0-1,0 0 1,0-1-1,0 1 1,1-2 7,-4 2-190,0-1 1,1 0-1,-1 0 0,1-1 190,7-4-4425,0 0-13302</inkml:trace>
-  <inkml:trace contextRef="#ctx0" brushRef="#br0" timeOffset="208685.331">2160 5887 10752,'10'0'3133,"-1"-1"1,6-1-3134,12-1 7586,-23 2-6828,0 1 0,1 0 0,-1 1-758,-3-1 77,0 0 0,-1 0 0,1 0 0,-1 0 0,1 1 0,-1-1-1,1 0 1,-1 0 0,1 0 0,-1 1 0,1-1 0,-1 0 0,1 1 0,-1-1 0,0 0 0,1 1-1,-1-1 1,1 1 0,-1-1 0,0 1 0,0-1 0,1 1-77,0 1 182,-1-1-1,1 1 1,-1 0-1,1 0 1,0 2-182,1 6 323,2 2-91,0 0 1,-1 1-1,-1 1-232,5 39 348,-5-41-214,-1 1-6,1 9-128,-2-19 47,0 1 0,0 0 1,-1-1-1,1 1 0,-1 0 0,0-1 1,0 1-1,0 0-47,0-2 25,0-1-1,1 0 0,-1 0 1,0 0-1,1 0 1,-1 0-1,0 0 1,0 0-1,0 0 1,0 0-1,0-1 1,0 1-1,0 0 1,0-1-1,0 1 1,-1 0-1,1-1 1,0 1-1,0-1 1,-1 0-1,1 1 1,0-1-1,0 0 1,-1 0-1,1 0 1,-1 0-25,-4 0 74,0-1 0,0 1 0,0-1 1,0 0-1,-1-1-74,4 1-5,-28-7 120,18 4-4284,1 0-15691</inkml:trace>
+  <inkml:trace contextRef="#ctx0" brushRef="#br0" timeOffset="208685.33">2160 5887 10752,'10'0'3133,"-1"-1"1,6-1-3134,12-1 7586,-23 2-6828,0 1 0,1 0 0,-1 1-758,-3-1 77,0 0 0,-1 0 0,1 0 0,-1 0 0,1 1 0,-1-1-1,1 0 1,-1 0 0,1 0 0,-1 1 0,1-1 0,-1 0 0,1 1 0,-1-1 0,0 0 0,1 1-1,-1-1 1,1 1 0,-1-1 0,0 1 0,0-1 0,1 1-77,0 1 182,-1-1-1,1 1 1,-1 0-1,1 0 1,0 2-182,1 6 323,2 2-91,0 0 1,-1 1-1,-1 1-232,5 39 348,-5-41-214,-1 1-6,1 9-128,-2-19 47,0 1 0,0 0 1,-1-1-1,1 1 0,-1 0 0,0-1 1,0 1-1,0 0-47,0-2 25,0-1-1,1 0 0,-1 0 1,0 0-1,1 0 1,-1 0-1,0 0 1,0 0-1,0 0 1,0 0-1,0-1 1,0 1-1,0 0 1,0-1-1,0 1 1,-1 0-1,1-1 1,0 1-1,0-1 1,-1 0-1,1 1 1,0-1-1,0 0 1,-1 0-1,1 0 1,-1 0-25,-4 0 74,0-1 0,0 1 0,0-1 1,0 0-1,-1-1-74,4 1-5,-28-7 120,18 4-4284,1 0-15691</inkml:trace>
   <inkml:trace contextRef="#ctx0" brushRef="#br0" timeOffset="209944.507">2141 5985 3072,'0'0'312,"0"0"1,0 0-1,0 0 0,0 0 0,0 0 1,0 0-1,0 0 0,0 0 1,0 0-1,0 0 0,0 0 1,0 0-1,0 0 0,0 0 0,0 0 1,0 0-1,0 0 0,0 0 1,0 0-1,0-1 0,0 1 1,0 0-1,0 0 0,0 0 0,0 0 1,0 0-1,0 0 0,0 0 1,0 0-1,0 0 0,0 0 1,0 0-1,0 0 0,0 0 0,0 0 1,0 0-1,0 0 0,0 0 1,0 0-1,0 0 0,0 0 1,0 0-1,0 0-312,-4-1 4501,-6 0-5479,7 1 2201,-78 0 2745,59 0-3656,7 0 272,-12-1-584,26 1-1,1 0 1,0 0-1,0 0 0,0 0 0,-1 0 1,1 0-1,0 0 0,0 0 1,-1 0-1,1 0 0,0 0 0,0-1 1,0 1-1,0 0 0,-1 0 0,1 0 1,0 0-1,0 0 0,0 0 0,0-1 1,-1 1 0,1 0 1,0 0 0,0 0 0,0-1 0,0 1 0,0 0 0,0 0 0,0 0 1,0-1-1,0 1 0,0 0 0,0 0 0,0 0 0,0 0 0,0-1 0,0 1 1,1 0-1,-1 0 0,0 0 0,0 0 0,0-1 0,0 1-1,2-2 25,-1 1 0,1-1-1,-1 0 1,2 0-25,1-2 43,8-10-3,-2 0 1,7-11-41,8-11 25,-24 35-8,0 0 0,0 0 0,-1 0 0,1 0 0,0 0 0,1 0-17,-2 1 2,0 0 1,0 0-1,1 0 1,-1 0 0,0-1-1,0 1 1,0 0-1,0 0 1,0 0 0,1 0-1,-1 0 1,0 0 0,0 0-1,0 0 1,0 0-1,1 0 1,-1 0 0,0 0-1,0 0 1,0 0-1,0 0 1,1 0 0,-1 0-1,0 0 1,0 0 0,0 1-1,0-1 1,1 0-1,-1 0 1,0 0 0,0 0-1,0 0 1,0 0-1,0 0 1,0 0 0,0 1-1,1-1 1,-1 0 0,0 0-1,0 0 1,0 0-1,0 0 1,0 1 0,0-1-1,0 0 1,0 0-1,0 0 1,0 0 0,0 1-1,0-1 1,0 0-3,1 5 7,0 0 1,-1 0 0,1 0-1,-1 0 1,0 0 0,-1 2-8,1 9 82,1 16-32,2 0-1,1 1 1,4 7-50,1-3-275,-6-25-3055,-1-5-12904</inkml:trace>
-  <inkml:trace contextRef="#ctx0" brushRef="#br0" timeOffset="212311.48">704 6291 11136,'8'1'3931,"-4"0"-2460,0 0-1,0 0 0,-1-1 1,3 1-1471,56-4 5146,-31 1-3594,8 2-1552,-32 0-628,-3-1-4205,-1 0-10313</inkml:trace>
+  <inkml:trace contextRef="#ctx0" brushRef="#br0" timeOffset="212311.479">704 6291 11136,'8'1'3931,"-4"0"-2460,0 0-1,0 0 0,-1-1 1,3 1-1471,56-4 5146,-31 1-3594,8 2-1552,-32 0-628,-3-1-4205,-1 0-10313</inkml:trace>
   <inkml:trace contextRef="#ctx0" brushRef="#br0" timeOffset="212940.096">973 6266 9856,'4'18'6396,"0"0"-3640,5 22 1467,-1-17-2403,-5-13-742,1 1 1,-2 0 0,1 2-1079,-3-11 781,-1-6-523,-2-5-60,0-7-159,0 1-1,1-1 1,1 0-1,1 0 0,1-14-38,-1 26 25,1 0 0,-1 0 0,1 0 0,0 1-1,0-1 1,0 0 0,1 1 0,-1-1-25,0 2 9,0 1 0,0-1 0,0 1 0,0-1 1,1 1-1,-1 0 0,0-1 0,1 1 0,-1 0 0,0 0 0,1 0 0,-1 0 0,1 0 1,0 0-1,-1 0 0,1 1 0,0-1 0,0 1-9,0-1 17,1 0-1,-1 1 1,1-1 0,0 1-1,-1 0 1,1 0-1,0 0 1,0 0 0,-1 1-1,1-1 1,0 1 0,-1 0-1,1-1 1,-1 1-1,1 0 1,0 1-17,-1-1 6,0 0 1,0 0-1,-1 1 0,1-1 0,0 0 0,0 1 1,-1-1-1,1 1 0,-1 0 0,0 0 0,1-1 1,-1 1-1,0 0 0,0 0 0,0 0 0,0 0 1,-1 1-1,1-1 0,0 1-6,0 0 4,-1-1 0,0 0-1,0 1 1,0-1 0,0 0 0,0 1-1,0-1 1,0 0 0,-1 1 0,1-1-1,-1 0 1,0 0 0,1 0 0,-1 1 0,0-1-1,0 0 1,-2 1-4,2 0 5,-1-1 0,0 0 0,0 0 0,0 0 0,-1 0 0,1 0 0,0 0-1,-1-1 1,1 1 0,-1-1 0,0 1 0,1-1 0,-3 0-5,1 1 0,1-1 0,-1 0 0,1 0 0,-1-1 0,0 1 0,1-1 0,-1 0 0,0 0 0,-1 0 0,5 0-1,0 0 0,0 0 0,0 0 0,0 0 0,1 0 0,-1 0 0,0 0 0,0 0 0,0 0 1,0 0-1,0 0 0,0 0 0,0 0 0,0 0 0,0 0 0,0-1 0,0 1 0,0 0 0,0 0 0,0 0 0,0 0 0,0 0 0,0 0 0,0 0 0,0 0 0,0 0 0,0 0 0,0 0 0,0 0 0,0 0 0,0 0 1,0 0-1,0 0 0,0 0 0,0 0 0,0-1 0,0 1 0,0 0 0,0 0 0,0 0 0,0 0 0,-1 0 0,1 0 0,0 0 0,0 0 0,0 0 0,0 0 0,0 0 0,0 0 0,0 0 0,0 0 0,0 0 0,0 0 0,0 0 1,0 0-1,0 0 0,0 0 0,0 0 0,0 0 0,0 0 0,0 0 0,0 0 0,-1 0 0,1 0 0,0 0 0,0 0 0,0 0 1,4-2-155,-3 1 139,16-7-1124,-9 5-2754,3-1-13620</inkml:trace>
   <inkml:trace contextRef="#ctx0" brushRef="#br0" timeOffset="213519.218">1200 6258 10112,'-3'1'730,"3"-1"-393,0 0 0,-1 0 0,1 0 0,0 0-1,-1 0 1,1 0 0,0 0 0,0 1-1,-1-1 1,1 0 0,0 0 0,-1 0-1,1 0 1,0 1 0,0-1 0,-1 0 0,1 0-1,0 1 1,0-1 0,0 0 0,-1 0-1,1 1 1,0-1 0,0 0 0,0 1-1,0-1 1,0 0 0,0 0 0,0 1 0,-1-1-1,1 0 1,0 1 0,0-1 0,0 1-337,0 3 524,0 1 1,0-1 0,0 1 0,1-1 0,-1 0 0,1 1-1,0-1 1,0 1 0,1-1 0,-1 0 0,3 3-525,-3-4 85,1 0 1,-1 0 0,1 0 0,0 0 0,0-1 0,0 1 0,1-1-1,-1 0 1,0 1 0,1-1 0,0 0 0,-1 0 0,1-1-1,0 1 1,0 0 0,1-1-86,-3 0 25,0-1-1,0 0 1,0 1 0,0-1 0,0 0-1,0 0 1,1 0 0,-1 0-1,0 0 1,0 0 0,0 0-1,0 0 1,0 0 0,1-1-1,-1 1 1,1-1-25,-1 1 17,1-1 0,-1 0 0,1 0 1,-1 0-1,1 0 0,-1 0 0,0-1 0,1 1 0,-1 0 0,0-1-17,3-3 30,-1 1 0,0-1 0,-1 0 1,1 0-1,-1 0 0,1-3-30,-2 4 64,-1 2 12,1 4-67,-1 1 0,0 1 1,0-1-1,0 0 1,1 1-1,-1-1 0,1 0 1,0 0-1,0 1 1,0-1-1,1 0 0,-1 0 1,1 0-1,0-1 0,-1 1 1,1 0-1,0 0 1,1-1-1,-1 0 0,0 1 1,1-1-1,-1 0 1,1 0-1,0 0 0,0 0 1,0 0-10,1 0 4,0-1-1,0 1 1,0 0 0,0-1 0,0 0 0,0 0 0,0 0 0,0 0 0,0-1 0,0 0-1,3 0-3,-6 0 6,0 0-1,1-1 0,-1 1 0,0 0 0,0-1 1,1 0-1,-1 1 0,0-1 0,0 0 0,0 1 0,1-1 1,-1 0-1,0 0 0,0 0 0,0 0 0,-1 0 1,1 0-1,0 0 0,0-1 0,-1 1 0,1 0 1,0-1-6,1-3 2,0 0 1,0 0 0,-1 0 0,0 0-1,1-2-2,-1 1 34,-1-1 0,1 0 0,-1-5-34,0 8 16,0 0 0,-1 1 0,1-1 0,-1 1 0,0-1 0,0 0 0,-2-1-16,3 4-15,0 0 0,-1 0 1,1 0-1,-1 0 0,0 0 0,1 0 1,-1 0-1,0 1 0,0-1 0,1 0 1,-1 0-1,0 1 0,0-1 1,0 1-1,0-1 0,0 1 0,0-1 1,0 0 14,-1 1 14,0 0 0,1-1 0,-1 1 0,0 0 0,1 0 0,-1 0 0,0 0 0,1 0 1,-1 0-1,0 1 0,0-1-14,-4 2-1019,0 0 0,-1 0 0,1 1 0,0 0 0,-2 2 1019,-8 3-17813</inkml:trace>
-  <inkml:trace contextRef="#ctx0" brushRef="#br0" timeOffset="214004.529">844 6552 10752,'10'1'2239,"9"-1"-2239,25-3 7874,-20 1-1860,3 1-6014,-25 1-357,10-1 2194,-5-1-7477,-5 0-9783</inkml:trace>
+  <inkml:trace contextRef="#ctx0" brushRef="#br0" timeOffset="214004.528">844 6552 10752,'10'1'2239,"9"-1"-2239,25-3 7874,-20 1-1860,3 1-6014,-25 1-357,10-1 2194,-5-1-7477,-5 0-9783</inkml:trace>
   <inkml:trace contextRef="#ctx0" brushRef="#br0" timeOffset="-214499.978">1113 6534 9088,'4'3'8585,"-2"1"-4489,1 7-2375,-2-6-742,2 5-224,0-1 5,-1 1 1,0-1-1,0 0 1,0 10-761,-4-11 573,1-6-232,1-2-330,0 0 1,0 0-1,0 0 0,-1 0 1,1 0-1,0 0 0,0 0 1,0 0-1,0 0 0,0 0 1,0 0-1,0 0 0,0 0 1,0 0-1,0 0 0,-1 0 1,1 0-1,0 0 1,0 0-1,0 0 0,0 0 1,0 0-1,0 0 0,0 0 1,0-1-1,0 1 0,0 0 1,0 0-1,0 0 0,0 0 1,0 0-1,0 0 0,0 0 1,0 0-1,0 0 0,0 0-11,-2-4 61,1 0 0,0 0 0,0 0 0,0 0 0,1 0 0,-1-3-61,1-1 73,0 0 0,1-7-73,-1 13 4,0 0-1,0 1 1,0-1-1,1 0 1,-1 0-1,1 1 0,-1-1 1,1 0-1,0 1 1,-1-1-1,1 1 1,0-1-1,0 1 1,0 0-1,0-1 0,0 1 1,1 0-1,-1-1 1,0 1-1,1 0 1,-1 0-1,1 0 1,-1 0-1,1 1 0,-1-1 1,1 0-1,-1 1 1,1-1-1,0 1 1,-1-1-1,2 1-3,10-2-66,-1 1 0,11 0 66,-7 0-2812,8-1 2812,-19 1-1039,-4 1 628,1 0 0,0 0 1,0 0-1,0 0 0,-1-1 1,1 1-1,0-1 0,-1 1 1,1-1-1,0 0 0,-1 0 0,1 0 1,0 0 410,-3 2 254,1-1 1,0 1 0,-1-1-1,1 1 1,0-1-1,-1 1 1,1-1 0,0 1-1,0 0 1,0-1 0,0 1-1,0 0 1,0-1-1,0 1-254,0 13 1989,1-9-1596,0 0 0,1 1 0,-1-1 0,2 2-393,-2-4 127,0 0 0,1 0 0,0 0 0,0 0 0,0 0 0,0-1 0,0 1 0,0-1 0,1 1 0,-1-1 0,3 2-127,-3-3 38,0 0 0,0 0 1,0 1-1,0-1 0,0-1 0,1 1 1,-1 0-1,0 0 0,0-1 1,1 0-1,-1 1 0,0-1 1,1 0-1,-1 0 0,0 0 0,1 0 1,0-1-39,-1 1 0,0-1 0,0 0 0,0 1 0,-1-1 1,1 0-1,0 0 0,0 0 0,-1 0 0,1 0 0,-1-1 0,1 1 1,-1 0-1,1-1 0,-1 1 0,0-1 0,0 0 0,1 1 0,-1-1 1,0 0-1,1-3 42,0 1 0,1-1 0,-2 0 0,1 0 1,-1 0-1,1-4-42,-1 6 40,-2 2 34,1 2-71,0-1-1,-1 0 1,1 1 0,0-1-1,0 1 1,0-1 0,0 0 0,0 1-1,0-1 1,0 0 0,0 1-1,0-1 1,0 1-3,0 2 6,0 0 1,1 0-1,0 0 1,-1 0-1,1 0 0,0 0 1,0-1-1,1 1 1,-1 0-1,2 2-6,-2-4 4,0 1-1,0-1 1,0 1-1,0-1 1,1 0-1,-1 1 1,0-1 0,1 0-1,-1 0 1,1 0-1,0 0 1,-1 0-1,1 0 1,0 0-1,-1 0 1,1-1 0,0 1-1,0-1-3,0 1-95,1-1 0,-1 0 0,0 0 1,1 0-1,-1 0 0,0-1 0,0 1 0,0 0 0,1-1 0,-1 0 0,0 1 1,0-1-1,0 0 0,0 0 0,0 0 0,0 0 0,0-1 0,0 1 0,0-1 95,1 0-733,0-2-1,0 1 1,-1 0-1,1 0 0,0-1 1,-1 0-1,0 1 1,0-1-1,1-3 734,0 0-15146</inkml:trace>
   <inkml:trace contextRef="#ctx0" brushRef="#br0" timeOffset="-214075.54">1501 6521 10368,'0'1'343,"-1"-1"-1,1 1 1,0 0 0,0-1 0,-1 1 0,1 0 0,0 0-1,0-1 1,0 1 0,0 0 0,0 0 0,0-1 0,0 1 0,0 0-1,0-1 1,1 2-343,3 12 8495,-2-9-6860,5 15-347,4 15 1093,-12-41-2345,-1-1 0,1 0-1,1 1 1,-1-1-1,1 0 1,0 0-1,1 1 1,0-1-1,0 0 1,0 1 0,1-1-1,-1 0 1,2 1-1,-1 0 1,2-3-36,-3 7 8,0 0 1,0 1-1,0-1 1,0 1-1,0 0 1,0-1-1,0 1 1,0 0-1,1 0 1,-1-1-1,1 1 1,-1 0-1,1 0 1,-1 0-1,1 1 1,-1-1-1,2 0-8,0 0 1,-1 1-1,0-1 0,1 1 1,-1 0-1,1 0 0,-1 0 1,1 0-1,-1 0 1,0 0-1,1 1 0,-1-1 1,0 1-1,1 0 0,1 0 18,0 1-1,1 0 0,-1 0 1,0 0-1,0 0 1,0 1-1,-1-1 1,1 1-1,-1 0 1,1 1-1,1 2-17,1 1 38,0 1 1,-1-1-1,0 1 1,0 1-1,0 2-38,-4-10-42,3 8-478,-4-9 500,1 0-1,-1 0 1,0 0-1,0 1 1,0-1-1,0 0 1,0 0-1,1 0 1,-1 0-1,0 1 1,0-1-1,0 0 1,1 0-1,-1 0 1,0 0-1,0 0 1,0 0-1,1 0 1,-1 0-1,0 0 1,0 1-1,1-1 1,-1 0-1,0 0 1,0 0-1,1 0 1,-1 0-1,0-1 1,0 1-1,0 0 1,1 0-1,-1 0 1,0 0-1,0 0 21,10-6-1378,-1 1-2918,0 0-12066</inkml:trace>
   <inkml:trace contextRef="#ctx0" brushRef="#br0" timeOffset="-213741.494">1837 6429 12672,'-4'1'1676,"1"1"0,0 0 0,0 0 0,-2 2-1676,1-1 890,1 0 1,0 0 0,-1 1-1,1 0 1,0 1-891,-2 2 1068,0-1-226,0 1 0,1 0 0,-2 3-842,5-8 88,0 1 0,0-1 0,0 1-1,1-1 1,-1 0 0,1 1 0,-1 0 0,1-1-1,0 1 1,0-1 0,0 1 0,0-1-1,0 1-87,1 1 80,0 1 0,0-1 0,1 0 0,-1 0 0,1 0 0,0 0 0,0 0 0,0 0 0,1 0 0,0-1 0,-1 1 0,1-1 0,0 0 0,0 0 0,1 0 0,3 3-80,-6-5 9,1 0 1,0-1-1,-1 1 0,1 0 0,0-1 0,0 1 0,-1-1 0,1 1 0,0-1 0,0 0 0,0 0 0,0 0-9,1 0-42,0 0 0,0-1 0,0 1 1,0-1-1,0 0 0,0 0 0,0 0 42,6-3-599,-1 0 0,0-1-1,0 0 1,3-2 599,6-6-4373,11-6-10965</inkml:trace>
@@ -6567,7 +6650,7 @@
   <inkml:trace contextRef="#ctx0" brushRef="#br0" timeOffset="-85072.946">1486 8314 10624,'-9'1'3196,"8"0"-2073,-1-1 0,0 0 0,0 1 0,0-1 0,0 0 0,0 0 0,0 0 1,-2-1-1124,4 1 77,0 0 1,0 0-1,0 0 1,0 0-1,0-1 1,0 1 0,0 0-1,0 0 1,0 0-1,0 0 1,1 0 0,-1 0-1,0-1 1,0 1-1,0 0 1,0 0-1,0 0 1,0 0 0,0 0-1,0 0 1,0 0-1,0 0 1,0-1-1,1 1 1,-1 0 0,0 0-1,0 0 1,0 0-1,0 0 1,0 0-1,0 0 1,0 0 0,1 0-78,12-9 800,1 1 0,0 0-1,1 2 1,1-1-800,13-4 235,21-5-235,-17 6-3306,-27 9-1110,-1-1-9877</inkml:trace>
   <inkml:trace contextRef="#ctx0" brushRef="#br0" timeOffset="-84655.666">1659 8187 10624,'3'11'8295,"-1"1"-3707,4 43-1066,-1-2-2084,1 19 46,-7-68-1310,0-9-92,-5-33-39,2 1-1,2-1 1,1-14-43,1 49-8,0 1 21,0-1-1,0 1 0,0 0 1,0-1-1,0 1 0,1 0 1,-1 0-1,1-1 0,0 1 1,0 0-1,0-1-12,-1 3 0,0 0 0,0 0 0,0 0 0,0 0 0,1-1 0,-1 1 0,0 0 0,0 0 0,0 0 0,0 0 0,0 0 0,1 0 0,-1 0 0,0 0 0,0 0 0,0 0 0,1 0 0,-1-1 0,0 1 0,0 0 0,0 0 0,1 0 0,-1 0 0,0 0 0,0 1 0,0-1 0,1 0 0,-1 0 0,0 0 0,0 0 0,0 0 0,0 0 0,1 0 0,-1 0 0,0 0 0,0 0 0,0 1 0,0-1 0,0 0 0,1 0 0,-1 0 0,0 0 0,0 0 0,6 8 0,-6-8 0,17 26 0,-7-9 0,6 6 0,9 9 0,8 5 0,-32-35 0,0-1 0,1 1 0,-1-1 0,1 0 0,0 1 0,0-1 0,-2-1 0,1 0 0,-1 0 0,0 1 0,0-1 0,1 0 0,-1 0 0,0 0 0,1 0 0,-1 0 0,1 0 0,-1 0 0,0 0 0,1 0 0,-1 0 0,0 0 0,1 0 0,-1 0 0,0 0 0,1 0 0,-1 0 0,0 0 0,1 0 0,-1 0 0,0-1 0,1 1 0,-1 0 0,0 0 0,0 0 0,1-1 0,-1 1 0,0 0 0,1 0 0,-1-1 0,0 1 0,0 0 0,0 0 0,1-1 0,-1 1 0,0 0 0,0-1 0,2-2 0,-1-1 0,1 0 0,-1 0 0,0 0 0,0 0 0,0 0 0,-1 0 0,1 0 0,0-12 0,-1-6 0,0 19 0,0-37 36,-1 4 56,2-2-92,-1 37-43,0 0 0,0 0 0,0 0 0,1 0 0,-1 0 0,0 0 0,1 0 0,-1 0 0,0 0 0,1 0 0,0 0 0,-1 0 0,1 0 0,-1 0 0,1 0 0,1-1 43,-1 1-537,0 1 1,0-1-1,1 0 0,-1 0 1,0 0-1,1 1 0,-1-1 0,1 1 1,-1-1-1,1 1 0,1-1 537,3 0-16447</inkml:trace>
   <inkml:trace contextRef="#ctx0" brushRef="#br0" timeOffset="-83851.696">2005 8254 9728,'0'0'57,"0"0"0,0 0 0,0 1 0,0-1 0,0 0 0,0 0 0,0 0 0,0 0 0,-1 0 0,1 0 0,0 0 0,0 0 1,0 0-1,0 0 0,0 0 0,0 0 0,0 0 0,0 0 0,0 0 0,0 0 0,-1 0 0,1 0 0,0 0 0,0 0 0,0 1 0,0-2 0,0 1 1,0 0-1,0 0 0,0 0 0,-1 0 0,1 0 0,0 0 0,0 0 0,0 0 0,0 0 0,0 0 0,0 0 0,0 0 0,0 0 0,0 0 0,0 0 0,-1 0 1,1 0-1,0 0 0,0 0-57,-2-6 5202,-1-1-1254,1 5-3532,1 0 0,-1 0-1,0 0 1,0 0-1,0 0 1,0 1 0,0-1-1,0 1 1,-1-1-1,0 1-415,1 0 97,1 0-1,0 1 0,-1-1 0,1 1 0,-1 0 1,1-1-1,-1 1 0,1 0 0,-1 0 1,1 0-1,-1 0 0,1 0 0,-1 0 0,0 1 1,1-1-1,0 0 0,-1 1 0,-1 0-96,1 0 104,-1 1-1,0-1 0,1 1 1,-1-1-1,1 1 0,0 0 1,0 0-1,-1 0 1,1 1-1,1-1 0,-1 0 1,0 1-1,0-1 0,1 1 1,0 0-1,-1 1-103,0 0 60,1-1 0,0 1 0,1-1 0,-1 1-1,1-1 1,-1 1 0,1-1 0,0 1 0,0-1 0,1 1-1,-1-1 1,1 1 0,1 3-60,-1-3 43,1 1 0,0 0 0,0 0 0,0-1 0,1 1 0,-1-1 0,4 4-43,-5-7 7,0 1-1,0-1 1,0 0 0,1 0 0,-1 0-1,0 0 1,0 0 0,1 0 0,-1-1 0,1 1-1,-1 0 1,1-1-7,-1 1 6,1-1 0,-1 0-1,0 0 1,0 0 0,0 0-1,0 0 1,0 0 0,0 0 0,1 0-1,-1 0 1,0-1 0,0 1-1,0 0 1,0-1 0,0 1 0,0-1-1,0 1 1,0-1 0,0 0-6,2-1 2,-1 0 0,1 0 0,-1 0-1,1-1 1,-1 0 0,0 1 0,0-1 0,0 0 0,0 0 0,-1 0 0,1 0 0,0-2-2,1-4-1,0-1 1,0 1-1,1-7 1,-2 2 0,-2 14 0,0 0 0,0 0 0,0 0 0,0 0 0,0 0 0,0 0 0,0 0 0,0 0 0,0 0 0,0 0 0,0 0 0,0 0 0,0 0 0,0 0 0,0 0 0,0 0 0,0 0 0,0 0 0,0 0 0,0 0 0,0 0 0,0 0 0,0 0 0,0 0 0,0 0 0,0 0 0,0 0 0,1 0 0,-1 0 0,0 0 0,0 0 0,0 0 0,0 0 0,0 0 0,0 0 0,0 0 0,0 0 0,0 0 0,0 0 0,0 0 0,0 0 0,0 0 0,0 0 0,0 0 0,0 0 0,0 0 0,0 0 0,0 0 0,0 0 0,0 0 0,0 0 0,0 0 0,0 0 0,0 0 0,0 0 0,0 0 0,0 0 0,0 0 0,0 0 0,0 0 0,0 0 0,0 0 0,0 0 0,1 0 0,-1 0 0,1 3 0,-1-3 0,8 18 0,1-2 0,0 1 0,7 8 0,-13-21 8,0 1 0,0-1 0,0-1 0,1 1 1,-1 0-1,1-1 0,2 2-8,-5-4-39,0-1-1,1 1 1,-1 0 0,0-1 0,1 1-1,-1 0 1,1-1 0,-1 0 0,1 1-1,-1-1 1,0 0 0,1 0 0,-1 0-1,1 0 1,-1 0 0,1 0 0,-1 0 0,1 0-1,-1-1 1,1 1 0,-1-1 0,1 1-1,-1-1 1,0 1 0,1-1 0,-1 0-1,1 0 40,1-1-616,0-1 0,0 1 0,-1-1 0,1 0 0,-1 0 0,1 0 0,-1 0-1,1-3 617,1 1-2430,5-8-12503</inkml:trace>
-  <inkml:trace contextRef="#ctx0" brushRef="#br0" timeOffset="-83200.675">2168 8248 12416,'-1'6'4474,"1"-6"-4115,0 1-1,0 0 1,0 0-1,0 0 1,0 0-1,0 0 1,0-1-1,0 1 1,1 1-359,7 22 5571,-5-14-4767,0-1 1,0 0-1,-1 1 1,0 0-805,-2-9 15,1-1 0,-1 0-1,0 0 1,0 0 0,0 0 0,0 0 0,0 0 0,0 0 0,0 0-1,0 0 1,0 0 0,0 1 0,0-1 0,0 0 0,0 0 0,0 0 0,0 0-1,0 0 1,0 0 0,0 0 0,0 0 0,0 0 0,0 1 0,0-1 0,0 0-1,0 0 1,-1 0 0,1 0 0,0 0 0,0 0 0,0 0 0,0 0-1,0 0 1,0 0 0,0 0 0,0 0 0,0 0 0,0 1 0,0-1 0,0 0-15,-4-3 249,-2-7-170,5 10-64,0-3-1,-1 1-1,1-1 1,-1 1-1,1-1 1,0 0-1,0 1 0,0-1 1,1 0-1,-1 0 1,1 0-1,-1 1 1,1-1-1,0 0 0,0 0 1,0 0-1,0 0 1,1 0-1,-1 0 1,1 1-1,0-1 1,0 0-1,0 0 0,0 1 1,0-1-1,0 1 1,1-1-1,1-1-13,-2 2 10,0 0 1,1 0-1,-1 1 1,1-1-1,0 0 1,-1 1-1,1-1 0,0 1 1,0 0-1,0 0 1,1-1-11,-2 2 5,0-1 0,0 1 0,-1 0 0,1-1 0,0 1 0,0 0 0,0 0 0,0 0 0,0 0 0,0 0 0,0 0 0,0 0 0,0 0 0,0 0 0,0 0 0,0 1 1,-1-1-1,1 0 0,0 1 0,0-1 0,0 1 0,0-1 0,-1 1 0,1-1 0,0 1 0,0-1 0,-1 1 0,2 0-5,0 2 9,1 1 0,-1-1 1,0 0-1,1 1 0,-2-1 0,1 1 0,1 2-9,-1 0 21,0 1 1,0 0-1,1 6-21,-3-12 0,0 0 0,1-1 0,-1 1 0,0 0 0,0 0 0,0-1 0,0 1 0,0 0 0,0 0 0,0-1 0,0 1 0,0 0 0,0 0 0,-1 0 0,0-7 0,1 2 0,0 0 0,0 0 0,1 0 0,-1 0 0,1 0 0,0 0 0,0 0 0,0 0 0,1 0 0,-1 0 0,1 0 0,0 1 0,0-1 0,0 0 0,0 1 0,1 1 0,-1-1 0,0 0 0,1 0 0,0 1 0,-1-1 0,1 1 0,0 0 0,0 0 0,0 0 0,1 0 0,-1 1 0,0-1 0,1 1 0,-3 1 3,1-1-1,-1 1 1,1-1 0,-1 1-1,1 0 1,-1 0 0,1 0-1,0 0 1,-1 0 0,1 0-1,-1 0 1,1 1 0,-1-1-1,1 0 1,-1 1 0,1-1-1,-1 1 1,0 0 0,1-1-1,-1 1 1,1 0 0,0 1-3,0 0 8,0 0 0,0 0 0,0 0 1,0 1-1,0-1 0,0 1 0,-1 0 1,1 0-1,-1-1 0,0 1 0,0 0-8,6 17 234,-1-1-1,0 8-233,-6-24 24,0-3-9,1 1 0,-1 0 0,0-1 0,0 1 0,0 0 1,1-1-1,-1 1 0,0 0 0,1-1 0,-1 1 0,1-1 0,-1 1 0,0-1 0,1 1-15,0 0 6,-1-1-1,0 0 1,1 0-1,-1 0 0,1 0 1,-1 0-1,1 1 1,-1-1-1,1 0 0,-1 0 1,0 0-1,1 0 1,-1 0-1,1 0 1,-1 0-1,1 0 0,-1-1 1,1 1-1,-1 0 1,0 0-1,1 0 1,-1 0-1,1-1 0,-1 1-5,12-6-524,-7 3-2898,5-3-15884</inkml:trace>
+  <inkml:trace contextRef="#ctx0" brushRef="#br0" timeOffset="-83200.676">2168 8248 12416,'-1'6'4474,"1"-6"-4115,0 1-1,0 0 1,0 0-1,0 0 1,0 0-1,0 0 1,0-1-1,0 1 1,1 1-359,7 22 5571,-5-14-4767,0-1 1,0 0-1,-1 1 1,0 0-805,-2-9 15,1-1 0,-1 0-1,0 0 1,0 0 0,0 0 0,0 0 0,0 0 0,0 0 0,0 0-1,0 0 1,0 0 0,0 1 0,0-1 0,0 0 0,0 0 0,0 0 0,0 0-1,0 0 1,0 0 0,0 0 0,0 0 0,0 0 0,0 1 0,0-1 0,0 0-1,0 0 1,-1 0 0,1 0 0,0 0 0,0 0 0,0 0 0,0 0-1,0 0 1,0 0 0,0 0 0,0 0 0,0 0 0,0 1 0,0-1 0,0 0-15,-4-3 249,-2-7-170,5 10-64,0-3-1,-1 1-1,1-1 1,-1 1-1,1-1 1,0 0-1,0 1 0,0-1 1,1 0-1,-1 0 1,1 0-1,-1 1 1,1-1-1,0 0 0,0 0 1,0 0-1,0 0 1,1 0-1,-1 0 1,1 1-1,0-1 1,0 0-1,0 0 0,0 1 1,0-1-1,0 1 1,1-1-1,1-1-13,-2 2 10,0 0 1,1 0-1,-1 1 1,1-1-1,0 0 1,-1 1-1,1-1 0,0 1 1,0 0-1,0 0 1,1-1-11,-2 2 5,0-1 0,0 1 0,-1 0 0,1-1 0,0 1 0,0 0 0,0 0 0,0 0 0,0 0 0,0 0 0,0 0 0,0 0 0,0 0 0,0 0 0,0 0 0,0 1 1,-1-1-1,1 0 0,0 1 0,0-1 0,0 1 0,0-1 0,-1 1 0,1-1 0,0 1 0,0-1 0,-1 1 0,2 0-5,0 2 9,1 1 0,-1-1 1,0 0-1,1 1 0,-2-1 0,1 1 0,1 2-9,-1 0 21,0 1 1,0 0-1,1 6-21,-3-12 0,0 0 0,1-1 0,-1 1 0,0 0 0,0 0 0,0-1 0,0 1 0,0 0 0,0 0 0,0-1 0,0 1 0,0 0 0,0 0 0,-1 0 0,0-7 0,1 2 0,0 0 0,0 0 0,1 0 0,-1 0 0,1 0 0,0 0 0,0 0 0,0 0 0,1 0 0,-1 0 0,1 0 0,0 1 0,0-1 0,0 0 0,0 1 0,1 1 0,-1-1 0,0 0 0,1 0 0,0 1 0,-1-1 0,1 1 0,0 0 0,0 0 0,0 0 0,1 0 0,-1 1 0,0-1 0,1 1 0,-3 1 3,1-1-1,-1 1 1,1-1 0,-1 1-1,1 0 1,-1 0 0,1 0-1,0 0 1,-1 0 0,1 0-1,-1 0 1,1 1 0,-1-1-1,1 0 1,-1 1 0,1-1-1,-1 1 1,0 0 0,1-1-1,-1 1 1,1 0 0,0 1-3,0 0 8,0 0 0,0 0 0,0 0 1,0 1-1,0-1 0,0 1 0,-1 0 1,1 0-1,-1-1 0,0 1 0,0 0-8,6 17 234,-1-1-1,0 8-233,-6-24 24,0-3-9,1 1 0,-1 0 0,0-1 0,0 1 0,0 0 1,1-1-1,-1 1 0,0 0 0,1-1 0,-1 1 0,1-1 0,-1 1 0,0-1 0,1 1-15,0 0 6,-1-1-1,0 0 1,1 0-1,-1 0 0,1 0 1,-1 0-1,1 1 1,-1-1-1,1 0 0,-1 0 1,0 0-1,1 0 1,-1 0-1,1 0 1,-1 0-1,1 0 0,-1-1 1,1 1-1,-1 0 1,0 0-1,1 0 1,-1 0-1,1-1 0,-1 1-5,12-6-524,-7 3-2898,5-3-15884</inkml:trace>
   <inkml:trace contextRef="#ctx0" brushRef="#br0" timeOffset="-82764.872">2502 8275 896,'0'0'0</inkml:trace>
   <inkml:trace contextRef="#ctx0" brushRef="#br0" timeOffset="-82376.918">2511 8285 12544,'2'1'3056,"2"2"1656,-3-3-4478,0 0 1,-1 1-1,1-1 1,0 0-1,0 0 1,-1 1-1,1-1 0,0 0 1,0 0-1,0 0 1,-1 0-1,1 0 1,0 0-1,0 0-234,6-1 712,0-1 0,1 0 1,-1 0-1,0 0 0,0-1 0,0-1-712,-1 2 271,-3 0-143,1 1 0,-1-1 0,0 0 0,-1 0 0,1 0 0,0 0 0,0 0 0,-1-1 1,0 1-1,1-1 0,-1 0 0,1-2-128,-1 3 27,-1-1 1,1 1-1,-1-1 0,0 0 1,0 0-1,0 0 0,0 0 1,-1 0-1,1 0 0,-1 0 1,1 0-1,-1 0 0,0 0 1,-1-2-28,1 4 7,0 0-1,0 0 1,0 0 0,-1 0 0,1 0 0,0 0-1,-1 0 1,1 0 0,-1 0 0,1 0 0,-1 0-1,0 0 1,1 0 0,-1 1 0,0-1 0,1 0 0,-1 0-7,-1 0 8,1 1 1,0-1 0,-1 0 0,1 0 0,0 1-1,-1-1 1,1 1 0,-1-1 0,1 1-1,-1 0 1,0-1-9,-1 1 6,1 0-1,-1 0 0,0 0 1,0 0-1,0 0 1,0 0-1,0 1 0,1 0 1,-1-1-1,0 1 1,0 0-1,-1 1-5,-1 1 4,1 0-1,0 0 1,-1 0-1,1 1 1,0 0-1,1 0 1,-1 0 0,1 0-4,-2 3 24,0-1 1,0 2 0,1-1 0,-3 6-25,5-9 12,1 1 1,-1-1-1,1 0 0,0 1 1,0 0-1,0-1 1,1 1-1,0-1 0,0 1 1,0 0-1,0-1 0,1 1 1,0 1-13,0-2 19,-1-1 0,2 0 1,-1 1-1,0-1 1,0 0-1,1 0 1,0 0-1,0 0 0,0 0 1,0 0-1,0-1 1,0 1-1,1-1 0,-1 1 1,1-1-1,0 0 1,2 2-20,1-1 23,0 0 0,1 0 1,-1-1-1,1 1 1,-1-2-1,1 1 0,0-1-23,14 3 370,13-1-370,-22-2 132,-4 0-230,-1 0 0,8-1 98,-14 0-91,1-1 0,-1 1 0,0 0 0,0 0 0,1-1-1,-1 1 1,1-1 91,4-3-3948,3-1-14697</inkml:trace>
   <inkml:trace contextRef="#ctx0" brushRef="#br0" timeOffset="-81045.145">720 8719 9984,'1'0'397,"-1"0"0,0 1 0,1-1 0,-1 0 0,0 1 0,1-1 0,-1 0 0,1 1 0,-1-1 0,1 0 0,-1 0 0,0 0 0,1 1 0,-1-1 0,1 0 1,-1 0-1,1 0 0,-1 0 0,1 0 0,-1 0 0,1 0-397,13 0 1906,-10 0-1121,26-2 4955,27-6-5740,-3 0 1363,-11 5-680,-42 3-682,-1 0 0,0 0 1,0 0-1,0 0 0,0 0 0,0 0 0,0 0 0,0 0 0,0 0 1,0 0-1,0 0 0,0 0 0,0 0 0,0 0 0,0 0 0,0 0 1,0 0-1,0 0 0,1 0 0,-1 0 0,0 0 0,0 0 0,0 0 1,0 0-1,0 0 0,0 0 0,0 0 0,0 0 0,0 0 0,0-1 1,0 1-1,0 0 0,0 0 0,0 0 0,0 0 0,0 0 0,0 0 1,0 0-2,-1-2-262,-6-2-3530,6 3 1914,-8-5-13481</inkml:trace>
@@ -6613,7 +6696,7 @@
   <inkml:trace contextRef="#ctx0" brushRef="#br0" timeOffset="-36460.027">2295 9928 12544,'0'0'7,"-1"0"278,1 0 0,-1 0 0,1 0-1,-1 0 1,1 0 0,-1 0 0,1 0 0,-1 0 0,1 0 0,-1 0 0,1 0 0,-1-1 0,1 1 0,-1 0-285,1-1 258,0 1 0,0 0 0,0-1 0,0 1 0,0-1 0,0 1 0,0 0 0,0-1 0,1 1 0,-1-1 0,0 1-1,0 0 1,0-1 0,0 1 0,1 0 0,-1-1 0,0 1 0,1-1-258,-1 1 116,0-1 0,0 1-1,0-1 1,0 1 0,0-1-1,0 1 1,0-1 0,1 1-1,-2-1 1,1 1 0,0-1 0,0 1-1,0-1 1,0 1 0,0-1-1,0 1 1,0-1 0,-1 1-1,1-1 1,0 1 0,0 0-1,-1-1 1,1 1 0,0-1-1,-1 1 1,1 0 0,0-1-1,-1 1 1,1 0 0,-1-1-1,1 1 1,0 0 0,-1-1 0,1 1-1,-1 0 1,1 0-116,-3-2 195,1 1-1,-1 0 1,1 0 0,-1 0 0,1 0 0,-2 0-195,-1 1 144,1-1 0,-1 1 0,1 0 0,-1 0 0,0 0 0,1 1 0,-1 0 0,0-1 1,1 2-1,-1-1 0,1 0 0,0 1 0,0 0 0,-1 0 0,1 0 0,0 1 0,-2 1-144,4-2 36,0-1 0,-1 1 0,1 0 0,0 0 0,0 0 0,0 0 0,0 1 0,1-1 0,-1 1 0,1-1 0,-1 1 0,1-1-1,0 1 1,0 0 0,0-1 0,0 1 0,1 0 0,-1 0 0,1 0 0,-1 0 0,1 0 0,0 0 0,0-1 0,1 1 0,-1 0 0,0 0-1,1 0 1,0 0-36,0 0 7,0-1-1,0 1 0,0-1 1,1 1-1,-1-1 1,1 0-1,0 1 0,0-1 1,-1 0-1,1 0 0,1 0 1,-1 0-1,0-1 0,0 1 1,1-1-1,-1 1 0,1-1 1,-1 0-1,1 0 0,-1 0 1,2 0-7,-2 0 5,1 0-1,-1 0 1,1-1 0,0 1 0,0-1 0,-1 0 0,1 0-1,0 0 1,-1 0 0,1 0 0,0-1 0,-1 1-1,1-1 1,0 0 0,-1 0 0,1 0 0,-1 0 0,1 0-1,-1 0 1,1-1 0,0 0-5,0-1 6,-1 1 0,1-1 0,-1 0-1,1 1 1,-1-1 0,0-1 0,-1 1 0,1 0-1,0 0 1,-1-1 0,1 0-6,0-2 13,0-1 0,-1 0-1,0 0 1,0 0 0,0-2-13,0 17 0,1 0 0,0 0 0,1 0 0,-1 0 0,2-1 0,-1 1 0,2 1 0,-4-8 1,-1 1 0,1-1 0,0 0 1,0 0-1,0 0 0,0 0 0,0 0 0,0 0 0,0 0 0,0 0 0,0 0 0,0 0 1,1-1-1,-1 1 0,0-1 0,0 1 0,1-1 0,0 1-1,0-1 3,0 1 1,-1-1-1,1 0 1,0 0-1,0 0 0,0-1 1,-1 1-1,1 0 1,0-1-1,0 1 0,-1-1 1,1 1-1,1-2-3,0 1 5,1-1 0,-1 0 0,0-1 0,0 1 0,1-1 0,-1 1 0,-1-1-1,1 0 1,0 0 0,-1 0 0,1-1 0,-1 1 0,0-1-5,0 0 6,0-1 0,0 0 0,-1 0 0,0 0 0,0 0 0,0 0 0,0 0 0,-1 0 0,0-3-6,0-8 35,-1-1 0,-2-3-35,2 9 4,-1-9-4,-2-16 0,3 35 0,0 4 0,0 6 0,1-2-6,0 1-1,1 0 1,0-1-1,1 1 1,0-1 0,0 1-1,0-1 1,1 0-1,0 0 1,0 0 6,5 8-16,1 0 0,0-1 0,0 0 0,3 0 16,-10-11 0,14 16 0,-14-18 0,-1 0 0,0 0 0,0 0 0,0 0 0,1 0 0,-1 0 0,1 0 0,-1 0 0,1-1 0,-1 1 0,1 0 0,-1-1 0,1 0 0,-1 0 0,1 0 0,-1 0 0,0 0 0,1-1 0,-1 1 0,0-1 0,1 1 0,-1-1 0,0 1 0,1-1 0,-1 0 0,0 1 0,0-1 0,0 0 0,0 0 0,0 0 0,0 0 0,0 0 0,2-2 0,0-1 0,0 1 0,-1-1 0,1 1 0,0-2 0,8-18 0,-4 11 0,4-9 0,-8 17 0,0 0 0,0 0 0,0 1 0,0-1 0,1 1 0,3-3 0,-5 4 0,0 0 0,1 1 0,-1-1 0,1 1 0,-1-1 0,1 1 0,0 0 0,-1 0 0,1 0 0,0 0 0,0 0 0,0 1 0,0-1 0,0 1 0,0 0 0,-1 0 0,1 0 0,0 0 0,0 1 0,0-1 0,0 1 0,0-1 0,0 1 0,0 0 0,-1 0 0,1 0 0,0 1 0,-1-1 0,1 1 0,-1-1 0,1 1 0,0 2 0,21 20 0,-32-37 0,6 12 0,1 0 0,0-1 0,-1 1 0,1 0 0,-1 0 0,1 0 0,-1 1 0,1-1 0,-1 0 0,0 1 0,1-1 0,-1 1 0,0-1 0,1 1 0,-1 0 0,-1-1 0,0 1 0,0 0 0,0 1 0,0-1 0,0 0 0,0 1 0,1 0 0,-1-1 0,0 1 0,0 0 0,-1 1 0,2-1 0,0 1 0,0-1 0,-1 0 0,1 1 0,1-1 0,-1 1 0,0 0 0,0-1 0,0 1 0,1 0 0,-1 0 0,1 1 0,0-2 0,0 0 0,1 1 0,-1-1 0,0 1 0,1-1 0,0 1 0,-1 0 0,1-1 0,0 1 0,0-1 0,-1 1 0,1-1 0,1 1 0,-1 0 0,0-1 0,0 1 0,0-1 0,1 1 0,-1 0 0,1-1 0,-1 0 0,1 0 0,-1 1 0,1-1 0,-1 0 0,1 0 0,0 0 0,-1 0 0,1 0 0,0 0 0,0 0 0,0 0 0,0 0 0,0 0 0,0 0 0,0-1 0,0 1 0,0 0 0,0-1 0,0 1 0,1-1 0,-1 1 0,0-1 0,0 0 0,1 1 0,-1-1 0,0 0 0,1 0 0,-1 0 0,0 0 0,0 0 0,1 0 0,-1 0 0,1 0 0,1-1 0,0 0 0,0 0 0,0 0 0,0 0 0,0 0 0,-1 0 0,1-1 0,0 1 0,-1-1 0,1 0 0,-1 0 0,1 0 0,1-2 0,5-10 0,-8 12 0,1-1 0,-1 1 0,0 0 0,1 0 0,-1 0 0,1 0 0,1-1 0,-3 3 0,1 0 0,-1 0 0,1 0 0,-1-1 0,0 1 0,1 0 0,-1 0 0,1 0 0,-1 0 0,0 0 0,1 0 0,-1 0 0,1 0 0,-1 0 0,0 0 0,1 0 0,-1 0 0,1 0 0,-1 1 0,0-1 0,1 0 0,-1 0 0,0 0 0,1 1 0,-1-1 0,1 0 0,9 8 0,-7-6 0,3 4-19,0-2 0,0 1-1,1-1 1,0 0 0,1 0 19,-6-3-13,-1 0 0,1 0 0,0-1 0,0 1 0,0-1 0,0 1-1,0-1 1,0 1 0,0-1 0,0 0 0,0 0 0,0 0 0,0 0 0,0 0 0,0-1 0,0 1 0,0-1-1,0 1 1,0-1 0,-1 0 0,1 1 0,1-2 13,-3 2-60,1 0 0,-1-1 0,0 1 0,1 0 0,-1 0 0,1-1 0,-1 1 0,0-1 0,0 1 0,1 0 0,-1-1-1,0 1 1,0 0 0,1-1 0,-1 1 0,0-1 0,0 1 0,0-1 0,0 1 0,0-1 0,0 1 0,0-1 0,0 1 0,0 0 0,0-1 0,0 1 0,0-1 0,0 1 0,0-1-1,0 1 1,0-1 0,0 1 0,0-1 0,-1 1 0,1 0 0,0-1 0,0 1 0,-1-1 0,1 1 60,-2-3-764,0 0 0,-1 1 0,1-1 0,0 1 0,-2-1 764,0-1-2499,-8-8-12007</inkml:trace>
   <inkml:trace contextRef="#ctx0" brushRef="#br0" timeOffset="-36108.17">2284 9878 10880,'4'2'0,"3"1"3072,2 0 127,2-2-1919,5 0 128,6-2 1024,3 0 128,4 1-1920,-2-1 0,1 0-128,-1-1 0,-1 1-512,5-2 0,0 0-19967</inkml:trace>
   <inkml:trace contextRef="#ctx0" brushRef="#br0" timeOffset="-35426.353">2865 9739 8832,'1'22'8061,"2"-1"-3878,3 9-1061,2 3-3122,-4-19 1529,14 49 647,-43-122-512,24 57-1657,-6-15 42,1 1 1,1-1 0,1 0 0,0-1 0,1 1-50,3 15 7,0 0 0,0 0-1,0 0 1,0 0 0,0 0 0,0 0-1,1 0 1,-1 0 0,1 0-1,-1 1 1,1-1 0,0 0 0,0 0-1,0 1 1,0-1 0,0 0 0,0 1-1,0-1 1,2 0-7,-2 1 5,0 0-1,0 0 1,0 0-1,0 1 1,1-1 0,-1 0-1,0 1 1,0-1-1,1 1 1,-1-1-1,0 1 1,1 0 0,-1 0-1,1 0 1,-1-1-1,0 1 1,1 0-1,-1 1 1,1-1 0,-1 0-1,0 0 1,1 1-1,-1-1 1,0 0-1,1 1 1,-1-1 0,0 1-1,1 0-4,0 0 3,1 1-1,-1 0 1,1-1 0,-1 1-1,0 0 1,1 0 0,-1 1-1,0-1 1,0 0 0,-1 1-1,1-1 1,0 1 0,-1 0-1,0-1 1,1 1 0,-1 0-1,0 0 1,0 0 0,-1 0-1,1 0 1,-1 0 0,1 0-1,-1 0 1,0 0-3,0 0 3,0 0 0,0 1-1,-1-1 1,1 0 0,-1 0 0,0 0 0,1 0-1,-2 0 1,1 0 0,0 0 0,0 0-1,-1-1 1,0 1 0,1 0 0,-1-1 0,0 1-1,0-1 1,-1 0 0,1 1 0,0-1 0,-1 0-1,1-1 1,-1 2-3,-1-1 116,0 0 0,0-1 0,0 1 0,0-1 0,0 0 0,-1 0 0,1 0 0,-3 0-116,-3 0-1547,0-1 1,1 0-1,-5-1 1547,3 0-18559</inkml:trace>
-  <inkml:trace contextRef="#ctx0" brushRef="#br0" timeOffset="-32268.728">3101 9845 5248,'0'6'2446,"0"-3"3133,-4-6-1743,3 3-3665,0-1 1,1 1-1,-1-1 1,0 1-1,1 0 1,-1 0-1,0-1 1,0 1 0,1 0-1,-1 0 1,0 0-1,0 0 1,1 0-1,-1 0 1,0 0-1,0 0 1,1 0-1,-1 0 1,0 0-1,0 1 1,1-1-1,-1 0 1,0 0-1,0 1 1,1-1-1,-1 0 1,0 1-1,1-1 1,-1 1-172,-1 1 336,0 0-1,0-1 1,0 1-1,0 0 1,0 0-1,1 0 1,-1 1-1,0-1-335,1 1 135,0 0 0,0 0-1,0 0 1,0-1 0,0 1-1,1 0 1,-1 0 0,1 0-1,0 0 1,-1 0 0,1 0-1,1 0 1,-1 0 0,0 0-1,1 0 1,0 0 0,-1 0-1,1 0 1,2 2-135,-2-2 61,0 0 0,0 0-1,1-1 1,-1 1 0,1-1 0,0 1 0,0-1 0,0 0 0,0 0-1,0 1 1,0-2 0,1 1 0,-1 0 0,1 0 0,-1-1 0,1 1 0,0-1-1,0 0 1,-1 0 0,2 0-61,-2 0 27,0-1 1,0 0-1,1 0 0,-1 0 1,0 0-1,0 0 0,0 0 1,1-1-1,-1 1 0,0-1 1,0 1-1,0-1 0,0 0 1,0 0-1,1 0-27,-2 0 14,0 1 0,0-1 0,0 0 0,0 1 0,0-1 0,0 0 0,0 0 0,0 0 0,0 0 1,0 0-1,-1 0 0,1 0 0,0 0 0,-1 0 0,1 0 0,-1 0 0,1-1 0,-1 1 0,1 0 0,-1 0 0,0-1 0,0 1 0,0 0 0,1 0 0,-1-1 0,0 1 0,-1-1-14,0-5 35,-1 0-1,0 0 0,-1 1 0,0-1 0,0 0 0,0 1 0,-1 0 0,1 0 1,-2 0-1,-1-3-34,5 8 9,0 1 0,0-1 0,0 0 0,0 0 0,1 1 0,-1-1 0,0 1 0,0-1 0,0 1 0,-1-1-9,1 1 3,1 0-1,-1 0 0,1-1 0,0 1 0,-1 0 0,1 0 0,-1 0 0,1 0 0,-1 0 0,1 0 0,0 0 1,-1 0-1,1 0 0,-1 0 0,1 0 0,-1 0 0,1 1 0,0-1 0,-1 0 0,1 0 0,-1 0 1,1 1-1,0-1 0,-1 0 0,1 0 0,0 1 0,-1-1 0,1 0-2,0 0 0,0 0 0,0 1 0,0-1 0,0 0 0,0 0-1,0 0 1,0 0 0,0 0 0,0 1 0,0-1 0,0 0 0,0 0 0,0 0 0,0 0-1,0 0 1,0 1 0,0-1 0,0 0 0,0 0 0,0 0 0,0 0 0,0 0 0,0 1-1,1-1 1,-1 0 0,0 0 0,0 0 0,0 0 0,0 0 0,0 0 0,0 0 0,0 0-1,1 1 1,-1-1 0,0 0 0,0 0 0,0 0 0,0 0 0,0 0 0,0 0 0,1 0-1,-1 0 1,0 0 0,0 0 0,0 0 0,0 0 0,1 0 0,-1 0 0,9 1 26,-4-2-18,1 0 0,-1 0 0,1 0 0,-1-1 0,1 0 0,-1 0 0,1-1-8,9-5 44,10-8-44,-4 3 7,-21 13-7,2-1 0,0 0 0,0 0 0,-1 0 0,1 0 0,0 0 0,1 0 0,-2 1 0,-1 0 0,0 0 0,1 0 0,-1 0 0,1 0 0,-1 0 0,0 0 0,1 0 0,-1 0 0,1 0 0,-1 1 0,0-1 0,1 0 0,-1 0 0,0 0 0,1 0 0,-1 1 0,0-1 0,1 0 0,-1 0 0,0 0 0,1 1 0,-1-1 0,0 0 0,0 1 0,1-1 0,-1 0 0,0 1 0,0-1 0,0 0 0,0 1 0,1-1 0,-1 0 0,0 1 0,0-1 0,1 7 0,1-1 0,-1 1 0,-1 0 0,1-1 0,-1 1 0,-1-1 0,0 6 0,0 4 0,1 29 43,2 0-1,2 0 1,3 12-43,-27-128 256,17 58-256,0-1 0,1 0 0,1 0 0,0 1 0,1-14 0,1 19 0,0-1 0,0 1 0,1-1 0,0 1 0,0 0 0,1 0 0,0 0 0,0 0 0,1 0 0,1-1 0,-4 7 0,1-1 0,0 1 0,0-1 0,0 1 0,0 0 0,0 0 0,1 0 0,-1 0 0,1 0 0,-1 0 0,3-1 0,-4 3 0,0-1 0,0 1 0,1-1 0,-1 1 0,0 0 0,0 0 0,0-1 0,0 1 0,1 0 0,-1 0 0,0 0 0,0 0 0,0 0 0,0 1 0,1-1 0,-1 0 0,0 0 0,0 1 0,0-1 0,0 1 0,0-1 0,0 1 0,0-1 0,0 1 0,0 0 0,0 0 0,0-1 0,0 1 0,0 0 0,0 0 0,-1 0 0,3 2 0,-1 0 0,0 1 0,0-1 0,-1 1 0,1-1 0,-1 1 0,0 0 0,0-1 0,0 1 0,0 0 0,-1 0 0,1 0 0,-1 0 0,0-1 0,0 1 0,-1 0 0,1 0 0,-1 0 0,1 0 0,-1-1 0,-1 1 0,1 0 0,0-1 0,-1 1 0,0-1 0,-2 4 0,2-5 0,0 1 0,0-1 1,-1 0-1,1 0 0,-1 0 0,0 0 0,1 0 0,-1 0 0,0-1 1,0 1-1,0-1 0,0 0 0,-1 0 0,0 1-3,0-1 1,-1-1-1,1 1 1,-1 0-1,1-1 0,-1 0 1,1 0-1,-1 0 1,-1-1 2,3-1-147,3 1-3525,1-1-14887</inkml:trace>
+  <inkml:trace contextRef="#ctx0" brushRef="#br0" timeOffset="-32268.729">3101 9845 5248,'0'6'2446,"0"-3"3133,-4-6-1743,3 3-3665,0-1 1,1 1-1,-1-1 1,0 1-1,1 0 1,-1 0-1,0-1 1,0 1 0,1 0-1,-1 0 1,0 0-1,0 0 1,1 0-1,-1 0 1,0 0-1,0 0 1,1 0-1,-1 0 1,0 0-1,0 1 1,1-1-1,-1 0 1,0 0-1,0 1 1,1-1-1,-1 0 1,0 1-1,1-1 1,-1 1-172,-1 1 336,0 0-1,0-1 1,0 1-1,0 0 1,0 0-1,1 0 1,-1 1-1,0-1-335,1 1 135,0 0 0,0 0-1,0 0 1,0-1 0,0 1-1,1 0 1,-1 0 0,1 0-1,0 0 1,-1 0 0,1 0-1,1 0 1,-1 0 0,0 0-1,1 0 1,0 0 0,-1 0-1,1 0 1,2 2-135,-2-2 61,0 0 0,0 0-1,1-1 1,-1 1 0,1-1 0,0 1 0,0-1 0,0 0 0,0 0-1,0 1 1,0-2 0,1 1 0,-1 0 0,1 0 0,-1-1 0,1 1 0,0-1-1,0 0 1,-1 0 0,2 0-61,-2 0 27,0-1 1,0 0-1,1 0 0,-1 0 1,0 0-1,0 0 0,0 0 1,1-1-1,-1 1 0,0-1 1,0 1-1,0-1 0,0 0 1,0 0-1,1 0-27,-2 0 14,0 1 0,0-1 0,0 0 0,0 1 0,0-1 0,0 0 0,0 0 0,0 0 0,0 0 1,0 0-1,-1 0 0,1 0 0,0 0 0,-1 0 0,1 0 0,-1 0 0,1-1 0,-1 1 0,1 0 0,-1 0 0,0-1 0,0 1 0,0 0 0,1 0 0,-1-1 0,0 1 0,-1-1-14,0-5 35,-1 0-1,0 0 0,-1 1 0,0-1 0,0 0 0,0 1 0,-1 0 0,1 0 1,-2 0-1,-1-3-34,5 8 9,0 1 0,0-1 0,0 0 0,0 0 0,1 1 0,-1-1 0,0 1 0,0-1 0,0 1 0,-1-1-9,1 1 3,1 0-1,-1 0 0,1-1 0,0 1 0,-1 0 0,1 0 0,-1 0 0,1 0 0,-1 0 0,1 0 0,0 0 1,-1 0-1,1 0 0,-1 0 0,1 0 0,-1 0 0,1 1 0,0-1 0,-1 0 0,1 0 0,-1 0 1,1 1-1,0-1 0,-1 0 0,1 0 0,0 1 0,-1-1 0,1 0-2,0 0 0,0 0 0,0 1 0,0-1 0,0 0 0,0 0-1,0 0 1,0 0 0,0 0 0,0 1 0,0-1 0,0 0 0,0 0 0,0 0 0,0 0-1,0 0 1,0 1 0,0-1 0,0 0 0,0 0 0,0 0 0,0 0 0,0 0 0,0 1-1,1-1 1,-1 0 0,0 0 0,0 0 0,0 0 0,0 0 0,0 0 0,0 0 0,0 0-1,1 1 1,-1-1 0,0 0 0,0 0 0,0 0 0,0 0 0,0 0 0,0 0 0,1 0-1,-1 0 1,0 0 0,0 0 0,0 0 0,0 0 0,1 0 0,-1 0 0,9 1 26,-4-2-18,1 0 0,-1 0 0,1 0 0,-1-1 0,1 0 0,-1 0 0,1-1-8,9-5 44,10-8-44,-4 3 7,-21 13-7,2-1 0,0 0 0,0 0 0,-1 0 0,1 0 0,0 0 0,1 0 0,-2 1 0,-1 0 0,0 0 0,1 0 0,-1 0 0,1 0 0,-1 0 0,0 0 0,1 0 0,-1 0 0,1 0 0,-1 1 0,0-1 0,1 0 0,-1 0 0,0 0 0,1 0 0,-1 1 0,0-1 0,1 0 0,-1 0 0,0 0 0,1 1 0,-1-1 0,0 0 0,0 1 0,1-1 0,-1 0 0,0 1 0,0-1 0,0 0 0,0 1 0,1-1 0,-1 0 0,0 1 0,0-1 0,1 7 0,1-1 0,-1 1 0,-1 0 0,1-1 0,-1 1 0,-1-1 0,0 6 0,0 4 0,1 29 43,2 0-1,2 0 1,3 12-43,-27-128 256,17 58-256,0-1 0,1 0 0,1 0 0,0 1 0,1-14 0,1 19 0,0-1 0,0 1 0,1-1 0,0 1 0,0 0 0,1 0 0,0 0 0,0 0 0,1 0 0,1-1 0,-4 7 0,1-1 0,0 1 0,0-1 0,0 1 0,0 0 0,0 0 0,1 0 0,-1 0 0,1 0 0,-1 0 0,3-1 0,-4 3 0,0-1 0,0 1 0,1-1 0,-1 1 0,0 0 0,0 0 0,0-1 0,0 1 0,1 0 0,-1 0 0,0 0 0,0 0 0,0 0 0,0 1 0,1-1 0,-1 0 0,0 0 0,0 1 0,0-1 0,0 1 0,0-1 0,0 1 0,0-1 0,0 1 0,0 0 0,0 0 0,0-1 0,0 1 0,0 0 0,0 0 0,-1 0 0,3 2 0,-1 0 0,0 1 0,0-1 0,-1 1 0,1-1 0,-1 1 0,0 0 0,0-1 0,0 1 0,0 0 0,-1 0 0,1 0 0,-1 0 0,0-1 0,0 1 0,-1 0 0,1 0 0,-1 0 0,1 0 0,-1-1 0,-1 1 0,1 0 0,0-1 0,-1 1 0,0-1 0,-2 4 0,2-5 0,0 1 0,0-1 1,-1 0-1,1 0 0,-1 0 0,0 0 0,1 0 0,-1 0 0,0-1 1,0 1-1,0-1 0,0 0 0,-1 0 0,0 1-3,0-1 1,-1-1-1,1 1 1,-1 0-1,1-1 0,-1 0 1,1 0-1,-1 0 1,-1-1 2,3-1-147,3 1-3525,1-1-14887</inkml:trace>
   <inkml:trace contextRef="#ctx0" brushRef="#br0" timeOffset="-31914.86">3298 9887 2304,'6'-3'0,"4"-1"0,2-4 0,1-2 640,-1-2 128,3 0-512,-2 1 0,0 1-3072</inkml:trace>
   <inkml:trace contextRef="#ctx0" brushRef="#br0" timeOffset="-29829.348">3430 9796 12032,'-4'5'944,"0"1"0,0 0 0,1 1 0,0-1-1,0 1 1,0 2-944,2-5 579,0 0 0,0 0 0,0 1 0,0-1 0,1 0 0,0 0 0,0 1 0,0-1-1,1 0 1,-1 0 0,1 1-579,0-2 138,0-1-1,0 0 1,0 0-1,0 0 0,0 0 1,1 1-1,-1-2 1,1 1-1,-1 0 1,1 0-1,0 0 0,-1-1 1,1 1-1,0-1 1,0 1-1,0-1 1,1 0-1,-1 0 0,0 0 1,2 1-138,-2-2 60,0 1 0,0 0-1,0-1 1,0 1 0,0-1 0,0 0 0,0 0 0,0 1 0,0-1 0,0-1-1,0 1 1,0 0 0,0 0 0,0-1 0,0 1 0,0-1 0,0 0-1,0 1 1,0-1 0,0 0 0,0 0 0,-1 0 0,1 0 0,0-1-1,0 1-59,-1-1 47,1 0-1,-1 0 0,1 0 0,-1 0 0,0-1 0,0 1 0,0 0 0,0 0 0,0-1 0,-1 1 0,1-2-46,1-6 152,-1 0-1,0-3-151,0 6 65,0-21 596,0 38-634,0 0 0,1-1-1,0 1 1,0 0 0,2 1-27,-3-8 5,0 0 1,1 0 0,-1 0-1,1-1 1,0 1 0,0 0-1,0-1 1,0 1-1,0-1 1,0 0 0,0 0-1,1 0 1,-1 0 0,1 0-1,0-1 1,0 1-1,-1-1 1,3 1-6,0 0 12,-1 0-1,1-1 1,-1 0 0,1 0-1,-1-1 1,1 1 0,-1-1-1,1 0 1,0 0-1,-1 0 1,5-1-12,-7 0 5,0 1 0,0-1 0,1 0 1,-1 1-1,0-1 0,0 0 0,0 0 0,0 0 0,0-1 0,0 1 0,-1 0 1,1-1-1,0 1 0,-1-1 0,1 0 0,-1 1 0,1-1 0,-1 0 0,0 0 0,0 0 1,0 0-1,0 0 0,0 0 0,0 0 0,0-1-5,1-7 0,0 0 0,0 0 0,-1 0 0,0-9 0,-2-41 0,0 29 0,1 16 0,0 11 0,0 0 0,0 0 0,0 0 0,0-1 0,-1 1 0,0-2 0,1 20 21,0 15 49,4 29-70,-3-48 5,1 0 0,0-1 1,0 1-1,1 0 0,1-1 1,-1 0-1,5 7-5,-7-14 0,1 0 0,-1 0 0,0 0 0,1 0 0,0-1 0,-1 1 0,1 0 0,0-1 0,0 0 0,0 1 0,0-1 0,0 0 0,0 0 0,-1 0 0,0-1 0,1 1 0,-1-1 0,0 0 0,0 1 0,0-1 0,1 0 0,-1 0 0,0 0 0,1 0 0,-1 0 0,0 0 0,0 0 0,1 0 0,-1-1 0,0 1 0,0 0 0,0-1 0,1 1 0,-1-1 0,0 0 0,0 1 0,0-1 0,1 0 0,2-2 0,0-1 0,-1 0 0,1 1 0,-1-1 0,0-1 0,0 1 0,0 0 0,6-11 0,2-8 0,-4 9 0,7-11 0,-13 24 0,5-8 0,0 1 0,3-4 0,-7 10 0,0 0 0,0 0 0,0 0 0,0 0 0,1 0 0,-1 1 0,1-1 0,-1 1 0,1-1 0,2 0 0,-4 2 0,0-1 0,0 1 0,0 0 0,1 0 0,-1 0 0,0 0 0,0 0 0,0 0 0,0 0 0,1 1 0,-1-1 0,0 0 0,0 0 0,0 1 0,0-1 0,0 1 0,0-1 0,0 1 0,0 0 0,0-1 0,0 1 0,0 0 0,0-1 0,-1 1 0,1 0 0,3 4 0,0-1 0,0 1 0,-1 0 0,2 2 0,0 1 0,0-1 0,-3-4 0,0-1 0,0 1 0,0 0 0,0 0 0,0 1 0,-1-1 0,0 0 0,1 3 0,-12-20 0,7 9-1,-1 1 1,1-1-1,-1 1 0,0 0 1,0 0-1,-1 0 0,1 1 1,-2-1 0,4 2 1,0 1 0,1 0 0,-1 1 0,0-1 0,0 0 0,0 1 0,1-1 0,-1 1 0,0-1 0,0 1 0,0 0 1,0 0-1,0 0 0,0 0 0,0 0 0,0 0 0,0 0 0,0 1 0,0-1 0,0 1 0,0-1 0,1 1 0,-1 0 0,0 0 0,0 0-1,-1 1 4,1 0-1,-1 0 0,1 0 1,0 0-1,0 0 0,0 1 1,0-1-1,0 1 0,0-1 0,1 1 1,-1 0-1,1 0 0,0-1 1,0 1-1,0 0 0,0 0 1,0 0-1,1 0 0,-1 1 0,1-1 1,0 1-4,0-1 2,0 0-1,0 0 1,0 0 0,0 1 0,1-1-1,0 0 1,-1 0 0,1 0 0,0 0 0,0 0-1,1-1 1,-1 1 0,1 0 0,-1 0-1,1-1 1,0 1 0,0-1 0,0 0 0,0 1-1,0-1 1,2 1-2,-2-2 0,0 1 0,0-1 0,0 1 0,1-1 0,-1 0 0,0 0 0,1 0 0,-1 0 0,1-1 0,0 1 0,-1-1 0,1 1 0,-1-1 0,1 0 0,0 0 0,-1 0 0,1 0 0,-1-1 0,1 1 0,0-1 0,-1 1 0,1-1 0,-1 0 0,1 0 0,-1 0 0,0 0 0,1-1 0,-1 1 0,0 0 0,0-1 0,0 0 0,0 1 0,0-1 0,0 0 0,-1 0 0,1 0 0,-1 0 0,1-1 0,0 0 0,2-6 0,0-1 0,-1 1 0,0-1 0,0 1 0,0-2 0,-1 22 0,0 0 0,1 0 0,5 10 0,-7-18 0,1 0 0,0 0 0,0 0 0,0 0 0,1 0 0,-1-1 0,1 1 0,-1-1 0,1 0 0,0 0 0,0 0 0,0 0 0,0 0 0,0-1 0,1 1 0,-1-1 0,0 0 0,1 0 0,0 0 0,-1 0 0,-1-1 0,1 1 0,0-1 0,0 0 0,-1 0 0,1 0 0,0 0 0,-1-1 0,1 1 0,0-1 0,2 0 0,-3 0 0,0 0 0,-1 0 0,1 0 0,0 0 0,0 0 0,-1 0 0,1 0 0,-1-1 0,1 1 0,-1 0 0,0-1 0,1 1 0,-1-1 0,0 0 0,0 1 0,0-1 0,0 0 0,2-7 0,0 0 0,-1 0 0,0 0 0,0 0 0,-1 0 0,0-7 0,0-1 0,-1 17 0,21-151 0,-18 142 0,-3 9 0,0 0 0,0 0 0,0 0 0,0 0 0,0 0 0,0 0 0,0 0 0,0 0 0,0 0 0,0 0 0,0 0 0,0 0 0,0 0 0,0 0 0,0 0 0,0 0 0,0 0 0,0 0 0,0 0 0,0 0 0,0 0 0,0 0 0,0 0 0,0 0 0,0 0 0,0 0 0,0 0 0,0 0 0,0 0 0,0 0 0,0 0 0,0 0 0,0 0 0,0 0 0,0 0 0,0 0 0,0 0 0,0 0 0,0 0 0,1 0 0,-1 0 0,0 5 0,0 10 0,0 13 0,2 0 0,2 13 0,-2-30 0,0 1 0,1 0 0,1-1 0,-1 1 0,2-1 0,0 0 0,1 0 0,-5-8 0,1 0 0,0 0 0,0 0 0,0 0 0,0-1 0,1 1 0,-1-1 0,1 1 0,-1-1 0,1 0 0,0 0 0,1 0 0,-2-1 0,0 0 0,0 0 0,0 0 0,0-1 0,1 1 0,-1-1 0,0 1 0,0-1 0,1 0 0,-1 0 0,0 0 0,1 0 0,-1 0 0,0-1 0,0 1 0,1-1 0,-1 1 0,0-1 0,1 0 0,-1 0 0,1-1 0,0 0 0,-1 1 0,1-1 0,-1 0 0,0 0 0,0 0 0,1 0 0,-1-1 0,-1 1 0,1 0 0,0-1 0,-1 1 0,1-1 0,-1 0 0,0 0 0,1 0 0,2-7 0,-1-1 0,0 1 0,-1 0 0,0-3 0,1 0 0,-2 1 0,0-1 0,0-10 0,-2 18 0,-1 6 0,0 8 0,1-1 0,1 0 0,0-1 0,1 1 0,-1 0 0,3 7 0,-2-10 0,0 0 0,1 0 0,-1 0 0,1 0 0,1 0 0,-1 0 0,1-1 0,-1 1 0,2 1 0,-2-4 0,0 0 0,0 0 0,0 0 0,0-1 0,0 1 0,1-1 0,-1 1 0,0-1 0,1 0 0,-1 1 0,1-1 0,-1 0 0,1-1 0,0 1 0,-1 0 0,1-1 0,0 0 0,0 1 0,-1-1 0,1 0 0,1-1 0,-1 1 0,0 0 0,0-1 0,0 1 0,0-1 0,-1 0 0,1 0 0,0 0 0,0 0 0,-1-1 0,1 1 0,0-1 0,-1 0 0,0 1 0,1-1 0,-1 0 0,0 0 0,0-1 0,0 1 0,1-2 0,3-7 0,0 0 0,-1 0 0,-1-1 0,0 1 0,0-1 0,0-3 0,-3 12 0,1 5 0,0 4 0,-2-6 0,2 13 0,1 0 0,0 0 0,1 0 0,1 2 0,-4-11 0,1-1 0,-1 0 0,1 0 0,-1 0 0,1 0 0,0 0 0,0-1 0,1 1 0,-1 0 0,0-1 0,1 0 0,0 1 0,-1-1 0,3 1 0,-1-2 0,-1 1 0,0-1 0,0 0 0,1 0 0,-1-1 0,0 1 0,1-1 0,-1 1 0,0-1 0,1 0 0,-1-1 0,1 1 0,2-1 0,-2 0 0,0 0 0,0 0 0,0 0 0,0 0 0,0-1 0,0 0 0,0 0 0,0 0 0,-1 0 0,1 0 0,-1-1 0,1-1 0,-1 1 0,1-1 0,-1 0 0,0 0 0,-1 0 0,1 0 0,-1-1 0,0 1 0,0-1 0,0 0 0,0 1 0,-1-1 0,0 0 0,0 0 0,0 0 0,-1 0 0,1 0 0,-1 0 0,0 0 0,-1-2 0,1 6 0,-1-1 0,1 0 0,-1 0 0,1 0 0,-1 0 0,0 0 0,0 1 0,0-1 0,0 0 0,0 0 0,0 1 0,0-1 0,0 1 0,-2-2 0,1 1 0,-1 0 0,1 1 0,-1-1 0,1 0 0,-1 1 0,0-1 0,0 1 0,0 0 0,0 0 0,-3-1 0,-1 1 0,1 0 0,-1 0 0,0 0 0,1 1 0,-1-1 0,0 2 0,-1-1 0,2 1 0,0 0 0,0-1 0,0 2 0,0-1 0,1 1 0,-6 2 0,11-4 0,0 0 0,-1 0 0,1 0 0,0 0 0,0 0 0,0 1 0,-1-1 0,1 0 0,0 0 0,0 0 0,0 0 0,0 0 0,-1 1 0,1-1 0,0 0 0,0 0 0,0 0 0,0 0 0,0 1 0,0-1 0,0 0 0,-1 0 0,4 2 0,8-1 0,8-4 0,0-1 0,4-2 0,-10 2 0,1 1 0,-1 0 0,1 1 0,0 1 0,7 0 0,-17 1 0,0 0 0,1 1 0,-1 0 0,0 0 0,0 0 0,0 1 0,0 0 0,0-1 0,0 1 0,-1 0 0,1 1 0,0-1 0,-1 1 0,0-1 0,0 1 0,1 0 0,-2 1 0,1-1 0,0 0 0,1 3 0,1 2 0,1 2 0,-1-1 0,-1 0 0,1 1 0,-2 0 0,1 0 0,0 8 0,-4-18 0,0 0 0,0 0 0,0 0 0,0 0 0,0 0 0,1 0 0,-1 0 0,0 0 0,0 0 0,0 0 0,0 0 0,0 0 0,0 0 0,0 0 0,0 0 0,0 0 0,0 0 0,0 0 0,0 0 0,0 0 0,0 0 0,0 0 0,0 0 0,0 0 0,0 0 0,0 0 0,0 0 0,0 0 0,0 0 0,0 0 0,0 0 0,0 0 0,0 0 0,0 0 0,0 0 0,1 0 0,-1 0 0,0 0 0,0 0 0,0 0 0,0 0 0,0 0 0,0 0 0,0 0 0,0 0 0,0 0 0,0 0 0,0 0 0,0 0 0,0 0 0,0 0 0,0 1 0,0-1 0,0 0 0,0 0 0,0 0 0,0 0 0,0 0 0,0 0 0,1-6 0,1-8 0,0-7 0,4-20 0,-4 33 0,0 0 0,0 1 0,1-1 0,0 0 0,1 1 0,2-4 0,-4 7 0,0 0 0,1 0 0,0 1 0,-1-1 0,1 1 0,1-1 0,1-1 0,-4 5 0,0-1 0,0 0 0,0 1 0,0-1 0,0 1 0,0-1 0,0 1 0,0 0 0,0-1 0,0 1 0,0 0 0,0 0 0,0 0 0,0 0 0,0 0 0,0 0 0,0 0 0,0 0 0,0 0 0,0 0 0,0 0 0,0 1 0,0-1 0,0 0 0,0 1 0,0-1 0,0 1 0,0-1 0,0 1 0,0 0 0,0-1 0,-1 1 0,1 0 0,0 0 0,5 5 0,-1 0 0,0 0 0,-1 0 0,1 1 0,-1 0 0,1 3 0,10 15 0,-2-5 723,-6-7-5307,-7-10-14082</inkml:trace>
   <inkml:trace contextRef="#ctx0" brushRef="#br0" timeOffset="-29474.848">4338 9544 3712,'4'-2'0,"0"-1"4352,-6 2 0,-4 1-3712,1 0 0,0 1 0,1 1 128,0-1-11904</inkml:trace>
@@ -6621,12 +6704,12 @@
   <inkml:trace contextRef="#ctx0" brushRef="#br0" timeOffset="-29056.325">4148 9656 2304,'-33'15'619,"-18"7"1343,51-22-1741,-1 0-1,1 0 1,-1 0-1,1 1 1,0-1-1,-1 0 0,1 0 1,-1 1-1,1-1 1,-1 0-1,1 0 1,0 1-1,-1-1 1,1 1-221,0-1 138,0 0 1,0 0-1,0 0 1,0 0-1,0 0 1,0 0-1,0 0 1,0 1-1,0-1 1,0 0-1,0 0 1,0 0-1,0 0 0,0 0 1,0 0-1,0 0 1,0 0-1,0 1 1,1-1-1,-1 0 1,0 0-1,0 0 1,0 0-1,0 0 1,0 0-1,0 0 1,0 0-1,0 0 1,0 0-1,0 0 1,1 0-1,-1 0 1,0 0-1,0 0 1,0 0-1,0 0-138,8 3 4766,-1-2-4442,22 1 3227,0-1 0,1-2-3551,30-1-2707,-37 0-12951</inkml:trace>
   <inkml:trace contextRef="#ctx0" brushRef="#br0" timeOffset="-26519.459">1226 10231 29823,'90'6'143,"81"1"98,11-7-220,-137 3 214,-42-2-235,-6 1 0,-7 2 0,-2-2 2,1 0 0,-11 0-2,-6 1-25,-2 1-736,-7-2 761,8-1-4167,1 0-13539</inkml:trace>
   <inkml:trace contextRef="#ctx0" brushRef="#br0" timeOffset="-26148.701">583 10291 2304,'-7'1'0,"-5"0"-128,0 1 128,-2 0 0,0 2 128,-1 0 768,-1-3 0,0-2-896,2 0 0,1 0 0,2 0 0,3 0 128,0 0 0,1-1-2944</inkml:trace>
-  <inkml:trace contextRef="#ctx0" brushRef="#br0" timeOffset="-20556.497">391 10284 7680,'2'0'6968,"7"-3"-3668,-2 0-1259,9 0-1069,1 0 0,0 2 0,0 0 0,0 0 0,3 2-972,21-2 1134,55-3 139,10-1 739,16 5-2012,20 0 582,-19-1-225,-71 1-285,11-4-72,35-1 56,50-1-56,-112 4 0,18 3 0,15 0 0,109-13 0,33 0 0,-148 11 2,174 0 17,-28 6 87,-99-4-84,-10 1 92,98 2-14,373 13-79,-360-13 71,241-2 200,-326-5-103,113-6 390,-92-3 189,140 7-768,-204 11 0,-49-2 0,0-2 0,0-1 0,11-3 0,-44 2 0,0 0 0,0 0 0,1 0 0,-1-1 0,0 1 0,0 0 0,0-1 0,0 1 0,0-1 0,0 1 0,0-1 0,0 1 0,1-1 0,-1 0 0,-1 0 0,1 1 0,-1-1 0,1 0 0,-1 0 0,1 0 0,-1 1 0,0-1 0,1 0 0,-1 0 0,0 0 0,0 0 0,1 0 0,-1 1 0,0-1 0,0 0 0,0 0 0,0 0 0,0-20 0,-2 0 0,0 1 0,0-1 0,-2 1 0,-1 0 0,-1 0 0,0 0 0,-6-10 0,-1-1 0,-7-20 0,-14-47 0,29 80 0,2 0 0,-1 0 0,2 0 0,0 0 0,2 0 0,0 0 0,2-15 0,10-47 0,16-47 0,0-4 0,-6 7 0,-7-1 0,-4-1 0,-7-122 0,-8 152 0,-4 0 0,-5 1 0,-4 0 0,-11-29 0,-14-74 0,41 191 0,-35-210 0,26 138 0,-14-143 0,-1-1 0,17 152 0,-12-93 0,-3-2 0,12 97 0,-2-10 0,4 25 0,-3-43 0,7-214 0,9-144 0,-6 399 0,-2 0 0,-3 1 0,-2-1 0,-9-23 0,4 17 0,7 28 0,-1 1 0,-6-10 0,-25-60 0,31 83 0,-1 1 0,0 0 0,-1 0 0,-9-11 0,-53-67 0,68 91 0,-1 0 0,0 0 0,-1 0 0,0 1 0,0-1 0,-1 1 0,1 0 0,-1 1 0,0 0 0,-2-1 0,-4-1 0,-1 1 0,1 0 0,-1 1 0,-11-3 0,15 5 0,1 0 0,0-1 0,0 0 0,-9-5 0,4 3 0,0-1 0,0 2 0,-1 0 0,1 1 0,-9-1 0,-17-4 0,-47-12 0,-154-34 0,170 41 0,16 2 0,-46-3 0,-172-14 0,43 3 0,79 17 0,66 5 0,-85-8 0,6 1 0,118 8 0,-181-22 0,69 6 0,14 0 0,-15-2 0,8 6 0,-105-7 0,-65 12 0,159 8 0,-283 18 0,430-16 0,-30 2 0,-1 3 0,-22 5 0,59-8 0,-6 0 0,0 1 0,1 0 0,-3 3 0,12-5 0,0 0 0,1 0 0,-1 1 0,1 0 0,0 0 0,0 0 0,0 0 0,1 1 0,-1 0 0,1-1 0,-2 4 0,-3 5 0,0 0 0,1 1 0,1 0 0,1 0 0,-1 0 0,2 1 0,0 0 0,1 0 0,0 0 0,0 6 0,-15 84 0,-2 11 0,7-20 0,-5 41 0,5 52 0,12-145 0,3 0 0,2-1 0,3 17 0,-1-36 0,0 0 0,1-1 0,7 16 0,-7-21 0,6 20 0,-1 1 0,-2 1 0,-2 0 0,-2 0 0,-1 0 0,-1 19 0,-5 6 0,-7 41 0,5-67 0,2-26 0,-15 153 0,7-98 0,-9 29 0,10-61 0,0-4 0,2 0 0,1 1 0,1 1 0,2-8 0,1 1 0,2-1 0,2 23 0,14 41 0,-8-41 0,-1 1 0,-3 1 0,0 145 0,-10-87 0,4-86 0,-2 13 0,-4 10 0,-7 39 0,3 1 0,2 20 0,8-54 0,2 0 0,3 0 0,2 0 0,3 4 0,5 21 0,-4 0 0,0 44 0,-9-73 0,-6 29 0,-9 46 0,13-114 0,-4 29 0,-1 0 0,-3 2 0,-18 70 0,-11 91 0,25-123 0,7-47 0,-3 46 0,4-36 0,1-3 0,1 0 0,1 0 0,3 13 0,3-19 0,1-1 0,4 12 0,2 7 0,-9-35 0,2 0 0,0-1 0,1 1 0,0-1 0,1-1 0,0 1 0,3 3 0,5 8 0,-2 1 0,5 14 0,17 52 0,-32-86 0,3 10 0,0 1 0,-1-1 0,1 8 0,0 13 0,5 27 0,0 57 0,-6-23 0,-9-110-43,-2-10-4095,-3-10-15744</inkml:trace>
+  <inkml:trace contextRef="#ctx0" brushRef="#br0" timeOffset="-20556.499">391 10284 7680,'2'0'6968,"7"-3"-3668,-2 0-1259,9 0-1069,1 0 0,0 2 0,0 0 0,0 0 0,3 2-972,21-2 1134,55-3 139,10-1 739,16 5-2012,20 0 582,-19-1-225,-71 1-285,11-4-72,35-1 56,50-1-56,-112 4 0,18 3 0,15 0 0,109-13 0,33 0 0,-148 11 2,174 0 17,-28 6 87,-99-4-84,-10 1 92,98 2-14,373 13-79,-360-13 71,241-2 200,-326-5-103,113-6 390,-92-3 189,140 7-768,-204 11 0,-49-2 0,0-2 0,0-1 0,11-3 0,-44 2 0,0 0 0,0 0 0,1 0 0,-1-1 0,0 1 0,0 0 0,0-1 0,0 1 0,0-1 0,0 1 0,0-1 0,0 1 0,1-1 0,-1 0 0,-1 0 0,1 1 0,-1-1 0,1 0 0,-1 0 0,1 0 0,-1 1 0,0-1 0,1 0 0,-1 0 0,0 0 0,0 0 0,1 0 0,-1 1 0,0-1 0,0 0 0,0 0 0,0 0 0,0-20 0,-2 0 0,0 1 0,0-1 0,-2 1 0,-1 0 0,-1 0 0,0 0 0,-6-10 0,-1-1 0,-7-20 0,-14-47 0,29 80 0,2 0 0,-1 0 0,2 0 0,0 0 0,2 0 0,0 0 0,2-15 0,10-47 0,16-47 0,0-4 0,-6 7 0,-7-1 0,-4-1 0,-7-122 0,-8 152 0,-4 0 0,-5 1 0,-4 0 0,-11-29 0,-14-74 0,41 191 0,-35-210 0,26 138 0,-14-143 0,-1-1 0,17 152 0,-12-93 0,-3-2 0,12 97 0,-2-10 0,4 25 0,-3-43 0,7-214 0,9-144 0,-6 399 0,-2 0 0,-3 1 0,-2-1 0,-9-23 0,4 17 0,7 28 0,-1 1 0,-6-10 0,-25-60 0,31 83 0,-1 1 0,0 0 0,-1 0 0,-9-11 0,-53-67 0,68 91 0,-1 0 0,0 0 0,-1 0 0,0 1 0,0-1 0,-1 1 0,1 0 0,-1 1 0,0 0 0,-2-1 0,-4-1 0,-1 1 0,1 0 0,-1 1 0,-11-3 0,15 5 0,1 0 0,0-1 0,0 0 0,-9-5 0,4 3 0,0-1 0,0 2 0,-1 0 0,1 1 0,-9-1 0,-17-4 0,-47-12 0,-154-34 0,170 41 0,16 2 0,-46-3 0,-172-14 0,43 3 0,79 17 0,66 5 0,-85-8 0,6 1 0,118 8 0,-181-22 0,69 6 0,14 0 0,-15-2 0,8 6 0,-105-7 0,-65 12 0,159 8 0,-283 18 0,430-16 0,-30 2 0,-1 3 0,-22 5 0,59-8 0,-6 0 0,0 1 0,1 0 0,-3 3 0,12-5 0,0 0 0,1 0 0,-1 1 0,1 0 0,0 0 0,0 0 0,0 0 0,1 1 0,-1 0 0,1-1 0,-2 4 0,-3 5 0,0 0 0,1 1 0,1 0 0,1 0 0,-1 0 0,2 1 0,0 0 0,1 0 0,0 0 0,0 6 0,-15 84 0,-2 11 0,7-20 0,-5 41 0,5 52 0,12-145 0,3 0 0,2-1 0,3 17 0,-1-36 0,0 0 0,1-1 0,7 16 0,-7-21 0,6 20 0,-1 1 0,-2 1 0,-2 0 0,-2 0 0,-1 0 0,-1 19 0,-5 6 0,-7 41 0,5-67 0,2-26 0,-15 153 0,7-98 0,-9 29 0,10-61 0,0-4 0,2 0 0,1 1 0,1 1 0,2-8 0,1 1 0,2-1 0,2 23 0,14 41 0,-8-41 0,-1 1 0,-3 1 0,0 145 0,-10-87 0,4-86 0,-2 13 0,-4 10 0,-7 39 0,3 1 0,2 20 0,8-54 0,2 0 0,3 0 0,2 0 0,3 4 0,5 21 0,-4 0 0,0 44 0,-9-73 0,-6 29 0,-9 46 0,13-114 0,-4 29 0,-1 0 0,-3 2 0,-18 70 0,-11 91 0,25-123 0,7-47 0,-3 46 0,4-36 0,1-3 0,1 0 0,1 0 0,3 13 0,3-19 0,1-1 0,4 12 0,2 7 0,-9-35 0,2 0 0,0-1 0,1 1 0,0-1 0,1-1 0,0 1 0,3 3 0,5 8 0,-2 1 0,5 14 0,17 52 0,-32-86 0,3 10 0,0 1 0,-1-1 0,1 8 0,0 13 0,5 27 0,0 57 0,-6-23 0,-9-110-43,-2-10-4095,-3-10-15744</inkml:trace>
   <inkml:trace contextRef="#ctx0" brushRef="#br0" timeOffset="-19578.856">138 6755 5120,'0'-2'0,"-1"0"-640,1 2 128,0 0 512,2 1 0,0 1 0,2-1 0,1-1-128,-1 0 128,-1 0 0,3 0 0,0 0 256,0-1 0,0 0-3200</inkml:trace>
   <inkml:trace contextRef="#ctx0" brushRef="#br0" timeOffset="-18026.205">236 6756 4480,'-2'-1'269,"0"0"699,6 0 291,2-1 822,1 0 1,-1 1-1,1 0 1,5-1-2082,28 1 4031,-20 1-1477,7-2-2554,28-1 3432,27 4-2405,-15-1-184,0-3-1,42-7-842,-25 3 1473,41 4-1473,-24 1 447,123-3-298,88 8 28,-217-1-119,253 1-58,-244-4 42,63 1 44,-88 1-86,102 5 0,-89-4 0,37-5 0,5-1 0,198-4 0,-102-3 0,-21-1 0,-113 7 0,207-9 0,2 17 0,-159 0 0,1 0 0,-5-3 21,-141 0-21,19 1 56,14 1-56,-22 0 11,1-1-1,-1-1 0,1 0 0,-1-1 0,5-1-10,-39 3-220,15-1-3314,-7 0-15239</inkml:trace>
   <inkml:trace contextRef="#ctx0" brushRef="#br0" timeOffset="-17389.099">3408 5116 2944,'6'1'0,"0"-1"-1792</inkml:trace>
   <inkml:trace contextRef="#ctx0" brushRef="#br0" timeOffset="-16958.144">3474 5122 4352,'2'2'0,"2"1"-512,2-1 128,2-1 384,-2 0 128,-1 0 128,-1 1 0,-1-1-128,0-1 128,-1 1-384,-1-1 128,1 0-128,0 0 128,1 0-2688</inkml:trace>
-  <inkml:trace contextRef="#ctx0" brushRef="#br0" timeOffset="-16624.778">3553 5134 896,'2'2'7229,"1"-2"-4483,5 0-1333,-6 0-343,42-3 6143,-24 1-5070,0 1 0,13 1-2143,-7 1 473,125 6 824,-63-3 391,5 5-1688,-20-2 616,-6-2-220,48 5-131,112 6 245,-140-11-401,-4-5-54,-48-1 18,31 4-73,-59-2 9,0 0 1,0 1-1,-1 0 0,1 0 0,0 0 0,-1 1 1,2 1-10,14 8-3777,-10-4-14782</inkml:trace>
+  <inkml:trace contextRef="#ctx0" brushRef="#br0" timeOffset="-16624.779">3553 5134 896,'2'2'7229,"1"-2"-4483,5 0-1333,-6 0-343,42-3 6143,-24 1-5070,0 1 0,13 1-2143,-7 1 473,125 6 824,-63-3 391,5 5-1688,-20-2 616,-6-2-220,48 5-131,112 6 245,-140-11-401,-4-5-54,-48-1 18,31 4-73,-59-2 9,0 0 1,0 1-1,-1 0 0,1 0 0,0 0 0,-1 1 1,2 1-10,14 8-3777,-10-4-14782</inkml:trace>
   <inkml:trace contextRef="#ctx0" brushRef="#br0" timeOffset="126338.711">3164 8839 10496,'28'-4'1703,"3"1"10750,17 2-12453,-15 1 2611,5 1-1900,71-2 647,-95 0-804,-4 0-4414,-6 1-14358</inkml:trace>
   <inkml:trace contextRef="#ctx0" brushRef="#br0" timeOffset="126685.357">3315 8690 9984,'3'2'1567,"-2"-1"-1167,-1-1-1,0 0 0,1 1 1,-1-1-1,0 0 0,1 1 1,-1-1-1,0 1 0,1-1 1,-1 1-1,0-1 0,0 1 1,1-1-1,-1 1 0,0-1 1,0 1-400,4 23 5225,2 13-2387,-3-9-2261,22 178 1982,-23-190-2715,-1 1 859,2 3-703,-2-14-1873,1-1 0,1 7 1873,1-1-18133</inkml:trace>
   <inkml:trace contextRef="#ctx0" brushRef="#br0" timeOffset="127227.273">3622 8750 12288,'-2'6'1109,"1"0"0,0 0 1,0 0-1,1 0 0,0 0 0,0 4-1109,3 24 3526,2 0 0,5 20-3526,21 65 2676,-25-102-2015,-5-15-303,0-4-207,-2-5-62,-5-45 65,-7-59-31,11 78-112,1 1-1,2-13-10,-1 40 22,1-7 36,-1 11-56,0 0 1,1 1-1,-1-1 0,0 1 0,0-1 0,0 0 0,1 1 0,-1-1 0,0 1 0,1-1 0,-1 0 0,0 1 0,1-1-2,-1 1 0,0 0 0,0 0 0,0 0 0,0 0 0,0 0 0,1 0 0,-1 0 0,0 0 0,0 0 0,0 0 0,0 0 0,0 0 0,0 0 0,1 0 0,-1 0 0,0 0 0,0 0 0,0 0 0,0 0 0,0 0 0,0 0 0,0 0 0,1 0 0,-1 0 0,0 0 0,0 0 0,0 0 0,0 0 0,0 0 0,0 0 0,0 1 0,0-1 0,1 0 0,-1 0 0,0 0 0,0 0 0,0 0 0,0 0 0,0 0 0,0 1 0,2 2 18,1 1 0,-1-1 0,0 1 0,-1 0 0,1 0 0,-1 0 0,1 0-18,2 9 23,2 1 4,0-1 0,0 0-1,1 0 1,8 10-27,38 45 128,-53-67-128,9 10 0,8 7 0,-15-15 0,1 0 0,0-1 0,0 0 0,0 0 0,0 1 0,0-2 0,1 1 0,3 1 0,-6-2 0,-1-1 0,1 0 0,0 1 0,0-1 0,0 0 0,0 0 0,0 0 0,0 0 0,0 0 0,0 0 0,0 0 0,0 0 0,0 0 0,0-1 0,0 1 0,0 0 0,0 0 0,0-1 0,0 1 0,0-1 0,0 1 0,-1-1 0,1 1 0,0-1 0,0 0 0,0 1 0,-1-1 0,1 0 0,0 1 0,-1-1 0,1-1 0,1 0 0,-1-1 0,1 0 0,-1 0 0,0-1 0,0 1 0,0 0 0,0 0 0,-1 0 0,1-1 0,0-7 0,0 1 0,-1-1 0,0-5 0,-5-31 0,5 40 0,-9-49-21,-4-11 21,13 66-37,0 1 1,0 0 0,-1-1-1,1 1 1,0-1-1,0 1 1,0 0 0,0-1-1,0 1 1,0 0-1,0-1 1,1 1 36,-1-2-3424,2-1-15349</inkml:trace>
@@ -6637,16 +6720,16 @@
   <inkml:trace contextRef="#ctx0" brushRef="#br0" timeOffset="-8986.324">5144 7307 4864,'0'0'0,"0"0"-256,0 0 128,-2 2 896,-1 0-4480</inkml:trace>
   <inkml:trace contextRef="#ctx0" brushRef="#br0" timeOffset="-8620.039">5129 7346 3072,'0'0'0,"0"0"0,0 0 128,0 0-2176</inkml:trace>
   <inkml:trace contextRef="#ctx0" brushRef="#br1" timeOffset="5448.111">3310 5377 6016,'0'1'682,"1"1"74,-1-1 0,1 1-1,0-1 1,-1 0 0,1 1-1,0-1 1,0 0 0,0 0 0,0 1-1,0-1 1,0 0 0,1 0-756,5 7 1896,-5-6-1750,-1-1 0,1 1 0,-1-1 0,1 1 0,0-1-1,0 0 1,0 0 0,0 0 0,0 0 0,1 0-146,4 3 1592,12 5-35,-13-6-1534,-3-3 104,-3 0-121,0 0 0,0 0 0,0 0 0,0 0-1,0 0 1,0 0 0,0 0 0,0 0 0,0 0-1,0 0 1,0 0 0,0 0 0,0 0 0,0 0-1,0 0 1,0 0 0,0 0 0,0 0 0,0 0-1,0 0 1,0 0 0,0 0 0,0 0 0,0 0-1,0 0 1,0 0 0,0 0 0,0 0 0,0 0-1,0 0 1,0 0 0,0 0 0,0 0 0,0 0-1,0 0 1,0 0 0,0 0 0,0 0 0,0 0-1,0 0 1,0 0 0,0 0 0,0 0 0,0 0-6,-2-1 35,-1 0 0,1 0 1,-1 0-1,1 0 0,-1 0 1,-2 1-36,0-1 22,2 0-29,0 0-21,0 1 0,1-1 1,-1 1-1,1-1 1,0 0-1,-1 0 0,1 0 1,0-1-1,-2 0 28,3 1-2,-1 0-43,0-1 0,-1 0 0,-1-2 45,3 3-8,1 1 0,-1-1 0,1 0 0,-1 0 0,1 1 0,0-1 0,-1 0 1,1 0-1,0 1 0,-1-1 0,1 0 0,0 0 0,0 0 0,0 0 0,0 0 8,0 1 0,0 0 0,0-1 0,0 1 0,0 0 0,0 0 0,0 0 0,0 0 0,0 0 0,0 0 0,0 0 0,0 0 0,0 0 0,0 0 0,0 0 0,0 0 0,0 0 0,0 0 0,0 0 0,0 0 0,0 0 0,0 0 0,0 0 0,0 0 0,0 0 0,0 0 0,0 0 0,0 0 0,1 0 0,-1 0 0,0 0 0,0 0 0,0 0 0,0 0 0,0 0 0,0 0 0,0 0 0,0 0 0,0 0 0,0 0 0,0 0 0,0 0 0,0 0 0,0 0 0,0 0 0,0 0 0,0 0 0,0 0 0,0 0 0,0 0 0,0 0 0,0 0 0,2 1 0,6 9 63,-7-9-47,1 1 0,-1 0 0,0-1 0,0 0 1,1 1-1,-1-1 0,1 0 0,-1 1 0,1-1 0,0 0 0,-1 0 0,1 0-16,1 0 0,-2-1 0,1 1 0,-1-1 0,1 1 0,0-1 0,-1 1 0,1-1 0,1 0 0,-7-2 0,-7-2 0,5 1 0,-5-2 0,9 4 0,1 0 0,-1 0 0,1 0 0,-1 0 0,1 0 0,0 0 0,-1 0 0,0-2 0,1 2 0,1-1 0,-1 1 0,0-1 0,1 1 0,-1 0 0,1-1 0,-1 1 0,1-1 0,0 0 0,0 1 0,0-1 0,0-1 0,0 3 0,0 0 0,0-1 0,0 1 0,0 0 0,0 0 0,0-1 0,0 1 0,0 0 0,0-1 0,0 1 0,0 0 0,0 0 0,1-1 0,-1 1 0,0 0 0,0 0 0,0-1 0,1 1 0,-1 0 0,0 0 0,0-1 0,1 1 0,-1 0 0,0 0 0,0 0 0,1 0 0,-1 0 0,0-1 0,0 1 0,1 0 0,-1 0 0,0 0 0,1 0 0,-1 0 0,0 0 0,1 0 0,-1 0 0,0 0 0,0 0 0,1 0 0,-1 0 0,0 0 0,1 0 0,-1 0 0,0 0 0,1 1 0,-1-1 0,0 0 0,0 0 0,1 0 0,-1 0 0,0 1 0,0-1 0,1 0 0,-1 0 0,0 0 0,0 1 0,0-1 0,8 10-43,-6-8 22,0 1 0,0 0 0,0-1-1,3 2 22,2 3 0,4 4 0,-4-4 0,-3-2 0,-4-5 0,0 0 0,0 0 0,0 0 0,0 0 0,0 0 0,0 0 0,0 0 0,0 0 0,0 0 0,0 0 0,0 0 0,0 0 0,0 0 0,0 0 0,0 0 0,0 0 0,0 0 0,0 0 0,0 0 0,0 0 0,0 0 0,0 0 0,0 0 0,0 0 0,0 0 0,0 0 0,-1 0 0,1 0 0,0 0 0,0 0 0,0 0 0,0 0 0,0 0 0,0 0 0,0 0 0,0 0 0,0 0 0,0 0 0,0 0 0,0 0 0,0 0 0,0 0 0,0 0 0,0 0 0,0 0 0,0 0 0,0 0 0,0 0 0,0 1 0,0-1 0,0 0 0,0 0 0,0 0 0,0 0 0,0 0 0,0 0 0,0 0 0,0 0 0,0 0 0,0 0 0,0 0 0,0 0 0,0 0 0,-2-1 0,2 1 0,-2 0 0,1 0 0,-1-1 0,1 0 0,-1 1 0,1-1 0,0 0 0,-1 0 0,0 0 0,-9-9 0,7 6 0,1 2 0,1-1 0,0 0 0,-1 0 0,1 0 0,0 0 0,1 0 0,-2-3 0,2 4 0,2 2 0,2 3 0,-1-2 0,4 4 607,1-1 0,0 0 0,1 1-607,6 3 782,-13-7-723,0-1 0,0 1 0,-1-1 0,1 1 1,0-1-1,-1 1 0,1 0 0,-1-1 0,1 1 0,-1 0 1,1 0-60,-1-1 12,0 0 0,0 0 1,0 1-1,0-1 1,1 0-1,-1 1 0,0-1 1,0 0-1,0 0 0,0 1 1,0-1-1,0 0 1,0 0-1,0 1 0,0-1 1,0 0-1,0 0 1,0 1-1,-1-1 0,1 0 1,0 0-1,0 1 1,0-1-1,0 0 0,0 0 1,0 1-1,-1-1 1,1 0-1,0 0 0,0 0 1,0 1-1,-1-1 1,1 0-1,0 0 0,0 0 1,0 0-1,-1 1-12,-2 0 67,3-1-59,-1 0 0,1 0-1,0 0 1,0 0 0,-1 0 0,1 1 0,0-1 0,0 0 0,-1 0 0,1 0 0,0 0-1,0 0 1,0 1 0,-1-1 0,1 0 0,0 0 0,0 0 0,0 1 0,0-1 0,0 0 0,-1 0-1,1 0 1,0 1 0,0-1-8,-2 5 23,1 0 1,-1-1-1,-1 1 0,-1 3-23,-3 6 35,0-1-35,4-7 0,0-1 0,1 1 0,0 0 0,-1 2 0,3-7 20,2-2 24,0-2 20,0-5-66,1 0-1,1 1 1,2-6 2,3-6 114,-8 18-112,0-1 0,0 0 0,0 0 0,0 1 0,0-1-1,0 1 1,0-1 0,0 1 0,1-1 0,-1 1 0,1-1-2,-2 2 2,0 0 0,0 0 0,0 0 0,0 0-1,0 0 1,0 0 0,0 0 0,1 0 0,-1 0 0,0 0 0,0 0-1,0 0 1,0 0 0,0 0 0,0 0 0,0 0 0,0 0 0,0 0-1,0 0 1,0 0 0,0 0 0,0 0 0,0 0 0,0 0-1,0 0 1,0 0 0,0 0 0,0 0 0,0 0 0,0 0 0,0 0-1,0 0 1,0 0 0,0 0 0,0 0 0,0 0 0,0 0 0,0 1-1,0-1 1,0 0 0,0 0 0,0 0 0,0 0 0,0 0 0,0 0-1,0 0 1,0 0 0,0 0 0,0 0 0,0 0 0,0 0-1,0 0 1,0 0 0,0 0 0,0 0 0,0 0 0,0 0 0,0 0-1,0 0 1,0 0 0,0 0 0,0 0 0,0 0 0,0 0 0,0 0-2,-2 3 18,-1 4-29,1-4 11,-21 33 0,16-23 40,4-7-3898,2-4-12291</inkml:trace>
-  <inkml:trace contextRef="#ctx0" brushRef="#br0" timeOffset="10327.967">536 4393 2176,'1'0'0,"1"0"896,0-1 0,-1 1-3712</inkml:trace>
+  <inkml:trace contextRef="#ctx0" brushRef="#br0" timeOffset="10327.965">536 4393 2176,'1'0'0,"1"0"896,0-1 0,-1 1-3712</inkml:trace>
   <inkml:trace contextRef="#ctx0" brushRef="#br0" timeOffset="10859.181">537 4386 3840,'0'0'0,"1"1"384,-1-1 0,0 0-3456</inkml:trace>
   <inkml:trace contextRef="#ctx0" brushRef="#br0" timeOffset="21342.031">502 3991 1664,'0'0'2176,"0"0"42,5 0 2412,0 1 0,2-1-4630,-4 0 885,0 0 0,1 0 0,-1 0 1,0 1-1,0-1 0,0 1 0,0 0 0,2 0-885,10 6 2652,4 0-1485,-5 0-928,-11-6-170,1 0 0,-1 1-1,0-1 1,0 1 0,0 0 0,0 0-1,0 0 1,1 1-69,-4-3 6,1 1-1,-1-1 0,0 0 1,0 1-1,1-1 0,-1 0 1,0 1-1,0-1 0,1 0 1,-1 1-1,0-1 0,0 1-5,0-1 4,0 1 0,0-1 0,0 1 0,0-1 0,0 1 0,0-1 0,0 1 0,0-1 0,-1 1 0,1-1 0,0 0 0,0 1 0,0-1 0,-1 1 0,1-1 0,0 1-4,-8 14 0,7-12 0,-1 0 0,1 0 0,0 0 0,0 0 0,0 0 0,0 0 0,0 1 0,0 1 0,0-1 0,0 1 0,-1 0 0,-3 7 23,1-5 12,1 0 0,1 1 0,-2 3-35,-10 45 0,11-45 0,2-6 0,-1 0 0,1-1 0,0 1 0,1-4 74,0 1 464,0-1-4478,0-1-12699</inkml:trace>
   <inkml:trace contextRef="#ctx0" brushRef="#br0" timeOffset="197059.21">5174 7456 21119,'5'1'406,"4"3"-116,0 0 0,0 0 1,-1 0-1,0 1 0,0 0 1,0 1-1,0 0 1,-1 0-1,0 1 0,0 0 1,0 0-1,-1 0 0,-1 1 1,1 0-1,-1 0 0,0 1 1,-1-1-1,1 4-290,-2-4 349,1 1-1,0-1 0,3 5-348,-5-26 470,-4-2-541,1 9-3293,0 5-13915</inkml:trace>
-  <inkml:trace contextRef="#ctx0" brushRef="#br0" timeOffset="197481.809">5080 7394 5888,'6'-7'5397,"32"-20"1565,2 4-3782,-25 16-2423,0-2 1,-1 1 0,-1-2 0,1 0-1,7-8-757,-9 6 421,-8 6-199,1 1 0,0 0 0,0 0 0,1 1 0,-1 0 0,1-1 0,0 2 0,3-2-221,-9 5-15,1-1 1,-1 1 0,0 0-1,1 0 1,-1 0 0,0 0-1,1 0 1,-1 1 0,0-1-1,1 0 1,-1 0 0,0 0-1,0 0 1,1 0 0,-1 0-1,0 0 1,1 0 0,-1 1-1,0-1 1,0 0 0,1 0-1,-1 0 1,0 1 0,0-1-1,0 0 1,1 0 0,-1 1-1,0-1 1,0 0 0,0 0-1,0 1 1,0-1 0,1 0-1,-1 1 1,0-1 13,1 2-2563,-1-2-14396</inkml:trace>
+  <inkml:trace contextRef="#ctx0" brushRef="#br0" timeOffset="197481.808">5080 7394 5888,'6'-7'5397,"32"-20"1565,2 4-3782,-25 16-2423,0-2 1,-1 1 0,-1-2 0,1 0-1,7-8-757,-9 6 421,-8 6-199,1 1 0,0 0 0,0 0 0,1 1 0,-1 0 0,1-1 0,0 2 0,3-2-221,-9 5-15,1-1 1,-1 1 0,0 0-1,1 0 1,-1 0 0,0 0-1,1 0 1,-1 1 0,0-1-1,1 0 1,-1 0 0,0 0-1,0 0 1,1 0 0,-1 0-1,0 0 1,1 0 0,-1 1-1,0-1 1,0 0 0,1 0-1,-1 0 1,0 1 0,0-1-1,0 0 1,1 0 0,-1 1-1,0-1 1,0 0 0,0 0-1,0 1 1,0-1 0,1 0-1,-1 1 1,0-1 13,1 2-2563,-1-2-14396</inkml:trace>
   <inkml:trace contextRef="#ctx0" brushRef="#br0" timeOffset="197913.93">5339 7220 2304,'0'0'3584,"4"5"298,15 17 1940,11 14-710,21 20-2831,-38-43-1856,0 0-1,2-1 1,-1 0 0,2-2 0,9 6-425,-19-13 124,-1 0 1,0-1 0,1 1-1,4 0-124,4-1-3058,-13-2-12707</inkml:trace>
   <inkml:trace contextRef="#ctx0" brushRef="#br0" timeOffset="198442.949">5269 7747 4736,'0'0'1216,"0"0"1301,0 0 192,0 0-831,0 0-214,0 0 0,2-3-171,16-19 1460,-2-2 1,11-18-2954,-7 11 2455,12-16-2455,-17 29 381,-2 0 96,2 0 1,0 1-1,8-5-477,-19 18 61,0 1 0,1 0-1,-1 1 1,1-1 0,0 1-1,0 0 1,0 0-1,0 0 1,2 1-61,15-4-3553,-21 5-13940</inkml:trace>
-  <inkml:trace contextRef="#ctx0" brushRef="#br0" timeOffset="198851.681">5551 7483 8704,'2'0'1813,"60"-3"6702,36 8-3164,30 9-2056,-90-9-2579,-30-4-625,2 0-47,-4 0-3528,-6-1-14009</inkml:trace>
+  <inkml:trace contextRef="#ctx0" brushRef="#br0" timeOffset="198851.68">5551 7483 8704,'2'0'1813,"60"-3"6702,36 8-3164,30 9-2056,-90-9-2579,-30-4-625,2 0-47,-4 0-3528,-6-1-14009</inkml:trace>
   <inkml:trace contextRef="#ctx0" brushRef="#br0" timeOffset="214170.779">517 3999 6144,'0'0'1557,"-1"0"7138,-2 1-5678,2-1-2615,0 1 1,0-1 0,0 1-1,0-1 1,0 1 0,1-1-1,-1 1 1,0-1 0,0 1-1,1 0 1,-1 0 0,0-1-1,1 1-402,-3 3 888,1 0-1,-2 1-887,2-1 436,-23 35 1761,10-11-1621,1 0 0,1 2-576,13-30 8,0 1 0,0 0 0,0-1 0,0 1 0,-1-1 0,1 1 0,0 0 0,0-1 0,0 1 0,1 0 0,-1-1 0,0 1 1,0 0-9,1 3 23,-1-4-9,0 1-1,1 0 1,-1 0-1,1 0 1,-1-1 0,1 1-1,-1 0 1,1-1 0,0 2-14,0-1 5,7 8-5,-1 0 0,3 4 0,-5-5 0,-3-6-1,-1 0 0,1 0 1,0 0-1,0-1 0,0 1 0,2 1 1,3 2 7,4 1-7,-2-1 19,-1 0 8,-3-2-7,1 0 0,-1 0 0,1 0 0,5 2-20,-11-5-2,1 0 1,-1 0-1,0 0 0,1 0 1,-1 0-1,1 0 1,-1 0-1,0 0 0,1 0 1,-1 0-1,0 0 0,1 0 1,-1 0-1,0 0 0,1 0 1,-1 0-1,0 0 0,1 0 1,-1-1 1,1 1-12,-1-1 0,1 1 0,-1-1 1,1 1-1,-1-1 0,1 0 0,-1 1 1,1-1 11,-1 1-3,0 0-3815,0 0-14763</inkml:trace>
-  <inkml:trace contextRef="#ctx0" brushRef="#br0" timeOffset="-214155.245">447 4140 9984,'-1'0'210,"1"1"1,0-1 0,0 0 0,-1 1 0,1-1-1,0 0 1,0 0 0,-1 1 0,1-1-1,0 0 1,-1 0 0,1 1 0,0-1-1,-1 0 1,1 0 0,-1 0 0,1 1-211,-1-1 1232,0 0 1,0 0-1,-1 0 1,1 0-1,-1 0-1232,-3 0 2158,-2 1-1057,0 0 0,0 1 0,1 0-1,-1 1 1,-3 1-1101,1 0 608,1 0 0,0 1 0,1 0-1,-7 6-607,4-4 150,-4 4-102,1 0-1,0 1-47,-23 25 111,13-13-82,7-8 46,2 0-1,-4 6-74,-60 82 214,71-94-172,0 0 1,1 1 0,0 0-43,-4 11 42,0 2-42,1 2 256,-6 26-256,12-40 57,1-1-1,0 1 0,1 1-56,1-6 39,-1 1 0,2 0-1,-1 0 1,1 0 0,1 0-39,7 31 534,3 2-534,-7-25 106,20 63 171,-19-64-197,1-1 0,1 0 0,7 11-80,0 0 102,23 45-81,-32-59-21,0 0 0,5 5 0,-7-10 0,0-1 0,0 0 0,1 0 0,0-1 0,3 4 0,1-2 0,4 3 0,6 3 0,-18-12 501,-2-1 1,-3-2-5516,1 0-15038</inkml:trace>
+  <inkml:trace contextRef="#ctx0" brushRef="#br0" timeOffset="-214155.246">447 4140 9984,'-1'0'210,"1"1"1,0-1 0,0 0 0,-1 1 0,1-1-1,0 0 1,0 0 0,-1 1 0,1-1-1,0 0 1,-1 0 0,1 1 0,0-1-1,-1 0 1,1 0 0,-1 0 0,1 1-211,-1-1 1232,0 0 1,0 0-1,-1 0 1,1 0-1,-1 0-1232,-3 0 2158,-2 1-1057,0 0 0,0 1 0,1 0-1,-1 1 1,-3 1-1101,1 0 608,1 0 0,0 1 0,1 0-1,-7 6-607,4-4 150,-4 4-102,1 0-1,0 1-47,-23 25 111,13-13-82,7-8 46,2 0-1,-4 6-74,-60 82 214,71-94-172,0 0 1,1 1 0,0 0-43,-4 11 42,0 2-42,1 2 256,-6 26-256,12-40 57,1-1-1,0 1 0,1 1-56,1-6 39,-1 1 0,2 0-1,-1 0 1,1 0 0,1 0-39,7 31 534,3 2-534,-7-25 106,20 63 171,-19-64-197,1-1 0,1 0 0,7 11-80,0 0 102,23 45-81,-32-59-21,0 0 0,5 5 0,-7-10 0,0-1 0,0 0 0,1 0 0,0-1 0,3 4 0,1-2 0,4 3 0,6 3 0,-18-12 501,-2-1 1,-3-2-5516,1 0-15038</inkml:trace>
 </inkml:ink>
 </file>
 

</xml_diff>

<commit_message>
Filled the tables and document a little bit more ..
Now the doc will probably start to make sense for you guys
</commit_message>
<xml_diff>
--- a/Documents/Run Tracker Pre-Release Research Document.docx
+++ b/Documents/Run Tracker Pre-Release Research Document.docx
@@ -1228,10 +1228,7 @@
           </w:tcPr>
           <w:p>
             <w:r>
-              <w:t>-</w:t>
-            </w:r>
-            <w:r>
-              <w:t>(seconds/60) means in minutes (distance/1000) means in kilometres</w:t>
+              <w:t>-(seconds/60) means in minutes (distance/1000) means in kilometres</w:t>
             </w:r>
           </w:p>
           <w:p>
@@ -1511,135 +1508,6 @@
             <w:proofErr w:type="spellEnd"/>
             <w:r>
               <w:t>(s), Verify(f)</w:t>
-            </w:r>
-          </w:p>
-          <w:p>
-            <w:r>
-              <w:t xml:space="preserve">Constructor – stores the </w:t>
-            </w:r>
-            <w:proofErr w:type="spellStart"/>
-            <w:r>
-              <w:t>pre set</w:t>
-            </w:r>
-            <w:proofErr w:type="spellEnd"/>
-            <w:r>
-              <w:t xml:space="preserve"> data for Simon and Annie {sub}</w:t>
-            </w:r>
-          </w:p>
-          <w:p>
-            <w:r>
-              <w:t>Menu – allows user to choose what they want to do from the menu</w:t>
-            </w:r>
-          </w:p>
-          <w:p>
-            <w:proofErr w:type="spellStart"/>
-            <w:r>
-              <w:t>MenuOptions</w:t>
-            </w:r>
-            <w:proofErr w:type="spellEnd"/>
-            <w:r>
-              <w:t xml:space="preserve"> – Prints the options of what the user can do {sub}</w:t>
-            </w:r>
-          </w:p>
-          <w:p>
-            <w:r>
-              <w:t>Add New Runner – Allows user to add a new runner. It allows input of name, 10km goal time, password {sub}</w:t>
-            </w:r>
-          </w:p>
-          <w:p>
-            <w:proofErr w:type="spellStart"/>
-            <w:r>
-              <w:t>AddNewRun</w:t>
-            </w:r>
-            <w:proofErr w:type="spellEnd"/>
-            <w:r>
-              <w:t xml:space="preserve"> – </w:t>
-            </w:r>
-            <w:r>
-              <w:t>[</w:t>
-            </w:r>
-            <w:proofErr w:type="spellStart"/>
-            <w:r>
-              <w:t>ByVal</w:t>
-            </w:r>
-            <w:proofErr w:type="spellEnd"/>
-            <w:r>
-              <w:t xml:space="preserve"> </w:t>
-            </w:r>
-            <w:proofErr w:type="spellStart"/>
-            <w:r>
-              <w:t>RunTracker</w:t>
-            </w:r>
-            <w:proofErr w:type="spellEnd"/>
-            <w:r>
-              <w:t xml:space="preserve"> Class] </w:t>
-            </w:r>
-            <w:r>
-              <w:t>Checks username and password are in the database (if not then there is an output message). Then it allows user to input run and stores the data in the array Accounts {sub}</w:t>
-            </w:r>
-          </w:p>
-          <w:p>
-            <w:proofErr w:type="spellStart"/>
-            <w:r>
-              <w:t>OutputHistory</w:t>
-            </w:r>
-            <w:proofErr w:type="spellEnd"/>
-            <w:r>
-              <w:t xml:space="preserve"> </w:t>
-            </w:r>
-            <w:r>
-              <w:t>–</w:t>
-            </w:r>
-            <w:r>
-              <w:t xml:space="preserve"> </w:t>
-            </w:r>
-            <w:r>
-              <w:t>[</w:t>
-            </w:r>
-            <w:proofErr w:type="spellStart"/>
-            <w:r>
-              <w:t>ByVal</w:t>
-            </w:r>
-            <w:proofErr w:type="spellEnd"/>
-            <w:r>
-              <w:t xml:space="preserve"> </w:t>
-            </w:r>
-            <w:proofErr w:type="spellStart"/>
-            <w:r>
-              <w:t>RunTrackerClass</w:t>
-            </w:r>
-            <w:proofErr w:type="spellEnd"/>
-            <w:r>
-              <w:t xml:space="preserve"> ]</w:t>
-            </w:r>
-            <w:r>
-              <w:t>Checks username and password are in the database (if not then there is an output message). Then it outputs all the data about runs previously for that particular runner (since prints according to array location)</w:t>
-            </w:r>
-          </w:p>
-          <w:p>
-            <w:proofErr w:type="spellStart"/>
-            <w:r>
-              <w:t>TenKmGoal</w:t>
-            </w:r>
-            <w:proofErr w:type="spellEnd"/>
-            <w:r>
-              <w:t xml:space="preserve"> – [</w:t>
-            </w:r>
-            <w:proofErr w:type="spellStart"/>
-            <w:r>
-              <w:t>ByVal</w:t>
-            </w:r>
-            <w:proofErr w:type="spellEnd"/>
-            <w:r>
-              <w:t xml:space="preserve"> </w:t>
-            </w:r>
-            <w:proofErr w:type="spellStart"/>
-            <w:r>
-              <w:t>RunTracker</w:t>
-            </w:r>
-            <w:proofErr w:type="spellEnd"/>
-            <w:r>
-              <w:t xml:space="preserve"> Class] Checks username and password are in the database (if not then there is an output message). Then it outputs whether or not the 10km goal has been met</w:t>
             </w:r>
           </w:p>
           <w:p/>
@@ -1786,26 +1654,17 @@
           </w:tcPr>
           <w:p>
             <w:r>
-              <w:t xml:space="preserve">This stores the </w:t>
-            </w:r>
-            <w:proofErr w:type="spellStart"/>
-            <w:r>
-              <w:t>preset</w:t>
-            </w:r>
-            <w:proofErr w:type="spellEnd"/>
-            <w:r>
-              <w:t xml:space="preserve"> data of Simon and Annie along with any </w:t>
-            </w:r>
-            <w:proofErr w:type="spellStart"/>
-            <w:r>
-              <w:t>othe</w:t>
-            </w:r>
-            <w:proofErr w:type="spellEnd"/>
-            <w:r>
-              <w:t xml:space="preserve"> </w:t>
-            </w:r>
-            <w:bookmarkStart w:id="0" w:name="_GoBack"/>
-            <w:bookmarkEnd w:id="0"/>
+              <w:t>This stores the pre</w:t>
+            </w:r>
+            <w:r>
+              <w:t>-</w:t>
+            </w:r>
+            <w:r>
+              <w:t>set data of Simon and Annie along with any othe</w:t>
+            </w:r>
+            <w:r>
+              <w:t>r data when added</w:t>
+            </w:r>
           </w:p>
         </w:tc>
         <w:tc>
@@ -1847,7 +1706,11 @@
           <w:tcPr>
             <w:tcW w:w="1405" w:type="dxa"/>
           </w:tcPr>
-          <w:p/>
+          <w:p>
+            <w:r>
+              <w:t>This counts the number of accounts there are – which is necessary for all the loops and stuff</w:t>
+            </w:r>
+          </w:p>
         </w:tc>
         <w:tc>
           <w:tcPr>
@@ -1978,7 +1841,6 @@
         <w:rPr>
           <w:lang w:val="en-SG"/>
         </w:rPr>
-        <w:lastRenderedPageBreak/>
         <w:t>List the subroutines involved in the program, parameters, return type, type, and what they do</w:t>
       </w:r>
     </w:p>
@@ -1989,11 +1851,11 @@
         <w:tblLook w:val="04A0" w:firstRow="1" w:lastRow="0" w:firstColumn="1" w:lastColumn="0" w:noHBand="0" w:noVBand="1"/>
       </w:tblPr>
       <w:tblGrid>
-        <w:gridCol w:w="1617"/>
-        <w:gridCol w:w="807"/>
-        <w:gridCol w:w="2212"/>
-        <w:gridCol w:w="1032"/>
-        <w:gridCol w:w="3393"/>
+        <w:gridCol w:w="1609"/>
+        <w:gridCol w:w="803"/>
+        <w:gridCol w:w="2187"/>
+        <w:gridCol w:w="1128"/>
+        <w:gridCol w:w="3334"/>
       </w:tblGrid>
       <w:tr>
         <w:trPr>
@@ -2001,7 +1863,7 @@
         </w:trPr>
         <w:tc>
           <w:tcPr>
-            <w:tcW w:w="1617" w:type="dxa"/>
+            <w:tcW w:w="1609" w:type="dxa"/>
           </w:tcPr>
           <w:p>
             <w:r>
@@ -2011,7 +1873,7 @@
         </w:tc>
         <w:tc>
           <w:tcPr>
-            <w:tcW w:w="807" w:type="dxa"/>
+            <w:tcW w:w="803" w:type="dxa"/>
           </w:tcPr>
           <w:p>
             <w:r>
@@ -2026,7 +1888,7 @@
         </w:tc>
         <w:tc>
           <w:tcPr>
-            <w:tcW w:w="2212" w:type="dxa"/>
+            <w:tcW w:w="2187" w:type="dxa"/>
           </w:tcPr>
           <w:p>
             <w:r>
@@ -2036,7 +1898,7 @@
         </w:tc>
         <w:tc>
           <w:tcPr>
-            <w:tcW w:w="1032" w:type="dxa"/>
+            <w:tcW w:w="1128" w:type="dxa"/>
           </w:tcPr>
           <w:p>
             <w:r>
@@ -2046,7 +1908,7 @@
         </w:tc>
         <w:tc>
           <w:tcPr>
-            <w:tcW w:w="3393" w:type="dxa"/>
+            <w:tcW w:w="3334" w:type="dxa"/>
           </w:tcPr>
           <w:p>
             <w:r>
@@ -2061,7 +1923,7 @@
         </w:trPr>
         <w:tc>
           <w:tcPr>
-            <w:tcW w:w="1617" w:type="dxa"/>
+            <w:tcW w:w="1609" w:type="dxa"/>
           </w:tcPr>
           <w:p>
             <w:r>
@@ -2071,29 +1933,41 @@
         </w:tc>
         <w:tc>
           <w:tcPr>
-            <w:tcW w:w="807" w:type="dxa"/>
-          </w:tcPr>
-          <w:p/>
-        </w:tc>
-        <w:tc>
-          <w:tcPr>
-            <w:tcW w:w="2212" w:type="dxa"/>
-          </w:tcPr>
-          <w:p/>
-        </w:tc>
-        <w:tc>
-          <w:tcPr>
-            <w:tcW w:w="1032" w:type="dxa"/>
-          </w:tcPr>
-          <w:p/>
-        </w:tc>
-        <w:tc>
-          <w:tcPr>
-            <w:tcW w:w="3393" w:type="dxa"/>
-          </w:tcPr>
-          <w:p>
-            <w:r>
-              <w:t>Pre Set Data</w:t>
+            <w:tcW w:w="803" w:type="dxa"/>
+          </w:tcPr>
+          <w:p>
+            <w:r>
+              <w:t>P</w:t>
+            </w:r>
+          </w:p>
+        </w:tc>
+        <w:tc>
+          <w:tcPr>
+            <w:tcW w:w="2187" w:type="dxa"/>
+          </w:tcPr>
+          <w:p/>
+        </w:tc>
+        <w:tc>
+          <w:tcPr>
+            <w:tcW w:w="1128" w:type="dxa"/>
+          </w:tcPr>
+          <w:p/>
+        </w:tc>
+        <w:tc>
+          <w:tcPr>
+            <w:tcW w:w="3334" w:type="dxa"/>
+          </w:tcPr>
+          <w:p>
+            <w:r>
+              <w:t xml:space="preserve">stores the </w:t>
+            </w:r>
+            <w:proofErr w:type="spellStart"/>
+            <w:r>
+              <w:t>pre set</w:t>
+            </w:r>
+            <w:proofErr w:type="spellEnd"/>
+            <w:r>
+              <w:t xml:space="preserve"> data for Simon and Annie </w:t>
             </w:r>
           </w:p>
         </w:tc>
@@ -2104,17 +1978,18 @@
         </w:trPr>
         <w:tc>
           <w:tcPr>
-            <w:tcW w:w="1617" w:type="dxa"/>
-          </w:tcPr>
-          <w:p>
-            <w:r>
+            <w:tcW w:w="1609" w:type="dxa"/>
+          </w:tcPr>
+          <w:p>
+            <w:r>
+              <w:lastRenderedPageBreak/>
               <w:t>Menu</w:t>
             </w:r>
           </w:p>
         </w:tc>
         <w:tc>
           <w:tcPr>
-            <w:tcW w:w="807" w:type="dxa"/>
+            <w:tcW w:w="803" w:type="dxa"/>
           </w:tcPr>
           <w:p>
             <w:r>
@@ -2124,19 +1999,26 @@
         </w:tc>
         <w:tc>
           <w:tcPr>
-            <w:tcW w:w="2212" w:type="dxa"/>
-          </w:tcPr>
-          <w:p/>
-        </w:tc>
-        <w:tc>
-          <w:tcPr>
-            <w:tcW w:w="1032" w:type="dxa"/>
-          </w:tcPr>
-          <w:p/>
-        </w:tc>
-        <w:tc>
-          <w:tcPr>
-            <w:tcW w:w="3393" w:type="dxa"/>
+            <w:tcW w:w="2187" w:type="dxa"/>
+          </w:tcPr>
+          <w:p/>
+        </w:tc>
+        <w:tc>
+          <w:tcPr>
+            <w:tcW w:w="1128" w:type="dxa"/>
+          </w:tcPr>
+          <w:p>
+            <w:r>
+              <w:t xml:space="preserve">Returns true or false after running all the tasks if </w:t>
+            </w:r>
+            <w:r>
+              <w:t>applicable</w:t>
+            </w:r>
+          </w:p>
+        </w:tc>
+        <w:tc>
+          <w:tcPr>
+            <w:tcW w:w="3334" w:type="dxa"/>
           </w:tcPr>
           <w:p>
             <w:r>
@@ -2166,36 +2048,45 @@
         </w:trPr>
         <w:tc>
           <w:tcPr>
-            <w:tcW w:w="1617" w:type="dxa"/>
-          </w:tcPr>
-          <w:p>
-            <w:r>
-              <w:t>Add Function for password checker</w:t>
-            </w:r>
-          </w:p>
-        </w:tc>
-        <w:tc>
-          <w:tcPr>
-            <w:tcW w:w="807" w:type="dxa"/>
-          </w:tcPr>
-          <w:p/>
-        </w:tc>
-        <w:tc>
-          <w:tcPr>
-            <w:tcW w:w="2212" w:type="dxa"/>
-          </w:tcPr>
-          <w:p/>
-        </w:tc>
-        <w:tc>
-          <w:tcPr>
-            <w:tcW w:w="1032" w:type="dxa"/>
-          </w:tcPr>
-          <w:p/>
-        </w:tc>
-        <w:tc>
-          <w:tcPr>
-            <w:tcW w:w="3393" w:type="dxa"/>
-          </w:tcPr>
+            <w:tcW w:w="1609" w:type="dxa"/>
+          </w:tcPr>
+          <w:p>
+            <w:r>
+              <w:t>Menu Options</w:t>
+            </w:r>
+          </w:p>
+        </w:tc>
+        <w:tc>
+          <w:tcPr>
+            <w:tcW w:w="803" w:type="dxa"/>
+          </w:tcPr>
+          <w:p/>
+        </w:tc>
+        <w:tc>
+          <w:tcPr>
+            <w:tcW w:w="2187" w:type="dxa"/>
+          </w:tcPr>
+          <w:p>
+            <w:r>
+              <w:t>P</w:t>
+            </w:r>
+          </w:p>
+        </w:tc>
+        <w:tc>
+          <w:tcPr>
+            <w:tcW w:w="1128" w:type="dxa"/>
+          </w:tcPr>
+          <w:p/>
+        </w:tc>
+        <w:tc>
+          <w:tcPr>
+            <w:tcW w:w="3334" w:type="dxa"/>
+          </w:tcPr>
+          <w:p>
+            <w:r>
+              <w:t>Prints the options of what the user can do {sub}</w:t>
+            </w:r>
+          </w:p>
           <w:p/>
         </w:tc>
       </w:tr>
@@ -2205,7 +2096,7 @@
         </w:trPr>
         <w:tc>
           <w:tcPr>
-            <w:tcW w:w="1617" w:type="dxa"/>
+            <w:tcW w:w="1609" w:type="dxa"/>
           </w:tcPr>
           <w:p>
             <w:proofErr w:type="spellStart"/>
@@ -2217,27 +2108,39 @@
         </w:tc>
         <w:tc>
           <w:tcPr>
-            <w:tcW w:w="807" w:type="dxa"/>
-          </w:tcPr>
-          <w:p/>
-        </w:tc>
-        <w:tc>
-          <w:tcPr>
-            <w:tcW w:w="2212" w:type="dxa"/>
-          </w:tcPr>
-          <w:p/>
-        </w:tc>
-        <w:tc>
-          <w:tcPr>
-            <w:tcW w:w="1032" w:type="dxa"/>
-          </w:tcPr>
-          <w:p/>
-        </w:tc>
-        <w:tc>
-          <w:tcPr>
-            <w:tcW w:w="3393" w:type="dxa"/>
-          </w:tcPr>
-          <w:p/>
+            <w:tcW w:w="803" w:type="dxa"/>
+          </w:tcPr>
+          <w:p>
+            <w:r>
+              <w:t>P</w:t>
+            </w:r>
+          </w:p>
+        </w:tc>
+        <w:tc>
+          <w:tcPr>
+            <w:tcW w:w="2187" w:type="dxa"/>
+          </w:tcPr>
+          <w:p>
+            <w:r>
+              <w:t>Run Tracker Class</w:t>
+            </w:r>
+          </w:p>
+        </w:tc>
+        <w:tc>
+          <w:tcPr>
+            <w:tcW w:w="1128" w:type="dxa"/>
+          </w:tcPr>
+          <w:p/>
+        </w:tc>
+        <w:tc>
+          <w:tcPr>
+            <w:tcW w:w="3334" w:type="dxa"/>
+          </w:tcPr>
+          <w:p>
+            <w:r>
+              <w:t>Checks username and password are in the database (if not then there is an output message). Then it allows user to input run and stores the data in the array Accounts</w:t>
+            </w:r>
+          </w:p>
         </w:tc>
       </w:tr>
       <w:tr>
@@ -2246,7 +2149,7 @@
         </w:trPr>
         <w:tc>
           <w:tcPr>
-            <w:tcW w:w="1617" w:type="dxa"/>
+            <w:tcW w:w="1609" w:type="dxa"/>
           </w:tcPr>
           <w:p>
             <w:r>
@@ -2256,7 +2159,7 @@
         </w:tc>
         <w:tc>
           <w:tcPr>
-            <w:tcW w:w="807" w:type="dxa"/>
+            <w:tcW w:w="803" w:type="dxa"/>
           </w:tcPr>
           <w:p>
             <w:r>
@@ -2266,19 +2169,23 @@
         </w:tc>
         <w:tc>
           <w:tcPr>
-            <w:tcW w:w="2212" w:type="dxa"/>
-          </w:tcPr>
-          <w:p/>
-        </w:tc>
-        <w:tc>
-          <w:tcPr>
-            <w:tcW w:w="1032" w:type="dxa"/>
-          </w:tcPr>
-          <w:p/>
-        </w:tc>
-        <w:tc>
-          <w:tcPr>
-            <w:tcW w:w="3393" w:type="dxa"/>
+            <w:tcW w:w="2187" w:type="dxa"/>
+          </w:tcPr>
+          <w:p/>
+        </w:tc>
+        <w:tc>
+          <w:tcPr>
+            <w:tcW w:w="1128" w:type="dxa"/>
+          </w:tcPr>
+          <w:p>
+            <w:r>
+              <w:t xml:space="preserve">Returns location of user in the array </w:t>
+            </w:r>
+          </w:p>
+        </w:tc>
+        <w:tc>
+          <w:tcPr>
+            <w:tcW w:w="3334" w:type="dxa"/>
           </w:tcPr>
           <w:p>
             <w:r>
@@ -2298,33 +2205,45 @@
         </w:trPr>
         <w:tc>
           <w:tcPr>
-            <w:tcW w:w="1617" w:type="dxa"/>
-          </w:tcPr>
-          <w:p/>
-        </w:tc>
-        <w:tc>
-          <w:tcPr>
-            <w:tcW w:w="807" w:type="dxa"/>
-          </w:tcPr>
-          <w:p/>
-        </w:tc>
-        <w:tc>
-          <w:tcPr>
-            <w:tcW w:w="2212" w:type="dxa"/>
-          </w:tcPr>
-          <w:p/>
-        </w:tc>
-        <w:tc>
-          <w:tcPr>
-            <w:tcW w:w="1032" w:type="dxa"/>
-          </w:tcPr>
-          <w:p/>
-        </w:tc>
-        <w:tc>
-          <w:tcPr>
-            <w:tcW w:w="3393" w:type="dxa"/>
-          </w:tcPr>
-          <w:p/>
+            <w:tcW w:w="1609" w:type="dxa"/>
+          </w:tcPr>
+          <w:p>
+            <w:r>
+              <w:t>Add New Runner</w:t>
+            </w:r>
+          </w:p>
+        </w:tc>
+        <w:tc>
+          <w:tcPr>
+            <w:tcW w:w="803" w:type="dxa"/>
+          </w:tcPr>
+          <w:p>
+            <w:r>
+              <w:t>P</w:t>
+            </w:r>
+          </w:p>
+        </w:tc>
+        <w:tc>
+          <w:tcPr>
+            <w:tcW w:w="2187" w:type="dxa"/>
+          </w:tcPr>
+          <w:p/>
+        </w:tc>
+        <w:tc>
+          <w:tcPr>
+            <w:tcW w:w="1128" w:type="dxa"/>
+          </w:tcPr>
+          <w:p/>
+        </w:tc>
+        <w:tc>
+          <w:tcPr>
+            <w:tcW w:w="3334" w:type="dxa"/>
+          </w:tcPr>
+          <w:p>
+            <w:r>
+              <w:t xml:space="preserve">Allows user to add a new runner. It allows input of name, 10km goal time, password </w:t>
+            </w:r>
+          </w:p>
         </w:tc>
       </w:tr>
       <w:tr>
@@ -2333,33 +2252,49 @@
         </w:trPr>
         <w:tc>
           <w:tcPr>
-            <w:tcW w:w="1617" w:type="dxa"/>
-          </w:tcPr>
-          <w:p/>
-        </w:tc>
-        <w:tc>
-          <w:tcPr>
-            <w:tcW w:w="807" w:type="dxa"/>
-          </w:tcPr>
-          <w:p/>
-        </w:tc>
-        <w:tc>
-          <w:tcPr>
-            <w:tcW w:w="2212" w:type="dxa"/>
-          </w:tcPr>
-          <w:p/>
-        </w:tc>
-        <w:tc>
-          <w:tcPr>
-            <w:tcW w:w="1032" w:type="dxa"/>
-          </w:tcPr>
-          <w:p/>
-        </w:tc>
-        <w:tc>
-          <w:tcPr>
-            <w:tcW w:w="3393" w:type="dxa"/>
-          </w:tcPr>
-          <w:p/>
+            <w:tcW w:w="1609" w:type="dxa"/>
+          </w:tcPr>
+          <w:p>
+            <w:r>
+              <w:t xml:space="preserve">Output History </w:t>
+            </w:r>
+          </w:p>
+        </w:tc>
+        <w:tc>
+          <w:tcPr>
+            <w:tcW w:w="803" w:type="dxa"/>
+          </w:tcPr>
+          <w:p>
+            <w:r>
+              <w:t>P</w:t>
+            </w:r>
+          </w:p>
+        </w:tc>
+        <w:tc>
+          <w:tcPr>
+            <w:tcW w:w="2187" w:type="dxa"/>
+          </w:tcPr>
+          <w:p>
+            <w:r>
+              <w:t>Run Tracker Class</w:t>
+            </w:r>
+          </w:p>
+        </w:tc>
+        <w:tc>
+          <w:tcPr>
+            <w:tcW w:w="1128" w:type="dxa"/>
+          </w:tcPr>
+          <w:p/>
+        </w:tc>
+        <w:tc>
+          <w:tcPr>
+            <w:tcW w:w="3334" w:type="dxa"/>
+          </w:tcPr>
+          <w:p>
+            <w:r>
+              <w:t>Checks username and password are in the database (if not then there is an output message). Then it outputs all the data about runs previously for that particular runner (since prints according to array location)</w:t>
+            </w:r>
+          </w:p>
         </w:tc>
       </w:tr>
       <w:tr>
@@ -2368,33 +2303,49 @@
         </w:trPr>
         <w:tc>
           <w:tcPr>
-            <w:tcW w:w="1617" w:type="dxa"/>
-          </w:tcPr>
-          <w:p/>
-        </w:tc>
-        <w:tc>
-          <w:tcPr>
-            <w:tcW w:w="807" w:type="dxa"/>
-          </w:tcPr>
-          <w:p/>
-        </w:tc>
-        <w:tc>
-          <w:tcPr>
-            <w:tcW w:w="2212" w:type="dxa"/>
-          </w:tcPr>
-          <w:p/>
-        </w:tc>
-        <w:tc>
-          <w:tcPr>
-            <w:tcW w:w="1032" w:type="dxa"/>
-          </w:tcPr>
-          <w:p/>
-        </w:tc>
-        <w:tc>
-          <w:tcPr>
-            <w:tcW w:w="3393" w:type="dxa"/>
-          </w:tcPr>
-          <w:p/>
+            <w:tcW w:w="1609" w:type="dxa"/>
+          </w:tcPr>
+          <w:p>
+            <w:r>
+              <w:t xml:space="preserve">Ten km goal </w:t>
+            </w:r>
+          </w:p>
+        </w:tc>
+        <w:tc>
+          <w:tcPr>
+            <w:tcW w:w="803" w:type="dxa"/>
+          </w:tcPr>
+          <w:p>
+            <w:r>
+              <w:t>P</w:t>
+            </w:r>
+          </w:p>
+        </w:tc>
+        <w:tc>
+          <w:tcPr>
+            <w:tcW w:w="2187" w:type="dxa"/>
+          </w:tcPr>
+          <w:p>
+            <w:r>
+              <w:t>Run Tracker Class</w:t>
+            </w:r>
+          </w:p>
+        </w:tc>
+        <w:tc>
+          <w:tcPr>
+            <w:tcW w:w="1128" w:type="dxa"/>
+          </w:tcPr>
+          <w:p/>
+        </w:tc>
+        <w:tc>
+          <w:tcPr>
+            <w:tcW w:w="3334" w:type="dxa"/>
+          </w:tcPr>
+          <w:p>
+            <w:r>
+              <w:t>Checks username and password are in the database (if not then there is an output message). Then it outputs whether or not the 10km goal has been met</w:t>
+            </w:r>
+          </w:p>
         </w:tc>
       </w:tr>
       <w:tr>
@@ -2403,31 +2354,31 @@
         </w:trPr>
         <w:tc>
           <w:tcPr>
-            <w:tcW w:w="1617" w:type="dxa"/>
-          </w:tcPr>
-          <w:p/>
-        </w:tc>
-        <w:tc>
-          <w:tcPr>
-            <w:tcW w:w="807" w:type="dxa"/>
-          </w:tcPr>
-          <w:p/>
-        </w:tc>
-        <w:tc>
-          <w:tcPr>
-            <w:tcW w:w="2212" w:type="dxa"/>
-          </w:tcPr>
-          <w:p/>
-        </w:tc>
-        <w:tc>
-          <w:tcPr>
-            <w:tcW w:w="1032" w:type="dxa"/>
-          </w:tcPr>
-          <w:p/>
-        </w:tc>
-        <w:tc>
-          <w:tcPr>
-            <w:tcW w:w="3393" w:type="dxa"/>
+            <w:tcW w:w="1609" w:type="dxa"/>
+          </w:tcPr>
+          <w:p/>
+        </w:tc>
+        <w:tc>
+          <w:tcPr>
+            <w:tcW w:w="803" w:type="dxa"/>
+          </w:tcPr>
+          <w:p/>
+        </w:tc>
+        <w:tc>
+          <w:tcPr>
+            <w:tcW w:w="2187" w:type="dxa"/>
+          </w:tcPr>
+          <w:p/>
+        </w:tc>
+        <w:tc>
+          <w:tcPr>
+            <w:tcW w:w="1128" w:type="dxa"/>
+          </w:tcPr>
+          <w:p/>
+        </w:tc>
+        <w:tc>
+          <w:tcPr>
+            <w:tcW w:w="3334" w:type="dxa"/>
           </w:tcPr>
           <w:p/>
         </w:tc>
@@ -3954,27 +3905,8 @@
             <w:r>
               <w:t>This converts the speed from meters per second to kilometres per hour</w:t>
             </w:r>
-          </w:p>
-          <w:p>
-            <w:r>
-              <w:t>Mps2kmph – [</w:t>
-            </w:r>
-            <w:proofErr w:type="spellStart"/>
-            <w:r>
-              <w:t>ByVal</w:t>
-            </w:r>
-            <w:proofErr w:type="spellEnd"/>
-            <w:r>
-              <w:t xml:space="preserve"> </w:t>
-            </w:r>
-            <w:proofErr w:type="spellStart"/>
-            <w:r>
-              <w:t>inputSpeed</w:t>
-            </w:r>
-            <w:proofErr w:type="spellEnd"/>
-            <w:r>
-              <w:t>] Converts speed into km/h  {shared function}</w:t>
-            </w:r>
+            <w:bookmarkStart w:id="0" w:name="_GoBack"/>
+            <w:bookmarkEnd w:id="0"/>
           </w:p>
           <w:p/>
           <w:p>
@@ -4281,11 +4213,11 @@
         <w:tblLook w:val="04A0" w:firstRow="1" w:lastRow="0" w:firstColumn="1" w:lastColumn="0" w:noHBand="0" w:noVBand="1"/>
       </w:tblPr>
       <w:tblGrid>
-        <w:gridCol w:w="1617"/>
-        <w:gridCol w:w="807"/>
-        <w:gridCol w:w="2212"/>
-        <w:gridCol w:w="1032"/>
-        <w:gridCol w:w="3393"/>
+        <w:gridCol w:w="1569"/>
+        <w:gridCol w:w="1168"/>
+        <w:gridCol w:w="2094"/>
+        <w:gridCol w:w="1125"/>
+        <w:gridCol w:w="3105"/>
       </w:tblGrid>
       <w:tr>
         <w:trPr>
@@ -4355,30 +4287,53 @@
           <w:tcPr>
             <w:tcW w:w="1617" w:type="dxa"/>
           </w:tcPr>
-          <w:p/>
+          <w:p>
+            <w:r>
+              <w:t>Mps2kmph</w:t>
+            </w:r>
+          </w:p>
         </w:tc>
         <w:tc>
           <w:tcPr>
             <w:tcW w:w="807" w:type="dxa"/>
           </w:tcPr>
-          <w:p/>
+          <w:p>
+            <w:r>
+              <w:t>SHARED FUNCTION</w:t>
+            </w:r>
+          </w:p>
         </w:tc>
         <w:tc>
           <w:tcPr>
             <w:tcW w:w="2212" w:type="dxa"/>
           </w:tcPr>
-          <w:p/>
+          <w:p>
+            <w:proofErr w:type="spellStart"/>
+            <w:r>
+              <w:t>InputSpeed</w:t>
+            </w:r>
+            <w:proofErr w:type="spellEnd"/>
+          </w:p>
         </w:tc>
         <w:tc>
           <w:tcPr>
             <w:tcW w:w="1032" w:type="dxa"/>
           </w:tcPr>
-          <w:p/>
+          <w:p>
+            <w:r>
+              <w:t>The converted value</w:t>
+            </w:r>
+          </w:p>
         </w:tc>
         <w:tc>
           <w:tcPr>
             <w:tcW w:w="3393" w:type="dxa"/>
           </w:tcPr>
+          <w:p>
+            <w:r>
+              <w:t>Converts speed into km/h  {shared function}</w:t>
+            </w:r>
+          </w:p>
           <w:p/>
         </w:tc>
       </w:tr>
@@ -6340,7 +6295,7 @@
   <inkml:trace contextRef="#ctx0" brushRef="#br0" timeOffset="18843.967">6765 5711 8448,'-1'2'386,"0"0"1,0 0 0,1-1-1,-1 1 1,1 0-1,-1 0 1,1 0-1,0 0 1,0 0 0,0 0-1,0 0 1,0 0-1,0 0 1,0 0 0,1 0-1,-1 0-386,2 7 2988,1-1-1,0 0 0,1 2-2987,0 0 1130,-4-9-1080,3 6 572,-1 0 0,2 0 0,-1 0 0,4 5-622,-5-10 620,-1-5-234,-2-4-112,0-2-156,0 1-1,0-1 1,1 1 0,0-1-1,0 0 1,1 1-1,1-1 1,0-4-118,-1 8 6,0 1 0,1 0-1,-1 1 1,1-1 0,0 0 0,0 0 0,0 1-1,0-1 1,1 1 0,0 0 0,-1-1 0,1 1-1,0 0 1,0 1 0,1-1 0,-1 1 0,0-1-1,4-1-5,-4 3 14,0 0 0,0-1 0,0 1-1,0 1 1,0-1 0,0 0 0,0 1-1,1-1 1,-1 1 0,0 0 0,0 0-1,0 0 1,0 1 0,0-1 0,1 1-1,-1 0 1,0 0 0,0 0 0,0 0-14,1 1 19,0 0 0,0 0 0,0 1 0,0-1 0,0 1 0,-1 0 1,1 0-1,-1 1 0,0-1 0,0 1 0,0-1 0,1 3-19,15 23 128,10 21-128,-26-42 65,-2-4-3842,0-1-14782</inkml:trace>
   <inkml:trace contextRef="#ctx0" brushRef="#br0" timeOffset="19193.099">6874 5758 8832,'3'0'0,"2"1"4352,0-1-1,1-1-3455,3-1 128,2-1 512,2 0 128,3 1-512,0-1 0,2 1-768,-2-1 0,2 0-384,-3 0 128,-1 1-19071</inkml:trace>
   <inkml:trace contextRef="#ctx0" brushRef="#br0" timeOffset="19547.596">7271 5674 9856,'-12'0'3025,"7"-1"482,1 1 0,0 0 0,-4 1-3507,-1 1 2091,6-1-1978,1 0 0,-1 0 0,0 1 0,1-1 0,-1 1 1,1-1-1,-1 1 0,1 0 0,0 0 0,0 0 1,0 0-1,0 0 0,0 0 0,0 1 0,1-1 0,-1 1 1,1-1-1,0 1 0,0 0 0,-1-1 0,2 1 1,-1 0-1,0 0 0,1 0 0,-1 0 0,1-1 0,0 1 1,0 0-1,0 0 0,0 0 0,0 0 0,1 0 1,-1 0-1,1 0 0,0-1 0,0 3-113,1-2 44,-1 1 1,1 0-1,0-1 0,0 1 1,0-1-1,1 0 0,-1 0 1,1 0-1,0 0 0,-1 0 0,1 0 1,1-1-1,-1 1 0,0-1 1,1 0-45,-1 0-748,1 0 1,0-1 0,0 1-1,0-1 1,3 1 747,5 1-18559</inkml:trace>
-  <inkml:trace contextRef="#ctx0" brushRef="#br0" timeOffset="19892.11">7420 5694 10240,'-3'3'0,"-3"2"4352,-1 0 127,0 1-3327,1 4 128,1 1 256,2 2 0,2 1-640,3 0 128,3 0-512,0-3 0,4 0-128,3-2 128,1-2-384,2-2 128,2-1-256,2-2 128,-1 0-21375</inkml:trace>
+  <inkml:trace contextRef="#ctx0" brushRef="#br0" timeOffset="19892.109">7420 5694 10240,'-3'3'0,"-3"2"4352,-1 0 127,0 1-3327,1 4 128,1 1 256,2 2 0,2 1-640,3 0 128,3 0-512,0-3 0,4 0-128,3-2 128,1-2-384,2-2 128,2-1-256,2-2 128,-1 0-21375</inkml:trace>
   <inkml:trace contextRef="#ctx0" brushRef="#br0" timeOffset="20328.358">7595 5694 8960,'-2'3'293,"-1"0"-1,1 0 1,-1 0 0,1 1 0,0-1 0,0 1 0,0 0-293,0 1 870,0-1 0,1 0 1,0 1-1,0-1 0,0 1 0,0 0 1,1-1-1,0 1 0,0 4-870,0-6 623,0 1 1,1-1-1,-1 0 1,1 0-1,0 0 0,0 0 1,0 0-1,1 0 0,-1 0 1,1 0-1,0 1-623,0-2 217,-1 0-1,1 0 1,0 0 0,0 0-1,0-1 1,0 1 0,0 0-1,0-1 1,0 0-1,0 1 1,1-1 0,-1 0-1,1 0 1,-1-1-1,1 1-216,2 0 66,0 0 0,1 0-1,-1-1 1,0 1 0,0-1-1,0-1 1,0 1 0,0-1-1,1 0 1,-1 0-1,0 0 1,0-1 0,1 0-66,-5 1 5,-1 1 0,1 0 0,0 0 1,-1-1-1,1 1 0,-1 0 0,1-1 1,-1 1-1,1-1 0,-1 1 0,1-1 1,-1 1-1,1-1 0,-1 1 0,0-1 1,1 1-1,-1-1 0,0 0 0,1 1 1,-1-1-1,0 0 0,0 0-5,1 0 3,-1 0 0,0-1 0,0 1 0,0 0 0,0-1 0,-1 1 0,1 0 0,0-1 0,-1 1 0,1 0 0,-1-1-3,-1-3 5,0 1-1,0-1 1,-1 1-1,0-1 0,-2-1-4,1 1 16,0 0 0,-1 0-1,1 1 1,-1 0 0,0 0-1,-1 0 1,1 0 0,-1 1-1,1 0 1,-1 0-1,0 0 1,0 1 0,-1 0-1,1 0 1,0 1-16,0 0-190,5 3 663,1-2-740,0 1 1,1-1 0,-1 0-1,0 1 1,1-1 0,-1 0 0,1 1-1,-1-1 1,0 0 0,1 0-1,-1 1 1,1-1 0,-1 0 0,1 0-1,-1 1 267,7 1-18559</inkml:trace>
   <inkml:trace contextRef="#ctx0" brushRef="#br0" timeOffset="20685.02">7761 5687 8960,'0'19'1221,"-1"-5"3611,1-1-1,2 13-4831,-1-23 630,-1 1 0,1 0 0,0 0 0,1 0-1,-1-1 1,0 1 0,1 0 0,0-1 0,0 0 0,0 1 0,3 2-630,-3-4 111,0 0 0,0 0 0,1 0 0,-1 0 0,1 0 0,0-1 0,0 1 0,-1-1 0,1 0 0,0 0 0,0 0 0,0 0 0,0 0 0,0-1 1,0 1-1,1-1-111,1 1 94,0-1 0,0 0 0,0 0 0,0-1 0,0 0 0,0 1 0,0-1 0,-1-1 0,5 0-94,-7 1 19,0 0 0,-1 0-1,1 0 1,0 0-1,0 0 1,-1 0-1,1-1 1,-1 1-1,1-1 1,-1 1-1,1-1 1,-1 1 0,0-1-1,0 0 1,0 1-1,0-1 1,0 0-1,0 0 1,0 0-1,-1 0 1,1 0 0,-1 0-1,1-2-18,1-11 192,-1-1 0,-1-9-192,3 33 11,2 8 85,-3-8-78,0 0 0,1-1 0,0 1 0,0-1 0,2 4-18,-3-8 5,0-1-1,0 1 0,0 0 0,0-1 0,0 1 1,0-1-1,1 0 0,-1 0 0,1 0 0,0 0 1,-1 0-1,1-1 0,0 1 0,3 0-4,-2 0 161,0-1 1,0 0-1,0 0 0,0 0 0,1-1-161,12 1-4539,-4-1-14127</inkml:trace>
   <inkml:trace contextRef="#ctx0" brushRef="#br0" timeOffset="21099.295">8068 5696 12544,'7'33'6736,"5"44"1333,-16-99-6860,0-2-318,1-9-891,2 26 38,1 1 0,0-1 0,1 0 1,-1 0-1,1 0 0,0 1 0,2-3-38,-3 7 14,1 0-1,-1 1 0,1-1 0,0 1 0,-1-1 0,1 1 1,0-1-1,0 1 0,0 0 0,0-1 0,1 0-13,-1 2 7,0-1 0,-1 1 0,1 0 0,0-1 0,-1 1 0,1 0 0,0 0 0,-1-1 0,1 1 0,0 0 0,-1 0 0,1 0 0,0 0 0,0 0 1,-1 0-1,1 0 0,0 0 0,-1 0 0,1 0 0,0 0 0,0 1 0,-1-1 0,1 0 0,0 0 0,-1 1 0,1-1 0,-1 0 0,1 1-7,2 1 5,-1-1 0,1 1 0,-1 0 0,0 0 0,0 0 1,1 0-1,-2 1 0,1-1 0,1 1-5,3 7 94,4 9-94,4 5 9,-10-18-9,1 0 0,0 0 0,0 0 0,0 0 0,4 1 0,-6-4 0,0-1 0,0 0 0,0 0 0,0 0 0,0 0 0,1 0 0,-1-1 0,1 0 0,-1 0 0,1 0 0,0 0 0,1 0 0,-4-1 1,0 0 0,0 0-1,0 0 1,1 0 0,-1 0 0,0 0-1,0 0 1,0-1 0,0 1 0,0 0-1,1-1 1,-1 1 0,0-1 0,0 0-1,0 0 0,1 0-3,0 0-1,-1-1 0,1 1 0,-1-1 0,1 0 1,-1 1-1,0-1 0,1-1 4,1-3-26,0 0 0,0 0 0,-1-1 0,1 1 0,-1-2 26,0-3-65,0 0 1,0-1 0,0-7 64,-1-35-170,-1 52 170,0 3 1,0 10 132,0 0 0,1-1 0,1 1 0,1 9-133,-1-14 17,0 0 0,1-1 0,-1 1-1,1 0 1,0-1 0,0 0 0,1 0 0,-1 0-1,1 0 1,0 0 0,1-1 0,-1 0-1,1 0 1,4 3-17,-3-3 115,0-1 0,-1 0 1,1 0-1,0 0 0,0-1 0,1 0 0,5 1-115,-7-2-648,0 0-1,0-1 1,0 0-1,-1 0 1,1 0-1,0 0 1,1-1 648,6-1-18666</inkml:trace>
@@ -6357,7 +6312,7 @@
   <inkml:trace contextRef="#ctx0" brushRef="#br0" timeOffset="34638.834">7288 6446 10368,'4'0'1640,"-1"1"0,0-1 0,1 1 0,1 0-1640,-3 0 675,1-1 0,0 1 0,0-1 0,-1 0 0,1 1 0,0-1 0,1 0-675,0-1 483,1 0-1,0-1 1,-1 1 0,0-1 0,1 1 0,-1-1 0,0-1 0,3-1-483,1-1 463,-1 0 1,-1 0-1,1-1 1,1-1-464,-7 6 51,-1 0 1,1 1-1,0-1 0,-1 0 1,1 0-1,-1 1 0,1-1 1,-1 0-1,1 0 1,-1 0-1,1 0 0,-1 0 1,0 0-1,0 1 0,1-1 1,-1 0-1,0 0 0,0 0 1,0 0-1,0 0 1,0 0-52,0-1 48,-1 1 0,1 0 0,-1 0 1,1 0-1,-1 0 0,1-1 1,-1 1-1,0 0 0,1 0 0,-1 0 1,0 0-1,0 0 0,0 1 1,0-2-49,-3 0 61,1-1 0,-1 1 0,1 0 0,-1 0 0,0 0 0,0 0 0,0 1 0,0 0 0,-1-1-61,2 2 14,1-1 1,-1 1-1,0-1 1,0 1 0,1 0-1,-1 0 1,0 1-1,1-1 1,-1 0 0,0 1-1,1 0 1,-1-1-1,1 1 1,-1 0-1,0 1-14,1-1 10,0 0 0,1 0 0,-1 1 0,0-1 0,1 0-1,-1 1 1,1-1 0,-1 1 0,1 0 0,0 0-1,0-1 1,-1 1 0,1 0 0,1 0 0,-1 0 0,0 0-1,0 0 1,1 0 0,-1 1-10,0 2 5,1 0 1,-1 0-1,1 0 0,0 0 1,0 0-1,0 0 0,1 0 1,-1 0-1,2 0 0,-1 0 1,0 0-1,1 1-5,-1-3 3,1-1 0,-1 1 0,0 0 0,1-1 0,-1 1 0,1-1 0,0 1 0,0-1 1,0 0-1,0 0 0,0 0 0,0 0 0,1 0 0,-1 0 0,1-1 0,-1 1 0,1-1 0,0 0 0,-1 0 0,1 0 0,1 1-3,1-1 9,0-1 0,0 1 1,0-1-1,0 0 0,0 0 0,1 0 0,3-2-9,11-1-3776,-4-1-14783</inkml:trace>
   <inkml:trace contextRef="#ctx0" brushRef="#br0" timeOffset="35094.948">7508 6402 9600,'7'36'9721,"4"27"-2291,-10-53-6151,-2-9-443,-1-7-519,-2-10 296,-1-15-613,4 24 52,1-1 1,-1 1-1,1-1 0,1 1 1,0-5-53,-1 10 1,1 1 1,-1-1-1,1 0 1,-1 1-1,1-1 1,-1 1 0,1-1-1,0 1 1,0-1-1,0 1 1,-1 0-1,1-1 1,1 1-1,-1 0 1,0 0-1,0 0 1,0 0-1,1 0 1,-1 0-1,0 0 1,1 0 0,0 0-2,0 0 7,0 1 1,0-1 0,1 1-1,-1-1 1,0 1 0,1 0-1,-1-1 1,0 1 0,1 1 0,-1-1-1,0 0 1,1 0 0,-1 1-1,0 0 1,1-1-8,2 2 7,0 0 0,-1 0 0,1 0 1,-1 1-1,1-1 0,-1 1 0,0 0 0,0 1 0,0-1 0,1 2-7,6 7 64,0 1 0,4 8-64,-4-6 57,10 11-57,-20-25 103,0 0-1,1 1 1,-1-1 0,1 0 0,-1 0-1,1 0 1,0 0-103,-1 0-507,-1-1 1,1 1-1,0-1 1,0 0-1,0 0 1,0 0-1,0 1 1,0-1-1,1 0 507,2 0-18559</inkml:trace>
   <inkml:trace contextRef="#ctx0" brushRef="#br0" timeOffset="35457.824">7770 6364 11264,'1'7'1265,"1"0"-1,0 1 1,0-1 0,1 0 0,0 0 0,2 3-1265,-3-5 716,0-1 0,1-1 0,-1 1 0,1 0 0,0-1 0,0 1 0,1-1 1,-1 0-1,1 0 0,-1 0 0,2 0-716,-4-2 88,1 0 1,0 0 0,-1 0-1,1-1 1,0 1 0,0 0-1,-1-1 1,1 0-1,0 1 1,0-1 0,0 0-1,0 0 1,-1 0 0,1 0-1,0 0 1,0 0-89,0-1 69,1 0 0,-1 1 0,0-1 0,0 0 0,1 0 0,-1 0 0,0-1 0,0 1 0,0 0 0,0-1 1,0 0-70,2-2 73,1-1 0,-2 1 0,1-1 1,0 0-1,-1 0 0,0 0 1,0-1-1,-1 1 0,1-3-73,1-4 140,-3 8-73,1 0-1,-1 0 0,1 0 0,0-1-66,-2 5 4,0 0 0,0 0-1,0 0 1,0-1-1,1 1 1,-1 0 0,0 0-1,0 0 1,0 0-1,0 0 1,0-1 0,0 1-1,1 0 1,-1 0-1,0 0 1,0 0-1,0 0 1,0 0 0,1 0-1,-1 0 1,0 0-1,0 0 1,0 0 0,0 0-1,1 0 1,-1-1-1,0 1 1,0 0 0,0 1-1,1-1 1,-1 0-1,0 0 1,0 0 0,0 0-1,0 0 1,1 0-1,-1 0 1,0 0-1,0 0 1,0 0 0,0 0-1,1 0 1,-1 0-1,0 1 1,0-1 0,0 0-1,0 0 1,0 0-1,0 0 1,0 0 0,1 1-4,5 8 54,-6-9-57,11 23 298,-1-1-1,3 11-294,3 8-3959,-12-31-14814</inkml:trace>
-  <inkml:trace contextRef="#ctx0" brushRef="#br0" timeOffset="36158.723">6642 6837 9472,'33'-4'4100,"1"1"0,3 1-4100,67 2 9756,-92 0-9537,17 1 150,-11 0 435,11-1-804,-19-2 430,-6 1-3995,-1 0-14440</inkml:trace>
+  <inkml:trace contextRef="#ctx0" brushRef="#br0" timeOffset="36158.722">6642 6837 9472,'33'-4'4100,"1"1"0,3 1-4100,67 2 9756,-92 0-9537,17 1 150,-11 0 435,11-1-804,-19-2 430,-6 1-3995,-1 0-14440</inkml:trace>
   <inkml:trace contextRef="#ctx0" brushRef="#br0" timeOffset="36497.672">6796 6755 9856,'1'7'0,"0"4"3840,3 2-1,1 1-2175,-2 0 0,2 0 256,0-2 0,0-2-1152,0-1 0,-1-3-256,0 0 128,0-3-512,0 0 128,1 0-20735</inkml:trace>
   <inkml:trace contextRef="#ctx0" brushRef="#br0" timeOffset="37134.687">7083 6768 4480,'3'5'162,"5"10"5338,-1 0-1,0 0 1,3 10-5500,-8-20 1070,-1-2-427,0 0 0,0 0 0,-1-1 0,1 1 0,-1 0 0,1 0-643,-7-13 960,2 3-716,0-2 22,-1 0 1,1 1-1,1-2 1,-2-6-267,4 14 36,0-1-1,1 0 1,0 1 0,0-1 0,-1 1 0,1-1 0,1 1-1,-1-1 1,0 1 0,1-1 0,-1 0 0,1 1-1,0 0 1,-1-1 0,1 1 0,1-1 0,-1 1-1,0 0 1,0 0 0,2-2-36,-2 3 21,0 0-1,0-1 1,0 1-1,1 0 1,-1 0-1,0 0 1,1 0-1,-1 0 1,1 0-1,-1 1 1,1-1-1,0 0 1,-1 1-1,1-1 1,-1 1-1,1-1 1,0 1-1,0 0 0,-1 0 1,1 0-1,0 0 1,-1 0-1,1 0 1,1 1-21,0-1 18,-1 1 0,1 0 1,-1 0-1,1 0 0,0 0 0,-1 0 0,0 1 1,1-1-1,-1 1 0,0 0 0,0-1 0,0 1 1,0 0-1,2 2-18,2 4 61,-1 0 0,0 0 0,0 1 0,0 0 0,-1 0-1,-1 0 1,4 9-61,-8-23 14,0 0 0,0 1 0,1-1 0,0 0 0,0-3-14,1 4 3,-1 1 1,0-1 0,1 1 0,0-1-1,0 1 1,0-1 0,0 1 0,0 0-1,1 0 1,1-3-4,-1 3 0,0 0 0,0 1 0,1 0 0,-1-1 0,0 1 0,1 0 0,0 0 0,-1 0 0,1 0 0,0 1 0,0-1 0,0 1 0,1-1 0,-2 2 0,-1-1 0,1 1 0,0-1 0,-1 1 0,1 0 0,0 0 0,0 0 0,-1 0 0,1 0 0,0 0 0,-1 0 0,1 1 0,0-1 0,0 1 0,-1-1 0,1 1 0,-1-1 0,1 1 0,-1 0 0,1 0 0,-1 0 0,1 0 0,-1 0 0,0 0 0,2 2 0,-1-1 0,1 1 0,-1 0 0,0 0 0,0 1 0,0-1 0,0 0 0,1 4 0,1 5 0,2 9 0,1 2 0,-4-16 802,1-3-5316,1 0-14045</inkml:trace>
   <inkml:trace contextRef="#ctx0" brushRef="#br0" timeOffset="37519.89">7404 6785 8832,'2'1'464,"-1"1"1,0-1 0,1 1 0,-1-1-1,1 0 1,0 0 0,-1 0 0,1 0-1,0 0 1,-1 0 0,1-1 0,0 1-1,0 0 1,0-1 0,1 1-465,6 0 2662,-1 0 1,0 0 0,1-1-2663,-8 0 59,3 0 159,-1-1 1,1 1-1,-1-1 1,1 1-1,-1-1 0,1 0 1,-1-1-1,0 1 1,1 0-1,-1-1 0,0 0 1,0 0-1,0 0 1,0 0-1,-1 0 0,1 0 1,0-1-1,-1 0 1,0 1-1,1-1 0,0-3-218,-2 5 44,-1 1 0,1-1-1,-1 0 1,1 0-1,-1 0 1,0 0-1,0 0 1,1 0 0,-1 0-1,0 0 1,0 0-1,0 0 1,0 0-1,0 0 1,0 0 0,0 1-1,-1-1 1,1 0-1,0 0 1,0 0-1,-1 0 1,1 0 0,-1 0-1,1 0 1,-1 0-1,1 1 1,-1-1-1,1 0 1,-1 0 0,0 1-1,1-1 1,-1 0-1,0 1 1,0-1-44,0 0 8,-1 0 0,1 0 1,0 1-1,-1-1 0,1 1 1,-1-1-1,1 1 0,0 0 1,-1-1-1,1 1 0,-1 0 0,1 0 1,-1 0-1,1 0 0,-1 0 1,1 0-1,-1 0 0,1 1 1,-1-1-1,1 1 0,0-1 0,-2 1-8,0 1 13,0-1-1,0 1 1,1 0 0,-1 0-1,0 0 1,1 1-1,0-1 1,-1 1-1,1-1 1,0 1-1,0 0 1,0 0-1,1 0 1,-1 0-1,1 0 1,0 0-1,-1 2-12,1-2 8,0-1 1,1 1-1,-1 0 0,1-1 0,0 1 0,0 0 0,0 0 0,0-1 1,0 1-1,1 0 0,-1 0 0,1-1 0,-1 1 0,1 0 1,0-1-1,0 1 0,0-1 0,1 1 0,-1-1 0,1 0 0,0 2-8,1-1 40,0 0-1,0 0 0,1 0 0,-1 0 0,0-1 0,1 0 0,0 1 0,0-1 0,-1-1 0,1 1 1,0 0-1,0-1 0,1 0 0,-1 0 0,4 0-39,1 1-306,0-2 0,9 1 306,18-3-3900,-21 1-14595</inkml:trace>
@@ -6390,9 +6345,9 @@
   <inkml:trace contextRef="#ctx0" brushRef="#br0" timeOffset="63564.032">8848 7501 10496,'2'2'1075,"-1"0"1,1 1-1,-1-1 1,0 0-1,0 1 1,0-1-1,0 1 1,1 2-1076,1 5 3449,14 30 732,-2 5-1067,1 6-3114,-15-48 139,0 0-46,-2-4 17,0-1-91,-1-1 0,1 1 1,0-1-1,0 0 0,0 1 1,1-1-1,-1 0 0,0-1-19,0-4 16,-8-25 154,-1-22-170,9 44 15,0-1-1,0 1 0,1 0 1,1 0-1,0-1 0,2-9-14,-2 19 7,-1-1-1,1 0 0,0 1 1,0-1-1,0 1 0,0-1 1,0 1-1,1-1 0,-1 1 0,1 0 1,1-2-7,-2 3 1,0 0 1,0 0 0,0 0-1,1 1 1,-1-1-1,0 0 1,0 0 0,1 1-1,-1-1 1,0 1 0,1-1-1,-1 1 1,0 0-1,1 0 1,-1-1 0,1 1-1,-1 0 1,0 0 0,1 0-1,-1 1 1,1-1-1,-1 0 1,1 1-2,2 0 0,0 0 0,0 1 0,0-1 0,0 1 0,-1 0 0,1 0 0,-1 1 0,1-1 0,-1 1 0,0 0 0,0 0 0,1 1 0,3 4 0,-1-1 0,0 1 0,0 0 0,2 6 0,-6-10 13,1 1 0,-1-1-1,0 1 1,-1-1 0,1 4-13,-1-7 2,-1 0 1,0 0-1,0 0 1,1 0-1,-1 0 0,0 0 1,0 0-1,0 0 0,-1 0 1,1 0-1,0 0 1,0 0-1,0 0 0,-1 0 1,1 0-1,-1 0 0,1 0 1,-1 0-1,1 0 0,-1 0 1,1 0-1,-1 0 1,0 0-1,1-1 0,-1 1 1,0 0-1,0 0-2,-1 0 8,-1 1-1,0-1 1,1 1 0,-1-1-1,0 0 1,0 0-1,0 0 1,0 0 0,-1-1-8,-6 2 74,0-1 0,-2-1-74,5 0 42,-1 1-1,1 0 1,0 0 0,-4 1-42,11-2 11,-1 0 0,1 0 0,0 0 0,0 0-1,-1 0 1,1 1 0,0-1 0,0 0 0,-1 0 0,1 0 0,0 0-1,0 0 1,0 0 0,0 1 0,-1-1 0,1 0 0,0 0 0,0 0-1,0 0 1,0 1 0,0-1 0,-1 0 0,1 0 0,0 1 0,0-1 0,0 0-1,0 0 1,0 0-11,0 1 11,0-1 1,0 1-1,0-1 0,0 0 0,0 1 0,1-1 0,-1 1 0,0-1 1,0 0-1,0 1 0,1-1 0,-1 0 0,0 1 0,0-1 1,1 0-12,1 3 36,1-1 1,-1 0 0,1 0 0,0 0-37,-2-1 21,38 27 246,1-2-1,16 6-266,-53-30 20,0 0 0,1-1-1,-1 1 1,1-1-1,-1 0 1,3 0-20,-5-1-6,1 0 1,-1 1-1,0-1 1,0 0-1,0 0 1,0-1-1,0 1 0,0 0 1,0 0-1,0 0 1,0-1-1,0 1 1,0-1-1,0 1 1,0 0-1,0-1 0,0 0 1,0 1-1,0-1 1,0 0-1,-1 1 1,1-1-1,0 0 1,0 0-1,-1 0 6,6-8-4053,0-1-15701</inkml:trace>
   <inkml:trace contextRef="#ctx0" brushRef="#br0" timeOffset="64003.119">9162 7547 12544,'2'9'5069,"1"0"0,4 7-5069,0-1 1853,1 0 1,2 3-1854,-7-15 154,-1 1 0,0-1 0,1 0 0,0 0 0,-1-1 0,1 1 0,0 0 0,0-1 0,1 0 0,-1 0 0,0 0 1,1 1-155,-1-2 62,-1 0 0,1-1 0,-1 1 0,1 0 0,-1-1 0,1 1 0,-1-1 0,1 0 1,-1 0-1,1 0 0,-1 0 0,1 0 0,0-1 0,-1 1 0,1-1 0,-1 1 1,1-1-1,-1 0 0,0 0-62,1 0 42,1-1 1,-2 0-1,1 0 1,0 0-1,0 0 1,-1 0 0,1 0-1,-1-1 1,1 1-1,-1-1 1,0 0-1,0 0 1,0 1-1,-1-1 1,1 0-1,1-4-42,-2 3 37,0 0-1,0 0 0,0 0 0,0 0 1,0-1-1,-1 1 0,0 0 0,0-1 1,0 1-1,0 0 0,-1 0 0,0-1 1,0 0-37,0 0 55,0 6 79,5 9 82,-1-2-170,17 34 272,-16-36-222,0 1-1,1-1 1,-1 0 0,6 6-96,-9-11 14,1 1 1,-1-1 0,1 1 0,-1-1-1,1 0 1,0 0 0,-1 0-1,1 0 1,0 0-15,-1-1-9,0 1 0,0-1 0,0 0 0,-1 0 0,1 0 0,0 0 0,0 0-1,0 0 1,0 0 0,-1 0 0,1 0 0,0 0 0,0-1 0,-1 1 0,1 0 0,0-1 0,0 1 0,-1 0 0,1-1 0,0 1 0,-1-1 0,1 1-1,0-1 1,0 1 9,1-3-201,1 0-1,0 0 0,-1 0 1,0 0-1,0 0 1,0 0-1,0-1 0,1-1 202,6-19-6536,-6 14-9527</inkml:trace>
   <inkml:trace contextRef="#ctx0" brushRef="#br0" timeOffset="64382.017">9444 7540 12032,'5'14'642,"4"10"11548,5 22-12190,-12-35 2847,1 10-2847,-3-18 715,-1-3-246,-1-5-52,-3-10-162,3 9-183,1 1-1,-1-1 1,2 0-1,-1 0 1,1 0-1,0 0 1,0 0-1,0 0 1,1 1-1,0-3-71,0 4 34,0-1-1,0 1 1,1 0 0,-1 0-1,1 0 1,0 0-1,0 0 1,1 0 0,-1 1-1,1-1 1,0 1-1,0 0 1,3-3-34,-4 4 15,-1 1 0,1-1 0,0 1 0,0 0 0,0-1 0,1 1 0,-1 0 0,0 1 0,0-1 0,1 0 0,-1 1 0,0-1 0,1 1 0,-1 0 0,0-1 0,1 1 0,-1 0 0,2 1-15,0-1 34,0 1-1,-1 0 1,1 0 0,0 1-1,-1-1 1,1 1 0,-1-1-1,0 1 1,0 0-1,1 0 1,0 2-34,18 14 490,13 16-490,-18-18 150,-15-13-122,11 10 167,-12-12-184,0 0 0,-1 0-1,1 0 1,0 0 0,-1 0 0,1 0-1,-1 1 1,1-1 0,-1 0 0,1 0-1,-1 2-10,-1 0 802,0-1-5657,-2-1-14984</inkml:trace>
-  <inkml:trace contextRef="#ctx0" brushRef="#br0" timeOffset="58766.762">6720 7602 10240,'2'-1'924,"-1"1"1,1-1-1,0 1 1,0-1-1,-1 1 1,1 0 0,0-1-1,0 1 1,0 0-1,1 1-924,1-1 1314,14-1 818,34 0 1594,2-1-1072,12-4-2654,-62 6-296,13-3 1085,-15 2-1490,-1 1 1,0-1-1,1 0 0,-1 1 0,0-1 0,2-1 701,0 0-17791</inkml:trace>
+  <inkml:trace contextRef="#ctx0" brushRef="#br0" timeOffset="58766.761">6720 7602 10240,'2'-1'924,"-1"1"1,1-1-1,0 1 1,0-1-1,-1 1 1,1 0 0,0-1-1,0 1 1,0 0-1,1 1-924,1-1 1314,14-1 818,34 0 1594,2-1-1072,12-4-2654,-62 6-296,13-3 1085,-15 2-1490,-1 1 1,0-1-1,1 0 0,-1 1 0,0-1 0,2-1 701,0 0-17791</inkml:trace>
   <inkml:trace contextRef="#ctx0" brushRef="#br0" timeOffset="59105.418">6829 7468 11008,'3'9'1761,"-1"1"0,2-1-1,-1 0 1,3 2-1761,0 3 5010,2 6-5010,-2 4 1322,0 0 1,-1 0 0,1 11-1323,-5-28 298,-1 0 1,1 0-1,-1 0 1,-1 1 0,1-1-1,-2 3-298,1-7 97,0-3-13,1-5-3784,1-2-13921</inkml:trace>
-  <inkml:trace contextRef="#ctx0" brushRef="#br0" timeOffset="59808.22">7197 7568 9216,'0'0'3840,"1"-2"1265,2-4-397,-4 4-4411,1 1 1,-1 0-1,1-1 1,-1 1 0,0 0-1,0-1 1,1 1 0,-1 0-1,0 0 1,0 0-1,0 0 1,0 0 0,-1-1-298,-2-2 504,3 3-417,0 0 0,0 0 0,-1 0 0,1 0 0,0 0 0,0 0 1,-1 1-1,1-1 0,-1 0 0,1 1 0,0-1 0,-1 1 0,1-1 0,-1 1 0,1 0 0,-2 0-87,1 0 55,-1 0 0,1 0 0,0 0 0,0 0 0,0 1 0,-1-1 0,1 1 0,0 0-1,0 0 1,0-1 0,0 2-55,-1-1 32,0 1 0,0 0 0,0 0-1,0 0 1,1 0 0,-1 1 0,1-1 0,0 1 0,0-1-1,0 1 1,0 0 0,0 0 0,0 0 0,1 0-1,-1 2-31,0 0 30,1 0-1,0 0 1,1 1-1,-1-1 1,1 0-1,0 0 1,0 1-1,1-1 1,-1 0-1,1 0 1,0 1-1,1 0-29,0 1 20,1 0 0,-1-1 0,1 1-1,0-1 1,1 1 0,-1-1 0,1 0-1,3 3-19,-5-8 11,-1 1-1,0-1 0,0 0 0,1 1 1,-1-1-1,1 0 0,-1 0 0,1 0 1,-1 0-1,1 0 0,0-1 0,-1 1 1,3 0-11,-3-1 5,0 1 0,1-1 1,-1 0-1,0 0 0,1 0 1,-1 0-1,0-1 0,1 1 1,-1 0-1,0-1 0,1 1 1,-1 0-1,0-1 0,0 0 1,0 1-1,1-1 0,-1 0 1,0 1-1,0-1-5,2-2 0,-1 1 0,0 0 0,1-1 0,-1 1 0,0-1 0,0 0 0,-1 0 0,1 0 0,0 0 0,-1 0 0,0 0 0,0 0 0,1-2 0,1-6 0,-1-1 0,0 0 0,-1 0 0,1-1 0,-2-10 0,0 23 0,0-1 0,0 1 0,0 0 0,0 0 0,0 0 0,0-1 0,0 1 0,0 0 0,0 0 0,0 0 0,0 0 0,0-1 0,0 1 0,0 0 0,0 0 0,0 0 0,0 0 0,0-1 0,0 1 0,1 0 0,-1 0 0,0 0 0,0 0 0,0-1 0,0 1 0,0 0 0,0 0 0,1 0 0,2 3 0,2 10 0,-3-8 0,16 46 0,-13-40 0,0-1 0,0 0 0,6 8 0,-10-17 42,0 0-1,0 1 0,0-1 1,0 0-1,0 0 1,0 0-1,0 0 1,1 0-1,-1 0 0,0 0 1,1 0-1,-1 0 1,1 0-42,0-1-455,0 1 1,0-1 0,0 0 0,0 1-1,0-1 1,0 0 0,0 0-1,0-1 1,0 1 0,0 0 0,0-1 454,14 0-17941</inkml:trace>
+  <inkml:trace contextRef="#ctx0" brushRef="#br0" timeOffset="59808.219">7197 7568 9216,'0'0'3840,"1"-2"1265,2-4-397,-4 4-4411,1 1 1,-1 0-1,1-1 1,-1 1 0,0 0-1,0-1 1,1 1 0,-1 0-1,0 0 1,0 0-1,0 0 1,0 0 0,-1-1-298,-2-2 504,3 3-417,0 0 0,0 0 0,-1 0 0,1 0 0,0 0 0,0 0 1,-1 1-1,1-1 0,-1 0 0,1 1 0,0-1 0,-1 1 0,1-1 0,-1 1 0,1 0 0,-2 0-87,1 0 55,-1 0 0,1 0 0,0 0 0,0 0 0,0 1 0,-1-1 0,1 1 0,0 0-1,0 0 1,0-1 0,0 2-55,-1-1 32,0 1 0,0 0 0,0 0-1,0 0 1,1 0 0,-1 1 0,1-1 0,0 1 0,0-1-1,0 1 1,0 0 0,0 0 0,0 0 0,1 0-1,-1 2-31,0 0 30,1 0-1,0 0 1,1 1-1,-1-1 1,1 0-1,0 0 1,0 1-1,1-1 1,-1 0-1,1 0 1,0 1-1,1 0-29,0 1 20,1 0 0,-1-1 0,1 1-1,0-1 1,1 1 0,-1-1 0,1 0-1,3 3-19,-5-8 11,-1 1-1,0-1 0,0 0 0,1 1 1,-1-1-1,1 0 0,-1 0 0,1 0 1,-1 0-1,1 0 0,0-1 0,-1 1 1,3 0-11,-3-1 5,0 1 0,1-1 1,-1 0-1,0 0 0,1 0 1,-1 0-1,0-1 0,1 1 1,-1 0-1,0-1 0,1 1 1,-1 0-1,0-1 0,0 0 1,0 1-1,1-1 0,-1 0 1,0 1-1,0-1-5,2-2 0,-1 1 0,0 0 0,1-1 0,-1 1 0,0-1 0,0 0 0,-1 0 0,1 0 0,0 0 0,-1 0 0,0 0 0,0 0 0,1-2 0,1-6 0,-1-1 0,0 0 0,-1 0 0,1-1 0,-2-10 0,0 23 0,0-1 0,0 1 0,0 0 0,0 0 0,0 0 0,0-1 0,0 1 0,0 0 0,0 0 0,0 0 0,0 0 0,0-1 0,0 1 0,0 0 0,0 0 0,0 0 0,0 0 0,0-1 0,0 1 0,1 0 0,-1 0 0,0 0 0,0 0 0,0-1 0,0 1 0,0 0 0,0 0 0,1 0 0,2 3 0,2 10 0,-3-8 0,16 46 0,-13-40 0,0-1 0,0 0 0,6 8 0,-10-17 42,0 0-1,0 1 0,0-1 1,0 0-1,0 0 1,0 0-1,0 0 1,1 0-1,-1 0 0,0 0 1,1 0-1,-1 0 1,1 0-42,0-1-455,0 1 1,0-1 0,0 0 0,0 1-1,0-1 1,0 0 0,0 0-1,0-1 1,0 1 0,0 0 0,0-1 454,14 0-17941</inkml:trace>
   <inkml:trace contextRef="#ctx0" brushRef="#br0" timeOffset="60372.289">7458 7580 11648,'0'1'105,"0"-1"1,0 0 0,0 0 0,0 0-1,0 1 1,0-1 0,0 0 0,0 0-1,0 0 1,0 0 0,0 1 0,-1-1 0,1 0-1,0 0 1,0 0 0,0 0 0,0 0-1,0 1 1,0-1 0,0 0 0,-1 0-1,1 0 1,0 0 0,0 0 0,0 0-1,0 0 1,-1 0 0,1 0 0,0 0-1,0 1 1,0-1 0,0 0 0,-1 0-1,1 0-105,-5-6 5040,4 5-4609,-1-1-75,1 0 0,-1 0 0,0 0-1,0 0 1,0 1 0,0-1 0,0 1 0,0 0 0,0-1 0,0 1-1,-1 0 1,1 0 0,0 0 0,-1 1 0,1-1 0,-1 1 0,0-1-356,1 1 81,0 0-1,0 0 1,0 0 0,0 0 0,0 0 0,0 0 0,0 1 0,0-1 0,0 1 0,0-1-1,0 1 1,0 0 0,1 0 0,-1 0 0,0 0 0,0 0 0,1 0 0,-1 0 0,1 0-1,-1 1 1,1-1 0,-1 2-81,-1 0 90,1 0 0,0 0 0,1 1 0,-1-1 0,1 1-1,-1-1 1,1 1 0,0 0 0,0-1 0,0 1 0,1 0 0,-1 3-90,1-2 51,0 0-1,0 0 1,1 1 0,-1-1 0,1 0 0,0 0-1,1 0 1,-1 0 0,1 1-51,0-3 19,0 1 0,0-1 1,0 1-1,0-1 0,1 0 0,-1 0 0,1 0 1,0 0-1,0-1 0,0 1 0,0-1 0,1 1 1,-1-1-1,1 0 0,0 0-19,-1-1 9,-1 1 1,0-1-1,1-1 0,-1 1 1,1 0-1,-1-1 0,1 1 1,-1-1-1,1 0 0,0 1 1,-1-1-1,1-1 0,-1 1 1,1 0-1,-1-1 0,1 1 1,-1-1-1,1 0 0,-1 1 1,1-1-1,-1 0 0,0-1 1,0 1-1,2-1-9,-2 0 0,0 0 0,0-1 0,0 1 0,0-1 0,0 1 0,0-1 0,-1 0 0,1 1 0,-1-1 0,0 0 0,0 0 0,0 0 0,0 0 0,0-2 0,1-6 0,0 0 0,-1-1 0,0-3 0,-1-3 0,0 0 0,-1 1 0,-1-3 0,-11-53 0,12 68 0,1 2 0,-1 1 0,0-1 0,1 0 0,-1 1 0,0-1 0,1 3 0,0 0 0,0 0 0,0-1 0,0 1 0,0 0 0,0 0 0,0 0 0,0 0 0,0 0 0,-1 0 0,1 0 0,0 0 0,0 0 0,0 0 0,0 0 0,0 0 0,0 0 0,0 0 0,0-1 0,0 1 0,0 0 0,0 0 0,0 0 0,0 0 0,0 0 0,0 0 0,0 0 0,-1 0 0,1 0 0,0 0 0,0 0 0,0 0 0,0 0 0,0 0 0,0 0 0,0 0 0,0 0 0,0 0 0,0 0 0,0 0 0,0 0 0,-1 0 0,1 0 0,0 0 0,0 0 0,0 0 0,0 0 0,0 0 0,0 0 0,0 0 0,0 1 0,0-1 0,0 0 0,0 0 0,0 0 0,0 0 0,0 0 0,0 0 0,-1 0 0,1 0 0,0 0 0,-1 5 0,0-1 8,1 1 1,0 0-1,0 0 0,1-1 0,-1 1 1,2 4-9,8 29 70,-6-26-62,7 30-8,15 47 0,-26-88-71,1 0-1,-1 0 1,0 0-1,1 0 0,-1 0 1,1 0-1,-1 0 1,1-1-1,-1 1 1,1 0-1,-1 0 1,1-1-1,0 1 1,0 0-1,-1-1 1,1 1-1,0 0 1,0-1-1,0 0 1,0 1-1,-1-1 1,2 1 71,-1-1-239,1 0 0,0 0 0,0 0 0,-1 0 0,1 0 0,0 0 0,0 0 0,-1-1 0,1 1 0,0-1 0,1 0 239,6-2-4630,1-1-10217</inkml:trace>
   <inkml:trace contextRef="#ctx0" brushRef="#br0" timeOffset="60911.337">7699 7609 10496,'0'0'60,"0"0"0,0 0 0,0 0 0,0 0 0,-1 0 0,1 1 0,0-1 0,0 0 0,0 0 0,0 0 0,-1 0 0,1 0 0,0 0 0,0 0 1,0 0-1,0 0 0,-1 0 0,1 0 0,0 0 0,0 0 0,0 0 0,-1 0 0,1 0 0,0 0 0,0 0 0,0 0 0,0 0 0,-1 0 0,1 0 0,0 0 0,0 0 1,0-1-1,0 1 0,-1 0 0,1 0 0,0 0 0,0 0 0,0 0 0,0 0 0,0-1 0,0 1 0,-1 0 0,1 0 0,0 0 0,0 0 0,0 0 0,0-1 0,0 1 1,0 0-1,0 0 0,0 0 0,0-1 0,0 1 0,0 0-60,1-14 5999,0 2-2932,-1 11-2934,0 0 0,0 0 1,0 0-1,-1 0 0,1 0 0,0 0 1,-1 0-1,1 1 0,0-1 1,-1 0-1,1 0 0,-1 0 1,1 0-1,-1 0 0,0 1 0,1-1 1,-1 0-1,0 1 0,0-1 1,1 0-1,-1 1 0,0-1 0,0 1 1,0-1-1,0 1 0,0 0 1,0-1-1,0 1 0,0 0 1,0-1-1,0 1 0,0 0 0,1 0 1,-1 0-1,0 0 0,-1 0-133,0 0 84,0 0 0,0 0 1,-1 1-1,1-1 0,0 1 0,0-1 0,0 1 0,0-1 0,0 1 0,0 0 0,0 0 0,0 0 0,0 0 0,1 1 0,-1-1 0,-1 2-84,1-1 58,0 0-1,1 1 1,-1-1-1,1 1 0,0 0 1,-1-1-1,1 1 1,0 0-1,1 0 0,-1 0 1,0 0-1,1 0 1,0 0-1,0 0 0,0 0 1,0 2-58,0 1 51,1 0 1,0-1 0,0 1-1,0 0 1,1 0 0,0-1-1,2 6-51,-2-7 24,0 0 0,0 0 0,1-1 0,-1 1-1,1-1 1,1 1-24,-3-3 23,0 1 1,1-1-1,-1 1 0,1-1 1,0 0-1,-1 0 0,1 0 1,0 0-1,0 0 0,-1 0 1,1 0-1,0-1 0,0 1 1,1-1-24,-2 1 1,0-2 0,1 1 0,-1 0 0,0 0 0,0 0 0,0 0 0,0-1 0,0 1 0,0-1 0,0 1 0,0 0 0,0-1 0,0 0 0,-1 1 0,1-1 0,0 0 0,0 1 0,0-1 0,-1 0-1,1 0 1,0 1 0,-1-1 0,1 0 0,-1 0 0,1 0 0,-1 0 0,1 0-1,1-3-1,0-1 0,-1 1 0,1-1 0,-1 1 0,1-4 1,-1-5 0,1 0 0,-1-1 0,-1 1 0,-1 0 0,0-1 0,-9-66 0,7 62 0,-5-26 0,7 40 0,1 7 0,1 6 0,4 16 0,1 0 0,2 4 0,18 49 0,-20-59 0,-3-11-9,0 2-76,1 0 1,0-1 0,2 3 84,-5-10-33,0 0 0,0 0 0,0 0 0,1 0 0,-1 0 0,1 0 0,0-1 0,-1 1 0,1 0 0,0-1 1,0 0-1,0 1 0,0-1 0,0 0 0,0 0 0,2 1 33,-3-2-291,-1 0-1,1 0 1,0 0 0,0 0 0,0 0 0,0 0 0,0 0 0,0 0-1,0 0 1,0 0 0,0-1 0,0 1 0,0 0 291,0-1-1527,6-1-15411</inkml:trace>
   <inkml:trace contextRef="#ctx0" brushRef="#br0" timeOffset="73648.677">6877 8008 3072,'0'3'0,"-1"1"384,0-1 128,0-1-3200</inkml:trace>
@@ -6560,7 +6515,7 @@
   <inkml:trace contextRef="#ctx0" brushRef="#br0" timeOffset="189003.308">2433 4887 11264,'1'0'924,"0"0"-1,0 0 1,0 1 0,0-1 0,0 0 0,0 0 0,0 0-1,0 0-923,14-3 1021,-9 1-345,1 1 871,23-6 1988,-26 6-3237,0-1 0,0 1 0,0-1 0,-1 0 0,1 0-1,0-1-297,-4 3 50,1 0-1,-1 0 0,1-1 0,-1 1 0,0-1 0,1 1 0,-1 0 0,0-1 0,1 1 0,-1-1 1,0 1-1,1-1 0,-1 1 0,0 0 0,0-1 0,0 1 0,0-1 0,1 1 0,-1-1 0,0 0 1,0 1-50,0-1 43,0 0 0,0 0 0,0 1 0,-1-1 0,1 0 0,0 0 0,0 1 0,-1-1 0,1 0 0,0 0 0,-1 1 0,1-1 0,-1 0-43,0-1 60,-1 0 0,0 0 0,0 1-1,0-1 1,0 0 0,0 1 0,0-1 0,-1 0-60,0 1 39,0-1 0,0 1 0,0 0 0,0 0 0,0 0 0,0 1 0,-1-1 0,1 1 0,0-1 0,0 1 0,-1 0 0,0 1-39,2-1 13,0 0 1,0 0-1,0 1 1,0-1 0,1 1-1,-1-1 1,0 1 0,0 0-1,1 0 1,-1-1 0,0 1-1,1 0 1,-1 1 0,1-1-1,0 0 1,-1 0 0,1 1-1,0-1 1,0 0-1,-1 1 1,1-1 0,0 2-14,-1 1 14,1 0-1,-1 0 1,1 1 0,0-1 0,0 0 0,0 1 0,1-1 0,-1 1 0,1-1-1,0 1 1,1-1 0,-1 1 0,1-1 0,0 1 0,0-1 0,0 1-1,0-1 1,1 0 0,0 0 0,1 3-14,-1-5 23,-1 0 1,1 0-1,-1 0 0,1-1 0,-1 1 1,1-1-1,0 1 0,0-1 0,0 0 1,0 0-1,0 0 0,0 0 0,0 0 1,2 1-24,3-1-1010,-1 1 1,1-1 0,-1 0-1,5 0 1010,2 0-18559</inkml:trace>
   <inkml:trace contextRef="#ctx0" brushRef="#br0" timeOffset="189441.221">2651 4842 11520,'0'7'3032,"0"-1"-1,1 1 1,0 1-3032,1 1 4240,3 9-4240,4 7 2309,3 3-2309,-4-8 1528,-6-15-934,-4-8-260,-4-7-131,-2-10 64,1 0-1,-3-16-266,9 33 14,1 0 1,-1 0-1,1 0 0,-1 0 0,1 0 0,0 0 0,0-1 0,1 0-14,-1 3 0,0-1-1,1 1 1,-1 0 0,0 0-1,1-1 1,0 1 0,-1 0 0,1 0-1,-1 0 1,1 0 0,0 0 0,0 0-1,0 0 1,0 0 0,0 0-1,0 0 1,0 0 0,0 1 0,0-1-1,0 0 1,0 1 0,3-2 18,-1 1 0,0 0 0,1 0 0,-1 0 0,0 0 0,1 1-1,-1 0 1,1-1 0,1 1-18,7 1 442,13 1-442,-16-1 144,25 4-654,-27-4-2372,0 0-16616</inkml:trace>
   <inkml:trace contextRef="#ctx0" brushRef="#br0" timeOffset="191066.01">571 5282 8704,'2'0'1585,"1"0"1,-1-1-1,1 1 1,-1-1-1,1 0-1585,8-1 5768,41-2-1457,-17 3-2009,8 2-2302,-43-1-81,11 1 358,-6 0-3886,-3-1-14310</inkml:trace>
-  <inkml:trace contextRef="#ctx0" brushRef="#br0" timeOffset="191584.351">875 5244 7168,'2'1'2177,"-1"1"-1,0-1 1,1 1 0,-1 0 0,1 1-2177,3 11 4389,-3-5-3205,0 0 0,0 2-1184,-1-6 1046,7 48 2026,-9-60-2882,0-1-53,-1-1-1,1 0 1,1 1-1,0-1 1,0-2-137,0 9 7,0 0 1,1-1-1,-1 1 1,1 0-1,-1 0 1,1 0-1,0-1 1,0 1-1,0 0 1,0 0-1,0 0 1,0 0-1,1 1 1,-1-1-1,0 0 1,1 0-1,0 1 1,-1-1-1,1 1 1,0-1-1,0 1 1,0 0-1,1-1-7,1 1 67,0-1-1,0 1 1,0-1-1,0 1 0,1 0 1,-1 1-1,3-1-66,0 1-985,0 0-1,-1 0 1,1 0-1,4 2 986,-2 0-18559</inkml:trace>
+  <inkml:trace contextRef="#ctx0" brushRef="#br0" timeOffset="191584.35">875 5244 7168,'2'1'2177,"-1"1"-1,0-1 1,1 1 0,-1 0 0,1 1-2177,3 11 4389,-3-5-3205,0 0 0,0 2-1184,-1-6 1046,7 48 2026,-9-60-2882,0-1-53,-1-1-1,1 0 1,1 1-1,0-1 1,0-2-137,0 9 7,0 0 1,1-1-1,-1 1 1,1 0-1,-1 0 1,1 0-1,0-1 1,0 1-1,0 0 1,0 0-1,0 0 1,0 0-1,1 1 1,-1-1-1,0 0 1,1 0-1,0 1 1,-1-1-1,1 1 1,0-1-1,0 1 1,0 0-1,1-1-7,1 1 67,0-1-1,0 1 1,0-1-1,0 1 0,1 0 1,-1 1-1,3-1-66,0 1-985,0 0-1,-1 0 1,1 0-1,4 2 986,-2 0-18559</inkml:trace>
   <inkml:trace contextRef="#ctx0" brushRef="#br0" timeOffset="192111.362">1076 5250 11008,'1'10'7122,"-1"-6"-5409,1 0-1,0 0 1,0 0 0,1 3-1713,0-1 248,1-1 0,-1 0 0,1 1 0,1-1 0,-1-1 0,1 1 0,0 0 0,0-1 0,0 0-1,1 0 1,-1 0 0,1 0 0,0-1 0,0 0 0,0 0 0,1 0-248,-5-2 17,0-1-1,0 1 1,0-1 0,0 1-1,1-1 1,-1 0-1,0 0 1,0 1-1,0-1 1,0 0-1,1 0 1,-1 0-1,0 0 1,0-1-1,0 1 1,1 0-1,-1 0 1,0-1-1,0 1 1,0 0-1,0-1 1,0 0-1,0 1 1,0-1-1,0 1 1,0-1-1,0 0 1,0 0-1,0 0 1,0 1-1,0-2-16,2-2 33,0 0 0,0 0 0,0-1 0,-1 1 0,0-1 0,1-1-33,1-4 82,-1 0 1,2-6-83,-4 10 55,0-2 74,-1 7-78,1 5-30,-1 4 5,0 1-1,1-1 1,0 0 0,1 0-1,2 8-25,-3-12 11,1 0-1,-1 0 1,1 0 0,0 0-1,0-1 1,0 1 0,1-1-1,-1 1 1,1-1 0,0 0-1,0 0 1,2 2-11,-3-4-68,-1 0 0,1 0 0,-1 0 0,1 0 0,0 0 1,-1-1-1,1 1 0,0 0 0,0-1 0,-1 0 0,2 1 68,7-1-5077,-4 0-11754</inkml:trace>
   <inkml:trace contextRef="#ctx0" brushRef="#br0" timeOffset="192543.116">1313 5251 10880,'7'22'6750,"4"6"-6750,4 11 8261,-12-28-5865,1 6-2396,-4-13 320,-1-3-80,0-3-11,-1-4-176,1 0 0,0 0-1,0 0 1,1 0 0,-1 0-1,1 0 1,1 0 0,-1-2-53,1 4 29,0-1 1,0 1-1,0 0 1,0-1 0,1 1-1,-1 0 1,1-1-1,0 1 1,1 0 0,-1 1-1,1-2-29,0 2 23,0-1 1,0 1-1,0 0 0,0 0 1,0 0-1,1 0 0,0 1 1,2-2-24,-4 3 8,-1 0-1,0 1 1,1-1 0,-1 1 0,0-1 0,1 1-1,-1 0 1,1-1 0,-1 1 0,1 0 0,-1 0-1,0 0 1,1 0 0,-1 0 0,1 0 0,-1 1 0,1-1-1,-1 0 1,0 1 0,1-1 0,-1 1 0,0 0-1,1-1 1,-1 1 0,0 0 0,0 0 0,0-1-1,1 2-7,0-1 13,-1 1 0,1 1 0,0-1 0,-1 0-1,1 0 1,-1 0 0,0 1 0,0-1-1,0 1 1,0-1 0,0 2-13,2 6 43,-1 0 0,1 4-43,-2-6 8,-1-7-136,2 7 278,1 8-150,1-6-3755,-1-4-14911</inkml:trace>
   <inkml:trace contextRef="#ctx0" brushRef="#br0" timeOffset="193550.933">1572 5225 6016,'1'1'809,"0"0"1,-1-1-1,1 1 1,-1 0-1,1-1 1,-1 1-1,1 0 1,-1 0-1,1-1 1,-1 1 0,0 0-1,1 0 1,-1 0-1,0 0 1,0-1-1,0 1 1,0 0-1,0 0 1,0 0-810,5 49 5006,-4-23-3818,2-1-1,1 1-1187,-2-47 661,-1 5-581,-1 2 34,1 1 0,1-7-114,-1 16 10,0-1 0,0 0-1,0 1 1,0-1 0,1 0 0,-1 1-1,1 0 1,0-1 0,0 1-1,1-1-9,-2 3 11,0-1-1,1 1 0,-1 0 0,0 0 1,1 0-1,-1 0 0,1 0 0,0 0 0,-1 0 1,1 0-1,-1 1 0,1-1 0,0 1 1,0-1-1,-1 1 0,1 0 0,0-1 0,0 1 1,0 0-1,-1 0 0,1 0 0,0 1 1,0-1-1,-1 0 0,1 1 0,2 0-10,-1 0 7,-1 0-1,1 0 1,0 0-1,0 0 1,0 1-1,-1 0 0,1-1 1,-1 1-1,1 0 1,-1 0-1,0 0 1,0 1-1,0-1 1,0 0-1,1 2-6,0 2 3,0-1 0,-1 1 0,1 0-1,-1 0 1,0 1 0,0 4-3,0 2 56,0 0-1,-1 11-55,0-20-3712,-1-1-14847</inkml:trace>
@@ -6720,7 +6675,7 @@
   <inkml:trace contextRef="#ctx0" brushRef="#br0" timeOffset="-8986.324">5144 7307 4864,'0'0'0,"0"0"-256,0 0 128,-2 2 896,-1 0-4480</inkml:trace>
   <inkml:trace contextRef="#ctx0" brushRef="#br0" timeOffset="-8620.039">5129 7346 3072,'0'0'0,"0"0"0,0 0 128,0 0-2176</inkml:trace>
   <inkml:trace contextRef="#ctx0" brushRef="#br1" timeOffset="5448.111">3310 5377 6016,'0'1'682,"1"1"74,-1-1 0,1 1-1,0-1 1,-1 0 0,1 1-1,0-1 1,0 0 0,0 0 0,0 1-1,0-1 1,0 0 0,1 0-756,5 7 1896,-5-6-1750,-1-1 0,1 1 0,-1-1 0,1 1 0,0-1-1,0 0 1,0 0 0,0 0 0,0 0 0,1 0-146,4 3 1592,12 5-35,-13-6-1534,-3-3 104,-3 0-121,0 0 0,0 0 0,0 0 0,0 0-1,0 0 1,0 0 0,0 0 0,0 0 0,0 0-1,0 0 1,0 0 0,0 0 0,0 0 0,0 0-1,0 0 1,0 0 0,0 0 0,0 0 0,0 0-1,0 0 1,0 0 0,0 0 0,0 0 0,0 0-1,0 0 1,0 0 0,0 0 0,0 0 0,0 0-1,0 0 1,0 0 0,0 0 0,0 0 0,0 0-1,0 0 1,0 0 0,0 0 0,0 0 0,0 0-1,0 0 1,0 0 0,0 0 0,0 0 0,0 0-6,-2-1 35,-1 0 0,1 0 1,-1 0-1,1 0 0,-1 0 1,-2 1-36,0-1 22,2 0-29,0 0-21,0 1 0,1-1 1,-1 1-1,1-1 1,0 0-1,-1 0 0,1 0 1,0-1-1,-2 0 28,3 1-2,-1 0-43,0-1 0,-1 0 0,-1-2 45,3 3-8,1 1 0,-1-1 0,1 0 0,-1 0 0,1 1 0,0-1 0,-1 0 1,1 0-1,0 1 0,-1-1 0,1 0 0,0 0 0,0 0 0,0 0 0,0 0 8,0 1 0,0 0 0,0-1 0,0 1 0,0 0 0,0 0 0,0 0 0,0 0 0,0 0 0,0 0 0,0 0 0,0 0 0,0 0 0,0 0 0,0 0 0,0 0 0,0 0 0,0 0 0,0 0 0,0 0 0,0 0 0,0 0 0,0 0 0,0 0 0,0 0 0,0 0 0,0 0 0,0 0 0,1 0 0,-1 0 0,0 0 0,0 0 0,0 0 0,0 0 0,0 0 0,0 0 0,0 0 0,0 0 0,0 0 0,0 0 0,0 0 0,0 0 0,0 0 0,0 0 0,0 0 0,0 0 0,0 0 0,0 0 0,0 0 0,0 0 0,0 0 0,0 0 0,2 1 0,6 9 63,-7-9-47,1 1 0,-1 0 0,0-1 0,0 0 1,1 1-1,-1-1 0,1 0 0,-1 1 0,1-1 0,0 0 0,-1 0 0,1 0-16,1 0 0,-2-1 0,1 1 0,-1-1 0,1 1 0,0-1 0,-1 1 0,1-1 0,1 0 0,-7-2 0,-7-2 0,5 1 0,-5-2 0,9 4 0,1 0 0,-1 0 0,1 0 0,-1 0 0,1 0 0,0 0 0,-1 0 0,0-2 0,1 2 0,1-1 0,-1 1 0,0-1 0,1 1 0,-1 0 0,1-1 0,-1 1 0,1-1 0,0 0 0,0 1 0,0-1 0,0-1 0,0 3 0,0 0 0,0-1 0,0 1 0,0 0 0,0 0 0,0-1 0,0 1 0,0 0 0,0-1 0,0 1 0,0 0 0,0 0 0,1-1 0,-1 1 0,0 0 0,0 0 0,0-1 0,1 1 0,-1 0 0,0 0 0,0-1 0,1 1 0,-1 0 0,0 0 0,0 0 0,1 0 0,-1 0 0,0-1 0,0 1 0,1 0 0,-1 0 0,0 0 0,1 0 0,-1 0 0,0 0 0,1 0 0,-1 0 0,0 0 0,0 0 0,1 0 0,-1 0 0,0 0 0,1 0 0,-1 0 0,0 0 0,1 1 0,-1-1 0,0 0 0,0 0 0,1 0 0,-1 0 0,0 1 0,0-1 0,1 0 0,-1 0 0,0 0 0,0 1 0,0-1 0,8 10-43,-6-8 22,0 1 0,0 0 0,0-1-1,3 2 22,2 3 0,4 4 0,-4-4 0,-3-2 0,-4-5 0,0 0 0,0 0 0,0 0 0,0 0 0,0 0 0,0 0 0,0 0 0,0 0 0,0 0 0,0 0 0,0 0 0,0 0 0,0 0 0,0 0 0,0 0 0,0 0 0,0 0 0,0 0 0,0 0 0,0 0 0,0 0 0,0 0 0,0 0 0,0 0 0,0 0 0,0 0 0,-1 0 0,1 0 0,0 0 0,0 0 0,0 0 0,0 0 0,0 0 0,0 0 0,0 0 0,0 0 0,0 0 0,0 0 0,0 0 0,0 0 0,0 0 0,0 0 0,0 0 0,0 0 0,0 0 0,0 0 0,0 0 0,0 0 0,0 1 0,0-1 0,0 0 0,0 0 0,0 0 0,0 0 0,0 0 0,0 0 0,0 0 0,0 0 0,0 0 0,0 0 0,0 0 0,0 0 0,0 0 0,-2-1 0,2 1 0,-2 0 0,1 0 0,-1-1 0,1 0 0,-1 1 0,1-1 0,0 0 0,-1 0 0,0 0 0,-9-9 0,7 6 0,1 2 0,1-1 0,0 0 0,-1 0 0,1 0 0,0 0 0,1 0 0,-2-3 0,2 4 0,2 2 0,2 3 0,-1-2 0,4 4 607,1-1 0,0 0 0,1 1-607,6 3 782,-13-7-723,0-1 0,0 1 0,-1-1 0,1 1 1,0-1-1,-1 1 0,1 0 0,-1-1 0,1 1 0,-1 0 1,1 0-60,-1-1 12,0 0 0,0 0 1,0 1-1,0-1 1,1 0-1,-1 1 0,0-1 1,0 0-1,0 0 0,0 1 1,0-1-1,0 0 1,0 0-1,0 1 0,0-1 1,0 0-1,0 0 1,0 1-1,-1-1 0,1 0 1,0 0-1,0 1 1,0-1-1,0 0 0,0 0 1,0 1-1,-1-1 1,1 0-1,0 0 0,0 0 1,0 1-1,-1-1 1,1 0-1,0 0 0,0 0 1,0 0-1,-1 1-12,-2 0 67,3-1-59,-1 0 0,1 0-1,0 0 1,0 0 0,-1 0 0,1 1 0,0-1 0,0 0 0,-1 0 0,1 0 0,0 0-1,0 0 1,0 1 0,-1-1 0,1 0 0,0 0 0,0 0 0,0 1 0,0-1 0,0 0 0,-1 0-1,1 0 1,0 1 0,0-1-8,-2 5 23,1 0 1,-1-1-1,-1 1 0,-1 3-23,-3 6 35,0-1-35,4-7 0,0-1 0,1 1 0,0 0 0,-1 2 0,3-7 20,2-2 24,0-2 20,0-5-66,1 0-1,1 1 1,2-6 2,3-6 114,-8 18-112,0-1 0,0 0 0,0 0 0,0 1 0,0-1-1,0 1 1,0-1 0,0 1 0,1-1 0,-1 1 0,1-1-2,-2 2 2,0 0 0,0 0 0,0 0 0,0 0-1,0 0 1,0 0 0,0 0 0,1 0 0,-1 0 0,0 0 0,0 0-1,0 0 1,0 0 0,0 0 0,0 0 0,0 0 0,0 0 0,0 0-1,0 0 1,0 0 0,0 0 0,0 0 0,0 0 0,0 0-1,0 0 1,0 0 0,0 0 0,0 0 0,0 0 0,0 0 0,0 0-1,0 0 1,0 0 0,0 0 0,0 0 0,0 0 0,0 0 0,0 1-1,0-1 1,0 0 0,0 0 0,0 0 0,0 0 0,0 0 0,0 0-1,0 0 1,0 0 0,0 0 0,0 0 0,0 0 0,0 0-1,0 0 1,0 0 0,0 0 0,0 0 0,0 0 0,0 0 0,0 0-1,0 0 1,0 0 0,0 0 0,0 0 0,0 0 0,0 0 0,0 0-2,-2 3 18,-1 4-29,1-4 11,-21 33 0,16-23 40,4-7-3898,2-4-12291</inkml:trace>
-  <inkml:trace contextRef="#ctx0" brushRef="#br0" timeOffset="10327.965">536 4393 2176,'1'0'0,"1"0"896,0-1 0,-1 1-3712</inkml:trace>
+  <inkml:trace contextRef="#ctx0" brushRef="#br0" timeOffset="10327.964">536 4393 2176,'1'0'0,"1"0"896,0-1 0,-1 1-3712</inkml:trace>
   <inkml:trace contextRef="#ctx0" brushRef="#br0" timeOffset="10859.181">537 4386 3840,'0'0'0,"1"1"384,-1-1 0,0 0-3456</inkml:trace>
   <inkml:trace contextRef="#ctx0" brushRef="#br0" timeOffset="21342.031">502 3991 1664,'0'0'2176,"0"0"42,5 0 2412,0 1 0,2-1-4630,-4 0 885,0 0 0,1 0 0,-1 0 1,0 1-1,0-1 0,0 1 0,0 0 0,2 0-885,10 6 2652,4 0-1485,-5 0-928,-11-6-170,1 0 0,-1 1-1,0-1 1,0 1 0,0 0 0,0 0-1,0 0 1,1 1-69,-4-3 6,1 1-1,-1-1 0,0 0 1,0 1-1,1-1 0,-1 0 1,0 1-1,0-1 0,1 0 1,-1 1-1,0-1 0,0 1-5,0-1 4,0 1 0,0-1 0,0 1 0,0-1 0,0 1 0,0-1 0,0 1 0,0-1 0,-1 1 0,1-1 0,0 0 0,0 1 0,0-1 0,-1 1 0,1-1 0,0 1-4,-8 14 0,7-12 0,-1 0 0,1 0 0,0 0 0,0 0 0,0 0 0,0 0 0,0 1 0,0 1 0,0-1 0,0 1 0,-1 0 0,-3 7 23,1-5 12,1 0 0,1 1 0,-2 3-35,-10 45 0,11-45 0,2-6 0,-1 0 0,1-1 0,0 1 0,1-4 74,0 1 464,0-1-4478,0-1-12699</inkml:trace>
   <inkml:trace contextRef="#ctx0" brushRef="#br0" timeOffset="197059.21">5174 7456 21119,'5'1'406,"4"3"-116,0 0 0,0 0 1,-1 0-1,0 1 0,0 0 1,0 1-1,0 0 1,-1 0-1,0 1 0,0 0 1,0 0-1,-1 0 0,-1 1 1,1 0-1,-1 0 0,0 1 1,-1-1-1,1 4-290,-2-4 349,1 1-1,0-1 0,3 5-348,-5-26 470,-4-2-541,1 9-3293,0 5-13915</inkml:trace>

</xml_diff>

<commit_message>
Finished the info sheet
</commit_message>
<xml_diff>
--- a/Documents/Run Tracker Pre-Release Research Document.docx
+++ b/Documents/Run Tracker Pre-Release Research Document.docx
@@ -1074,6 +1074,9 @@
           </w:tcPr>
           <w:p>
             <w:r>
+              <w:rPr>
+                <w:color w:val="FF0000"/>
+              </w:rPr>
               <w:t>Makes sure in a range? Make sure not negative?</w:t>
             </w:r>
           </w:p>
@@ -2009,10 +2012,7 @@
           </w:tcPr>
           <w:p>
             <w:r>
-              <w:t xml:space="preserve">Returns true or false after running all the tasks if </w:t>
-            </w:r>
-            <w:r>
-              <w:t>applicable</w:t>
+              <w:t>Returns true or false after running all the tasks if applicable</w:t>
             </w:r>
           </w:p>
         </w:tc>
@@ -2194,6 +2194,9 @@
           </w:p>
           <w:p>
             <w:r>
+              <w:rPr>
+                <w:color w:val="FF0000"/>
+              </w:rPr>
               <w:t>Make sure username is unique</w:t>
             </w:r>
           </w:p>
@@ -2589,254 +2592,6 @@
             <w:proofErr w:type="spellEnd"/>
             <w:r>
               <w:t>(s)</w:t>
-            </w:r>
-          </w:p>
-          <w:p>
-            <w:pPr>
-              <w:rPr>
-                <w:color w:val="FF0000"/>
-              </w:rPr>
-            </w:pPr>
-            <w:r>
-              <w:rPr>
-                <w:color w:val="FF0000"/>
-              </w:rPr>
-              <w:t>Constructor– [</w:t>
-            </w:r>
-            <w:proofErr w:type="spellStart"/>
-            <w:r>
-              <w:rPr>
-                <w:color w:val="FF0000"/>
-              </w:rPr>
-              <w:t>ByVal</w:t>
-            </w:r>
-            <w:proofErr w:type="spellEnd"/>
-            <w:r>
-              <w:rPr>
-                <w:color w:val="FF0000"/>
-              </w:rPr>
-              <w:t xml:space="preserve"> newname, </w:t>
-            </w:r>
-            <w:proofErr w:type="spellStart"/>
-            <w:r>
-              <w:rPr>
-                <w:color w:val="FF0000"/>
-              </w:rPr>
-              <w:t>newGoal</w:t>
-            </w:r>
-            <w:proofErr w:type="spellEnd"/>
-            <w:r>
-              <w:rPr>
-                <w:color w:val="FF0000"/>
-              </w:rPr>
-              <w:t xml:space="preserve">, </w:t>
-            </w:r>
-            <w:proofErr w:type="spellStart"/>
-            <w:r>
-              <w:rPr>
-                <w:color w:val="FF0000"/>
-              </w:rPr>
-              <w:t>newPw</w:t>
-            </w:r>
-            <w:proofErr w:type="spellEnd"/>
-            <w:r>
-              <w:rPr>
-                <w:color w:val="FF0000"/>
-              </w:rPr>
-              <w:t>, test] !!! {sub}</w:t>
-            </w:r>
-          </w:p>
-          <w:p>
-            <w:proofErr w:type="spellStart"/>
-            <w:r>
-              <w:t>SetName</w:t>
-            </w:r>
-            <w:proofErr w:type="spellEnd"/>
-            <w:r>
-              <w:t>[</w:t>
-            </w:r>
-            <w:proofErr w:type="spellStart"/>
-            <w:r>
-              <w:t>ByVal</w:t>
-            </w:r>
-            <w:proofErr w:type="spellEnd"/>
-            <w:r>
-              <w:t xml:space="preserve"> </w:t>
-            </w:r>
-            <w:proofErr w:type="spellStart"/>
-            <w:r>
-              <w:t>inputName</w:t>
-            </w:r>
-            <w:proofErr w:type="spellEnd"/>
-            <w:r>
-              <w:t xml:space="preserve">] – Returns whether or not they input a name or nothing in the insert a name section </w:t>
-            </w:r>
-          </w:p>
-          <w:p>
-            <w:proofErr w:type="spellStart"/>
-            <w:r>
-              <w:t>setGoalTenK</w:t>
-            </w:r>
-            <w:proofErr w:type="spellEnd"/>
-            <w:r>
-              <w:t xml:space="preserve"> – [</w:t>
-            </w:r>
-            <w:proofErr w:type="spellStart"/>
-            <w:r>
-              <w:t>ByVal</w:t>
-            </w:r>
-            <w:proofErr w:type="spellEnd"/>
-            <w:r>
-              <w:t xml:space="preserve"> </w:t>
-            </w:r>
-            <w:proofErr w:type="spellStart"/>
-            <w:r>
-              <w:t>inputGoal</w:t>
-            </w:r>
-            <w:proofErr w:type="spellEnd"/>
-            <w:r>
-              <w:t xml:space="preserve"> ] – stores </w:t>
-            </w:r>
-            <w:proofErr w:type="spellStart"/>
-            <w:r>
-              <w:t>inputGoal</w:t>
-            </w:r>
-            <w:proofErr w:type="spellEnd"/>
-            <w:r>
-              <w:t xml:space="preserve"> as the goal </w:t>
-            </w:r>
-          </w:p>
-          <w:p>
-            <w:proofErr w:type="spellStart"/>
-            <w:r>
-              <w:t>setPw</w:t>
-            </w:r>
-            <w:proofErr w:type="spellEnd"/>
-            <w:r>
-              <w:t xml:space="preserve"> [</w:t>
-            </w:r>
-            <w:proofErr w:type="spellStart"/>
-            <w:r>
-              <w:t>inputPw</w:t>
-            </w:r>
-            <w:proofErr w:type="spellEnd"/>
-            <w:r>
-              <w:t xml:space="preserve">] – stores </w:t>
-            </w:r>
-            <w:proofErr w:type="spellStart"/>
-            <w:r>
-              <w:t>inputPw</w:t>
-            </w:r>
-            <w:proofErr w:type="spellEnd"/>
-            <w:r>
-              <w:t xml:space="preserve"> as the password</w:t>
-            </w:r>
-          </w:p>
-          <w:p>
-            <w:proofErr w:type="spellStart"/>
-            <w:r>
-              <w:t>runReview</w:t>
-            </w:r>
-            <w:proofErr w:type="spellEnd"/>
-            <w:r>
-              <w:t xml:space="preserve"> - [</w:t>
-            </w:r>
-            <w:proofErr w:type="spellStart"/>
-            <w:r>
-              <w:t>ByVal</w:t>
-            </w:r>
-            <w:proofErr w:type="spellEnd"/>
-            <w:r>
-              <w:t xml:space="preserve"> Run Class] Outputs how much ran (km) and time (S), speed, pace {sub}</w:t>
-            </w:r>
-          </w:p>
-          <w:p>
-            <w:proofErr w:type="spellStart"/>
-            <w:r>
-              <w:t>GetName</w:t>
-            </w:r>
-            <w:proofErr w:type="spellEnd"/>
-            <w:r>
-              <w:t xml:space="preserve"> – returns name of person</w:t>
-            </w:r>
-          </w:p>
-          <w:p>
-            <w:proofErr w:type="spellStart"/>
-            <w:r>
-              <w:t>GetPw</w:t>
-            </w:r>
-            <w:proofErr w:type="spellEnd"/>
-            <w:r>
-              <w:t xml:space="preserve"> – returns password of person</w:t>
-            </w:r>
-          </w:p>
-          <w:p>
-            <w:proofErr w:type="spellStart"/>
-            <w:r>
-              <w:t>AddRun</w:t>
-            </w:r>
-            <w:proofErr w:type="spellEnd"/>
-            <w:r>
-              <w:t xml:space="preserve"> [</w:t>
-            </w:r>
-            <w:proofErr w:type="spellStart"/>
-            <w:r>
-              <w:t>ByVal</w:t>
-            </w:r>
-            <w:proofErr w:type="spellEnd"/>
-            <w:r>
-              <w:t xml:space="preserve"> Run Class] – goes through adding a new run and storing it and then calculating pace and speed {sub}</w:t>
-            </w:r>
-          </w:p>
-          <w:p>
-            <w:proofErr w:type="spellStart"/>
-            <w:r>
-              <w:t>RunAnalysis</w:t>
-            </w:r>
-            <w:proofErr w:type="spellEnd"/>
-            <w:r>
-              <w:t xml:space="preserve"> [</w:t>
-            </w:r>
-            <w:proofErr w:type="spellStart"/>
-            <w:r>
-              <w:t>ByVal</w:t>
-            </w:r>
-            <w:proofErr w:type="spellEnd"/>
-            <w:r>
-              <w:t xml:space="preserve"> Convert Static Class] – converts latest data into speed. Compares it with goal speed and then outputs a message on whether or not goal is met {sub}</w:t>
-            </w:r>
-          </w:p>
-          <w:p>
-            <w:proofErr w:type="spellStart"/>
-            <w:r>
-              <w:rPr>
-                <w:color w:val="FF0000"/>
-              </w:rPr>
-              <w:t>TestDataPopulation</w:t>
-            </w:r>
-            <w:proofErr w:type="spellEnd"/>
-            <w:r>
-              <w:rPr>
-                <w:color w:val="FF0000"/>
-              </w:rPr>
-              <w:t xml:space="preserve"> [</w:t>
-            </w:r>
-            <w:proofErr w:type="spellStart"/>
-            <w:r>
-              <w:rPr>
-                <w:color w:val="FF0000"/>
-              </w:rPr>
-              <w:t>ByVal</w:t>
-            </w:r>
-            <w:proofErr w:type="spellEnd"/>
-            <w:r>
-              <w:rPr>
-                <w:color w:val="FF0000"/>
-              </w:rPr>
-              <w:t xml:space="preserve"> Run Class] – stores pre set data for Simon and Anne and one other person?!?!? </w:t>
-            </w:r>
-            <w:r>
-              <w:t>{sub}</w:t>
             </w:r>
           </w:p>
           <w:p/>
@@ -2925,6 +2680,8 @@
             <w:r>
               <w:t>Role</w:t>
             </w:r>
+            <w:bookmarkStart w:id="0" w:name="_GoBack"/>
+            <w:bookmarkEnd w:id="0"/>
           </w:p>
         </w:tc>
         <w:tc>
@@ -3023,7 +2780,11 @@
           <w:tcPr>
             <w:tcW w:w="1405" w:type="dxa"/>
           </w:tcPr>
-          <w:p/>
+          <w:p>
+            <w:r>
+              <w:t>Store the 10km goal</w:t>
+            </w:r>
+          </w:p>
         </w:tc>
         <w:tc>
           <w:tcPr>
@@ -3148,7 +2909,7 @@
           </w:tcPr>
           <w:p>
             <w:r>
-              <w:t>???!!!</w:t>
+              <w:t>Stores the number of runs per runner</w:t>
             </w:r>
           </w:p>
         </w:tc>
@@ -3211,7 +2972,6 @@
         <w:rPr>
           <w:lang w:val="en-SG"/>
         </w:rPr>
-        <w:lastRenderedPageBreak/>
         <w:t>List the subroutines involved in the program, parameters, return type, type, and what they do</w:t>
       </w:r>
     </w:p>
@@ -3223,10 +2983,10 @@
       </w:tblPr>
       <w:tblGrid>
         <w:gridCol w:w="1985"/>
-        <w:gridCol w:w="791"/>
-        <w:gridCol w:w="2113"/>
-        <w:gridCol w:w="1011"/>
-        <w:gridCol w:w="3161"/>
+        <w:gridCol w:w="774"/>
+        <w:gridCol w:w="2012"/>
+        <w:gridCol w:w="1359"/>
+        <w:gridCol w:w="2931"/>
       </w:tblGrid>
       <w:tr>
         <w:trPr>
@@ -3234,7 +2994,7 @@
         </w:trPr>
         <w:tc>
           <w:tcPr>
-            <w:tcW w:w="1617" w:type="dxa"/>
+            <w:tcW w:w="1985" w:type="dxa"/>
           </w:tcPr>
           <w:p>
             <w:r>
@@ -3244,7 +3004,7 @@
         </w:tc>
         <w:tc>
           <w:tcPr>
-            <w:tcW w:w="807" w:type="dxa"/>
+            <w:tcW w:w="774" w:type="dxa"/>
           </w:tcPr>
           <w:p>
             <w:r>
@@ -3259,7 +3019,7 @@
         </w:tc>
         <w:tc>
           <w:tcPr>
-            <w:tcW w:w="2212" w:type="dxa"/>
+            <w:tcW w:w="2012" w:type="dxa"/>
           </w:tcPr>
           <w:p>
             <w:r>
@@ -3269,7 +3029,7 @@
         </w:tc>
         <w:tc>
           <w:tcPr>
-            <w:tcW w:w="1032" w:type="dxa"/>
+            <w:tcW w:w="1359" w:type="dxa"/>
           </w:tcPr>
           <w:p>
             <w:r>
@@ -3279,7 +3039,7 @@
         </w:tc>
         <w:tc>
           <w:tcPr>
-            <w:tcW w:w="3393" w:type="dxa"/>
+            <w:tcW w:w="2931" w:type="dxa"/>
           </w:tcPr>
           <w:p>
             <w:r>
@@ -3294,7 +3054,7 @@
         </w:trPr>
         <w:tc>
           <w:tcPr>
-            <w:tcW w:w="1617" w:type="dxa"/>
+            <w:tcW w:w="1985" w:type="dxa"/>
           </w:tcPr>
           <w:p>
             <w:proofErr w:type="spellStart"/>
@@ -3306,7 +3066,7 @@
         </w:tc>
         <w:tc>
           <w:tcPr>
-            <w:tcW w:w="807" w:type="dxa"/>
+            <w:tcW w:w="774" w:type="dxa"/>
           </w:tcPr>
           <w:p>
             <w:r>
@@ -3316,25 +3076,106 @@
         </w:tc>
         <w:tc>
           <w:tcPr>
-            <w:tcW w:w="2212" w:type="dxa"/>
-          </w:tcPr>
-          <w:p/>
-        </w:tc>
-        <w:tc>
-          <w:tcPr>
-            <w:tcW w:w="1032" w:type="dxa"/>
-          </w:tcPr>
-          <w:p/>
-        </w:tc>
-        <w:tc>
-          <w:tcPr>
-            <w:tcW w:w="3393" w:type="dxa"/>
-          </w:tcPr>
-          <w:p>
-            <w:r>
+            <w:tcW w:w="2012" w:type="dxa"/>
+          </w:tcPr>
+          <w:p>
+            <w:r>
+              <w:t>Run Class</w:t>
+            </w:r>
+          </w:p>
+        </w:tc>
+        <w:tc>
+          <w:tcPr>
+            <w:tcW w:w="1359" w:type="dxa"/>
+          </w:tcPr>
+          <w:p/>
+        </w:tc>
+        <w:tc>
+          <w:tcPr>
+            <w:tcW w:w="2931" w:type="dxa"/>
+          </w:tcPr>
+          <w:p>
+            <w:pPr>
+              <w:rPr>
+                <w:color w:val="FF0000"/>
+              </w:rPr>
+            </w:pPr>
+            <w:r>
+              <w:rPr>
+                <w:color w:val="FF0000"/>
+              </w:rPr>
               <w:t>!Try Catch – to ensure integer added!</w:t>
             </w:r>
           </w:p>
+          <w:p>
+            <w:r>
+              <w:t>Goes</w:t>
+            </w:r>
+            <w:r>
+              <w:t xml:space="preserve"> through adding a new run and storing it and then calculating pace and speed</w:t>
+            </w:r>
+          </w:p>
+          <w:p/>
+          <w:p>
+            <w:pPr>
+              <w:rPr>
+                <w:color w:val="FF0000"/>
+              </w:rPr>
+            </w:pPr>
+            <w:r>
+              <w:rPr>
+                <w:color w:val="FF0000"/>
+              </w:rPr>
+              <w:t xml:space="preserve">Calculate pace and speed </w:t>
+            </w:r>
+            <w:r>
+              <w:rPr>
+                <w:color w:val="FF0000"/>
+              </w:rPr>
+              <w:sym w:font="Wingdings" w:char="F0E0"/>
+            </w:r>
+            <w:r>
+              <w:rPr>
+                <w:color w:val="FF0000"/>
+              </w:rPr>
+              <w:t xml:space="preserve"> useless?</w:t>
+            </w:r>
+          </w:p>
+          <w:p>
+            <w:pPr>
+              <w:rPr>
+                <w:color w:val="FF0000"/>
+              </w:rPr>
+            </w:pPr>
+            <w:r>
+              <w:rPr>
+                <w:color w:val="FF0000"/>
+              </w:rPr>
+              <w:t>Data Validation – data type to be added</w:t>
+            </w:r>
+          </w:p>
+          <w:p>
+            <w:pPr>
+              <w:rPr>
+                <w:color w:val="FF0000"/>
+              </w:rPr>
+            </w:pPr>
+            <w:r>
+              <w:rPr>
+                <w:color w:val="FF0000"/>
+              </w:rPr>
+              <w:lastRenderedPageBreak/>
+              <w:t xml:space="preserve">Make sure not 0 </w:t>
+            </w:r>
+          </w:p>
+          <w:p>
+            <w:r>
+              <w:rPr>
+                <w:color w:val="FF0000"/>
+              </w:rPr>
+              <w:t>Index out of bounds error by adding too many runs??!!</w:t>
+            </w:r>
+          </w:p>
         </w:tc>
       </w:tr>
       <w:tr>
@@ -3343,35 +3184,65 @@
         </w:trPr>
         <w:tc>
           <w:tcPr>
-            <w:tcW w:w="1617" w:type="dxa"/>
-          </w:tcPr>
-          <w:p>
-            <w:r>
+            <w:tcW w:w="1985" w:type="dxa"/>
+          </w:tcPr>
+          <w:p>
+            <w:r>
+              <w:lastRenderedPageBreak/>
               <w:t>constructor</w:t>
             </w:r>
           </w:p>
         </w:tc>
         <w:tc>
           <w:tcPr>
-            <w:tcW w:w="807" w:type="dxa"/>
-          </w:tcPr>
-          <w:p/>
-        </w:tc>
-        <w:tc>
-          <w:tcPr>
-            <w:tcW w:w="2212" w:type="dxa"/>
-          </w:tcPr>
-          <w:p/>
-        </w:tc>
-        <w:tc>
-          <w:tcPr>
-            <w:tcW w:w="1032" w:type="dxa"/>
-          </w:tcPr>
-          <w:p/>
-        </w:tc>
-        <w:tc>
-          <w:tcPr>
-            <w:tcW w:w="3393" w:type="dxa"/>
+            <w:tcW w:w="774" w:type="dxa"/>
+          </w:tcPr>
+          <w:p>
+            <w:r>
+              <w:t>P</w:t>
+            </w:r>
+          </w:p>
+        </w:tc>
+        <w:tc>
+          <w:tcPr>
+            <w:tcW w:w="2012" w:type="dxa"/>
+          </w:tcPr>
+          <w:p>
+            <w:proofErr w:type="spellStart"/>
+            <w:r>
+              <w:t>newName</w:t>
+            </w:r>
+            <w:proofErr w:type="spellEnd"/>
+            <w:r>
+              <w:t xml:space="preserve">, </w:t>
+            </w:r>
+            <w:proofErr w:type="spellStart"/>
+            <w:r>
+              <w:t>newGoal</w:t>
+            </w:r>
+            <w:proofErr w:type="spellEnd"/>
+            <w:r>
+              <w:t xml:space="preserve">, </w:t>
+            </w:r>
+            <w:proofErr w:type="spellStart"/>
+            <w:r>
+              <w:t>newPw</w:t>
+            </w:r>
+            <w:proofErr w:type="spellEnd"/>
+            <w:r>
+              <w:t>, test</w:t>
+            </w:r>
+          </w:p>
+        </w:tc>
+        <w:tc>
+          <w:tcPr>
+            <w:tcW w:w="1359" w:type="dxa"/>
+          </w:tcPr>
+          <w:p/>
+        </w:tc>
+        <w:tc>
+          <w:tcPr>
+            <w:tcW w:w="2931" w:type="dxa"/>
           </w:tcPr>
           <w:p/>
         </w:tc>
@@ -3382,7 +3253,7 @@
         </w:trPr>
         <w:tc>
           <w:tcPr>
-            <w:tcW w:w="1617" w:type="dxa"/>
+            <w:tcW w:w="1985" w:type="dxa"/>
           </w:tcPr>
           <w:p>
             <w:proofErr w:type="spellStart"/>
@@ -3394,7 +3265,7 @@
         </w:tc>
         <w:tc>
           <w:tcPr>
-            <w:tcW w:w="807" w:type="dxa"/>
+            <w:tcW w:w="774" w:type="dxa"/>
           </w:tcPr>
           <w:p>
             <w:r>
@@ -3404,7 +3275,7 @@
         </w:tc>
         <w:tc>
           <w:tcPr>
-            <w:tcW w:w="2212" w:type="dxa"/>
+            <w:tcW w:w="2012" w:type="dxa"/>
           </w:tcPr>
           <w:p>
             <w:proofErr w:type="spellStart"/>
@@ -3416,19 +3287,28 @@
         </w:tc>
         <w:tc>
           <w:tcPr>
-            <w:tcW w:w="1032" w:type="dxa"/>
-          </w:tcPr>
-          <w:p/>
-        </w:tc>
-        <w:tc>
-          <w:tcPr>
-            <w:tcW w:w="3393" w:type="dxa"/>
+            <w:tcW w:w="1359" w:type="dxa"/>
+          </w:tcPr>
+          <w:p>
+            <w:r>
+              <w:t>Returns a Boolean value</w:t>
+            </w:r>
+          </w:p>
+        </w:tc>
+        <w:tc>
+          <w:tcPr>
+            <w:tcW w:w="2931" w:type="dxa"/>
           </w:tcPr>
           <w:p>
             <w:r>
               <w:t>Ensure there is a name in. Returns true or false value. It is never called</w:t>
             </w:r>
           </w:p>
+          <w:p>
+            <w:r>
+              <w:t>Returns whether or not they input a name or nothing in the insert a name section</w:t>
+            </w:r>
+          </w:p>
         </w:tc>
       </w:tr>
       <w:tr>
@@ -3437,7 +3317,7 @@
         </w:trPr>
         <w:tc>
           <w:tcPr>
-            <w:tcW w:w="1617" w:type="dxa"/>
+            <w:tcW w:w="1985" w:type="dxa"/>
           </w:tcPr>
           <w:p>
             <w:proofErr w:type="spellStart"/>
@@ -3449,7 +3329,7 @@
         </w:tc>
         <w:tc>
           <w:tcPr>
-            <w:tcW w:w="807" w:type="dxa"/>
+            <w:tcW w:w="774" w:type="dxa"/>
           </w:tcPr>
           <w:p>
             <w:r>
@@ -3459,25 +3339,56 @@
         </w:tc>
         <w:tc>
           <w:tcPr>
-            <w:tcW w:w="2212" w:type="dxa"/>
-          </w:tcPr>
-          <w:p/>
-        </w:tc>
-        <w:tc>
-          <w:tcPr>
-            <w:tcW w:w="1032" w:type="dxa"/>
-          </w:tcPr>
-          <w:p/>
-        </w:tc>
-        <w:tc>
-          <w:tcPr>
-            <w:tcW w:w="3393" w:type="dxa"/>
-          </w:tcPr>
-          <w:p>
-            <w:r>
+            <w:tcW w:w="2012" w:type="dxa"/>
+          </w:tcPr>
+          <w:p>
+            <w:proofErr w:type="spellStart"/>
+            <w:r>
+              <w:t>inputGoal</w:t>
+            </w:r>
+            <w:proofErr w:type="spellEnd"/>
+          </w:p>
+        </w:tc>
+        <w:tc>
+          <w:tcPr>
+            <w:tcW w:w="1359" w:type="dxa"/>
+          </w:tcPr>
+          <w:p>
+            <w:r>
+              <w:t>Returns a Boolean value</w:t>
+            </w:r>
+          </w:p>
+        </w:tc>
+        <w:tc>
+          <w:tcPr>
+            <w:tcW w:w="2931" w:type="dxa"/>
+          </w:tcPr>
+          <w:p>
+            <w:pPr>
+              <w:rPr>
+                <w:color w:val="FF0000"/>
+              </w:rPr>
+            </w:pPr>
+            <w:r>
+              <w:rPr>
+                <w:color w:val="FF0000"/>
+              </w:rPr>
               <w:t>Ability to reset goal</w:t>
             </w:r>
           </w:p>
+          <w:p>
+            <w:r>
+              <w:t xml:space="preserve">stores </w:t>
+            </w:r>
+            <w:proofErr w:type="spellStart"/>
+            <w:r>
+              <w:t>inputGoal</w:t>
+            </w:r>
+            <w:proofErr w:type="spellEnd"/>
+            <w:r>
+              <w:t xml:space="preserve"> as the goal</w:t>
+            </w:r>
+          </w:p>
         </w:tc>
       </w:tr>
       <w:tr>
@@ -3486,7 +3397,7 @@
         </w:trPr>
         <w:tc>
           <w:tcPr>
-            <w:tcW w:w="1617" w:type="dxa"/>
+            <w:tcW w:w="1985" w:type="dxa"/>
           </w:tcPr>
           <w:p>
             <w:proofErr w:type="spellStart"/>
@@ -3498,31 +3409,66 @@
         </w:tc>
         <w:tc>
           <w:tcPr>
-            <w:tcW w:w="807" w:type="dxa"/>
-          </w:tcPr>
-          <w:p/>
-        </w:tc>
-        <w:tc>
-          <w:tcPr>
-            <w:tcW w:w="2212" w:type="dxa"/>
-          </w:tcPr>
-          <w:p/>
-        </w:tc>
-        <w:tc>
-          <w:tcPr>
-            <w:tcW w:w="1032" w:type="dxa"/>
-          </w:tcPr>
-          <w:p/>
-        </w:tc>
-        <w:tc>
-          <w:tcPr>
-            <w:tcW w:w="3393" w:type="dxa"/>
-          </w:tcPr>
-          <w:p>
-            <w:r>
+            <w:tcW w:w="774" w:type="dxa"/>
+          </w:tcPr>
+          <w:p>
+            <w:r>
+              <w:t>F</w:t>
+            </w:r>
+          </w:p>
+        </w:tc>
+        <w:tc>
+          <w:tcPr>
+            <w:tcW w:w="2012" w:type="dxa"/>
+          </w:tcPr>
+          <w:p>
+            <w:proofErr w:type="spellStart"/>
+            <w:r>
+              <w:t>inputPw</w:t>
+            </w:r>
+            <w:proofErr w:type="spellEnd"/>
+          </w:p>
+        </w:tc>
+        <w:tc>
+          <w:tcPr>
+            <w:tcW w:w="1359" w:type="dxa"/>
+          </w:tcPr>
+          <w:p>
+            <w:r>
+              <w:t>Returns a Boolean value</w:t>
+            </w:r>
+          </w:p>
+        </w:tc>
+        <w:tc>
+          <w:tcPr>
+            <w:tcW w:w="2931" w:type="dxa"/>
+          </w:tcPr>
+          <w:p>
+            <w:pPr>
+              <w:rPr>
+                <w:color w:val="FF0000"/>
+              </w:rPr>
+            </w:pPr>
+            <w:r>
+              <w:rPr>
+                <w:color w:val="FF0000"/>
+              </w:rPr>
               <w:t>!! Add validation</w:t>
             </w:r>
           </w:p>
+          <w:p>
+            <w:r>
+              <w:t xml:space="preserve">stores </w:t>
+            </w:r>
+            <w:proofErr w:type="spellStart"/>
+            <w:r>
+              <w:t>inputPw</w:t>
+            </w:r>
+            <w:proofErr w:type="spellEnd"/>
+            <w:r>
+              <w:t xml:space="preserve"> as the password</w:t>
+            </w:r>
+          </w:p>
         </w:tc>
       </w:tr>
       <w:tr>
@@ -3531,7 +3477,7 @@
         </w:trPr>
         <w:tc>
           <w:tcPr>
-            <w:tcW w:w="1617" w:type="dxa"/>
+            <w:tcW w:w="1985" w:type="dxa"/>
           </w:tcPr>
           <w:p>
             <w:proofErr w:type="spellStart"/>
@@ -3543,27 +3489,39 @@
         </w:tc>
         <w:tc>
           <w:tcPr>
-            <w:tcW w:w="807" w:type="dxa"/>
-          </w:tcPr>
-          <w:p/>
-        </w:tc>
-        <w:tc>
-          <w:tcPr>
-            <w:tcW w:w="2212" w:type="dxa"/>
-          </w:tcPr>
-          <w:p/>
-        </w:tc>
-        <w:tc>
-          <w:tcPr>
-            <w:tcW w:w="1032" w:type="dxa"/>
-          </w:tcPr>
-          <w:p/>
-        </w:tc>
-        <w:tc>
-          <w:tcPr>
-            <w:tcW w:w="3393" w:type="dxa"/>
-          </w:tcPr>
-          <w:p/>
+            <w:tcW w:w="774" w:type="dxa"/>
+          </w:tcPr>
+          <w:p>
+            <w:r>
+              <w:t>P</w:t>
+            </w:r>
+          </w:p>
+        </w:tc>
+        <w:tc>
+          <w:tcPr>
+            <w:tcW w:w="2012" w:type="dxa"/>
+          </w:tcPr>
+          <w:p>
+            <w:r>
+              <w:t>Run Class</w:t>
+            </w:r>
+          </w:p>
+        </w:tc>
+        <w:tc>
+          <w:tcPr>
+            <w:tcW w:w="1359" w:type="dxa"/>
+          </w:tcPr>
+          <w:p/>
+        </w:tc>
+        <w:tc>
+          <w:tcPr>
+            <w:tcW w:w="2931" w:type="dxa"/>
+          </w:tcPr>
+          <w:p>
+            <w:r>
+              <w:t>Outputs how much ran (km) and time (S), speed, pace</w:t>
+            </w:r>
+          </w:p>
         </w:tc>
       </w:tr>
       <w:tr>
@@ -3572,7 +3530,7 @@
         </w:trPr>
         <w:tc>
           <w:tcPr>
-            <w:tcW w:w="1617" w:type="dxa"/>
+            <w:tcW w:w="1985" w:type="dxa"/>
           </w:tcPr>
           <w:p>
             <w:proofErr w:type="spellStart"/>
@@ -3584,27 +3542,41 @@
         </w:tc>
         <w:tc>
           <w:tcPr>
-            <w:tcW w:w="807" w:type="dxa"/>
-          </w:tcPr>
-          <w:p/>
-        </w:tc>
-        <w:tc>
-          <w:tcPr>
-            <w:tcW w:w="2212" w:type="dxa"/>
-          </w:tcPr>
-          <w:p/>
-        </w:tc>
-        <w:tc>
-          <w:tcPr>
-            <w:tcW w:w="1032" w:type="dxa"/>
-          </w:tcPr>
-          <w:p/>
-        </w:tc>
-        <w:tc>
-          <w:tcPr>
-            <w:tcW w:w="3393" w:type="dxa"/>
-          </w:tcPr>
-          <w:p/>
+            <w:tcW w:w="774" w:type="dxa"/>
+          </w:tcPr>
+          <w:p>
+            <w:r>
+              <w:t>F</w:t>
+            </w:r>
+          </w:p>
+        </w:tc>
+        <w:tc>
+          <w:tcPr>
+            <w:tcW w:w="2012" w:type="dxa"/>
+          </w:tcPr>
+          <w:p/>
+        </w:tc>
+        <w:tc>
+          <w:tcPr>
+            <w:tcW w:w="1359" w:type="dxa"/>
+          </w:tcPr>
+          <w:p>
+            <w:proofErr w:type="spellStart"/>
+            <w:r>
+              <w:t>runnerName</w:t>
+            </w:r>
+            <w:proofErr w:type="spellEnd"/>
+          </w:p>
+        </w:tc>
+        <w:tc>
+          <w:tcPr>
+            <w:tcW w:w="2931" w:type="dxa"/>
+          </w:tcPr>
+          <w:p>
+            <w:r>
+              <w:t>returns name of person</w:t>
+            </w:r>
+          </w:p>
         </w:tc>
       </w:tr>
       <w:tr>
@@ -3613,7 +3585,7 @@
         </w:trPr>
         <w:tc>
           <w:tcPr>
-            <w:tcW w:w="1617" w:type="dxa"/>
+            <w:tcW w:w="1985" w:type="dxa"/>
           </w:tcPr>
           <w:p>
             <w:proofErr w:type="spellStart"/>
@@ -3625,27 +3597,41 @@
         </w:tc>
         <w:tc>
           <w:tcPr>
-            <w:tcW w:w="807" w:type="dxa"/>
-          </w:tcPr>
-          <w:p/>
-        </w:tc>
-        <w:tc>
-          <w:tcPr>
-            <w:tcW w:w="2212" w:type="dxa"/>
-          </w:tcPr>
-          <w:p/>
-        </w:tc>
-        <w:tc>
-          <w:tcPr>
-            <w:tcW w:w="1032" w:type="dxa"/>
-          </w:tcPr>
-          <w:p/>
-        </w:tc>
-        <w:tc>
-          <w:tcPr>
-            <w:tcW w:w="3393" w:type="dxa"/>
-          </w:tcPr>
-          <w:p/>
+            <w:tcW w:w="774" w:type="dxa"/>
+          </w:tcPr>
+          <w:p>
+            <w:r>
+              <w:t>F</w:t>
+            </w:r>
+          </w:p>
+        </w:tc>
+        <w:tc>
+          <w:tcPr>
+            <w:tcW w:w="2012" w:type="dxa"/>
+          </w:tcPr>
+          <w:p/>
+        </w:tc>
+        <w:tc>
+          <w:tcPr>
+            <w:tcW w:w="1359" w:type="dxa"/>
+          </w:tcPr>
+          <w:p>
+            <w:proofErr w:type="spellStart"/>
+            <w:r>
+              <w:t>pW</w:t>
+            </w:r>
+            <w:proofErr w:type="spellEnd"/>
+          </w:p>
+        </w:tc>
+        <w:tc>
+          <w:tcPr>
+            <w:tcW w:w="2931" w:type="dxa"/>
+          </w:tcPr>
+          <w:p>
+            <w:r>
+              <w:t>returns password of person</w:t>
+            </w:r>
+          </w:p>
         </w:tc>
       </w:tr>
       <w:tr>
@@ -3654,62 +3640,87 @@
         </w:trPr>
         <w:tc>
           <w:tcPr>
-            <w:tcW w:w="1617" w:type="dxa"/>
+            <w:tcW w:w="1985" w:type="dxa"/>
           </w:tcPr>
           <w:p>
             <w:proofErr w:type="spellStart"/>
             <w:r>
-              <w:t>AddRun</w:t>
+              <w:t>RunAnalysis</w:t>
             </w:r>
             <w:proofErr w:type="spellEnd"/>
           </w:p>
         </w:tc>
         <w:tc>
           <w:tcPr>
-            <w:tcW w:w="807" w:type="dxa"/>
-          </w:tcPr>
-          <w:p/>
-        </w:tc>
-        <w:tc>
-          <w:tcPr>
-            <w:tcW w:w="2212" w:type="dxa"/>
-          </w:tcPr>
-          <w:p/>
-        </w:tc>
-        <w:tc>
-          <w:tcPr>
-            <w:tcW w:w="1032" w:type="dxa"/>
-          </w:tcPr>
-          <w:p/>
-        </w:tc>
-        <w:tc>
-          <w:tcPr>
-            <w:tcW w:w="3393" w:type="dxa"/>
-          </w:tcPr>
-          <w:p>
-            <w:r>
-              <w:t xml:space="preserve">Calculate pace and speed </w:t>
-            </w:r>
-            <w:r>
-              <w:sym w:font="Wingdings" w:char="F0E0"/>
-            </w:r>
-            <w:r>
-              <w:t xml:space="preserve"> useless?</w:t>
-            </w:r>
-          </w:p>
-          <w:p>
-            <w:r>
-              <w:t>Data Validation – data type to be added</w:t>
-            </w:r>
-          </w:p>
-          <w:p>
-            <w:r>
-              <w:t xml:space="preserve">Make sure not 0 </w:t>
-            </w:r>
-          </w:p>
-          <w:p>
-            <w:r>
-              <w:t>Index out of bounds error by adding too many runs??!!</w:t>
+            <w:tcW w:w="774" w:type="dxa"/>
+          </w:tcPr>
+          <w:p>
+            <w:r>
+              <w:t>P</w:t>
+            </w:r>
+          </w:p>
+        </w:tc>
+        <w:tc>
+          <w:tcPr>
+            <w:tcW w:w="2012" w:type="dxa"/>
+          </w:tcPr>
+          <w:p>
+            <w:proofErr w:type="spellStart"/>
+            <w:r>
+              <w:t>Cpnvert</w:t>
+            </w:r>
+            <w:proofErr w:type="spellEnd"/>
+            <w:r>
+              <w:t xml:space="preserve"> Static Class</w:t>
+            </w:r>
+          </w:p>
+        </w:tc>
+        <w:tc>
+          <w:tcPr>
+            <w:tcW w:w="1359" w:type="dxa"/>
+          </w:tcPr>
+          <w:p/>
+        </w:tc>
+        <w:tc>
+          <w:tcPr>
+            <w:tcW w:w="2931" w:type="dxa"/>
+          </w:tcPr>
+          <w:p>
+            <w:r>
+              <w:t>Returns analysis of the last run</w:t>
+            </w:r>
+            <w:r>
+              <w:t>.</w:t>
+            </w:r>
+          </w:p>
+          <w:p>
+            <w:pPr>
+              <w:rPr>
+                <w:color w:val="FF0000"/>
+              </w:rPr>
+            </w:pPr>
+            <w:r>
+              <w:rPr>
+                <w:color w:val="FF0000"/>
+              </w:rPr>
+              <w:t>When we add a runner, have an empty data of run stuff, so run analysis will crash if ran before adding  a new run</w:t>
+            </w:r>
+            <w:r>
+              <w:rPr>
+                <w:color w:val="FF0000"/>
+              </w:rPr>
+              <w:t>.</w:t>
+            </w:r>
+          </w:p>
+          <w:p>
+            <w:r>
+              <w:t>C</w:t>
+            </w:r>
+            <w:r>
+              <w:t>onverts latest data into speed. Compares it with goal speed and then outputs a message on whether or not goal is met</w:t>
+            </w:r>
+            <w:r>
+              <w:t xml:space="preserve">. </w:t>
             </w:r>
           </w:p>
         </w:tc>
@@ -3720,89 +3731,68 @@
         </w:trPr>
         <w:tc>
           <w:tcPr>
-            <w:tcW w:w="1617" w:type="dxa"/>
+            <w:tcW w:w="1985" w:type="dxa"/>
           </w:tcPr>
           <w:p>
             <w:proofErr w:type="spellStart"/>
             <w:r>
-              <w:t>RunAnalysis</w:t>
+              <w:t>TestDataPopulation</w:t>
             </w:r>
             <w:proofErr w:type="spellEnd"/>
           </w:p>
         </w:tc>
         <w:tc>
           <w:tcPr>
-            <w:tcW w:w="807" w:type="dxa"/>
-          </w:tcPr>
-          <w:p/>
-        </w:tc>
-        <w:tc>
-          <w:tcPr>
-            <w:tcW w:w="2212" w:type="dxa"/>
-          </w:tcPr>
-          <w:p/>
-        </w:tc>
-        <w:tc>
-          <w:tcPr>
-            <w:tcW w:w="1032" w:type="dxa"/>
-          </w:tcPr>
-          <w:p/>
-        </w:tc>
-        <w:tc>
-          <w:tcPr>
-            <w:tcW w:w="3393" w:type="dxa"/>
-          </w:tcPr>
-          <w:p>
-            <w:r>
-              <w:t>Returns analysis of the last run</w:t>
-            </w:r>
-          </w:p>
-          <w:p>
-            <w:r>
-              <w:t>When we add a runner, have an empty data of run stuff, so run analysis will crash if ran before adding  a new run</w:t>
-            </w:r>
-          </w:p>
-        </w:tc>
-      </w:tr>
-      <w:tr>
-        <w:trPr>
-          <w:trHeight w:val="753"/>
-        </w:trPr>
-        <w:tc>
-          <w:tcPr>
-            <w:tcW w:w="1617" w:type="dxa"/>
-          </w:tcPr>
-          <w:p>
+            <w:tcW w:w="774" w:type="dxa"/>
+          </w:tcPr>
+          <w:p>
+            <w:r>
+              <w:t>P</w:t>
+            </w:r>
+          </w:p>
+        </w:tc>
+        <w:tc>
+          <w:tcPr>
+            <w:tcW w:w="2012" w:type="dxa"/>
+          </w:tcPr>
+          <w:p>
+            <w:r>
+              <w:t>Run Class</w:t>
+            </w:r>
+          </w:p>
+        </w:tc>
+        <w:tc>
+          <w:tcPr>
+            <w:tcW w:w="1359" w:type="dxa"/>
+          </w:tcPr>
+          <w:p/>
+        </w:tc>
+        <w:tc>
+          <w:tcPr>
+            <w:tcW w:w="2931" w:type="dxa"/>
+          </w:tcPr>
+          <w:p>
+            <w:r>
+              <w:t xml:space="preserve">stores </w:t>
+            </w:r>
             <w:proofErr w:type="spellStart"/>
             <w:r>
-              <w:t>TestDataPopulation</w:t>
+              <w:t>pre set</w:t>
             </w:r>
             <w:proofErr w:type="spellEnd"/>
-          </w:p>
-        </w:tc>
-        <w:tc>
-          <w:tcPr>
-            <w:tcW w:w="807" w:type="dxa"/>
-          </w:tcPr>
-          <w:p/>
-        </w:tc>
-        <w:tc>
-          <w:tcPr>
-            <w:tcW w:w="2212" w:type="dxa"/>
-          </w:tcPr>
-          <w:p/>
-        </w:tc>
-        <w:tc>
-          <w:tcPr>
-            <w:tcW w:w="1032" w:type="dxa"/>
-          </w:tcPr>
-          <w:p/>
-        </w:tc>
-        <w:tc>
-          <w:tcPr>
-            <w:tcW w:w="3393" w:type="dxa"/>
-          </w:tcPr>
-          <w:p/>
+            <w:r>
+              <w:t xml:space="preserve"> data for Simon and Anne</w:t>
+            </w:r>
+            <w:r>
+              <w:t xml:space="preserve"> a</w:t>
+            </w:r>
+            <w:r>
+              <w:rPr>
+                <w:color w:val="FF0000"/>
+              </w:rPr>
+              <w:t>nd one other person?!?!</w:t>
+            </w:r>
+          </w:p>
         </w:tc>
       </w:tr>
     </w:tbl>
@@ -3905,8 +3895,6 @@
             <w:r>
               <w:t>This converts the speed from meters per second to kilometres per hour</w:t>
             </w:r>
-            <w:bookmarkStart w:id="0" w:name="_GoBack"/>
-            <w:bookmarkEnd w:id="0"/>
           </w:p>
           <w:p/>
           <w:p>
@@ -6295,7 +6283,7 @@
   <inkml:trace contextRef="#ctx0" brushRef="#br0" timeOffset="18843.967">6765 5711 8448,'-1'2'386,"0"0"1,0 0 0,1-1-1,-1 1 1,1 0-1,-1 0 1,1 0-1,0 0 1,0 0 0,0 0-1,0 0 1,0 0-1,0 0 1,0 0 0,1 0-1,-1 0-386,2 7 2988,1-1-1,0 0 0,1 2-2987,0 0 1130,-4-9-1080,3 6 572,-1 0 0,2 0 0,-1 0 0,4 5-622,-5-10 620,-1-5-234,-2-4-112,0-2-156,0 1-1,0-1 1,1 1 0,0-1-1,0 0 1,1 1-1,1-1 1,0-4-118,-1 8 6,0 1 0,1 0-1,-1 1 1,1-1 0,0 0 0,0 0 0,0 1-1,0-1 1,1 1 0,0 0 0,-1-1 0,1 1-1,0 0 1,0 1 0,1-1 0,-1 1 0,0-1-1,4-1-5,-4 3 14,0 0 0,0-1 0,0 1-1,0 1 1,0-1 0,0 0 0,0 1-1,1-1 1,-1 1 0,0 0 0,0 0-1,0 0 1,0 1 0,0-1 0,1 1-1,-1 0 1,0 0 0,0 0 0,0 0-14,1 1 19,0 0 0,0 0 0,0 1 0,0-1 0,0 1 0,-1 0 1,1 0-1,-1 1 0,0-1 0,0 1 0,0-1 0,1 3-19,15 23 128,10 21-128,-26-42 65,-2-4-3842,0-1-14782</inkml:trace>
   <inkml:trace contextRef="#ctx0" brushRef="#br0" timeOffset="19193.099">6874 5758 8832,'3'0'0,"2"1"4352,0-1-1,1-1-3455,3-1 128,2-1 512,2 0 128,3 1-512,0-1 0,2 1-768,-2-1 0,2 0-384,-3 0 128,-1 1-19071</inkml:trace>
   <inkml:trace contextRef="#ctx0" brushRef="#br0" timeOffset="19547.596">7271 5674 9856,'-12'0'3025,"7"-1"482,1 1 0,0 0 0,-4 1-3507,-1 1 2091,6-1-1978,1 0 0,-1 0 0,0 1 0,1-1 0,-1 1 1,1-1-1,-1 1 0,1 0 0,0 0 0,0 0 1,0 0-1,0 0 0,0 0 0,0 1 0,1-1 0,-1 1 1,1-1-1,0 1 0,0 0 0,-1-1 0,2 1 1,-1 0-1,0 0 0,1 0 0,-1 0 0,1-1 0,0 1 1,0 0-1,0 0 0,0 0 0,0 0 0,1 0 1,-1 0-1,1 0 0,0-1 0,0 3-113,1-2 44,-1 1 1,1 0-1,0-1 0,0 1 1,0-1-1,1 0 0,-1 0 1,1 0-1,0 0 0,-1 0 0,1 0 1,1-1-1,-1 1 0,0-1 1,1 0-45,-1 0-748,1 0 1,0-1 0,0 1-1,0-1 1,3 1 747,5 1-18559</inkml:trace>
-  <inkml:trace contextRef="#ctx0" brushRef="#br0" timeOffset="19892.109">7420 5694 10240,'-3'3'0,"-3"2"4352,-1 0 127,0 1-3327,1 4 128,1 1 256,2 2 0,2 1-640,3 0 128,3 0-512,0-3 0,4 0-128,3-2 128,1-2-384,2-2 128,2-1-256,2-2 128,-1 0-21375</inkml:trace>
+  <inkml:trace contextRef="#ctx0" brushRef="#br0" timeOffset="19892.108">7420 5694 10240,'-3'3'0,"-3"2"4352,-1 0 127,0 1-3327,1 4 128,1 1 256,2 2 0,2 1-640,3 0 128,3 0-512,0-3 0,4 0-128,3-2 128,1-2-384,2-2 128,2-1-256,2-2 128,-1 0-21375</inkml:trace>
   <inkml:trace contextRef="#ctx0" brushRef="#br0" timeOffset="20328.358">7595 5694 8960,'-2'3'293,"-1"0"-1,1 0 1,-1 0 0,1 1 0,0-1 0,0 1 0,0 0-293,0 1 870,0-1 0,1 0 1,0 1-1,0-1 0,0 1 0,0 0 1,1-1-1,0 1 0,0 4-870,0-6 623,0 1 1,1-1-1,-1 0 1,1 0-1,0 0 0,0 0 1,0 0-1,1 0 0,-1 0 1,1 0-1,0 1-623,0-2 217,-1 0-1,1 0 1,0 0 0,0 0-1,0-1 1,0 1 0,0 0-1,0-1 1,0 0-1,0 1 1,1-1 0,-1 0-1,1 0 1,-1-1-1,1 1-216,2 0 66,0 0 0,1 0-1,-1-1 1,0 1 0,0-1-1,0-1 1,0 1 0,0-1-1,1 0 1,-1 0-1,0 0 1,0-1 0,1 0-66,-5 1 5,-1 1 0,1 0 0,0 0 1,-1-1-1,1 1 0,-1 0 0,1-1 1,-1 1-1,1-1 0,-1 1 0,1-1 1,-1 1-1,1-1 0,-1 1 0,0-1 1,1 1-1,-1-1 0,0 0 0,1 1 1,-1-1-1,0 0 0,0 0-5,1 0 3,-1 0 0,0-1 0,0 1 0,0 0 0,0-1 0,-1 1 0,1 0 0,0-1 0,-1 1 0,1 0 0,-1-1-3,-1-3 5,0 1-1,0-1 1,-1 1-1,0-1 0,-2-1-4,1 1 16,0 0 0,-1 0-1,1 1 1,-1 0 0,0 0-1,-1 0 1,1 0 0,-1 1-1,1 0 1,-1 0-1,0 0 1,0 1 0,-1 0-1,1 0 1,0 1-16,0 0-190,5 3 663,1-2-740,0 1 1,1-1 0,-1 0-1,0 1 1,1-1 0,-1 0 0,1 1-1,-1-1 1,0 0 0,1 0-1,-1 1 1,1-1 0,-1 0 0,1 0-1,-1 1 267,7 1-18559</inkml:trace>
   <inkml:trace contextRef="#ctx0" brushRef="#br0" timeOffset="20685.02">7761 5687 8960,'0'19'1221,"-1"-5"3611,1-1-1,2 13-4831,-1-23 630,-1 1 0,1 0 0,0 0 0,1 0-1,-1-1 1,0 1 0,1 0 0,0-1 0,0 0 0,0 1 0,3 2-630,-3-4 111,0 0 0,0 0 0,1 0 0,-1 0 0,1 0 0,0-1 0,0 1 0,-1-1 0,1 0 0,0 0 0,0 0 0,0 0 0,0 0 0,0-1 1,0 1-1,1-1-111,1 1 94,0-1 0,0 0 0,0 0 0,0-1 0,0 0 0,0 1 0,0-1 0,-1-1 0,5 0-94,-7 1 19,0 0 0,-1 0-1,1 0 1,0 0-1,0 0 1,-1 0-1,1-1 1,-1 1-1,1-1 1,-1 1-1,1-1 1,-1 1 0,0-1-1,0 0 1,0 1-1,0-1 1,0 0-1,0 0 1,0 0-1,-1 0 1,1 0 0,-1 0-1,1-2-18,1-11 192,-1-1 0,-1-9-192,3 33 11,2 8 85,-3-8-78,0 0 0,1-1 0,0 1 0,0-1 0,2 4-18,-3-8 5,0-1-1,0 1 0,0 0 0,0-1 0,0 1 1,0-1-1,1 0 0,-1 0 0,1 0 0,0 0 1,-1 0-1,1-1 0,0 1 0,3 0-4,-2 0 161,0-1 1,0 0-1,0 0 0,0 0 0,1-1-161,12 1-4539,-4-1-14127</inkml:trace>
   <inkml:trace contextRef="#ctx0" brushRef="#br0" timeOffset="21099.295">8068 5696 12544,'7'33'6736,"5"44"1333,-16-99-6860,0-2-318,1-9-891,2 26 38,1 1 0,0-1 0,1 0 1,-1 0-1,1 0 0,0 1 0,2-3-38,-3 7 14,1 0-1,-1 1 0,1-1 0,0 1 0,-1-1 0,1 1 1,0-1-1,0 1 0,0 0 0,0-1 0,1 0-13,-1 2 7,0-1 0,-1 1 0,1 0 0,0-1 0,-1 1 0,1 0 0,0 0 0,-1-1 0,1 1 0,0 0 0,-1 0 0,1 0 0,0 0 0,0 0 1,-1 0-1,1 0 0,0 0 0,-1 0 0,1 0 0,0 0 0,0 1 0,-1-1 0,1 0 0,0 0 0,-1 1 0,1-1 0,-1 0 0,1 1-7,2 1 5,-1-1 0,1 1 0,-1 0 0,0 0 0,0 0 1,1 0-1,-2 1 0,1-1 0,1 1-5,3 7 94,4 9-94,4 5 9,-10-18-9,1 0 0,0 0 0,0 0 0,0 0 0,4 1 0,-6-4 0,0-1 0,0 0 0,0 0 0,0 0 0,0 0 0,1 0 0,-1-1 0,1 0 0,-1 0 0,1 0 0,0 0 0,1 0 0,-4-1 1,0 0 0,0 0-1,0 0 1,1 0 0,-1 0 0,0 0-1,0 0 1,0-1 0,0 1 0,0 0-1,1-1 1,-1 1 0,0-1 0,0 0-1,0 0 0,1 0-3,0 0-1,-1-1 0,1 1 0,-1-1 0,1 0 1,-1 1-1,0-1 0,1-1 4,1-3-26,0 0 0,0 0 0,-1-1 0,1 1 0,-1-2 26,0-3-65,0 0 1,0-1 0,0-7 64,-1-35-170,-1 52 170,0 3 1,0 10 132,0 0 0,1-1 0,1 1 0,1 9-133,-1-14 17,0 0 0,1-1 0,-1 1-1,1 0 1,0-1 0,0 0 0,1 0 0,-1 0-1,1 0 1,0 0 0,1-1 0,-1 0-1,1 0 1,4 3-17,-3-3 115,0-1 0,-1 0 1,1 0-1,0 0 0,0-1 0,1 0 0,5 1-115,-7-2-648,0 0-1,0-1 1,0 0-1,-1 0 1,1 0-1,0 0 1,1-1 648,6-1-18666</inkml:trace>
@@ -6312,7 +6300,7 @@
   <inkml:trace contextRef="#ctx0" brushRef="#br0" timeOffset="34638.834">7288 6446 10368,'4'0'1640,"-1"1"0,0-1 0,1 1 0,1 0-1640,-3 0 675,1-1 0,0 1 0,0-1 0,-1 0 0,1 1 0,0-1 0,1 0-675,0-1 483,1 0-1,0-1 1,-1 1 0,0-1 0,1 1 0,-1-1 0,0-1 0,3-1-483,1-1 463,-1 0 1,-1 0-1,1-1 1,1-1-464,-7 6 51,-1 0 1,1 1-1,0-1 0,-1 0 1,1 0-1,-1 1 0,1-1 1,-1 0-1,1 0 1,-1 0-1,1 0 0,-1 0 1,0 0-1,0 1 0,1-1 1,-1 0-1,0 0 0,0 0 1,0 0-1,0 0 1,0 0-52,0-1 48,-1 1 0,1 0 0,-1 0 1,1 0-1,-1 0 0,1-1 1,-1 1-1,0 0 0,1 0 0,-1 0 1,0 0-1,0 0 0,0 1 1,0-2-49,-3 0 61,1-1 0,-1 1 0,1 0 0,-1 0 0,0 0 0,0 0 0,0 1 0,0 0 0,-1-1-61,2 2 14,1-1 1,-1 1-1,0-1 1,0 1 0,1 0-1,-1 0 1,0 1-1,1-1 1,-1 0 0,0 1-1,1 0 1,-1-1-1,1 1 1,-1 0-1,0 1-14,1-1 10,0 0 0,1 0 0,-1 1 0,0-1 0,1 0-1,-1 1 1,1-1 0,-1 1 0,1 0 0,0 0-1,0-1 1,-1 1 0,1 0 0,1 0 0,-1 0 0,0 0-1,0 0 1,1 0 0,-1 1-10,0 2 5,1 0 1,-1 0-1,1 0 0,0 0 1,0 0-1,0 0 0,1 0 1,-1 0-1,2 0 0,-1 0 1,0 0-1,1 1-5,-1-3 3,1-1 0,-1 1 0,0 0 0,1-1 0,-1 1 0,1-1 0,0 1 0,0-1 1,0 0-1,0 0 0,0 0 0,0 0 0,1 0 0,-1 0 0,1-1 0,-1 1 0,1-1 0,0 0 0,-1 0 0,1 0 0,1 1-3,1-1 9,0-1 0,0 1 1,0-1-1,0 0 0,0 0 0,1 0 0,3-2-9,11-1-3776,-4-1-14783</inkml:trace>
   <inkml:trace contextRef="#ctx0" brushRef="#br0" timeOffset="35094.948">7508 6402 9600,'7'36'9721,"4"27"-2291,-10-53-6151,-2-9-443,-1-7-519,-2-10 296,-1-15-613,4 24 52,1-1 1,-1 1-1,1-1 0,1 1 1,0-5-53,-1 10 1,1 1 1,-1-1-1,1 0 1,-1 1-1,1-1 1,-1 1 0,1-1-1,0 1 1,0-1-1,0 1 1,-1 0-1,1-1 1,1 1-1,-1 0 1,0 0-1,0 0 1,0 0-1,1 0 1,-1 0-1,0 0 1,1 0 0,0 0-2,0 0 7,0 1 1,0-1 0,1 1-1,-1-1 1,0 1 0,1 0-1,-1-1 1,0 1 0,1 1 0,-1-1-1,0 0 1,1 0 0,-1 1-1,0 0 1,1-1-8,2 2 7,0 0 0,-1 0 0,1 0 1,-1 1-1,1-1 0,-1 1 0,0 0 0,0 1 0,0-1 0,1 2-7,6 7 64,0 1 0,4 8-64,-4-6 57,10 11-57,-20-25 103,0 0-1,1 1 1,-1-1 0,1 0 0,-1 0-1,1 0 1,0 0-103,-1 0-507,-1-1 1,1 1-1,0-1 1,0 0-1,0 0 1,0 0-1,0 1 1,0-1-1,1 0 507,2 0-18559</inkml:trace>
   <inkml:trace contextRef="#ctx0" brushRef="#br0" timeOffset="35457.824">7770 6364 11264,'1'7'1265,"1"0"-1,0 1 1,0-1 0,1 0 0,0 0 0,2 3-1265,-3-5 716,0-1 0,1-1 0,-1 1 0,1 0 0,0-1 0,0 1 0,1-1 1,-1 0-1,1 0 0,-1 0 0,2 0-716,-4-2 88,1 0 1,0 0 0,-1 0-1,1-1 1,0 1 0,0 0-1,-1-1 1,1 0-1,0 1 1,0-1 0,0 0-1,0 0 1,-1 0 0,1 0-1,0 0 1,0 0-89,0-1 69,1 0 0,-1 1 0,0-1 0,0 0 0,1 0 0,-1 0 0,0-1 0,0 1 0,0 0 0,0-1 1,0 0-70,2-2 73,1-1 0,-2 1 0,1-1 1,0 0-1,-1 0 0,0 0 1,0-1-1,-1 1 0,1-3-73,1-4 140,-3 8-73,1 0-1,-1 0 0,1 0 0,0-1-66,-2 5 4,0 0 0,0 0-1,0 0 1,0-1-1,1 1 1,-1 0 0,0 0-1,0 0 1,0 0-1,0 0 1,0-1 0,0 1-1,1 0 1,-1 0-1,0 0 1,0 0-1,0 0 1,0 0 0,1 0-1,-1 0 1,0 0-1,0 0 1,0 0 0,0 0-1,1 0 1,-1-1-1,0 1 1,0 0 0,0 1-1,1-1 1,-1 0-1,0 0 1,0 0 0,0 0-1,0 0 1,1 0-1,-1 0 1,0 0-1,0 0 1,0 0 0,0 0-1,1 0 1,-1 0-1,0 1 1,0-1 0,0 0-1,0 0 1,0 0-1,0 0 1,0 0 0,1 1-4,5 8 54,-6-9-57,11 23 298,-1-1-1,3 11-294,3 8-3959,-12-31-14814</inkml:trace>
-  <inkml:trace contextRef="#ctx0" brushRef="#br0" timeOffset="36158.722">6642 6837 9472,'33'-4'4100,"1"1"0,3 1-4100,67 2 9756,-92 0-9537,17 1 150,-11 0 435,11-1-804,-19-2 430,-6 1-3995,-1 0-14440</inkml:trace>
+  <inkml:trace contextRef="#ctx0" brushRef="#br0" timeOffset="36158.721">6642 6837 9472,'33'-4'4100,"1"1"0,3 1-4100,67 2 9756,-92 0-9537,17 1 150,-11 0 435,11-1-804,-19-2 430,-6 1-3995,-1 0-14440</inkml:trace>
   <inkml:trace contextRef="#ctx0" brushRef="#br0" timeOffset="36497.672">6796 6755 9856,'1'7'0,"0"4"3840,3 2-1,1 1-2175,-2 0 0,2 0 256,0-2 0,0-2-1152,0-1 0,-1-3-256,0 0 128,0-3-512,0 0 128,1 0-20735</inkml:trace>
   <inkml:trace contextRef="#ctx0" brushRef="#br0" timeOffset="37134.687">7083 6768 4480,'3'5'162,"5"10"5338,-1 0-1,0 0 1,3 10-5500,-8-20 1070,-1-2-427,0 0 0,0 0 0,-1-1 0,1 1 0,-1 0 0,1 0-643,-7-13 960,2 3-716,0-2 22,-1 0 1,1 1-1,1-2 1,-2-6-267,4 14 36,0-1-1,1 0 1,0 1 0,0-1 0,-1 1 0,1-1 0,1 1-1,-1-1 1,0 1 0,1-1 0,-1 0 0,1 1-1,0 0 1,-1-1 0,1 1 0,1-1 0,-1 1-1,0 0 1,0 0 0,2-2-36,-2 3 21,0 0-1,0-1 1,0 1-1,1 0 1,-1 0-1,0 0 1,1 0-1,-1 0 1,1 0-1,-1 1 1,1-1-1,0 0 1,-1 1-1,1-1 1,-1 1-1,1-1 1,0 1-1,0 0 0,-1 0 1,1 0-1,0 0 1,-1 0-1,1 0 1,1 1-21,0-1 18,-1 1 0,1 0 1,-1 0-1,1 0 0,0 0 0,-1 0 0,0 1 1,1-1-1,-1 1 0,0 0 0,0-1 0,0 1 1,0 0-1,2 2-18,2 4 61,-1 0 0,0 0 0,0 1 0,0 0 0,-1 0-1,-1 0 1,4 9-61,-8-23 14,0 0 0,0 1 0,1-1 0,0 0 0,0-3-14,1 4 3,-1 1 1,0-1 0,1 1 0,0-1-1,0 1 1,0-1 0,0 1 0,0 0-1,1 0 1,1-3-4,-1 3 0,0 0 0,0 1 0,1 0 0,-1-1 0,0 1 0,1 0 0,0 0 0,-1 0 0,1 0 0,0 1 0,0-1 0,0 1 0,1-1 0,-2 2 0,-1-1 0,1 1 0,0-1 0,-1 1 0,1 0 0,0 0 0,0 0 0,-1 0 0,1 0 0,0 0 0,-1 0 0,1 1 0,0-1 0,0 1 0,-1-1 0,1 1 0,-1-1 0,1 1 0,-1 0 0,1 0 0,-1 0 0,1 0 0,-1 0 0,0 0 0,2 2 0,-1-1 0,1 1 0,-1 0 0,0 0 0,0 1 0,0-1 0,0 0 0,1 4 0,1 5 0,2 9 0,1 2 0,-4-16 802,1-3-5316,1 0-14045</inkml:trace>
   <inkml:trace contextRef="#ctx0" brushRef="#br0" timeOffset="37519.89">7404 6785 8832,'2'1'464,"-1"1"1,0-1 0,1 1 0,-1-1-1,1 0 1,0 0 0,-1 0 0,1 0-1,0 0 1,-1 0 0,1-1 0,0 1-1,0 0 1,0-1 0,1 1-465,6 0 2662,-1 0 1,0 0 0,1-1-2663,-8 0 59,3 0 159,-1-1 1,1 1-1,-1-1 1,1 1-1,-1-1 0,1 0 1,-1-1-1,0 1 1,1 0-1,-1-1 0,0 0 1,0 0-1,0 0 1,0 0-1,-1 0 0,1 0 1,0-1-1,-1 0 1,0 1-1,1-1 0,0-3-218,-2 5 44,-1 1 0,1-1-1,-1 0 1,1 0-1,-1 0 1,0 0-1,0 0 1,1 0 0,-1 0-1,0 0 1,0 0-1,0 0 1,0 0-1,0 0 1,0 0 0,0 1-1,-1-1 1,1 0-1,0 0 1,0 0-1,-1 0 1,1 0 0,-1 0-1,1 0 1,-1 0-1,1 1 1,-1-1-1,1 0 1,-1 0 0,0 1-1,1-1 1,-1 0-1,0 1 1,0-1-44,0 0 8,-1 0 0,1 0 1,0 1-1,-1-1 0,1 1 1,-1-1-1,1 1 0,0 0 1,-1-1-1,1 1 0,-1 0 0,1 0 1,-1 0-1,1 0 0,-1 0 1,1 0-1,-1 0 0,1 1 1,-1-1-1,1 1 0,0-1 0,-2 1-8,0 1 13,0-1-1,0 1 1,1 0 0,-1 0-1,0 0 1,1 1-1,0-1 1,-1 1-1,1-1 1,0 1-1,0 0 1,0 0-1,1 0 1,-1 0-1,1 0 1,0 0-1,-1 2-12,1-2 8,0-1 1,1 1-1,-1 0 0,1-1 0,0 1 0,0 0 0,0 0 0,0-1 1,0 1-1,1 0 0,-1 0 0,1-1 0,-1 1 0,1 0 1,0-1-1,0 1 0,0-1 0,1 1 0,-1-1 0,1 0 0,0 2-8,1-1 40,0 0-1,0 0 0,1 0 0,-1 0 0,0-1 0,1 0 0,0 1 0,0-1 0,-1-1 0,1 1 1,0 0-1,0-1 0,1 0 0,-1 0 0,4 0-39,1 1-306,0-2 0,9 1 306,18-3-3900,-21 1-14595</inkml:trace>
@@ -6345,7 +6333,7 @@
   <inkml:trace contextRef="#ctx0" brushRef="#br0" timeOffset="63564.032">8848 7501 10496,'2'2'1075,"-1"0"1,1 1-1,-1-1 1,0 0-1,0 1 1,0-1-1,0 1 1,1 2-1076,1 5 3449,14 30 732,-2 5-1067,1 6-3114,-15-48 139,0 0-46,-2-4 17,0-1-91,-1-1 0,1 1 1,0-1-1,0 0 0,0 1 1,1-1-1,-1 0 0,0-1-19,0-4 16,-8-25 154,-1-22-170,9 44 15,0-1-1,0 1 0,1 0 1,1 0-1,0-1 0,2-9-14,-2 19 7,-1-1-1,1 0 0,0 1 1,0-1-1,0 1 0,0-1 1,0 1-1,1-1 0,-1 1 0,1 0 1,1-2-7,-2 3 1,0 0 1,0 0 0,0 0-1,1 1 1,-1-1-1,0 0 1,0 0 0,1 1-1,-1-1 1,0 1 0,1-1-1,-1 1 1,0 0-1,1 0 1,-1-1 0,1 1-1,-1 0 1,0 0 0,1 0-1,-1 1 1,1-1-1,-1 0 1,1 1-2,2 0 0,0 0 0,0 1 0,0-1 0,0 1 0,-1 0 0,1 0 0,-1 1 0,1-1 0,-1 1 0,0 0 0,0 0 0,1 1 0,3 4 0,-1-1 0,0 1 0,0 0 0,2 6 0,-6-10 13,1 1 0,-1-1-1,0 1 1,-1-1 0,1 4-13,-1-7 2,-1 0 1,0 0-1,0 0 1,1 0-1,-1 0 0,0 0 1,0 0-1,0 0 0,-1 0 1,1 0-1,0 0 1,0 0-1,0 0 0,-1 0 1,1 0-1,-1 0 0,1 0 1,-1 0-1,1 0 0,-1 0 1,1 0-1,-1 0 1,0 0-1,1-1 0,-1 1 1,0 0-1,0 0-2,-1 0 8,-1 1-1,0-1 1,1 1 0,-1-1-1,0 0 1,0 0-1,0 0 1,0 0 0,-1-1-8,-6 2 74,0-1 0,-2-1-74,5 0 42,-1 1-1,1 0 1,0 0 0,-4 1-42,11-2 11,-1 0 0,1 0 0,0 0 0,0 0-1,-1 0 1,1 1 0,0-1 0,0 0 0,-1 0 0,1 0 0,0 0-1,0 0 1,0 0 0,0 1 0,-1-1 0,1 0 0,0 0 0,0 0-1,0 0 1,0 1 0,0-1 0,-1 0 0,1 0 0,0 1 0,0-1 0,0 0-1,0 0 1,0 0-11,0 1 11,0-1 1,0 1-1,0-1 0,0 0 0,0 1 0,1-1 0,-1 1 0,0-1 1,0 0-1,0 1 0,1-1 0,-1 0 0,0 1 0,0-1 1,1 0-12,1 3 36,1-1 1,-1 0 0,1 0 0,0 0-37,-2-1 21,38 27 246,1-2-1,16 6-266,-53-30 20,0 0 0,1-1-1,-1 1 1,1-1-1,-1 0 1,3 0-20,-5-1-6,1 0 1,-1 1-1,0-1 1,0 0-1,0 0 1,0-1-1,0 1 0,0 0 1,0 0-1,0 0 1,0-1-1,0 1 1,0-1-1,0 1 1,0 0-1,0-1 0,0 0 1,0 1-1,0-1 1,0 0-1,-1 1 1,1-1-1,0 0 1,0 0-1,-1 0 6,6-8-4053,0-1-15701</inkml:trace>
   <inkml:trace contextRef="#ctx0" brushRef="#br0" timeOffset="64003.119">9162 7547 12544,'2'9'5069,"1"0"0,4 7-5069,0-1 1853,1 0 1,2 3-1854,-7-15 154,-1 1 0,0-1 0,1 0 0,0 0 0,-1-1 0,1 1 0,0 0 0,0-1 0,1 0 0,-1 0 0,0 0 1,1 1-155,-1-2 62,-1 0 0,1-1 0,-1 1 0,1 0 0,-1-1 0,1 1 0,-1-1 0,1 0 1,-1 0-1,1 0 0,-1 0 0,1 0 0,0-1 0,-1 1 0,1-1 0,-1 1 1,1-1-1,-1 0 0,0 0-62,1 0 42,1-1 1,-2 0-1,1 0 1,0 0-1,0 0 1,-1 0 0,1 0-1,-1-1 1,1 1-1,-1-1 1,0 0-1,0 0 1,0 1-1,-1-1 1,1 0-1,1-4-42,-2 3 37,0 0-1,0 0 0,0 0 0,0 0 1,0-1-1,-1 1 0,0 0 0,0-1 1,0 1-1,0 0 0,-1 0 0,0-1 1,0 0-37,0 0 55,0 6 79,5 9 82,-1-2-170,17 34 272,-16-36-222,0 1-1,1-1 1,-1 0 0,6 6-96,-9-11 14,1 1 1,-1-1 0,1 1 0,-1-1-1,1 0 1,0 0 0,-1 0-1,1 0 1,0 0-15,-1-1-9,0 1 0,0-1 0,0 0 0,-1 0 0,1 0 0,0 0 0,0 0-1,0 0 1,0 0 0,-1 0 0,1 0 0,0 0 0,0-1 0,-1 1 0,1 0 0,0-1 0,0 1 0,-1 0 0,1-1 0,0 1 0,-1-1 0,1 1-1,0-1 1,0 1 9,1-3-201,1 0-1,0 0 0,-1 0 1,0 0-1,0 0 1,0 0-1,0-1 0,1-1 202,6-19-6536,-6 14-9527</inkml:trace>
   <inkml:trace contextRef="#ctx0" brushRef="#br0" timeOffset="64382.017">9444 7540 12032,'5'14'642,"4"10"11548,5 22-12190,-12-35 2847,1 10-2847,-3-18 715,-1-3-246,-1-5-52,-3-10-162,3 9-183,1 1-1,-1-1 1,2 0-1,-1 0 1,1 0-1,0 0 1,0 0-1,0 0 1,1 1-1,0-3-71,0 4 34,0-1-1,0 1 1,1 0 0,-1 0-1,1 0 1,0 0-1,0 0 1,1 0 0,-1 1-1,1-1 1,0 1-1,0 0 1,3-3-34,-4 4 15,-1 1 0,1-1 0,0 1 0,0 0 0,0-1 0,1 1 0,-1 0 0,0 1 0,0-1 0,1 0 0,-1 1 0,0-1 0,1 1 0,-1 0 0,0-1 0,1 1 0,-1 0 0,2 1-15,0-1 34,0 1-1,-1 0 1,1 0 0,0 1-1,-1-1 1,1 1 0,-1-1-1,0 1 1,0 0-1,1 0 1,0 2-34,18 14 490,13 16-490,-18-18 150,-15-13-122,11 10 167,-12-12-184,0 0 0,-1 0-1,1 0 1,0 0 0,-1 0 0,1 0-1,-1 1 1,1-1 0,-1 0 0,1 0-1,-1 2-10,-1 0 802,0-1-5657,-2-1-14984</inkml:trace>
-  <inkml:trace contextRef="#ctx0" brushRef="#br0" timeOffset="58766.761">6720 7602 10240,'2'-1'924,"-1"1"1,1-1-1,0 1 1,0-1-1,-1 1 1,1 0 0,0-1-1,0 1 1,0 0-1,1 1-924,1-1 1314,14-1 818,34 0 1594,2-1-1072,12-4-2654,-62 6-296,13-3 1085,-15 2-1490,-1 1 1,0-1-1,1 0 0,-1 1 0,0-1 0,2-1 701,0 0-17791</inkml:trace>
+  <inkml:trace contextRef="#ctx0" brushRef="#br0" timeOffset="58766.76">6720 7602 10240,'2'-1'924,"-1"1"1,1-1-1,0 1 1,0-1-1,-1 1 1,1 0 0,0-1-1,0 1 1,0 0-1,1 1-924,1-1 1314,14-1 818,34 0 1594,2-1-1072,12-4-2654,-62 6-296,13-3 1085,-15 2-1490,-1 1 1,0-1-1,1 0 0,-1 1 0,0-1 0,2-1 701,0 0-17791</inkml:trace>
   <inkml:trace contextRef="#ctx0" brushRef="#br0" timeOffset="59105.418">6829 7468 11008,'3'9'1761,"-1"1"0,2-1-1,-1 0 1,3 2-1761,0 3 5010,2 6-5010,-2 4 1322,0 0 1,-1 0 0,1 11-1323,-5-28 298,-1 0 1,1 0-1,-1 0 1,-1 1 0,1-1-1,-2 3-298,1-7 97,0-3-13,1-5-3784,1-2-13921</inkml:trace>
   <inkml:trace contextRef="#ctx0" brushRef="#br0" timeOffset="59808.219">7197 7568 9216,'0'0'3840,"1"-2"1265,2-4-397,-4 4-4411,1 1 1,-1 0-1,1-1 1,-1 1 0,0 0-1,0-1 1,1 1 0,-1 0-1,0 0 1,0 0-1,0 0 1,0 0 0,-1-1-298,-2-2 504,3 3-417,0 0 0,0 0 0,-1 0 0,1 0 0,0 0 0,0 0 1,-1 1-1,1-1 0,-1 0 0,1 1 0,0-1 0,-1 1 0,1-1 0,-1 1 0,1 0 0,-2 0-87,1 0 55,-1 0 0,1 0 0,0 0 0,0 0 0,0 1 0,-1-1 0,1 1 0,0 0-1,0 0 1,0-1 0,0 2-55,-1-1 32,0 1 0,0 0 0,0 0-1,0 0 1,1 0 0,-1 1 0,1-1 0,0 1 0,0-1-1,0 1 1,0 0 0,0 0 0,0 0 0,1 0-1,-1 2-31,0 0 30,1 0-1,0 0 1,1 1-1,-1-1 1,1 0-1,0 0 1,0 1-1,1-1 1,-1 0-1,1 0 1,0 1-1,1 0-29,0 1 20,1 0 0,-1-1 0,1 1-1,0-1 1,1 1 0,-1-1 0,1 0-1,3 3-19,-5-8 11,-1 1-1,0-1 0,0 0 0,1 1 1,-1-1-1,1 0 0,-1 0 0,1 0 1,-1 0-1,1 0 0,0-1 0,-1 1 1,3 0-11,-3-1 5,0 1 0,1-1 1,-1 0-1,0 0 0,1 0 1,-1 0-1,0-1 0,1 1 1,-1 0-1,0-1 0,1 1 1,-1 0-1,0-1 0,0 0 1,0 1-1,1-1 0,-1 0 1,0 1-1,0-1-5,2-2 0,-1 1 0,0 0 0,1-1 0,-1 1 0,0-1 0,0 0 0,-1 0 0,1 0 0,0 0 0,-1 0 0,0 0 0,0 0 0,1-2 0,1-6 0,-1-1 0,0 0 0,-1 0 0,1-1 0,-2-10 0,0 23 0,0-1 0,0 1 0,0 0 0,0 0 0,0 0 0,0-1 0,0 1 0,0 0 0,0 0 0,0 0 0,0 0 0,0-1 0,0 1 0,0 0 0,0 0 0,0 0 0,0 0 0,0-1 0,0 1 0,1 0 0,-1 0 0,0 0 0,0 0 0,0-1 0,0 1 0,0 0 0,0 0 0,1 0 0,2 3 0,2 10 0,-3-8 0,16 46 0,-13-40 0,0-1 0,0 0 0,6 8 0,-10-17 42,0 0-1,0 1 0,0-1 1,0 0-1,0 0 1,0 0-1,0 0 1,1 0-1,-1 0 0,0 0 1,1 0-1,-1 0 1,1 0-42,0-1-455,0 1 1,0-1 0,0 0 0,0 1-1,0-1 1,0 0 0,0 0-1,0-1 1,0 1 0,0 0 0,0-1 454,14 0-17941</inkml:trace>
   <inkml:trace contextRef="#ctx0" brushRef="#br0" timeOffset="60372.289">7458 7580 11648,'0'1'105,"0"-1"1,0 0 0,0 0 0,0 0-1,0 1 1,0-1 0,0 0 0,0 0-1,0 0 1,0 0 0,0 1 0,-1-1 0,1 0-1,0 0 1,0 0 0,0 0 0,0 0-1,0 1 1,0-1 0,0 0 0,-1 0-1,1 0 1,0 0 0,0 0 0,0 0-1,0 0 1,-1 0 0,1 0 0,0 0-1,0 1 1,0-1 0,0 0 0,-1 0-1,1 0-105,-5-6 5040,4 5-4609,-1-1-75,1 0 0,-1 0 0,0 0-1,0 0 1,0 1 0,0-1 0,0 1 0,0 0 0,0-1 0,0 1-1,-1 0 1,1 0 0,0 0 0,-1 1 0,1-1 0,-1 1 0,0-1-356,1 1 81,0 0-1,0 0 1,0 0 0,0 0 0,0 0 0,0 0 0,0 1 0,0-1 0,0 1 0,0-1-1,0 1 1,0 0 0,1 0 0,-1 0 0,0 0 0,0 0 0,1 0 0,-1 0 0,1 0-1,-1 1 1,1-1 0,-1 2-81,-1 0 90,1 0 0,0 0 0,1 1 0,-1-1 0,1 1-1,-1-1 1,1 1 0,0 0 0,0-1 0,0 1 0,1 0 0,-1 3-90,1-2 51,0 0-1,0 0 1,1 1 0,-1-1 0,1 0 0,0 0-1,1 0 1,-1 0 0,1 1-51,0-3 19,0 1 0,0-1 1,0 1-1,0-1 0,1 0 0,-1 0 0,1 0 1,0 0-1,0-1 0,0 1 0,0-1 0,1 1 1,-1-1-1,1 0 0,0 0-19,-1-1 9,-1 1 1,0-1-1,1-1 0,-1 1 1,1 0-1,-1-1 0,1 1 1,-1-1-1,1 0 0,0 1 1,-1-1-1,1-1 0,-1 1 1,1 0-1,-1-1 0,1 1 1,-1-1-1,1 0 0,-1 1 1,1-1-1,-1 0 0,0-1 1,0 1-1,2-1-9,-2 0 0,0 0 0,0-1 0,0 1 0,0-1 0,0 1 0,0-1 0,-1 0 0,1 1 0,-1-1 0,0 0 0,0 0 0,0 0 0,0 0 0,0-2 0,1-6 0,0 0 0,-1-1 0,0-3 0,-1-3 0,0 0 0,-1 1 0,-1-3 0,-11-53 0,12 68 0,1 2 0,-1 1 0,0-1 0,1 0 0,-1 1 0,0-1 0,1 3 0,0 0 0,0 0 0,0-1 0,0 1 0,0 0 0,0 0 0,0 0 0,0 0 0,0 0 0,-1 0 0,1 0 0,0 0 0,0 0 0,0 0 0,0 0 0,0 0 0,0 0 0,0 0 0,0-1 0,0 1 0,0 0 0,0 0 0,0 0 0,0 0 0,0 0 0,0 0 0,0 0 0,-1 0 0,1 0 0,0 0 0,0 0 0,0 0 0,0 0 0,0 0 0,0 0 0,0 0 0,0 0 0,0 0 0,0 0 0,0 0 0,0 0 0,-1 0 0,1 0 0,0 0 0,0 0 0,0 0 0,0 0 0,0 0 0,0 0 0,0 0 0,0 1 0,0-1 0,0 0 0,0 0 0,0 0 0,0 0 0,0 0 0,0 0 0,-1 0 0,1 0 0,0 0 0,-1 5 0,0-1 8,1 1 1,0 0-1,0 0 0,1-1 0,-1 1 1,2 4-9,8 29 70,-6-26-62,7 30-8,15 47 0,-26-88-71,1 0-1,-1 0 1,0 0-1,1 0 0,-1 0 1,1 0-1,-1 0 1,1-1-1,-1 1 1,1 0-1,-1 0 1,1-1-1,0 1 1,0 0-1,-1-1 1,1 1-1,0 0 1,0-1-1,0 0 1,0 1-1,-1-1 1,2 1 71,-1-1-239,1 0 0,0 0 0,0 0 0,-1 0 0,1 0 0,0 0 0,0 0 0,-1-1 0,1 1 0,0-1 0,1 0 239,6-2-4630,1-1-10217</inkml:trace>
@@ -6515,7 +6503,7 @@
   <inkml:trace contextRef="#ctx0" brushRef="#br0" timeOffset="189003.308">2433 4887 11264,'1'0'924,"0"0"-1,0 0 1,0 1 0,0-1 0,0 0 0,0 0 0,0 0-1,0 0-923,14-3 1021,-9 1-345,1 1 871,23-6 1988,-26 6-3237,0-1 0,0 1 0,0-1 0,-1 0 0,1 0-1,0-1-297,-4 3 50,1 0-1,-1 0 0,1-1 0,-1 1 0,0-1 0,1 1 0,-1 0 0,0-1 0,1 1 0,-1-1 1,0 1-1,1-1 0,-1 1 0,0 0 0,0-1 0,0 1 0,0-1 0,1 1 0,-1-1 0,0 0 1,0 1-50,0-1 43,0 0 0,0 0 0,0 1 0,-1-1 0,1 0 0,0 0 0,0 1 0,-1-1 0,1 0 0,0 0 0,-1 1 0,1-1 0,-1 0-43,0-1 60,-1 0 0,0 0 0,0 1-1,0-1 1,0 0 0,0 1 0,0-1 0,-1 0-60,0 1 39,0-1 0,0 1 0,0 0 0,0 0 0,0 0 0,0 1 0,-1-1 0,1 1 0,0-1 0,0 1 0,-1 0 0,0 1-39,2-1 13,0 0 1,0 0-1,0 1 1,0-1 0,1 1-1,-1-1 1,0 1 0,0 0-1,1 0 1,-1-1 0,0 1-1,1 0 1,-1 1 0,1-1-1,0 0 1,-1 0 0,1 1-1,0-1 1,0 0-1,-1 1 1,1-1 0,0 2-14,-1 1 14,1 0-1,-1 0 1,1 1 0,0-1 0,0 0 0,0 1 0,1-1 0,-1 1 0,1-1-1,0 1 1,1-1 0,-1 1 0,1-1 0,0 1 0,0-1 0,0 1-1,0-1 1,1 0 0,0 0 0,1 3-14,-1-5 23,-1 0 1,1 0-1,-1 0 0,1-1 0,-1 1 1,1-1-1,0 1 0,0-1 0,0 0 1,0 0-1,0 0 0,0 0 0,0 0 1,2 1-24,3-1-1010,-1 1 1,1-1 0,-1 0-1,5 0 1010,2 0-18559</inkml:trace>
   <inkml:trace contextRef="#ctx0" brushRef="#br0" timeOffset="189441.221">2651 4842 11520,'0'7'3032,"0"-1"-1,1 1 1,0 1-3032,1 1 4240,3 9-4240,4 7 2309,3 3-2309,-4-8 1528,-6-15-934,-4-8-260,-4-7-131,-2-10 64,1 0-1,-3-16-266,9 33 14,1 0 1,-1 0-1,1 0 0,-1 0 0,1 0 0,0 0 0,0-1 0,1 0-14,-1 3 0,0-1-1,1 1 1,-1 0 0,0 0-1,1-1 1,0 1 0,-1 0 0,1 0-1,-1 0 1,1 0 0,0 0 0,0 0-1,0 0 1,0 0 0,0 0-1,0 0 1,0 0 0,0 1 0,0-1-1,0 0 1,0 1 0,3-2 18,-1 1 0,0 0 0,1 0 0,-1 0 0,0 0 0,1 1-1,-1 0 1,1-1 0,1 1-18,7 1 442,13 1-442,-16-1 144,25 4-654,-27-4-2372,0 0-16616</inkml:trace>
   <inkml:trace contextRef="#ctx0" brushRef="#br0" timeOffset="191066.01">571 5282 8704,'2'0'1585,"1"0"1,-1-1-1,1 1 1,-1-1-1,1 0-1585,8-1 5768,41-2-1457,-17 3-2009,8 2-2302,-43-1-81,11 1 358,-6 0-3886,-3-1-14310</inkml:trace>
-  <inkml:trace contextRef="#ctx0" brushRef="#br0" timeOffset="191584.35">875 5244 7168,'2'1'2177,"-1"1"-1,0-1 1,1 1 0,-1 0 0,1 1-2177,3 11 4389,-3-5-3205,0 0 0,0 2-1184,-1-6 1046,7 48 2026,-9-60-2882,0-1-53,-1-1-1,1 0 1,1 1-1,0-1 1,0-2-137,0 9 7,0 0 1,1-1-1,-1 1 1,1 0-1,-1 0 1,1 0-1,0-1 1,0 1-1,0 0 1,0 0-1,0 0 1,0 0-1,1 1 1,-1-1-1,0 0 1,1 0-1,0 1 1,-1-1-1,1 1 1,0-1-1,0 1 1,0 0-1,1-1-7,1 1 67,0-1-1,0 1 1,0-1-1,0 1 0,1 0 1,-1 1-1,3-1-66,0 1-985,0 0-1,-1 0 1,1 0-1,4 2 986,-2 0-18559</inkml:trace>
+  <inkml:trace contextRef="#ctx0" brushRef="#br0" timeOffset="191584.349">875 5244 7168,'2'1'2177,"-1"1"-1,0-1 1,1 1 0,-1 0 0,1 1-2177,3 11 4389,-3-5-3205,0 0 0,0 2-1184,-1-6 1046,7 48 2026,-9-60-2882,0-1-53,-1-1-1,1 0 1,1 1-1,0-1 1,0-2-137,0 9 7,0 0 1,1-1-1,-1 1 1,1 0-1,-1 0 1,1 0-1,0-1 1,0 1-1,0 0 1,0 0-1,0 0 1,0 0-1,1 1 1,-1-1-1,0 0 1,1 0-1,0 1 1,-1-1-1,1 1 1,0-1-1,0 1 1,0 0-1,1-1-7,1 1 67,0-1-1,0 1 1,0-1-1,0 1 0,1 0 1,-1 1-1,3-1-66,0 1-985,0 0-1,-1 0 1,1 0-1,4 2 986,-2 0-18559</inkml:trace>
   <inkml:trace contextRef="#ctx0" brushRef="#br0" timeOffset="192111.362">1076 5250 11008,'1'10'7122,"-1"-6"-5409,1 0-1,0 0 1,0 0 0,1 3-1713,0-1 248,1-1 0,-1 0 0,1 1 0,1-1 0,-1-1 0,1 1 0,0 0 0,0-1 0,0 0-1,1 0 1,-1 0 0,1 0 0,0-1 0,0 0 0,0 0 0,1 0-248,-5-2 17,0-1-1,0 1 1,0-1 0,0 1-1,1-1 1,-1 0-1,0 0 1,0 1-1,0-1 1,0 0-1,1 0 1,-1 0-1,0 0 1,0-1-1,0 1 1,1 0-1,-1 0 1,0-1-1,0 1 1,0 0-1,0-1 1,0 0-1,0 1 1,0-1-1,0 1 1,0-1-1,0 0 1,0 0-1,0 0 1,0 1-1,0-2-16,2-2 33,0 0 0,0 0 0,0-1 0,-1 1 0,0-1 0,1-1-33,1-4 82,-1 0 1,2-6-83,-4 10 55,0-2 74,-1 7-78,1 5-30,-1 4 5,0 1-1,1-1 1,0 0 0,1 0-1,2 8-25,-3-12 11,1 0-1,-1 0 1,1 0 0,0 0-1,0-1 1,0 1 0,1-1-1,-1 1 1,1-1 0,0 0-1,0 0 1,2 2-11,-3-4-68,-1 0 0,1 0 0,-1 0 0,1 0 0,0 0 1,-1-1-1,1 1 0,0 0 0,0-1 0,-1 0 0,2 1 68,7-1-5077,-4 0-11754</inkml:trace>
   <inkml:trace contextRef="#ctx0" brushRef="#br0" timeOffset="192543.116">1313 5251 10880,'7'22'6750,"4"6"-6750,4 11 8261,-12-28-5865,1 6-2396,-4-13 320,-1-3-80,0-3-11,-1-4-176,1 0 0,0 0-1,0 0 1,1 0 0,-1 0-1,1 0 1,1 0 0,-1-2-53,1 4 29,0-1 1,0 1-1,0 0 1,0-1 0,1 1-1,-1 0 1,1-1-1,0 1 1,1 0 0,-1 1-1,1-2-29,0 2 23,0-1 1,0 1-1,0 0 0,0 0 1,0 0-1,1 0 0,0 1 1,2-2-24,-4 3 8,-1 0-1,0 1 1,1-1 0,-1 1 0,0-1 0,1 1-1,-1 0 1,1-1 0,-1 1 0,1 0 0,-1 0-1,0 0 1,1 0 0,-1 0 0,1 0 0,-1 1 0,1-1-1,-1 0 1,0 1 0,1-1 0,-1 1 0,0 0-1,1-1 1,-1 1 0,0 0 0,0 0 0,0-1-1,1 2-7,0-1 13,-1 1 0,1 1 0,0-1 0,-1 0-1,1 0 1,-1 0 0,0 1 0,0-1-1,0 1 1,0-1 0,0 2-13,2 6 43,-1 0 0,1 4-43,-2-6 8,-1-7-136,2 7 278,1 8-150,1-6-3755,-1-4-14911</inkml:trace>
   <inkml:trace contextRef="#ctx0" brushRef="#br0" timeOffset="193550.933">1572 5225 6016,'1'1'809,"0"0"1,-1-1-1,1 1 1,-1 0-1,1-1 1,-1 1-1,1 0 1,-1 0-1,1-1 1,-1 1 0,0 0-1,1 0 1,-1 0-1,0 0 1,0-1-1,0 1 1,0 0-1,0 0 1,0 0-810,5 49 5006,-4-23-3818,2-1-1,1 1-1187,-2-47 661,-1 5-581,-1 2 34,1 1 0,1-7-114,-1 16 10,0-1 0,0 0-1,0 1 1,0-1 0,1 0 0,-1 1-1,1 0 1,0-1 0,0 1-1,1-1-9,-2 3 11,0-1-1,1 1 0,-1 0 0,0 0 1,1 0-1,-1 0 0,1 0 0,0 0 0,-1 0 1,1 0-1,-1 1 0,1-1 0,0 1 1,0-1-1,-1 1 0,1 0 0,0-1 0,0 1 1,0 0-1,-1 0 0,1 0 0,0 1 1,0-1-1,-1 0 0,1 1 0,2 0-10,-1 0 7,-1 0-1,1 0 1,0 0-1,0 0 1,0 1-1,-1 0 0,1-1 1,-1 1-1,1 0 1,-1 0-1,0 0 1,0 1-1,0-1 1,0 0-1,1 2-6,0 2 3,0-1 0,-1 1 0,1 0-1,-1 0 1,0 1 0,0 4-3,0 2 56,0 0-1,-1 11-55,0-20-3712,-1-1-14847</inkml:trace>

</xml_diff>